<commit_message>
Some requirements have been fulfilled
</commit_message>
<xml_diff>
--- a/Documentation/REpont vizsga dokumentáció.docx
+++ b/Documentation/REpont vizsga dokumentáció.docx
@@ -4,7 +4,8 @@
   <w:body>
     <w:p>
       <w:pPr>
-        <w:jc w:val="center"/>
+        <w:spacing w:line="360" w:lineRule="auto"/>
+        <w:jc w:val="both"/>
       </w:pPr>
       <w:r>
         <w:rPr>
@@ -49,8 +50,8 @@
     </w:p>
     <w:p>
       <w:pPr>
-        <w:spacing w:before="480"/>
-        <w:jc w:val="center"/>
+        <w:spacing w:before="480" w:line="360" w:lineRule="auto"/>
+        <w:jc w:val="both"/>
         <w:rPr>
           <w:rFonts w:ascii="Times New Roman" w:eastAsia="Times New Roman" w:hAnsi="Times New Roman" w:cs="Times New Roman"/>
           <w:b/>
@@ -70,8 +71,8 @@
     </w:p>
     <w:p>
       <w:pPr>
-        <w:spacing w:before="1680"/>
-        <w:jc w:val="center"/>
+        <w:spacing w:before="1680" w:line="360" w:lineRule="auto"/>
+        <w:jc w:val="both"/>
         <w:rPr>
           <w:rFonts w:ascii="Times New Roman" w:eastAsia="Times New Roman" w:hAnsi="Times New Roman" w:cs="Times New Roman"/>
           <w:b/>
@@ -91,8 +92,8 @@
     </w:p>
     <w:p>
       <w:pPr>
-        <w:spacing w:before="1200"/>
-        <w:jc w:val="center"/>
+        <w:spacing w:before="1200" w:line="360" w:lineRule="auto"/>
+        <w:jc w:val="both"/>
         <w:rPr>
           <w:rFonts w:ascii="Times New Roman" w:eastAsia="Times New Roman" w:hAnsi="Times New Roman" w:cs="Times New Roman"/>
           <w:b/>
@@ -109,6 +110,7 @@
         </w:rPr>
         <w:t>„</w:t>
       </w:r>
+      <w:proofErr w:type="spellStart"/>
       <w:r>
         <w:rPr>
           <w:rFonts w:ascii="Times New Roman" w:eastAsia="Times New Roman" w:hAnsi="Times New Roman" w:cs="Times New Roman"/>
@@ -116,8 +118,9 @@
           <w:sz w:val="40"/>
           <w:szCs w:val="40"/>
         </w:rPr>
-        <w:t>REpont vizsgafeladat</w:t>
-      </w:r>
+        <w:t>REpont</w:t>
+      </w:r>
+      <w:proofErr w:type="spellEnd"/>
       <w:r>
         <w:rPr>
           <w:rFonts w:ascii="Times New Roman" w:eastAsia="Times New Roman" w:hAnsi="Times New Roman" w:cs="Times New Roman"/>
@@ -125,12 +128,22 @@
           <w:sz w:val="40"/>
           <w:szCs w:val="40"/>
         </w:rPr>
+        <w:t xml:space="preserve"> vizsgafeladat</w:t>
+      </w:r>
+      <w:r>
+        <w:rPr>
+          <w:rFonts w:ascii="Times New Roman" w:eastAsia="Times New Roman" w:hAnsi="Times New Roman" w:cs="Times New Roman"/>
+          <w:b/>
+          <w:sz w:val="40"/>
+          <w:szCs w:val="40"/>
+        </w:rPr>
         <w:t>”</w:t>
       </w:r>
     </w:p>
     <w:p>
       <w:pPr>
-        <w:spacing w:before="3840" w:after="0"/>
+        <w:spacing w:before="3360" w:after="0" w:line="360" w:lineRule="auto"/>
+        <w:jc w:val="both"/>
         <w:rPr>
           <w:rFonts w:ascii="Times New Roman" w:eastAsia="Times New Roman" w:hAnsi="Times New Roman" w:cs="Times New Roman"/>
           <w:sz w:val="36"/>
@@ -151,7 +164,8 @@
         <w:tabs>
           <w:tab w:val="left" w:pos="709"/>
         </w:tabs>
-        <w:spacing w:after="0"/>
+        <w:spacing w:after="0" w:line="360" w:lineRule="auto"/>
+        <w:jc w:val="both"/>
         <w:rPr>
           <w:rFonts w:ascii="Times New Roman" w:eastAsia="Times New Roman" w:hAnsi="Times New Roman" w:cs="Times New Roman"/>
         </w:rPr>
@@ -186,7 +200,8 @@
         <w:tabs>
           <w:tab w:val="left" w:pos="709"/>
         </w:tabs>
-        <w:spacing w:after="0"/>
+        <w:spacing w:after="0" w:line="360" w:lineRule="auto"/>
+        <w:jc w:val="both"/>
         <w:rPr>
           <w:rFonts w:ascii="Times New Roman" w:eastAsia="Times New Roman" w:hAnsi="Times New Roman" w:cs="Times New Roman"/>
         </w:rPr>
@@ -221,7 +236,8 @@
         <w:tabs>
           <w:tab w:val="left" w:pos="709"/>
         </w:tabs>
-        <w:spacing w:after="0"/>
+        <w:spacing w:after="0" w:line="360" w:lineRule="auto"/>
+        <w:jc w:val="both"/>
         <w:rPr>
           <w:rFonts w:ascii="Times New Roman" w:eastAsia="Times New Roman" w:hAnsi="Times New Roman" w:cs="Times New Roman"/>
         </w:rPr>
@@ -247,30 +263,8 @@
     </w:p>
     <w:p>
       <w:pPr>
-        <w:tabs>
-          <w:tab w:val="left" w:pos="709"/>
-        </w:tabs>
-        <w:spacing w:after="0"/>
-        <w:rPr>
-          <w:rFonts w:ascii="Times New Roman" w:eastAsia="Times New Roman" w:hAnsi="Times New Roman" w:cs="Times New Roman"/>
-        </w:rPr>
-      </w:pPr>
-    </w:p>
-    <w:p>
-      <w:pPr>
-        <w:tabs>
-          <w:tab w:val="left" w:pos="709"/>
-        </w:tabs>
-        <w:spacing w:after="0"/>
-        <w:rPr>
-          <w:rFonts w:ascii="Times New Roman" w:eastAsia="Times New Roman" w:hAnsi="Times New Roman" w:cs="Times New Roman"/>
-        </w:rPr>
-      </w:pPr>
-    </w:p>
-    <w:p>
-      <w:pPr>
-        <w:spacing w:before="360"/>
-        <w:jc w:val="center"/>
+        <w:spacing w:before="360" w:line="360" w:lineRule="auto"/>
+        <w:jc w:val="both"/>
       </w:pPr>
       <w:r>
         <w:rPr>
@@ -292,6 +286,8 @@
     </w:p>
     <w:p>
       <w:pPr>
+        <w:spacing w:line="360" w:lineRule="auto"/>
+        <w:jc w:val="both"/>
         <w:rPr>
           <w:rFonts w:ascii="Times New Roman" w:eastAsia="Times New Roman" w:hAnsi="Times New Roman" w:cs="Times New Roman"/>
         </w:rPr>
@@ -319,7 +315,8 @@
           <w:right w:val="nil"/>
           <w:between w:val="nil"/>
         </w:pBdr>
-        <w:spacing w:after="0"/>
+        <w:spacing w:after="0" w:line="360" w:lineRule="auto"/>
+        <w:jc w:val="both"/>
         <w:rPr>
           <w:rFonts w:ascii="Times New Roman" w:eastAsia="Times New Roman" w:hAnsi="Times New Roman" w:cs="Times New Roman"/>
           <w:color w:val="000000"/>
@@ -346,7 +343,8 @@
           <w:right w:val="nil"/>
           <w:between w:val="nil"/>
         </w:pBdr>
-        <w:spacing w:after="0"/>
+        <w:spacing w:after="0" w:line="360" w:lineRule="auto"/>
+        <w:jc w:val="both"/>
         <w:rPr>
           <w:rFonts w:ascii="Times New Roman" w:eastAsia="Times New Roman" w:hAnsi="Times New Roman" w:cs="Times New Roman"/>
           <w:color w:val="000000"/>
@@ -373,7 +371,8 @@
           <w:right w:val="nil"/>
           <w:between w:val="nil"/>
         </w:pBdr>
-        <w:spacing w:after="0"/>
+        <w:spacing w:after="0" w:line="360" w:lineRule="auto"/>
+        <w:jc w:val="both"/>
         <w:rPr>
           <w:rFonts w:ascii="Times New Roman" w:eastAsia="Times New Roman" w:hAnsi="Times New Roman" w:cs="Times New Roman"/>
           <w:color w:val="000000"/>
@@ -400,7 +399,8 @@
           <w:right w:val="nil"/>
           <w:between w:val="nil"/>
         </w:pBdr>
-        <w:spacing w:after="0"/>
+        <w:spacing w:after="0" w:line="360" w:lineRule="auto"/>
+        <w:jc w:val="both"/>
         <w:rPr>
           <w:rFonts w:ascii="Times New Roman" w:eastAsia="Times New Roman" w:hAnsi="Times New Roman" w:cs="Times New Roman"/>
           <w:color w:val="000000"/>
@@ -427,7 +427,8 @@
           <w:right w:val="nil"/>
           <w:between w:val="nil"/>
         </w:pBdr>
-        <w:spacing w:after="0"/>
+        <w:spacing w:after="0" w:line="360" w:lineRule="auto"/>
+        <w:jc w:val="both"/>
         <w:rPr>
           <w:rFonts w:ascii="Times New Roman" w:eastAsia="Times New Roman" w:hAnsi="Times New Roman" w:cs="Times New Roman"/>
           <w:color w:val="000000"/>
@@ -454,7 +455,8 @@
           <w:right w:val="nil"/>
           <w:between w:val="nil"/>
         </w:pBdr>
-        <w:spacing w:after="0"/>
+        <w:spacing w:after="0" w:line="360" w:lineRule="auto"/>
+        <w:jc w:val="both"/>
         <w:rPr>
           <w:rFonts w:ascii="Times New Roman" w:eastAsia="Times New Roman" w:hAnsi="Times New Roman" w:cs="Times New Roman"/>
           <w:color w:val="000000"/>
@@ -481,7 +483,8 @@
           <w:right w:val="nil"/>
           <w:between w:val="nil"/>
         </w:pBdr>
-        <w:spacing w:after="0"/>
+        <w:spacing w:after="0" w:line="360" w:lineRule="auto"/>
+        <w:jc w:val="both"/>
         <w:rPr>
           <w:rFonts w:ascii="Times New Roman" w:eastAsia="Times New Roman" w:hAnsi="Times New Roman" w:cs="Times New Roman"/>
           <w:color w:val="000000"/>
@@ -508,7 +511,8 @@
           <w:right w:val="nil"/>
           <w:between w:val="nil"/>
         </w:pBdr>
-        <w:spacing w:after="0"/>
+        <w:spacing w:after="0" w:line="360" w:lineRule="auto"/>
+        <w:jc w:val="both"/>
         <w:rPr>
           <w:rFonts w:ascii="Times New Roman" w:eastAsia="Times New Roman" w:hAnsi="Times New Roman" w:cs="Times New Roman"/>
           <w:color w:val="000000"/>
@@ -535,7 +539,8 @@
           <w:right w:val="nil"/>
           <w:between w:val="nil"/>
         </w:pBdr>
-        <w:spacing w:after="0"/>
+        <w:spacing w:after="0" w:line="360" w:lineRule="auto"/>
+        <w:jc w:val="both"/>
         <w:rPr>
           <w:rFonts w:ascii="Times New Roman" w:eastAsia="Times New Roman" w:hAnsi="Times New Roman" w:cs="Times New Roman"/>
           <w:color w:val="000000"/>
@@ -562,7 +567,8 @@
           <w:right w:val="nil"/>
           <w:between w:val="nil"/>
         </w:pBdr>
-        <w:spacing w:after="0"/>
+        <w:spacing w:after="0" w:line="360" w:lineRule="auto"/>
+        <w:jc w:val="both"/>
         <w:rPr>
           <w:rFonts w:ascii="Times New Roman" w:eastAsia="Times New Roman" w:hAnsi="Times New Roman" w:cs="Times New Roman"/>
           <w:color w:val="000000"/>
@@ -589,7 +595,8 @@
           <w:right w:val="nil"/>
           <w:between w:val="nil"/>
         </w:pBdr>
-        <w:spacing w:after="0"/>
+        <w:spacing w:after="0" w:line="360" w:lineRule="auto"/>
+        <w:jc w:val="both"/>
         <w:rPr>
           <w:rFonts w:ascii="Times New Roman" w:eastAsia="Times New Roman" w:hAnsi="Times New Roman" w:cs="Times New Roman"/>
           <w:color w:val="000000"/>
@@ -616,7 +623,8 @@
           <w:right w:val="nil"/>
           <w:between w:val="nil"/>
         </w:pBdr>
-        <w:spacing w:after="0"/>
+        <w:spacing w:after="0" w:line="360" w:lineRule="auto"/>
+        <w:jc w:val="both"/>
         <w:rPr>
           <w:rFonts w:ascii="Times New Roman" w:eastAsia="Times New Roman" w:hAnsi="Times New Roman" w:cs="Times New Roman"/>
           <w:color w:val="000000"/>
@@ -643,7 +651,8 @@
           <w:right w:val="nil"/>
           <w:between w:val="nil"/>
         </w:pBdr>
-        <w:spacing w:after="0"/>
+        <w:spacing w:after="0" w:line="360" w:lineRule="auto"/>
+        <w:jc w:val="both"/>
         <w:rPr>
           <w:rFonts w:ascii="Times New Roman" w:eastAsia="Times New Roman" w:hAnsi="Times New Roman" w:cs="Times New Roman"/>
           <w:color w:val="000000"/>
@@ -670,7 +679,8 @@
           <w:right w:val="nil"/>
           <w:between w:val="nil"/>
         </w:pBdr>
-        <w:spacing w:after="0"/>
+        <w:spacing w:after="0" w:line="360" w:lineRule="auto"/>
+        <w:jc w:val="both"/>
         <w:rPr>
           <w:rFonts w:ascii="Times New Roman" w:eastAsia="Times New Roman" w:hAnsi="Times New Roman" w:cs="Times New Roman"/>
           <w:color w:val="000000"/>
@@ -697,7 +707,8 @@
           <w:right w:val="nil"/>
           <w:between w:val="nil"/>
         </w:pBdr>
-        <w:spacing w:after="0"/>
+        <w:spacing w:after="0" w:line="360" w:lineRule="auto"/>
+        <w:jc w:val="both"/>
         <w:rPr>
           <w:rFonts w:ascii="Times New Roman" w:eastAsia="Times New Roman" w:hAnsi="Times New Roman" w:cs="Times New Roman"/>
           <w:color w:val="000000"/>
@@ -724,7 +735,8 @@
           <w:right w:val="nil"/>
           <w:between w:val="nil"/>
         </w:pBdr>
-        <w:spacing w:after="0"/>
+        <w:spacing w:after="0" w:line="360" w:lineRule="auto"/>
+        <w:jc w:val="both"/>
         <w:rPr>
           <w:rFonts w:ascii="Times New Roman" w:eastAsia="Times New Roman" w:hAnsi="Times New Roman" w:cs="Times New Roman"/>
           <w:color w:val="000000"/>
@@ -751,7 +763,8 @@
           <w:right w:val="nil"/>
           <w:between w:val="nil"/>
         </w:pBdr>
-        <w:spacing w:after="0"/>
+        <w:spacing w:after="0" w:line="360" w:lineRule="auto"/>
+        <w:jc w:val="both"/>
         <w:rPr>
           <w:rFonts w:ascii="Times New Roman" w:eastAsia="Times New Roman" w:hAnsi="Times New Roman" w:cs="Times New Roman"/>
           <w:color w:val="000000"/>
@@ -778,7 +791,8 @@
           <w:right w:val="nil"/>
           <w:between w:val="nil"/>
         </w:pBdr>
-        <w:spacing w:after="0"/>
+        <w:spacing w:after="0" w:line="360" w:lineRule="auto"/>
+        <w:jc w:val="both"/>
         <w:rPr>
           <w:rFonts w:ascii="Times New Roman" w:eastAsia="Times New Roman" w:hAnsi="Times New Roman" w:cs="Times New Roman"/>
           <w:color w:val="000000"/>
@@ -805,7 +819,8 @@
           <w:right w:val="nil"/>
           <w:between w:val="nil"/>
         </w:pBdr>
-        <w:spacing w:after="0"/>
+        <w:spacing w:after="0" w:line="360" w:lineRule="auto"/>
+        <w:jc w:val="both"/>
         <w:rPr>
           <w:rFonts w:ascii="Times New Roman" w:eastAsia="Times New Roman" w:hAnsi="Times New Roman" w:cs="Times New Roman"/>
           <w:color w:val="000000"/>
@@ -832,7 +847,8 @@
           <w:right w:val="nil"/>
           <w:between w:val="nil"/>
         </w:pBdr>
-        <w:spacing w:after="0"/>
+        <w:spacing w:after="0" w:line="360" w:lineRule="auto"/>
+        <w:jc w:val="both"/>
         <w:rPr>
           <w:rFonts w:ascii="Times New Roman" w:eastAsia="Times New Roman" w:hAnsi="Times New Roman" w:cs="Times New Roman"/>
           <w:color w:val="000000"/>
@@ -859,7 +875,8 @@
           <w:right w:val="nil"/>
           <w:between w:val="nil"/>
         </w:pBdr>
-        <w:spacing w:after="0"/>
+        <w:spacing w:after="0" w:line="360" w:lineRule="auto"/>
+        <w:jc w:val="both"/>
         <w:rPr>
           <w:rFonts w:ascii="Times New Roman" w:eastAsia="Times New Roman" w:hAnsi="Times New Roman" w:cs="Times New Roman"/>
           <w:color w:val="000000"/>
@@ -886,7 +903,8 @@
           <w:right w:val="nil"/>
           <w:between w:val="nil"/>
         </w:pBdr>
-        <w:spacing w:after="0"/>
+        <w:spacing w:after="0" w:line="360" w:lineRule="auto"/>
+        <w:jc w:val="both"/>
         <w:rPr>
           <w:rFonts w:ascii="Times New Roman" w:eastAsia="Times New Roman" w:hAnsi="Times New Roman" w:cs="Times New Roman"/>
           <w:color w:val="000000"/>
@@ -913,7 +931,8 @@
           <w:right w:val="nil"/>
           <w:between w:val="nil"/>
         </w:pBdr>
-        <w:spacing w:after="0"/>
+        <w:spacing w:after="0" w:line="360" w:lineRule="auto"/>
+        <w:jc w:val="both"/>
         <w:rPr>
           <w:rFonts w:ascii="Times New Roman" w:eastAsia="Times New Roman" w:hAnsi="Times New Roman" w:cs="Times New Roman"/>
           <w:color w:val="000000"/>
@@ -940,7 +959,8 @@
           <w:right w:val="nil"/>
           <w:between w:val="nil"/>
         </w:pBdr>
-        <w:spacing w:after="0"/>
+        <w:spacing w:after="0" w:line="360" w:lineRule="auto"/>
+        <w:jc w:val="both"/>
         <w:rPr>
           <w:rFonts w:ascii="Times New Roman" w:eastAsia="Times New Roman" w:hAnsi="Times New Roman" w:cs="Times New Roman"/>
           <w:color w:val="000000"/>
@@ -967,7 +987,8 @@
           <w:right w:val="nil"/>
           <w:between w:val="nil"/>
         </w:pBdr>
-        <w:spacing w:after="0"/>
+        <w:spacing w:after="0" w:line="360" w:lineRule="auto"/>
+        <w:jc w:val="both"/>
         <w:rPr>
           <w:rFonts w:ascii="Times New Roman" w:eastAsia="Times New Roman" w:hAnsi="Times New Roman" w:cs="Times New Roman"/>
           <w:color w:val="000000"/>
@@ -994,7 +1015,8 @@
           <w:right w:val="nil"/>
           <w:between w:val="nil"/>
         </w:pBdr>
-        <w:spacing w:after="0"/>
+        <w:spacing w:after="0" w:line="360" w:lineRule="auto"/>
+        <w:jc w:val="both"/>
         <w:rPr>
           <w:rFonts w:ascii="Times New Roman" w:eastAsia="Times New Roman" w:hAnsi="Times New Roman" w:cs="Times New Roman"/>
           <w:color w:val="000000"/>
@@ -1021,6 +1043,8 @@
           <w:right w:val="nil"/>
           <w:between w:val="nil"/>
         </w:pBdr>
+        <w:spacing w:line="360" w:lineRule="auto"/>
+        <w:jc w:val="both"/>
         <w:rPr>
           <w:rFonts w:ascii="Times New Roman" w:eastAsia="Times New Roman" w:hAnsi="Times New Roman" w:cs="Times New Roman"/>
           <w:color w:val="000000"/>
@@ -1036,6 +1060,8 @@
     </w:p>
     <w:p>
       <w:pPr>
+        <w:spacing w:line="360" w:lineRule="auto"/>
+        <w:jc w:val="both"/>
         <w:rPr>
           <w:rFonts w:ascii="Times New Roman" w:eastAsia="Times New Roman" w:hAnsi="Times New Roman" w:cs="Times New Roman"/>
           <w:color w:val="000000"/>
@@ -1051,7 +1077,7 @@
     </w:p>
     <w:p>
       <w:pPr>
-        <w:pStyle w:val="ListParagraph"/>
+        <w:pStyle w:val="Listaszerbekezds"/>
         <w:numPr>
           <w:ilvl w:val="0"/>
           <w:numId w:val="3"/>
@@ -1063,6 +1089,8 @@
           <w:right w:val="nil"/>
           <w:between w:val="nil"/>
         </w:pBdr>
+        <w:spacing w:line="360" w:lineRule="auto"/>
+        <w:jc w:val="both"/>
         <w:rPr>
           <w:rFonts w:eastAsia="Times New Roman"/>
           <w:b/>
@@ -1083,7 +1111,7 @@
     </w:p>
     <w:p>
       <w:pPr>
-        <w:pStyle w:val="ListParagraph"/>
+        <w:pStyle w:val="Listaszerbekezds"/>
         <w:pBdr>
           <w:top w:val="nil"/>
           <w:left w:val="nil"/>
@@ -1091,7 +1119,9 @@
           <w:right w:val="nil"/>
           <w:between w:val="nil"/>
         </w:pBdr>
+        <w:spacing w:line="360" w:lineRule="auto"/>
         <w:ind w:left="1440"/>
+        <w:jc w:val="both"/>
         <w:rPr>
           <w:rFonts w:eastAsia="Times New Roman"/>
           <w:b/>
@@ -1102,7 +1132,7 @@
     </w:p>
     <w:p>
       <w:pPr>
-        <w:pStyle w:val="ListParagraph"/>
+        <w:pStyle w:val="Listaszerbekezds"/>
         <w:numPr>
           <w:ilvl w:val="0"/>
           <w:numId w:val="3"/>
@@ -1114,6 +1144,8 @@
           <w:right w:val="nil"/>
           <w:between w:val="nil"/>
         </w:pBdr>
+        <w:spacing w:line="360" w:lineRule="auto"/>
+        <w:jc w:val="both"/>
         <w:rPr>
           <w:rFonts w:eastAsia="Times New Roman"/>
           <w:b/>
@@ -1133,7 +1165,9 @@
     </w:p>
     <w:p>
       <w:pPr>
-        <w:pStyle w:val="ListParagraph"/>
+        <w:pStyle w:val="Listaszerbekezds"/>
+        <w:spacing w:line="360" w:lineRule="auto"/>
+        <w:jc w:val="both"/>
         <w:rPr>
           <w:rFonts w:eastAsia="Times New Roman"/>
           <w:b/>
@@ -1144,7 +1178,7 @@
     </w:p>
     <w:p>
       <w:pPr>
-        <w:pStyle w:val="ListParagraph"/>
+        <w:pStyle w:val="Listaszerbekezds"/>
         <w:numPr>
           <w:ilvl w:val="0"/>
           <w:numId w:val="3"/>
@@ -1156,6 +1190,8 @@
           <w:right w:val="nil"/>
           <w:between w:val="nil"/>
         </w:pBdr>
+        <w:spacing w:line="360" w:lineRule="auto"/>
+        <w:jc w:val="both"/>
         <w:rPr>
           <w:rFonts w:eastAsia="Times New Roman"/>
           <w:b/>
@@ -1175,11 +1211,13 @@
     </w:p>
     <w:p>
       <w:pPr>
-        <w:pStyle w:val="ListParagraph"/>
+        <w:pStyle w:val="Listaszerbekezds"/>
         <w:numPr>
           <w:ilvl w:val="0"/>
           <w:numId w:val="5"/>
         </w:numPr>
+        <w:spacing w:line="360" w:lineRule="auto"/>
+        <w:jc w:val="both"/>
         <w:rPr>
           <w:rFonts w:eastAsia="Times New Roman"/>
           <w:b/>
@@ -1199,11 +1237,13 @@
     </w:p>
     <w:p>
       <w:pPr>
-        <w:pStyle w:val="ListParagraph"/>
+        <w:pStyle w:val="Listaszerbekezds"/>
         <w:numPr>
           <w:ilvl w:val="0"/>
           <w:numId w:val="5"/>
         </w:numPr>
+        <w:spacing w:line="360" w:lineRule="auto"/>
+        <w:jc w:val="both"/>
         <w:rPr>
           <w:rFonts w:eastAsia="Times New Roman"/>
           <w:b/>
@@ -1223,11 +1263,13 @@
     </w:p>
     <w:p>
       <w:pPr>
-        <w:pStyle w:val="ListParagraph"/>
+        <w:pStyle w:val="Listaszerbekezds"/>
         <w:numPr>
           <w:ilvl w:val="0"/>
           <w:numId w:val="5"/>
         </w:numPr>
+        <w:spacing w:line="360" w:lineRule="auto"/>
+        <w:jc w:val="both"/>
         <w:rPr>
           <w:rFonts w:eastAsia="Times New Roman"/>
           <w:b/>
@@ -1247,11 +1289,13 @@
     </w:p>
     <w:p>
       <w:pPr>
-        <w:pStyle w:val="ListParagraph"/>
+        <w:pStyle w:val="Listaszerbekezds"/>
         <w:numPr>
           <w:ilvl w:val="0"/>
           <w:numId w:val="5"/>
         </w:numPr>
+        <w:spacing w:line="360" w:lineRule="auto"/>
+        <w:jc w:val="both"/>
         <w:rPr>
           <w:rFonts w:eastAsia="Times New Roman"/>
           <w:b/>
@@ -1271,47 +1315,46 @@
     </w:p>
     <w:p>
       <w:pPr>
-        <w:pStyle w:val="ListParagraph"/>
-        <w:ind w:left="1800"/>
+        <w:pStyle w:val="Listaszerbekezds"/>
+        <w:spacing w:line="360" w:lineRule="auto"/>
+        <w:ind w:left="1800" w:firstLine="360"/>
+        <w:jc w:val="both"/>
+      </w:pPr>
+      <w:r>
         <w:rPr>
           <w:b/>
           <w:bCs/>
-          <w:sz w:val="36"/>
-          <w:szCs w:val="44"/>
-        </w:rPr>
+        </w:rPr>
+        <w:t>Visual Studio Code</w:t>
+      </w:r>
+      <w:r>
+        <w:t>: Laravel apik, kontrollerek megírása és tesztelése</w:t>
+      </w:r>
+    </w:p>
+    <w:p>
+      <w:pPr>
+        <w:pStyle w:val="Listaszerbekezds"/>
+        <w:spacing w:line="360" w:lineRule="auto"/>
+        <w:ind w:left="1800" w:firstLine="360"/>
+        <w:jc w:val="both"/>
       </w:pPr>
       <w:r>
         <w:rPr>
           <w:b/>
           <w:bCs/>
-          <w:sz w:val="36"/>
-          <w:szCs w:val="44"/>
-        </w:rPr>
-        <w:t>Backend fejlesztői dokumentáció</w:t>
-      </w:r>
-    </w:p>
-    <w:p>
-      <w:pPr>
-        <w:pStyle w:val="ListParagraph"/>
-        <w:ind w:left="1800" w:firstLine="360"/>
-      </w:pPr>
-      <w:r>
-        <w:t>Visual Studio Code: Laravel apik, kontrollerek megírása és tesztelése</w:t>
-      </w:r>
-    </w:p>
-    <w:p>
-      <w:pPr>
-        <w:pStyle w:val="ListParagraph"/>
-        <w:ind w:left="1800" w:firstLine="360"/>
-      </w:pPr>
-      <w:r>
-        <w:t>XAMPP: Adatbázis lokális futtatása és kezelése</w:t>
-      </w:r>
-    </w:p>
-    <w:p>
-      <w:pPr>
-        <w:pStyle w:val="ListParagraph"/>
+        </w:rPr>
+        <w:t>XAMPP</w:t>
+      </w:r>
+      <w:r>
+        <w:t>: Adatbázis lokális futtatása és kezelése</w:t>
+      </w:r>
+    </w:p>
+    <w:p>
+      <w:pPr>
+        <w:pStyle w:val="Listaszerbekezds"/>
+        <w:spacing w:line="360" w:lineRule="auto"/>
         <w:ind w:left="1800"/>
+        <w:jc w:val="both"/>
         <w:rPr>
           <w:rFonts w:eastAsia="Times New Roman"/>
           <w:b/>
@@ -1322,7 +1365,7 @@
     </w:p>
     <w:p>
       <w:pPr>
-        <w:pStyle w:val="ListParagraph"/>
+        <w:pStyle w:val="Listaszerbekezds"/>
         <w:numPr>
           <w:ilvl w:val="0"/>
           <w:numId w:val="3"/>
@@ -1334,6 +1377,8 @@
           <w:right w:val="nil"/>
           <w:between w:val="nil"/>
         </w:pBdr>
+        <w:spacing w:line="360" w:lineRule="auto"/>
+        <w:jc w:val="both"/>
         <w:rPr>
           <w:rFonts w:eastAsia="Times New Roman"/>
           <w:b/>
@@ -1353,11 +1398,148 @@
     </w:p>
     <w:p>
       <w:pPr>
-        <w:pStyle w:val="ListParagraph"/>
+        <w:pStyle w:val="Listaszerbekezds"/>
         <w:numPr>
           <w:ilvl w:val="0"/>
           <w:numId w:val="7"/>
         </w:numPr>
+        <w:spacing w:line="360" w:lineRule="auto"/>
+        <w:jc w:val="both"/>
+        <w:rPr>
+          <w:rFonts w:eastAsia="Yu Mincho"/>
+        </w:rPr>
+      </w:pPr>
+      <w:r>
+        <w:rPr>
+          <w:rFonts w:eastAsia="Yu Mincho"/>
+        </w:rPr>
+        <w:t xml:space="preserve">Az adatbázis azzal a céllal lett létrehozva, hogy a REpont gépeknek a </w:t>
+      </w:r>
+      <w:r>
+        <w:rPr>
+          <w:rFonts w:eastAsia="Yu Mincho"/>
+        </w:rPr>
+        <w:t>nyomon</w:t>
+      </w:r>
+      <w:r>
+        <w:rPr>
+          <w:rFonts w:eastAsia="Yu Mincho"/>
+        </w:rPr>
+        <w:t xml:space="preserve"> követ</w:t>
+      </w:r>
+      <w:r>
+        <w:rPr>
+          <w:rFonts w:eastAsia="Yu Mincho"/>
+        </w:rPr>
+        <w:t>é</w:t>
+      </w:r>
+      <w:r>
+        <w:rPr>
+          <w:rFonts w:eastAsia="Yu Mincho"/>
+        </w:rPr>
+        <w:t>s</w:t>
+      </w:r>
+      <w:r>
+        <w:rPr>
+          <w:rFonts w:eastAsia="Yu Mincho"/>
+        </w:rPr>
+        <w:t>ében</w:t>
+      </w:r>
+      <w:r>
+        <w:rPr>
+          <w:rFonts w:eastAsia="Yu Mincho"/>
+        </w:rPr>
+        <w:t xml:space="preserve">, és a végfelhasználóknak ezeknek a gépeknek a hely alapú mutatásában segítsen. Könnyen </w:t>
+      </w:r>
+      <w:r>
+        <w:rPr>
+          <w:rFonts w:eastAsia="Yu Mincho"/>
+        </w:rPr>
+        <w:t>meg lehet tudni</w:t>
+      </w:r>
+      <w:r>
+        <w:rPr>
+          <w:rFonts w:eastAsia="Yu Mincho"/>
+        </w:rPr>
+        <w:t xml:space="preserve"> egy gép jelenlegi adatait</w:t>
+      </w:r>
+      <w:r>
+        <w:rPr>
+          <w:rFonts w:eastAsia="Yu Mincho"/>
+        </w:rPr>
+        <w:t>,</w:t>
+      </w:r>
+      <w:r>
+        <w:rPr>
+          <w:rFonts w:eastAsia="Yu Mincho"/>
+        </w:rPr>
+        <w:t xml:space="preserve"> például melyik településen van, a pontos cím</w:t>
+      </w:r>
+      <w:r>
+        <w:rPr>
+          <w:rFonts w:eastAsia="Yu Mincho"/>
+        </w:rPr>
+        <w:t>ét</w:t>
+      </w:r>
+      <w:r>
+        <w:rPr>
+          <w:rFonts w:eastAsia="Yu Mincho"/>
+        </w:rPr>
+        <w:t>,</w:t>
+      </w:r>
+      <w:r>
+        <w:rPr>
+          <w:rFonts w:eastAsia="Yu Mincho"/>
+        </w:rPr>
+        <w:t xml:space="preserve"> illetve</w:t>
+      </w:r>
+      <w:r>
+        <w:rPr>
+          <w:rFonts w:eastAsia="Yu Mincho"/>
+        </w:rPr>
+        <w:t xml:space="preserve"> milyen szinten van megtelítve. Azon kívül, van még egy másik tábla, melyben különböző teljesítményekért ún. ’achievement’-eket lehet elérni, amelyek x mennyiségű üveg beváltásáért</w:t>
+      </w:r>
+      <w:r>
+        <w:rPr>
+          <w:rFonts w:eastAsia="Yu Mincho"/>
+        </w:rPr>
+        <w:t xml:space="preserve"> </w:t>
+      </w:r>
+      <w:r>
+        <w:rPr>
+          <w:rFonts w:eastAsia="Yu Mincho"/>
+        </w:rPr>
+        <w:t>ajándékok</w:t>
+      </w:r>
+      <w:r>
+        <w:rPr>
+          <w:rFonts w:eastAsia="Yu Mincho"/>
+        </w:rPr>
+        <w:t>kal jutalmazzák meg a felhasználót</w:t>
+      </w:r>
+      <w:r>
+        <w:rPr>
+          <w:rFonts w:eastAsia="Yu Mincho"/>
+        </w:rPr>
+        <w:t>, pl. kuponok különböző boltoknál. Van egy tábla, melyben Magyarország települései és azoknak az irányítószámai vannak eltárolva, ez a többi adattábla könnyebb összeköttetésére szolgál. Véglegesen pedig a felhasználók is el vannak t</w:t>
+      </w:r>
+      <w:r>
+        <w:rPr>
+          <w:rFonts w:eastAsia="Yu Mincho"/>
+        </w:rPr>
+        <w:t>á</w:t>
+      </w:r>
+      <w:r>
+        <w:rPr>
+          <w:rFonts w:eastAsia="Yu Mincho"/>
+        </w:rPr>
+        <w:t>rolva az adatbázisban, felhasználónév, jelszó, a felhasználó címe, hogy tudjuk melyik gépek vannak hozzá a legközelebb stb.</w:t>
+      </w:r>
+    </w:p>
+    <w:p>
+      <w:pPr>
+        <w:spacing w:line="360" w:lineRule="auto"/>
+        <w:jc w:val="both"/>
         <w:rPr>
           <w:rFonts w:eastAsia="Yu Mincho"/>
           <w:sz w:val="28"/>
@@ -1370,42 +1552,29 @@
           <w:sz w:val="28"/>
           <w:szCs w:val="28"/>
         </w:rPr>
-        <w:t>Az adatbázis azzal a céllal lett létrehozva, hogy a REpont gépeknek a számon követesé, és a végfelhasználóknak ezeknek a gépeknek a hely alapú mutatásában segítsen. Könnyen lehet megtudni egy gép jelenlegi adatait például melyik településben van, a pontos cím, milyen szinten van megtelítve. Azon kívül, van még egy másik tábla, melyben különböző teljesítményekért ún. ’achievement’-eket lehet elérni, amelyek x mennyiségű üveg beváltásáért kapnak ajándékokat, pl. kuponokat különböző boltoknál. Van egy tábla, melyben Magyarország települései és azoknak az irányítószámai vannak eltárolva, ez a többi adattábla könnyebb összeköttetésére szolgál. Véglegesen pedig a felhasználók is el vannak tarolva az adatbázisban, felhasználónév, jelszó, a felhasználó címe, hogy tudjuk melyik gépek vannak hozzá vannak a legközelebb stb.</w:t>
-      </w:r>
-    </w:p>
-    <w:p>
-      <w:pPr>
+        <w:br w:type="page"/>
+      </w:r>
+    </w:p>
+    <w:p>
+      <w:pPr>
+        <w:spacing w:line="360" w:lineRule="auto"/>
+        <w:jc w:val="both"/>
         <w:rPr>
           <w:rFonts w:eastAsia="Yu Mincho"/>
           <w:sz w:val="28"/>
           <w:szCs w:val="28"/>
         </w:rPr>
       </w:pPr>
-      <w:r>
-        <w:rPr>
-          <w:rFonts w:eastAsia="Yu Mincho"/>
-          <w:sz w:val="28"/>
-          <w:szCs w:val="28"/>
-        </w:rPr>
-        <w:br w:type="page"/>
-      </w:r>
-    </w:p>
-    <w:p>
-      <w:pPr>
-        <w:rPr>
-          <w:rFonts w:eastAsia="Yu Mincho"/>
-          <w:sz w:val="28"/>
-          <w:szCs w:val="28"/>
-        </w:rPr>
-      </w:pPr>
-    </w:p>
-    <w:p>
-      <w:pPr>
-        <w:pStyle w:val="ListParagraph"/>
+    </w:p>
+    <w:p>
+      <w:pPr>
+        <w:pStyle w:val="Listaszerbekezds"/>
         <w:numPr>
           <w:ilvl w:val="0"/>
           <w:numId w:val="7"/>
         </w:numPr>
+        <w:spacing w:line="360" w:lineRule="auto"/>
+        <w:jc w:val="both"/>
         <w:rPr>
           <w:rFonts w:eastAsia="Yu Mincho"/>
           <w:b/>
@@ -1429,12 +1598,13 @@
     </w:p>
     <w:p>
       <w:pPr>
-        <w:pStyle w:val="ListParagraph"/>
+        <w:pStyle w:val="Listaszerbekezds"/>
         <w:numPr>
           <w:ilvl w:val="0"/>
           <w:numId w:val="6"/>
         </w:numPr>
-        <w:spacing w:line="259" w:lineRule="auto"/>
+        <w:spacing w:line="360" w:lineRule="auto"/>
+        <w:jc w:val="both"/>
         <w:rPr>
           <w:rFonts w:eastAsia="Yu Mincho"/>
           <w:b/>
@@ -1456,15 +1626,16 @@
     </w:p>
     <w:tbl>
       <w:tblPr>
-        <w:tblStyle w:val="GridTable4-Accent6"/>
-        <w:tblW w:w="0" w:type="auto"/>
+        <w:tblStyle w:val="Tblzatrcsos46jellszn"/>
+        <w:tblW w:w="9640" w:type="dxa"/>
         <w:tblLayout w:type="fixed"/>
         <w:tblLook w:val="04A0" w:firstRow="1" w:lastRow="0" w:firstColumn="1" w:lastColumn="0" w:noHBand="0" w:noVBand="1"/>
+        <w:tblCaption w:val="Települések Adattábla"/>
       </w:tblPr>
       <w:tblGrid>
-        <w:gridCol w:w="2542"/>
-        <w:gridCol w:w="2126"/>
-        <w:gridCol w:w="1276"/>
+        <w:gridCol w:w="2117"/>
+        <w:gridCol w:w="2268"/>
+        <w:gridCol w:w="1559"/>
         <w:gridCol w:w="1701"/>
         <w:gridCol w:w="1995"/>
       </w:tblGrid>
@@ -1476,7 +1647,7 @@
         <w:tc>
           <w:tcPr>
             <w:cnfStyle w:val="001000000000" w:firstRow="0" w:lastRow="0" w:firstColumn="1" w:lastColumn="0" w:oddVBand="0" w:evenVBand="0" w:oddHBand="0" w:evenHBand="0" w:firstRowFirstColumn="0" w:firstRowLastColumn="0" w:lastRowFirstColumn="0" w:lastRowLastColumn="0"/>
-            <w:tcW w:w="2542" w:type="dxa"/>
+            <w:tcW w:w="2117" w:type="dxa"/>
             <w:tcBorders>
               <w:top w:val="single" w:sz="8" w:space="0" w:color="auto"/>
               <w:left w:val="single" w:sz="8" w:space="0" w:color="auto"/>
@@ -1486,6 +1657,8 @@
           </w:tcPr>
           <w:p>
             <w:pPr>
+              <w:spacing w:line="360" w:lineRule="auto"/>
+              <w:jc w:val="center"/>
               <w:rPr>
                 <w:rFonts w:ascii="Calibri" w:eastAsia="Yu Mincho" w:hAnsi="Calibri" w:cs="Calibri"/>
                 <w:sz w:val="32"/>
@@ -1506,7 +1679,7 @@
         </w:tc>
         <w:tc>
           <w:tcPr>
-            <w:tcW w:w="2126" w:type="dxa"/>
+            <w:tcW w:w="2268" w:type="dxa"/>
             <w:tcBorders>
               <w:top w:val="single" w:sz="8" w:space="0" w:color="auto"/>
               <w:left w:val="single" w:sz="8" w:space="0" w:color="FF0000"/>
@@ -1516,6 +1689,8 @@
           </w:tcPr>
           <w:p>
             <w:pPr>
+              <w:spacing w:line="360" w:lineRule="auto"/>
+              <w:jc w:val="center"/>
               <w:cnfStyle w:val="100000000000" w:firstRow="1" w:lastRow="0" w:firstColumn="0" w:lastColumn="0" w:oddVBand="0" w:evenVBand="0" w:oddHBand="0" w:evenHBand="0" w:firstRowFirstColumn="0" w:firstRowLastColumn="0" w:lastRowFirstColumn="0" w:lastRowLastColumn="0"/>
               <w:rPr>
                 <w:rFonts w:ascii="Calibri" w:eastAsia="Yu Mincho" w:hAnsi="Calibri" w:cs="Calibri"/>
@@ -1537,7 +1712,7 @@
         </w:tc>
         <w:tc>
           <w:tcPr>
-            <w:tcW w:w="1276" w:type="dxa"/>
+            <w:tcW w:w="1559" w:type="dxa"/>
             <w:tcBorders>
               <w:top w:val="single" w:sz="8" w:space="0" w:color="auto"/>
               <w:left w:val="single" w:sz="8" w:space="0" w:color="FF0000"/>
@@ -1547,6 +1722,8 @@
           </w:tcPr>
           <w:p>
             <w:pPr>
+              <w:spacing w:line="360" w:lineRule="auto"/>
+              <w:jc w:val="center"/>
               <w:cnfStyle w:val="100000000000" w:firstRow="1" w:lastRow="0" w:firstColumn="0" w:lastColumn="0" w:oddVBand="0" w:evenVBand="0" w:oddHBand="0" w:evenHBand="0" w:firstRowFirstColumn="0" w:firstRowLastColumn="0" w:lastRowFirstColumn="0" w:lastRowLastColumn="0"/>
               <w:rPr>
                 <w:rFonts w:ascii="Calibri" w:eastAsia="Yu Mincho" w:hAnsi="Calibri" w:cs="Calibri"/>
@@ -1578,6 +1755,8 @@
           </w:tcPr>
           <w:p>
             <w:pPr>
+              <w:spacing w:line="360" w:lineRule="auto"/>
+              <w:jc w:val="center"/>
               <w:cnfStyle w:val="100000000000" w:firstRow="1" w:lastRow="0" w:firstColumn="0" w:lastColumn="0" w:oddVBand="0" w:evenVBand="0" w:oddHBand="0" w:evenHBand="0" w:firstRowFirstColumn="0" w:firstRowLastColumn="0" w:lastRowFirstColumn="0" w:lastRowLastColumn="0"/>
               <w:rPr>
                 <w:rFonts w:ascii="Calibri" w:eastAsia="Yu Mincho" w:hAnsi="Calibri" w:cs="Calibri"/>
@@ -1609,6 +1788,8 @@
           </w:tcPr>
           <w:p>
             <w:pPr>
+              <w:spacing w:line="360" w:lineRule="auto"/>
+              <w:jc w:val="center"/>
               <w:cnfStyle w:val="100000000000" w:firstRow="1" w:lastRow="0" w:firstColumn="0" w:lastColumn="0" w:oddVBand="0" w:evenVBand="0" w:oddHBand="0" w:evenHBand="0" w:firstRowFirstColumn="0" w:firstRowLastColumn="0" w:lastRowFirstColumn="0" w:lastRowLastColumn="0"/>
               <w:rPr>
                 <w:rFonts w:ascii="Calibri" w:eastAsia="Yu Mincho" w:hAnsi="Calibri" w:cs="Calibri"/>
@@ -1637,7 +1818,7 @@
         <w:tc>
           <w:tcPr>
             <w:cnfStyle w:val="001000000000" w:firstRow="0" w:lastRow="0" w:firstColumn="1" w:lastColumn="0" w:oddVBand="0" w:evenVBand="0" w:oddHBand="0" w:evenHBand="0" w:firstRowFirstColumn="0" w:firstRowLastColumn="0" w:lastRowFirstColumn="0" w:lastRowLastColumn="0"/>
-            <w:tcW w:w="2542" w:type="dxa"/>
+            <w:tcW w:w="2117" w:type="dxa"/>
             <w:tcBorders>
               <w:top w:val="single" w:sz="8" w:space="0" w:color="FF0000"/>
               <w:left w:val="single" w:sz="8" w:space="0" w:color="auto"/>
@@ -1647,6 +1828,8 @@
           </w:tcPr>
           <w:p>
             <w:pPr>
+              <w:spacing w:line="360" w:lineRule="auto"/>
+              <w:jc w:val="center"/>
               <w:rPr>
                 <w:rFonts w:ascii="Calibri" w:eastAsia="Yu Mincho" w:hAnsi="Calibri" w:cs="Calibri"/>
                 <w:b w:val="0"/>
@@ -1671,7 +1854,7 @@
         </w:tc>
         <w:tc>
           <w:tcPr>
-            <w:tcW w:w="2126" w:type="dxa"/>
+            <w:tcW w:w="2268" w:type="dxa"/>
             <w:tcBorders>
               <w:top w:val="single" w:sz="8" w:space="0" w:color="FF0000"/>
               <w:left w:val="single" w:sz="8" w:space="0" w:color="FF0000"/>
@@ -1681,6 +1864,8 @@
           </w:tcPr>
           <w:p>
             <w:pPr>
+              <w:spacing w:line="360" w:lineRule="auto"/>
+              <w:jc w:val="center"/>
               <w:cnfStyle w:val="000000100000" w:firstRow="0" w:lastRow="0" w:firstColumn="0" w:lastColumn="0" w:oddVBand="0" w:evenVBand="0" w:oddHBand="1" w:evenHBand="0" w:firstRowFirstColumn="0" w:firstRowLastColumn="0" w:lastRowFirstColumn="0" w:lastRowLastColumn="0"/>
               <w:rPr>
                 <w:rFonts w:ascii="Calibri" w:eastAsia="Yu Mincho" w:hAnsi="Calibri" w:cs="Calibri"/>
@@ -1702,7 +1887,7 @@
         </w:tc>
         <w:tc>
           <w:tcPr>
-            <w:tcW w:w="1276" w:type="dxa"/>
+            <w:tcW w:w="1559" w:type="dxa"/>
             <w:tcBorders>
               <w:top w:val="single" w:sz="8" w:space="0" w:color="FF0000"/>
               <w:left w:val="single" w:sz="8" w:space="0" w:color="FF0000"/>
@@ -1712,6 +1897,8 @@
           </w:tcPr>
           <w:p>
             <w:pPr>
+              <w:spacing w:line="360" w:lineRule="auto"/>
+              <w:jc w:val="center"/>
               <w:cnfStyle w:val="000000100000" w:firstRow="0" w:lastRow="0" w:firstColumn="0" w:lastColumn="0" w:oddVBand="0" w:evenVBand="0" w:oddHBand="1" w:evenHBand="0" w:firstRowFirstColumn="0" w:firstRowLastColumn="0" w:lastRowFirstColumn="0" w:lastRowLastColumn="0"/>
               <w:rPr>
                 <w:rFonts w:ascii="Calibri" w:eastAsia="Yu Mincho" w:hAnsi="Calibri" w:cs="Calibri"/>
@@ -1743,6 +1930,8 @@
           </w:tcPr>
           <w:p>
             <w:pPr>
+              <w:spacing w:line="360" w:lineRule="auto"/>
+              <w:jc w:val="center"/>
               <w:cnfStyle w:val="000000100000" w:firstRow="0" w:lastRow="0" w:firstColumn="0" w:lastColumn="0" w:oddVBand="0" w:evenVBand="0" w:oddHBand="1" w:evenHBand="0" w:firstRowFirstColumn="0" w:firstRowLastColumn="0" w:lastRowFirstColumn="0" w:lastRowLastColumn="0"/>
               <w:rPr>
                 <w:rFonts w:ascii="Calibri" w:eastAsia="Yu Mincho" w:hAnsi="Calibri" w:cs="Calibri"/>
@@ -1774,6 +1963,8 @@
           </w:tcPr>
           <w:p>
             <w:pPr>
+              <w:spacing w:line="360" w:lineRule="auto"/>
+              <w:jc w:val="center"/>
               <w:cnfStyle w:val="000000100000" w:firstRow="0" w:lastRow="0" w:firstColumn="0" w:lastColumn="0" w:oddVBand="0" w:evenVBand="0" w:oddHBand="1" w:evenHBand="0" w:firstRowFirstColumn="0" w:firstRowLastColumn="0" w:lastRowFirstColumn="0" w:lastRowLastColumn="0"/>
               <w:rPr>
                 <w:rFonts w:ascii="Calibri" w:eastAsia="Yu Mincho" w:hAnsi="Calibri" w:cs="Calibri"/>
@@ -1801,7 +1992,7 @@
         <w:tc>
           <w:tcPr>
             <w:cnfStyle w:val="001000000000" w:firstRow="0" w:lastRow="0" w:firstColumn="1" w:lastColumn="0" w:oddVBand="0" w:evenVBand="0" w:oddHBand="0" w:evenHBand="0" w:firstRowFirstColumn="0" w:firstRowLastColumn="0" w:lastRowFirstColumn="0" w:lastRowLastColumn="0"/>
-            <w:tcW w:w="2542" w:type="dxa"/>
+            <w:tcW w:w="2117" w:type="dxa"/>
             <w:tcBorders>
               <w:top w:val="single" w:sz="8" w:space="0" w:color="FF0000"/>
               <w:left w:val="single" w:sz="8" w:space="0" w:color="auto"/>
@@ -1812,6 +2003,8 @@
           </w:tcPr>
           <w:p>
             <w:pPr>
+              <w:spacing w:line="360" w:lineRule="auto"/>
+              <w:jc w:val="center"/>
               <w:rPr>
                 <w:rFonts w:ascii="Calibri" w:eastAsia="Yu Mincho" w:hAnsi="Calibri" w:cs="Calibri"/>
                 <w:b w:val="0"/>
@@ -1836,7 +2029,7 @@
         </w:tc>
         <w:tc>
           <w:tcPr>
-            <w:tcW w:w="2126" w:type="dxa"/>
+            <w:tcW w:w="2268" w:type="dxa"/>
             <w:tcBorders>
               <w:top w:val="single" w:sz="8" w:space="0" w:color="FF0000"/>
               <w:left w:val="single" w:sz="8" w:space="0" w:color="FF0000"/>
@@ -1847,6 +2040,8 @@
           </w:tcPr>
           <w:p>
             <w:pPr>
+              <w:spacing w:line="360" w:lineRule="auto"/>
+              <w:jc w:val="center"/>
               <w:cnfStyle w:val="000000000000" w:firstRow="0" w:lastRow="0" w:firstColumn="0" w:lastColumn="0" w:oddVBand="0" w:evenVBand="0" w:oddHBand="0" w:evenHBand="0" w:firstRowFirstColumn="0" w:firstRowLastColumn="0" w:lastRowFirstColumn="0" w:lastRowLastColumn="0"/>
               <w:rPr>
                 <w:rFonts w:ascii="Calibri" w:eastAsia="Yu Mincho" w:hAnsi="Calibri" w:cs="Calibri"/>
@@ -1868,7 +2063,7 @@
         </w:tc>
         <w:tc>
           <w:tcPr>
-            <w:tcW w:w="1276" w:type="dxa"/>
+            <w:tcW w:w="1559" w:type="dxa"/>
             <w:tcBorders>
               <w:top w:val="single" w:sz="8" w:space="0" w:color="FF0000"/>
               <w:left w:val="single" w:sz="8" w:space="0" w:color="FF0000"/>
@@ -1879,6 +2074,8 @@
           </w:tcPr>
           <w:p>
             <w:pPr>
+              <w:spacing w:line="360" w:lineRule="auto"/>
+              <w:jc w:val="center"/>
               <w:cnfStyle w:val="000000000000" w:firstRow="0" w:lastRow="0" w:firstColumn="0" w:lastColumn="0" w:oddVBand="0" w:evenVBand="0" w:oddHBand="0" w:evenHBand="0" w:firstRowFirstColumn="0" w:firstRowLastColumn="0" w:lastRowFirstColumn="0" w:lastRowLastColumn="0"/>
               <w:rPr>
                 <w:rFonts w:ascii="Calibri" w:eastAsia="Yu Mincho" w:hAnsi="Calibri" w:cs="Calibri"/>
@@ -1887,14 +2084,38 @@
                 <w:lang w:val="hu-HU"/>
               </w:rPr>
             </w:pPr>
-            <w:r>
-              <w:rPr>
-                <w:rFonts w:ascii="Calibri" w:eastAsia="Yu Mincho" w:hAnsi="Calibri" w:cs="Calibri"/>
-                <w:sz w:val="32"/>
-                <w:szCs w:val="32"/>
-                <w:lang w:val="hu-HU"/>
-              </w:rPr>
-              <w:t>varchar(75)</w:t>
+            <w:proofErr w:type="spellStart"/>
+            <w:r>
+              <w:rPr>
+                <w:rFonts w:ascii="Calibri" w:eastAsia="Yu Mincho" w:hAnsi="Calibri" w:cs="Calibri"/>
+                <w:sz w:val="32"/>
+                <w:szCs w:val="32"/>
+                <w:lang w:val="hu-HU"/>
+              </w:rPr>
+              <w:t>varchar</w:t>
+            </w:r>
+            <w:proofErr w:type="spellEnd"/>
+          </w:p>
+          <w:p>
+            <w:pPr>
+              <w:spacing w:line="360" w:lineRule="auto"/>
+              <w:jc w:val="center"/>
+              <w:cnfStyle w:val="000000000000" w:firstRow="0" w:lastRow="0" w:firstColumn="0" w:lastColumn="0" w:oddVBand="0" w:evenVBand="0" w:oddHBand="0" w:evenHBand="0" w:firstRowFirstColumn="0" w:firstRowLastColumn="0" w:lastRowFirstColumn="0" w:lastRowLastColumn="0"/>
+              <w:rPr>
+                <w:rFonts w:ascii="Calibri" w:eastAsia="Yu Mincho" w:hAnsi="Calibri" w:cs="Calibri"/>
+                <w:sz w:val="32"/>
+                <w:szCs w:val="32"/>
+                <w:lang w:val="hu-HU"/>
+              </w:rPr>
+            </w:pPr>
+            <w:r>
+              <w:rPr>
+                <w:rFonts w:ascii="Calibri" w:eastAsia="Yu Mincho" w:hAnsi="Calibri" w:cs="Calibri"/>
+                <w:sz w:val="32"/>
+                <w:szCs w:val="32"/>
+                <w:lang w:val="hu-HU"/>
+              </w:rPr>
+              <w:t>(75)</w:t>
             </w:r>
           </w:p>
         </w:tc>
@@ -1911,6 +2132,8 @@
           </w:tcPr>
           <w:p>
             <w:pPr>
+              <w:spacing w:line="360" w:lineRule="auto"/>
+              <w:jc w:val="center"/>
               <w:cnfStyle w:val="000000000000" w:firstRow="0" w:lastRow="0" w:firstColumn="0" w:lastColumn="0" w:oddVBand="0" w:evenVBand="0" w:oddHBand="0" w:evenHBand="0" w:firstRowFirstColumn="0" w:firstRowLastColumn="0" w:lastRowFirstColumn="0" w:lastRowLastColumn="0"/>
               <w:rPr>
                 <w:rFonts w:ascii="Calibri" w:eastAsia="Yu Mincho" w:hAnsi="Calibri" w:cs="Calibri"/>
@@ -1934,6 +2157,8 @@
           </w:tcPr>
           <w:p>
             <w:pPr>
+              <w:spacing w:line="360" w:lineRule="auto"/>
+              <w:jc w:val="center"/>
               <w:cnfStyle w:val="000000000000" w:firstRow="0" w:lastRow="0" w:firstColumn="0" w:lastColumn="0" w:oddVBand="0" w:evenVBand="0" w:oddHBand="0" w:evenHBand="0" w:firstRowFirstColumn="0" w:firstRowLastColumn="0" w:lastRowFirstColumn="0" w:lastRowLastColumn="0"/>
               <w:rPr>
                 <w:rFonts w:ascii="Calibri" w:eastAsia="Yu Mincho" w:hAnsi="Calibri" w:cs="Calibri"/>
@@ -1957,6 +2182,8 @@
     </w:tbl>
     <w:p>
       <w:pPr>
+        <w:spacing w:line="360" w:lineRule="auto"/>
+        <w:jc w:val="both"/>
         <w:rPr>
           <w:rFonts w:eastAsia="Yu Mincho"/>
           <w:b/>
@@ -1968,12 +2195,13 @@
     </w:p>
     <w:p>
       <w:pPr>
-        <w:pStyle w:val="ListParagraph"/>
+        <w:pStyle w:val="Listaszerbekezds"/>
         <w:numPr>
           <w:ilvl w:val="0"/>
           <w:numId w:val="6"/>
         </w:numPr>
-        <w:spacing w:before="240" w:line="259" w:lineRule="auto"/>
+        <w:spacing w:before="240" w:line="360" w:lineRule="auto"/>
+        <w:jc w:val="both"/>
         <w:rPr>
           <w:rFonts w:eastAsia="Yu Mincho"/>
           <w:b/>
@@ -1995,15 +2223,16 @@
     </w:p>
     <w:tbl>
       <w:tblPr>
-        <w:tblStyle w:val="GridTable4-Accent6"/>
-        <w:tblW w:w="0" w:type="auto"/>
+        <w:tblStyle w:val="Tblzatrcsos46jellszn"/>
+        <w:tblW w:w="9640" w:type="dxa"/>
         <w:tblLayout w:type="fixed"/>
         <w:tblLook w:val="04A0" w:firstRow="1" w:lastRow="0" w:firstColumn="1" w:lastColumn="0" w:noHBand="0" w:noVBand="1"/>
+        <w:tblCaption w:val="Gépek Adattábla"/>
       </w:tblPr>
       <w:tblGrid>
-        <w:gridCol w:w="2542"/>
-        <w:gridCol w:w="2126"/>
-        <w:gridCol w:w="1276"/>
+        <w:gridCol w:w="2117"/>
+        <w:gridCol w:w="2268"/>
+        <w:gridCol w:w="1559"/>
         <w:gridCol w:w="1701"/>
         <w:gridCol w:w="1995"/>
       </w:tblGrid>
@@ -2015,7 +2244,7 @@
         <w:tc>
           <w:tcPr>
             <w:cnfStyle w:val="001000000000" w:firstRow="0" w:lastRow="0" w:firstColumn="1" w:lastColumn="0" w:oddVBand="0" w:evenVBand="0" w:oddHBand="0" w:evenHBand="0" w:firstRowFirstColumn="0" w:firstRowLastColumn="0" w:lastRowFirstColumn="0" w:lastRowLastColumn="0"/>
-            <w:tcW w:w="2542" w:type="dxa"/>
+            <w:tcW w:w="2117" w:type="dxa"/>
             <w:tcBorders>
               <w:top w:val="single" w:sz="8" w:space="0" w:color="auto"/>
               <w:left w:val="single" w:sz="8" w:space="0" w:color="auto"/>
@@ -2025,6 +2254,8 @@
           </w:tcPr>
           <w:p>
             <w:pPr>
+              <w:spacing w:line="360" w:lineRule="auto"/>
+              <w:jc w:val="center"/>
               <w:rPr>
                 <w:rFonts w:ascii="Calibri" w:eastAsia="Yu Mincho" w:hAnsi="Calibri" w:cs="Calibri"/>
                 <w:sz w:val="32"/>
@@ -2045,7 +2276,7 @@
         </w:tc>
         <w:tc>
           <w:tcPr>
-            <w:tcW w:w="2126" w:type="dxa"/>
+            <w:tcW w:w="2268" w:type="dxa"/>
             <w:tcBorders>
               <w:top w:val="single" w:sz="8" w:space="0" w:color="auto"/>
               <w:left w:val="single" w:sz="8" w:space="0" w:color="FF0000"/>
@@ -2055,6 +2286,8 @@
           </w:tcPr>
           <w:p>
             <w:pPr>
+              <w:spacing w:line="360" w:lineRule="auto"/>
+              <w:jc w:val="center"/>
               <w:cnfStyle w:val="100000000000" w:firstRow="1" w:lastRow="0" w:firstColumn="0" w:lastColumn="0" w:oddVBand="0" w:evenVBand="0" w:oddHBand="0" w:evenHBand="0" w:firstRowFirstColumn="0" w:firstRowLastColumn="0" w:lastRowFirstColumn="0" w:lastRowLastColumn="0"/>
               <w:rPr>
                 <w:rFonts w:ascii="Calibri" w:eastAsia="Yu Mincho" w:hAnsi="Calibri" w:cs="Calibri"/>
@@ -2076,7 +2309,7 @@
         </w:tc>
         <w:tc>
           <w:tcPr>
-            <w:tcW w:w="1276" w:type="dxa"/>
+            <w:tcW w:w="1559" w:type="dxa"/>
             <w:tcBorders>
               <w:top w:val="single" w:sz="8" w:space="0" w:color="auto"/>
               <w:left w:val="single" w:sz="8" w:space="0" w:color="FF0000"/>
@@ -2086,6 +2319,8 @@
           </w:tcPr>
           <w:p>
             <w:pPr>
+              <w:spacing w:line="360" w:lineRule="auto"/>
+              <w:jc w:val="center"/>
               <w:cnfStyle w:val="100000000000" w:firstRow="1" w:lastRow="0" w:firstColumn="0" w:lastColumn="0" w:oddVBand="0" w:evenVBand="0" w:oddHBand="0" w:evenHBand="0" w:firstRowFirstColumn="0" w:firstRowLastColumn="0" w:lastRowFirstColumn="0" w:lastRowLastColumn="0"/>
               <w:rPr>
                 <w:rFonts w:ascii="Calibri" w:eastAsia="Yu Mincho" w:hAnsi="Calibri" w:cs="Calibri"/>
@@ -2117,6 +2352,8 @@
           </w:tcPr>
           <w:p>
             <w:pPr>
+              <w:spacing w:line="360" w:lineRule="auto"/>
+              <w:jc w:val="center"/>
               <w:cnfStyle w:val="100000000000" w:firstRow="1" w:lastRow="0" w:firstColumn="0" w:lastColumn="0" w:oddVBand="0" w:evenVBand="0" w:oddHBand="0" w:evenHBand="0" w:firstRowFirstColumn="0" w:firstRowLastColumn="0" w:lastRowFirstColumn="0" w:lastRowLastColumn="0"/>
               <w:rPr>
                 <w:rFonts w:ascii="Calibri" w:eastAsia="Yu Mincho" w:hAnsi="Calibri" w:cs="Calibri"/>
@@ -2148,6 +2385,8 @@
           </w:tcPr>
           <w:p>
             <w:pPr>
+              <w:spacing w:line="360" w:lineRule="auto"/>
+              <w:jc w:val="center"/>
               <w:cnfStyle w:val="100000000000" w:firstRow="1" w:lastRow="0" w:firstColumn="0" w:lastColumn="0" w:oddVBand="0" w:evenVBand="0" w:oddHBand="0" w:evenHBand="0" w:firstRowFirstColumn="0" w:firstRowLastColumn="0" w:lastRowFirstColumn="0" w:lastRowLastColumn="0"/>
               <w:rPr>
                 <w:rFonts w:ascii="Calibri" w:eastAsia="Yu Mincho" w:hAnsi="Calibri" w:cs="Calibri"/>
@@ -2176,7 +2415,7 @@
         <w:tc>
           <w:tcPr>
             <w:cnfStyle w:val="001000000000" w:firstRow="0" w:lastRow="0" w:firstColumn="1" w:lastColumn="0" w:oddVBand="0" w:evenVBand="0" w:oddHBand="0" w:evenHBand="0" w:firstRowFirstColumn="0" w:firstRowLastColumn="0" w:lastRowFirstColumn="0" w:lastRowLastColumn="0"/>
-            <w:tcW w:w="2542" w:type="dxa"/>
+            <w:tcW w:w="2117" w:type="dxa"/>
             <w:tcBorders>
               <w:top w:val="single" w:sz="8" w:space="0" w:color="FF0000"/>
               <w:left w:val="single" w:sz="8" w:space="0" w:color="auto"/>
@@ -2186,6 +2425,8 @@
           </w:tcPr>
           <w:p>
             <w:pPr>
+              <w:spacing w:line="360" w:lineRule="auto"/>
+              <w:jc w:val="center"/>
               <w:rPr>
                 <w:rFonts w:ascii="Calibri" w:eastAsia="Yu Mincho" w:hAnsi="Calibri" w:cs="Calibri"/>
                 <w:b w:val="0"/>
@@ -2210,7 +2451,7 @@
         </w:tc>
         <w:tc>
           <w:tcPr>
-            <w:tcW w:w="2126" w:type="dxa"/>
+            <w:tcW w:w="2268" w:type="dxa"/>
             <w:tcBorders>
               <w:top w:val="single" w:sz="8" w:space="0" w:color="FF0000"/>
               <w:left w:val="single" w:sz="8" w:space="0" w:color="FF0000"/>
@@ -2220,6 +2461,8 @@
           </w:tcPr>
           <w:p>
             <w:pPr>
+              <w:spacing w:line="360" w:lineRule="auto"/>
+              <w:jc w:val="center"/>
               <w:cnfStyle w:val="000000100000" w:firstRow="0" w:lastRow="0" w:firstColumn="0" w:lastColumn="0" w:oddVBand="0" w:evenVBand="0" w:oddHBand="1" w:evenHBand="0" w:firstRowFirstColumn="0" w:firstRowLastColumn="0" w:lastRowFirstColumn="0" w:lastRowLastColumn="0"/>
               <w:rPr>
                 <w:rFonts w:ascii="Calibri" w:eastAsia="Yu Mincho" w:hAnsi="Calibri" w:cs="Calibri"/>
@@ -2241,7 +2484,7 @@
         </w:tc>
         <w:tc>
           <w:tcPr>
-            <w:tcW w:w="1276" w:type="dxa"/>
+            <w:tcW w:w="1559" w:type="dxa"/>
             <w:tcBorders>
               <w:top w:val="single" w:sz="8" w:space="0" w:color="FF0000"/>
               <w:left w:val="single" w:sz="8" w:space="0" w:color="FF0000"/>
@@ -2251,6 +2494,8 @@
           </w:tcPr>
           <w:p>
             <w:pPr>
+              <w:spacing w:line="360" w:lineRule="auto"/>
+              <w:jc w:val="center"/>
               <w:cnfStyle w:val="000000100000" w:firstRow="0" w:lastRow="0" w:firstColumn="0" w:lastColumn="0" w:oddVBand="0" w:evenVBand="0" w:oddHBand="1" w:evenHBand="0" w:firstRowFirstColumn="0" w:firstRowLastColumn="0" w:lastRowFirstColumn="0" w:lastRowLastColumn="0"/>
               <w:rPr>
                 <w:rFonts w:ascii="Calibri" w:eastAsia="Yu Mincho" w:hAnsi="Calibri" w:cs="Calibri"/>
@@ -2282,6 +2527,8 @@
           </w:tcPr>
           <w:p>
             <w:pPr>
+              <w:spacing w:line="360" w:lineRule="auto"/>
+              <w:jc w:val="center"/>
               <w:cnfStyle w:val="000000100000" w:firstRow="0" w:lastRow="0" w:firstColumn="0" w:lastColumn="0" w:oddVBand="0" w:evenVBand="0" w:oddHBand="1" w:evenHBand="0" w:firstRowFirstColumn="0" w:firstRowLastColumn="0" w:lastRowFirstColumn="0" w:lastRowLastColumn="0"/>
               <w:rPr>
                 <w:rFonts w:ascii="Calibri" w:eastAsia="Yu Mincho" w:hAnsi="Calibri" w:cs="Calibri"/>
@@ -2313,6 +2560,8 @@
           </w:tcPr>
           <w:p>
             <w:pPr>
+              <w:spacing w:line="360" w:lineRule="auto"/>
+              <w:jc w:val="center"/>
               <w:cnfStyle w:val="000000100000" w:firstRow="0" w:lastRow="0" w:firstColumn="0" w:lastColumn="0" w:oddVBand="0" w:evenVBand="0" w:oddHBand="1" w:evenHBand="0" w:firstRowFirstColumn="0" w:firstRowLastColumn="0" w:lastRowFirstColumn="0" w:lastRowLastColumn="0"/>
               <w:rPr>
                 <w:rFonts w:ascii="Calibri" w:eastAsia="Yu Mincho" w:hAnsi="Calibri" w:cs="Calibri"/>
@@ -2340,7 +2589,7 @@
         <w:tc>
           <w:tcPr>
             <w:cnfStyle w:val="001000000000" w:firstRow="0" w:lastRow="0" w:firstColumn="1" w:lastColumn="0" w:oddVBand="0" w:evenVBand="0" w:oddHBand="0" w:evenHBand="0" w:firstRowFirstColumn="0" w:firstRowLastColumn="0" w:lastRowFirstColumn="0" w:lastRowLastColumn="0"/>
-            <w:tcW w:w="2542" w:type="dxa"/>
+            <w:tcW w:w="2117" w:type="dxa"/>
             <w:tcBorders>
               <w:top w:val="single" w:sz="8" w:space="0" w:color="FF0000"/>
               <w:left w:val="single" w:sz="8" w:space="0" w:color="auto"/>
@@ -2351,6 +2600,8 @@
           </w:tcPr>
           <w:p>
             <w:pPr>
+              <w:spacing w:line="360" w:lineRule="auto"/>
+              <w:jc w:val="center"/>
               <w:rPr>
                 <w:rFonts w:ascii="Calibri" w:eastAsia="Yu Mincho" w:hAnsi="Calibri" w:cs="Calibri"/>
                 <w:b w:val="0"/>
@@ -2375,7 +2626,7 @@
         </w:tc>
         <w:tc>
           <w:tcPr>
-            <w:tcW w:w="2126" w:type="dxa"/>
+            <w:tcW w:w="2268" w:type="dxa"/>
             <w:tcBorders>
               <w:top w:val="single" w:sz="8" w:space="0" w:color="FF0000"/>
               <w:left w:val="single" w:sz="8" w:space="0" w:color="FF0000"/>
@@ -2386,6 +2637,8 @@
           </w:tcPr>
           <w:p>
             <w:pPr>
+              <w:spacing w:line="360" w:lineRule="auto"/>
+              <w:jc w:val="center"/>
               <w:cnfStyle w:val="000000000000" w:firstRow="0" w:lastRow="0" w:firstColumn="0" w:lastColumn="0" w:oddVBand="0" w:evenVBand="0" w:oddHBand="0" w:evenHBand="0" w:firstRowFirstColumn="0" w:firstRowLastColumn="0" w:lastRowFirstColumn="0" w:lastRowLastColumn="0"/>
               <w:rPr>
                 <w:rFonts w:ascii="Calibri" w:eastAsia="Yu Mincho" w:hAnsi="Calibri" w:cs="Calibri"/>
@@ -2401,13 +2654,23 @@
                 <w:szCs w:val="32"/>
                 <w:lang w:val="hu-HU"/>
               </w:rPr>
-              <w:t>A gépnek a tartozási helyének az irányítószáma</w:t>
-            </w:r>
-          </w:p>
-        </w:tc>
-        <w:tc>
-          <w:tcPr>
-            <w:tcW w:w="1276" w:type="dxa"/>
+              <w:t xml:space="preserve">A gépnek a tartozási </w:t>
+            </w:r>
+            <w:r>
+              <w:rPr>
+                <w:rFonts w:ascii="Calibri" w:eastAsia="Yu Mincho" w:hAnsi="Calibri" w:cs="Calibri"/>
+                <w:sz w:val="32"/>
+                <w:szCs w:val="32"/>
+                <w:lang w:val="hu-HU"/>
+              </w:rPr>
+              <w:lastRenderedPageBreak/>
+              <w:t>helyének az irányítószáma</w:t>
+            </w:r>
+          </w:p>
+        </w:tc>
+        <w:tc>
+          <w:tcPr>
+            <w:tcW w:w="1559" w:type="dxa"/>
             <w:tcBorders>
               <w:top w:val="single" w:sz="8" w:space="0" w:color="FF0000"/>
               <w:left w:val="single" w:sz="8" w:space="0" w:color="FF0000"/>
@@ -2418,6 +2681,8 @@
           </w:tcPr>
           <w:p>
             <w:pPr>
+              <w:spacing w:line="360" w:lineRule="auto"/>
+              <w:jc w:val="center"/>
               <w:cnfStyle w:val="000000000000" w:firstRow="0" w:lastRow="0" w:firstColumn="0" w:lastColumn="0" w:oddVBand="0" w:evenVBand="0" w:oddHBand="0" w:evenHBand="0" w:firstRowFirstColumn="0" w:firstRowLastColumn="0" w:lastRowFirstColumn="0" w:lastRowLastColumn="0"/>
               <w:rPr>
                 <w:rFonts w:ascii="Calibri" w:eastAsia="Yu Mincho" w:hAnsi="Calibri" w:cs="Calibri"/>
@@ -2433,6 +2698,7 @@
                 <w:szCs w:val="32"/>
                 <w:lang w:val="hu-HU"/>
               </w:rPr>
+              <w:lastRenderedPageBreak/>
               <w:t>int</w:t>
             </w:r>
           </w:p>
@@ -2450,6 +2716,8 @@
           </w:tcPr>
           <w:p>
             <w:pPr>
+              <w:spacing w:line="360" w:lineRule="auto"/>
+              <w:jc w:val="center"/>
               <w:cnfStyle w:val="000000000000" w:firstRow="0" w:lastRow="0" w:firstColumn="0" w:lastColumn="0" w:oddVBand="0" w:evenVBand="0" w:oddHBand="0" w:evenHBand="0" w:firstRowFirstColumn="0" w:firstRowLastColumn="0" w:lastRowFirstColumn="0" w:lastRowLastColumn="0"/>
               <w:rPr>
                 <w:rFonts w:ascii="Calibri" w:eastAsia="Yu Mincho" w:hAnsi="Calibri" w:cs="Calibri"/>
@@ -2482,6 +2750,8 @@
           </w:tcPr>
           <w:p>
             <w:pPr>
+              <w:spacing w:line="360" w:lineRule="auto"/>
+              <w:jc w:val="center"/>
               <w:cnfStyle w:val="000000000000" w:firstRow="0" w:lastRow="0" w:firstColumn="0" w:lastColumn="0" w:oddVBand="0" w:evenVBand="0" w:oddHBand="0" w:evenHBand="0" w:firstRowFirstColumn="0" w:firstRowLastColumn="0" w:lastRowFirstColumn="0" w:lastRowLastColumn="0"/>
               <w:rPr>
                 <w:rFonts w:ascii="Calibri" w:eastAsia="Yu Mincho" w:hAnsi="Calibri" w:cs="Calibri"/>
@@ -2510,7 +2780,7 @@
         <w:tc>
           <w:tcPr>
             <w:cnfStyle w:val="001000000000" w:firstRow="0" w:lastRow="0" w:firstColumn="1" w:lastColumn="0" w:oddVBand="0" w:evenVBand="0" w:oddHBand="0" w:evenHBand="0" w:firstRowFirstColumn="0" w:firstRowLastColumn="0" w:lastRowFirstColumn="0" w:lastRowLastColumn="0"/>
-            <w:tcW w:w="2542" w:type="dxa"/>
+            <w:tcW w:w="2117" w:type="dxa"/>
             <w:tcBorders>
               <w:top w:val="single" w:sz="8" w:space="0" w:color="FF0000"/>
               <w:left w:val="single" w:sz="8" w:space="0" w:color="auto"/>
@@ -2520,6 +2790,8 @@
           </w:tcPr>
           <w:p>
             <w:pPr>
+              <w:spacing w:line="360" w:lineRule="auto"/>
+              <w:jc w:val="center"/>
               <w:rPr>
                 <w:rFonts w:ascii="Calibri" w:eastAsia="Yu Mincho" w:hAnsi="Calibri" w:cs="Calibri"/>
                 <w:b w:val="0"/>
@@ -2544,7 +2816,7 @@
         </w:tc>
         <w:tc>
           <w:tcPr>
-            <w:tcW w:w="2126" w:type="dxa"/>
+            <w:tcW w:w="2268" w:type="dxa"/>
             <w:tcBorders>
               <w:top w:val="single" w:sz="8" w:space="0" w:color="FF0000"/>
               <w:left w:val="single" w:sz="8" w:space="0" w:color="FF0000"/>
@@ -2554,6 +2826,8 @@
           </w:tcPr>
           <w:p>
             <w:pPr>
+              <w:spacing w:line="360" w:lineRule="auto"/>
+              <w:jc w:val="center"/>
               <w:cnfStyle w:val="000000100000" w:firstRow="0" w:lastRow="0" w:firstColumn="0" w:lastColumn="0" w:oddVBand="0" w:evenVBand="0" w:oddHBand="1" w:evenHBand="0" w:firstRowFirstColumn="0" w:firstRowLastColumn="0" w:lastRowFirstColumn="0" w:lastRowLastColumn="0"/>
               <w:rPr>
                 <w:rFonts w:ascii="Calibri" w:eastAsia="Yu Mincho" w:hAnsi="Calibri" w:cs="Calibri"/>
@@ -2575,7 +2849,7 @@
         </w:tc>
         <w:tc>
           <w:tcPr>
-            <w:tcW w:w="1276" w:type="dxa"/>
+            <w:tcW w:w="1559" w:type="dxa"/>
             <w:tcBorders>
               <w:top w:val="single" w:sz="8" w:space="0" w:color="FF0000"/>
               <w:left w:val="single" w:sz="8" w:space="0" w:color="FF0000"/>
@@ -2585,6 +2859,8 @@
           </w:tcPr>
           <w:p>
             <w:pPr>
+              <w:spacing w:line="360" w:lineRule="auto"/>
+              <w:jc w:val="center"/>
               <w:cnfStyle w:val="000000100000" w:firstRow="0" w:lastRow="0" w:firstColumn="0" w:lastColumn="0" w:oddVBand="0" w:evenVBand="0" w:oddHBand="1" w:evenHBand="0" w:firstRowFirstColumn="0" w:firstRowLastColumn="0" w:lastRowFirstColumn="0" w:lastRowLastColumn="0"/>
               <w:rPr>
                 <w:rFonts w:ascii="Calibri" w:eastAsia="Yu Mincho" w:hAnsi="Calibri" w:cs="Calibri"/>
@@ -2616,6 +2892,8 @@
           </w:tcPr>
           <w:p>
             <w:pPr>
+              <w:spacing w:line="360" w:lineRule="auto"/>
+              <w:jc w:val="center"/>
               <w:cnfStyle w:val="000000100000" w:firstRow="0" w:lastRow="0" w:firstColumn="0" w:lastColumn="0" w:oddVBand="0" w:evenVBand="0" w:oddHBand="1" w:evenHBand="0" w:firstRowFirstColumn="0" w:firstRowLastColumn="0" w:lastRowFirstColumn="0" w:lastRowLastColumn="0"/>
               <w:rPr>
                 <w:rFonts w:ascii="Calibri" w:eastAsia="Yu Mincho" w:hAnsi="Calibri" w:cs="Calibri"/>
@@ -2638,6 +2916,8 @@
           </w:tcPr>
           <w:p>
             <w:pPr>
+              <w:spacing w:line="360" w:lineRule="auto"/>
+              <w:jc w:val="center"/>
               <w:cnfStyle w:val="000000100000" w:firstRow="0" w:lastRow="0" w:firstColumn="0" w:lastColumn="0" w:oddVBand="0" w:evenVBand="0" w:oddHBand="1" w:evenHBand="0" w:firstRowFirstColumn="0" w:firstRowLastColumn="0" w:lastRowFirstColumn="0" w:lastRowLastColumn="0"/>
               <w:rPr>
                 <w:rFonts w:ascii="Calibri" w:eastAsia="Yu Mincho" w:hAnsi="Calibri" w:cs="Calibri"/>
@@ -2656,7 +2936,7 @@
         <w:tc>
           <w:tcPr>
             <w:cnfStyle w:val="001000000000" w:firstRow="0" w:lastRow="0" w:firstColumn="1" w:lastColumn="0" w:oddVBand="0" w:evenVBand="0" w:oddHBand="0" w:evenHBand="0" w:firstRowFirstColumn="0" w:firstRowLastColumn="0" w:lastRowFirstColumn="0" w:lastRowLastColumn="0"/>
-            <w:tcW w:w="2542" w:type="dxa"/>
+            <w:tcW w:w="2117" w:type="dxa"/>
             <w:tcBorders>
               <w:top w:val="single" w:sz="8" w:space="0" w:color="FF0000"/>
               <w:left w:val="single" w:sz="8" w:space="0" w:color="auto"/>
@@ -2667,6 +2947,8 @@
           </w:tcPr>
           <w:p>
             <w:pPr>
+              <w:spacing w:line="360" w:lineRule="auto"/>
+              <w:jc w:val="center"/>
               <w:rPr>
                 <w:rFonts w:ascii="Calibri" w:eastAsia="Yu Mincho" w:hAnsi="Calibri" w:cs="Calibri"/>
                 <w:b w:val="0"/>
@@ -2691,7 +2973,7 @@
         </w:tc>
         <w:tc>
           <w:tcPr>
-            <w:tcW w:w="2126" w:type="dxa"/>
+            <w:tcW w:w="2268" w:type="dxa"/>
             <w:tcBorders>
               <w:top w:val="single" w:sz="8" w:space="0" w:color="FF0000"/>
               <w:left w:val="single" w:sz="8" w:space="0" w:color="FF0000"/>
@@ -2702,6 +2984,8 @@
           </w:tcPr>
           <w:p>
             <w:pPr>
+              <w:spacing w:line="360" w:lineRule="auto"/>
+              <w:jc w:val="center"/>
               <w:cnfStyle w:val="000000000000" w:firstRow="0" w:lastRow="0" w:firstColumn="0" w:lastColumn="0" w:oddVBand="0" w:evenVBand="0" w:oddHBand="0" w:evenHBand="0" w:firstRowFirstColumn="0" w:firstRowLastColumn="0" w:lastRowFirstColumn="0" w:lastRowLastColumn="0"/>
               <w:rPr>
                 <w:rFonts w:ascii="Calibri" w:eastAsia="Yu Mincho" w:hAnsi="Calibri" w:cs="Calibri"/>
@@ -2723,7 +3007,7 @@
         </w:tc>
         <w:tc>
           <w:tcPr>
-            <w:tcW w:w="1276" w:type="dxa"/>
+            <w:tcW w:w="1559" w:type="dxa"/>
             <w:tcBorders>
               <w:top w:val="single" w:sz="8" w:space="0" w:color="FF0000"/>
               <w:left w:val="single" w:sz="8" w:space="0" w:color="FF0000"/>
@@ -2734,6 +3018,8 @@
           </w:tcPr>
           <w:p>
             <w:pPr>
+              <w:spacing w:line="360" w:lineRule="auto"/>
+              <w:jc w:val="center"/>
               <w:cnfStyle w:val="000000000000" w:firstRow="0" w:lastRow="0" w:firstColumn="0" w:lastColumn="0" w:oddVBand="0" w:evenVBand="0" w:oddHBand="0" w:evenHBand="0" w:firstRowFirstColumn="0" w:firstRowLastColumn="0" w:lastRowFirstColumn="0" w:lastRowLastColumn="0"/>
               <w:rPr>
                 <w:rFonts w:ascii="Calibri" w:eastAsia="Yu Mincho" w:hAnsi="Calibri" w:cs="Calibri"/>
@@ -2766,6 +3052,8 @@
           </w:tcPr>
           <w:p>
             <w:pPr>
+              <w:spacing w:line="360" w:lineRule="auto"/>
+              <w:jc w:val="center"/>
               <w:cnfStyle w:val="000000000000" w:firstRow="0" w:lastRow="0" w:firstColumn="0" w:lastColumn="0" w:oddVBand="0" w:evenVBand="0" w:oddHBand="0" w:evenHBand="0" w:firstRowFirstColumn="0" w:firstRowLastColumn="0" w:lastRowFirstColumn="0" w:lastRowLastColumn="0"/>
               <w:rPr>
                 <w:rFonts w:ascii="Calibri" w:eastAsia="Yu Mincho" w:hAnsi="Calibri" w:cs="Calibri"/>
@@ -2789,6 +3077,8 @@
           </w:tcPr>
           <w:p>
             <w:pPr>
+              <w:spacing w:line="360" w:lineRule="auto"/>
+              <w:jc w:val="center"/>
               <w:cnfStyle w:val="000000000000" w:firstRow="0" w:lastRow="0" w:firstColumn="0" w:lastColumn="0" w:oddVBand="0" w:evenVBand="0" w:oddHBand="0" w:evenHBand="0" w:firstRowFirstColumn="0" w:firstRowLastColumn="0" w:lastRowFirstColumn="0" w:lastRowLastColumn="0"/>
               <w:rPr>
                 <w:rFonts w:ascii="Calibri" w:eastAsia="Yu Mincho" w:hAnsi="Calibri" w:cs="Calibri"/>
@@ -2812,12 +3102,13 @@
     </w:tbl>
     <w:p>
       <w:pPr>
-        <w:pStyle w:val="ListParagraph"/>
+        <w:pStyle w:val="Listaszerbekezds"/>
         <w:numPr>
           <w:ilvl w:val="0"/>
           <w:numId w:val="6"/>
         </w:numPr>
-        <w:spacing w:before="240" w:line="259" w:lineRule="auto"/>
+        <w:spacing w:before="240" w:line="360" w:lineRule="auto"/>
+        <w:jc w:val="both"/>
         <w:rPr>
           <w:rFonts w:eastAsia="Yu Mincho"/>
           <w:b/>
@@ -2839,16 +3130,17 @@
     </w:p>
     <w:tbl>
       <w:tblPr>
-        <w:tblStyle w:val="GridTable4-Accent6"/>
-        <w:tblW w:w="0" w:type="auto"/>
+        <w:tblStyle w:val="Tblzatrcsos46jellszn"/>
+        <w:tblW w:w="9640" w:type="dxa"/>
         <w:tblLayout w:type="fixed"/>
         <w:tblLook w:val="04A0" w:firstRow="1" w:lastRow="0" w:firstColumn="1" w:lastColumn="0" w:noHBand="0" w:noVBand="1"/>
+        <w:tblCaption w:val="Felhasználok Adattábla"/>
       </w:tblPr>
       <w:tblGrid>
-        <w:gridCol w:w="2542"/>
-        <w:gridCol w:w="2126"/>
-        <w:gridCol w:w="1276"/>
-        <w:gridCol w:w="1701"/>
+        <w:gridCol w:w="1975"/>
+        <w:gridCol w:w="2551"/>
+        <w:gridCol w:w="1560"/>
+        <w:gridCol w:w="1559"/>
         <w:gridCol w:w="1995"/>
       </w:tblGrid>
       <w:tr>
@@ -2859,7 +3151,7 @@
         <w:tc>
           <w:tcPr>
             <w:cnfStyle w:val="001000000000" w:firstRow="0" w:lastRow="0" w:firstColumn="1" w:lastColumn="0" w:oddVBand="0" w:evenVBand="0" w:oddHBand="0" w:evenHBand="0" w:firstRowFirstColumn="0" w:firstRowLastColumn="0" w:lastRowFirstColumn="0" w:lastRowLastColumn="0"/>
-            <w:tcW w:w="2542" w:type="dxa"/>
+            <w:tcW w:w="1975" w:type="dxa"/>
             <w:tcBorders>
               <w:top w:val="single" w:sz="8" w:space="0" w:color="auto"/>
               <w:left w:val="single" w:sz="8" w:space="0" w:color="auto"/>
@@ -2869,28 +3161,29 @@
           </w:tcPr>
           <w:p>
             <w:pPr>
-              <w:rPr>
-                <w:rFonts w:ascii="Calibri" w:eastAsia="Yu Mincho" w:hAnsi="Calibri" w:cs="Calibri"/>
-                <w:sz w:val="32"/>
-                <w:szCs w:val="32"/>
-                <w:lang w:val="hu-HU"/>
-              </w:rPr>
-            </w:pPr>
-            <w:r>
-              <w:rPr>
-                <w:rFonts w:ascii="Calibri" w:eastAsia="Yu Mincho" w:hAnsi="Calibri" w:cs="Calibri"/>
-                <w:sz w:val="32"/>
-                <w:szCs w:val="32"/>
-                <w:lang w:val="hu-HU"/>
-              </w:rPr>
-              <w:lastRenderedPageBreak/>
+              <w:spacing w:line="360" w:lineRule="auto"/>
+              <w:jc w:val="center"/>
+              <w:rPr>
+                <w:rFonts w:ascii="Calibri" w:eastAsia="Yu Mincho" w:hAnsi="Calibri" w:cs="Calibri"/>
+                <w:sz w:val="32"/>
+                <w:szCs w:val="32"/>
+                <w:lang w:val="hu-HU"/>
+              </w:rPr>
+            </w:pPr>
+            <w:r>
+              <w:rPr>
+                <w:rFonts w:ascii="Calibri" w:eastAsia="Yu Mincho" w:hAnsi="Calibri" w:cs="Calibri"/>
+                <w:sz w:val="32"/>
+                <w:szCs w:val="32"/>
+                <w:lang w:val="hu-HU"/>
+              </w:rPr>
               <w:t>Mező</w:t>
             </w:r>
           </w:p>
         </w:tc>
         <w:tc>
           <w:tcPr>
-            <w:tcW w:w="2126" w:type="dxa"/>
+            <w:tcW w:w="2551" w:type="dxa"/>
             <w:tcBorders>
               <w:top w:val="single" w:sz="8" w:space="0" w:color="auto"/>
               <w:left w:val="single" w:sz="8" w:space="0" w:color="FF0000"/>
@@ -2900,6 +3193,8 @@
           </w:tcPr>
           <w:p>
             <w:pPr>
+              <w:spacing w:line="360" w:lineRule="auto"/>
+              <w:jc w:val="center"/>
               <w:cnfStyle w:val="100000000000" w:firstRow="1" w:lastRow="0" w:firstColumn="0" w:lastColumn="0" w:oddVBand="0" w:evenVBand="0" w:oddHBand="0" w:evenHBand="0" w:firstRowFirstColumn="0" w:firstRowLastColumn="0" w:lastRowFirstColumn="0" w:lastRowLastColumn="0"/>
               <w:rPr>
                 <w:rFonts w:ascii="Calibri" w:eastAsia="Yu Mincho" w:hAnsi="Calibri" w:cs="Calibri"/>
@@ -2921,7 +3216,7 @@
         </w:tc>
         <w:tc>
           <w:tcPr>
-            <w:tcW w:w="1276" w:type="dxa"/>
+            <w:tcW w:w="1560" w:type="dxa"/>
             <w:tcBorders>
               <w:top w:val="single" w:sz="8" w:space="0" w:color="auto"/>
               <w:left w:val="single" w:sz="8" w:space="0" w:color="FF0000"/>
@@ -2931,6 +3226,8 @@
           </w:tcPr>
           <w:p>
             <w:pPr>
+              <w:spacing w:line="360" w:lineRule="auto"/>
+              <w:jc w:val="center"/>
               <w:cnfStyle w:val="100000000000" w:firstRow="1" w:lastRow="0" w:firstColumn="0" w:lastColumn="0" w:oddVBand="0" w:evenVBand="0" w:oddHBand="0" w:evenHBand="0" w:firstRowFirstColumn="0" w:firstRowLastColumn="0" w:lastRowFirstColumn="0" w:lastRowLastColumn="0"/>
               <w:rPr>
                 <w:rFonts w:ascii="Calibri" w:eastAsia="Yu Mincho" w:hAnsi="Calibri" w:cs="Calibri"/>
@@ -2952,7 +3249,7 @@
         </w:tc>
         <w:tc>
           <w:tcPr>
-            <w:tcW w:w="1701" w:type="dxa"/>
+            <w:tcW w:w="1559" w:type="dxa"/>
             <w:tcBorders>
               <w:top w:val="single" w:sz="8" w:space="0" w:color="auto"/>
               <w:left w:val="single" w:sz="8" w:space="0" w:color="FF0000"/>
@@ -2962,6 +3259,8 @@
           </w:tcPr>
           <w:p>
             <w:pPr>
+              <w:spacing w:line="360" w:lineRule="auto"/>
+              <w:jc w:val="center"/>
               <w:cnfStyle w:val="100000000000" w:firstRow="1" w:lastRow="0" w:firstColumn="0" w:lastColumn="0" w:oddVBand="0" w:evenVBand="0" w:oddHBand="0" w:evenHBand="0" w:firstRowFirstColumn="0" w:firstRowLastColumn="0" w:lastRowFirstColumn="0" w:lastRowLastColumn="0"/>
               <w:rPr>
                 <w:rFonts w:ascii="Calibri" w:eastAsia="Yu Mincho" w:hAnsi="Calibri" w:cs="Calibri"/>
@@ -2993,6 +3292,8 @@
           </w:tcPr>
           <w:p>
             <w:pPr>
+              <w:spacing w:line="360" w:lineRule="auto"/>
+              <w:jc w:val="center"/>
               <w:cnfStyle w:val="100000000000" w:firstRow="1" w:lastRow="0" w:firstColumn="0" w:lastColumn="0" w:oddVBand="0" w:evenVBand="0" w:oddHBand="0" w:evenHBand="0" w:firstRowFirstColumn="0" w:firstRowLastColumn="0" w:lastRowFirstColumn="0" w:lastRowLastColumn="0"/>
               <w:rPr>
                 <w:rFonts w:ascii="Calibri" w:eastAsia="Yu Mincho" w:hAnsi="Calibri" w:cs="Calibri"/>
@@ -3021,7 +3322,7 @@
         <w:tc>
           <w:tcPr>
             <w:cnfStyle w:val="001000000000" w:firstRow="0" w:lastRow="0" w:firstColumn="1" w:lastColumn="0" w:oddVBand="0" w:evenVBand="0" w:oddHBand="0" w:evenHBand="0" w:firstRowFirstColumn="0" w:firstRowLastColumn="0" w:lastRowFirstColumn="0" w:lastRowLastColumn="0"/>
-            <w:tcW w:w="2542" w:type="dxa"/>
+            <w:tcW w:w="1975" w:type="dxa"/>
             <w:tcBorders>
               <w:top w:val="single" w:sz="8" w:space="0" w:color="FF0000"/>
               <w:left w:val="single" w:sz="8" w:space="0" w:color="auto"/>
@@ -3031,20 +3332,18 @@
           </w:tcPr>
           <w:p>
             <w:pPr>
-              <w:rPr>
-                <w:rFonts w:ascii="Calibri" w:eastAsia="Yu Mincho" w:hAnsi="Calibri" w:cs="Calibri"/>
-                <w:b w:val="0"/>
-                <w:bCs w:val="0"/>
-                <w:sz w:val="32"/>
-                <w:szCs w:val="32"/>
-                <w:lang w:val="hu-HU"/>
-              </w:rPr>
-            </w:pPr>
-            <w:r>
-              <w:rPr>
-                <w:rFonts w:ascii="Calibri" w:eastAsia="Yu Mincho" w:hAnsi="Calibri" w:cs="Calibri"/>
-                <w:b w:val="0"/>
-                <w:bCs w:val="0"/>
+              <w:spacing w:line="360" w:lineRule="auto"/>
+              <w:jc w:val="center"/>
+              <w:rPr>
+                <w:rFonts w:ascii="Calibri" w:eastAsia="Yu Mincho" w:hAnsi="Calibri" w:cs="Calibri"/>
+                <w:sz w:val="32"/>
+                <w:szCs w:val="32"/>
+                <w:lang w:val="hu-HU"/>
+              </w:rPr>
+            </w:pPr>
+            <w:r>
+              <w:rPr>
+                <w:rFonts w:ascii="Calibri" w:eastAsia="Yu Mincho" w:hAnsi="Calibri" w:cs="Calibri"/>
                 <w:sz w:val="32"/>
                 <w:szCs w:val="32"/>
                 <w:lang w:val="hu-HU"/>
@@ -3055,7 +3354,7 @@
         </w:tc>
         <w:tc>
           <w:tcPr>
-            <w:tcW w:w="2126" w:type="dxa"/>
+            <w:tcW w:w="2551" w:type="dxa"/>
             <w:tcBorders>
               <w:top w:val="single" w:sz="8" w:space="0" w:color="FF0000"/>
               <w:left w:val="single" w:sz="8" w:space="0" w:color="FF0000"/>
@@ -3065,17 +3364,23 @@
           </w:tcPr>
           <w:p>
             <w:pPr>
+              <w:spacing w:line="360" w:lineRule="auto"/>
+              <w:jc w:val="center"/>
               <w:cnfStyle w:val="000000100000" w:firstRow="0" w:lastRow="0" w:firstColumn="0" w:lastColumn="0" w:oddVBand="0" w:evenVBand="0" w:oddHBand="1" w:evenHBand="0" w:firstRowFirstColumn="0" w:firstRowLastColumn="0" w:lastRowFirstColumn="0" w:lastRowLastColumn="0"/>
               <w:rPr>
                 <w:rFonts w:ascii="Calibri" w:eastAsia="Yu Mincho" w:hAnsi="Calibri" w:cs="Calibri"/>
-                <w:sz w:val="32"/>
-                <w:szCs w:val="32"/>
-                <w:lang w:val="hu-HU"/>
-              </w:rPr>
-            </w:pPr>
-            <w:r>
-              <w:rPr>
-                <w:rFonts w:ascii="Calibri" w:eastAsia="Yu Mincho" w:hAnsi="Calibri" w:cs="Calibri"/>
+                <w:b/>
+                <w:bCs/>
+                <w:sz w:val="32"/>
+                <w:szCs w:val="32"/>
+                <w:lang w:val="hu-HU"/>
+              </w:rPr>
+            </w:pPr>
+            <w:r>
+              <w:rPr>
+                <w:rFonts w:ascii="Calibri" w:eastAsia="Yu Mincho" w:hAnsi="Calibri" w:cs="Calibri"/>
+                <w:b/>
+                <w:bCs/>
                 <w:sz w:val="32"/>
                 <w:szCs w:val="32"/>
                 <w:lang w:val="hu-HU"/>
@@ -3086,7 +3391,7 @@
         </w:tc>
         <w:tc>
           <w:tcPr>
-            <w:tcW w:w="1276" w:type="dxa"/>
+            <w:tcW w:w="1560" w:type="dxa"/>
             <w:tcBorders>
               <w:top w:val="single" w:sz="8" w:space="0" w:color="FF0000"/>
               <w:left w:val="single" w:sz="8" w:space="0" w:color="FF0000"/>
@@ -3096,17 +3401,23 @@
           </w:tcPr>
           <w:p>
             <w:pPr>
+              <w:spacing w:line="360" w:lineRule="auto"/>
+              <w:jc w:val="center"/>
               <w:cnfStyle w:val="000000100000" w:firstRow="0" w:lastRow="0" w:firstColumn="0" w:lastColumn="0" w:oddVBand="0" w:evenVBand="0" w:oddHBand="1" w:evenHBand="0" w:firstRowFirstColumn="0" w:firstRowLastColumn="0" w:lastRowFirstColumn="0" w:lastRowLastColumn="0"/>
               <w:rPr>
                 <w:rFonts w:ascii="Calibri" w:eastAsia="Yu Mincho" w:hAnsi="Calibri" w:cs="Calibri"/>
-                <w:sz w:val="32"/>
-                <w:szCs w:val="32"/>
-                <w:lang w:val="hu-HU"/>
-              </w:rPr>
-            </w:pPr>
-            <w:r>
-              <w:rPr>
-                <w:rFonts w:ascii="Calibri" w:eastAsia="Yu Mincho" w:hAnsi="Calibri" w:cs="Calibri"/>
+                <w:b/>
+                <w:bCs/>
+                <w:sz w:val="32"/>
+                <w:szCs w:val="32"/>
+                <w:lang w:val="hu-HU"/>
+              </w:rPr>
+            </w:pPr>
+            <w:r>
+              <w:rPr>
+                <w:rFonts w:ascii="Calibri" w:eastAsia="Yu Mincho" w:hAnsi="Calibri" w:cs="Calibri"/>
+                <w:b/>
+                <w:bCs/>
                 <w:sz w:val="32"/>
                 <w:szCs w:val="32"/>
                 <w:lang w:val="hu-HU"/>
@@ -3117,7 +3428,7 @@
         </w:tc>
         <w:tc>
           <w:tcPr>
-            <w:tcW w:w="1701" w:type="dxa"/>
+            <w:tcW w:w="1559" w:type="dxa"/>
             <w:tcBorders>
               <w:top w:val="single" w:sz="8" w:space="0" w:color="FF0000"/>
               <w:left w:val="single" w:sz="8" w:space="0" w:color="FF0000"/>
@@ -3127,17 +3438,23 @@
           </w:tcPr>
           <w:p>
             <w:pPr>
+              <w:spacing w:line="360" w:lineRule="auto"/>
+              <w:jc w:val="center"/>
               <w:cnfStyle w:val="000000100000" w:firstRow="0" w:lastRow="0" w:firstColumn="0" w:lastColumn="0" w:oddVBand="0" w:evenVBand="0" w:oddHBand="1" w:evenHBand="0" w:firstRowFirstColumn="0" w:firstRowLastColumn="0" w:lastRowFirstColumn="0" w:lastRowLastColumn="0"/>
               <w:rPr>
                 <w:rFonts w:ascii="Calibri" w:eastAsia="Yu Mincho" w:hAnsi="Calibri" w:cs="Calibri"/>
-                <w:sz w:val="32"/>
-                <w:szCs w:val="32"/>
-                <w:lang w:val="hu-HU"/>
-              </w:rPr>
-            </w:pPr>
-            <w:r>
-              <w:rPr>
-                <w:rFonts w:ascii="Calibri" w:eastAsia="Yu Mincho" w:hAnsi="Calibri" w:cs="Calibri"/>
+                <w:b/>
+                <w:bCs/>
+                <w:sz w:val="32"/>
+                <w:szCs w:val="32"/>
+                <w:lang w:val="hu-HU"/>
+              </w:rPr>
+            </w:pPr>
+            <w:r>
+              <w:rPr>
+                <w:rFonts w:ascii="Calibri" w:eastAsia="Yu Mincho" w:hAnsi="Calibri" w:cs="Calibri"/>
+                <w:b/>
+                <w:bCs/>
                 <w:sz w:val="32"/>
                 <w:szCs w:val="32"/>
                 <w:lang w:val="hu-HU"/>
@@ -3158,17 +3475,23 @@
           </w:tcPr>
           <w:p>
             <w:pPr>
+              <w:spacing w:line="360" w:lineRule="auto"/>
+              <w:jc w:val="center"/>
               <w:cnfStyle w:val="000000100000" w:firstRow="0" w:lastRow="0" w:firstColumn="0" w:lastColumn="0" w:oddVBand="0" w:evenVBand="0" w:oddHBand="1" w:evenHBand="0" w:firstRowFirstColumn="0" w:firstRowLastColumn="0" w:lastRowFirstColumn="0" w:lastRowLastColumn="0"/>
               <w:rPr>
                 <w:rFonts w:ascii="Calibri" w:eastAsia="Yu Mincho" w:hAnsi="Calibri" w:cs="Calibri"/>
-                <w:sz w:val="32"/>
-                <w:szCs w:val="32"/>
-                <w:lang w:val="hu-HU"/>
-              </w:rPr>
-            </w:pPr>
-            <w:r>
-              <w:rPr>
-                <w:rFonts w:ascii="Calibri" w:eastAsia="Yu Mincho" w:hAnsi="Calibri" w:cs="Calibri"/>
+                <w:b/>
+                <w:bCs/>
+                <w:sz w:val="32"/>
+                <w:szCs w:val="32"/>
+                <w:lang w:val="hu-HU"/>
+              </w:rPr>
+            </w:pPr>
+            <w:r>
+              <w:rPr>
+                <w:rFonts w:ascii="Calibri" w:eastAsia="Yu Mincho" w:hAnsi="Calibri" w:cs="Calibri"/>
+                <w:b/>
+                <w:bCs/>
                 <w:sz w:val="32"/>
                 <w:szCs w:val="32"/>
                 <w:lang w:val="hu-HU"/>
@@ -3185,7 +3508,7 @@
         <w:tc>
           <w:tcPr>
             <w:cnfStyle w:val="001000000000" w:firstRow="0" w:lastRow="0" w:firstColumn="1" w:lastColumn="0" w:oddVBand="0" w:evenVBand="0" w:oddHBand="0" w:evenHBand="0" w:firstRowFirstColumn="0" w:firstRowLastColumn="0" w:lastRowFirstColumn="0" w:lastRowLastColumn="0"/>
-            <w:tcW w:w="2542" w:type="dxa"/>
+            <w:tcW w:w="1975" w:type="dxa"/>
             <w:tcBorders>
               <w:top w:val="single" w:sz="8" w:space="0" w:color="FF0000"/>
               <w:left w:val="single" w:sz="8" w:space="0" w:color="auto"/>
@@ -3196,20 +3519,18 @@
           </w:tcPr>
           <w:p>
             <w:pPr>
-              <w:rPr>
-                <w:rFonts w:ascii="Calibri" w:eastAsia="Yu Mincho" w:hAnsi="Calibri" w:cs="Calibri"/>
-                <w:b w:val="0"/>
-                <w:bCs w:val="0"/>
-                <w:sz w:val="32"/>
-                <w:szCs w:val="32"/>
-                <w:lang w:val="hu-HU"/>
-              </w:rPr>
-            </w:pPr>
-            <w:r>
-              <w:rPr>
-                <w:rFonts w:ascii="Calibri" w:eastAsia="Yu Mincho" w:hAnsi="Calibri" w:cs="Calibri"/>
-                <w:b w:val="0"/>
-                <w:bCs w:val="0"/>
+              <w:spacing w:line="360" w:lineRule="auto"/>
+              <w:jc w:val="center"/>
+              <w:rPr>
+                <w:rFonts w:ascii="Calibri" w:eastAsia="Yu Mincho" w:hAnsi="Calibri" w:cs="Calibri"/>
+                <w:sz w:val="32"/>
+                <w:szCs w:val="32"/>
+                <w:lang w:val="hu-HU"/>
+              </w:rPr>
+            </w:pPr>
+            <w:r>
+              <w:rPr>
+                <w:rFonts w:ascii="Calibri" w:eastAsia="Yu Mincho" w:hAnsi="Calibri" w:cs="Calibri"/>
                 <w:sz w:val="32"/>
                 <w:szCs w:val="32"/>
                 <w:lang w:val="hu-HU"/>
@@ -3220,7 +3541,7 @@
         </w:tc>
         <w:tc>
           <w:tcPr>
-            <w:tcW w:w="2126" w:type="dxa"/>
+            <w:tcW w:w="2551" w:type="dxa"/>
             <w:tcBorders>
               <w:top w:val="single" w:sz="8" w:space="0" w:color="FF0000"/>
               <w:left w:val="single" w:sz="8" w:space="0" w:color="FF0000"/>
@@ -3231,17 +3552,23 @@
           </w:tcPr>
           <w:p>
             <w:pPr>
+              <w:spacing w:line="360" w:lineRule="auto"/>
+              <w:jc w:val="center"/>
               <w:cnfStyle w:val="000000000000" w:firstRow="0" w:lastRow="0" w:firstColumn="0" w:lastColumn="0" w:oddVBand="0" w:evenVBand="0" w:oddHBand="0" w:evenHBand="0" w:firstRowFirstColumn="0" w:firstRowLastColumn="0" w:lastRowFirstColumn="0" w:lastRowLastColumn="0"/>
               <w:rPr>
                 <w:rFonts w:ascii="Calibri" w:eastAsia="Yu Mincho" w:hAnsi="Calibri" w:cs="Calibri"/>
-                <w:sz w:val="32"/>
-                <w:szCs w:val="32"/>
-                <w:lang w:val="hu-HU"/>
-              </w:rPr>
-            </w:pPr>
-            <w:r>
-              <w:rPr>
-                <w:rFonts w:ascii="Calibri" w:eastAsia="Yu Mincho" w:hAnsi="Calibri" w:cs="Calibri"/>
+                <w:b/>
+                <w:bCs/>
+                <w:sz w:val="32"/>
+                <w:szCs w:val="32"/>
+                <w:lang w:val="hu-HU"/>
+              </w:rPr>
+            </w:pPr>
+            <w:r>
+              <w:rPr>
+                <w:rFonts w:ascii="Calibri" w:eastAsia="Yu Mincho" w:hAnsi="Calibri" w:cs="Calibri"/>
+                <w:b/>
+                <w:bCs/>
                 <w:sz w:val="32"/>
                 <w:szCs w:val="32"/>
                 <w:lang w:val="hu-HU"/>
@@ -3252,7 +3579,7 @@
         </w:tc>
         <w:tc>
           <w:tcPr>
-            <w:tcW w:w="1276" w:type="dxa"/>
+            <w:tcW w:w="1560" w:type="dxa"/>
             <w:tcBorders>
               <w:top w:val="single" w:sz="8" w:space="0" w:color="FF0000"/>
               <w:left w:val="single" w:sz="8" w:space="0" w:color="FF0000"/>
@@ -3263,28 +3590,62 @@
           </w:tcPr>
           <w:p>
             <w:pPr>
+              <w:spacing w:line="360" w:lineRule="auto"/>
+              <w:jc w:val="center"/>
               <w:cnfStyle w:val="000000000000" w:firstRow="0" w:lastRow="0" w:firstColumn="0" w:lastColumn="0" w:oddVBand="0" w:evenVBand="0" w:oddHBand="0" w:evenHBand="0" w:firstRowFirstColumn="0" w:firstRowLastColumn="0" w:lastRowFirstColumn="0" w:lastRowLastColumn="0"/>
               <w:rPr>
                 <w:rFonts w:ascii="Calibri" w:eastAsia="Yu Mincho" w:hAnsi="Calibri" w:cs="Calibri"/>
-                <w:sz w:val="32"/>
-                <w:szCs w:val="32"/>
-                <w:lang w:val="hu-HU"/>
-              </w:rPr>
-            </w:pPr>
-            <w:r>
-              <w:rPr>
-                <w:rFonts w:ascii="Calibri" w:eastAsia="Yu Mincho" w:hAnsi="Calibri" w:cs="Calibri"/>
-                <w:sz w:val="32"/>
-                <w:szCs w:val="32"/>
-                <w:lang w:val="hu-HU"/>
-              </w:rPr>
-              <w:t>varchar(30)</w:t>
-            </w:r>
-          </w:p>
-        </w:tc>
-        <w:tc>
-          <w:tcPr>
-            <w:tcW w:w="1701" w:type="dxa"/>
+                <w:b/>
+                <w:bCs/>
+                <w:sz w:val="32"/>
+                <w:szCs w:val="32"/>
+                <w:lang w:val="hu-HU"/>
+              </w:rPr>
+            </w:pPr>
+            <w:proofErr w:type="spellStart"/>
+            <w:r>
+              <w:rPr>
+                <w:rFonts w:ascii="Calibri" w:eastAsia="Yu Mincho" w:hAnsi="Calibri" w:cs="Calibri"/>
+                <w:b/>
+                <w:bCs/>
+                <w:sz w:val="32"/>
+                <w:szCs w:val="32"/>
+                <w:lang w:val="hu-HU"/>
+              </w:rPr>
+              <w:t>varchar</w:t>
+            </w:r>
+            <w:proofErr w:type="spellEnd"/>
+          </w:p>
+          <w:p>
+            <w:pPr>
+              <w:spacing w:line="360" w:lineRule="auto"/>
+              <w:jc w:val="center"/>
+              <w:cnfStyle w:val="000000000000" w:firstRow="0" w:lastRow="0" w:firstColumn="0" w:lastColumn="0" w:oddVBand="0" w:evenVBand="0" w:oddHBand="0" w:evenHBand="0" w:firstRowFirstColumn="0" w:firstRowLastColumn="0" w:lastRowFirstColumn="0" w:lastRowLastColumn="0"/>
+              <w:rPr>
+                <w:rFonts w:ascii="Calibri" w:eastAsia="Yu Mincho" w:hAnsi="Calibri" w:cs="Calibri"/>
+                <w:b/>
+                <w:bCs/>
+                <w:sz w:val="32"/>
+                <w:szCs w:val="32"/>
+                <w:lang w:val="hu-HU"/>
+              </w:rPr>
+            </w:pPr>
+            <w:r>
+              <w:rPr>
+                <w:rFonts w:ascii="Calibri" w:eastAsia="Yu Mincho" w:hAnsi="Calibri" w:cs="Calibri"/>
+                <w:b/>
+                <w:bCs/>
+                <w:sz w:val="32"/>
+                <w:szCs w:val="32"/>
+                <w:lang w:val="hu-HU"/>
+              </w:rPr>
+              <w:t>(30)</w:t>
+            </w:r>
+          </w:p>
+        </w:tc>
+        <w:tc>
+          <w:tcPr>
+            <w:tcW w:w="1559" w:type="dxa"/>
             <w:tcBorders>
               <w:top w:val="single" w:sz="8" w:space="0" w:color="FF0000"/>
               <w:left w:val="single" w:sz="8" w:space="0" w:color="FF0000"/>
@@ -3295,9 +3656,13 @@
           </w:tcPr>
           <w:p>
             <w:pPr>
+              <w:spacing w:line="360" w:lineRule="auto"/>
+              <w:jc w:val="center"/>
               <w:cnfStyle w:val="000000000000" w:firstRow="0" w:lastRow="0" w:firstColumn="0" w:lastColumn="0" w:oddVBand="0" w:evenVBand="0" w:oddHBand="0" w:evenHBand="0" w:firstRowFirstColumn="0" w:firstRowLastColumn="0" w:lastRowFirstColumn="0" w:lastRowLastColumn="0"/>
               <w:rPr>
                 <w:rFonts w:ascii="Calibri" w:eastAsia="Yu Mincho" w:hAnsi="Calibri" w:cs="Calibri"/>
+                <w:b/>
+                <w:bCs/>
                 <w:sz w:val="32"/>
                 <w:szCs w:val="32"/>
                 <w:lang w:val="hu-HU"/>
@@ -3318,17 +3683,23 @@
           </w:tcPr>
           <w:p>
             <w:pPr>
+              <w:spacing w:line="360" w:lineRule="auto"/>
+              <w:jc w:val="center"/>
               <w:cnfStyle w:val="000000000000" w:firstRow="0" w:lastRow="0" w:firstColumn="0" w:lastColumn="0" w:oddVBand="0" w:evenVBand="0" w:oddHBand="0" w:evenHBand="0" w:firstRowFirstColumn="0" w:firstRowLastColumn="0" w:lastRowFirstColumn="0" w:lastRowLastColumn="0"/>
               <w:rPr>
                 <w:rFonts w:ascii="Calibri" w:eastAsia="Yu Mincho" w:hAnsi="Calibri" w:cs="Calibri"/>
-                <w:sz w:val="32"/>
-                <w:szCs w:val="32"/>
-                <w:lang w:val="hu-HU"/>
-              </w:rPr>
-            </w:pPr>
-            <w:r>
-              <w:rPr>
-                <w:rFonts w:ascii="Calibri" w:eastAsia="Yu Mincho" w:hAnsi="Calibri" w:cs="Calibri"/>
+                <w:b/>
+                <w:bCs/>
+                <w:sz w:val="32"/>
+                <w:szCs w:val="32"/>
+                <w:lang w:val="hu-HU"/>
+              </w:rPr>
+            </w:pPr>
+            <w:r>
+              <w:rPr>
+                <w:rFonts w:ascii="Calibri" w:eastAsia="Yu Mincho" w:hAnsi="Calibri" w:cs="Calibri"/>
+                <w:b/>
+                <w:bCs/>
                 <w:sz w:val="32"/>
                 <w:szCs w:val="32"/>
                 <w:lang w:val="hu-HU"/>
@@ -3346,7 +3717,7 @@
         <w:tc>
           <w:tcPr>
             <w:cnfStyle w:val="001000000000" w:firstRow="0" w:lastRow="0" w:firstColumn="1" w:lastColumn="0" w:oddVBand="0" w:evenVBand="0" w:oddHBand="0" w:evenHBand="0" w:firstRowFirstColumn="0" w:firstRowLastColumn="0" w:lastRowFirstColumn="0" w:lastRowLastColumn="0"/>
-            <w:tcW w:w="2542" w:type="dxa"/>
+            <w:tcW w:w="1975" w:type="dxa"/>
             <w:tcBorders>
               <w:top w:val="single" w:sz="8" w:space="0" w:color="FF0000"/>
               <w:left w:val="single" w:sz="8" w:space="0" w:color="auto"/>
@@ -3356,20 +3727,18 @@
           </w:tcPr>
           <w:p>
             <w:pPr>
-              <w:rPr>
-                <w:rFonts w:ascii="Calibri" w:eastAsia="Yu Mincho" w:hAnsi="Calibri" w:cs="Calibri"/>
-                <w:b w:val="0"/>
-                <w:bCs w:val="0"/>
-                <w:sz w:val="32"/>
-                <w:szCs w:val="32"/>
-                <w:lang w:val="hu-HU"/>
-              </w:rPr>
-            </w:pPr>
-            <w:r>
-              <w:rPr>
-                <w:rFonts w:ascii="Calibri" w:eastAsia="Yu Mincho" w:hAnsi="Calibri" w:cs="Calibri"/>
-                <w:b w:val="0"/>
-                <w:bCs w:val="0"/>
+              <w:spacing w:line="360" w:lineRule="auto"/>
+              <w:jc w:val="center"/>
+              <w:rPr>
+                <w:rFonts w:ascii="Calibri" w:eastAsia="Yu Mincho" w:hAnsi="Calibri" w:cs="Calibri"/>
+                <w:sz w:val="32"/>
+                <w:szCs w:val="32"/>
+                <w:lang w:val="hu-HU"/>
+              </w:rPr>
+            </w:pPr>
+            <w:r>
+              <w:rPr>
+                <w:rFonts w:ascii="Calibri" w:eastAsia="Yu Mincho" w:hAnsi="Calibri" w:cs="Calibri"/>
                 <w:sz w:val="32"/>
                 <w:szCs w:val="32"/>
                 <w:lang w:val="hu-HU"/>
@@ -3380,7 +3749,7 @@
         </w:tc>
         <w:tc>
           <w:tcPr>
-            <w:tcW w:w="2126" w:type="dxa"/>
+            <w:tcW w:w="2551" w:type="dxa"/>
             <w:tcBorders>
               <w:top w:val="single" w:sz="8" w:space="0" w:color="FF0000"/>
               <w:left w:val="single" w:sz="8" w:space="0" w:color="FF0000"/>
@@ -3390,17 +3759,23 @@
           </w:tcPr>
           <w:p>
             <w:pPr>
+              <w:spacing w:line="360" w:lineRule="auto"/>
+              <w:jc w:val="center"/>
               <w:cnfStyle w:val="000000100000" w:firstRow="0" w:lastRow="0" w:firstColumn="0" w:lastColumn="0" w:oddVBand="0" w:evenVBand="0" w:oddHBand="1" w:evenHBand="0" w:firstRowFirstColumn="0" w:firstRowLastColumn="0" w:lastRowFirstColumn="0" w:lastRowLastColumn="0"/>
               <w:rPr>
                 <w:rFonts w:ascii="Calibri" w:eastAsia="Yu Mincho" w:hAnsi="Calibri" w:cs="Calibri"/>
-                <w:sz w:val="32"/>
-                <w:szCs w:val="32"/>
-                <w:lang w:val="hu-HU"/>
-              </w:rPr>
-            </w:pPr>
-            <w:r>
-              <w:rPr>
-                <w:rFonts w:ascii="Calibri" w:eastAsia="Yu Mincho" w:hAnsi="Calibri" w:cs="Calibri"/>
+                <w:b/>
+                <w:bCs/>
+                <w:sz w:val="32"/>
+                <w:szCs w:val="32"/>
+                <w:lang w:val="hu-HU"/>
+              </w:rPr>
+            </w:pPr>
+            <w:r>
+              <w:rPr>
+                <w:rFonts w:ascii="Calibri" w:eastAsia="Yu Mincho" w:hAnsi="Calibri" w:cs="Calibri"/>
+                <w:b/>
+                <w:bCs/>
                 <w:sz w:val="32"/>
                 <w:szCs w:val="32"/>
                 <w:lang w:val="hu-HU"/>
@@ -3411,7 +3786,7 @@
         </w:tc>
         <w:tc>
           <w:tcPr>
-            <w:tcW w:w="1276" w:type="dxa"/>
+            <w:tcW w:w="1560" w:type="dxa"/>
             <w:tcBorders>
               <w:top w:val="single" w:sz="8" w:space="0" w:color="FF0000"/>
               <w:left w:val="single" w:sz="8" w:space="0" w:color="FF0000"/>
@@ -3421,28 +3796,62 @@
           </w:tcPr>
           <w:p>
             <w:pPr>
+              <w:spacing w:line="360" w:lineRule="auto"/>
+              <w:jc w:val="center"/>
               <w:cnfStyle w:val="000000100000" w:firstRow="0" w:lastRow="0" w:firstColumn="0" w:lastColumn="0" w:oddVBand="0" w:evenVBand="0" w:oddHBand="1" w:evenHBand="0" w:firstRowFirstColumn="0" w:firstRowLastColumn="0" w:lastRowFirstColumn="0" w:lastRowLastColumn="0"/>
               <w:rPr>
                 <w:rFonts w:ascii="Calibri" w:eastAsia="Yu Mincho" w:hAnsi="Calibri" w:cs="Calibri"/>
-                <w:sz w:val="32"/>
-                <w:szCs w:val="32"/>
-                <w:lang w:val="hu-HU"/>
-              </w:rPr>
-            </w:pPr>
-            <w:r>
-              <w:rPr>
-                <w:rFonts w:ascii="Calibri" w:eastAsia="Yu Mincho" w:hAnsi="Calibri" w:cs="Calibri"/>
-                <w:sz w:val="32"/>
-                <w:szCs w:val="32"/>
-                <w:lang w:val="hu-HU"/>
-              </w:rPr>
-              <w:t>varchar(125)</w:t>
-            </w:r>
-          </w:p>
-        </w:tc>
-        <w:tc>
-          <w:tcPr>
-            <w:tcW w:w="1701" w:type="dxa"/>
+                <w:b/>
+                <w:bCs/>
+                <w:sz w:val="32"/>
+                <w:szCs w:val="32"/>
+                <w:lang w:val="hu-HU"/>
+              </w:rPr>
+            </w:pPr>
+            <w:proofErr w:type="spellStart"/>
+            <w:r>
+              <w:rPr>
+                <w:rFonts w:ascii="Calibri" w:eastAsia="Yu Mincho" w:hAnsi="Calibri" w:cs="Calibri"/>
+                <w:b/>
+                <w:bCs/>
+                <w:sz w:val="32"/>
+                <w:szCs w:val="32"/>
+                <w:lang w:val="hu-HU"/>
+              </w:rPr>
+              <w:t>varchar</w:t>
+            </w:r>
+            <w:proofErr w:type="spellEnd"/>
+          </w:p>
+          <w:p>
+            <w:pPr>
+              <w:spacing w:line="360" w:lineRule="auto"/>
+              <w:jc w:val="center"/>
+              <w:cnfStyle w:val="000000100000" w:firstRow="0" w:lastRow="0" w:firstColumn="0" w:lastColumn="0" w:oddVBand="0" w:evenVBand="0" w:oddHBand="1" w:evenHBand="0" w:firstRowFirstColumn="0" w:firstRowLastColumn="0" w:lastRowFirstColumn="0" w:lastRowLastColumn="0"/>
+              <w:rPr>
+                <w:rFonts w:ascii="Calibri" w:eastAsia="Yu Mincho" w:hAnsi="Calibri" w:cs="Calibri"/>
+                <w:b/>
+                <w:bCs/>
+                <w:sz w:val="32"/>
+                <w:szCs w:val="32"/>
+                <w:lang w:val="hu-HU"/>
+              </w:rPr>
+            </w:pPr>
+            <w:r>
+              <w:rPr>
+                <w:rFonts w:ascii="Calibri" w:eastAsia="Yu Mincho" w:hAnsi="Calibri" w:cs="Calibri"/>
+                <w:b/>
+                <w:bCs/>
+                <w:sz w:val="32"/>
+                <w:szCs w:val="32"/>
+                <w:lang w:val="hu-HU"/>
+              </w:rPr>
+              <w:t>(125)</w:t>
+            </w:r>
+          </w:p>
+        </w:tc>
+        <w:tc>
+          <w:tcPr>
+            <w:tcW w:w="1559" w:type="dxa"/>
             <w:tcBorders>
               <w:top w:val="single" w:sz="8" w:space="0" w:color="FF0000"/>
               <w:left w:val="single" w:sz="8" w:space="0" w:color="FF0000"/>
@@ -3452,9 +3861,13 @@
           </w:tcPr>
           <w:p>
             <w:pPr>
+              <w:spacing w:line="360" w:lineRule="auto"/>
+              <w:jc w:val="center"/>
               <w:cnfStyle w:val="000000100000" w:firstRow="0" w:lastRow="0" w:firstColumn="0" w:lastColumn="0" w:oddVBand="0" w:evenVBand="0" w:oddHBand="1" w:evenHBand="0" w:firstRowFirstColumn="0" w:firstRowLastColumn="0" w:lastRowFirstColumn="0" w:lastRowLastColumn="0"/>
               <w:rPr>
                 <w:rFonts w:ascii="Calibri" w:eastAsia="Yu Mincho" w:hAnsi="Calibri" w:cs="Calibri"/>
+                <w:b/>
+                <w:bCs/>
                 <w:sz w:val="32"/>
                 <w:szCs w:val="32"/>
                 <w:lang w:val="hu-HU"/>
@@ -3474,17 +3887,23 @@
           </w:tcPr>
           <w:p>
             <w:pPr>
+              <w:spacing w:line="360" w:lineRule="auto"/>
+              <w:jc w:val="center"/>
               <w:cnfStyle w:val="000000100000" w:firstRow="0" w:lastRow="0" w:firstColumn="0" w:lastColumn="0" w:oddVBand="0" w:evenVBand="0" w:oddHBand="1" w:evenHBand="0" w:firstRowFirstColumn="0" w:firstRowLastColumn="0" w:lastRowFirstColumn="0" w:lastRowLastColumn="0"/>
               <w:rPr>
                 <w:rFonts w:ascii="Calibri" w:eastAsia="Yu Mincho" w:hAnsi="Calibri" w:cs="Calibri"/>
-                <w:sz w:val="32"/>
-                <w:szCs w:val="32"/>
-                <w:lang w:val="hu-HU"/>
-              </w:rPr>
-            </w:pPr>
-            <w:r>
-              <w:rPr>
-                <w:rFonts w:ascii="Calibri" w:eastAsia="Yu Mincho" w:hAnsi="Calibri" w:cs="Calibri"/>
+                <w:b/>
+                <w:bCs/>
+                <w:sz w:val="32"/>
+                <w:szCs w:val="32"/>
+                <w:lang w:val="hu-HU"/>
+              </w:rPr>
+            </w:pPr>
+            <w:r>
+              <w:rPr>
+                <w:rFonts w:ascii="Calibri" w:eastAsia="Yu Mincho" w:hAnsi="Calibri" w:cs="Calibri"/>
+                <w:b/>
+                <w:bCs/>
                 <w:sz w:val="32"/>
                 <w:szCs w:val="32"/>
                 <w:lang w:val="hu-HU"/>
@@ -3501,7 +3920,7 @@
         <w:tc>
           <w:tcPr>
             <w:cnfStyle w:val="001000000000" w:firstRow="0" w:lastRow="0" w:firstColumn="1" w:lastColumn="0" w:oddVBand="0" w:evenVBand="0" w:oddHBand="0" w:evenHBand="0" w:firstRowFirstColumn="0" w:firstRowLastColumn="0" w:lastRowFirstColumn="0" w:lastRowLastColumn="0"/>
-            <w:tcW w:w="2542" w:type="dxa"/>
+            <w:tcW w:w="1975" w:type="dxa"/>
             <w:tcBorders>
               <w:top w:val="single" w:sz="8" w:space="0" w:color="FF0000"/>
               <w:left w:val="single" w:sz="8" w:space="0" w:color="auto"/>
@@ -3512,6 +3931,8 @@
           </w:tcPr>
           <w:p>
             <w:pPr>
+              <w:spacing w:line="360" w:lineRule="auto"/>
+              <w:jc w:val="center"/>
               <w:rPr>
                 <w:rFonts w:ascii="Calibri" w:eastAsia="Yu Mincho" w:hAnsi="Calibri" w:cs="Calibri"/>
                 <w:b w:val="0"/>
@@ -3536,7 +3957,7 @@
         </w:tc>
         <w:tc>
           <w:tcPr>
-            <w:tcW w:w="2126" w:type="dxa"/>
+            <w:tcW w:w="2551" w:type="dxa"/>
             <w:tcBorders>
               <w:top w:val="single" w:sz="8" w:space="0" w:color="FF0000"/>
               <w:left w:val="single" w:sz="8" w:space="0" w:color="FF0000"/>
@@ -3547,6 +3968,8 @@
           </w:tcPr>
           <w:p>
             <w:pPr>
+              <w:spacing w:line="360" w:lineRule="auto"/>
+              <w:jc w:val="center"/>
               <w:cnfStyle w:val="000000000000" w:firstRow="0" w:lastRow="0" w:firstColumn="0" w:lastColumn="0" w:oddVBand="0" w:evenVBand="0" w:oddHBand="0" w:evenHBand="0" w:firstRowFirstColumn="0" w:firstRowLastColumn="0" w:lastRowFirstColumn="0" w:lastRowLastColumn="0"/>
               <w:rPr>
                 <w:rFonts w:ascii="Calibri" w:eastAsia="Yu Mincho" w:hAnsi="Calibri" w:cs="Calibri"/>
@@ -3568,7 +3991,7 @@
         </w:tc>
         <w:tc>
           <w:tcPr>
-            <w:tcW w:w="1276" w:type="dxa"/>
+            <w:tcW w:w="1560" w:type="dxa"/>
             <w:tcBorders>
               <w:top w:val="single" w:sz="8" w:space="0" w:color="FF0000"/>
               <w:left w:val="single" w:sz="8" w:space="0" w:color="FF0000"/>
@@ -3579,6 +4002,8 @@
           </w:tcPr>
           <w:p>
             <w:pPr>
+              <w:spacing w:line="360" w:lineRule="auto"/>
+              <w:jc w:val="center"/>
               <w:cnfStyle w:val="000000000000" w:firstRow="0" w:lastRow="0" w:firstColumn="0" w:lastColumn="0" w:oddVBand="0" w:evenVBand="0" w:oddHBand="0" w:evenHBand="0" w:firstRowFirstColumn="0" w:firstRowLastColumn="0" w:lastRowFirstColumn="0" w:lastRowLastColumn="0"/>
               <w:rPr>
                 <w:rFonts w:ascii="Calibri" w:eastAsia="Yu Mincho" w:hAnsi="Calibri" w:cs="Calibri"/>
@@ -3587,20 +4012,44 @@
                 <w:lang w:val="hu-HU"/>
               </w:rPr>
             </w:pPr>
-            <w:r>
-              <w:rPr>
-                <w:rFonts w:ascii="Calibri" w:eastAsia="Yu Mincho" w:hAnsi="Calibri" w:cs="Calibri"/>
-                <w:sz w:val="32"/>
-                <w:szCs w:val="32"/>
-                <w:lang w:val="hu-HU"/>
-              </w:rPr>
-              <w:t>varchar(100)</w:t>
-            </w:r>
-          </w:p>
-        </w:tc>
-        <w:tc>
-          <w:tcPr>
-            <w:tcW w:w="1701" w:type="dxa"/>
+            <w:proofErr w:type="spellStart"/>
+            <w:r>
+              <w:rPr>
+                <w:rFonts w:ascii="Calibri" w:eastAsia="Yu Mincho" w:hAnsi="Calibri" w:cs="Calibri"/>
+                <w:sz w:val="32"/>
+                <w:szCs w:val="32"/>
+                <w:lang w:val="hu-HU"/>
+              </w:rPr>
+              <w:t>varchar</w:t>
+            </w:r>
+            <w:proofErr w:type="spellEnd"/>
+          </w:p>
+          <w:p>
+            <w:pPr>
+              <w:spacing w:line="360" w:lineRule="auto"/>
+              <w:jc w:val="center"/>
+              <w:cnfStyle w:val="000000000000" w:firstRow="0" w:lastRow="0" w:firstColumn="0" w:lastColumn="0" w:oddVBand="0" w:evenVBand="0" w:oddHBand="0" w:evenHBand="0" w:firstRowFirstColumn="0" w:firstRowLastColumn="0" w:lastRowFirstColumn="0" w:lastRowLastColumn="0"/>
+              <w:rPr>
+                <w:rFonts w:ascii="Calibri" w:eastAsia="Yu Mincho" w:hAnsi="Calibri" w:cs="Calibri"/>
+                <w:sz w:val="32"/>
+                <w:szCs w:val="32"/>
+                <w:lang w:val="hu-HU"/>
+              </w:rPr>
+            </w:pPr>
+            <w:r>
+              <w:rPr>
+                <w:rFonts w:ascii="Calibri" w:eastAsia="Yu Mincho" w:hAnsi="Calibri" w:cs="Calibri"/>
+                <w:sz w:val="32"/>
+                <w:szCs w:val="32"/>
+                <w:lang w:val="hu-HU"/>
+              </w:rPr>
+              <w:t>(100)</w:t>
+            </w:r>
+          </w:p>
+        </w:tc>
+        <w:tc>
+          <w:tcPr>
+            <w:tcW w:w="1559" w:type="dxa"/>
             <w:tcBorders>
               <w:top w:val="single" w:sz="8" w:space="0" w:color="FF0000"/>
               <w:left w:val="single" w:sz="8" w:space="0" w:color="FF0000"/>
@@ -3611,6 +4060,8 @@
           </w:tcPr>
           <w:p>
             <w:pPr>
+              <w:spacing w:line="360" w:lineRule="auto"/>
+              <w:jc w:val="center"/>
               <w:cnfStyle w:val="000000000000" w:firstRow="0" w:lastRow="0" w:firstColumn="0" w:lastColumn="0" w:oddVBand="0" w:evenVBand="0" w:oddHBand="0" w:evenHBand="0" w:firstRowFirstColumn="0" w:firstRowLastColumn="0" w:lastRowFirstColumn="0" w:lastRowLastColumn="0"/>
               <w:rPr>
                 <w:rFonts w:ascii="Calibri" w:eastAsia="Yu Mincho" w:hAnsi="Calibri" w:cs="Calibri"/>
@@ -3634,6 +4085,8 @@
           </w:tcPr>
           <w:p>
             <w:pPr>
+              <w:spacing w:line="360" w:lineRule="auto"/>
+              <w:jc w:val="center"/>
               <w:cnfStyle w:val="000000000000" w:firstRow="0" w:lastRow="0" w:firstColumn="0" w:lastColumn="0" w:oddVBand="0" w:evenVBand="0" w:oddHBand="0" w:evenHBand="0" w:firstRowFirstColumn="0" w:firstRowLastColumn="0" w:lastRowFirstColumn="0" w:lastRowLastColumn="0"/>
               <w:rPr>
                 <w:rFonts w:ascii="Calibri" w:eastAsia="Yu Mincho" w:hAnsi="Calibri" w:cs="Calibri"/>
@@ -3653,7 +4106,7 @@
         <w:tc>
           <w:tcPr>
             <w:cnfStyle w:val="001000000000" w:firstRow="0" w:lastRow="0" w:firstColumn="1" w:lastColumn="0" w:oddVBand="0" w:evenVBand="0" w:oddHBand="0" w:evenHBand="0" w:firstRowFirstColumn="0" w:firstRowLastColumn="0" w:lastRowFirstColumn="0" w:lastRowLastColumn="0"/>
-            <w:tcW w:w="2542" w:type="dxa"/>
+            <w:tcW w:w="1975" w:type="dxa"/>
             <w:tcBorders>
               <w:top w:val="single" w:sz="8" w:space="0" w:color="FF0000"/>
               <w:left w:val="single" w:sz="8" w:space="0" w:color="auto"/>
@@ -3663,6 +4116,8 @@
           </w:tcPr>
           <w:p>
             <w:pPr>
+              <w:spacing w:line="360" w:lineRule="auto"/>
+              <w:jc w:val="center"/>
               <w:rPr>
                 <w:rFonts w:ascii="Calibri" w:eastAsia="Yu Mincho" w:hAnsi="Calibri" w:cs="Calibri"/>
                 <w:b w:val="0"/>
@@ -3681,13 +4136,14 @@
                 <w:szCs w:val="32"/>
                 <w:lang w:val="hu-HU"/>
               </w:rPr>
+              <w:lastRenderedPageBreak/>
               <w:t>zipcode</w:t>
             </w:r>
           </w:p>
         </w:tc>
         <w:tc>
           <w:tcPr>
-            <w:tcW w:w="2126" w:type="dxa"/>
+            <w:tcW w:w="2551" w:type="dxa"/>
             <w:tcBorders>
               <w:top w:val="single" w:sz="8" w:space="0" w:color="FF0000"/>
               <w:left w:val="single" w:sz="8" w:space="0" w:color="FF0000"/>
@@ -3697,6 +4153,8 @@
           </w:tcPr>
           <w:p>
             <w:pPr>
+              <w:spacing w:line="360" w:lineRule="auto"/>
+              <w:jc w:val="center"/>
               <w:cnfStyle w:val="000000100000" w:firstRow="0" w:lastRow="0" w:firstColumn="0" w:lastColumn="0" w:oddVBand="0" w:evenVBand="0" w:oddHBand="1" w:evenHBand="0" w:firstRowFirstColumn="0" w:firstRowLastColumn="0" w:lastRowFirstColumn="0" w:lastRowLastColumn="0"/>
               <w:rPr>
                 <w:rFonts w:ascii="Calibri" w:eastAsia="Yu Mincho" w:hAnsi="Calibri" w:cs="Calibri"/>
@@ -3718,7 +4176,7 @@
         </w:tc>
         <w:tc>
           <w:tcPr>
-            <w:tcW w:w="1276" w:type="dxa"/>
+            <w:tcW w:w="1560" w:type="dxa"/>
             <w:tcBorders>
               <w:top w:val="single" w:sz="8" w:space="0" w:color="FF0000"/>
               <w:left w:val="single" w:sz="8" w:space="0" w:color="FF0000"/>
@@ -3728,6 +4186,8 @@
           </w:tcPr>
           <w:p>
             <w:pPr>
+              <w:spacing w:line="360" w:lineRule="auto"/>
+              <w:jc w:val="center"/>
               <w:cnfStyle w:val="000000100000" w:firstRow="0" w:lastRow="0" w:firstColumn="0" w:lastColumn="0" w:oddVBand="0" w:evenVBand="0" w:oddHBand="1" w:evenHBand="0" w:firstRowFirstColumn="0" w:firstRowLastColumn="0" w:lastRowFirstColumn="0" w:lastRowLastColumn="0"/>
               <w:rPr>
                 <w:rFonts w:ascii="Calibri" w:eastAsia="Yu Mincho" w:hAnsi="Calibri" w:cs="Calibri"/>
@@ -3749,7 +4209,7 @@
         </w:tc>
         <w:tc>
           <w:tcPr>
-            <w:tcW w:w="1701" w:type="dxa"/>
+            <w:tcW w:w="1559" w:type="dxa"/>
             <w:tcBorders>
               <w:top w:val="single" w:sz="8" w:space="0" w:color="FF0000"/>
               <w:left w:val="single" w:sz="8" w:space="0" w:color="FF0000"/>
@@ -3759,6 +4219,8 @@
           </w:tcPr>
           <w:p>
             <w:pPr>
+              <w:spacing w:line="360" w:lineRule="auto"/>
+              <w:jc w:val="center"/>
               <w:cnfStyle w:val="000000100000" w:firstRow="0" w:lastRow="0" w:firstColumn="0" w:lastColumn="0" w:oddVBand="0" w:evenVBand="0" w:oddHBand="1" w:evenHBand="0" w:firstRowFirstColumn="0" w:firstRowLastColumn="0" w:lastRowFirstColumn="0" w:lastRowLastColumn="0"/>
               <w:rPr>
                 <w:rFonts w:ascii="Calibri" w:eastAsia="Yu Mincho" w:hAnsi="Calibri" w:cs="Calibri"/>
@@ -3790,6 +4252,8 @@
           </w:tcPr>
           <w:p>
             <w:pPr>
+              <w:spacing w:line="360" w:lineRule="auto"/>
+              <w:jc w:val="center"/>
               <w:cnfStyle w:val="000000100000" w:firstRow="0" w:lastRow="0" w:firstColumn="0" w:lastColumn="0" w:oddVBand="0" w:evenVBand="0" w:oddHBand="1" w:evenHBand="0" w:firstRowFirstColumn="0" w:firstRowLastColumn="0" w:lastRowFirstColumn="0" w:lastRowLastColumn="0"/>
               <w:rPr>
                 <w:rFonts w:ascii="Calibri" w:eastAsia="Yu Mincho" w:hAnsi="Calibri" w:cs="Calibri"/>
@@ -3817,7 +4281,7 @@
         <w:tc>
           <w:tcPr>
             <w:cnfStyle w:val="001000000000" w:firstRow="0" w:lastRow="0" w:firstColumn="1" w:lastColumn="0" w:oddVBand="0" w:evenVBand="0" w:oddHBand="0" w:evenHBand="0" w:firstRowFirstColumn="0" w:firstRowLastColumn="0" w:lastRowFirstColumn="0" w:lastRowLastColumn="0"/>
-            <w:tcW w:w="2542" w:type="dxa"/>
+            <w:tcW w:w="1975" w:type="dxa"/>
             <w:tcBorders>
               <w:top w:val="single" w:sz="8" w:space="0" w:color="FF0000"/>
               <w:left w:val="single" w:sz="8" w:space="0" w:color="auto"/>
@@ -3828,6 +4292,8 @@
           </w:tcPr>
           <w:p>
             <w:pPr>
+              <w:spacing w:line="360" w:lineRule="auto"/>
+              <w:jc w:val="center"/>
               <w:rPr>
                 <w:rFonts w:ascii="Calibri" w:eastAsia="Yu Mincho" w:hAnsi="Calibri" w:cs="Calibri"/>
                 <w:b w:val="0"/>
@@ -3852,7 +4318,7 @@
         </w:tc>
         <w:tc>
           <w:tcPr>
-            <w:tcW w:w="2126" w:type="dxa"/>
+            <w:tcW w:w="2551" w:type="dxa"/>
             <w:tcBorders>
               <w:top w:val="single" w:sz="8" w:space="0" w:color="FF0000"/>
               <w:left w:val="single" w:sz="8" w:space="0" w:color="FF0000"/>
@@ -3863,6 +4329,8 @@
           </w:tcPr>
           <w:p>
             <w:pPr>
+              <w:spacing w:line="360" w:lineRule="auto"/>
+              <w:jc w:val="center"/>
               <w:cnfStyle w:val="000000000000" w:firstRow="0" w:lastRow="0" w:firstColumn="0" w:lastColumn="0" w:oddVBand="0" w:evenVBand="0" w:oddHBand="0" w:evenHBand="0" w:firstRowFirstColumn="0" w:firstRowLastColumn="0" w:lastRowFirstColumn="0" w:lastRowLastColumn="0"/>
               <w:rPr>
                 <w:rFonts w:ascii="Calibri" w:eastAsia="Yu Mincho" w:hAnsi="Calibri" w:cs="Calibri"/>
@@ -3884,7 +4352,7 @@
         </w:tc>
         <w:tc>
           <w:tcPr>
-            <w:tcW w:w="1276" w:type="dxa"/>
+            <w:tcW w:w="1560" w:type="dxa"/>
             <w:tcBorders>
               <w:top w:val="single" w:sz="8" w:space="0" w:color="FF0000"/>
               <w:left w:val="single" w:sz="8" w:space="0" w:color="FF0000"/>
@@ -3895,6 +4363,8 @@
           </w:tcPr>
           <w:p>
             <w:pPr>
+              <w:spacing w:line="360" w:lineRule="auto"/>
+              <w:jc w:val="center"/>
               <w:cnfStyle w:val="000000000000" w:firstRow="0" w:lastRow="0" w:firstColumn="0" w:lastColumn="0" w:oddVBand="0" w:evenVBand="0" w:oddHBand="0" w:evenHBand="0" w:firstRowFirstColumn="0" w:firstRowLastColumn="0" w:lastRowFirstColumn="0" w:lastRowLastColumn="0"/>
               <w:rPr>
                 <w:rFonts w:ascii="Calibri" w:eastAsia="Yu Mincho" w:hAnsi="Calibri" w:cs="Calibri"/>
@@ -3916,7 +4386,7 @@
         </w:tc>
         <w:tc>
           <w:tcPr>
-            <w:tcW w:w="1701" w:type="dxa"/>
+            <w:tcW w:w="1559" w:type="dxa"/>
             <w:tcBorders>
               <w:top w:val="single" w:sz="8" w:space="0" w:color="FF0000"/>
               <w:left w:val="single" w:sz="8" w:space="0" w:color="FF0000"/>
@@ -3927,6 +4397,8 @@
           </w:tcPr>
           <w:p>
             <w:pPr>
+              <w:spacing w:line="360" w:lineRule="auto"/>
+              <w:jc w:val="center"/>
               <w:cnfStyle w:val="000000000000" w:firstRow="0" w:lastRow="0" w:firstColumn="0" w:lastColumn="0" w:oddVBand="0" w:evenVBand="0" w:oddHBand="0" w:evenHBand="0" w:firstRowFirstColumn="0" w:firstRowLastColumn="0" w:lastRowFirstColumn="0" w:lastRowLastColumn="0"/>
               <w:rPr>
                 <w:rFonts w:ascii="Calibri" w:eastAsia="Yu Mincho" w:hAnsi="Calibri" w:cs="Calibri"/>
@@ -3950,6 +4422,8 @@
           </w:tcPr>
           <w:p>
             <w:pPr>
+              <w:spacing w:line="360" w:lineRule="auto"/>
+              <w:jc w:val="center"/>
               <w:cnfStyle w:val="000000000000" w:firstRow="0" w:lastRow="0" w:firstColumn="0" w:lastColumn="0" w:oddVBand="0" w:evenVBand="0" w:oddHBand="0" w:evenHBand="0" w:firstRowFirstColumn="0" w:firstRowLastColumn="0" w:lastRowFirstColumn="0" w:lastRowLastColumn="0"/>
               <w:rPr>
                 <w:rFonts w:ascii="Calibri" w:eastAsia="Yu Mincho" w:hAnsi="Calibri" w:cs="Calibri"/>
@@ -3978,7 +4452,7 @@
         <w:tc>
           <w:tcPr>
             <w:cnfStyle w:val="001000000000" w:firstRow="0" w:lastRow="0" w:firstColumn="1" w:lastColumn="0" w:oddVBand="0" w:evenVBand="0" w:oddHBand="0" w:evenHBand="0" w:firstRowFirstColumn="0" w:firstRowLastColumn="0" w:lastRowFirstColumn="0" w:lastRowLastColumn="0"/>
-            <w:tcW w:w="2542" w:type="dxa"/>
+            <w:tcW w:w="1975" w:type="dxa"/>
             <w:tcBorders>
               <w:top w:val="single" w:sz="8" w:space="0" w:color="FF0000"/>
               <w:left w:val="single" w:sz="8" w:space="0" w:color="auto"/>
@@ -3988,6 +4462,8 @@
           </w:tcPr>
           <w:p>
             <w:pPr>
+              <w:spacing w:line="360" w:lineRule="auto"/>
+              <w:jc w:val="center"/>
               <w:rPr>
                 <w:rFonts w:ascii="Calibri" w:eastAsia="Yu Mincho" w:hAnsi="Calibri" w:cs="Calibri"/>
                 <w:b w:val="0"/>
@@ -4012,7 +4488,7 @@
         </w:tc>
         <w:tc>
           <w:tcPr>
-            <w:tcW w:w="2126" w:type="dxa"/>
+            <w:tcW w:w="2551" w:type="dxa"/>
             <w:tcBorders>
               <w:top w:val="single" w:sz="8" w:space="0" w:color="FF0000"/>
               <w:left w:val="single" w:sz="8" w:space="0" w:color="FF0000"/>
@@ -4022,6 +4498,8 @@
           </w:tcPr>
           <w:p>
             <w:pPr>
+              <w:spacing w:line="360" w:lineRule="auto"/>
+              <w:jc w:val="center"/>
               <w:cnfStyle w:val="000000100000" w:firstRow="0" w:lastRow="0" w:firstColumn="0" w:lastColumn="0" w:oddVBand="0" w:evenVBand="0" w:oddHBand="1" w:evenHBand="0" w:firstRowFirstColumn="0" w:firstRowLastColumn="0" w:lastRowFirstColumn="0" w:lastRowLastColumn="0"/>
               <w:rPr>
                 <w:rFonts w:ascii="Calibri" w:eastAsia="Yu Mincho" w:hAnsi="Calibri" w:cs="Calibri"/>
@@ -4043,7 +4521,7 @@
         </w:tc>
         <w:tc>
           <w:tcPr>
-            <w:tcW w:w="1276" w:type="dxa"/>
+            <w:tcW w:w="1560" w:type="dxa"/>
             <w:tcBorders>
               <w:top w:val="single" w:sz="8" w:space="0" w:color="FF0000"/>
               <w:left w:val="single" w:sz="8" w:space="0" w:color="FF0000"/>
@@ -4053,6 +4531,8 @@
           </w:tcPr>
           <w:p>
             <w:pPr>
+              <w:spacing w:line="360" w:lineRule="auto"/>
+              <w:jc w:val="center"/>
               <w:cnfStyle w:val="000000100000" w:firstRow="0" w:lastRow="0" w:firstColumn="0" w:lastColumn="0" w:oddVBand="0" w:evenVBand="0" w:oddHBand="1" w:evenHBand="0" w:firstRowFirstColumn="0" w:firstRowLastColumn="0" w:lastRowFirstColumn="0" w:lastRowLastColumn="0"/>
               <w:rPr>
                 <w:rFonts w:ascii="Calibri" w:eastAsia="Yu Mincho" w:hAnsi="Calibri" w:cs="Calibri"/>
@@ -4074,7 +4554,7 @@
         </w:tc>
         <w:tc>
           <w:tcPr>
-            <w:tcW w:w="1701" w:type="dxa"/>
+            <w:tcW w:w="1559" w:type="dxa"/>
             <w:tcBorders>
               <w:top w:val="single" w:sz="8" w:space="0" w:color="FF0000"/>
               <w:left w:val="single" w:sz="8" w:space="0" w:color="FF0000"/>
@@ -4084,6 +4564,8 @@
           </w:tcPr>
           <w:p>
             <w:pPr>
+              <w:spacing w:line="360" w:lineRule="auto"/>
+              <w:jc w:val="center"/>
               <w:cnfStyle w:val="000000100000" w:firstRow="0" w:lastRow="0" w:firstColumn="0" w:lastColumn="0" w:oddVBand="0" w:evenVBand="0" w:oddHBand="1" w:evenHBand="0" w:firstRowFirstColumn="0" w:firstRowLastColumn="0" w:lastRowFirstColumn="0" w:lastRowLastColumn="0"/>
               <w:rPr>
                 <w:rFonts w:ascii="Calibri" w:eastAsia="Yu Mincho" w:hAnsi="Calibri" w:cs="Calibri"/>
@@ -4106,6 +4588,8 @@
           </w:tcPr>
           <w:p>
             <w:pPr>
+              <w:spacing w:line="360" w:lineRule="auto"/>
+              <w:jc w:val="center"/>
               <w:cnfStyle w:val="000000100000" w:firstRow="0" w:lastRow="0" w:firstColumn="0" w:lastColumn="0" w:oddVBand="0" w:evenVBand="0" w:oddHBand="1" w:evenHBand="0" w:firstRowFirstColumn="0" w:firstRowLastColumn="0" w:lastRowFirstColumn="0" w:lastRowLastColumn="0"/>
               <w:rPr>
                 <w:rFonts w:ascii="Calibri" w:eastAsia="Yu Mincho" w:hAnsi="Calibri" w:cs="Calibri"/>
@@ -4120,12 +4604,13 @@
     </w:tbl>
     <w:p>
       <w:pPr>
-        <w:pStyle w:val="ListParagraph"/>
+        <w:pStyle w:val="Listaszerbekezds"/>
         <w:numPr>
           <w:ilvl w:val="0"/>
           <w:numId w:val="6"/>
         </w:numPr>
-        <w:spacing w:before="240" w:line="259" w:lineRule="auto"/>
+        <w:spacing w:before="240" w:line="360" w:lineRule="auto"/>
+        <w:jc w:val="both"/>
         <w:rPr>
           <w:rFonts w:eastAsia="Yu Mincho"/>
           <w:b/>
@@ -4134,6 +4619,7 @@
           <w:szCs w:val="32"/>
         </w:rPr>
       </w:pPr>
+      <w:proofErr w:type="spellStart"/>
       <w:r>
         <w:rPr>
           <w:rFonts w:eastAsia="Yu Mincho"/>
@@ -4142,21 +4628,43 @@
           <w:sz w:val="32"/>
           <w:szCs w:val="32"/>
         </w:rPr>
-        <w:t>Achivementek</w:t>
-      </w:r>
+        <w:t>Achi</w:t>
+      </w:r>
+      <w:r>
+        <w:rPr>
+          <w:rFonts w:eastAsia="Yu Mincho"/>
+          <w:b/>
+          <w:bCs/>
+          <w:sz w:val="32"/>
+          <w:szCs w:val="32"/>
+        </w:rPr>
+        <w:t>e</w:t>
+      </w:r>
+      <w:r>
+        <w:rPr>
+          <w:rFonts w:eastAsia="Yu Mincho"/>
+          <w:b/>
+          <w:bCs/>
+          <w:sz w:val="32"/>
+          <w:szCs w:val="32"/>
+        </w:rPr>
+        <w:t>vementek</w:t>
+      </w:r>
+      <w:proofErr w:type="spellEnd"/>
     </w:p>
     <w:tbl>
       <w:tblPr>
-        <w:tblStyle w:val="GridTable4-Accent6"/>
-        <w:tblW w:w="0" w:type="auto"/>
+        <w:tblStyle w:val="Tblzatrcsos46jellszn"/>
+        <w:tblW w:w="9640" w:type="dxa"/>
         <w:tblLayout w:type="fixed"/>
         <w:tblLook w:val="04A0" w:firstRow="1" w:lastRow="0" w:firstColumn="1" w:lastColumn="0" w:noHBand="0" w:noVBand="1"/>
+        <w:tblCaption w:val="Achievementek Adattábla"/>
       </w:tblPr>
       <w:tblGrid>
-        <w:gridCol w:w="2542"/>
-        <w:gridCol w:w="2126"/>
-        <w:gridCol w:w="1276"/>
-        <w:gridCol w:w="1701"/>
+        <w:gridCol w:w="2117"/>
+        <w:gridCol w:w="2409"/>
+        <w:gridCol w:w="1560"/>
+        <w:gridCol w:w="1559"/>
         <w:gridCol w:w="1995"/>
       </w:tblGrid>
       <w:tr>
@@ -4167,7 +4675,7 @@
         <w:tc>
           <w:tcPr>
             <w:cnfStyle w:val="001000000000" w:firstRow="0" w:lastRow="0" w:firstColumn="1" w:lastColumn="0" w:oddVBand="0" w:evenVBand="0" w:oddHBand="0" w:evenHBand="0" w:firstRowFirstColumn="0" w:firstRowLastColumn="0" w:lastRowFirstColumn="0" w:lastRowLastColumn="0"/>
-            <w:tcW w:w="2542" w:type="dxa"/>
+            <w:tcW w:w="2117" w:type="dxa"/>
             <w:tcBorders>
               <w:top w:val="single" w:sz="8" w:space="0" w:color="auto"/>
               <w:left w:val="single" w:sz="8" w:space="0" w:color="auto"/>
@@ -4177,6 +4685,8 @@
           </w:tcPr>
           <w:p>
             <w:pPr>
+              <w:spacing w:line="360" w:lineRule="auto"/>
+              <w:jc w:val="center"/>
               <w:rPr>
                 <w:rFonts w:ascii="Calibri" w:eastAsia="Yu Mincho" w:hAnsi="Calibri" w:cs="Calibri"/>
                 <w:sz w:val="32"/>
@@ -4197,7 +4707,7 @@
         </w:tc>
         <w:tc>
           <w:tcPr>
-            <w:tcW w:w="2126" w:type="dxa"/>
+            <w:tcW w:w="2409" w:type="dxa"/>
             <w:tcBorders>
               <w:top w:val="single" w:sz="8" w:space="0" w:color="auto"/>
               <w:left w:val="single" w:sz="8" w:space="0" w:color="FF0000"/>
@@ -4207,6 +4717,8 @@
           </w:tcPr>
           <w:p>
             <w:pPr>
+              <w:spacing w:line="360" w:lineRule="auto"/>
+              <w:jc w:val="center"/>
               <w:cnfStyle w:val="100000000000" w:firstRow="1" w:lastRow="0" w:firstColumn="0" w:lastColumn="0" w:oddVBand="0" w:evenVBand="0" w:oddHBand="0" w:evenHBand="0" w:firstRowFirstColumn="0" w:firstRowLastColumn="0" w:lastRowFirstColumn="0" w:lastRowLastColumn="0"/>
               <w:rPr>
                 <w:rFonts w:ascii="Calibri" w:eastAsia="Yu Mincho" w:hAnsi="Calibri" w:cs="Calibri"/>
@@ -4228,7 +4740,7 @@
         </w:tc>
         <w:tc>
           <w:tcPr>
-            <w:tcW w:w="1276" w:type="dxa"/>
+            <w:tcW w:w="1560" w:type="dxa"/>
             <w:tcBorders>
               <w:top w:val="single" w:sz="8" w:space="0" w:color="auto"/>
               <w:left w:val="single" w:sz="8" w:space="0" w:color="FF0000"/>
@@ -4238,6 +4750,8 @@
           </w:tcPr>
           <w:p>
             <w:pPr>
+              <w:spacing w:line="360" w:lineRule="auto"/>
+              <w:jc w:val="center"/>
               <w:cnfStyle w:val="100000000000" w:firstRow="1" w:lastRow="0" w:firstColumn="0" w:lastColumn="0" w:oddVBand="0" w:evenVBand="0" w:oddHBand="0" w:evenHBand="0" w:firstRowFirstColumn="0" w:firstRowLastColumn="0" w:lastRowFirstColumn="0" w:lastRowLastColumn="0"/>
               <w:rPr>
                 <w:rFonts w:ascii="Calibri" w:eastAsia="Yu Mincho" w:hAnsi="Calibri" w:cs="Calibri"/>
@@ -4259,7 +4773,7 @@
         </w:tc>
         <w:tc>
           <w:tcPr>
-            <w:tcW w:w="1701" w:type="dxa"/>
+            <w:tcW w:w="1559" w:type="dxa"/>
             <w:tcBorders>
               <w:top w:val="single" w:sz="8" w:space="0" w:color="auto"/>
               <w:left w:val="single" w:sz="8" w:space="0" w:color="FF0000"/>
@@ -4269,6 +4783,8 @@
           </w:tcPr>
           <w:p>
             <w:pPr>
+              <w:spacing w:line="360" w:lineRule="auto"/>
+              <w:jc w:val="center"/>
               <w:cnfStyle w:val="100000000000" w:firstRow="1" w:lastRow="0" w:firstColumn="0" w:lastColumn="0" w:oddVBand="0" w:evenVBand="0" w:oddHBand="0" w:evenHBand="0" w:firstRowFirstColumn="0" w:firstRowLastColumn="0" w:lastRowFirstColumn="0" w:lastRowLastColumn="0"/>
               <w:rPr>
                 <w:rFonts w:ascii="Calibri" w:eastAsia="Yu Mincho" w:hAnsi="Calibri" w:cs="Calibri"/>
@@ -4300,6 +4816,8 @@
           </w:tcPr>
           <w:p>
             <w:pPr>
+              <w:spacing w:line="360" w:lineRule="auto"/>
+              <w:jc w:val="center"/>
               <w:cnfStyle w:val="100000000000" w:firstRow="1" w:lastRow="0" w:firstColumn="0" w:lastColumn="0" w:oddVBand="0" w:evenVBand="0" w:oddHBand="0" w:evenHBand="0" w:firstRowFirstColumn="0" w:firstRowLastColumn="0" w:lastRowFirstColumn="0" w:lastRowLastColumn="0"/>
               <w:rPr>
                 <w:rFonts w:ascii="Calibri" w:eastAsia="Yu Mincho" w:hAnsi="Calibri" w:cs="Calibri"/>
@@ -4328,7 +4846,7 @@
         <w:tc>
           <w:tcPr>
             <w:cnfStyle w:val="001000000000" w:firstRow="0" w:lastRow="0" w:firstColumn="1" w:lastColumn="0" w:oddVBand="0" w:evenVBand="0" w:oddHBand="0" w:evenHBand="0" w:firstRowFirstColumn="0" w:firstRowLastColumn="0" w:lastRowFirstColumn="0" w:lastRowLastColumn="0"/>
-            <w:tcW w:w="2542" w:type="dxa"/>
+            <w:tcW w:w="2117" w:type="dxa"/>
             <w:tcBorders>
               <w:top w:val="single" w:sz="8" w:space="0" w:color="FF0000"/>
               <w:left w:val="single" w:sz="8" w:space="0" w:color="auto"/>
@@ -4338,6 +4856,8 @@
           </w:tcPr>
           <w:p>
             <w:pPr>
+              <w:spacing w:line="360" w:lineRule="auto"/>
+              <w:jc w:val="center"/>
               <w:rPr>
                 <w:rFonts w:ascii="Calibri" w:eastAsia="Yu Mincho" w:hAnsi="Calibri" w:cs="Calibri"/>
                 <w:b w:val="0"/>
@@ -4362,7 +4882,7 @@
         </w:tc>
         <w:tc>
           <w:tcPr>
-            <w:tcW w:w="2126" w:type="dxa"/>
+            <w:tcW w:w="2409" w:type="dxa"/>
             <w:tcBorders>
               <w:top w:val="single" w:sz="8" w:space="0" w:color="FF0000"/>
               <w:left w:val="single" w:sz="8" w:space="0" w:color="FF0000"/>
@@ -4372,6 +4892,8 @@
           </w:tcPr>
           <w:p>
             <w:pPr>
+              <w:spacing w:line="360" w:lineRule="auto"/>
+              <w:jc w:val="center"/>
               <w:cnfStyle w:val="000000100000" w:firstRow="0" w:lastRow="0" w:firstColumn="0" w:lastColumn="0" w:oddVBand="0" w:evenVBand="0" w:oddHBand="1" w:evenHBand="0" w:firstRowFirstColumn="0" w:firstRowLastColumn="0" w:lastRowFirstColumn="0" w:lastRowLastColumn="0"/>
               <w:rPr>
                 <w:rFonts w:ascii="Calibri" w:eastAsia="Yu Mincho" w:hAnsi="Calibri" w:cs="Calibri"/>
@@ -4387,23 +4909,13 @@
                 <w:szCs w:val="32"/>
                 <w:lang w:val="hu-HU"/>
               </w:rPr>
-              <w:t xml:space="preserve">Az achievement </w:t>
-            </w:r>
-            <w:r>
-              <w:rPr>
-                <w:rFonts w:ascii="Calibri" w:eastAsia="Yu Mincho" w:hAnsi="Calibri" w:cs="Calibri"/>
-                <w:sz w:val="32"/>
-                <w:szCs w:val="32"/>
-                <w:lang w:val="hu-HU"/>
-              </w:rPr>
-              <w:lastRenderedPageBreak/>
-              <w:t>azonosítója van itt</w:t>
-            </w:r>
-          </w:p>
-        </w:tc>
-        <w:tc>
-          <w:tcPr>
-            <w:tcW w:w="1276" w:type="dxa"/>
+              <w:t>Az achievement azonosítója van itt</w:t>
+            </w:r>
+          </w:p>
+        </w:tc>
+        <w:tc>
+          <w:tcPr>
+            <w:tcW w:w="1560" w:type="dxa"/>
             <w:tcBorders>
               <w:top w:val="single" w:sz="8" w:space="0" w:color="FF0000"/>
               <w:left w:val="single" w:sz="8" w:space="0" w:color="FF0000"/>
@@ -4413,6 +4925,8 @@
           </w:tcPr>
           <w:p>
             <w:pPr>
+              <w:spacing w:line="360" w:lineRule="auto"/>
+              <w:jc w:val="center"/>
               <w:cnfStyle w:val="000000100000" w:firstRow="0" w:lastRow="0" w:firstColumn="0" w:lastColumn="0" w:oddVBand="0" w:evenVBand="0" w:oddHBand="1" w:evenHBand="0" w:firstRowFirstColumn="0" w:firstRowLastColumn="0" w:lastRowFirstColumn="0" w:lastRowLastColumn="0"/>
               <w:rPr>
                 <w:rFonts w:ascii="Calibri" w:eastAsia="Yu Mincho" w:hAnsi="Calibri" w:cs="Calibri"/>
@@ -4428,14 +4942,13 @@
                 <w:szCs w:val="32"/>
                 <w:lang w:val="hu-HU"/>
               </w:rPr>
-              <w:lastRenderedPageBreak/>
               <w:t>int</w:t>
             </w:r>
           </w:p>
         </w:tc>
         <w:tc>
           <w:tcPr>
-            <w:tcW w:w="1701" w:type="dxa"/>
+            <w:tcW w:w="1559" w:type="dxa"/>
             <w:tcBorders>
               <w:top w:val="single" w:sz="8" w:space="0" w:color="FF0000"/>
               <w:left w:val="single" w:sz="8" w:space="0" w:color="FF0000"/>
@@ -4445,6 +4958,8 @@
           </w:tcPr>
           <w:p>
             <w:pPr>
+              <w:spacing w:line="360" w:lineRule="auto"/>
+              <w:jc w:val="center"/>
               <w:cnfStyle w:val="000000100000" w:firstRow="0" w:lastRow="0" w:firstColumn="0" w:lastColumn="0" w:oddVBand="0" w:evenVBand="0" w:oddHBand="1" w:evenHBand="0" w:firstRowFirstColumn="0" w:firstRowLastColumn="0" w:lastRowFirstColumn="0" w:lastRowLastColumn="0"/>
               <w:rPr>
                 <w:rFonts w:ascii="Calibri" w:eastAsia="Yu Mincho" w:hAnsi="Calibri" w:cs="Calibri"/>
@@ -4476,6 +4991,8 @@
           </w:tcPr>
           <w:p>
             <w:pPr>
+              <w:spacing w:line="360" w:lineRule="auto"/>
+              <w:jc w:val="center"/>
               <w:cnfStyle w:val="000000100000" w:firstRow="0" w:lastRow="0" w:firstColumn="0" w:lastColumn="0" w:oddVBand="0" w:evenVBand="0" w:oddHBand="1" w:evenHBand="0" w:firstRowFirstColumn="0" w:firstRowLastColumn="0" w:lastRowFirstColumn="0" w:lastRowLastColumn="0"/>
               <w:rPr>
                 <w:rFonts w:ascii="Calibri" w:eastAsia="Yu Mincho" w:hAnsi="Calibri" w:cs="Calibri"/>
@@ -4503,7 +5020,7 @@
         <w:tc>
           <w:tcPr>
             <w:cnfStyle w:val="001000000000" w:firstRow="0" w:lastRow="0" w:firstColumn="1" w:lastColumn="0" w:oddVBand="0" w:evenVBand="0" w:oddHBand="0" w:evenHBand="0" w:firstRowFirstColumn="0" w:firstRowLastColumn="0" w:lastRowFirstColumn="0" w:lastRowLastColumn="0"/>
-            <w:tcW w:w="2542" w:type="dxa"/>
+            <w:tcW w:w="2117" w:type="dxa"/>
             <w:tcBorders>
               <w:top w:val="single" w:sz="8" w:space="0" w:color="FF0000"/>
               <w:left w:val="single" w:sz="8" w:space="0" w:color="auto"/>
@@ -4514,6 +5031,8 @@
           </w:tcPr>
           <w:p>
             <w:pPr>
+              <w:spacing w:line="360" w:lineRule="auto"/>
+              <w:jc w:val="center"/>
               <w:rPr>
                 <w:rFonts w:ascii="Calibri" w:eastAsia="Yu Mincho" w:hAnsi="Calibri" w:cs="Calibri"/>
                 <w:b w:val="0"/>
@@ -4538,7 +5057,7 @@
         </w:tc>
         <w:tc>
           <w:tcPr>
-            <w:tcW w:w="2126" w:type="dxa"/>
+            <w:tcW w:w="2409" w:type="dxa"/>
             <w:tcBorders>
               <w:top w:val="single" w:sz="8" w:space="0" w:color="FF0000"/>
               <w:left w:val="single" w:sz="8" w:space="0" w:color="FF0000"/>
@@ -4549,6 +5068,8 @@
           </w:tcPr>
           <w:p>
             <w:pPr>
+              <w:spacing w:line="360" w:lineRule="auto"/>
+              <w:jc w:val="center"/>
               <w:cnfStyle w:val="000000000000" w:firstRow="0" w:lastRow="0" w:firstColumn="0" w:lastColumn="0" w:oddVBand="0" w:evenVBand="0" w:oddHBand="0" w:evenHBand="0" w:firstRowFirstColumn="0" w:firstRowLastColumn="0" w:lastRowFirstColumn="0" w:lastRowLastColumn="0"/>
               <w:rPr>
                 <w:rFonts w:ascii="Calibri" w:eastAsia="Yu Mincho" w:hAnsi="Calibri" w:cs="Calibri"/>
@@ -4570,7 +5091,7 @@
         </w:tc>
         <w:tc>
           <w:tcPr>
-            <w:tcW w:w="1276" w:type="dxa"/>
+            <w:tcW w:w="1560" w:type="dxa"/>
             <w:tcBorders>
               <w:top w:val="single" w:sz="8" w:space="0" w:color="FF0000"/>
               <w:left w:val="single" w:sz="8" w:space="0" w:color="FF0000"/>
@@ -4581,6 +5102,8 @@
           </w:tcPr>
           <w:p>
             <w:pPr>
+              <w:spacing w:line="360" w:lineRule="auto"/>
+              <w:jc w:val="center"/>
               <w:cnfStyle w:val="000000000000" w:firstRow="0" w:lastRow="0" w:firstColumn="0" w:lastColumn="0" w:oddVBand="0" w:evenVBand="0" w:oddHBand="0" w:evenHBand="0" w:firstRowFirstColumn="0" w:firstRowLastColumn="0" w:lastRowFirstColumn="0" w:lastRowLastColumn="0"/>
               <w:rPr>
                 <w:rFonts w:ascii="Calibri" w:eastAsia="Yu Mincho" w:hAnsi="Calibri" w:cs="Calibri"/>
@@ -4589,20 +5112,44 @@
                 <w:lang w:val="hu-HU"/>
               </w:rPr>
             </w:pPr>
-            <w:r>
-              <w:rPr>
-                <w:rFonts w:ascii="Calibri" w:eastAsia="Yu Mincho" w:hAnsi="Calibri" w:cs="Calibri"/>
-                <w:sz w:val="32"/>
-                <w:szCs w:val="32"/>
-                <w:lang w:val="hu-HU"/>
-              </w:rPr>
-              <w:t>varchar(75)</w:t>
-            </w:r>
-          </w:p>
-        </w:tc>
-        <w:tc>
-          <w:tcPr>
-            <w:tcW w:w="1701" w:type="dxa"/>
+            <w:proofErr w:type="spellStart"/>
+            <w:r>
+              <w:rPr>
+                <w:rFonts w:ascii="Calibri" w:eastAsia="Yu Mincho" w:hAnsi="Calibri" w:cs="Calibri"/>
+                <w:sz w:val="32"/>
+                <w:szCs w:val="32"/>
+                <w:lang w:val="hu-HU"/>
+              </w:rPr>
+              <w:t>varchar</w:t>
+            </w:r>
+            <w:proofErr w:type="spellEnd"/>
+          </w:p>
+          <w:p>
+            <w:pPr>
+              <w:spacing w:line="360" w:lineRule="auto"/>
+              <w:jc w:val="center"/>
+              <w:cnfStyle w:val="000000000000" w:firstRow="0" w:lastRow="0" w:firstColumn="0" w:lastColumn="0" w:oddVBand="0" w:evenVBand="0" w:oddHBand="0" w:evenHBand="0" w:firstRowFirstColumn="0" w:firstRowLastColumn="0" w:lastRowFirstColumn="0" w:lastRowLastColumn="0"/>
+              <w:rPr>
+                <w:rFonts w:ascii="Calibri" w:eastAsia="Yu Mincho" w:hAnsi="Calibri" w:cs="Calibri"/>
+                <w:sz w:val="32"/>
+                <w:szCs w:val="32"/>
+                <w:lang w:val="hu-HU"/>
+              </w:rPr>
+            </w:pPr>
+            <w:r>
+              <w:rPr>
+                <w:rFonts w:ascii="Calibri" w:eastAsia="Yu Mincho" w:hAnsi="Calibri" w:cs="Calibri"/>
+                <w:sz w:val="32"/>
+                <w:szCs w:val="32"/>
+                <w:lang w:val="hu-HU"/>
+              </w:rPr>
+              <w:t>(75)</w:t>
+            </w:r>
+          </w:p>
+        </w:tc>
+        <w:tc>
+          <w:tcPr>
+            <w:tcW w:w="1559" w:type="dxa"/>
             <w:tcBorders>
               <w:top w:val="single" w:sz="8" w:space="0" w:color="FF0000"/>
               <w:left w:val="single" w:sz="8" w:space="0" w:color="FF0000"/>
@@ -4613,6 +5160,8 @@
           </w:tcPr>
           <w:p>
             <w:pPr>
+              <w:spacing w:line="360" w:lineRule="auto"/>
+              <w:jc w:val="both"/>
               <w:cnfStyle w:val="000000000000" w:firstRow="0" w:lastRow="0" w:firstColumn="0" w:lastColumn="0" w:oddVBand="0" w:evenVBand="0" w:oddHBand="0" w:evenHBand="0" w:firstRowFirstColumn="0" w:firstRowLastColumn="0" w:lastRowFirstColumn="0" w:lastRowLastColumn="0"/>
               <w:rPr>
                 <w:rFonts w:ascii="Calibri" w:eastAsia="Yu Mincho" w:hAnsi="Calibri" w:cs="Calibri"/>
@@ -4636,6 +5185,8 @@
           </w:tcPr>
           <w:p>
             <w:pPr>
+              <w:spacing w:line="360" w:lineRule="auto"/>
+              <w:jc w:val="center"/>
               <w:cnfStyle w:val="000000000000" w:firstRow="0" w:lastRow="0" w:firstColumn="0" w:lastColumn="0" w:oddVBand="0" w:evenVBand="0" w:oddHBand="0" w:evenHBand="0" w:firstRowFirstColumn="0" w:firstRowLastColumn="0" w:lastRowFirstColumn="0" w:lastRowLastColumn="0"/>
               <w:rPr>
                 <w:rFonts w:ascii="Calibri" w:eastAsia="Yu Mincho" w:hAnsi="Calibri" w:cs="Calibri"/>
@@ -4655,7 +5206,7 @@
         <w:tc>
           <w:tcPr>
             <w:cnfStyle w:val="001000000000" w:firstRow="0" w:lastRow="0" w:firstColumn="1" w:lastColumn="0" w:oddVBand="0" w:evenVBand="0" w:oddHBand="0" w:evenHBand="0" w:firstRowFirstColumn="0" w:firstRowLastColumn="0" w:lastRowFirstColumn="0" w:lastRowLastColumn="0"/>
-            <w:tcW w:w="2542" w:type="dxa"/>
+            <w:tcW w:w="2117" w:type="dxa"/>
             <w:tcBorders>
               <w:top w:val="single" w:sz="8" w:space="0" w:color="FF0000"/>
               <w:left w:val="single" w:sz="8" w:space="0" w:color="auto"/>
@@ -4665,6 +5216,8 @@
           </w:tcPr>
           <w:p>
             <w:pPr>
+              <w:spacing w:line="360" w:lineRule="auto"/>
+              <w:jc w:val="center"/>
               <w:rPr>
                 <w:rFonts w:ascii="Calibri" w:eastAsia="Yu Mincho" w:hAnsi="Calibri" w:cs="Calibri"/>
                 <w:b w:val="0"/>
@@ -4689,7 +5242,7 @@
         </w:tc>
         <w:tc>
           <w:tcPr>
-            <w:tcW w:w="2126" w:type="dxa"/>
+            <w:tcW w:w="2409" w:type="dxa"/>
             <w:tcBorders>
               <w:top w:val="single" w:sz="8" w:space="0" w:color="FF0000"/>
               <w:left w:val="single" w:sz="8" w:space="0" w:color="FF0000"/>
@@ -4699,6 +5252,8 @@
           </w:tcPr>
           <w:p>
             <w:pPr>
+              <w:spacing w:line="360" w:lineRule="auto"/>
+              <w:jc w:val="center"/>
               <w:cnfStyle w:val="000000100000" w:firstRow="0" w:lastRow="0" w:firstColumn="0" w:lastColumn="0" w:oddVBand="0" w:evenVBand="0" w:oddHBand="1" w:evenHBand="0" w:firstRowFirstColumn="0" w:firstRowLastColumn="0" w:lastRowFirstColumn="0" w:lastRowLastColumn="0"/>
               <w:rPr>
                 <w:rFonts w:ascii="Calibri" w:eastAsia="Yu Mincho" w:hAnsi="Calibri" w:cs="Calibri"/>
@@ -4720,7 +5275,7 @@
         </w:tc>
         <w:tc>
           <w:tcPr>
-            <w:tcW w:w="1276" w:type="dxa"/>
+            <w:tcW w:w="1560" w:type="dxa"/>
             <w:tcBorders>
               <w:top w:val="single" w:sz="8" w:space="0" w:color="FF0000"/>
               <w:left w:val="single" w:sz="8" w:space="0" w:color="FF0000"/>
@@ -4730,6 +5285,8 @@
           </w:tcPr>
           <w:p>
             <w:pPr>
+              <w:spacing w:line="360" w:lineRule="auto"/>
+              <w:jc w:val="center"/>
               <w:cnfStyle w:val="000000100000" w:firstRow="0" w:lastRow="0" w:firstColumn="0" w:lastColumn="0" w:oddVBand="0" w:evenVBand="0" w:oddHBand="1" w:evenHBand="0" w:firstRowFirstColumn="0" w:firstRowLastColumn="0" w:lastRowFirstColumn="0" w:lastRowLastColumn="0"/>
               <w:rPr>
                 <w:rFonts w:ascii="Calibri" w:eastAsia="Yu Mincho" w:hAnsi="Calibri" w:cs="Calibri"/>
@@ -4751,7 +5308,7 @@
         </w:tc>
         <w:tc>
           <w:tcPr>
-            <w:tcW w:w="1701" w:type="dxa"/>
+            <w:tcW w:w="1559" w:type="dxa"/>
             <w:tcBorders>
               <w:top w:val="single" w:sz="8" w:space="0" w:color="FF0000"/>
               <w:left w:val="single" w:sz="8" w:space="0" w:color="FF0000"/>
@@ -4761,6 +5318,8 @@
           </w:tcPr>
           <w:p>
             <w:pPr>
+              <w:spacing w:line="360" w:lineRule="auto"/>
+              <w:jc w:val="both"/>
               <w:cnfStyle w:val="000000100000" w:firstRow="0" w:lastRow="0" w:firstColumn="0" w:lastColumn="0" w:oddVBand="0" w:evenVBand="0" w:oddHBand="1" w:evenHBand="0" w:firstRowFirstColumn="0" w:firstRowLastColumn="0" w:lastRowFirstColumn="0" w:lastRowLastColumn="0"/>
               <w:rPr>
                 <w:rFonts w:ascii="Calibri" w:eastAsia="Yu Mincho" w:hAnsi="Calibri" w:cs="Calibri"/>
@@ -4783,6 +5342,8 @@
           </w:tcPr>
           <w:p>
             <w:pPr>
+              <w:spacing w:line="360" w:lineRule="auto"/>
+              <w:jc w:val="center"/>
               <w:cnfStyle w:val="000000100000" w:firstRow="0" w:lastRow="0" w:firstColumn="0" w:lastColumn="0" w:oddVBand="0" w:evenVBand="0" w:oddHBand="1" w:evenHBand="0" w:firstRowFirstColumn="0" w:firstRowLastColumn="0" w:lastRowFirstColumn="0" w:lastRowLastColumn="0"/>
               <w:rPr>
                 <w:rFonts w:ascii="Calibri" w:eastAsia="Yu Mincho" w:hAnsi="Calibri" w:cs="Calibri"/>
@@ -4806,7 +5367,8 @@
     </w:tbl>
     <w:p>
       <w:pPr>
-        <w:spacing w:before="240" w:after="0"/>
+        <w:spacing w:before="240" w:after="0" w:line="360" w:lineRule="auto"/>
+        <w:jc w:val="both"/>
         <w:rPr>
           <w:rFonts w:eastAsia="Yu Mincho"/>
           <w:b/>
@@ -4815,7 +5377,9 @@
           <w:szCs w:val="32"/>
         </w:rPr>
       </w:pPr>
-      <w:r>
+    </w:p>
+    <w:p>
+      <w:pPr>
         <w:rPr>
           <w:rFonts w:eastAsia="Yu Mincho"/>
           <w:b/>
@@ -4823,12 +5387,46 @@
           <w:sz w:val="32"/>
           <w:szCs w:val="32"/>
         </w:rPr>
+      </w:pPr>
+      <w:r>
+        <w:rPr>
+          <w:rFonts w:eastAsia="Yu Mincho"/>
+          <w:b/>
+          <w:bCs/>
+          <w:sz w:val="32"/>
+          <w:szCs w:val="32"/>
+        </w:rPr>
+        <w:br w:type="page"/>
+      </w:r>
+    </w:p>
+    <w:p>
+      <w:pPr>
+        <w:spacing w:before="240" w:after="0" w:line="360" w:lineRule="auto"/>
+        <w:jc w:val="both"/>
+        <w:rPr>
+          <w:rFonts w:eastAsia="Yu Mincho"/>
+          <w:b/>
+          <w:bCs/>
+          <w:sz w:val="32"/>
+          <w:szCs w:val="32"/>
+        </w:rPr>
+      </w:pPr>
+      <w:r>
+        <w:rPr>
+          <w:rFonts w:eastAsia="Yu Mincho"/>
+          <w:b/>
+          <w:bCs/>
+          <w:sz w:val="32"/>
+          <w:szCs w:val="32"/>
+        </w:rPr>
+        <w:lastRenderedPageBreak/>
         <w:t>Kapcsolat ábra:</w:t>
       </w:r>
     </w:p>
     <w:p>
       <w:pPr>
-        <w:spacing w:before="240" w:after="0"/>
+        <w:spacing w:before="240" w:after="0" w:line="360" w:lineRule="auto"/>
+        <w:jc w:val="both"/>
         <w:rPr>
           <w:rFonts w:eastAsia="Yu Mincho"/>
           <w:b/>
@@ -4885,12 +5483,13 @@
     </w:p>
     <w:p>
       <w:pPr>
-        <w:pStyle w:val="ListParagraph"/>
+        <w:pStyle w:val="Listaszerbekezds"/>
         <w:numPr>
           <w:ilvl w:val="0"/>
           <w:numId w:val="7"/>
         </w:numPr>
-        <w:spacing w:before="240" w:after="0"/>
+        <w:spacing w:before="240" w:after="0" w:line="360" w:lineRule="auto"/>
+        <w:jc w:val="both"/>
         <w:rPr>
           <w:rFonts w:eastAsia="Yu Mincho"/>
           <w:b/>
@@ -4912,7 +5511,8 @@
     </w:p>
     <w:p>
       <w:pPr>
-        <w:spacing w:before="240" w:after="0"/>
+        <w:spacing w:before="240" w:after="0" w:line="360" w:lineRule="auto"/>
+        <w:jc w:val="both"/>
         <w:rPr>
           <w:rFonts w:ascii="Franklin Gothic Book" w:eastAsia="Yu Mincho" w:hAnsi="Franklin Gothic Book"/>
           <w:b/>
@@ -4975,11 +5575,13 @@
     </w:p>
     <w:p>
       <w:pPr>
-        <w:pStyle w:val="ListParagraph"/>
+        <w:pStyle w:val="Listaszerbekezds"/>
         <w:numPr>
           <w:ilvl w:val="0"/>
           <w:numId w:val="6"/>
         </w:numPr>
+        <w:spacing w:line="360" w:lineRule="auto"/>
+        <w:jc w:val="both"/>
         <w:rPr>
           <w:rFonts w:eastAsia="Yu Mincho"/>
           <w:b/>
@@ -4996,14 +5598,15 @@
           <w:sz w:val="32"/>
           <w:szCs w:val="32"/>
         </w:rPr>
-        <w:lastRenderedPageBreak/>
         <w:t>Frontend</w:t>
       </w:r>
     </w:p>
     <w:p>
       <w:pPr>
-        <w:pStyle w:val="ListParagraph"/>
+        <w:pStyle w:val="Listaszerbekezds"/>
+        <w:spacing w:line="360" w:lineRule="auto"/>
         <w:ind w:left="1080"/>
+        <w:jc w:val="both"/>
         <w:rPr>
           <w:rFonts w:eastAsia="Yu Mincho"/>
           <w:b/>
@@ -5015,11 +5618,13 @@
     </w:p>
     <w:p>
       <w:pPr>
-        <w:pStyle w:val="ListParagraph"/>
+        <w:pStyle w:val="Listaszerbekezds"/>
         <w:numPr>
           <w:ilvl w:val="0"/>
           <w:numId w:val="6"/>
         </w:numPr>
+        <w:spacing w:line="360" w:lineRule="auto"/>
+        <w:jc w:val="both"/>
         <w:rPr>
           <w:rFonts w:eastAsia="Yu Mincho"/>
           <w:b/>
@@ -5041,24 +5646,27 @@
     </w:p>
     <w:p>
       <w:pPr>
-        <w:pStyle w:val="ListParagraph"/>
+        <w:pStyle w:val="Listaszerbekezds"/>
         <w:numPr>
           <w:ilvl w:val="1"/>
           <w:numId w:val="1"/>
         </w:numPr>
+        <w:spacing w:line="360" w:lineRule="auto"/>
+        <w:jc w:val="both"/>
       </w:pPr>
       <w:r>
         <w:rPr>
           <w:noProof/>
         </w:rPr>
+        <w:lastRenderedPageBreak/>
         <w:drawing>
-          <wp:anchor distT="0" distB="0" distL="114300" distR="114300" simplePos="0" relativeHeight="251660288" behindDoc="0" locked="0" layoutInCell="1" allowOverlap="1" wp14:anchorId="5456E194" wp14:editId="2418DB03">
+          <wp:anchor distT="0" distB="0" distL="114300" distR="114300" simplePos="0" relativeHeight="251660288" behindDoc="0" locked="0" layoutInCell="1" allowOverlap="1" wp14:anchorId="5456E194" wp14:editId="3F498739">
             <wp:simplePos x="0" y="0"/>
             <wp:positionH relativeFrom="margin">
-              <wp:align>center</wp:align>
+              <wp:posOffset>-93980</wp:posOffset>
             </wp:positionH>
             <wp:positionV relativeFrom="paragraph">
-              <wp:posOffset>1090558</wp:posOffset>
+              <wp:posOffset>1318895</wp:posOffset>
             </wp:positionV>
             <wp:extent cx="6216015" cy="4815840"/>
             <wp:effectExtent l="0" t="0" r="0" b="3810"/>
@@ -5126,6 +5734,8 @@
     </w:p>
     <w:p>
       <w:pPr>
+        <w:spacing w:line="360" w:lineRule="auto"/>
+        <w:jc w:val="both"/>
         <w:rPr>
           <w:noProof/>
         </w:rPr>
@@ -5134,37 +5744,57 @@
         <w:rPr>
           <w:noProof/>
         </w:rPr>
-        <w:t>Ezen a képen fellelhető az api.php, amiben benne vannak a megírt apikhoz vezető elérési útvonalak. A frontend kódja erre hivatkozik és a felhasználó vagy adminisztrátor által elrendelt műveletet végrehajtja.</w:t>
+        <w:t xml:space="preserve">Ezen a képen fellelhető az api.php, amiben benne vannak a megírt </w:t>
       </w:r>
       <w:r>
         <w:rPr>
           <w:noProof/>
         </w:rPr>
+        <w:t>végpontokhoz</w:t>
+      </w:r>
+      <w:r>
+        <w:rPr>
+          <w:noProof/>
+        </w:rPr>
+        <w:t xml:space="preserve"> vezető elérési útvonalak. A frontend kódja erre hivatkozik és a felhasználó vagy adminisztrátor által elrendelt műveletet végrehajtja.</w:t>
+      </w:r>
+      <w:r>
+        <w:rPr>
+          <w:noProof/>
+        </w:rPr>
         <w:t xml:space="preserve"> </w:t>
       </w:r>
     </w:p>
     <w:p>
+      <w:pPr>
+        <w:spacing w:line="360" w:lineRule="auto"/>
+        <w:jc w:val="both"/>
+      </w:pPr>
       <w:r>
         <w:br w:type="page"/>
       </w:r>
     </w:p>
     <w:p>
+      <w:pPr>
+        <w:spacing w:line="360" w:lineRule="auto"/>
+        <w:jc w:val="both"/>
+      </w:pPr>
       <w:r>
         <w:rPr>
           <w:noProof/>
         </w:rPr>
         <w:lastRenderedPageBreak/>
         <w:drawing>
-          <wp:anchor distT="0" distB="0" distL="114300" distR="114300" simplePos="0" relativeHeight="251659264" behindDoc="0" locked="0" layoutInCell="1" allowOverlap="1" wp14:anchorId="6896B94F" wp14:editId="795006E1">
+          <wp:anchor distT="0" distB="0" distL="114300" distR="114300" simplePos="0" relativeHeight="251659264" behindDoc="0" locked="0" layoutInCell="1" allowOverlap="1" wp14:anchorId="6896B94F" wp14:editId="360737B9">
             <wp:simplePos x="0" y="0"/>
             <wp:positionH relativeFrom="page">
-              <wp:align>left</wp:align>
+              <wp:posOffset>876300</wp:posOffset>
             </wp:positionH>
             <wp:positionV relativeFrom="paragraph">
-              <wp:posOffset>212725</wp:posOffset>
+              <wp:posOffset>394970</wp:posOffset>
             </wp:positionV>
-            <wp:extent cx="7533005" cy="923925"/>
-            <wp:effectExtent l="0" t="0" r="0" b="9525"/>
+            <wp:extent cx="5848350" cy="742950"/>
+            <wp:effectExtent l="0" t="0" r="0" b="0"/>
             <wp:wrapSquare wrapText="bothSides"/>
             <wp:docPr id="1673798431" name="Picture 1"/>
             <wp:cNvGraphicFramePr>
@@ -5195,7 +5825,7 @@
                   <pic:spPr bwMode="auto">
                     <a:xfrm>
                       <a:off x="0" y="0"/>
-                      <a:ext cx="7533005" cy="923925"/>
+                      <a:ext cx="5848350" cy="742950"/>
                     </a:xfrm>
                     <a:prstGeom prst="rect">
                       <a:avLst/>
@@ -5219,6 +5849,10 @@
       </w:r>
     </w:p>
     <w:p>
+      <w:pPr>
+        <w:spacing w:line="360" w:lineRule="auto"/>
+        <w:jc w:val="both"/>
+      </w:pPr>
       <w:r>
         <w:rPr>
           <w:noProof/>
@@ -5285,11 +5919,19 @@
       </w:r>
     </w:p>
     <w:p>
+      <w:pPr>
+        <w:spacing w:line="360" w:lineRule="auto"/>
+        <w:jc w:val="both"/>
+      </w:pPr>
       <w:r>
         <w:t>Ebben a képernyőfotóban leledzik az index és a getById metódus (itt getByZipcode).E jelenlegi specifikus szituációban a településekhez tartozó Settlement Controller kódrészlete tárul szemünk elé. Ennek segítségével hívható le az összes adat a szóban forgó adattáblából, vagy ha csak egy adott elemre van szükség, kivitelezhető az arra való keresés, táblától függ hogy milyen adat alapján, ez lehet irányítószám, azonosító, cím stb.</w:t>
       </w:r>
     </w:p>
     <w:p>
+      <w:pPr>
+        <w:spacing w:line="360" w:lineRule="auto"/>
+        <w:jc w:val="both"/>
+      </w:pPr>
       <w:r>
         <w:rPr>
           <w:b/>
@@ -5299,13 +5941,13 @@
           <w:szCs w:val="44"/>
         </w:rPr>
         <w:drawing>
-          <wp:anchor distT="0" distB="0" distL="114300" distR="114300" simplePos="0" relativeHeight="251666432" behindDoc="0" locked="0" layoutInCell="1" allowOverlap="1" wp14:anchorId="0478D167" wp14:editId="2A060375">
+          <wp:anchor distT="0" distB="0" distL="114300" distR="114300" simplePos="0" relativeHeight="251666432" behindDoc="0" locked="0" layoutInCell="1" allowOverlap="1" wp14:anchorId="0478D167" wp14:editId="4918F447">
             <wp:simplePos x="0" y="0"/>
             <wp:positionH relativeFrom="margin">
               <wp:align>left</wp:align>
             </wp:positionH>
             <wp:positionV relativeFrom="paragraph">
-              <wp:posOffset>473250</wp:posOffset>
+              <wp:posOffset>549275</wp:posOffset>
             </wp:positionV>
             <wp:extent cx="5754370" cy="1812925"/>
             <wp:effectExtent l="0" t="0" r="0" b="0"/>
@@ -5360,6 +6002,10 @@
       </w:r>
     </w:p>
     <w:p>
+      <w:pPr>
+        <w:spacing w:line="360" w:lineRule="auto"/>
+        <w:jc w:val="both"/>
+      </w:pPr>
       <w:r>
         <w:lastRenderedPageBreak/>
         <w:t xml:space="preserve">A </w:t>
@@ -5459,20 +6105,23 @@
         <w:t xml:space="preserve"> lenne a felhasználók adatainak elraktározása az adatbázisban.</w:t>
       </w:r>
     </w:p>
-    <w:p/>
-    <w:p>
+    <w:p>
+      <w:pPr>
+        <w:spacing w:line="360" w:lineRule="auto"/>
+        <w:jc w:val="both"/>
+      </w:pPr>
       <w:r>
         <w:rPr>
           <w:noProof/>
         </w:rPr>
         <w:drawing>
-          <wp:anchor distT="0" distB="0" distL="114300" distR="114300" simplePos="0" relativeHeight="251663360" behindDoc="0" locked="0" layoutInCell="1" allowOverlap="1" wp14:anchorId="16F9716B" wp14:editId="7A80C466">
+          <wp:anchor distT="0" distB="0" distL="114300" distR="114300" simplePos="0" relativeHeight="251663360" behindDoc="0" locked="0" layoutInCell="1" allowOverlap="1" wp14:anchorId="16F9716B" wp14:editId="4CADAAA9">
             <wp:simplePos x="0" y="0"/>
-            <wp:positionH relativeFrom="column">
-              <wp:posOffset>-1161</wp:posOffset>
+            <wp:positionH relativeFrom="margin">
+              <wp:posOffset>-635</wp:posOffset>
             </wp:positionH>
             <wp:positionV relativeFrom="paragraph">
-              <wp:posOffset>-131</wp:posOffset>
+              <wp:posOffset>418465</wp:posOffset>
             </wp:positionV>
             <wp:extent cx="5754370" cy="2136140"/>
             <wp:effectExtent l="0" t="0" r="0" b="0"/>
@@ -5522,6 +6171,12 @@
           </wp:anchor>
         </w:drawing>
       </w:r>
+    </w:p>
+    <w:p>
+      <w:pPr>
+        <w:spacing w:line="360" w:lineRule="auto"/>
+        <w:jc w:val="both"/>
+      </w:pPr>
       <w:r>
         <w:t>Az alábbi e</w:t>
       </w:r>
@@ -5569,12 +6224,25 @@
       </w:r>
     </w:p>
     <w:p>
+      <w:pPr>
+        <w:spacing w:line="360" w:lineRule="auto"/>
+        <w:jc w:val="both"/>
+      </w:pPr>
       <w:r>
         <w:br w:type="page"/>
       </w:r>
     </w:p>
-    <w:p/>
-    <w:p>
+    <w:p>
+      <w:pPr>
+        <w:spacing w:line="360" w:lineRule="auto"/>
+        <w:jc w:val="both"/>
+      </w:pPr>
+    </w:p>
+    <w:p>
+      <w:pPr>
+        <w:spacing w:line="360" w:lineRule="auto"/>
+        <w:jc w:val="both"/>
+      </w:pPr>
       <w:r>
         <w:rPr>
           <w:noProof/>
@@ -5652,8 +6320,17 @@
         <w:t>, ha a felhasználó vagy adminisztrátor egy már meglévő de potencionálisan revízióra szoruló vagy csak szimplán megváltoztatandó adatot kíván módosítani.</w:t>
       </w:r>
     </w:p>
-    <w:p/>
-    <w:p>
+    <w:p>
+      <w:pPr>
+        <w:spacing w:line="360" w:lineRule="auto"/>
+        <w:jc w:val="both"/>
+      </w:pPr>
+    </w:p>
+    <w:p>
+      <w:pPr>
+        <w:spacing w:line="360" w:lineRule="auto"/>
+        <w:jc w:val="both"/>
+      </w:pPr>
       <w:r>
         <w:t xml:space="preserve">A fent </w:t>
       </w:r>
@@ -5730,11 +6407,13 @@
     </w:p>
     <w:p>
       <w:pPr>
-        <w:pStyle w:val="ListParagraph"/>
+        <w:pStyle w:val="Listaszerbekezds"/>
         <w:numPr>
           <w:ilvl w:val="0"/>
           <w:numId w:val="6"/>
         </w:numPr>
+        <w:spacing w:line="360" w:lineRule="auto"/>
+        <w:jc w:val="both"/>
         <w:rPr>
           <w:b/>
           <w:sz w:val="32"/>
@@ -5750,8 +6429,10 @@
     </w:p>
     <w:p>
       <w:pPr>
-        <w:pStyle w:val="ListParagraph"/>
+        <w:pStyle w:val="Listaszerbekezds"/>
+        <w:spacing w:line="360" w:lineRule="auto"/>
         <w:ind w:left="1080"/>
+        <w:jc w:val="both"/>
         <w:rPr>
           <w:b/>
           <w:sz w:val="32"/>
@@ -5760,11 +6441,13 @@
     </w:p>
     <w:p>
       <w:pPr>
-        <w:pStyle w:val="ListParagraph"/>
+        <w:pStyle w:val="Listaszerbekezds"/>
         <w:numPr>
           <w:ilvl w:val="0"/>
           <w:numId w:val="6"/>
         </w:numPr>
+        <w:spacing w:line="360" w:lineRule="auto"/>
+        <w:jc w:val="both"/>
         <w:rPr>
           <w:b/>
           <w:sz w:val="32"/>
@@ -5780,7 +6463,9 @@
     </w:p>
     <w:p>
       <w:pPr>
-        <w:pStyle w:val="ListParagraph"/>
+        <w:pStyle w:val="Listaszerbekezds"/>
+        <w:spacing w:line="360" w:lineRule="auto"/>
+        <w:jc w:val="both"/>
         <w:rPr>
           <w:b/>
           <w:sz w:val="32"/>
@@ -5789,11 +6474,13 @@
     </w:p>
     <w:p>
       <w:pPr>
-        <w:pStyle w:val="ListParagraph"/>
+        <w:pStyle w:val="Listaszerbekezds"/>
         <w:numPr>
           <w:ilvl w:val="0"/>
           <w:numId w:val="6"/>
         </w:numPr>
+        <w:spacing w:line="360" w:lineRule="auto"/>
+        <w:jc w:val="both"/>
         <w:rPr>
           <w:b/>
           <w:sz w:val="32"/>
@@ -5804,14 +6491,13 @@
           <w:b/>
           <w:sz w:val="32"/>
         </w:rPr>
-        <w:lastRenderedPageBreak/>
         <w:t>Irodalomjegyzék</w:t>
       </w:r>
     </w:p>
     <w:sectPr>
       <w:footerReference w:type="default" r:id="rId20"/>
       <w:pgSz w:w="11906" w:h="16838"/>
-      <w:pgMar w:top="851" w:right="1417" w:bottom="709" w:left="1417" w:header="708" w:footer="708" w:gutter="0"/>
+      <w:pgMar w:top="1418" w:right="1418" w:bottom="1418" w:left="1418" w:header="709" w:footer="709" w:gutter="0"/>
       <w:pgNumType w:start="1"/>
       <w:cols w:space="708"/>
       <w:titlePg/>
@@ -6303,7 +6989,7 @@
   <w:abstractNum w:abstractNumId="4" w15:restartNumberingAfterBreak="0">
     <w:nsid w:val="451453A0"/>
     <w:multiLevelType w:val="multilevel"/>
-    <w:tmpl w:val="BB761B82"/>
+    <w:tmpl w:val="4BC665D8"/>
     <w:lvl w:ilvl="0">
       <w:start w:val="1"/>
       <w:numFmt w:val="decimal"/>
@@ -6319,8 +7005,12 @@
       <w:lvlText w:val="%2."/>
       <w:lvlJc w:val="left"/>
       <w:pPr>
-        <w:ind w:left="1440" w:hanging="360"/>
-      </w:pPr>
+        <w:ind w:left="360" w:hanging="360"/>
+      </w:pPr>
+      <w:rPr>
+        <w:b/>
+        <w:bCs/>
+      </w:rPr>
     </w:lvl>
     <w:lvl w:ilvl="2">
       <w:start w:val="1"/>
@@ -6561,8 +7251,8 @@
   <w:abstractNum w:abstractNumId="7" w15:restartNumberingAfterBreak="0">
     <w:nsid w:val="79C54781"/>
     <w:multiLevelType w:val="hybridMultilevel"/>
-    <w:tmpl w:val="3ACE76A2"/>
-    <w:lvl w:ilvl="0" w:tplc="040E0019">
+    <w:tmpl w:val="DFB267A2"/>
+    <w:lvl w:ilvl="0" w:tplc="1FC885E2">
       <w:start w:val="1"/>
       <w:numFmt w:val="lowerLetter"/>
       <w:lvlText w:val="%1."/>
@@ -6570,6 +7260,10 @@
       <w:pPr>
         <w:ind w:left="720" w:hanging="360"/>
       </w:pPr>
+      <w:rPr>
+        <w:b/>
+        <w:bCs/>
+      </w:rPr>
     </w:lvl>
     <w:lvl w:ilvl="1" w:tplc="040E0019" w:tentative="1">
       <w:start w:val="1"/>
@@ -7066,7 +7760,7 @@
     <w:lsdException w:name="Unresolved Mention" w:semiHidden="1" w:unhideWhenUsed="1"/>
     <w:lsdException w:name="Smart Link" w:semiHidden="1" w:unhideWhenUsed="1"/>
   </w:latentStyles>
-  <w:style w:type="paragraph" w:default="1" w:styleId="Normal">
+  <w:style w:type="paragraph" w:default="1" w:styleId="Norml">
     <w:name w:val="Normal"/>
     <w:qFormat/>
     <w:rsid w:val="001D78AD"/>
@@ -7074,10 +7768,10 @@
       <w:kern w:val="2"/>
     </w:rPr>
   </w:style>
-  <w:style w:type="paragraph" w:styleId="Heading1">
+  <w:style w:type="paragraph" w:styleId="Cmsor1">
     <w:name w:val="heading 1"/>
-    <w:basedOn w:val="Normal"/>
-    <w:next w:val="Normal"/>
+    <w:basedOn w:val="Norml"/>
+    <w:next w:val="Norml"/>
     <w:uiPriority w:val="9"/>
     <w:qFormat/>
     <w:pPr>
@@ -7092,10 +7786,10 @@
       <w:szCs w:val="48"/>
     </w:rPr>
   </w:style>
-  <w:style w:type="paragraph" w:styleId="Heading2">
+  <w:style w:type="paragraph" w:styleId="Cmsor2">
     <w:name w:val="heading 2"/>
-    <w:basedOn w:val="Normal"/>
-    <w:next w:val="Normal"/>
+    <w:basedOn w:val="Norml"/>
+    <w:next w:val="Norml"/>
     <w:uiPriority w:val="9"/>
     <w:semiHidden/>
     <w:unhideWhenUsed/>
@@ -7112,10 +7806,10 @@
       <w:szCs w:val="36"/>
     </w:rPr>
   </w:style>
-  <w:style w:type="paragraph" w:styleId="Heading3">
+  <w:style w:type="paragraph" w:styleId="Cmsor3">
     <w:name w:val="heading 3"/>
-    <w:basedOn w:val="Normal"/>
-    <w:next w:val="Normal"/>
+    <w:basedOn w:val="Norml"/>
+    <w:next w:val="Norml"/>
     <w:uiPriority w:val="9"/>
     <w:semiHidden/>
     <w:unhideWhenUsed/>
@@ -7132,10 +7826,10 @@
       <w:szCs w:val="28"/>
     </w:rPr>
   </w:style>
-  <w:style w:type="paragraph" w:styleId="Heading4">
+  <w:style w:type="paragraph" w:styleId="Cmsor4">
     <w:name w:val="heading 4"/>
-    <w:basedOn w:val="Normal"/>
-    <w:next w:val="Normal"/>
+    <w:basedOn w:val="Norml"/>
+    <w:next w:val="Norml"/>
     <w:uiPriority w:val="9"/>
     <w:semiHidden/>
     <w:unhideWhenUsed/>
@@ -7150,10 +7844,10 @@
       <w:b/>
     </w:rPr>
   </w:style>
-  <w:style w:type="paragraph" w:styleId="Heading5">
+  <w:style w:type="paragraph" w:styleId="Cmsor5">
     <w:name w:val="heading 5"/>
-    <w:basedOn w:val="Normal"/>
-    <w:next w:val="Normal"/>
+    <w:basedOn w:val="Norml"/>
+    <w:next w:val="Norml"/>
     <w:uiPriority w:val="9"/>
     <w:semiHidden/>
     <w:unhideWhenUsed/>
@@ -7170,10 +7864,10 @@
       <w:szCs w:val="22"/>
     </w:rPr>
   </w:style>
-  <w:style w:type="paragraph" w:styleId="Heading6">
+  <w:style w:type="paragraph" w:styleId="Cmsor6">
     <w:name w:val="heading 6"/>
-    <w:basedOn w:val="Normal"/>
-    <w:next w:val="Normal"/>
+    <w:basedOn w:val="Norml"/>
+    <w:next w:val="Norml"/>
     <w:uiPriority w:val="9"/>
     <w:semiHidden/>
     <w:unhideWhenUsed/>
@@ -7190,13 +7884,13 @@
       <w:szCs w:val="20"/>
     </w:rPr>
   </w:style>
-  <w:style w:type="character" w:default="1" w:styleId="DefaultParagraphFont">
+  <w:style w:type="character" w:default="1" w:styleId="Bekezdsalapbettpusa">
     <w:name w:val="Default Paragraph Font"/>
     <w:uiPriority w:val="1"/>
     <w:semiHidden/>
     <w:unhideWhenUsed/>
   </w:style>
-  <w:style w:type="table" w:default="1" w:styleId="TableNormal">
+  <w:style w:type="table" w:default="1" w:styleId="Normltblzat">
     <w:name w:val="Normal Table"/>
     <w:uiPriority w:val="99"/>
     <w:semiHidden/>
@@ -7211,16 +7905,16 @@
       </w:tblCellMar>
     </w:tblPr>
   </w:style>
-  <w:style w:type="numbering" w:default="1" w:styleId="NoList">
+  <w:style w:type="numbering" w:default="1" w:styleId="Nemlista">
     <w:name w:val="No List"/>
     <w:uiPriority w:val="99"/>
     <w:semiHidden/>
     <w:unhideWhenUsed/>
   </w:style>
-  <w:style w:type="paragraph" w:styleId="Title">
+  <w:style w:type="paragraph" w:styleId="Cm">
     <w:name w:val="Title"/>
-    <w:basedOn w:val="Normal"/>
-    <w:next w:val="Normal"/>
+    <w:basedOn w:val="Norml"/>
+    <w:next w:val="Norml"/>
     <w:uiPriority w:val="10"/>
     <w:qFormat/>
     <w:pPr>
@@ -7234,9 +7928,9 @@
       <w:szCs w:val="72"/>
     </w:rPr>
   </w:style>
-  <w:style w:type="paragraph" w:styleId="ListParagraph">
+  <w:style w:type="paragraph" w:styleId="Listaszerbekezds">
     <w:name w:val="List Paragraph"/>
-    <w:basedOn w:val="Normal"/>
+    <w:basedOn w:val="Norml"/>
     <w:uiPriority w:val="34"/>
     <w:qFormat/>
     <w:rsid w:val="001D78AD"/>
@@ -7245,10 +7939,10 @@
       <w:contextualSpacing/>
     </w:pPr>
   </w:style>
-  <w:style w:type="paragraph" w:styleId="Footer">
+  <w:style w:type="paragraph" w:styleId="llb">
     <w:name w:val="footer"/>
-    <w:basedOn w:val="Normal"/>
-    <w:link w:val="FooterChar"/>
+    <w:basedOn w:val="Norml"/>
+    <w:link w:val="llbChar"/>
     <w:uiPriority w:val="99"/>
     <w:unhideWhenUsed/>
     <w:rsid w:val="001D78AD"/>
@@ -7260,10 +7954,10 @@
       <w:spacing w:after="0" w:line="240" w:lineRule="auto"/>
     </w:pPr>
   </w:style>
-  <w:style w:type="character" w:customStyle="1" w:styleId="FooterChar">
-    <w:name w:val="Footer Char"/>
-    <w:basedOn w:val="DefaultParagraphFont"/>
-    <w:link w:val="Footer"/>
+  <w:style w:type="character" w:customStyle="1" w:styleId="llbChar">
+    <w:name w:val="Élőláb Char"/>
+    <w:basedOn w:val="Bekezdsalapbettpusa"/>
+    <w:link w:val="llb"/>
     <w:uiPriority w:val="99"/>
     <w:rsid w:val="001D78AD"/>
     <w:rPr>
@@ -7272,10 +7966,10 @@
       <w:szCs w:val="24"/>
     </w:rPr>
   </w:style>
-  <w:style w:type="paragraph" w:styleId="Subtitle">
+  <w:style w:type="paragraph" w:styleId="Alcm">
     <w:name w:val="Subtitle"/>
-    <w:basedOn w:val="Normal"/>
-    <w:next w:val="Normal"/>
+    <w:basedOn w:val="Norml"/>
+    <w:next w:val="Norml"/>
     <w:uiPriority w:val="11"/>
     <w:qFormat/>
     <w:pPr>
@@ -7291,9 +7985,9 @@
       <w:szCs w:val="48"/>
     </w:rPr>
   </w:style>
-  <w:style w:type="table" w:styleId="GridTable4-Accent6">
+  <w:style w:type="table" w:styleId="Tblzatrcsos46jellszn">
     <w:name w:val="Grid Table 4 Accent 6"/>
-    <w:basedOn w:val="TableNormal"/>
+    <w:basedOn w:val="Normltblzat"/>
     <w:uiPriority w:val="49"/>
     <w:rsid w:val="00E61DED"/>
     <w:pPr>
@@ -7674,28 +8368,28 @@
 </file>
 
 <file path=customXml/item1.xml><?xml version="1.0" encoding="utf-8"?>
-<b:Sources xmlns:b="http://schemas.openxmlformats.org/officeDocument/2006/bibliography" xmlns="http://schemas.openxmlformats.org/officeDocument/2006/bibliography" SelectedStyle="\APASixthEditionOfficeOnline.xsl" StyleName="APA" Version="6"/>
-</file>
-
-<file path=customXml/item2.xml><?xml version="1.0" encoding="utf-8"?>
 <go:gDocsCustomXmlDataStorage xmlns:go="http://customooxmlschemas.google.com/" xmlns:r="http://schemas.openxmlformats.org/officeDocument/2006/relationships" uri="GoogleDocsCustomDataVersion2">
   <go:docsCustomData xmlns:go="http://customooxmlschemas.google.com/" roundtripDataSignature="AMtx7mgZ16npLE0a7us1qAoANYfL/piQFg==">CgMxLjAyCGguZ2pkZ3hzOAByITFIbTBNbGVwVmljZUs1OE0yVHJreGVUNTcyc29VNnZscw==</go:docsCustomData>
 </go:gDocsCustomXmlDataStorage>
 </file>
 
-<file path=customXml/itemProps1.xml><?xml version="1.0" encoding="utf-8"?>
-<ds:datastoreItem xmlns:ds="http://schemas.openxmlformats.org/officeDocument/2006/customXml" ds:itemID="{F37730A6-9F74-4E59-A64C-11951D2536C8}">
-  <ds:schemaRefs>
-    <ds:schemaRef ds:uri="http://schemas.openxmlformats.org/officeDocument/2006/bibliography"/>
-  </ds:schemaRefs>
-</ds:datastoreItem>
+<file path=customXml/item2.xml><?xml version="1.0" encoding="utf-8"?>
+<b:Sources xmlns:b="http://schemas.openxmlformats.org/officeDocument/2006/bibliography" xmlns="http://schemas.openxmlformats.org/officeDocument/2006/bibliography" SelectedStyle="\APASixthEditionOfficeOnline.xsl" StyleName="APA" Version="6"/>
 </file>
 
-<file path=customXml/itemProps2.xml><?xml version="1.0" encoding="utf-8"?>
+<file path=customXml/itemProps1.xml><?xml version="1.0" encoding="utf-8"?>
 <ds:datastoreItem xmlns:ds="http://schemas.openxmlformats.org/officeDocument/2006/customXml" ds:itemID="{11111111-1234-1234-1234-123412341234}">
   <ds:schemaRefs>
     <ds:schemaRef ds:uri="http://customooxmlschemas.google.com/"/>
     <ds:schemaRef ds:uri="http://schemas.openxmlformats.org/officeDocument/2006/relationships"/>
   </ds:schemaRefs>
 </ds:datastoreItem>
+</file>
+
+<file path=customXml/itemProps2.xml><?xml version="1.0" encoding="utf-8"?>
+<ds:datastoreItem xmlns:ds="http://schemas.openxmlformats.org/officeDocument/2006/customXml" ds:itemID="{F37730A6-9F74-4E59-A64C-11951D2536C8}">
+  <ds:schemaRefs>
+    <ds:schemaRef ds:uri="http://schemas.openxmlformats.org/officeDocument/2006/bibliography"/>
+  </ds:schemaRefs>
+</ds:datastoreItem>
 </file>
</xml_diff>

<commit_message>
added extra unique requirement to email in laravel, added email to manual SQL file, updated ER diagram, and edited database part of dokumentation
</commit_message>
<xml_diff>
--- a/Documentation/REpont vizsga dokumentáció.docx
+++ b/Documentation/REpont vizsga dokumentáció.docx
@@ -1077,7 +1077,7 @@
     </w:p>
     <w:p>
       <w:pPr>
-        <w:pStyle w:val="Listaszerbekezds"/>
+        <w:pStyle w:val="ListParagraph"/>
         <w:numPr>
           <w:ilvl w:val="0"/>
           <w:numId w:val="3"/>
@@ -1111,7 +1111,7 @@
     </w:p>
     <w:p>
       <w:pPr>
-        <w:pStyle w:val="Listaszerbekezds"/>
+        <w:pStyle w:val="ListParagraph"/>
         <w:pBdr>
           <w:top w:val="nil"/>
           <w:left w:val="nil"/>
@@ -1132,7 +1132,7 @@
     </w:p>
     <w:p>
       <w:pPr>
-        <w:pStyle w:val="Listaszerbekezds"/>
+        <w:pStyle w:val="ListParagraph"/>
         <w:numPr>
           <w:ilvl w:val="0"/>
           <w:numId w:val="3"/>
@@ -1165,7 +1165,7 @@
     </w:p>
     <w:p>
       <w:pPr>
-        <w:pStyle w:val="Listaszerbekezds"/>
+        <w:pStyle w:val="ListParagraph"/>
         <w:spacing w:line="360" w:lineRule="auto"/>
         <w:jc w:val="both"/>
         <w:rPr>
@@ -1178,7 +1178,7 @@
     </w:p>
     <w:p>
       <w:pPr>
-        <w:pStyle w:val="Listaszerbekezds"/>
+        <w:pStyle w:val="ListParagraph"/>
         <w:numPr>
           <w:ilvl w:val="0"/>
           <w:numId w:val="3"/>
@@ -1211,7 +1211,7 @@
     </w:p>
     <w:p>
       <w:pPr>
-        <w:pStyle w:val="Listaszerbekezds"/>
+        <w:pStyle w:val="ListParagraph"/>
         <w:numPr>
           <w:ilvl w:val="0"/>
           <w:numId w:val="5"/>
@@ -1237,7 +1237,50 @@
     </w:p>
     <w:p>
       <w:pPr>
-        <w:pStyle w:val="Listaszerbekezds"/>
+        <w:pStyle w:val="ListParagraph"/>
+        <w:spacing w:line="360" w:lineRule="auto"/>
+        <w:ind w:left="2160"/>
+        <w:jc w:val="both"/>
+        <w:rPr>
+          <w:rFonts w:eastAsia="Times New Roman"/>
+          <w:bCs/>
+          <w:color w:val="000000"/>
+          <w:szCs w:val="20"/>
+        </w:rPr>
+      </w:pPr>
+      <w:proofErr w:type="spellStart"/>
+      <w:r>
+        <w:rPr>
+          <w:rFonts w:eastAsia="Times New Roman"/>
+          <w:b/>
+          <w:color w:val="000000"/>
+          <w:szCs w:val="20"/>
+        </w:rPr>
+        <w:t>Git</w:t>
+      </w:r>
+      <w:proofErr w:type="spellEnd"/>
+      <w:r>
+        <w:rPr>
+          <w:rFonts w:eastAsia="Times New Roman"/>
+          <w:b/>
+          <w:color w:val="000000"/>
+          <w:szCs w:val="20"/>
+        </w:rPr>
+        <w:t xml:space="preserve">/GitHub: </w:t>
+      </w:r>
+      <w:r>
+        <w:rPr>
+          <w:rFonts w:eastAsia="Times New Roman"/>
+          <w:bCs/>
+          <w:color w:val="000000"/>
+          <w:szCs w:val="20"/>
+        </w:rPr>
+        <w:t>Project tárolása és verziómenedzselés</w:t>
+      </w:r>
+    </w:p>
+    <w:p>
+      <w:pPr>
+        <w:pStyle w:val="ListParagraph"/>
         <w:numPr>
           <w:ilvl w:val="0"/>
           <w:numId w:val="5"/>
@@ -1263,7 +1306,111 @@
     </w:p>
     <w:p>
       <w:pPr>
-        <w:pStyle w:val="Listaszerbekezds"/>
+        <w:pStyle w:val="ListParagraph"/>
+        <w:spacing w:line="360" w:lineRule="auto"/>
+        <w:ind w:left="2160"/>
+        <w:jc w:val="both"/>
+        <w:rPr>
+          <w:rFonts w:eastAsia="Times New Roman"/>
+          <w:bCs/>
+          <w:color w:val="000000"/>
+          <w:szCs w:val="20"/>
+        </w:rPr>
+      </w:pPr>
+      <w:r>
+        <w:rPr>
+          <w:rFonts w:eastAsia="Times New Roman"/>
+          <w:b/>
+          <w:color w:val="000000"/>
+          <w:szCs w:val="20"/>
+        </w:rPr>
+        <w:t xml:space="preserve">Visual </w:t>
+      </w:r>
+      <w:proofErr w:type="spellStart"/>
+      <w:r>
+        <w:rPr>
+          <w:rFonts w:eastAsia="Times New Roman"/>
+          <w:b/>
+          <w:color w:val="000000"/>
+          <w:szCs w:val="20"/>
+        </w:rPr>
+        <w:t>Studio</w:t>
+      </w:r>
+      <w:proofErr w:type="spellEnd"/>
+      <w:r>
+        <w:rPr>
+          <w:rFonts w:eastAsia="Times New Roman"/>
+          <w:b/>
+          <w:color w:val="000000"/>
+          <w:szCs w:val="20"/>
+        </w:rPr>
+        <w:t xml:space="preserve"> </w:t>
+      </w:r>
+      <w:proofErr w:type="spellStart"/>
+      <w:r>
+        <w:rPr>
+          <w:rFonts w:eastAsia="Times New Roman"/>
+          <w:b/>
+          <w:color w:val="000000"/>
+          <w:szCs w:val="20"/>
+        </w:rPr>
+        <w:t>Code</w:t>
+      </w:r>
+      <w:proofErr w:type="spellEnd"/>
+      <w:r>
+        <w:rPr>
+          <w:rFonts w:eastAsia="Times New Roman"/>
+          <w:b/>
+          <w:color w:val="000000"/>
+          <w:szCs w:val="20"/>
+        </w:rPr>
+        <w:t xml:space="preserve">: </w:t>
+      </w:r>
+      <w:r>
+        <w:rPr>
+          <w:rFonts w:eastAsia="Times New Roman"/>
+          <w:bCs/>
+          <w:color w:val="000000"/>
+          <w:szCs w:val="20"/>
+        </w:rPr>
+        <w:t>SQL kód megírása</w:t>
+      </w:r>
+    </w:p>
+    <w:p>
+      <w:pPr>
+        <w:pStyle w:val="ListParagraph"/>
+        <w:spacing w:line="360" w:lineRule="auto"/>
+        <w:ind w:left="2160"/>
+        <w:jc w:val="both"/>
+        <w:rPr>
+          <w:rFonts w:eastAsia="Times New Roman"/>
+          <w:bCs/>
+          <w:color w:val="000000"/>
+          <w:szCs w:val="20"/>
+        </w:rPr>
+      </w:pPr>
+      <w:r>
+        <w:rPr>
+          <w:rFonts w:eastAsia="Times New Roman"/>
+          <w:b/>
+          <w:color w:val="000000"/>
+          <w:szCs w:val="20"/>
+        </w:rPr>
+        <w:t>XAMPP:</w:t>
+      </w:r>
+      <w:r>
+        <w:rPr>
+          <w:rFonts w:eastAsia="Times New Roman"/>
+          <w:bCs/>
+          <w:color w:val="000000"/>
+          <w:szCs w:val="20"/>
+        </w:rPr>
+        <w:t xml:space="preserve"> SQL kód tesztelése, és itt van tárolva maga az adatbázis</w:t>
+      </w:r>
+    </w:p>
+    <w:p>
+      <w:pPr>
+        <w:pStyle w:val="ListParagraph"/>
         <w:numPr>
           <w:ilvl w:val="0"/>
           <w:numId w:val="5"/>
@@ -1289,7 +1436,7 @@
     </w:p>
     <w:p>
       <w:pPr>
-        <w:pStyle w:val="Listaszerbekezds"/>
+        <w:pStyle w:val="ListParagraph"/>
         <w:numPr>
           <w:ilvl w:val="0"/>
           <w:numId w:val="5"/>
@@ -1315,7 +1462,7 @@
     </w:p>
     <w:p>
       <w:pPr>
-        <w:pStyle w:val="Listaszerbekezds"/>
+        <w:pStyle w:val="ListParagraph"/>
         <w:spacing w:line="360" w:lineRule="auto"/>
         <w:ind w:left="1800" w:firstLine="360"/>
         <w:jc w:val="both"/>
@@ -1333,7 +1480,7 @@
     </w:p>
     <w:p>
       <w:pPr>
-        <w:pStyle w:val="Listaszerbekezds"/>
+        <w:pStyle w:val="ListParagraph"/>
         <w:spacing w:line="360" w:lineRule="auto"/>
         <w:ind w:left="1800" w:firstLine="360"/>
         <w:jc w:val="both"/>
@@ -1351,7 +1498,7 @@
     </w:p>
     <w:p>
       <w:pPr>
-        <w:pStyle w:val="Listaszerbekezds"/>
+        <w:pStyle w:val="ListParagraph"/>
         <w:spacing w:line="360" w:lineRule="auto"/>
         <w:ind w:left="1800"/>
         <w:jc w:val="both"/>
@@ -1365,7 +1512,7 @@
     </w:p>
     <w:p>
       <w:pPr>
-        <w:pStyle w:val="Listaszerbekezds"/>
+        <w:pStyle w:val="ListParagraph"/>
         <w:numPr>
           <w:ilvl w:val="0"/>
           <w:numId w:val="3"/>
@@ -1398,7 +1545,7 @@
     </w:p>
     <w:p>
       <w:pPr>
-        <w:pStyle w:val="Listaszerbekezds"/>
+        <w:pStyle w:val="ListParagraph"/>
         <w:numPr>
           <w:ilvl w:val="0"/>
           <w:numId w:val="7"/>
@@ -1406,134 +1553,141 @@
         <w:spacing w:line="360" w:lineRule="auto"/>
         <w:jc w:val="both"/>
         <w:rPr>
-          <w:rFonts w:eastAsia="Yu Mincho"/>
-        </w:rPr>
-      </w:pPr>
-      <w:r>
-        <w:rPr>
-          <w:rFonts w:eastAsia="Yu Mincho"/>
+          <w:rFonts w:eastAsia="游明朝"/>
+        </w:rPr>
+      </w:pPr>
+      <w:r>
+        <w:rPr>
+          <w:rFonts w:eastAsia="游明朝"/>
         </w:rPr>
         <w:t xml:space="preserve">Az adatbázis azzal a céllal lett létrehozva, hogy a REpont gépeknek a </w:t>
       </w:r>
       <w:r>
         <w:rPr>
-          <w:rFonts w:eastAsia="Yu Mincho"/>
+          <w:rFonts w:eastAsia="游明朝"/>
         </w:rPr>
         <w:t>nyomon</w:t>
       </w:r>
       <w:r>
         <w:rPr>
-          <w:rFonts w:eastAsia="Yu Mincho"/>
+          <w:rFonts w:eastAsia="游明朝"/>
         </w:rPr>
         <w:t xml:space="preserve"> követ</w:t>
       </w:r>
       <w:r>
         <w:rPr>
-          <w:rFonts w:eastAsia="Yu Mincho"/>
+          <w:rFonts w:eastAsia="游明朝"/>
         </w:rPr>
         <w:t>é</w:t>
       </w:r>
       <w:r>
         <w:rPr>
-          <w:rFonts w:eastAsia="Yu Mincho"/>
+          <w:rFonts w:eastAsia="游明朝"/>
         </w:rPr>
         <w:t>s</w:t>
       </w:r>
       <w:r>
         <w:rPr>
-          <w:rFonts w:eastAsia="Yu Mincho"/>
+          <w:rFonts w:eastAsia="游明朝"/>
         </w:rPr>
         <w:t>ében</w:t>
       </w:r>
       <w:r>
         <w:rPr>
-          <w:rFonts w:eastAsia="Yu Mincho"/>
+          <w:rFonts w:eastAsia="游明朝"/>
         </w:rPr>
         <w:t xml:space="preserve">, és a végfelhasználóknak ezeknek a gépeknek a hely alapú mutatásában segítsen. Könnyen </w:t>
       </w:r>
       <w:r>
         <w:rPr>
-          <w:rFonts w:eastAsia="Yu Mincho"/>
+          <w:rFonts w:eastAsia="游明朝"/>
         </w:rPr>
         <w:t>meg lehet tudni</w:t>
       </w:r>
       <w:r>
         <w:rPr>
-          <w:rFonts w:eastAsia="Yu Mincho"/>
+          <w:rFonts w:eastAsia="游明朝"/>
         </w:rPr>
         <w:t xml:space="preserve"> egy gép jelenlegi adatait</w:t>
       </w:r>
       <w:r>
         <w:rPr>
-          <w:rFonts w:eastAsia="Yu Mincho"/>
+          <w:rFonts w:eastAsia="游明朝"/>
         </w:rPr>
         <w:t>,</w:t>
       </w:r>
       <w:r>
         <w:rPr>
-          <w:rFonts w:eastAsia="Yu Mincho"/>
+          <w:rFonts w:eastAsia="游明朝"/>
         </w:rPr>
         <w:t xml:space="preserve"> például melyik településen van, a pontos cím</w:t>
       </w:r>
       <w:r>
         <w:rPr>
-          <w:rFonts w:eastAsia="Yu Mincho"/>
+          <w:rFonts w:eastAsia="游明朝"/>
         </w:rPr>
         <w:t>ét</w:t>
       </w:r>
       <w:r>
         <w:rPr>
-          <w:rFonts w:eastAsia="Yu Mincho"/>
+          <w:rFonts w:eastAsia="游明朝"/>
         </w:rPr>
         <w:t>,</w:t>
       </w:r>
       <w:r>
         <w:rPr>
-          <w:rFonts w:eastAsia="Yu Mincho"/>
+          <w:rFonts w:eastAsia="游明朝"/>
         </w:rPr>
         <w:t xml:space="preserve"> illetve</w:t>
       </w:r>
       <w:r>
         <w:rPr>
-          <w:rFonts w:eastAsia="Yu Mincho"/>
+          <w:rFonts w:eastAsia="游明朝"/>
         </w:rPr>
         <w:t xml:space="preserve"> milyen szinten van megtelítve. Azon kívül, van még egy másik tábla, melyben különböző teljesítményekért ún. ’achievement’-eket lehet elérni, amelyek x mennyiségű üveg beváltásáért</w:t>
       </w:r>
       <w:r>
         <w:rPr>
-          <w:rFonts w:eastAsia="Yu Mincho"/>
+          <w:rFonts w:eastAsia="游明朝"/>
         </w:rPr>
         <w:t xml:space="preserve"> </w:t>
       </w:r>
       <w:r>
         <w:rPr>
-          <w:rFonts w:eastAsia="Yu Mincho"/>
+          <w:rFonts w:eastAsia="游明朝"/>
         </w:rPr>
         <w:t>ajándékok</w:t>
       </w:r>
       <w:r>
         <w:rPr>
-          <w:rFonts w:eastAsia="Yu Mincho"/>
+          <w:rFonts w:eastAsia="游明朝"/>
         </w:rPr>
         <w:t>kal jutalmazzák meg a felhasználót</w:t>
       </w:r>
       <w:r>
         <w:rPr>
-          <w:rFonts w:eastAsia="Yu Mincho"/>
+          <w:rFonts w:eastAsia="游明朝"/>
         </w:rPr>
         <w:t>, pl. kuponok különböző boltoknál. Van egy tábla, melyben Magyarország települései és azoknak az irányítószámai vannak eltárolva, ez a többi adattábla könnyebb összeköttetésére szolgál. Véglegesen pedig a felhasználók is el vannak t</w:t>
       </w:r>
       <w:r>
         <w:rPr>
-          <w:rFonts w:eastAsia="Yu Mincho"/>
+          <w:rFonts w:eastAsia="游明朝"/>
         </w:rPr>
         <w:t>á</w:t>
       </w:r>
       <w:r>
         <w:rPr>
-          <w:rFonts w:eastAsia="Yu Mincho"/>
-        </w:rPr>
-        <w:t>rolva az adatbázisban, felhasználónév, jelszó, a felhasználó címe, hogy tudjuk melyik gépek vannak hozzá a legközelebb stb.</w:t>
+          <w:rFonts w:eastAsia="游明朝"/>
+        </w:rPr>
+        <w:t xml:space="preserve">rolva </w:t>
+      </w:r>
+      <w:r>
+        <w:rPr>
+          <w:rFonts w:eastAsia="游明朝"/>
+        </w:rPr>
+        <w:lastRenderedPageBreak/>
+        <w:t>az adatbázisban, felhasználónév, jelszó, a felhasználó címe, hogy tudjuk melyik gépek vannak hozzá a legközelebb stb.</w:t>
       </w:r>
     </w:p>
     <w:p>
@@ -1541,14 +1695,14 @@
         <w:spacing w:line="360" w:lineRule="auto"/>
         <w:jc w:val="both"/>
         <w:rPr>
-          <w:rFonts w:eastAsia="Yu Mincho"/>
+          <w:rFonts w:eastAsia="游明朝"/>
           <w:sz w:val="28"/>
           <w:szCs w:val="28"/>
         </w:rPr>
       </w:pPr>
       <w:r>
         <w:rPr>
-          <w:rFonts w:eastAsia="Yu Mincho"/>
+          <w:rFonts w:eastAsia="游明朝"/>
           <w:sz w:val="28"/>
           <w:szCs w:val="28"/>
         </w:rPr>
@@ -1560,7 +1714,7 @@
         <w:spacing w:line="360" w:lineRule="auto"/>
         <w:jc w:val="both"/>
         <w:rPr>
-          <w:rFonts w:eastAsia="Yu Mincho"/>
+          <w:rFonts w:eastAsia="游明朝"/>
           <w:sz w:val="28"/>
           <w:szCs w:val="28"/>
         </w:rPr>
@@ -1568,7 +1722,7 @@
     </w:p>
     <w:p>
       <w:pPr>
-        <w:pStyle w:val="Listaszerbekezds"/>
+        <w:pStyle w:val="ListParagraph"/>
         <w:numPr>
           <w:ilvl w:val="0"/>
           <w:numId w:val="7"/>
@@ -1576,7 +1730,7 @@
         <w:spacing w:line="360" w:lineRule="auto"/>
         <w:jc w:val="both"/>
         <w:rPr>
-          <w:rFonts w:eastAsia="Yu Mincho"/>
+          <w:rFonts w:eastAsia="游明朝"/>
           <w:b/>
           <w:bCs/>
           <w:sz w:val="32"/>
@@ -1586,7 +1740,7 @@
       </w:pPr>
       <w:r>
         <w:rPr>
-          <w:rFonts w:eastAsia="Yu Mincho"/>
+          <w:rFonts w:eastAsia="游明朝"/>
           <w:b/>
           <w:bCs/>
           <w:sz w:val="32"/>
@@ -1598,7 +1752,7 @@
     </w:p>
     <w:p>
       <w:pPr>
-        <w:pStyle w:val="Listaszerbekezds"/>
+        <w:pStyle w:val="ListParagraph"/>
         <w:numPr>
           <w:ilvl w:val="0"/>
           <w:numId w:val="6"/>
@@ -1606,7 +1760,7 @@
         <w:spacing w:line="360" w:lineRule="auto"/>
         <w:jc w:val="both"/>
         <w:rPr>
-          <w:rFonts w:eastAsia="Yu Mincho"/>
+          <w:rFonts w:eastAsia="游明朝"/>
           <w:b/>
           <w:bCs/>
           <w:sz w:val="32"/>
@@ -1615,7 +1769,7 @@
       </w:pPr>
       <w:r>
         <w:rPr>
-          <w:rFonts w:eastAsia="Yu Mincho"/>
+          <w:rFonts w:eastAsia="游明朝"/>
           <w:b/>
           <w:bCs/>
           <w:sz w:val="32"/>
@@ -1626,7 +1780,7 @@
     </w:p>
     <w:tbl>
       <w:tblPr>
-        <w:tblStyle w:val="Tblzatrcsos46jellszn"/>
+        <w:tblStyle w:val="GridTable4-Accent6"/>
         <w:tblW w:w="9640" w:type="dxa"/>
         <w:tblLayout w:type="fixed"/>
         <w:tblLook w:val="04A0" w:firstRow="1" w:lastRow="0" w:firstColumn="1" w:lastColumn="0" w:noHBand="0" w:noVBand="1"/>
@@ -1660,15 +1814,15 @@
               <w:spacing w:line="360" w:lineRule="auto"/>
               <w:jc w:val="center"/>
               <w:rPr>
-                <w:rFonts w:ascii="Calibri" w:eastAsia="Yu Mincho" w:hAnsi="Calibri" w:cs="Calibri"/>
-                <w:sz w:val="32"/>
-                <w:szCs w:val="32"/>
-                <w:lang w:val="hu-HU"/>
-              </w:rPr>
-            </w:pPr>
-            <w:r>
-              <w:rPr>
-                <w:rFonts w:ascii="Calibri" w:eastAsia="Yu Mincho" w:hAnsi="Calibri" w:cs="Calibri"/>
+                <w:rFonts w:ascii="Calibri" w:eastAsia="游明朝" w:hAnsi="Calibri" w:cs="Calibri"/>
+                <w:sz w:val="32"/>
+                <w:szCs w:val="32"/>
+                <w:lang w:val="hu-HU"/>
+              </w:rPr>
+            </w:pPr>
+            <w:r>
+              <w:rPr>
+                <w:rFonts w:ascii="Calibri" w:eastAsia="游明朝" w:hAnsi="Calibri" w:cs="Calibri"/>
                 <w:sz w:val="32"/>
                 <w:szCs w:val="32"/>
                 <w:lang w:val="hu-HU"/>
@@ -1693,15 +1847,15 @@
               <w:jc w:val="center"/>
               <w:cnfStyle w:val="100000000000" w:firstRow="1" w:lastRow="0" w:firstColumn="0" w:lastColumn="0" w:oddVBand="0" w:evenVBand="0" w:oddHBand="0" w:evenHBand="0" w:firstRowFirstColumn="0" w:firstRowLastColumn="0" w:lastRowFirstColumn="0" w:lastRowLastColumn="0"/>
               <w:rPr>
-                <w:rFonts w:ascii="Calibri" w:eastAsia="Yu Mincho" w:hAnsi="Calibri" w:cs="Calibri"/>
-                <w:sz w:val="32"/>
-                <w:szCs w:val="32"/>
-                <w:lang w:val="hu-HU"/>
-              </w:rPr>
-            </w:pPr>
-            <w:r>
-              <w:rPr>
-                <w:rFonts w:ascii="Calibri" w:eastAsia="Yu Mincho" w:hAnsi="Calibri" w:cs="Calibri"/>
+                <w:rFonts w:ascii="Calibri" w:eastAsia="游明朝" w:hAnsi="Calibri" w:cs="Calibri"/>
+                <w:sz w:val="32"/>
+                <w:szCs w:val="32"/>
+                <w:lang w:val="hu-HU"/>
+              </w:rPr>
+            </w:pPr>
+            <w:r>
+              <w:rPr>
+                <w:rFonts w:ascii="Calibri" w:eastAsia="游明朝" w:hAnsi="Calibri" w:cs="Calibri"/>
                 <w:sz w:val="32"/>
                 <w:szCs w:val="32"/>
                 <w:lang w:val="hu-HU"/>
@@ -1726,15 +1880,15 @@
               <w:jc w:val="center"/>
               <w:cnfStyle w:val="100000000000" w:firstRow="1" w:lastRow="0" w:firstColumn="0" w:lastColumn="0" w:oddVBand="0" w:evenVBand="0" w:oddHBand="0" w:evenHBand="0" w:firstRowFirstColumn="0" w:firstRowLastColumn="0" w:lastRowFirstColumn="0" w:lastRowLastColumn="0"/>
               <w:rPr>
-                <w:rFonts w:ascii="Calibri" w:eastAsia="Yu Mincho" w:hAnsi="Calibri" w:cs="Calibri"/>
-                <w:sz w:val="32"/>
-                <w:szCs w:val="32"/>
-                <w:lang w:val="hu-HU"/>
-              </w:rPr>
-            </w:pPr>
-            <w:r>
-              <w:rPr>
-                <w:rFonts w:ascii="Calibri" w:eastAsia="Yu Mincho" w:hAnsi="Calibri" w:cs="Calibri"/>
+                <w:rFonts w:ascii="Calibri" w:eastAsia="游明朝" w:hAnsi="Calibri" w:cs="Calibri"/>
+                <w:sz w:val="32"/>
+                <w:szCs w:val="32"/>
+                <w:lang w:val="hu-HU"/>
+              </w:rPr>
+            </w:pPr>
+            <w:r>
+              <w:rPr>
+                <w:rFonts w:ascii="Calibri" w:eastAsia="游明朝" w:hAnsi="Calibri" w:cs="Calibri"/>
                 <w:sz w:val="32"/>
                 <w:szCs w:val="32"/>
                 <w:lang w:val="hu-HU"/>
@@ -1759,15 +1913,15 @@
               <w:jc w:val="center"/>
               <w:cnfStyle w:val="100000000000" w:firstRow="1" w:lastRow="0" w:firstColumn="0" w:lastColumn="0" w:oddVBand="0" w:evenVBand="0" w:oddHBand="0" w:evenHBand="0" w:firstRowFirstColumn="0" w:firstRowLastColumn="0" w:lastRowFirstColumn="0" w:lastRowLastColumn="0"/>
               <w:rPr>
-                <w:rFonts w:ascii="Calibri" w:eastAsia="Yu Mincho" w:hAnsi="Calibri" w:cs="Calibri"/>
-                <w:sz w:val="32"/>
-                <w:szCs w:val="32"/>
-                <w:lang w:val="hu-HU"/>
-              </w:rPr>
-            </w:pPr>
-            <w:r>
-              <w:rPr>
-                <w:rFonts w:ascii="Calibri" w:eastAsia="Yu Mincho" w:hAnsi="Calibri" w:cs="Calibri"/>
+                <w:rFonts w:ascii="Calibri" w:eastAsia="游明朝" w:hAnsi="Calibri" w:cs="Calibri"/>
+                <w:sz w:val="32"/>
+                <w:szCs w:val="32"/>
+                <w:lang w:val="hu-HU"/>
+              </w:rPr>
+            </w:pPr>
+            <w:r>
+              <w:rPr>
+                <w:rFonts w:ascii="Calibri" w:eastAsia="游明朝" w:hAnsi="Calibri" w:cs="Calibri"/>
                 <w:sz w:val="32"/>
                 <w:szCs w:val="32"/>
                 <w:lang w:val="hu-HU"/>
@@ -1792,15 +1946,15 @@
               <w:jc w:val="center"/>
               <w:cnfStyle w:val="100000000000" w:firstRow="1" w:lastRow="0" w:firstColumn="0" w:lastColumn="0" w:oddVBand="0" w:evenVBand="0" w:oddHBand="0" w:evenHBand="0" w:firstRowFirstColumn="0" w:firstRowLastColumn="0" w:lastRowFirstColumn="0" w:lastRowLastColumn="0"/>
               <w:rPr>
-                <w:rFonts w:ascii="Calibri" w:eastAsia="Yu Mincho" w:hAnsi="Calibri" w:cs="Calibri"/>
-                <w:sz w:val="32"/>
-                <w:szCs w:val="32"/>
-                <w:lang w:val="hu-HU"/>
-              </w:rPr>
-            </w:pPr>
-            <w:r>
-              <w:rPr>
-                <w:rFonts w:ascii="Calibri" w:eastAsia="Yu Mincho" w:hAnsi="Calibri" w:cs="Calibri"/>
+                <w:rFonts w:ascii="Calibri" w:eastAsia="游明朝" w:hAnsi="Calibri" w:cs="Calibri"/>
+                <w:sz w:val="32"/>
+                <w:szCs w:val="32"/>
+                <w:lang w:val="hu-HU"/>
+              </w:rPr>
+            </w:pPr>
+            <w:r>
+              <w:rPr>
+                <w:rFonts w:ascii="Calibri" w:eastAsia="游明朝" w:hAnsi="Calibri" w:cs="Calibri"/>
                 <w:sz w:val="32"/>
                 <w:szCs w:val="32"/>
                 <w:lang w:val="hu-HU"/>
@@ -1831,7 +1985,7 @@
               <w:spacing w:line="360" w:lineRule="auto"/>
               <w:jc w:val="center"/>
               <w:rPr>
-                <w:rFonts w:ascii="Calibri" w:eastAsia="Yu Mincho" w:hAnsi="Calibri" w:cs="Calibri"/>
+                <w:rFonts w:ascii="Calibri" w:eastAsia="游明朝" w:hAnsi="Calibri" w:cs="Calibri"/>
                 <w:b w:val="0"/>
                 <w:bCs w:val="0"/>
                 <w:sz w:val="32"/>
@@ -1841,7 +1995,7 @@
             </w:pPr>
             <w:r>
               <w:rPr>
-                <w:rFonts w:ascii="Calibri" w:eastAsia="Yu Mincho" w:hAnsi="Calibri" w:cs="Calibri"/>
+                <w:rFonts w:ascii="Calibri" w:eastAsia="游明朝" w:hAnsi="Calibri" w:cs="Calibri"/>
                 <w:b w:val="0"/>
                 <w:bCs w:val="0"/>
                 <w:sz w:val="32"/>
@@ -1868,15 +2022,15 @@
               <w:jc w:val="center"/>
               <w:cnfStyle w:val="000000100000" w:firstRow="0" w:lastRow="0" w:firstColumn="0" w:lastColumn="0" w:oddVBand="0" w:evenVBand="0" w:oddHBand="1" w:evenHBand="0" w:firstRowFirstColumn="0" w:firstRowLastColumn="0" w:lastRowFirstColumn="0" w:lastRowLastColumn="0"/>
               <w:rPr>
-                <w:rFonts w:ascii="Calibri" w:eastAsia="Yu Mincho" w:hAnsi="Calibri" w:cs="Calibri"/>
-                <w:sz w:val="32"/>
-                <w:szCs w:val="32"/>
-                <w:lang w:val="hu-HU"/>
-              </w:rPr>
-            </w:pPr>
-            <w:r>
-              <w:rPr>
-                <w:rFonts w:ascii="Calibri" w:eastAsia="Yu Mincho" w:hAnsi="Calibri" w:cs="Calibri"/>
+                <w:rFonts w:ascii="Calibri" w:eastAsia="游明朝" w:hAnsi="Calibri" w:cs="Calibri"/>
+                <w:sz w:val="32"/>
+                <w:szCs w:val="32"/>
+                <w:lang w:val="hu-HU"/>
+              </w:rPr>
+            </w:pPr>
+            <w:r>
+              <w:rPr>
+                <w:rFonts w:ascii="Calibri" w:eastAsia="游明朝" w:hAnsi="Calibri" w:cs="Calibri"/>
                 <w:sz w:val="32"/>
                 <w:szCs w:val="32"/>
                 <w:lang w:val="hu-HU"/>
@@ -1901,15 +2055,15 @@
               <w:jc w:val="center"/>
               <w:cnfStyle w:val="000000100000" w:firstRow="0" w:lastRow="0" w:firstColumn="0" w:lastColumn="0" w:oddVBand="0" w:evenVBand="0" w:oddHBand="1" w:evenHBand="0" w:firstRowFirstColumn="0" w:firstRowLastColumn="0" w:lastRowFirstColumn="0" w:lastRowLastColumn="0"/>
               <w:rPr>
-                <w:rFonts w:ascii="Calibri" w:eastAsia="Yu Mincho" w:hAnsi="Calibri" w:cs="Calibri"/>
-                <w:sz w:val="32"/>
-                <w:szCs w:val="32"/>
-                <w:lang w:val="hu-HU"/>
-              </w:rPr>
-            </w:pPr>
-            <w:r>
-              <w:rPr>
-                <w:rFonts w:ascii="Calibri" w:eastAsia="Yu Mincho" w:hAnsi="Calibri" w:cs="Calibri"/>
+                <w:rFonts w:ascii="Calibri" w:eastAsia="游明朝" w:hAnsi="Calibri" w:cs="Calibri"/>
+                <w:sz w:val="32"/>
+                <w:szCs w:val="32"/>
+                <w:lang w:val="hu-HU"/>
+              </w:rPr>
+            </w:pPr>
+            <w:r>
+              <w:rPr>
+                <w:rFonts w:ascii="Calibri" w:eastAsia="游明朝" w:hAnsi="Calibri" w:cs="Calibri"/>
                 <w:sz w:val="32"/>
                 <w:szCs w:val="32"/>
                 <w:lang w:val="hu-HU"/>
@@ -1934,15 +2088,15 @@
               <w:jc w:val="center"/>
               <w:cnfStyle w:val="000000100000" w:firstRow="0" w:lastRow="0" w:firstColumn="0" w:lastColumn="0" w:oddVBand="0" w:evenVBand="0" w:oddHBand="1" w:evenHBand="0" w:firstRowFirstColumn="0" w:firstRowLastColumn="0" w:lastRowFirstColumn="0" w:lastRowLastColumn="0"/>
               <w:rPr>
-                <w:rFonts w:ascii="Calibri" w:eastAsia="Yu Mincho" w:hAnsi="Calibri" w:cs="Calibri"/>
-                <w:sz w:val="32"/>
-                <w:szCs w:val="32"/>
-                <w:lang w:val="hu-HU"/>
-              </w:rPr>
-            </w:pPr>
-            <w:r>
-              <w:rPr>
-                <w:rFonts w:ascii="Calibri" w:eastAsia="Yu Mincho" w:hAnsi="Calibri" w:cs="Calibri"/>
+                <w:rFonts w:ascii="Calibri" w:eastAsia="游明朝" w:hAnsi="Calibri" w:cs="Calibri"/>
+                <w:sz w:val="32"/>
+                <w:szCs w:val="32"/>
+                <w:lang w:val="hu-HU"/>
+              </w:rPr>
+            </w:pPr>
+            <w:r>
+              <w:rPr>
+                <w:rFonts w:ascii="Calibri" w:eastAsia="游明朝" w:hAnsi="Calibri" w:cs="Calibri"/>
                 <w:sz w:val="32"/>
                 <w:szCs w:val="32"/>
                 <w:lang w:val="hu-HU"/>
@@ -1967,15 +2121,15 @@
               <w:jc w:val="center"/>
               <w:cnfStyle w:val="000000100000" w:firstRow="0" w:lastRow="0" w:firstColumn="0" w:lastColumn="0" w:oddVBand="0" w:evenVBand="0" w:oddHBand="1" w:evenHBand="0" w:firstRowFirstColumn="0" w:firstRowLastColumn="0" w:lastRowFirstColumn="0" w:lastRowLastColumn="0"/>
               <w:rPr>
-                <w:rFonts w:ascii="Calibri" w:eastAsia="Yu Mincho" w:hAnsi="Calibri" w:cs="Calibri"/>
-                <w:sz w:val="32"/>
-                <w:szCs w:val="32"/>
-                <w:lang w:val="hu-HU"/>
-              </w:rPr>
-            </w:pPr>
-            <w:r>
-              <w:rPr>
-                <w:rFonts w:ascii="Calibri" w:eastAsia="Yu Mincho" w:hAnsi="Calibri" w:cs="Calibri"/>
+                <w:rFonts w:ascii="Calibri" w:eastAsia="游明朝" w:hAnsi="Calibri" w:cs="Calibri"/>
+                <w:sz w:val="32"/>
+                <w:szCs w:val="32"/>
+                <w:lang w:val="hu-HU"/>
+              </w:rPr>
+            </w:pPr>
+            <w:r>
+              <w:rPr>
+                <w:rFonts w:ascii="Calibri" w:eastAsia="游明朝" w:hAnsi="Calibri" w:cs="Calibri"/>
                 <w:sz w:val="32"/>
                 <w:szCs w:val="32"/>
                 <w:lang w:val="hu-HU"/>
@@ -2006,7 +2160,7 @@
               <w:spacing w:line="360" w:lineRule="auto"/>
               <w:jc w:val="center"/>
               <w:rPr>
-                <w:rFonts w:ascii="Calibri" w:eastAsia="Yu Mincho" w:hAnsi="Calibri" w:cs="Calibri"/>
+                <w:rFonts w:ascii="Calibri" w:eastAsia="游明朝" w:hAnsi="Calibri" w:cs="Calibri"/>
                 <w:b w:val="0"/>
                 <w:bCs w:val="0"/>
                 <w:sz w:val="32"/>
@@ -2016,7 +2170,7 @@
             </w:pPr>
             <w:r>
               <w:rPr>
-                <w:rFonts w:ascii="Calibri" w:eastAsia="Yu Mincho" w:hAnsi="Calibri" w:cs="Calibri"/>
+                <w:rFonts w:ascii="Calibri" w:eastAsia="游明朝" w:hAnsi="Calibri" w:cs="Calibri"/>
                 <w:b w:val="0"/>
                 <w:bCs w:val="0"/>
                 <w:sz w:val="32"/>
@@ -2044,15 +2198,15 @@
               <w:jc w:val="center"/>
               <w:cnfStyle w:val="000000000000" w:firstRow="0" w:lastRow="0" w:firstColumn="0" w:lastColumn="0" w:oddVBand="0" w:evenVBand="0" w:oddHBand="0" w:evenHBand="0" w:firstRowFirstColumn="0" w:firstRowLastColumn="0" w:lastRowFirstColumn="0" w:lastRowLastColumn="0"/>
               <w:rPr>
-                <w:rFonts w:ascii="Calibri" w:eastAsia="Yu Mincho" w:hAnsi="Calibri" w:cs="Calibri"/>
-                <w:sz w:val="32"/>
-                <w:szCs w:val="32"/>
-                <w:lang w:val="hu-HU"/>
-              </w:rPr>
-            </w:pPr>
-            <w:r>
-              <w:rPr>
-                <w:rFonts w:ascii="Calibri" w:eastAsia="Yu Mincho" w:hAnsi="Calibri" w:cs="Calibri"/>
+                <w:rFonts w:ascii="Calibri" w:eastAsia="游明朝" w:hAnsi="Calibri" w:cs="Calibri"/>
+                <w:sz w:val="32"/>
+                <w:szCs w:val="32"/>
+                <w:lang w:val="hu-HU"/>
+              </w:rPr>
+            </w:pPr>
+            <w:r>
+              <w:rPr>
+                <w:rFonts w:ascii="Calibri" w:eastAsia="游明朝" w:hAnsi="Calibri" w:cs="Calibri"/>
                 <w:sz w:val="32"/>
                 <w:szCs w:val="32"/>
                 <w:lang w:val="hu-HU"/>
@@ -2078,7 +2232,7 @@
               <w:jc w:val="center"/>
               <w:cnfStyle w:val="000000000000" w:firstRow="0" w:lastRow="0" w:firstColumn="0" w:lastColumn="0" w:oddVBand="0" w:evenVBand="0" w:oddHBand="0" w:evenHBand="0" w:firstRowFirstColumn="0" w:firstRowLastColumn="0" w:lastRowFirstColumn="0" w:lastRowLastColumn="0"/>
               <w:rPr>
-                <w:rFonts w:ascii="Calibri" w:eastAsia="Yu Mincho" w:hAnsi="Calibri" w:cs="Calibri"/>
+                <w:rFonts w:ascii="Calibri" w:eastAsia="游明朝" w:hAnsi="Calibri" w:cs="Calibri"/>
                 <w:sz w:val="32"/>
                 <w:szCs w:val="32"/>
                 <w:lang w:val="hu-HU"/>
@@ -2087,7 +2241,7 @@
             <w:proofErr w:type="spellStart"/>
             <w:r>
               <w:rPr>
-                <w:rFonts w:ascii="Calibri" w:eastAsia="Yu Mincho" w:hAnsi="Calibri" w:cs="Calibri"/>
+                <w:rFonts w:ascii="Calibri" w:eastAsia="游明朝" w:hAnsi="Calibri" w:cs="Calibri"/>
                 <w:sz w:val="32"/>
                 <w:szCs w:val="32"/>
                 <w:lang w:val="hu-HU"/>
@@ -2102,15 +2256,15 @@
               <w:jc w:val="center"/>
               <w:cnfStyle w:val="000000000000" w:firstRow="0" w:lastRow="0" w:firstColumn="0" w:lastColumn="0" w:oddVBand="0" w:evenVBand="0" w:oddHBand="0" w:evenHBand="0" w:firstRowFirstColumn="0" w:firstRowLastColumn="0" w:lastRowFirstColumn="0" w:lastRowLastColumn="0"/>
               <w:rPr>
-                <w:rFonts w:ascii="Calibri" w:eastAsia="Yu Mincho" w:hAnsi="Calibri" w:cs="Calibri"/>
-                <w:sz w:val="32"/>
-                <w:szCs w:val="32"/>
-                <w:lang w:val="hu-HU"/>
-              </w:rPr>
-            </w:pPr>
-            <w:r>
-              <w:rPr>
-                <w:rFonts w:ascii="Calibri" w:eastAsia="Yu Mincho" w:hAnsi="Calibri" w:cs="Calibri"/>
+                <w:rFonts w:ascii="Calibri" w:eastAsia="游明朝" w:hAnsi="Calibri" w:cs="Calibri"/>
+                <w:sz w:val="32"/>
+                <w:szCs w:val="32"/>
+                <w:lang w:val="hu-HU"/>
+              </w:rPr>
+            </w:pPr>
+            <w:r>
+              <w:rPr>
+                <w:rFonts w:ascii="Calibri" w:eastAsia="游明朝" w:hAnsi="Calibri" w:cs="Calibri"/>
                 <w:sz w:val="32"/>
                 <w:szCs w:val="32"/>
                 <w:lang w:val="hu-HU"/>
@@ -2136,7 +2290,7 @@
               <w:jc w:val="center"/>
               <w:cnfStyle w:val="000000000000" w:firstRow="0" w:lastRow="0" w:firstColumn="0" w:lastColumn="0" w:oddVBand="0" w:evenVBand="0" w:oddHBand="0" w:evenHBand="0" w:firstRowFirstColumn="0" w:firstRowLastColumn="0" w:lastRowFirstColumn="0" w:lastRowLastColumn="0"/>
               <w:rPr>
-                <w:rFonts w:ascii="Calibri" w:eastAsia="Yu Mincho" w:hAnsi="Calibri" w:cs="Calibri"/>
+                <w:rFonts w:ascii="Calibri" w:eastAsia="游明朝" w:hAnsi="Calibri" w:cs="Calibri"/>
                 <w:sz w:val="32"/>
                 <w:szCs w:val="32"/>
                 <w:lang w:val="hu-HU"/>
@@ -2161,15 +2315,15 @@
               <w:jc w:val="center"/>
               <w:cnfStyle w:val="000000000000" w:firstRow="0" w:lastRow="0" w:firstColumn="0" w:lastColumn="0" w:oddVBand="0" w:evenVBand="0" w:oddHBand="0" w:evenHBand="0" w:firstRowFirstColumn="0" w:firstRowLastColumn="0" w:lastRowFirstColumn="0" w:lastRowLastColumn="0"/>
               <w:rPr>
-                <w:rFonts w:ascii="Calibri" w:eastAsia="Yu Mincho" w:hAnsi="Calibri" w:cs="Calibri"/>
-                <w:sz w:val="32"/>
-                <w:szCs w:val="32"/>
-                <w:lang w:val="hu-HU"/>
-              </w:rPr>
-            </w:pPr>
-            <w:r>
-              <w:rPr>
-                <w:rFonts w:ascii="Calibri" w:eastAsia="Yu Mincho" w:hAnsi="Calibri" w:cs="Calibri"/>
+                <w:rFonts w:ascii="Calibri" w:eastAsia="游明朝" w:hAnsi="Calibri" w:cs="Calibri"/>
+                <w:sz w:val="32"/>
+                <w:szCs w:val="32"/>
+                <w:lang w:val="hu-HU"/>
+              </w:rPr>
+            </w:pPr>
+            <w:r>
+              <w:rPr>
+                <w:rFonts w:ascii="Calibri" w:eastAsia="游明朝" w:hAnsi="Calibri" w:cs="Calibri"/>
                 <w:sz w:val="32"/>
                 <w:szCs w:val="32"/>
                 <w:lang w:val="hu-HU"/>
@@ -2185,7 +2339,7 @@
         <w:spacing w:line="360" w:lineRule="auto"/>
         <w:jc w:val="both"/>
         <w:rPr>
-          <w:rFonts w:eastAsia="Yu Mincho"/>
+          <w:rFonts w:eastAsia="游明朝"/>
           <w:b/>
           <w:bCs/>
           <w:sz w:val="32"/>
@@ -2195,7 +2349,7 @@
     </w:p>
     <w:p>
       <w:pPr>
-        <w:pStyle w:val="Listaszerbekezds"/>
+        <w:pStyle w:val="ListParagraph"/>
         <w:numPr>
           <w:ilvl w:val="0"/>
           <w:numId w:val="6"/>
@@ -2203,7 +2357,7 @@
         <w:spacing w:before="240" w:line="360" w:lineRule="auto"/>
         <w:jc w:val="both"/>
         <w:rPr>
-          <w:rFonts w:eastAsia="Yu Mincho"/>
+          <w:rFonts w:eastAsia="游明朝"/>
           <w:b/>
           <w:bCs/>
           <w:sz w:val="32"/>
@@ -2212,7 +2366,7 @@
       </w:pPr>
       <w:r>
         <w:rPr>
-          <w:rFonts w:eastAsia="Yu Mincho"/>
+          <w:rFonts w:eastAsia="游明朝"/>
           <w:b/>
           <w:bCs/>
           <w:sz w:val="32"/>
@@ -2223,7 +2377,7 @@
     </w:p>
     <w:tbl>
       <w:tblPr>
-        <w:tblStyle w:val="Tblzatrcsos46jellszn"/>
+        <w:tblStyle w:val="GridTable4-Accent6"/>
         <w:tblW w:w="9640" w:type="dxa"/>
         <w:tblLayout w:type="fixed"/>
         <w:tblLook w:val="04A0" w:firstRow="1" w:lastRow="0" w:firstColumn="1" w:lastColumn="0" w:noHBand="0" w:noVBand="1"/>
@@ -2257,15 +2411,15 @@
               <w:spacing w:line="360" w:lineRule="auto"/>
               <w:jc w:val="center"/>
               <w:rPr>
-                <w:rFonts w:ascii="Calibri" w:eastAsia="Yu Mincho" w:hAnsi="Calibri" w:cs="Calibri"/>
-                <w:sz w:val="32"/>
-                <w:szCs w:val="32"/>
-                <w:lang w:val="hu-HU"/>
-              </w:rPr>
-            </w:pPr>
-            <w:r>
-              <w:rPr>
-                <w:rFonts w:ascii="Calibri" w:eastAsia="Yu Mincho" w:hAnsi="Calibri" w:cs="Calibri"/>
+                <w:rFonts w:ascii="Calibri" w:eastAsia="游明朝" w:hAnsi="Calibri" w:cs="Calibri"/>
+                <w:sz w:val="32"/>
+                <w:szCs w:val="32"/>
+                <w:lang w:val="hu-HU"/>
+              </w:rPr>
+            </w:pPr>
+            <w:r>
+              <w:rPr>
+                <w:rFonts w:ascii="Calibri" w:eastAsia="游明朝" w:hAnsi="Calibri" w:cs="Calibri"/>
                 <w:sz w:val="32"/>
                 <w:szCs w:val="32"/>
                 <w:lang w:val="hu-HU"/>
@@ -2290,15 +2444,15 @@
               <w:jc w:val="center"/>
               <w:cnfStyle w:val="100000000000" w:firstRow="1" w:lastRow="0" w:firstColumn="0" w:lastColumn="0" w:oddVBand="0" w:evenVBand="0" w:oddHBand="0" w:evenHBand="0" w:firstRowFirstColumn="0" w:firstRowLastColumn="0" w:lastRowFirstColumn="0" w:lastRowLastColumn="0"/>
               <w:rPr>
-                <w:rFonts w:ascii="Calibri" w:eastAsia="Yu Mincho" w:hAnsi="Calibri" w:cs="Calibri"/>
-                <w:sz w:val="32"/>
-                <w:szCs w:val="32"/>
-                <w:lang w:val="hu-HU"/>
-              </w:rPr>
-            </w:pPr>
-            <w:r>
-              <w:rPr>
-                <w:rFonts w:ascii="Calibri" w:eastAsia="Yu Mincho" w:hAnsi="Calibri" w:cs="Calibri"/>
+                <w:rFonts w:ascii="Calibri" w:eastAsia="游明朝" w:hAnsi="Calibri" w:cs="Calibri"/>
+                <w:sz w:val="32"/>
+                <w:szCs w:val="32"/>
+                <w:lang w:val="hu-HU"/>
+              </w:rPr>
+            </w:pPr>
+            <w:r>
+              <w:rPr>
+                <w:rFonts w:ascii="Calibri" w:eastAsia="游明朝" w:hAnsi="Calibri" w:cs="Calibri"/>
                 <w:sz w:val="32"/>
                 <w:szCs w:val="32"/>
                 <w:lang w:val="hu-HU"/>
@@ -2323,15 +2477,15 @@
               <w:jc w:val="center"/>
               <w:cnfStyle w:val="100000000000" w:firstRow="1" w:lastRow="0" w:firstColumn="0" w:lastColumn="0" w:oddVBand="0" w:evenVBand="0" w:oddHBand="0" w:evenHBand="0" w:firstRowFirstColumn="0" w:firstRowLastColumn="0" w:lastRowFirstColumn="0" w:lastRowLastColumn="0"/>
               <w:rPr>
-                <w:rFonts w:ascii="Calibri" w:eastAsia="Yu Mincho" w:hAnsi="Calibri" w:cs="Calibri"/>
-                <w:sz w:val="32"/>
-                <w:szCs w:val="32"/>
-                <w:lang w:val="hu-HU"/>
-              </w:rPr>
-            </w:pPr>
-            <w:r>
-              <w:rPr>
-                <w:rFonts w:ascii="Calibri" w:eastAsia="Yu Mincho" w:hAnsi="Calibri" w:cs="Calibri"/>
+                <w:rFonts w:ascii="Calibri" w:eastAsia="游明朝" w:hAnsi="Calibri" w:cs="Calibri"/>
+                <w:sz w:val="32"/>
+                <w:szCs w:val="32"/>
+                <w:lang w:val="hu-HU"/>
+              </w:rPr>
+            </w:pPr>
+            <w:r>
+              <w:rPr>
+                <w:rFonts w:ascii="Calibri" w:eastAsia="游明朝" w:hAnsi="Calibri" w:cs="Calibri"/>
                 <w:sz w:val="32"/>
                 <w:szCs w:val="32"/>
                 <w:lang w:val="hu-HU"/>
@@ -2356,15 +2510,15 @@
               <w:jc w:val="center"/>
               <w:cnfStyle w:val="100000000000" w:firstRow="1" w:lastRow="0" w:firstColumn="0" w:lastColumn="0" w:oddVBand="0" w:evenVBand="0" w:oddHBand="0" w:evenHBand="0" w:firstRowFirstColumn="0" w:firstRowLastColumn="0" w:lastRowFirstColumn="0" w:lastRowLastColumn="0"/>
               <w:rPr>
-                <w:rFonts w:ascii="Calibri" w:eastAsia="Yu Mincho" w:hAnsi="Calibri" w:cs="Calibri"/>
-                <w:sz w:val="32"/>
-                <w:szCs w:val="32"/>
-                <w:lang w:val="hu-HU"/>
-              </w:rPr>
-            </w:pPr>
-            <w:r>
-              <w:rPr>
-                <w:rFonts w:ascii="Calibri" w:eastAsia="Yu Mincho" w:hAnsi="Calibri" w:cs="Calibri"/>
+                <w:rFonts w:ascii="Calibri" w:eastAsia="游明朝" w:hAnsi="Calibri" w:cs="Calibri"/>
+                <w:sz w:val="32"/>
+                <w:szCs w:val="32"/>
+                <w:lang w:val="hu-HU"/>
+              </w:rPr>
+            </w:pPr>
+            <w:r>
+              <w:rPr>
+                <w:rFonts w:ascii="Calibri" w:eastAsia="游明朝" w:hAnsi="Calibri" w:cs="Calibri"/>
                 <w:sz w:val="32"/>
                 <w:szCs w:val="32"/>
                 <w:lang w:val="hu-HU"/>
@@ -2389,15 +2543,15 @@
               <w:jc w:val="center"/>
               <w:cnfStyle w:val="100000000000" w:firstRow="1" w:lastRow="0" w:firstColumn="0" w:lastColumn="0" w:oddVBand="0" w:evenVBand="0" w:oddHBand="0" w:evenHBand="0" w:firstRowFirstColumn="0" w:firstRowLastColumn="0" w:lastRowFirstColumn="0" w:lastRowLastColumn="0"/>
               <w:rPr>
-                <w:rFonts w:ascii="Calibri" w:eastAsia="Yu Mincho" w:hAnsi="Calibri" w:cs="Calibri"/>
-                <w:sz w:val="32"/>
-                <w:szCs w:val="32"/>
-                <w:lang w:val="hu-HU"/>
-              </w:rPr>
-            </w:pPr>
-            <w:r>
-              <w:rPr>
-                <w:rFonts w:ascii="Calibri" w:eastAsia="Yu Mincho" w:hAnsi="Calibri" w:cs="Calibri"/>
+                <w:rFonts w:ascii="Calibri" w:eastAsia="游明朝" w:hAnsi="Calibri" w:cs="Calibri"/>
+                <w:sz w:val="32"/>
+                <w:szCs w:val="32"/>
+                <w:lang w:val="hu-HU"/>
+              </w:rPr>
+            </w:pPr>
+            <w:r>
+              <w:rPr>
+                <w:rFonts w:ascii="Calibri" w:eastAsia="游明朝" w:hAnsi="Calibri" w:cs="Calibri"/>
                 <w:sz w:val="32"/>
                 <w:szCs w:val="32"/>
                 <w:lang w:val="hu-HU"/>
@@ -2428,7 +2582,7 @@
               <w:spacing w:line="360" w:lineRule="auto"/>
               <w:jc w:val="center"/>
               <w:rPr>
-                <w:rFonts w:ascii="Calibri" w:eastAsia="Yu Mincho" w:hAnsi="Calibri" w:cs="Calibri"/>
+                <w:rFonts w:ascii="Calibri" w:eastAsia="游明朝" w:hAnsi="Calibri" w:cs="Calibri"/>
                 <w:b w:val="0"/>
                 <w:bCs w:val="0"/>
                 <w:sz w:val="32"/>
@@ -2438,7 +2592,7 @@
             </w:pPr>
             <w:r>
               <w:rPr>
-                <w:rFonts w:ascii="Calibri" w:eastAsia="Yu Mincho" w:hAnsi="Calibri" w:cs="Calibri"/>
+                <w:rFonts w:ascii="Calibri" w:eastAsia="游明朝" w:hAnsi="Calibri" w:cs="Calibri"/>
                 <w:b w:val="0"/>
                 <w:bCs w:val="0"/>
                 <w:sz w:val="32"/>
@@ -2465,15 +2619,15 @@
               <w:jc w:val="center"/>
               <w:cnfStyle w:val="000000100000" w:firstRow="0" w:lastRow="0" w:firstColumn="0" w:lastColumn="0" w:oddVBand="0" w:evenVBand="0" w:oddHBand="1" w:evenHBand="0" w:firstRowFirstColumn="0" w:firstRowLastColumn="0" w:lastRowFirstColumn="0" w:lastRowLastColumn="0"/>
               <w:rPr>
-                <w:rFonts w:ascii="Calibri" w:eastAsia="Yu Mincho" w:hAnsi="Calibri" w:cs="Calibri"/>
-                <w:sz w:val="32"/>
-                <w:szCs w:val="32"/>
-                <w:lang w:val="hu-HU"/>
-              </w:rPr>
-            </w:pPr>
-            <w:r>
-              <w:rPr>
-                <w:rFonts w:ascii="Calibri" w:eastAsia="Yu Mincho" w:hAnsi="Calibri" w:cs="Calibri"/>
+                <w:rFonts w:ascii="Calibri" w:eastAsia="游明朝" w:hAnsi="Calibri" w:cs="Calibri"/>
+                <w:sz w:val="32"/>
+                <w:szCs w:val="32"/>
+                <w:lang w:val="hu-HU"/>
+              </w:rPr>
+            </w:pPr>
+            <w:r>
+              <w:rPr>
+                <w:rFonts w:ascii="Calibri" w:eastAsia="游明朝" w:hAnsi="Calibri" w:cs="Calibri"/>
                 <w:sz w:val="32"/>
                 <w:szCs w:val="32"/>
                 <w:lang w:val="hu-HU"/>
@@ -2498,15 +2652,15 @@
               <w:jc w:val="center"/>
               <w:cnfStyle w:val="000000100000" w:firstRow="0" w:lastRow="0" w:firstColumn="0" w:lastColumn="0" w:oddVBand="0" w:evenVBand="0" w:oddHBand="1" w:evenHBand="0" w:firstRowFirstColumn="0" w:firstRowLastColumn="0" w:lastRowFirstColumn="0" w:lastRowLastColumn="0"/>
               <w:rPr>
-                <w:rFonts w:ascii="Calibri" w:eastAsia="Yu Mincho" w:hAnsi="Calibri" w:cs="Calibri"/>
-                <w:sz w:val="32"/>
-                <w:szCs w:val="32"/>
-                <w:lang w:val="hu-HU"/>
-              </w:rPr>
-            </w:pPr>
-            <w:r>
-              <w:rPr>
-                <w:rFonts w:ascii="Calibri" w:eastAsia="Yu Mincho" w:hAnsi="Calibri" w:cs="Calibri"/>
+                <w:rFonts w:ascii="Calibri" w:eastAsia="游明朝" w:hAnsi="Calibri" w:cs="Calibri"/>
+                <w:sz w:val="32"/>
+                <w:szCs w:val="32"/>
+                <w:lang w:val="hu-HU"/>
+              </w:rPr>
+            </w:pPr>
+            <w:r>
+              <w:rPr>
+                <w:rFonts w:ascii="Calibri" w:eastAsia="游明朝" w:hAnsi="Calibri" w:cs="Calibri"/>
                 <w:sz w:val="32"/>
                 <w:szCs w:val="32"/>
                 <w:lang w:val="hu-HU"/>
@@ -2531,15 +2685,15 @@
               <w:jc w:val="center"/>
               <w:cnfStyle w:val="000000100000" w:firstRow="0" w:lastRow="0" w:firstColumn="0" w:lastColumn="0" w:oddVBand="0" w:evenVBand="0" w:oddHBand="1" w:evenHBand="0" w:firstRowFirstColumn="0" w:firstRowLastColumn="0" w:lastRowFirstColumn="0" w:lastRowLastColumn="0"/>
               <w:rPr>
-                <w:rFonts w:ascii="Calibri" w:eastAsia="Yu Mincho" w:hAnsi="Calibri" w:cs="Calibri"/>
-                <w:sz w:val="32"/>
-                <w:szCs w:val="32"/>
-                <w:lang w:val="hu-HU"/>
-              </w:rPr>
-            </w:pPr>
-            <w:r>
-              <w:rPr>
-                <w:rFonts w:ascii="Calibri" w:eastAsia="Yu Mincho" w:hAnsi="Calibri" w:cs="Calibri"/>
+                <w:rFonts w:ascii="Calibri" w:eastAsia="游明朝" w:hAnsi="Calibri" w:cs="Calibri"/>
+                <w:sz w:val="32"/>
+                <w:szCs w:val="32"/>
+                <w:lang w:val="hu-HU"/>
+              </w:rPr>
+            </w:pPr>
+            <w:r>
+              <w:rPr>
+                <w:rFonts w:ascii="Calibri" w:eastAsia="游明朝" w:hAnsi="Calibri" w:cs="Calibri"/>
                 <w:sz w:val="32"/>
                 <w:szCs w:val="32"/>
                 <w:lang w:val="hu-HU"/>
@@ -2564,15 +2718,15 @@
               <w:jc w:val="center"/>
               <w:cnfStyle w:val="000000100000" w:firstRow="0" w:lastRow="0" w:firstColumn="0" w:lastColumn="0" w:oddVBand="0" w:evenVBand="0" w:oddHBand="1" w:evenHBand="0" w:firstRowFirstColumn="0" w:firstRowLastColumn="0" w:lastRowFirstColumn="0" w:lastRowLastColumn="0"/>
               <w:rPr>
-                <w:rFonts w:ascii="Calibri" w:eastAsia="Yu Mincho" w:hAnsi="Calibri" w:cs="Calibri"/>
-                <w:sz w:val="32"/>
-                <w:szCs w:val="32"/>
-                <w:lang w:val="hu-HU"/>
-              </w:rPr>
-            </w:pPr>
-            <w:r>
-              <w:rPr>
-                <w:rFonts w:ascii="Calibri" w:eastAsia="Yu Mincho" w:hAnsi="Calibri" w:cs="Calibri"/>
+                <w:rFonts w:ascii="Calibri" w:eastAsia="游明朝" w:hAnsi="Calibri" w:cs="Calibri"/>
+                <w:sz w:val="32"/>
+                <w:szCs w:val="32"/>
+                <w:lang w:val="hu-HU"/>
+              </w:rPr>
+            </w:pPr>
+            <w:r>
+              <w:rPr>
+                <w:rFonts w:ascii="Calibri" w:eastAsia="游明朝" w:hAnsi="Calibri" w:cs="Calibri"/>
                 <w:sz w:val="32"/>
                 <w:szCs w:val="32"/>
                 <w:lang w:val="hu-HU"/>
@@ -2603,7 +2757,7 @@
               <w:spacing w:line="360" w:lineRule="auto"/>
               <w:jc w:val="center"/>
               <w:rPr>
-                <w:rFonts w:ascii="Calibri" w:eastAsia="Yu Mincho" w:hAnsi="Calibri" w:cs="Calibri"/>
+                <w:rFonts w:ascii="Calibri" w:eastAsia="游明朝" w:hAnsi="Calibri" w:cs="Calibri"/>
                 <w:b w:val="0"/>
                 <w:bCs w:val="0"/>
                 <w:sz w:val="32"/>
@@ -2613,7 +2767,7 @@
             </w:pPr>
             <w:r>
               <w:rPr>
-                <w:rFonts w:ascii="Calibri" w:eastAsia="Yu Mincho" w:hAnsi="Calibri" w:cs="Calibri"/>
+                <w:rFonts w:ascii="Calibri" w:eastAsia="游明朝" w:hAnsi="Calibri" w:cs="Calibri"/>
                 <w:b w:val="0"/>
                 <w:bCs w:val="0"/>
                 <w:sz w:val="32"/>
@@ -2641,15 +2795,15 @@
               <w:jc w:val="center"/>
               <w:cnfStyle w:val="000000000000" w:firstRow="0" w:lastRow="0" w:firstColumn="0" w:lastColumn="0" w:oddVBand="0" w:evenVBand="0" w:oddHBand="0" w:evenHBand="0" w:firstRowFirstColumn="0" w:firstRowLastColumn="0" w:lastRowFirstColumn="0" w:lastRowLastColumn="0"/>
               <w:rPr>
-                <w:rFonts w:ascii="Calibri" w:eastAsia="Yu Mincho" w:hAnsi="Calibri" w:cs="Calibri"/>
-                <w:sz w:val="32"/>
-                <w:szCs w:val="32"/>
-                <w:lang w:val="hu-HU"/>
-              </w:rPr>
-            </w:pPr>
-            <w:r>
-              <w:rPr>
-                <w:rFonts w:ascii="Calibri" w:eastAsia="Yu Mincho" w:hAnsi="Calibri" w:cs="Calibri"/>
+                <w:rFonts w:ascii="Calibri" w:eastAsia="游明朝" w:hAnsi="Calibri" w:cs="Calibri"/>
+                <w:sz w:val="32"/>
+                <w:szCs w:val="32"/>
+                <w:lang w:val="hu-HU"/>
+              </w:rPr>
+            </w:pPr>
+            <w:r>
+              <w:rPr>
+                <w:rFonts w:ascii="Calibri" w:eastAsia="游明朝" w:hAnsi="Calibri" w:cs="Calibri"/>
                 <w:sz w:val="32"/>
                 <w:szCs w:val="32"/>
                 <w:lang w:val="hu-HU"/>
@@ -2658,7 +2812,7 @@
             </w:r>
             <w:r>
               <w:rPr>
-                <w:rFonts w:ascii="Calibri" w:eastAsia="Yu Mincho" w:hAnsi="Calibri" w:cs="Calibri"/>
+                <w:rFonts w:ascii="Calibri" w:eastAsia="游明朝" w:hAnsi="Calibri" w:cs="Calibri"/>
                 <w:sz w:val="32"/>
                 <w:szCs w:val="32"/>
                 <w:lang w:val="hu-HU"/>
@@ -2685,15 +2839,15 @@
               <w:jc w:val="center"/>
               <w:cnfStyle w:val="000000000000" w:firstRow="0" w:lastRow="0" w:firstColumn="0" w:lastColumn="0" w:oddVBand="0" w:evenVBand="0" w:oddHBand="0" w:evenHBand="0" w:firstRowFirstColumn="0" w:firstRowLastColumn="0" w:lastRowFirstColumn="0" w:lastRowLastColumn="0"/>
               <w:rPr>
-                <w:rFonts w:ascii="Calibri" w:eastAsia="Yu Mincho" w:hAnsi="Calibri" w:cs="Calibri"/>
-                <w:sz w:val="32"/>
-                <w:szCs w:val="32"/>
-                <w:lang w:val="hu-HU"/>
-              </w:rPr>
-            </w:pPr>
-            <w:r>
-              <w:rPr>
-                <w:rFonts w:ascii="Calibri" w:eastAsia="Yu Mincho" w:hAnsi="Calibri" w:cs="Calibri"/>
+                <w:rFonts w:ascii="Calibri" w:eastAsia="游明朝" w:hAnsi="Calibri" w:cs="Calibri"/>
+                <w:sz w:val="32"/>
+                <w:szCs w:val="32"/>
+                <w:lang w:val="hu-HU"/>
+              </w:rPr>
+            </w:pPr>
+            <w:r>
+              <w:rPr>
+                <w:rFonts w:ascii="Calibri" w:eastAsia="游明朝" w:hAnsi="Calibri" w:cs="Calibri"/>
                 <w:sz w:val="32"/>
                 <w:szCs w:val="32"/>
                 <w:lang w:val="hu-HU"/>
@@ -2720,15 +2874,15 @@
               <w:jc w:val="center"/>
               <w:cnfStyle w:val="000000000000" w:firstRow="0" w:lastRow="0" w:firstColumn="0" w:lastColumn="0" w:oddVBand="0" w:evenVBand="0" w:oddHBand="0" w:evenHBand="0" w:firstRowFirstColumn="0" w:firstRowLastColumn="0" w:lastRowFirstColumn="0" w:lastRowLastColumn="0"/>
               <w:rPr>
-                <w:rFonts w:ascii="Calibri" w:eastAsia="Yu Mincho" w:hAnsi="Calibri" w:cs="Calibri"/>
-                <w:sz w:val="32"/>
-                <w:szCs w:val="32"/>
-                <w:lang w:val="hu-HU"/>
-              </w:rPr>
-            </w:pPr>
-            <w:r>
-              <w:rPr>
-                <w:rFonts w:ascii="Calibri" w:eastAsia="Yu Mincho" w:hAnsi="Calibri" w:cs="Calibri"/>
+                <w:rFonts w:ascii="Calibri" w:eastAsia="游明朝" w:hAnsi="Calibri" w:cs="Calibri"/>
+                <w:sz w:val="32"/>
+                <w:szCs w:val="32"/>
+                <w:lang w:val="hu-HU"/>
+              </w:rPr>
+            </w:pPr>
+            <w:r>
+              <w:rPr>
+                <w:rFonts w:ascii="Calibri" w:eastAsia="游明朝" w:hAnsi="Calibri" w:cs="Calibri"/>
                 <w:sz w:val="32"/>
                 <w:szCs w:val="32"/>
                 <w:lang w:val="hu-HU"/>
@@ -2754,15 +2908,15 @@
               <w:jc w:val="center"/>
               <w:cnfStyle w:val="000000000000" w:firstRow="0" w:lastRow="0" w:firstColumn="0" w:lastColumn="0" w:oddVBand="0" w:evenVBand="0" w:oddHBand="0" w:evenHBand="0" w:firstRowFirstColumn="0" w:firstRowLastColumn="0" w:lastRowFirstColumn="0" w:lastRowLastColumn="0"/>
               <w:rPr>
-                <w:rFonts w:ascii="Calibri" w:eastAsia="Yu Mincho" w:hAnsi="Calibri" w:cs="Calibri"/>
-                <w:sz w:val="32"/>
-                <w:szCs w:val="32"/>
-                <w:lang w:val="hu-HU"/>
-              </w:rPr>
-            </w:pPr>
-            <w:r>
-              <w:rPr>
-                <w:rFonts w:ascii="Calibri" w:eastAsia="Yu Mincho" w:hAnsi="Calibri" w:cs="Calibri"/>
+                <w:rFonts w:ascii="Calibri" w:eastAsia="游明朝" w:hAnsi="Calibri" w:cs="Calibri"/>
+                <w:sz w:val="32"/>
+                <w:szCs w:val="32"/>
+                <w:lang w:val="hu-HU"/>
+              </w:rPr>
+            </w:pPr>
+            <w:r>
+              <w:rPr>
+                <w:rFonts w:ascii="Calibri" w:eastAsia="游明朝" w:hAnsi="Calibri" w:cs="Calibri"/>
                 <w:sz w:val="32"/>
                 <w:szCs w:val="32"/>
                 <w:lang w:val="hu-HU"/>
@@ -2793,7 +2947,7 @@
               <w:spacing w:line="360" w:lineRule="auto"/>
               <w:jc w:val="center"/>
               <w:rPr>
-                <w:rFonts w:ascii="Calibri" w:eastAsia="Yu Mincho" w:hAnsi="Calibri" w:cs="Calibri"/>
+                <w:rFonts w:ascii="Calibri" w:eastAsia="游明朝" w:hAnsi="Calibri" w:cs="Calibri"/>
                 <w:b w:val="0"/>
                 <w:bCs w:val="0"/>
                 <w:sz w:val="32"/>
@@ -2803,7 +2957,7 @@
             </w:pPr>
             <w:r>
               <w:rPr>
-                <w:rFonts w:ascii="Calibri" w:eastAsia="Yu Mincho" w:hAnsi="Calibri" w:cs="Calibri"/>
+                <w:rFonts w:ascii="Calibri" w:eastAsia="游明朝" w:hAnsi="Calibri" w:cs="Calibri"/>
                 <w:b w:val="0"/>
                 <w:bCs w:val="0"/>
                 <w:sz w:val="32"/>
@@ -2830,15 +2984,15 @@
               <w:jc w:val="center"/>
               <w:cnfStyle w:val="000000100000" w:firstRow="0" w:lastRow="0" w:firstColumn="0" w:lastColumn="0" w:oddVBand="0" w:evenVBand="0" w:oddHBand="1" w:evenHBand="0" w:firstRowFirstColumn="0" w:firstRowLastColumn="0" w:lastRowFirstColumn="0" w:lastRowLastColumn="0"/>
               <w:rPr>
-                <w:rFonts w:ascii="Calibri" w:eastAsia="Yu Mincho" w:hAnsi="Calibri" w:cs="Calibri"/>
-                <w:sz w:val="32"/>
-                <w:szCs w:val="32"/>
-                <w:lang w:val="hu-HU"/>
-              </w:rPr>
-            </w:pPr>
-            <w:r>
-              <w:rPr>
-                <w:rFonts w:ascii="Calibri" w:eastAsia="Yu Mincho" w:hAnsi="Calibri" w:cs="Calibri"/>
+                <w:rFonts w:ascii="Calibri" w:eastAsia="游明朝" w:hAnsi="Calibri" w:cs="Calibri"/>
+                <w:sz w:val="32"/>
+                <w:szCs w:val="32"/>
+                <w:lang w:val="hu-HU"/>
+              </w:rPr>
+            </w:pPr>
+            <w:r>
+              <w:rPr>
+                <w:rFonts w:ascii="Calibri" w:eastAsia="游明朝" w:hAnsi="Calibri" w:cs="Calibri"/>
                 <w:sz w:val="32"/>
                 <w:szCs w:val="32"/>
                 <w:lang w:val="hu-HU"/>
@@ -2863,15 +3017,15 @@
               <w:jc w:val="center"/>
               <w:cnfStyle w:val="000000100000" w:firstRow="0" w:lastRow="0" w:firstColumn="0" w:lastColumn="0" w:oddVBand="0" w:evenVBand="0" w:oddHBand="1" w:evenHBand="0" w:firstRowFirstColumn="0" w:firstRowLastColumn="0" w:lastRowFirstColumn="0" w:lastRowLastColumn="0"/>
               <w:rPr>
-                <w:rFonts w:ascii="Calibri" w:eastAsia="Yu Mincho" w:hAnsi="Calibri" w:cs="Calibri"/>
-                <w:sz w:val="32"/>
-                <w:szCs w:val="32"/>
-                <w:lang w:val="hu-HU"/>
-              </w:rPr>
-            </w:pPr>
-            <w:r>
-              <w:rPr>
-                <w:rFonts w:ascii="Calibri" w:eastAsia="Yu Mincho" w:hAnsi="Calibri" w:cs="Calibri"/>
+                <w:rFonts w:ascii="Calibri" w:eastAsia="游明朝" w:hAnsi="Calibri" w:cs="Calibri"/>
+                <w:sz w:val="32"/>
+                <w:szCs w:val="32"/>
+                <w:lang w:val="hu-HU"/>
+              </w:rPr>
+            </w:pPr>
+            <w:r>
+              <w:rPr>
+                <w:rFonts w:ascii="Calibri" w:eastAsia="游明朝" w:hAnsi="Calibri" w:cs="Calibri"/>
                 <w:sz w:val="32"/>
                 <w:szCs w:val="32"/>
                 <w:lang w:val="hu-HU"/>
@@ -2896,7 +3050,7 @@
               <w:jc w:val="center"/>
               <w:cnfStyle w:val="000000100000" w:firstRow="0" w:lastRow="0" w:firstColumn="0" w:lastColumn="0" w:oddVBand="0" w:evenVBand="0" w:oddHBand="1" w:evenHBand="0" w:firstRowFirstColumn="0" w:firstRowLastColumn="0" w:lastRowFirstColumn="0" w:lastRowLastColumn="0"/>
               <w:rPr>
-                <w:rFonts w:ascii="Calibri" w:eastAsia="Yu Mincho" w:hAnsi="Calibri" w:cs="Calibri"/>
+                <w:rFonts w:ascii="Calibri" w:eastAsia="游明朝" w:hAnsi="Calibri" w:cs="Calibri"/>
                 <w:sz w:val="32"/>
                 <w:szCs w:val="32"/>
                 <w:lang w:val="hu-HU"/>
@@ -2920,7 +3074,7 @@
               <w:jc w:val="center"/>
               <w:cnfStyle w:val="000000100000" w:firstRow="0" w:lastRow="0" w:firstColumn="0" w:lastColumn="0" w:oddVBand="0" w:evenVBand="0" w:oddHBand="1" w:evenHBand="0" w:firstRowFirstColumn="0" w:firstRowLastColumn="0" w:lastRowFirstColumn="0" w:lastRowLastColumn="0"/>
               <w:rPr>
-                <w:rFonts w:ascii="Calibri" w:eastAsia="Yu Mincho" w:hAnsi="Calibri" w:cs="Calibri"/>
+                <w:rFonts w:ascii="Calibri" w:eastAsia="游明朝" w:hAnsi="Calibri" w:cs="Calibri"/>
                 <w:sz w:val="32"/>
                 <w:szCs w:val="32"/>
                 <w:lang w:val="hu-HU"/>
@@ -2950,7 +3104,7 @@
               <w:spacing w:line="360" w:lineRule="auto"/>
               <w:jc w:val="center"/>
               <w:rPr>
-                <w:rFonts w:ascii="Calibri" w:eastAsia="Yu Mincho" w:hAnsi="Calibri" w:cs="Calibri"/>
+                <w:rFonts w:ascii="Calibri" w:eastAsia="游明朝" w:hAnsi="Calibri" w:cs="Calibri"/>
                 <w:b w:val="0"/>
                 <w:bCs w:val="0"/>
                 <w:sz w:val="32"/>
@@ -2960,7 +3114,7 @@
             </w:pPr>
             <w:r>
               <w:rPr>
-                <w:rFonts w:ascii="Calibri" w:eastAsia="Yu Mincho" w:hAnsi="Calibri" w:cs="Calibri"/>
+                <w:rFonts w:ascii="Calibri" w:eastAsia="游明朝" w:hAnsi="Calibri" w:cs="Calibri"/>
                 <w:b w:val="0"/>
                 <w:bCs w:val="0"/>
                 <w:sz w:val="32"/>
@@ -2988,15 +3142,15 @@
               <w:jc w:val="center"/>
               <w:cnfStyle w:val="000000000000" w:firstRow="0" w:lastRow="0" w:firstColumn="0" w:lastColumn="0" w:oddVBand="0" w:evenVBand="0" w:oddHBand="0" w:evenHBand="0" w:firstRowFirstColumn="0" w:firstRowLastColumn="0" w:lastRowFirstColumn="0" w:lastRowLastColumn="0"/>
               <w:rPr>
-                <w:rFonts w:ascii="Calibri" w:eastAsia="Yu Mincho" w:hAnsi="Calibri" w:cs="Calibri"/>
-                <w:sz w:val="32"/>
-                <w:szCs w:val="32"/>
-                <w:lang w:val="hu-HU"/>
-              </w:rPr>
-            </w:pPr>
-            <w:r>
-              <w:rPr>
-                <w:rFonts w:ascii="Calibri" w:eastAsia="Yu Mincho" w:hAnsi="Calibri" w:cs="Calibri"/>
+                <w:rFonts w:ascii="Calibri" w:eastAsia="游明朝" w:hAnsi="Calibri" w:cs="Calibri"/>
+                <w:sz w:val="32"/>
+                <w:szCs w:val="32"/>
+                <w:lang w:val="hu-HU"/>
+              </w:rPr>
+            </w:pPr>
+            <w:r>
+              <w:rPr>
+                <w:rFonts w:ascii="Calibri" w:eastAsia="游明朝" w:hAnsi="Calibri" w:cs="Calibri"/>
                 <w:sz w:val="32"/>
                 <w:szCs w:val="32"/>
                 <w:lang w:val="hu-HU"/>
@@ -3022,20 +3176,31 @@
               <w:jc w:val="center"/>
               <w:cnfStyle w:val="000000000000" w:firstRow="0" w:lastRow="0" w:firstColumn="0" w:lastColumn="0" w:oddVBand="0" w:evenVBand="0" w:oddHBand="0" w:evenHBand="0" w:firstRowFirstColumn="0" w:firstRowLastColumn="0" w:lastRowFirstColumn="0" w:lastRowLastColumn="0"/>
               <w:rPr>
-                <w:rFonts w:ascii="Calibri" w:eastAsia="Yu Mincho" w:hAnsi="Calibri" w:cs="Calibri"/>
-                <w:sz w:val="32"/>
-                <w:szCs w:val="32"/>
-                <w:lang w:val="hu-HU"/>
-              </w:rPr>
-            </w:pPr>
-            <w:r>
-              <w:rPr>
-                <w:rFonts w:ascii="Calibri" w:eastAsia="Yu Mincho" w:hAnsi="Calibri" w:cs="Calibri"/>
-                <w:sz w:val="32"/>
-                <w:szCs w:val="32"/>
-                <w:lang w:val="hu-HU"/>
-              </w:rPr>
-              <w:t>varchar(100)</w:t>
+                <w:rFonts w:ascii="Calibri" w:eastAsia="游明朝" w:hAnsi="Calibri" w:cs="Calibri"/>
+                <w:sz w:val="32"/>
+                <w:szCs w:val="32"/>
+                <w:lang w:val="hu-HU"/>
+              </w:rPr>
+            </w:pPr>
+            <w:proofErr w:type="gramStart"/>
+            <w:r>
+              <w:rPr>
+                <w:rFonts w:ascii="Calibri" w:eastAsia="游明朝" w:hAnsi="Calibri" w:cs="Calibri"/>
+                <w:sz w:val="32"/>
+                <w:szCs w:val="32"/>
+                <w:lang w:val="hu-HU"/>
+              </w:rPr>
+              <w:t>varchar(</w:t>
+            </w:r>
+            <w:proofErr w:type="gramEnd"/>
+            <w:r>
+              <w:rPr>
+                <w:rFonts w:ascii="Calibri" w:eastAsia="游明朝" w:hAnsi="Calibri" w:cs="Calibri"/>
+                <w:sz w:val="32"/>
+                <w:szCs w:val="32"/>
+                <w:lang w:val="hu-HU"/>
+              </w:rPr>
+              <w:t>100)</w:t>
             </w:r>
           </w:p>
         </w:tc>
@@ -3056,7 +3221,7 @@
               <w:jc w:val="center"/>
               <w:cnfStyle w:val="000000000000" w:firstRow="0" w:lastRow="0" w:firstColumn="0" w:lastColumn="0" w:oddVBand="0" w:evenVBand="0" w:oddHBand="0" w:evenHBand="0" w:firstRowFirstColumn="0" w:firstRowLastColumn="0" w:lastRowFirstColumn="0" w:lastRowLastColumn="0"/>
               <w:rPr>
-                <w:rFonts w:ascii="Calibri" w:eastAsia="Yu Mincho" w:hAnsi="Calibri" w:cs="Calibri"/>
+                <w:rFonts w:ascii="Calibri" w:eastAsia="游明朝" w:hAnsi="Calibri" w:cs="Calibri"/>
                 <w:sz w:val="32"/>
                 <w:szCs w:val="32"/>
                 <w:lang w:val="hu-HU"/>
@@ -3081,15 +3246,15 @@
               <w:jc w:val="center"/>
               <w:cnfStyle w:val="000000000000" w:firstRow="0" w:lastRow="0" w:firstColumn="0" w:lastColumn="0" w:oddVBand="0" w:evenVBand="0" w:oddHBand="0" w:evenHBand="0" w:firstRowFirstColumn="0" w:firstRowLastColumn="0" w:lastRowFirstColumn="0" w:lastRowLastColumn="0"/>
               <w:rPr>
-                <w:rFonts w:ascii="Calibri" w:eastAsia="Yu Mincho" w:hAnsi="Calibri" w:cs="Calibri"/>
-                <w:sz w:val="32"/>
-                <w:szCs w:val="32"/>
-                <w:lang w:val="hu-HU"/>
-              </w:rPr>
-            </w:pPr>
-            <w:r>
-              <w:rPr>
-                <w:rFonts w:ascii="Calibri" w:eastAsia="Yu Mincho" w:hAnsi="Calibri" w:cs="Calibri"/>
+                <w:rFonts w:ascii="Calibri" w:eastAsia="游明朝" w:hAnsi="Calibri" w:cs="Calibri"/>
+                <w:sz w:val="32"/>
+                <w:szCs w:val="32"/>
+                <w:lang w:val="hu-HU"/>
+              </w:rPr>
+            </w:pPr>
+            <w:r>
+              <w:rPr>
+                <w:rFonts w:ascii="Calibri" w:eastAsia="游明朝" w:hAnsi="Calibri" w:cs="Calibri"/>
                 <w:sz w:val="32"/>
                 <w:szCs w:val="32"/>
                 <w:lang w:val="hu-HU"/>
@@ -3102,7 +3267,7 @@
     </w:tbl>
     <w:p>
       <w:pPr>
-        <w:pStyle w:val="Listaszerbekezds"/>
+        <w:pStyle w:val="ListParagraph"/>
         <w:numPr>
           <w:ilvl w:val="0"/>
           <w:numId w:val="6"/>
@@ -3110,7 +3275,7 @@
         <w:spacing w:before="240" w:line="360" w:lineRule="auto"/>
         <w:jc w:val="both"/>
         <w:rPr>
-          <w:rFonts w:eastAsia="Yu Mincho"/>
+          <w:rFonts w:eastAsia="游明朝"/>
           <w:b/>
           <w:bCs/>
           <w:sz w:val="32"/>
@@ -3119,7 +3284,7 @@
       </w:pPr>
       <w:r>
         <w:rPr>
-          <w:rFonts w:eastAsia="Yu Mincho"/>
+          <w:rFonts w:eastAsia="游明朝"/>
           <w:b/>
           <w:bCs/>
           <w:sz w:val="32"/>
@@ -3130,7 +3295,7 @@
     </w:p>
     <w:tbl>
       <w:tblPr>
-        <w:tblStyle w:val="Tblzatrcsos46jellszn"/>
+        <w:tblStyle w:val="GridTable4-Accent6"/>
         <w:tblW w:w="9640" w:type="dxa"/>
         <w:tblLayout w:type="fixed"/>
         <w:tblLook w:val="04A0" w:firstRow="1" w:lastRow="0" w:firstColumn="1" w:lastColumn="0" w:noHBand="0" w:noVBand="1"/>
@@ -3164,15 +3329,15 @@
               <w:spacing w:line="360" w:lineRule="auto"/>
               <w:jc w:val="center"/>
               <w:rPr>
-                <w:rFonts w:ascii="Calibri" w:eastAsia="Yu Mincho" w:hAnsi="Calibri" w:cs="Calibri"/>
-                <w:sz w:val="32"/>
-                <w:szCs w:val="32"/>
-                <w:lang w:val="hu-HU"/>
-              </w:rPr>
-            </w:pPr>
-            <w:r>
-              <w:rPr>
-                <w:rFonts w:ascii="Calibri" w:eastAsia="Yu Mincho" w:hAnsi="Calibri" w:cs="Calibri"/>
+                <w:rFonts w:ascii="Calibri" w:eastAsia="游明朝" w:hAnsi="Calibri" w:cs="Calibri"/>
+                <w:sz w:val="32"/>
+                <w:szCs w:val="32"/>
+                <w:lang w:val="hu-HU"/>
+              </w:rPr>
+            </w:pPr>
+            <w:r>
+              <w:rPr>
+                <w:rFonts w:ascii="Calibri" w:eastAsia="游明朝" w:hAnsi="Calibri" w:cs="Calibri"/>
                 <w:sz w:val="32"/>
                 <w:szCs w:val="32"/>
                 <w:lang w:val="hu-HU"/>
@@ -3197,15 +3362,15 @@
               <w:jc w:val="center"/>
               <w:cnfStyle w:val="100000000000" w:firstRow="1" w:lastRow="0" w:firstColumn="0" w:lastColumn="0" w:oddVBand="0" w:evenVBand="0" w:oddHBand="0" w:evenHBand="0" w:firstRowFirstColumn="0" w:firstRowLastColumn="0" w:lastRowFirstColumn="0" w:lastRowLastColumn="0"/>
               <w:rPr>
-                <w:rFonts w:ascii="Calibri" w:eastAsia="Yu Mincho" w:hAnsi="Calibri" w:cs="Calibri"/>
-                <w:sz w:val="32"/>
-                <w:szCs w:val="32"/>
-                <w:lang w:val="hu-HU"/>
-              </w:rPr>
-            </w:pPr>
-            <w:r>
-              <w:rPr>
-                <w:rFonts w:ascii="Calibri" w:eastAsia="Yu Mincho" w:hAnsi="Calibri" w:cs="Calibri"/>
+                <w:rFonts w:ascii="Calibri" w:eastAsia="游明朝" w:hAnsi="Calibri" w:cs="Calibri"/>
+                <w:sz w:val="32"/>
+                <w:szCs w:val="32"/>
+                <w:lang w:val="hu-HU"/>
+              </w:rPr>
+            </w:pPr>
+            <w:r>
+              <w:rPr>
+                <w:rFonts w:ascii="Calibri" w:eastAsia="游明朝" w:hAnsi="Calibri" w:cs="Calibri"/>
                 <w:sz w:val="32"/>
                 <w:szCs w:val="32"/>
                 <w:lang w:val="hu-HU"/>
@@ -3230,15 +3395,15 @@
               <w:jc w:val="center"/>
               <w:cnfStyle w:val="100000000000" w:firstRow="1" w:lastRow="0" w:firstColumn="0" w:lastColumn="0" w:oddVBand="0" w:evenVBand="0" w:oddHBand="0" w:evenHBand="0" w:firstRowFirstColumn="0" w:firstRowLastColumn="0" w:lastRowFirstColumn="0" w:lastRowLastColumn="0"/>
               <w:rPr>
-                <w:rFonts w:ascii="Calibri" w:eastAsia="Yu Mincho" w:hAnsi="Calibri" w:cs="Calibri"/>
-                <w:sz w:val="32"/>
-                <w:szCs w:val="32"/>
-                <w:lang w:val="hu-HU"/>
-              </w:rPr>
-            </w:pPr>
-            <w:r>
-              <w:rPr>
-                <w:rFonts w:ascii="Calibri" w:eastAsia="Yu Mincho" w:hAnsi="Calibri" w:cs="Calibri"/>
+                <w:rFonts w:ascii="Calibri" w:eastAsia="游明朝" w:hAnsi="Calibri" w:cs="Calibri"/>
+                <w:sz w:val="32"/>
+                <w:szCs w:val="32"/>
+                <w:lang w:val="hu-HU"/>
+              </w:rPr>
+            </w:pPr>
+            <w:r>
+              <w:rPr>
+                <w:rFonts w:ascii="Calibri" w:eastAsia="游明朝" w:hAnsi="Calibri" w:cs="Calibri"/>
                 <w:sz w:val="32"/>
                 <w:szCs w:val="32"/>
                 <w:lang w:val="hu-HU"/>
@@ -3263,15 +3428,15 @@
               <w:jc w:val="center"/>
               <w:cnfStyle w:val="100000000000" w:firstRow="1" w:lastRow="0" w:firstColumn="0" w:lastColumn="0" w:oddVBand="0" w:evenVBand="0" w:oddHBand="0" w:evenHBand="0" w:firstRowFirstColumn="0" w:firstRowLastColumn="0" w:lastRowFirstColumn="0" w:lastRowLastColumn="0"/>
               <w:rPr>
-                <w:rFonts w:ascii="Calibri" w:eastAsia="Yu Mincho" w:hAnsi="Calibri" w:cs="Calibri"/>
-                <w:sz w:val="32"/>
-                <w:szCs w:val="32"/>
-                <w:lang w:val="hu-HU"/>
-              </w:rPr>
-            </w:pPr>
-            <w:r>
-              <w:rPr>
-                <w:rFonts w:ascii="Calibri" w:eastAsia="Yu Mincho" w:hAnsi="Calibri" w:cs="Calibri"/>
+                <w:rFonts w:ascii="Calibri" w:eastAsia="游明朝" w:hAnsi="Calibri" w:cs="Calibri"/>
+                <w:sz w:val="32"/>
+                <w:szCs w:val="32"/>
+                <w:lang w:val="hu-HU"/>
+              </w:rPr>
+            </w:pPr>
+            <w:r>
+              <w:rPr>
+                <w:rFonts w:ascii="Calibri" w:eastAsia="游明朝" w:hAnsi="Calibri" w:cs="Calibri"/>
                 <w:sz w:val="32"/>
                 <w:szCs w:val="32"/>
                 <w:lang w:val="hu-HU"/>
@@ -3296,15 +3461,15 @@
               <w:jc w:val="center"/>
               <w:cnfStyle w:val="100000000000" w:firstRow="1" w:lastRow="0" w:firstColumn="0" w:lastColumn="0" w:oddVBand="0" w:evenVBand="0" w:oddHBand="0" w:evenHBand="0" w:firstRowFirstColumn="0" w:firstRowLastColumn="0" w:lastRowFirstColumn="0" w:lastRowLastColumn="0"/>
               <w:rPr>
-                <w:rFonts w:ascii="Calibri" w:eastAsia="Yu Mincho" w:hAnsi="Calibri" w:cs="Calibri"/>
-                <w:sz w:val="32"/>
-                <w:szCs w:val="32"/>
-                <w:lang w:val="hu-HU"/>
-              </w:rPr>
-            </w:pPr>
-            <w:r>
-              <w:rPr>
-                <w:rFonts w:ascii="Calibri" w:eastAsia="Yu Mincho" w:hAnsi="Calibri" w:cs="Calibri"/>
+                <w:rFonts w:ascii="Calibri" w:eastAsia="游明朝" w:hAnsi="Calibri" w:cs="Calibri"/>
+                <w:sz w:val="32"/>
+                <w:szCs w:val="32"/>
+                <w:lang w:val="hu-HU"/>
+              </w:rPr>
+            </w:pPr>
+            <w:r>
+              <w:rPr>
+                <w:rFonts w:ascii="Calibri" w:eastAsia="游明朝" w:hAnsi="Calibri" w:cs="Calibri"/>
                 <w:sz w:val="32"/>
                 <w:szCs w:val="32"/>
                 <w:lang w:val="hu-HU"/>
@@ -3335,15 +3500,15 @@
               <w:spacing w:line="360" w:lineRule="auto"/>
               <w:jc w:val="center"/>
               <w:rPr>
-                <w:rFonts w:ascii="Calibri" w:eastAsia="Yu Mincho" w:hAnsi="Calibri" w:cs="Calibri"/>
-                <w:sz w:val="32"/>
-                <w:szCs w:val="32"/>
-                <w:lang w:val="hu-HU"/>
-              </w:rPr>
-            </w:pPr>
-            <w:r>
-              <w:rPr>
-                <w:rFonts w:ascii="Calibri" w:eastAsia="Yu Mincho" w:hAnsi="Calibri" w:cs="Calibri"/>
+                <w:rFonts w:ascii="Calibri" w:eastAsia="游明朝" w:hAnsi="Calibri" w:cs="Calibri"/>
+                <w:sz w:val="32"/>
+                <w:szCs w:val="32"/>
+                <w:lang w:val="hu-HU"/>
+              </w:rPr>
+            </w:pPr>
+            <w:r>
+              <w:rPr>
+                <w:rFonts w:ascii="Calibri" w:eastAsia="游明朝" w:hAnsi="Calibri" w:cs="Calibri"/>
                 <w:sz w:val="32"/>
                 <w:szCs w:val="32"/>
                 <w:lang w:val="hu-HU"/>
@@ -3368,7 +3533,7 @@
               <w:jc w:val="center"/>
               <w:cnfStyle w:val="000000100000" w:firstRow="0" w:lastRow="0" w:firstColumn="0" w:lastColumn="0" w:oddVBand="0" w:evenVBand="0" w:oddHBand="1" w:evenHBand="0" w:firstRowFirstColumn="0" w:firstRowLastColumn="0" w:lastRowFirstColumn="0" w:lastRowLastColumn="0"/>
               <w:rPr>
-                <w:rFonts w:ascii="Calibri" w:eastAsia="Yu Mincho" w:hAnsi="Calibri" w:cs="Calibri"/>
+                <w:rFonts w:ascii="Calibri" w:eastAsia="游明朝" w:hAnsi="Calibri" w:cs="Calibri"/>
                 <w:b/>
                 <w:bCs/>
                 <w:sz w:val="32"/>
@@ -3378,7 +3543,7 @@
             </w:pPr>
             <w:r>
               <w:rPr>
-                <w:rFonts w:ascii="Calibri" w:eastAsia="Yu Mincho" w:hAnsi="Calibri" w:cs="Calibri"/>
+                <w:rFonts w:ascii="Calibri" w:eastAsia="游明朝" w:hAnsi="Calibri" w:cs="Calibri"/>
                 <w:b/>
                 <w:bCs/>
                 <w:sz w:val="32"/>
@@ -3405,7 +3570,7 @@
               <w:jc w:val="center"/>
               <w:cnfStyle w:val="000000100000" w:firstRow="0" w:lastRow="0" w:firstColumn="0" w:lastColumn="0" w:oddVBand="0" w:evenVBand="0" w:oddHBand="1" w:evenHBand="0" w:firstRowFirstColumn="0" w:firstRowLastColumn="0" w:lastRowFirstColumn="0" w:lastRowLastColumn="0"/>
               <w:rPr>
-                <w:rFonts w:ascii="Calibri" w:eastAsia="Yu Mincho" w:hAnsi="Calibri" w:cs="Calibri"/>
+                <w:rFonts w:ascii="Calibri" w:eastAsia="游明朝" w:hAnsi="Calibri" w:cs="Calibri"/>
                 <w:b/>
                 <w:bCs/>
                 <w:sz w:val="32"/>
@@ -3415,7 +3580,7 @@
             </w:pPr>
             <w:r>
               <w:rPr>
-                <w:rFonts w:ascii="Calibri" w:eastAsia="Yu Mincho" w:hAnsi="Calibri" w:cs="Calibri"/>
+                <w:rFonts w:ascii="Calibri" w:eastAsia="游明朝" w:hAnsi="Calibri" w:cs="Calibri"/>
                 <w:b/>
                 <w:bCs/>
                 <w:sz w:val="32"/>
@@ -3442,7 +3607,7 @@
               <w:jc w:val="center"/>
               <w:cnfStyle w:val="000000100000" w:firstRow="0" w:lastRow="0" w:firstColumn="0" w:lastColumn="0" w:oddVBand="0" w:evenVBand="0" w:oddHBand="1" w:evenHBand="0" w:firstRowFirstColumn="0" w:firstRowLastColumn="0" w:lastRowFirstColumn="0" w:lastRowLastColumn="0"/>
               <w:rPr>
-                <w:rFonts w:ascii="Calibri" w:eastAsia="Yu Mincho" w:hAnsi="Calibri" w:cs="Calibri"/>
+                <w:rFonts w:ascii="Calibri" w:eastAsia="游明朝" w:hAnsi="Calibri" w:cs="Calibri"/>
                 <w:b/>
                 <w:bCs/>
                 <w:sz w:val="32"/>
@@ -3452,7 +3617,7 @@
             </w:pPr>
             <w:r>
               <w:rPr>
-                <w:rFonts w:ascii="Calibri" w:eastAsia="Yu Mincho" w:hAnsi="Calibri" w:cs="Calibri"/>
+                <w:rFonts w:ascii="Calibri" w:eastAsia="游明朝" w:hAnsi="Calibri" w:cs="Calibri"/>
                 <w:b/>
                 <w:bCs/>
                 <w:sz w:val="32"/>
@@ -3479,7 +3644,7 @@
               <w:jc w:val="center"/>
               <w:cnfStyle w:val="000000100000" w:firstRow="0" w:lastRow="0" w:firstColumn="0" w:lastColumn="0" w:oddVBand="0" w:evenVBand="0" w:oddHBand="1" w:evenHBand="0" w:firstRowFirstColumn="0" w:firstRowLastColumn="0" w:lastRowFirstColumn="0" w:lastRowLastColumn="0"/>
               <w:rPr>
-                <w:rFonts w:ascii="Calibri" w:eastAsia="Yu Mincho" w:hAnsi="Calibri" w:cs="Calibri"/>
+                <w:rFonts w:ascii="Calibri" w:eastAsia="游明朝" w:hAnsi="Calibri" w:cs="Calibri"/>
                 <w:b/>
                 <w:bCs/>
                 <w:sz w:val="32"/>
@@ -3489,7 +3654,7 @@
             </w:pPr>
             <w:r>
               <w:rPr>
-                <w:rFonts w:ascii="Calibri" w:eastAsia="Yu Mincho" w:hAnsi="Calibri" w:cs="Calibri"/>
+                <w:rFonts w:ascii="Calibri" w:eastAsia="游明朝" w:hAnsi="Calibri" w:cs="Calibri"/>
                 <w:b/>
                 <w:bCs/>
                 <w:sz w:val="32"/>
@@ -3522,15 +3687,15 @@
               <w:spacing w:line="360" w:lineRule="auto"/>
               <w:jc w:val="center"/>
               <w:rPr>
-                <w:rFonts w:ascii="Calibri" w:eastAsia="Yu Mincho" w:hAnsi="Calibri" w:cs="Calibri"/>
-                <w:sz w:val="32"/>
-                <w:szCs w:val="32"/>
-                <w:lang w:val="hu-HU"/>
-              </w:rPr>
-            </w:pPr>
-            <w:r>
-              <w:rPr>
-                <w:rFonts w:ascii="Calibri" w:eastAsia="Yu Mincho" w:hAnsi="Calibri" w:cs="Calibri"/>
+                <w:rFonts w:ascii="Calibri" w:eastAsia="游明朝" w:hAnsi="Calibri" w:cs="Calibri"/>
+                <w:sz w:val="32"/>
+                <w:szCs w:val="32"/>
+                <w:lang w:val="hu-HU"/>
+              </w:rPr>
+            </w:pPr>
+            <w:r>
+              <w:rPr>
+                <w:rFonts w:ascii="Calibri" w:eastAsia="游明朝" w:hAnsi="Calibri" w:cs="Calibri"/>
                 <w:sz w:val="32"/>
                 <w:szCs w:val="32"/>
                 <w:lang w:val="hu-HU"/>
@@ -3556,7 +3721,7 @@
               <w:jc w:val="center"/>
               <w:cnfStyle w:val="000000000000" w:firstRow="0" w:lastRow="0" w:firstColumn="0" w:lastColumn="0" w:oddVBand="0" w:evenVBand="0" w:oddHBand="0" w:evenHBand="0" w:firstRowFirstColumn="0" w:firstRowLastColumn="0" w:lastRowFirstColumn="0" w:lastRowLastColumn="0"/>
               <w:rPr>
-                <w:rFonts w:ascii="Calibri" w:eastAsia="Yu Mincho" w:hAnsi="Calibri" w:cs="Calibri"/>
+                <w:rFonts w:ascii="Calibri" w:eastAsia="游明朝" w:hAnsi="Calibri" w:cs="Calibri"/>
                 <w:b/>
                 <w:bCs/>
                 <w:sz w:val="32"/>
@@ -3566,7 +3731,7 @@
             </w:pPr>
             <w:r>
               <w:rPr>
-                <w:rFonts w:ascii="Calibri" w:eastAsia="Yu Mincho" w:hAnsi="Calibri" w:cs="Calibri"/>
+                <w:rFonts w:ascii="Calibri" w:eastAsia="游明朝" w:hAnsi="Calibri" w:cs="Calibri"/>
                 <w:b/>
                 <w:bCs/>
                 <w:sz w:val="32"/>
@@ -3594,7 +3759,7 @@
               <w:jc w:val="center"/>
               <w:cnfStyle w:val="000000000000" w:firstRow="0" w:lastRow="0" w:firstColumn="0" w:lastColumn="0" w:oddVBand="0" w:evenVBand="0" w:oddHBand="0" w:evenHBand="0" w:firstRowFirstColumn="0" w:firstRowLastColumn="0" w:lastRowFirstColumn="0" w:lastRowLastColumn="0"/>
               <w:rPr>
-                <w:rFonts w:ascii="Calibri" w:eastAsia="Yu Mincho" w:hAnsi="Calibri" w:cs="Calibri"/>
+                <w:rFonts w:ascii="Calibri" w:eastAsia="游明朝" w:hAnsi="Calibri" w:cs="Calibri"/>
                 <w:b/>
                 <w:bCs/>
                 <w:sz w:val="32"/>
@@ -3605,7 +3770,7 @@
             <w:proofErr w:type="spellStart"/>
             <w:r>
               <w:rPr>
-                <w:rFonts w:ascii="Calibri" w:eastAsia="Yu Mincho" w:hAnsi="Calibri" w:cs="Calibri"/>
+                <w:rFonts w:ascii="Calibri" w:eastAsia="游明朝" w:hAnsi="Calibri" w:cs="Calibri"/>
                 <w:b/>
                 <w:bCs/>
                 <w:sz w:val="32"/>
@@ -3622,7 +3787,7 @@
               <w:jc w:val="center"/>
               <w:cnfStyle w:val="000000000000" w:firstRow="0" w:lastRow="0" w:firstColumn="0" w:lastColumn="0" w:oddVBand="0" w:evenVBand="0" w:oddHBand="0" w:evenHBand="0" w:firstRowFirstColumn="0" w:firstRowLastColumn="0" w:lastRowFirstColumn="0" w:lastRowLastColumn="0"/>
               <w:rPr>
-                <w:rFonts w:ascii="Calibri" w:eastAsia="Yu Mincho" w:hAnsi="Calibri" w:cs="Calibri"/>
+                <w:rFonts w:ascii="Calibri" w:eastAsia="游明朝" w:hAnsi="Calibri" w:cs="Calibri"/>
                 <w:b/>
                 <w:bCs/>
                 <w:sz w:val="32"/>
@@ -3632,7 +3797,7 @@
             </w:pPr>
             <w:r>
               <w:rPr>
-                <w:rFonts w:ascii="Calibri" w:eastAsia="Yu Mincho" w:hAnsi="Calibri" w:cs="Calibri"/>
+                <w:rFonts w:ascii="Calibri" w:eastAsia="游明朝" w:hAnsi="Calibri" w:cs="Calibri"/>
                 <w:b/>
                 <w:bCs/>
                 <w:sz w:val="32"/>
@@ -3660,7 +3825,7 @@
               <w:jc w:val="center"/>
               <w:cnfStyle w:val="000000000000" w:firstRow="0" w:lastRow="0" w:firstColumn="0" w:lastColumn="0" w:oddVBand="0" w:evenVBand="0" w:oddHBand="0" w:evenHBand="0" w:firstRowFirstColumn="0" w:firstRowLastColumn="0" w:lastRowFirstColumn="0" w:lastRowLastColumn="0"/>
               <w:rPr>
-                <w:rFonts w:ascii="Calibri" w:eastAsia="Yu Mincho" w:hAnsi="Calibri" w:cs="Calibri"/>
+                <w:rFonts w:ascii="Calibri" w:eastAsia="游明朝" w:hAnsi="Calibri" w:cs="Calibri"/>
                 <w:b/>
                 <w:bCs/>
                 <w:sz w:val="32"/>
@@ -3687,7 +3852,7 @@
               <w:jc w:val="center"/>
               <w:cnfStyle w:val="000000000000" w:firstRow="0" w:lastRow="0" w:firstColumn="0" w:lastColumn="0" w:oddVBand="0" w:evenVBand="0" w:oddHBand="0" w:evenHBand="0" w:firstRowFirstColumn="0" w:firstRowLastColumn="0" w:lastRowFirstColumn="0" w:lastRowLastColumn="0"/>
               <w:rPr>
-                <w:rFonts w:ascii="Calibri" w:eastAsia="Yu Mincho" w:hAnsi="Calibri" w:cs="Calibri"/>
+                <w:rFonts w:ascii="Calibri" w:eastAsia="游明朝" w:hAnsi="Calibri" w:cs="Calibri"/>
                 <w:b/>
                 <w:bCs/>
                 <w:sz w:val="32"/>
@@ -3697,7 +3862,7 @@
             </w:pPr>
             <w:r>
               <w:rPr>
-                <w:rFonts w:ascii="Calibri" w:eastAsia="Yu Mincho" w:hAnsi="Calibri" w:cs="Calibri"/>
+                <w:rFonts w:ascii="Calibri" w:eastAsia="游明朝" w:hAnsi="Calibri" w:cs="Calibri"/>
                 <w:b/>
                 <w:bCs/>
                 <w:sz w:val="32"/>
@@ -3730,15 +3895,15 @@
               <w:spacing w:line="360" w:lineRule="auto"/>
               <w:jc w:val="center"/>
               <w:rPr>
-                <w:rFonts w:ascii="Calibri" w:eastAsia="Yu Mincho" w:hAnsi="Calibri" w:cs="Calibri"/>
-                <w:sz w:val="32"/>
-                <w:szCs w:val="32"/>
-                <w:lang w:val="hu-HU"/>
-              </w:rPr>
-            </w:pPr>
-            <w:r>
-              <w:rPr>
-                <w:rFonts w:ascii="Calibri" w:eastAsia="Yu Mincho" w:hAnsi="Calibri" w:cs="Calibri"/>
+                <w:rFonts w:ascii="Calibri" w:eastAsia="游明朝" w:hAnsi="Calibri" w:cs="Calibri"/>
+                <w:sz w:val="32"/>
+                <w:szCs w:val="32"/>
+                <w:lang w:val="hu-HU"/>
+              </w:rPr>
+            </w:pPr>
+            <w:r>
+              <w:rPr>
+                <w:rFonts w:ascii="Calibri" w:eastAsia="游明朝" w:hAnsi="Calibri" w:cs="Calibri"/>
                 <w:sz w:val="32"/>
                 <w:szCs w:val="32"/>
                 <w:lang w:val="hu-HU"/>
@@ -3763,7 +3928,7 @@
               <w:jc w:val="center"/>
               <w:cnfStyle w:val="000000100000" w:firstRow="0" w:lastRow="0" w:firstColumn="0" w:lastColumn="0" w:oddVBand="0" w:evenVBand="0" w:oddHBand="1" w:evenHBand="0" w:firstRowFirstColumn="0" w:firstRowLastColumn="0" w:lastRowFirstColumn="0" w:lastRowLastColumn="0"/>
               <w:rPr>
-                <w:rFonts w:ascii="Calibri" w:eastAsia="Yu Mincho" w:hAnsi="Calibri" w:cs="Calibri"/>
+                <w:rFonts w:ascii="Calibri" w:eastAsia="游明朝" w:hAnsi="Calibri" w:cs="Calibri"/>
                 <w:b/>
                 <w:bCs/>
                 <w:sz w:val="32"/>
@@ -3773,7 +3938,7 @@
             </w:pPr>
             <w:r>
               <w:rPr>
-                <w:rFonts w:ascii="Calibri" w:eastAsia="Yu Mincho" w:hAnsi="Calibri" w:cs="Calibri"/>
+                <w:rFonts w:ascii="Calibri" w:eastAsia="游明朝" w:hAnsi="Calibri" w:cs="Calibri"/>
                 <w:b/>
                 <w:bCs/>
                 <w:sz w:val="32"/>
@@ -3800,7 +3965,7 @@
               <w:jc w:val="center"/>
               <w:cnfStyle w:val="000000100000" w:firstRow="0" w:lastRow="0" w:firstColumn="0" w:lastColumn="0" w:oddVBand="0" w:evenVBand="0" w:oddHBand="1" w:evenHBand="0" w:firstRowFirstColumn="0" w:firstRowLastColumn="0" w:lastRowFirstColumn="0" w:lastRowLastColumn="0"/>
               <w:rPr>
-                <w:rFonts w:ascii="Calibri" w:eastAsia="Yu Mincho" w:hAnsi="Calibri" w:cs="Calibri"/>
+                <w:rFonts w:ascii="Calibri" w:eastAsia="游明朝" w:hAnsi="Calibri" w:cs="Calibri"/>
                 <w:b/>
                 <w:bCs/>
                 <w:sz w:val="32"/>
@@ -3811,7 +3976,7 @@
             <w:proofErr w:type="spellStart"/>
             <w:r>
               <w:rPr>
-                <w:rFonts w:ascii="Calibri" w:eastAsia="Yu Mincho" w:hAnsi="Calibri" w:cs="Calibri"/>
+                <w:rFonts w:ascii="Calibri" w:eastAsia="游明朝" w:hAnsi="Calibri" w:cs="Calibri"/>
                 <w:b/>
                 <w:bCs/>
                 <w:sz w:val="32"/>
@@ -3828,7 +3993,7 @@
               <w:jc w:val="center"/>
               <w:cnfStyle w:val="000000100000" w:firstRow="0" w:lastRow="0" w:firstColumn="0" w:lastColumn="0" w:oddVBand="0" w:evenVBand="0" w:oddHBand="1" w:evenHBand="0" w:firstRowFirstColumn="0" w:firstRowLastColumn="0" w:lastRowFirstColumn="0" w:lastRowLastColumn="0"/>
               <w:rPr>
-                <w:rFonts w:ascii="Calibri" w:eastAsia="Yu Mincho" w:hAnsi="Calibri" w:cs="Calibri"/>
+                <w:rFonts w:ascii="Calibri" w:eastAsia="游明朝" w:hAnsi="Calibri" w:cs="Calibri"/>
                 <w:b/>
                 <w:bCs/>
                 <w:sz w:val="32"/>
@@ -3838,7 +4003,7 @@
             </w:pPr>
             <w:r>
               <w:rPr>
-                <w:rFonts w:ascii="Calibri" w:eastAsia="Yu Mincho" w:hAnsi="Calibri" w:cs="Calibri"/>
+                <w:rFonts w:ascii="Calibri" w:eastAsia="游明朝" w:hAnsi="Calibri" w:cs="Calibri"/>
                 <w:b/>
                 <w:bCs/>
                 <w:sz w:val="32"/>
@@ -3865,7 +4030,7 @@
               <w:jc w:val="center"/>
               <w:cnfStyle w:val="000000100000" w:firstRow="0" w:lastRow="0" w:firstColumn="0" w:lastColumn="0" w:oddVBand="0" w:evenVBand="0" w:oddHBand="1" w:evenHBand="0" w:firstRowFirstColumn="0" w:firstRowLastColumn="0" w:lastRowFirstColumn="0" w:lastRowLastColumn="0"/>
               <w:rPr>
-                <w:rFonts w:ascii="Calibri" w:eastAsia="Yu Mincho" w:hAnsi="Calibri" w:cs="Calibri"/>
+                <w:rFonts w:ascii="Calibri" w:eastAsia="游明朝" w:hAnsi="Calibri" w:cs="Calibri"/>
                 <w:b/>
                 <w:bCs/>
                 <w:sz w:val="32"/>
@@ -3891,7 +4056,7 @@
               <w:jc w:val="center"/>
               <w:cnfStyle w:val="000000100000" w:firstRow="0" w:lastRow="0" w:firstColumn="0" w:lastColumn="0" w:oddVBand="0" w:evenVBand="0" w:oddHBand="1" w:evenHBand="0" w:firstRowFirstColumn="0" w:firstRowLastColumn="0" w:lastRowFirstColumn="0" w:lastRowLastColumn="0"/>
               <w:rPr>
-                <w:rFonts w:ascii="Calibri" w:eastAsia="Yu Mincho" w:hAnsi="Calibri" w:cs="Calibri"/>
+                <w:rFonts w:ascii="Calibri" w:eastAsia="游明朝" w:hAnsi="Calibri" w:cs="Calibri"/>
                 <w:b/>
                 <w:bCs/>
                 <w:sz w:val="32"/>
@@ -3901,7 +4066,7 @@
             </w:pPr>
             <w:r>
               <w:rPr>
-                <w:rFonts w:ascii="Calibri" w:eastAsia="Yu Mincho" w:hAnsi="Calibri" w:cs="Calibri"/>
+                <w:rFonts w:ascii="Calibri" w:eastAsia="游明朝" w:hAnsi="Calibri" w:cs="Calibri"/>
                 <w:b/>
                 <w:bCs/>
                 <w:sz w:val="32"/>
@@ -3934,7 +4099,7 @@
               <w:spacing w:line="360" w:lineRule="auto"/>
               <w:jc w:val="center"/>
               <w:rPr>
-                <w:rFonts w:ascii="Calibri" w:eastAsia="Yu Mincho" w:hAnsi="Calibri" w:cs="Calibri"/>
+                <w:rFonts w:ascii="Calibri" w:eastAsia="游明朝" w:hAnsi="Calibri" w:cs="Calibri"/>
                 <w:b w:val="0"/>
                 <w:bCs w:val="0"/>
                 <w:sz w:val="32"/>
@@ -3944,7 +4109,7 @@
             </w:pPr>
             <w:r>
               <w:rPr>
-                <w:rFonts w:ascii="Calibri" w:eastAsia="Yu Mincho" w:hAnsi="Calibri" w:cs="Calibri"/>
+                <w:rFonts w:ascii="Calibri" w:eastAsia="游明朝" w:hAnsi="Calibri" w:cs="Calibri"/>
                 <w:b w:val="0"/>
                 <w:bCs w:val="0"/>
                 <w:sz w:val="32"/>
@@ -3972,15 +4137,15 @@
               <w:jc w:val="center"/>
               <w:cnfStyle w:val="000000000000" w:firstRow="0" w:lastRow="0" w:firstColumn="0" w:lastColumn="0" w:oddVBand="0" w:evenVBand="0" w:oddHBand="0" w:evenHBand="0" w:firstRowFirstColumn="0" w:firstRowLastColumn="0" w:lastRowFirstColumn="0" w:lastRowLastColumn="0"/>
               <w:rPr>
-                <w:rFonts w:ascii="Calibri" w:eastAsia="Yu Mincho" w:hAnsi="Calibri" w:cs="Calibri"/>
-                <w:sz w:val="32"/>
-                <w:szCs w:val="32"/>
-                <w:lang w:val="hu-HU"/>
-              </w:rPr>
-            </w:pPr>
-            <w:r>
-              <w:rPr>
-                <w:rFonts w:ascii="Calibri" w:eastAsia="Yu Mincho" w:hAnsi="Calibri" w:cs="Calibri"/>
+                <w:rFonts w:ascii="Calibri" w:eastAsia="游明朝" w:hAnsi="Calibri" w:cs="Calibri"/>
+                <w:sz w:val="32"/>
+                <w:szCs w:val="32"/>
+                <w:lang w:val="hu-HU"/>
+              </w:rPr>
+            </w:pPr>
+            <w:r>
+              <w:rPr>
+                <w:rFonts w:ascii="Calibri" w:eastAsia="游明朝" w:hAnsi="Calibri" w:cs="Calibri"/>
                 <w:sz w:val="32"/>
                 <w:szCs w:val="32"/>
                 <w:lang w:val="hu-HU"/>
@@ -4006,7 +4171,7 @@
               <w:jc w:val="center"/>
               <w:cnfStyle w:val="000000000000" w:firstRow="0" w:lastRow="0" w:firstColumn="0" w:lastColumn="0" w:oddVBand="0" w:evenVBand="0" w:oddHBand="0" w:evenHBand="0" w:firstRowFirstColumn="0" w:firstRowLastColumn="0" w:lastRowFirstColumn="0" w:lastRowLastColumn="0"/>
               <w:rPr>
-                <w:rFonts w:ascii="Calibri" w:eastAsia="Yu Mincho" w:hAnsi="Calibri" w:cs="Calibri"/>
+                <w:rFonts w:ascii="Calibri" w:eastAsia="游明朝" w:hAnsi="Calibri" w:cs="Calibri"/>
                 <w:sz w:val="32"/>
                 <w:szCs w:val="32"/>
                 <w:lang w:val="hu-HU"/>
@@ -4015,7 +4180,7 @@
             <w:proofErr w:type="spellStart"/>
             <w:r>
               <w:rPr>
-                <w:rFonts w:ascii="Calibri" w:eastAsia="Yu Mincho" w:hAnsi="Calibri" w:cs="Calibri"/>
+                <w:rFonts w:ascii="Calibri" w:eastAsia="游明朝" w:hAnsi="Calibri" w:cs="Calibri"/>
                 <w:sz w:val="32"/>
                 <w:szCs w:val="32"/>
                 <w:lang w:val="hu-HU"/>
@@ -4030,15 +4195,15 @@
               <w:jc w:val="center"/>
               <w:cnfStyle w:val="000000000000" w:firstRow="0" w:lastRow="0" w:firstColumn="0" w:lastColumn="0" w:oddVBand="0" w:evenVBand="0" w:oddHBand="0" w:evenHBand="0" w:firstRowFirstColumn="0" w:firstRowLastColumn="0" w:lastRowFirstColumn="0" w:lastRowLastColumn="0"/>
               <w:rPr>
-                <w:rFonts w:ascii="Calibri" w:eastAsia="Yu Mincho" w:hAnsi="Calibri" w:cs="Calibri"/>
-                <w:sz w:val="32"/>
-                <w:szCs w:val="32"/>
-                <w:lang w:val="hu-HU"/>
-              </w:rPr>
-            </w:pPr>
-            <w:r>
-              <w:rPr>
-                <w:rFonts w:ascii="Calibri" w:eastAsia="Yu Mincho" w:hAnsi="Calibri" w:cs="Calibri"/>
+                <w:rFonts w:ascii="Calibri" w:eastAsia="游明朝" w:hAnsi="Calibri" w:cs="Calibri"/>
+                <w:sz w:val="32"/>
+                <w:szCs w:val="32"/>
+                <w:lang w:val="hu-HU"/>
+              </w:rPr>
+            </w:pPr>
+            <w:r>
+              <w:rPr>
+                <w:rFonts w:ascii="Calibri" w:eastAsia="游明朝" w:hAnsi="Calibri" w:cs="Calibri"/>
                 <w:sz w:val="32"/>
                 <w:szCs w:val="32"/>
                 <w:lang w:val="hu-HU"/>
@@ -4064,7 +4229,7 @@
               <w:jc w:val="center"/>
               <w:cnfStyle w:val="000000000000" w:firstRow="0" w:lastRow="0" w:firstColumn="0" w:lastColumn="0" w:oddVBand="0" w:evenVBand="0" w:oddHBand="0" w:evenHBand="0" w:firstRowFirstColumn="0" w:firstRowLastColumn="0" w:lastRowFirstColumn="0" w:lastRowLastColumn="0"/>
               <w:rPr>
-                <w:rFonts w:ascii="Calibri" w:eastAsia="Yu Mincho" w:hAnsi="Calibri" w:cs="Calibri"/>
+                <w:rFonts w:ascii="Calibri" w:eastAsia="游明朝" w:hAnsi="Calibri" w:cs="Calibri"/>
                 <w:sz w:val="32"/>
                 <w:szCs w:val="32"/>
                 <w:lang w:val="hu-HU"/>
@@ -4089,7 +4254,7 @@
               <w:jc w:val="center"/>
               <w:cnfStyle w:val="000000000000" w:firstRow="0" w:lastRow="0" w:firstColumn="0" w:lastColumn="0" w:oddVBand="0" w:evenVBand="0" w:oddHBand="0" w:evenHBand="0" w:firstRowFirstColumn="0" w:firstRowLastColumn="0" w:lastRowFirstColumn="0" w:lastRowLastColumn="0"/>
               <w:rPr>
-                <w:rFonts w:ascii="Calibri" w:eastAsia="Yu Mincho" w:hAnsi="Calibri" w:cs="Calibri"/>
+                <w:rFonts w:ascii="Calibri" w:eastAsia="游明朝" w:hAnsi="Calibri" w:cs="Calibri"/>
                 <w:sz w:val="32"/>
                 <w:szCs w:val="32"/>
                 <w:lang w:val="hu-HU"/>
@@ -4119,7 +4284,7 @@
               <w:spacing w:line="360" w:lineRule="auto"/>
               <w:jc w:val="center"/>
               <w:rPr>
-                <w:rFonts w:ascii="Calibri" w:eastAsia="Yu Mincho" w:hAnsi="Calibri" w:cs="Calibri"/>
+                <w:rFonts w:ascii="Calibri" w:eastAsia="游明朝" w:hAnsi="Calibri" w:cs="Calibri"/>
                 <w:b w:val="0"/>
                 <w:bCs w:val="0"/>
                 <w:sz w:val="32"/>
@@ -4129,7 +4294,7 @@
             </w:pPr>
             <w:r>
               <w:rPr>
-                <w:rFonts w:ascii="Calibri" w:eastAsia="Yu Mincho" w:hAnsi="Calibri" w:cs="Calibri"/>
+                <w:rFonts w:ascii="Calibri" w:eastAsia="游明朝" w:hAnsi="Calibri" w:cs="Calibri"/>
                 <w:b w:val="0"/>
                 <w:bCs w:val="0"/>
                 <w:sz w:val="32"/>
@@ -4157,15 +4322,15 @@
               <w:jc w:val="center"/>
               <w:cnfStyle w:val="000000100000" w:firstRow="0" w:lastRow="0" w:firstColumn="0" w:lastColumn="0" w:oddVBand="0" w:evenVBand="0" w:oddHBand="1" w:evenHBand="0" w:firstRowFirstColumn="0" w:firstRowLastColumn="0" w:lastRowFirstColumn="0" w:lastRowLastColumn="0"/>
               <w:rPr>
-                <w:rFonts w:ascii="Calibri" w:eastAsia="Yu Mincho" w:hAnsi="Calibri" w:cs="Calibri"/>
-                <w:sz w:val="32"/>
-                <w:szCs w:val="32"/>
-                <w:lang w:val="hu-HU"/>
-              </w:rPr>
-            </w:pPr>
-            <w:r>
-              <w:rPr>
-                <w:rFonts w:ascii="Calibri" w:eastAsia="Yu Mincho" w:hAnsi="Calibri" w:cs="Calibri"/>
+                <w:rFonts w:ascii="Calibri" w:eastAsia="游明朝" w:hAnsi="Calibri" w:cs="Calibri"/>
+                <w:sz w:val="32"/>
+                <w:szCs w:val="32"/>
+                <w:lang w:val="hu-HU"/>
+              </w:rPr>
+            </w:pPr>
+            <w:r>
+              <w:rPr>
+                <w:rFonts w:ascii="Calibri" w:eastAsia="游明朝" w:hAnsi="Calibri" w:cs="Calibri"/>
                 <w:sz w:val="32"/>
                 <w:szCs w:val="32"/>
                 <w:lang w:val="hu-HU"/>
@@ -4190,15 +4355,15 @@
               <w:jc w:val="center"/>
               <w:cnfStyle w:val="000000100000" w:firstRow="0" w:lastRow="0" w:firstColumn="0" w:lastColumn="0" w:oddVBand="0" w:evenVBand="0" w:oddHBand="1" w:evenHBand="0" w:firstRowFirstColumn="0" w:firstRowLastColumn="0" w:lastRowFirstColumn="0" w:lastRowLastColumn="0"/>
               <w:rPr>
-                <w:rFonts w:ascii="Calibri" w:eastAsia="Yu Mincho" w:hAnsi="Calibri" w:cs="Calibri"/>
-                <w:sz w:val="32"/>
-                <w:szCs w:val="32"/>
-                <w:lang w:val="hu-HU"/>
-              </w:rPr>
-            </w:pPr>
-            <w:r>
-              <w:rPr>
-                <w:rFonts w:ascii="Calibri" w:eastAsia="Yu Mincho" w:hAnsi="Calibri" w:cs="Calibri"/>
+                <w:rFonts w:ascii="Calibri" w:eastAsia="游明朝" w:hAnsi="Calibri" w:cs="Calibri"/>
+                <w:sz w:val="32"/>
+                <w:szCs w:val="32"/>
+                <w:lang w:val="hu-HU"/>
+              </w:rPr>
+            </w:pPr>
+            <w:r>
+              <w:rPr>
+                <w:rFonts w:ascii="Calibri" w:eastAsia="游明朝" w:hAnsi="Calibri" w:cs="Calibri"/>
                 <w:sz w:val="32"/>
                 <w:szCs w:val="32"/>
                 <w:lang w:val="hu-HU"/>
@@ -4223,15 +4388,15 @@
               <w:jc w:val="center"/>
               <w:cnfStyle w:val="000000100000" w:firstRow="0" w:lastRow="0" w:firstColumn="0" w:lastColumn="0" w:oddVBand="0" w:evenVBand="0" w:oddHBand="1" w:evenHBand="0" w:firstRowFirstColumn="0" w:firstRowLastColumn="0" w:lastRowFirstColumn="0" w:lastRowLastColumn="0"/>
               <w:rPr>
-                <w:rFonts w:ascii="Calibri" w:eastAsia="Yu Mincho" w:hAnsi="Calibri" w:cs="Calibri"/>
-                <w:sz w:val="32"/>
-                <w:szCs w:val="32"/>
-                <w:lang w:val="hu-HU"/>
-              </w:rPr>
-            </w:pPr>
-            <w:r>
-              <w:rPr>
-                <w:rFonts w:ascii="Calibri" w:eastAsia="Yu Mincho" w:hAnsi="Calibri" w:cs="Calibri"/>
+                <w:rFonts w:ascii="Calibri" w:eastAsia="游明朝" w:hAnsi="Calibri" w:cs="Calibri"/>
+                <w:sz w:val="32"/>
+                <w:szCs w:val="32"/>
+                <w:lang w:val="hu-HU"/>
+              </w:rPr>
+            </w:pPr>
+            <w:r>
+              <w:rPr>
+                <w:rFonts w:ascii="Calibri" w:eastAsia="游明朝" w:hAnsi="Calibri" w:cs="Calibri"/>
                 <w:sz w:val="32"/>
                 <w:szCs w:val="32"/>
                 <w:lang w:val="hu-HU"/>
@@ -4256,15 +4421,15 @@
               <w:jc w:val="center"/>
               <w:cnfStyle w:val="000000100000" w:firstRow="0" w:lastRow="0" w:firstColumn="0" w:lastColumn="0" w:oddVBand="0" w:evenVBand="0" w:oddHBand="1" w:evenHBand="0" w:firstRowFirstColumn="0" w:firstRowLastColumn="0" w:lastRowFirstColumn="0" w:lastRowLastColumn="0"/>
               <w:rPr>
-                <w:rFonts w:ascii="Calibri" w:eastAsia="Yu Mincho" w:hAnsi="Calibri" w:cs="Calibri"/>
-                <w:sz w:val="32"/>
-                <w:szCs w:val="32"/>
-                <w:lang w:val="hu-HU"/>
-              </w:rPr>
-            </w:pPr>
-            <w:r>
-              <w:rPr>
-                <w:rFonts w:ascii="Calibri" w:eastAsia="Yu Mincho" w:hAnsi="Calibri" w:cs="Calibri"/>
+                <w:rFonts w:ascii="Calibri" w:eastAsia="游明朝" w:hAnsi="Calibri" w:cs="Calibri"/>
+                <w:sz w:val="32"/>
+                <w:szCs w:val="32"/>
+                <w:lang w:val="hu-HU"/>
+              </w:rPr>
+            </w:pPr>
+            <w:r>
+              <w:rPr>
+                <w:rFonts w:ascii="Calibri" w:eastAsia="游明朝" w:hAnsi="Calibri" w:cs="Calibri"/>
                 <w:sz w:val="32"/>
                 <w:szCs w:val="32"/>
                 <w:lang w:val="hu-HU"/>
@@ -4295,7 +4460,7 @@
               <w:spacing w:line="360" w:lineRule="auto"/>
               <w:jc w:val="center"/>
               <w:rPr>
-                <w:rFonts w:ascii="Calibri" w:eastAsia="Yu Mincho" w:hAnsi="Calibri" w:cs="Calibri"/>
+                <w:rFonts w:ascii="Calibri" w:eastAsia="游明朝" w:hAnsi="Calibri" w:cs="Calibri"/>
                 <w:b w:val="0"/>
                 <w:bCs w:val="0"/>
                 <w:sz w:val="32"/>
@@ -4305,7 +4470,7 @@
             </w:pPr>
             <w:r>
               <w:rPr>
-                <w:rFonts w:ascii="Calibri" w:eastAsia="Yu Mincho" w:hAnsi="Calibri" w:cs="Calibri"/>
+                <w:rFonts w:ascii="Calibri" w:eastAsia="游明朝" w:hAnsi="Calibri" w:cs="Calibri"/>
                 <w:b w:val="0"/>
                 <w:bCs w:val="0"/>
                 <w:sz w:val="32"/>
@@ -4333,15 +4498,15 @@
               <w:jc w:val="center"/>
               <w:cnfStyle w:val="000000000000" w:firstRow="0" w:lastRow="0" w:firstColumn="0" w:lastColumn="0" w:oddVBand="0" w:evenVBand="0" w:oddHBand="0" w:evenHBand="0" w:firstRowFirstColumn="0" w:firstRowLastColumn="0" w:lastRowFirstColumn="0" w:lastRowLastColumn="0"/>
               <w:rPr>
-                <w:rFonts w:ascii="Calibri" w:eastAsia="Yu Mincho" w:hAnsi="Calibri" w:cs="Calibri"/>
-                <w:sz w:val="32"/>
-                <w:szCs w:val="32"/>
-                <w:lang w:val="hu-HU"/>
-              </w:rPr>
-            </w:pPr>
-            <w:r>
-              <w:rPr>
-                <w:rFonts w:ascii="Calibri" w:eastAsia="Yu Mincho" w:hAnsi="Calibri" w:cs="Calibri"/>
+                <w:rFonts w:ascii="Calibri" w:eastAsia="游明朝" w:hAnsi="Calibri" w:cs="Calibri"/>
+                <w:sz w:val="32"/>
+                <w:szCs w:val="32"/>
+                <w:lang w:val="hu-HU"/>
+              </w:rPr>
+            </w:pPr>
+            <w:r>
+              <w:rPr>
+                <w:rFonts w:ascii="Calibri" w:eastAsia="游明朝" w:hAnsi="Calibri" w:cs="Calibri"/>
                 <w:sz w:val="32"/>
                 <w:szCs w:val="32"/>
                 <w:lang w:val="hu-HU"/>
@@ -4367,15 +4532,15 @@
               <w:jc w:val="center"/>
               <w:cnfStyle w:val="000000000000" w:firstRow="0" w:lastRow="0" w:firstColumn="0" w:lastColumn="0" w:oddVBand="0" w:evenVBand="0" w:oddHBand="0" w:evenHBand="0" w:firstRowFirstColumn="0" w:firstRowLastColumn="0" w:lastRowFirstColumn="0" w:lastRowLastColumn="0"/>
               <w:rPr>
-                <w:rFonts w:ascii="Calibri" w:eastAsia="Yu Mincho" w:hAnsi="Calibri" w:cs="Calibri"/>
-                <w:sz w:val="32"/>
-                <w:szCs w:val="32"/>
-                <w:lang w:val="hu-HU"/>
-              </w:rPr>
-            </w:pPr>
-            <w:r>
-              <w:rPr>
-                <w:rFonts w:ascii="Calibri" w:eastAsia="Yu Mincho" w:hAnsi="Calibri" w:cs="Calibri"/>
+                <w:rFonts w:ascii="Calibri" w:eastAsia="游明朝" w:hAnsi="Calibri" w:cs="Calibri"/>
+                <w:sz w:val="32"/>
+                <w:szCs w:val="32"/>
+                <w:lang w:val="hu-HU"/>
+              </w:rPr>
+            </w:pPr>
+            <w:r>
+              <w:rPr>
+                <w:rFonts w:ascii="Calibri" w:eastAsia="游明朝" w:hAnsi="Calibri" w:cs="Calibri"/>
                 <w:sz w:val="32"/>
                 <w:szCs w:val="32"/>
                 <w:lang w:val="hu-HU"/>
@@ -4401,7 +4566,7 @@
               <w:jc w:val="center"/>
               <w:cnfStyle w:val="000000000000" w:firstRow="0" w:lastRow="0" w:firstColumn="0" w:lastColumn="0" w:oddVBand="0" w:evenVBand="0" w:oddHBand="0" w:evenHBand="0" w:firstRowFirstColumn="0" w:firstRowLastColumn="0" w:lastRowFirstColumn="0" w:lastRowLastColumn="0"/>
               <w:rPr>
-                <w:rFonts w:ascii="Calibri" w:eastAsia="Yu Mincho" w:hAnsi="Calibri" w:cs="Calibri"/>
+                <w:rFonts w:ascii="Calibri" w:eastAsia="游明朝" w:hAnsi="Calibri" w:cs="Calibri"/>
                 <w:sz w:val="32"/>
                 <w:szCs w:val="32"/>
                 <w:lang w:val="hu-HU"/>
@@ -4426,15 +4591,15 @@
               <w:jc w:val="center"/>
               <w:cnfStyle w:val="000000000000" w:firstRow="0" w:lastRow="0" w:firstColumn="0" w:lastColumn="0" w:oddVBand="0" w:evenVBand="0" w:oddHBand="0" w:evenHBand="0" w:firstRowFirstColumn="0" w:firstRowLastColumn="0" w:lastRowFirstColumn="0" w:lastRowLastColumn="0"/>
               <w:rPr>
-                <w:rFonts w:ascii="Calibri" w:eastAsia="Yu Mincho" w:hAnsi="Calibri" w:cs="Calibri"/>
-                <w:sz w:val="32"/>
-                <w:szCs w:val="32"/>
-                <w:lang w:val="hu-HU"/>
-              </w:rPr>
-            </w:pPr>
-            <w:r>
-              <w:rPr>
-                <w:rFonts w:ascii="Calibri" w:eastAsia="Yu Mincho" w:hAnsi="Calibri" w:cs="Calibri"/>
+                <w:rFonts w:ascii="Calibri" w:eastAsia="游明朝" w:hAnsi="Calibri" w:cs="Calibri"/>
+                <w:sz w:val="32"/>
+                <w:szCs w:val="32"/>
+                <w:lang w:val="hu-HU"/>
+              </w:rPr>
+            </w:pPr>
+            <w:r>
+              <w:rPr>
+                <w:rFonts w:ascii="Calibri" w:eastAsia="游明朝" w:hAnsi="Calibri" w:cs="Calibri"/>
                 <w:sz w:val="32"/>
                 <w:szCs w:val="32"/>
                 <w:lang w:val="hu-HU"/>
@@ -4456,33 +4621,186 @@
             <w:tcBorders>
               <w:top w:val="single" w:sz="8" w:space="0" w:color="FF0000"/>
               <w:left w:val="single" w:sz="8" w:space="0" w:color="auto"/>
+              <w:bottom w:val="single" w:sz="8" w:space="0" w:color="FF0000"/>
+              <w:right w:val="single" w:sz="8" w:space="0" w:color="FF0000"/>
+            </w:tcBorders>
+          </w:tcPr>
+          <w:p>
+            <w:pPr>
+              <w:spacing w:line="360" w:lineRule="auto"/>
+              <w:jc w:val="center"/>
+              <w:rPr>
+                <w:rFonts w:eastAsia="游明朝"/>
+                <w:sz w:val="32"/>
+                <w:szCs w:val="32"/>
+              </w:rPr>
+            </w:pPr>
+            <w:r>
+              <w:rPr>
+                <w:rFonts w:eastAsia="游明朝"/>
+                <w:sz w:val="32"/>
+                <w:szCs w:val="32"/>
+              </w:rPr>
+              <w:t>achivements</w:t>
+            </w:r>
+          </w:p>
+        </w:tc>
+        <w:tc>
+          <w:tcPr>
+            <w:tcW w:w="2551" w:type="dxa"/>
+            <w:tcBorders>
+              <w:top w:val="single" w:sz="8" w:space="0" w:color="FF0000"/>
+              <w:left w:val="single" w:sz="8" w:space="0" w:color="FF0000"/>
+              <w:bottom w:val="single" w:sz="8" w:space="0" w:color="FF0000"/>
+              <w:right w:val="single" w:sz="8" w:space="0" w:color="FF0000"/>
+            </w:tcBorders>
+          </w:tcPr>
+          <w:p>
+            <w:pPr>
+              <w:spacing w:line="360" w:lineRule="auto"/>
+              <w:jc w:val="center"/>
+              <w:cnfStyle w:val="000000100000" w:firstRow="0" w:lastRow="0" w:firstColumn="0" w:lastColumn="0" w:oddVBand="0" w:evenVBand="0" w:oddHBand="1" w:evenHBand="0" w:firstRowFirstColumn="0" w:firstRowLastColumn="0" w:lastRowFirstColumn="0" w:lastRowLastColumn="0"/>
+              <w:rPr>
+                <w:rFonts w:eastAsia="游明朝"/>
+                <w:sz w:val="32"/>
+                <w:szCs w:val="32"/>
+              </w:rPr>
+            </w:pPr>
+            <w:r>
+              <w:rPr>
+                <w:rFonts w:eastAsia="游明朝"/>
+                <w:sz w:val="32"/>
+                <w:szCs w:val="32"/>
+              </w:rPr>
+              <w:t>Az elért achivementek listája</w:t>
+            </w:r>
+          </w:p>
+        </w:tc>
+        <w:tc>
+          <w:tcPr>
+            <w:tcW w:w="1560" w:type="dxa"/>
+            <w:tcBorders>
+              <w:top w:val="single" w:sz="8" w:space="0" w:color="FF0000"/>
+              <w:left w:val="single" w:sz="8" w:space="0" w:color="FF0000"/>
+              <w:bottom w:val="single" w:sz="8" w:space="0" w:color="FF0000"/>
+              <w:right w:val="single" w:sz="8" w:space="0" w:color="FF0000"/>
+            </w:tcBorders>
+          </w:tcPr>
+          <w:p>
+            <w:pPr>
+              <w:spacing w:line="360" w:lineRule="auto"/>
+              <w:jc w:val="center"/>
+              <w:cnfStyle w:val="000000100000" w:firstRow="0" w:lastRow="0" w:firstColumn="0" w:lastColumn="0" w:oddVBand="0" w:evenVBand="0" w:oddHBand="1" w:evenHBand="0" w:firstRowFirstColumn="0" w:firstRowLastColumn="0" w:lastRowFirstColumn="0" w:lastRowLastColumn="0"/>
+              <w:rPr>
+                <w:rFonts w:eastAsia="游明朝"/>
+                <w:sz w:val="32"/>
+                <w:szCs w:val="32"/>
+              </w:rPr>
+            </w:pPr>
+            <w:proofErr w:type="gramStart"/>
+            <w:r>
+              <w:rPr>
+                <w:rFonts w:eastAsia="游明朝"/>
+                <w:sz w:val="32"/>
+                <w:szCs w:val="32"/>
+              </w:rPr>
+              <w:t>varchar(</w:t>
+            </w:r>
+            <w:proofErr w:type="gramEnd"/>
+            <w:r>
+              <w:rPr>
+                <w:rFonts w:eastAsia="游明朝"/>
+                <w:sz w:val="32"/>
+                <w:szCs w:val="32"/>
+              </w:rPr>
+              <w:t>250)</w:t>
+            </w:r>
+          </w:p>
+        </w:tc>
+        <w:tc>
+          <w:tcPr>
+            <w:tcW w:w="1559" w:type="dxa"/>
+            <w:tcBorders>
+              <w:top w:val="single" w:sz="8" w:space="0" w:color="FF0000"/>
+              <w:left w:val="single" w:sz="8" w:space="0" w:color="FF0000"/>
+              <w:bottom w:val="single" w:sz="8" w:space="0" w:color="FF0000"/>
+              <w:right w:val="single" w:sz="8" w:space="0" w:color="FF0000"/>
+            </w:tcBorders>
+          </w:tcPr>
+          <w:p>
+            <w:pPr>
+              <w:spacing w:line="360" w:lineRule="auto"/>
+              <w:jc w:val="center"/>
+              <w:cnfStyle w:val="000000100000" w:firstRow="0" w:lastRow="0" w:firstColumn="0" w:lastColumn="0" w:oddVBand="0" w:evenVBand="0" w:oddHBand="1" w:evenHBand="0" w:firstRowFirstColumn="0" w:firstRowLastColumn="0" w:lastRowFirstColumn="0" w:lastRowLastColumn="0"/>
+              <w:rPr>
+                <w:rFonts w:eastAsia="游明朝"/>
+                <w:sz w:val="32"/>
+                <w:szCs w:val="32"/>
+              </w:rPr>
+            </w:pPr>
+          </w:p>
+        </w:tc>
+        <w:tc>
+          <w:tcPr>
+            <w:tcW w:w="1995" w:type="dxa"/>
+            <w:tcBorders>
+              <w:top w:val="single" w:sz="8" w:space="0" w:color="FF0000"/>
+              <w:left w:val="single" w:sz="8" w:space="0" w:color="FF0000"/>
+              <w:bottom w:val="single" w:sz="8" w:space="0" w:color="FF0000"/>
+              <w:right w:val="single" w:sz="8" w:space="0" w:color="auto"/>
+            </w:tcBorders>
+          </w:tcPr>
+          <w:p>
+            <w:pPr>
+              <w:spacing w:line="360" w:lineRule="auto"/>
+              <w:jc w:val="center"/>
+              <w:cnfStyle w:val="000000100000" w:firstRow="0" w:lastRow="0" w:firstColumn="0" w:lastColumn="0" w:oddVBand="0" w:evenVBand="0" w:oddHBand="1" w:evenHBand="0" w:firstRowFirstColumn="0" w:firstRowLastColumn="0" w:lastRowFirstColumn="0" w:lastRowLastColumn="0"/>
+              <w:rPr>
+                <w:rFonts w:eastAsia="游明朝"/>
+                <w:sz w:val="32"/>
+                <w:szCs w:val="32"/>
+              </w:rPr>
+            </w:pPr>
+          </w:p>
+        </w:tc>
+      </w:tr>
+      <w:tr>
+        <w:trPr>
+          <w:trHeight w:val="1095"/>
+        </w:trPr>
+        <w:tc>
+          <w:tcPr>
+            <w:cnfStyle w:val="001000000000" w:firstRow="0" w:lastRow="0" w:firstColumn="1" w:lastColumn="0" w:oddVBand="0" w:evenVBand="0" w:oddHBand="0" w:evenHBand="0" w:firstRowFirstColumn="0" w:firstRowLastColumn="0" w:lastRowFirstColumn="0" w:lastRowLastColumn="0"/>
+            <w:tcW w:w="1975" w:type="dxa"/>
+            <w:tcBorders>
+              <w:top w:val="single" w:sz="8" w:space="0" w:color="FF0000"/>
+              <w:left w:val="single" w:sz="8" w:space="0" w:color="auto"/>
               <w:bottom w:val="single" w:sz="8" w:space="0" w:color="auto"/>
               <w:right w:val="single" w:sz="8" w:space="0" w:color="FF0000"/>
             </w:tcBorders>
-          </w:tcPr>
-          <w:p>
-            <w:pPr>
-              <w:spacing w:line="360" w:lineRule="auto"/>
-              <w:jc w:val="center"/>
-              <w:rPr>
-                <w:rFonts w:ascii="Calibri" w:eastAsia="Yu Mincho" w:hAnsi="Calibri" w:cs="Calibri"/>
+            <w:shd w:val="clear" w:color="auto" w:fill="E2EFD9" w:themeFill="accent6" w:themeFillTint="33"/>
+          </w:tcPr>
+          <w:p>
+            <w:pPr>
+              <w:spacing w:line="360" w:lineRule="auto"/>
+              <w:jc w:val="center"/>
+              <w:rPr>
+                <w:rFonts w:eastAsia="游明朝"/>
                 <w:b w:val="0"/>
                 <w:bCs w:val="0"/>
                 <w:sz w:val="32"/>
                 <w:szCs w:val="32"/>
-                <w:lang w:val="hu-HU"/>
-              </w:rPr>
-            </w:pPr>
-            <w:r>
-              <w:rPr>
-                <w:rFonts w:ascii="Calibri" w:eastAsia="Yu Mincho" w:hAnsi="Calibri" w:cs="Calibri"/>
+              </w:rPr>
+            </w:pPr>
+            <w:r>
+              <w:rPr>
+                <w:rFonts w:eastAsia="游明朝"/>
                 <w:b w:val="0"/>
                 <w:bCs w:val="0"/>
                 <w:sz w:val="32"/>
                 <w:szCs w:val="32"/>
-                <w:lang w:val="hu-HU"/>
-              </w:rPr>
-              <w:t>achivements</w:t>
+              </w:rPr>
+              <w:t>email</w:t>
             </w:r>
           </w:p>
         </w:tc>
@@ -4495,28 +4813,55 @@
               <w:bottom w:val="single" w:sz="8" w:space="0" w:color="auto"/>
               <w:right w:val="single" w:sz="8" w:space="0" w:color="FF0000"/>
             </w:tcBorders>
-          </w:tcPr>
-          <w:p>
-            <w:pPr>
-              <w:spacing w:line="360" w:lineRule="auto"/>
-              <w:jc w:val="center"/>
-              <w:cnfStyle w:val="000000100000" w:firstRow="0" w:lastRow="0" w:firstColumn="0" w:lastColumn="0" w:oddVBand="0" w:evenVBand="0" w:oddHBand="1" w:evenHBand="0" w:firstRowFirstColumn="0" w:firstRowLastColumn="0" w:lastRowFirstColumn="0" w:lastRowLastColumn="0"/>
-              <w:rPr>
-                <w:rFonts w:ascii="Calibri" w:eastAsia="Yu Mincho" w:hAnsi="Calibri" w:cs="Calibri"/>
-                <w:sz w:val="32"/>
-                <w:szCs w:val="32"/>
-                <w:lang w:val="hu-HU"/>
-              </w:rPr>
-            </w:pPr>
-            <w:r>
-              <w:rPr>
-                <w:rFonts w:ascii="Calibri" w:eastAsia="Yu Mincho" w:hAnsi="Calibri" w:cs="Calibri"/>
-                <w:sz w:val="32"/>
-                <w:szCs w:val="32"/>
-                <w:lang w:val="hu-HU"/>
-              </w:rPr>
-              <w:t>Az elért achivementek listája</w:t>
-            </w:r>
+            <w:shd w:val="clear" w:color="auto" w:fill="E2EFD9" w:themeFill="accent6" w:themeFillTint="33"/>
+          </w:tcPr>
+          <w:p>
+            <w:pPr>
+              <w:spacing w:line="360" w:lineRule="auto"/>
+              <w:jc w:val="center"/>
+              <w:cnfStyle w:val="000000000000" w:firstRow="0" w:lastRow="0" w:firstColumn="0" w:lastColumn="0" w:oddVBand="0" w:evenVBand="0" w:oddHBand="0" w:evenHBand="0" w:firstRowFirstColumn="0" w:firstRowLastColumn="0" w:lastRowFirstColumn="0" w:lastRowLastColumn="0"/>
+              <w:rPr>
+                <w:rFonts w:eastAsia="游明朝"/>
+                <w:sz w:val="32"/>
+                <w:szCs w:val="32"/>
+              </w:rPr>
+            </w:pPr>
+            <w:r>
+              <w:rPr>
+                <w:rFonts w:eastAsia="游明朝"/>
+                <w:sz w:val="32"/>
+                <w:szCs w:val="32"/>
+              </w:rPr>
+              <w:t xml:space="preserve">A </w:t>
+            </w:r>
+            <w:proofErr w:type="spellStart"/>
+            <w:r>
+              <w:rPr>
+                <w:rFonts w:eastAsia="游明朝"/>
+                <w:sz w:val="32"/>
+                <w:szCs w:val="32"/>
+              </w:rPr>
+              <w:t>felhasználó</w:t>
+            </w:r>
+            <w:proofErr w:type="spellEnd"/>
+            <w:r>
+              <w:rPr>
+                <w:rFonts w:eastAsia="游明朝"/>
+                <w:sz w:val="32"/>
+                <w:szCs w:val="32"/>
+              </w:rPr>
+              <w:t xml:space="preserve"> e-mail </w:t>
+            </w:r>
+            <w:proofErr w:type="spellStart"/>
+            <w:r>
+              <w:rPr>
+                <w:rFonts w:eastAsia="游明朝"/>
+                <w:sz w:val="32"/>
+                <w:szCs w:val="32"/>
+              </w:rPr>
+              <w:t>címe</w:t>
+            </w:r>
+            <w:proofErr w:type="spellEnd"/>
           </w:p>
         </w:tc>
         <w:tc>
@@ -4528,27 +4873,35 @@
               <w:bottom w:val="single" w:sz="8" w:space="0" w:color="auto"/>
               <w:right w:val="single" w:sz="8" w:space="0" w:color="FF0000"/>
             </w:tcBorders>
-          </w:tcPr>
-          <w:p>
-            <w:pPr>
-              <w:spacing w:line="360" w:lineRule="auto"/>
-              <w:jc w:val="center"/>
-              <w:cnfStyle w:val="000000100000" w:firstRow="0" w:lastRow="0" w:firstColumn="0" w:lastColumn="0" w:oddVBand="0" w:evenVBand="0" w:oddHBand="1" w:evenHBand="0" w:firstRowFirstColumn="0" w:firstRowLastColumn="0" w:lastRowFirstColumn="0" w:lastRowLastColumn="0"/>
-              <w:rPr>
-                <w:rFonts w:ascii="Calibri" w:eastAsia="Yu Mincho" w:hAnsi="Calibri" w:cs="Calibri"/>
-                <w:sz w:val="32"/>
-                <w:szCs w:val="32"/>
-                <w:lang w:val="hu-HU"/>
-              </w:rPr>
-            </w:pPr>
-            <w:r>
-              <w:rPr>
-                <w:rFonts w:ascii="Calibri" w:eastAsia="Yu Mincho" w:hAnsi="Calibri" w:cs="Calibri"/>
-                <w:sz w:val="32"/>
-                <w:szCs w:val="32"/>
-                <w:lang w:val="hu-HU"/>
-              </w:rPr>
-              <w:t>varchar(250)</w:t>
+            <w:shd w:val="clear" w:color="auto" w:fill="E2EFD9" w:themeFill="accent6" w:themeFillTint="33"/>
+          </w:tcPr>
+          <w:p>
+            <w:pPr>
+              <w:spacing w:line="360" w:lineRule="auto"/>
+              <w:jc w:val="center"/>
+              <w:cnfStyle w:val="000000000000" w:firstRow="0" w:lastRow="0" w:firstColumn="0" w:lastColumn="0" w:oddVBand="0" w:evenVBand="0" w:oddHBand="0" w:evenHBand="0" w:firstRowFirstColumn="0" w:firstRowLastColumn="0" w:lastRowFirstColumn="0" w:lastRowLastColumn="0"/>
+              <w:rPr>
+                <w:rFonts w:eastAsia="游明朝"/>
+                <w:sz w:val="32"/>
+                <w:szCs w:val="32"/>
+              </w:rPr>
+            </w:pPr>
+            <w:r>
+              <w:rPr>
+                <w:rFonts w:eastAsia="游明朝"/>
+                <w:sz w:val="32"/>
+                <w:szCs w:val="32"/>
+              </w:rPr>
+              <w:t>varchar</w:t>
+            </w:r>
+            <w:r>
+              <w:rPr>
+                <w:rFonts w:eastAsia="游明朝"/>
+                <w:sz w:val="32"/>
+                <w:szCs w:val="32"/>
+              </w:rPr>
+              <w:br/>
+              <w:t>(65)</w:t>
             </w:r>
           </w:p>
         </w:tc>
@@ -4561,17 +4914,17 @@
               <w:bottom w:val="single" w:sz="8" w:space="0" w:color="auto"/>
               <w:right w:val="single" w:sz="8" w:space="0" w:color="FF0000"/>
             </w:tcBorders>
-          </w:tcPr>
-          <w:p>
-            <w:pPr>
-              <w:spacing w:line="360" w:lineRule="auto"/>
-              <w:jc w:val="center"/>
-              <w:cnfStyle w:val="000000100000" w:firstRow="0" w:lastRow="0" w:firstColumn="0" w:lastColumn="0" w:oddVBand="0" w:evenVBand="0" w:oddHBand="1" w:evenHBand="0" w:firstRowFirstColumn="0" w:firstRowLastColumn="0" w:lastRowFirstColumn="0" w:lastRowLastColumn="0"/>
-              <w:rPr>
-                <w:rFonts w:ascii="Calibri" w:eastAsia="Yu Mincho" w:hAnsi="Calibri" w:cs="Calibri"/>
-                <w:sz w:val="32"/>
-                <w:szCs w:val="32"/>
-                <w:lang w:val="hu-HU"/>
+            <w:shd w:val="clear" w:color="auto" w:fill="E2EFD9" w:themeFill="accent6" w:themeFillTint="33"/>
+          </w:tcPr>
+          <w:p>
+            <w:pPr>
+              <w:spacing w:line="360" w:lineRule="auto"/>
+              <w:jc w:val="center"/>
+              <w:cnfStyle w:val="000000000000" w:firstRow="0" w:lastRow="0" w:firstColumn="0" w:lastColumn="0" w:oddVBand="0" w:evenVBand="0" w:oddHBand="0" w:evenHBand="0" w:firstRowFirstColumn="0" w:firstRowLastColumn="0" w:lastRowFirstColumn="0" w:lastRowLastColumn="0"/>
+              <w:rPr>
+                <w:rFonts w:eastAsia="游明朝"/>
+                <w:sz w:val="32"/>
+                <w:szCs w:val="32"/>
               </w:rPr>
             </w:pPr>
           </w:p>
@@ -4585,26 +4938,43 @@
               <w:bottom w:val="single" w:sz="8" w:space="0" w:color="auto"/>
               <w:right w:val="single" w:sz="8" w:space="0" w:color="auto"/>
             </w:tcBorders>
-          </w:tcPr>
-          <w:p>
-            <w:pPr>
-              <w:spacing w:line="360" w:lineRule="auto"/>
-              <w:jc w:val="center"/>
-              <w:cnfStyle w:val="000000100000" w:firstRow="0" w:lastRow="0" w:firstColumn="0" w:lastColumn="0" w:oddVBand="0" w:evenVBand="0" w:oddHBand="1" w:evenHBand="0" w:firstRowFirstColumn="0" w:firstRowLastColumn="0" w:lastRowFirstColumn="0" w:lastRowLastColumn="0"/>
-              <w:rPr>
-                <w:rFonts w:ascii="Calibri" w:eastAsia="Yu Mincho" w:hAnsi="Calibri" w:cs="Calibri"/>
-                <w:sz w:val="32"/>
-                <w:szCs w:val="32"/>
-                <w:lang w:val="hu-HU"/>
-              </w:rPr>
-            </w:pPr>
+            <w:shd w:val="clear" w:color="auto" w:fill="E2EFD9" w:themeFill="accent6" w:themeFillTint="33"/>
+          </w:tcPr>
+          <w:p>
+            <w:pPr>
+              <w:spacing w:line="360" w:lineRule="auto"/>
+              <w:jc w:val="center"/>
+              <w:cnfStyle w:val="000000000000" w:firstRow="0" w:lastRow="0" w:firstColumn="0" w:lastColumn="0" w:oddVBand="0" w:evenVBand="0" w:oddHBand="0" w:evenHBand="0" w:firstRowFirstColumn="0" w:firstRowLastColumn="0" w:lastRowFirstColumn="0" w:lastRowLastColumn="0"/>
+              <w:rPr>
+                <w:rFonts w:eastAsia="游明朝"/>
+                <w:sz w:val="32"/>
+                <w:szCs w:val="32"/>
+              </w:rPr>
+            </w:pPr>
+            <w:r>
+              <w:rPr>
+                <w:rFonts w:eastAsia="游明朝"/>
+                <w:sz w:val="32"/>
+                <w:szCs w:val="32"/>
+              </w:rPr>
+              <w:t>NOT NULL</w:t>
+            </w:r>
+            <w:r>
+              <w:rPr>
+                <w:rFonts w:eastAsia="游明朝"/>
+                <w:sz w:val="32"/>
+                <w:szCs w:val="32"/>
+              </w:rPr>
+              <w:br/>
+              <w:t>UNIQUE</w:t>
+            </w:r>
           </w:p>
         </w:tc>
       </w:tr>
     </w:tbl>
     <w:p>
       <w:pPr>
-        <w:pStyle w:val="Listaszerbekezds"/>
+        <w:pStyle w:val="ListParagraph"/>
         <w:numPr>
           <w:ilvl w:val="0"/>
           <w:numId w:val="6"/>
@@ -4612,7 +4982,7 @@
         <w:spacing w:before="240" w:line="360" w:lineRule="auto"/>
         <w:jc w:val="both"/>
         <w:rPr>
-          <w:rFonts w:eastAsia="Yu Mincho"/>
+          <w:rFonts w:eastAsia="游明朝"/>
           <w:b/>
           <w:bCs/>
           <w:sz w:val="32"/>
@@ -4622,7 +4992,7 @@
       <w:proofErr w:type="spellStart"/>
       <w:r>
         <w:rPr>
-          <w:rFonts w:eastAsia="Yu Mincho"/>
+          <w:rFonts w:eastAsia="游明朝"/>
           <w:b/>
           <w:bCs/>
           <w:sz w:val="32"/>
@@ -4632,7 +5002,7 @@
       </w:r>
       <w:r>
         <w:rPr>
-          <w:rFonts w:eastAsia="Yu Mincho"/>
+          <w:rFonts w:eastAsia="游明朝"/>
           <w:b/>
           <w:bCs/>
           <w:sz w:val="32"/>
@@ -4642,7 +5012,7 @@
       </w:r>
       <w:r>
         <w:rPr>
-          <w:rFonts w:eastAsia="Yu Mincho"/>
+          <w:rFonts w:eastAsia="游明朝"/>
           <w:b/>
           <w:bCs/>
           <w:sz w:val="32"/>
@@ -4654,7 +5024,7 @@
     </w:p>
     <w:tbl>
       <w:tblPr>
-        <w:tblStyle w:val="Tblzatrcsos46jellszn"/>
+        <w:tblStyle w:val="GridTable4-Accent6"/>
         <w:tblW w:w="9640" w:type="dxa"/>
         <w:tblLayout w:type="fixed"/>
         <w:tblLook w:val="04A0" w:firstRow="1" w:lastRow="0" w:firstColumn="1" w:lastColumn="0" w:noHBand="0" w:noVBand="1"/>
@@ -4688,15 +5058,15 @@
               <w:spacing w:line="360" w:lineRule="auto"/>
               <w:jc w:val="center"/>
               <w:rPr>
-                <w:rFonts w:ascii="Calibri" w:eastAsia="Yu Mincho" w:hAnsi="Calibri" w:cs="Calibri"/>
-                <w:sz w:val="32"/>
-                <w:szCs w:val="32"/>
-                <w:lang w:val="hu-HU"/>
-              </w:rPr>
-            </w:pPr>
-            <w:r>
-              <w:rPr>
-                <w:rFonts w:ascii="Calibri" w:eastAsia="Yu Mincho" w:hAnsi="Calibri" w:cs="Calibri"/>
+                <w:rFonts w:ascii="Calibri" w:eastAsia="游明朝" w:hAnsi="Calibri" w:cs="Calibri"/>
+                <w:sz w:val="32"/>
+                <w:szCs w:val="32"/>
+                <w:lang w:val="hu-HU"/>
+              </w:rPr>
+            </w:pPr>
+            <w:r>
+              <w:rPr>
+                <w:rFonts w:ascii="Calibri" w:eastAsia="游明朝" w:hAnsi="Calibri" w:cs="Calibri"/>
                 <w:sz w:val="32"/>
                 <w:szCs w:val="32"/>
                 <w:lang w:val="hu-HU"/>
@@ -4721,15 +5091,15 @@
               <w:jc w:val="center"/>
               <w:cnfStyle w:val="100000000000" w:firstRow="1" w:lastRow="0" w:firstColumn="0" w:lastColumn="0" w:oddVBand="0" w:evenVBand="0" w:oddHBand="0" w:evenHBand="0" w:firstRowFirstColumn="0" w:firstRowLastColumn="0" w:lastRowFirstColumn="0" w:lastRowLastColumn="0"/>
               <w:rPr>
-                <w:rFonts w:ascii="Calibri" w:eastAsia="Yu Mincho" w:hAnsi="Calibri" w:cs="Calibri"/>
-                <w:sz w:val="32"/>
-                <w:szCs w:val="32"/>
-                <w:lang w:val="hu-HU"/>
-              </w:rPr>
-            </w:pPr>
-            <w:r>
-              <w:rPr>
-                <w:rFonts w:ascii="Calibri" w:eastAsia="Yu Mincho" w:hAnsi="Calibri" w:cs="Calibri"/>
+                <w:rFonts w:ascii="Calibri" w:eastAsia="游明朝" w:hAnsi="Calibri" w:cs="Calibri"/>
+                <w:sz w:val="32"/>
+                <w:szCs w:val="32"/>
+                <w:lang w:val="hu-HU"/>
+              </w:rPr>
+            </w:pPr>
+            <w:r>
+              <w:rPr>
+                <w:rFonts w:ascii="Calibri" w:eastAsia="游明朝" w:hAnsi="Calibri" w:cs="Calibri"/>
                 <w:sz w:val="32"/>
                 <w:szCs w:val="32"/>
                 <w:lang w:val="hu-HU"/>
@@ -4754,15 +5124,15 @@
               <w:jc w:val="center"/>
               <w:cnfStyle w:val="100000000000" w:firstRow="1" w:lastRow="0" w:firstColumn="0" w:lastColumn="0" w:oddVBand="0" w:evenVBand="0" w:oddHBand="0" w:evenHBand="0" w:firstRowFirstColumn="0" w:firstRowLastColumn="0" w:lastRowFirstColumn="0" w:lastRowLastColumn="0"/>
               <w:rPr>
-                <w:rFonts w:ascii="Calibri" w:eastAsia="Yu Mincho" w:hAnsi="Calibri" w:cs="Calibri"/>
-                <w:sz w:val="32"/>
-                <w:szCs w:val="32"/>
-                <w:lang w:val="hu-HU"/>
-              </w:rPr>
-            </w:pPr>
-            <w:r>
-              <w:rPr>
-                <w:rFonts w:ascii="Calibri" w:eastAsia="Yu Mincho" w:hAnsi="Calibri" w:cs="Calibri"/>
+                <w:rFonts w:ascii="Calibri" w:eastAsia="游明朝" w:hAnsi="Calibri" w:cs="Calibri"/>
+                <w:sz w:val="32"/>
+                <w:szCs w:val="32"/>
+                <w:lang w:val="hu-HU"/>
+              </w:rPr>
+            </w:pPr>
+            <w:r>
+              <w:rPr>
+                <w:rFonts w:ascii="Calibri" w:eastAsia="游明朝" w:hAnsi="Calibri" w:cs="Calibri"/>
                 <w:sz w:val="32"/>
                 <w:szCs w:val="32"/>
                 <w:lang w:val="hu-HU"/>
@@ -4787,15 +5157,15 @@
               <w:jc w:val="center"/>
               <w:cnfStyle w:val="100000000000" w:firstRow="1" w:lastRow="0" w:firstColumn="0" w:lastColumn="0" w:oddVBand="0" w:evenVBand="0" w:oddHBand="0" w:evenHBand="0" w:firstRowFirstColumn="0" w:firstRowLastColumn="0" w:lastRowFirstColumn="0" w:lastRowLastColumn="0"/>
               <w:rPr>
-                <w:rFonts w:ascii="Calibri" w:eastAsia="Yu Mincho" w:hAnsi="Calibri" w:cs="Calibri"/>
-                <w:sz w:val="32"/>
-                <w:szCs w:val="32"/>
-                <w:lang w:val="hu-HU"/>
-              </w:rPr>
-            </w:pPr>
-            <w:r>
-              <w:rPr>
-                <w:rFonts w:ascii="Calibri" w:eastAsia="Yu Mincho" w:hAnsi="Calibri" w:cs="Calibri"/>
+                <w:rFonts w:ascii="Calibri" w:eastAsia="游明朝" w:hAnsi="Calibri" w:cs="Calibri"/>
+                <w:sz w:val="32"/>
+                <w:szCs w:val="32"/>
+                <w:lang w:val="hu-HU"/>
+              </w:rPr>
+            </w:pPr>
+            <w:r>
+              <w:rPr>
+                <w:rFonts w:ascii="Calibri" w:eastAsia="游明朝" w:hAnsi="Calibri" w:cs="Calibri"/>
                 <w:sz w:val="32"/>
                 <w:szCs w:val="32"/>
                 <w:lang w:val="hu-HU"/>
@@ -4820,15 +5190,15 @@
               <w:jc w:val="center"/>
               <w:cnfStyle w:val="100000000000" w:firstRow="1" w:lastRow="0" w:firstColumn="0" w:lastColumn="0" w:oddVBand="0" w:evenVBand="0" w:oddHBand="0" w:evenHBand="0" w:firstRowFirstColumn="0" w:firstRowLastColumn="0" w:lastRowFirstColumn="0" w:lastRowLastColumn="0"/>
               <w:rPr>
-                <w:rFonts w:ascii="Calibri" w:eastAsia="Yu Mincho" w:hAnsi="Calibri" w:cs="Calibri"/>
-                <w:sz w:val="32"/>
-                <w:szCs w:val="32"/>
-                <w:lang w:val="hu-HU"/>
-              </w:rPr>
-            </w:pPr>
-            <w:r>
-              <w:rPr>
-                <w:rFonts w:ascii="Calibri" w:eastAsia="Yu Mincho" w:hAnsi="Calibri" w:cs="Calibri"/>
+                <w:rFonts w:ascii="Calibri" w:eastAsia="游明朝" w:hAnsi="Calibri" w:cs="Calibri"/>
+                <w:sz w:val="32"/>
+                <w:szCs w:val="32"/>
+                <w:lang w:val="hu-HU"/>
+              </w:rPr>
+            </w:pPr>
+            <w:r>
+              <w:rPr>
+                <w:rFonts w:ascii="Calibri" w:eastAsia="游明朝" w:hAnsi="Calibri" w:cs="Calibri"/>
                 <w:sz w:val="32"/>
                 <w:szCs w:val="32"/>
                 <w:lang w:val="hu-HU"/>
@@ -4859,7 +5229,7 @@
               <w:spacing w:line="360" w:lineRule="auto"/>
               <w:jc w:val="center"/>
               <w:rPr>
-                <w:rFonts w:ascii="Calibri" w:eastAsia="Yu Mincho" w:hAnsi="Calibri" w:cs="Calibri"/>
+                <w:rFonts w:ascii="Calibri" w:eastAsia="游明朝" w:hAnsi="Calibri" w:cs="Calibri"/>
                 <w:b w:val="0"/>
                 <w:bCs w:val="0"/>
                 <w:sz w:val="32"/>
@@ -4869,7 +5239,7 @@
             </w:pPr>
             <w:r>
               <w:rPr>
-                <w:rFonts w:ascii="Calibri" w:eastAsia="Yu Mincho" w:hAnsi="Calibri" w:cs="Calibri"/>
+                <w:rFonts w:ascii="Calibri" w:eastAsia="游明朝" w:hAnsi="Calibri" w:cs="Calibri"/>
                 <w:b w:val="0"/>
                 <w:bCs w:val="0"/>
                 <w:sz w:val="32"/>
@@ -4896,15 +5266,15 @@
               <w:jc w:val="center"/>
               <w:cnfStyle w:val="000000100000" w:firstRow="0" w:lastRow="0" w:firstColumn="0" w:lastColumn="0" w:oddVBand="0" w:evenVBand="0" w:oddHBand="1" w:evenHBand="0" w:firstRowFirstColumn="0" w:firstRowLastColumn="0" w:lastRowFirstColumn="0" w:lastRowLastColumn="0"/>
               <w:rPr>
-                <w:rFonts w:ascii="Calibri" w:eastAsia="Yu Mincho" w:hAnsi="Calibri" w:cs="Calibri"/>
-                <w:sz w:val="32"/>
-                <w:szCs w:val="32"/>
-                <w:lang w:val="hu-HU"/>
-              </w:rPr>
-            </w:pPr>
-            <w:r>
-              <w:rPr>
-                <w:rFonts w:ascii="Calibri" w:eastAsia="Yu Mincho" w:hAnsi="Calibri" w:cs="Calibri"/>
+                <w:rFonts w:ascii="Calibri" w:eastAsia="游明朝" w:hAnsi="Calibri" w:cs="Calibri"/>
+                <w:sz w:val="32"/>
+                <w:szCs w:val="32"/>
+                <w:lang w:val="hu-HU"/>
+              </w:rPr>
+            </w:pPr>
+            <w:r>
+              <w:rPr>
+                <w:rFonts w:ascii="Calibri" w:eastAsia="游明朝" w:hAnsi="Calibri" w:cs="Calibri"/>
                 <w:sz w:val="32"/>
                 <w:szCs w:val="32"/>
                 <w:lang w:val="hu-HU"/>
@@ -4929,15 +5299,15 @@
               <w:jc w:val="center"/>
               <w:cnfStyle w:val="000000100000" w:firstRow="0" w:lastRow="0" w:firstColumn="0" w:lastColumn="0" w:oddVBand="0" w:evenVBand="0" w:oddHBand="1" w:evenHBand="0" w:firstRowFirstColumn="0" w:firstRowLastColumn="0" w:lastRowFirstColumn="0" w:lastRowLastColumn="0"/>
               <w:rPr>
-                <w:rFonts w:ascii="Calibri" w:eastAsia="Yu Mincho" w:hAnsi="Calibri" w:cs="Calibri"/>
-                <w:sz w:val="32"/>
-                <w:szCs w:val="32"/>
-                <w:lang w:val="hu-HU"/>
-              </w:rPr>
-            </w:pPr>
-            <w:r>
-              <w:rPr>
-                <w:rFonts w:ascii="Calibri" w:eastAsia="Yu Mincho" w:hAnsi="Calibri" w:cs="Calibri"/>
+                <w:rFonts w:ascii="Calibri" w:eastAsia="游明朝" w:hAnsi="Calibri" w:cs="Calibri"/>
+                <w:sz w:val="32"/>
+                <w:szCs w:val="32"/>
+                <w:lang w:val="hu-HU"/>
+              </w:rPr>
+            </w:pPr>
+            <w:r>
+              <w:rPr>
+                <w:rFonts w:ascii="Calibri" w:eastAsia="游明朝" w:hAnsi="Calibri" w:cs="Calibri"/>
                 <w:sz w:val="32"/>
                 <w:szCs w:val="32"/>
                 <w:lang w:val="hu-HU"/>
@@ -4962,15 +5332,15 @@
               <w:jc w:val="center"/>
               <w:cnfStyle w:val="000000100000" w:firstRow="0" w:lastRow="0" w:firstColumn="0" w:lastColumn="0" w:oddVBand="0" w:evenVBand="0" w:oddHBand="1" w:evenHBand="0" w:firstRowFirstColumn="0" w:firstRowLastColumn="0" w:lastRowFirstColumn="0" w:lastRowLastColumn="0"/>
               <w:rPr>
-                <w:rFonts w:ascii="Calibri" w:eastAsia="Yu Mincho" w:hAnsi="Calibri" w:cs="Calibri"/>
-                <w:sz w:val="32"/>
-                <w:szCs w:val="32"/>
-                <w:lang w:val="hu-HU"/>
-              </w:rPr>
-            </w:pPr>
-            <w:r>
-              <w:rPr>
-                <w:rFonts w:ascii="Calibri" w:eastAsia="Yu Mincho" w:hAnsi="Calibri" w:cs="Calibri"/>
+                <w:rFonts w:ascii="Calibri" w:eastAsia="游明朝" w:hAnsi="Calibri" w:cs="Calibri"/>
+                <w:sz w:val="32"/>
+                <w:szCs w:val="32"/>
+                <w:lang w:val="hu-HU"/>
+              </w:rPr>
+            </w:pPr>
+            <w:r>
+              <w:rPr>
+                <w:rFonts w:ascii="Calibri" w:eastAsia="游明朝" w:hAnsi="Calibri" w:cs="Calibri"/>
                 <w:sz w:val="32"/>
                 <w:szCs w:val="32"/>
                 <w:lang w:val="hu-HU"/>
@@ -4995,15 +5365,15 @@
               <w:jc w:val="center"/>
               <w:cnfStyle w:val="000000100000" w:firstRow="0" w:lastRow="0" w:firstColumn="0" w:lastColumn="0" w:oddVBand="0" w:evenVBand="0" w:oddHBand="1" w:evenHBand="0" w:firstRowFirstColumn="0" w:firstRowLastColumn="0" w:lastRowFirstColumn="0" w:lastRowLastColumn="0"/>
               <w:rPr>
-                <w:rFonts w:ascii="Calibri" w:eastAsia="Yu Mincho" w:hAnsi="Calibri" w:cs="Calibri"/>
-                <w:sz w:val="32"/>
-                <w:szCs w:val="32"/>
-                <w:lang w:val="hu-HU"/>
-              </w:rPr>
-            </w:pPr>
-            <w:r>
-              <w:rPr>
-                <w:rFonts w:ascii="Calibri" w:eastAsia="Yu Mincho" w:hAnsi="Calibri" w:cs="Calibri"/>
+                <w:rFonts w:ascii="Calibri" w:eastAsia="游明朝" w:hAnsi="Calibri" w:cs="Calibri"/>
+                <w:sz w:val="32"/>
+                <w:szCs w:val="32"/>
+                <w:lang w:val="hu-HU"/>
+              </w:rPr>
+            </w:pPr>
+            <w:r>
+              <w:rPr>
+                <w:rFonts w:ascii="Calibri" w:eastAsia="游明朝" w:hAnsi="Calibri" w:cs="Calibri"/>
                 <w:sz w:val="32"/>
                 <w:szCs w:val="32"/>
                 <w:lang w:val="hu-HU"/>
@@ -5034,7 +5404,7 @@
               <w:spacing w:line="360" w:lineRule="auto"/>
               <w:jc w:val="center"/>
               <w:rPr>
-                <w:rFonts w:ascii="Calibri" w:eastAsia="Yu Mincho" w:hAnsi="Calibri" w:cs="Calibri"/>
+                <w:rFonts w:ascii="Calibri" w:eastAsia="游明朝" w:hAnsi="Calibri" w:cs="Calibri"/>
                 <w:b w:val="0"/>
                 <w:bCs w:val="0"/>
                 <w:sz w:val="32"/>
@@ -5044,7 +5414,7 @@
             </w:pPr>
             <w:r>
               <w:rPr>
-                <w:rFonts w:ascii="Calibri" w:eastAsia="Yu Mincho" w:hAnsi="Calibri" w:cs="Calibri"/>
+                <w:rFonts w:ascii="Calibri" w:eastAsia="游明朝" w:hAnsi="Calibri" w:cs="Calibri"/>
                 <w:b w:val="0"/>
                 <w:bCs w:val="0"/>
                 <w:sz w:val="32"/>
@@ -5072,15 +5442,15 @@
               <w:jc w:val="center"/>
               <w:cnfStyle w:val="000000000000" w:firstRow="0" w:lastRow="0" w:firstColumn="0" w:lastColumn="0" w:oddVBand="0" w:evenVBand="0" w:oddHBand="0" w:evenHBand="0" w:firstRowFirstColumn="0" w:firstRowLastColumn="0" w:lastRowFirstColumn="0" w:lastRowLastColumn="0"/>
               <w:rPr>
-                <w:rFonts w:ascii="Calibri" w:eastAsia="Yu Mincho" w:hAnsi="Calibri" w:cs="Calibri"/>
-                <w:sz w:val="32"/>
-                <w:szCs w:val="32"/>
-                <w:lang w:val="hu-HU"/>
-              </w:rPr>
-            </w:pPr>
-            <w:r>
-              <w:rPr>
-                <w:rFonts w:ascii="Calibri" w:eastAsia="Yu Mincho" w:hAnsi="Calibri" w:cs="Calibri"/>
+                <w:rFonts w:ascii="Calibri" w:eastAsia="游明朝" w:hAnsi="Calibri" w:cs="Calibri"/>
+                <w:sz w:val="32"/>
+                <w:szCs w:val="32"/>
+                <w:lang w:val="hu-HU"/>
+              </w:rPr>
+            </w:pPr>
+            <w:r>
+              <w:rPr>
+                <w:rFonts w:ascii="Calibri" w:eastAsia="游明朝" w:hAnsi="Calibri" w:cs="Calibri"/>
                 <w:sz w:val="32"/>
                 <w:szCs w:val="32"/>
                 <w:lang w:val="hu-HU"/>
@@ -5106,7 +5476,7 @@
               <w:jc w:val="center"/>
               <w:cnfStyle w:val="000000000000" w:firstRow="0" w:lastRow="0" w:firstColumn="0" w:lastColumn="0" w:oddVBand="0" w:evenVBand="0" w:oddHBand="0" w:evenHBand="0" w:firstRowFirstColumn="0" w:firstRowLastColumn="0" w:lastRowFirstColumn="0" w:lastRowLastColumn="0"/>
               <w:rPr>
-                <w:rFonts w:ascii="Calibri" w:eastAsia="Yu Mincho" w:hAnsi="Calibri" w:cs="Calibri"/>
+                <w:rFonts w:ascii="Calibri" w:eastAsia="游明朝" w:hAnsi="Calibri" w:cs="Calibri"/>
                 <w:sz w:val="32"/>
                 <w:szCs w:val="32"/>
                 <w:lang w:val="hu-HU"/>
@@ -5115,7 +5485,7 @@
             <w:proofErr w:type="spellStart"/>
             <w:r>
               <w:rPr>
-                <w:rFonts w:ascii="Calibri" w:eastAsia="Yu Mincho" w:hAnsi="Calibri" w:cs="Calibri"/>
+                <w:rFonts w:ascii="Calibri" w:eastAsia="游明朝" w:hAnsi="Calibri" w:cs="Calibri"/>
                 <w:sz w:val="32"/>
                 <w:szCs w:val="32"/>
                 <w:lang w:val="hu-HU"/>
@@ -5130,15 +5500,15 @@
               <w:jc w:val="center"/>
               <w:cnfStyle w:val="000000000000" w:firstRow="0" w:lastRow="0" w:firstColumn="0" w:lastColumn="0" w:oddVBand="0" w:evenVBand="0" w:oddHBand="0" w:evenHBand="0" w:firstRowFirstColumn="0" w:firstRowLastColumn="0" w:lastRowFirstColumn="0" w:lastRowLastColumn="0"/>
               <w:rPr>
-                <w:rFonts w:ascii="Calibri" w:eastAsia="Yu Mincho" w:hAnsi="Calibri" w:cs="Calibri"/>
-                <w:sz w:val="32"/>
-                <w:szCs w:val="32"/>
-                <w:lang w:val="hu-HU"/>
-              </w:rPr>
-            </w:pPr>
-            <w:r>
-              <w:rPr>
-                <w:rFonts w:ascii="Calibri" w:eastAsia="Yu Mincho" w:hAnsi="Calibri" w:cs="Calibri"/>
+                <w:rFonts w:ascii="Calibri" w:eastAsia="游明朝" w:hAnsi="Calibri" w:cs="Calibri"/>
+                <w:sz w:val="32"/>
+                <w:szCs w:val="32"/>
+                <w:lang w:val="hu-HU"/>
+              </w:rPr>
+            </w:pPr>
+            <w:r>
+              <w:rPr>
+                <w:rFonts w:ascii="Calibri" w:eastAsia="游明朝" w:hAnsi="Calibri" w:cs="Calibri"/>
                 <w:sz w:val="32"/>
                 <w:szCs w:val="32"/>
                 <w:lang w:val="hu-HU"/>
@@ -5164,7 +5534,7 @@
               <w:jc w:val="both"/>
               <w:cnfStyle w:val="000000000000" w:firstRow="0" w:lastRow="0" w:firstColumn="0" w:lastColumn="0" w:oddVBand="0" w:evenVBand="0" w:oddHBand="0" w:evenHBand="0" w:firstRowFirstColumn="0" w:firstRowLastColumn="0" w:lastRowFirstColumn="0" w:lastRowLastColumn="0"/>
               <w:rPr>
-                <w:rFonts w:ascii="Calibri" w:eastAsia="Yu Mincho" w:hAnsi="Calibri" w:cs="Calibri"/>
+                <w:rFonts w:ascii="Calibri" w:eastAsia="游明朝" w:hAnsi="Calibri" w:cs="Calibri"/>
                 <w:sz w:val="32"/>
                 <w:szCs w:val="32"/>
                 <w:lang w:val="hu-HU"/>
@@ -5189,7 +5559,7 @@
               <w:jc w:val="center"/>
               <w:cnfStyle w:val="000000000000" w:firstRow="0" w:lastRow="0" w:firstColumn="0" w:lastColumn="0" w:oddVBand="0" w:evenVBand="0" w:oddHBand="0" w:evenHBand="0" w:firstRowFirstColumn="0" w:firstRowLastColumn="0" w:lastRowFirstColumn="0" w:lastRowLastColumn="0"/>
               <w:rPr>
-                <w:rFonts w:ascii="Calibri" w:eastAsia="Yu Mincho" w:hAnsi="Calibri" w:cs="Calibri"/>
+                <w:rFonts w:ascii="Calibri" w:eastAsia="游明朝" w:hAnsi="Calibri" w:cs="Calibri"/>
                 <w:sz w:val="32"/>
                 <w:szCs w:val="32"/>
                 <w:lang w:val="hu-HU"/>
@@ -5219,7 +5589,7 @@
               <w:spacing w:line="360" w:lineRule="auto"/>
               <w:jc w:val="center"/>
               <w:rPr>
-                <w:rFonts w:ascii="Calibri" w:eastAsia="Yu Mincho" w:hAnsi="Calibri" w:cs="Calibri"/>
+                <w:rFonts w:ascii="Calibri" w:eastAsia="游明朝" w:hAnsi="Calibri" w:cs="Calibri"/>
                 <w:b w:val="0"/>
                 <w:bCs w:val="0"/>
                 <w:sz w:val="32"/>
@@ -5229,7 +5599,7 @@
             </w:pPr>
             <w:r>
               <w:rPr>
-                <w:rFonts w:ascii="Calibri" w:eastAsia="Yu Mincho" w:hAnsi="Calibri" w:cs="Calibri"/>
+                <w:rFonts w:ascii="Calibri" w:eastAsia="游明朝" w:hAnsi="Calibri" w:cs="Calibri"/>
                 <w:b w:val="0"/>
                 <w:bCs w:val="0"/>
                 <w:sz w:val="32"/>
@@ -5256,15 +5626,15 @@
               <w:jc w:val="center"/>
               <w:cnfStyle w:val="000000100000" w:firstRow="0" w:lastRow="0" w:firstColumn="0" w:lastColumn="0" w:oddVBand="0" w:evenVBand="0" w:oddHBand="1" w:evenHBand="0" w:firstRowFirstColumn="0" w:firstRowLastColumn="0" w:lastRowFirstColumn="0" w:lastRowLastColumn="0"/>
               <w:rPr>
-                <w:rFonts w:ascii="Calibri" w:eastAsia="Yu Mincho" w:hAnsi="Calibri" w:cs="Calibri"/>
-                <w:sz w:val="32"/>
-                <w:szCs w:val="32"/>
-                <w:lang w:val="hu-HU"/>
-              </w:rPr>
-            </w:pPr>
-            <w:r>
-              <w:rPr>
-                <w:rFonts w:ascii="Calibri" w:eastAsia="Yu Mincho" w:hAnsi="Calibri" w:cs="Calibri"/>
+                <w:rFonts w:ascii="Calibri" w:eastAsia="游明朝" w:hAnsi="Calibri" w:cs="Calibri"/>
+                <w:sz w:val="32"/>
+                <w:szCs w:val="32"/>
+                <w:lang w:val="hu-HU"/>
+              </w:rPr>
+            </w:pPr>
+            <w:r>
+              <w:rPr>
+                <w:rFonts w:ascii="Calibri" w:eastAsia="游明朝" w:hAnsi="Calibri" w:cs="Calibri"/>
                 <w:sz w:val="32"/>
                 <w:szCs w:val="32"/>
                 <w:lang w:val="hu-HU"/>
@@ -5289,15 +5659,15 @@
               <w:jc w:val="center"/>
               <w:cnfStyle w:val="000000100000" w:firstRow="0" w:lastRow="0" w:firstColumn="0" w:lastColumn="0" w:oddVBand="0" w:evenVBand="0" w:oddHBand="1" w:evenHBand="0" w:firstRowFirstColumn="0" w:firstRowLastColumn="0" w:lastRowFirstColumn="0" w:lastRowLastColumn="0"/>
               <w:rPr>
-                <w:rFonts w:ascii="Calibri" w:eastAsia="Yu Mincho" w:hAnsi="Calibri" w:cs="Calibri"/>
-                <w:sz w:val="32"/>
-                <w:szCs w:val="32"/>
-                <w:lang w:val="hu-HU"/>
-              </w:rPr>
-            </w:pPr>
-            <w:r>
-              <w:rPr>
-                <w:rFonts w:ascii="Calibri" w:eastAsia="Yu Mincho" w:hAnsi="Calibri" w:cs="Calibri"/>
+                <w:rFonts w:ascii="Calibri" w:eastAsia="游明朝" w:hAnsi="Calibri" w:cs="Calibri"/>
+                <w:sz w:val="32"/>
+                <w:szCs w:val="32"/>
+                <w:lang w:val="hu-HU"/>
+              </w:rPr>
+            </w:pPr>
+            <w:r>
+              <w:rPr>
+                <w:rFonts w:ascii="Calibri" w:eastAsia="游明朝" w:hAnsi="Calibri" w:cs="Calibri"/>
                 <w:sz w:val="32"/>
                 <w:szCs w:val="32"/>
                 <w:lang w:val="hu-HU"/>
@@ -5322,7 +5692,7 @@
               <w:jc w:val="both"/>
               <w:cnfStyle w:val="000000100000" w:firstRow="0" w:lastRow="0" w:firstColumn="0" w:lastColumn="0" w:oddVBand="0" w:evenVBand="0" w:oddHBand="1" w:evenHBand="0" w:firstRowFirstColumn="0" w:firstRowLastColumn="0" w:lastRowFirstColumn="0" w:lastRowLastColumn="0"/>
               <w:rPr>
-                <w:rFonts w:ascii="Calibri" w:eastAsia="Yu Mincho" w:hAnsi="Calibri" w:cs="Calibri"/>
+                <w:rFonts w:ascii="Calibri" w:eastAsia="游明朝" w:hAnsi="Calibri" w:cs="Calibri"/>
                 <w:sz w:val="32"/>
                 <w:szCs w:val="32"/>
                 <w:lang w:val="hu-HU"/>
@@ -5346,15 +5716,15 @@
               <w:jc w:val="center"/>
               <w:cnfStyle w:val="000000100000" w:firstRow="0" w:lastRow="0" w:firstColumn="0" w:lastColumn="0" w:oddVBand="0" w:evenVBand="0" w:oddHBand="1" w:evenHBand="0" w:firstRowFirstColumn="0" w:firstRowLastColumn="0" w:lastRowFirstColumn="0" w:lastRowLastColumn="0"/>
               <w:rPr>
-                <w:rFonts w:ascii="Calibri" w:eastAsia="Yu Mincho" w:hAnsi="Calibri" w:cs="Calibri"/>
-                <w:sz w:val="32"/>
-                <w:szCs w:val="32"/>
-                <w:lang w:val="hu-HU"/>
-              </w:rPr>
-            </w:pPr>
-            <w:r>
-              <w:rPr>
-                <w:rFonts w:ascii="Calibri" w:eastAsia="Yu Mincho" w:hAnsi="Calibri" w:cs="Calibri"/>
+                <w:rFonts w:ascii="Calibri" w:eastAsia="游明朝" w:hAnsi="Calibri" w:cs="Calibri"/>
+                <w:sz w:val="32"/>
+                <w:szCs w:val="32"/>
+                <w:lang w:val="hu-HU"/>
+              </w:rPr>
+            </w:pPr>
+            <w:r>
+              <w:rPr>
+                <w:rFonts w:ascii="Calibri" w:eastAsia="游明朝" w:hAnsi="Calibri" w:cs="Calibri"/>
                 <w:sz w:val="32"/>
                 <w:szCs w:val="32"/>
                 <w:lang w:val="hu-HU"/>
@@ -5367,10 +5737,8 @@
     </w:tbl>
     <w:p>
       <w:pPr>
-        <w:spacing w:before="240" w:after="0" w:line="360" w:lineRule="auto"/>
-        <w:jc w:val="both"/>
-        <w:rPr>
-          <w:rFonts w:eastAsia="Yu Mincho"/>
+        <w:rPr>
+          <w:rFonts w:eastAsia="游明朝"/>
           <w:b/>
           <w:bCs/>
           <w:sz w:val="32"/>
@@ -5380,8 +5748,10 @@
     </w:p>
     <w:p>
       <w:pPr>
-        <w:rPr>
-          <w:rFonts w:eastAsia="Yu Mincho"/>
+        <w:spacing w:before="240" w:after="0" w:line="360" w:lineRule="auto"/>
+        <w:jc w:val="both"/>
+        <w:rPr>
+          <w:rFonts w:eastAsia="游明朝"/>
           <w:b/>
           <w:bCs/>
           <w:sz w:val="32"/>
@@ -5390,65 +5760,26 @@
       </w:pPr>
       <w:r>
         <w:rPr>
-          <w:rFonts w:eastAsia="Yu Mincho"/>
+          <w:rFonts w:eastAsia="游明朝"/>
           <w:b/>
           <w:bCs/>
           <w:sz w:val="32"/>
           <w:szCs w:val="32"/>
         </w:rPr>
-        <w:br w:type="page"/>
-      </w:r>
-    </w:p>
-    <w:p>
-      <w:pPr>
-        <w:spacing w:before="240" w:after="0" w:line="360" w:lineRule="auto"/>
-        <w:jc w:val="both"/>
-        <w:rPr>
-          <w:rFonts w:eastAsia="Yu Mincho"/>
-          <w:b/>
-          <w:bCs/>
-          <w:sz w:val="32"/>
-          <w:szCs w:val="32"/>
-        </w:rPr>
-      </w:pPr>
-      <w:r>
-        <w:rPr>
-          <w:rFonts w:eastAsia="Yu Mincho"/>
-          <w:b/>
-          <w:bCs/>
-          <w:sz w:val="32"/>
-          <w:szCs w:val="32"/>
-        </w:rPr>
         <w:lastRenderedPageBreak/>
-        <w:t>Kapcsolat ábra:</w:t>
-      </w:r>
-    </w:p>
-    <w:p>
-      <w:pPr>
-        <w:spacing w:before="240" w:after="0" w:line="360" w:lineRule="auto"/>
-        <w:jc w:val="both"/>
-        <w:rPr>
-          <w:rFonts w:eastAsia="Yu Mincho"/>
-          <w:b/>
-          <w:bCs/>
-          <w:sz w:val="32"/>
-          <w:szCs w:val="32"/>
-        </w:rPr>
-      </w:pPr>
-      <w:r>
-        <w:rPr>
-          <w:rFonts w:eastAsia="Yu Mincho"/>
-          <w:b/>
-          <w:bCs/>
-          <w:noProof/>
-          <w:sz w:val="32"/>
-          <w:szCs w:val="32"/>
-        </w:rPr>
         <w:drawing>
-          <wp:inline distT="0" distB="0" distL="0" distR="0" wp14:anchorId="238C150D" wp14:editId="50104CAB">
-            <wp:extent cx="3449932" cy="2409825"/>
-            <wp:effectExtent l="0" t="0" r="0" b="0"/>
-            <wp:docPr id="1798467368" name="Picture 1"/>
+          <wp:anchor distT="0" distB="0" distL="114300" distR="114300" simplePos="0" relativeHeight="251667456" behindDoc="0" locked="0" layoutInCell="1" allowOverlap="1" wp14:anchorId="4E75C717" wp14:editId="3D9536D4">
+            <wp:simplePos x="0" y="0"/>
+            <wp:positionH relativeFrom="margin">
+              <wp:align>left</wp:align>
+            </wp:positionH>
+            <wp:positionV relativeFrom="paragraph">
+              <wp:posOffset>442595</wp:posOffset>
+            </wp:positionV>
+            <wp:extent cx="5759450" cy="3542030"/>
+            <wp:effectExtent l="0" t="0" r="0" b="1270"/>
+            <wp:wrapSquare wrapText="bothSides"/>
+            <wp:docPr id="1220651170" name="Picture 1"/>
             <wp:cNvGraphicFramePr>
               <a:graphicFrameLocks xmlns:a="http://schemas.openxmlformats.org/drawingml/2006/main" noChangeAspect="1"/>
             </wp:cNvGraphicFramePr>
@@ -5456,11 +5787,17 @@
               <a:graphicData uri="http://schemas.openxmlformats.org/drawingml/2006/picture">
                 <pic:pic xmlns:pic="http://schemas.openxmlformats.org/drawingml/2006/picture">
                   <pic:nvPicPr>
-                    <pic:cNvPr id="1798467368" name=""/>
+                    <pic:cNvPr id="1220651170" name=""/>
                     <pic:cNvPicPr/>
                   </pic:nvPicPr>
                   <pic:blipFill>
-                    <a:blip r:embed="rId10"/>
+                    <a:blip r:embed="rId10">
+                      <a:extLst>
+                        <a:ext uri="{28A0092B-C50C-407E-A947-70E740481C1C}">
+                          <a14:useLocalDpi xmlns:a14="http://schemas.microsoft.com/office/drawing/2010/main" val="0"/>
+                        </a:ext>
+                      </a:extLst>
+                    </a:blip>
                     <a:stretch>
                       <a:fillRect/>
                     </a:stretch>
@@ -5468,7 +5805,7 @@
                   <pic:spPr>
                     <a:xfrm>
                       <a:off x="0" y="0"/>
-                      <a:ext cx="3483299" cy="2433132"/>
+                      <a:ext cx="5759450" cy="3542030"/>
                     </a:xfrm>
                     <a:prstGeom prst="rect">
                       <a:avLst/>
@@ -5477,13 +5814,42 @@
                 </pic:pic>
               </a:graphicData>
             </a:graphic>
-          </wp:inline>
+          </wp:anchor>
         </w:drawing>
       </w:r>
-    </w:p>
-    <w:p>
-      <w:pPr>
-        <w:pStyle w:val="Listaszerbekezds"/>
+      <w:r>
+        <w:rPr>
+          <w:rFonts w:eastAsia="游明朝"/>
+          <w:b/>
+          <w:bCs/>
+          <w:sz w:val="32"/>
+          <w:szCs w:val="32"/>
+        </w:rPr>
+        <w:t>Kapcsolat ábra:</w:t>
+      </w:r>
+      <w:r>
+        <w:rPr>
+          <w:noProof/>
+        </w:rPr>
+        <w:t xml:space="preserve"> </w:t>
+      </w:r>
+    </w:p>
+    <w:p>
+      <w:pPr>
+        <w:spacing w:before="240" w:after="0" w:line="360" w:lineRule="auto"/>
+        <w:jc w:val="both"/>
+        <w:rPr>
+          <w:rFonts w:eastAsia="游明朝"/>
+          <w:b/>
+          <w:bCs/>
+          <w:sz w:val="32"/>
+          <w:szCs w:val="32"/>
+        </w:rPr>
+      </w:pPr>
+    </w:p>
+    <w:p>
+      <w:pPr>
+        <w:pStyle w:val="ListParagraph"/>
         <w:numPr>
           <w:ilvl w:val="0"/>
           <w:numId w:val="7"/>
@@ -5491,7 +5857,7 @@
         <w:spacing w:before="240" w:after="0" w:line="360" w:lineRule="auto"/>
         <w:jc w:val="both"/>
         <w:rPr>
-          <w:rFonts w:eastAsia="Yu Mincho"/>
+          <w:rFonts w:eastAsia="游明朝"/>
           <w:b/>
           <w:bCs/>
           <w:sz w:val="32"/>
@@ -5500,7 +5866,7 @@
       </w:pPr>
       <w:r>
         <w:rPr>
-          <w:rFonts w:eastAsia="Yu Mincho"/>
+          <w:rFonts w:eastAsia="游明朝"/>
           <w:b/>
           <w:bCs/>
           <w:sz w:val="32"/>
@@ -5514,7 +5880,7 @@
         <w:spacing w:before="240" w:after="0" w:line="360" w:lineRule="auto"/>
         <w:jc w:val="both"/>
         <w:rPr>
-          <w:rFonts w:ascii="Franklin Gothic Book" w:eastAsia="Yu Mincho" w:hAnsi="Franklin Gothic Book"/>
+          <w:rFonts w:ascii="Franklin Gothic Book" w:eastAsia="游明朝" w:hAnsi="Franklin Gothic Book"/>
           <w:b/>
           <w:bCs/>
           <w:sz w:val="32"/>
@@ -5523,7 +5889,7 @@
       </w:pPr>
       <w:r>
         <w:rPr>
-          <w:rFonts w:ascii="Franklin Gothic Book" w:eastAsia="Yu Mincho" w:hAnsi="Franklin Gothic Book"/>
+          <w:rFonts w:ascii="Franklin Gothic Book" w:eastAsia="游明朝" w:hAnsi="Franklin Gothic Book"/>
           <w:b/>
           <w:bCs/>
           <w:noProof/>
@@ -5531,10 +5897,10 @@
           <w:szCs w:val="32"/>
         </w:rPr>
         <w:drawing>
-          <wp:inline distT="0" distB="0" distL="0" distR="0" wp14:anchorId="1C5A17C3" wp14:editId="76819A74">
-            <wp:extent cx="4760088" cy="3333750"/>
-            <wp:effectExtent l="0" t="0" r="2540" b="0"/>
-            <wp:docPr id="1259255815" name="Picture 1"/>
+          <wp:inline distT="0" distB="0" distL="0" distR="0" wp14:anchorId="28B148ED" wp14:editId="46151BD8">
+            <wp:extent cx="5759450" cy="3700145"/>
+            <wp:effectExtent l="0" t="0" r="0" b="0"/>
+            <wp:docPr id="1477809195" name="Picture 1"/>
             <wp:cNvGraphicFramePr>
               <a:graphicFrameLocks xmlns:a="http://schemas.openxmlformats.org/drawingml/2006/main" noChangeAspect="1"/>
             </wp:cNvGraphicFramePr>
@@ -5542,7 +5908,7 @@
               <a:graphicData uri="http://schemas.openxmlformats.org/drawingml/2006/picture">
                 <pic:pic xmlns:pic="http://schemas.openxmlformats.org/drawingml/2006/picture">
                   <pic:nvPicPr>
-                    <pic:cNvPr id="1259255815" name="Picture 1259255815"/>
+                    <pic:cNvPr id="1477809195" name="Picture 1477809195"/>
                     <pic:cNvPicPr/>
                   </pic:nvPicPr>
                   <pic:blipFill>
@@ -5560,7 +5926,7 @@
                   <pic:spPr>
                     <a:xfrm>
                       <a:off x="0" y="0"/>
-                      <a:ext cx="4789594" cy="3354415"/>
+                      <a:ext cx="5759450" cy="3700145"/>
                     </a:xfrm>
                     <a:prstGeom prst="rect">
                       <a:avLst/>
@@ -5575,7 +5941,7 @@
     </w:p>
     <w:p>
       <w:pPr>
-        <w:pStyle w:val="Listaszerbekezds"/>
+        <w:pStyle w:val="ListParagraph"/>
         <w:numPr>
           <w:ilvl w:val="0"/>
           <w:numId w:val="6"/>
@@ -5583,7 +5949,7 @@
         <w:spacing w:line="360" w:lineRule="auto"/>
         <w:jc w:val="both"/>
         <w:rPr>
-          <w:rFonts w:eastAsia="Yu Mincho"/>
+          <w:rFonts w:eastAsia="游明朝"/>
           <w:b/>
           <w:bCs/>
           <w:sz w:val="32"/>
@@ -5592,23 +5958,24 @@
       </w:pPr>
       <w:r>
         <w:rPr>
-          <w:rFonts w:eastAsia="Yu Mincho"/>
+          <w:rFonts w:eastAsia="游明朝"/>
           <w:b/>
           <w:bCs/>
           <w:sz w:val="32"/>
           <w:szCs w:val="32"/>
         </w:rPr>
+        <w:lastRenderedPageBreak/>
         <w:t>Frontend</w:t>
       </w:r>
     </w:p>
     <w:p>
       <w:pPr>
-        <w:pStyle w:val="Listaszerbekezds"/>
+        <w:pStyle w:val="ListParagraph"/>
         <w:spacing w:line="360" w:lineRule="auto"/>
         <w:ind w:left="1080"/>
         <w:jc w:val="both"/>
         <w:rPr>
-          <w:rFonts w:eastAsia="Yu Mincho"/>
+          <w:rFonts w:eastAsia="游明朝"/>
           <w:b/>
           <w:bCs/>
           <w:sz w:val="32"/>
@@ -5618,7 +5985,7 @@
     </w:p>
     <w:p>
       <w:pPr>
-        <w:pStyle w:val="Listaszerbekezds"/>
+        <w:pStyle w:val="ListParagraph"/>
         <w:numPr>
           <w:ilvl w:val="0"/>
           <w:numId w:val="6"/>
@@ -5626,7 +5993,7 @@
         <w:spacing w:line="360" w:lineRule="auto"/>
         <w:jc w:val="both"/>
         <w:rPr>
-          <w:rFonts w:eastAsia="Yu Mincho"/>
+          <w:rFonts w:eastAsia="游明朝"/>
           <w:b/>
           <w:bCs/>
           <w:sz w:val="32"/>
@@ -5635,7 +6002,7 @@
       </w:pPr>
       <w:r>
         <w:rPr>
-          <w:rFonts w:eastAsia="Yu Mincho"/>
+          <w:rFonts w:eastAsia="游明朝"/>
           <w:b/>
           <w:bCs/>
           <w:sz w:val="32"/>
@@ -5646,7 +6013,7 @@
     </w:p>
     <w:p>
       <w:pPr>
-        <w:pStyle w:val="Listaszerbekezds"/>
+        <w:pStyle w:val="ListParagraph"/>
         <w:numPr>
           <w:ilvl w:val="1"/>
           <w:numId w:val="1"/>
@@ -5658,7 +6025,6 @@
         <w:rPr>
           <w:noProof/>
         </w:rPr>
-        <w:lastRenderedPageBreak/>
         <w:drawing>
           <wp:anchor distT="0" distB="0" distL="114300" distR="114300" simplePos="0" relativeHeight="251660288" behindDoc="0" locked="0" layoutInCell="1" allowOverlap="1" wp14:anchorId="5456E194" wp14:editId="3F498739">
             <wp:simplePos x="0" y="0"/>
@@ -5924,7 +6290,23 @@
         <w:jc w:val="both"/>
       </w:pPr>
       <w:r>
-        <w:t>Ebben a képernyőfotóban leledzik az index és a getById metódus (itt getByZipcode).E jelenlegi specifikus szituációban a településekhez tartozó Settlement Controller kódrészlete tárul szemünk elé. Ennek segítségével hívható le az összes adat a szóban forgó adattáblából, vagy ha csak egy adott elemre van szükség, kivitelezhető az arra való keresés, táblától függ hogy milyen adat alapján, ez lehet irányítószám, azonosító, cím stb.</w:t>
+        <w:t>Ebben a képernyőfotóban leledzik az index és a getById metódus (itt getByZipcode</w:t>
+      </w:r>
+      <w:proofErr w:type="gramStart"/>
+      <w:r>
+        <w:t>).E</w:t>
+      </w:r>
+      <w:proofErr w:type="gramEnd"/>
+      <w:r>
+        <w:t xml:space="preserve"> jelenlegi specifikus szituációban a településekhez tartozó Settlement Controller kódrészlete tárul szemünk elé. Ennek segítségével hívható le az összes adat a szóban forgó adattáblából, vagy ha csak egy adott elemre van szükség, kivitelezhető az arra való keresés, táblától </w:t>
+      </w:r>
+      <w:proofErr w:type="gramStart"/>
+      <w:r>
+        <w:t>függ</w:t>
+      </w:r>
+      <w:proofErr w:type="gramEnd"/>
+      <w:r>
+        <w:t xml:space="preserve"> hogy milyen adat alapján, ez lehet irányítószám, azonosító, cím stb.</w:t>
       </w:r>
     </w:p>
     <w:p>
@@ -5998,7 +6380,15 @@
         </w:drawing>
       </w:r>
       <w:r>
-        <w:t>Lent látható a search metódus. Célja ugyanaz mint a getById eljárásnak, a különbség hogy más alapján keres és enyhén másként kell használni.</w:t>
+        <w:t xml:space="preserve">Lent látható a search metódus. Célja </w:t>
+      </w:r>
+      <w:proofErr w:type="gramStart"/>
+      <w:r>
+        <w:t>ugyanaz</w:t>
+      </w:r>
+      <w:proofErr w:type="gramEnd"/>
+      <w:r>
+        <w:t xml:space="preserve"> mint a getById eljárásnak, a különbség hogy más alapján keres és enyhén másként kell használni.</w:t>
       </w:r>
     </w:p>
     <w:p>
@@ -6096,7 +6486,15 @@
         </w:drawing>
       </w:r>
       <w:r>
-        <w:t xml:space="preserve"> Ez létfontosságú eleme a backendnek,különösen az User Controllerben. Enélkül a teljes rendszer működésképtelenné válna, mivel </w:t>
+        <w:t xml:space="preserve"> Ez létfontosságú eleme a </w:t>
+      </w:r>
+      <w:proofErr w:type="gramStart"/>
+      <w:r>
+        <w:t>backendnek,különösen</w:t>
+      </w:r>
+      <w:proofErr w:type="gramEnd"/>
+      <w:r>
+        <w:t xml:space="preserve"> az User Controllerben. Enélkül a teljes rendszer működésképtelenné válna, mivel </w:t>
       </w:r>
       <w:r>
         <w:t>kivitelezhetetlen</w:t>
@@ -6317,7 +6715,15 @@
         <w:t>az adatállomány frissítéséért és szerkesztéséért felelős</w:t>
       </w:r>
       <w:r>
-        <w:t>, ha a felhasználó vagy adminisztrátor egy már meglévő de potencionálisan revízióra szoruló vagy csak szimplán megváltoztatandó adatot kíván módosítani.</w:t>
+        <w:t xml:space="preserve">, ha a felhasználó vagy adminisztrátor egy már </w:t>
+      </w:r>
+      <w:proofErr w:type="gramStart"/>
+      <w:r>
+        <w:t>meglévő</w:t>
+      </w:r>
+      <w:proofErr w:type="gramEnd"/>
+      <w:r>
+        <w:t xml:space="preserve"> de potencionálisan revízióra szoruló vagy csak szimplán megváltoztatandó adatot kíván módosítani.</w:t>
       </w:r>
     </w:p>
     <w:p>
@@ -6402,12 +6808,20 @@
         </w:drawing>
       </w:r>
       <w:r>
-        <w:t xml:space="preserve"> moreFullThan és az emptierThan metódusok. Ezek alapvető célja hogy a kapott paramétert valamivel hasonlítsák, ez minden adattáblában más lehet, jelen esetben a REpont gépek töltöttségi szintjét vizsgálják, és ami abba a tartományba tartozik azt visszaadják további felhasználásra.</w:t>
-      </w:r>
-    </w:p>
-    <w:p>
-      <w:pPr>
-        <w:pStyle w:val="Listaszerbekezds"/>
+        <w:t xml:space="preserve"> moreFullThan és az emptierThan metódusok. Ezek alapvető </w:t>
+      </w:r>
+      <w:proofErr w:type="gramStart"/>
+      <w:r>
+        <w:t>célja</w:t>
+      </w:r>
+      <w:proofErr w:type="gramEnd"/>
+      <w:r>
+        <w:t xml:space="preserve"> hogy a kapott paramétert valamivel hasonlítsák, ez minden adattáblában más lehet, jelen esetben a REpont gépek töltöttségi szintjét vizsgálják, és ami abba a tartományba tartozik azt visszaadják további felhasználásra.</w:t>
+      </w:r>
+    </w:p>
+    <w:p>
+      <w:pPr>
+        <w:pStyle w:val="ListParagraph"/>
         <w:numPr>
           <w:ilvl w:val="0"/>
           <w:numId w:val="6"/>
@@ -6429,7 +6843,7 @@
     </w:p>
     <w:p>
       <w:pPr>
-        <w:pStyle w:val="Listaszerbekezds"/>
+        <w:pStyle w:val="ListParagraph"/>
         <w:spacing w:line="360" w:lineRule="auto"/>
         <w:ind w:left="1080"/>
         <w:jc w:val="both"/>
@@ -6441,7 +6855,7 @@
     </w:p>
     <w:p>
       <w:pPr>
-        <w:pStyle w:val="Listaszerbekezds"/>
+        <w:pStyle w:val="ListParagraph"/>
         <w:numPr>
           <w:ilvl w:val="0"/>
           <w:numId w:val="6"/>
@@ -6463,7 +6877,7 @@
     </w:p>
     <w:p>
       <w:pPr>
-        <w:pStyle w:val="Listaszerbekezds"/>
+        <w:pStyle w:val="ListParagraph"/>
         <w:spacing w:line="360" w:lineRule="auto"/>
         <w:jc w:val="both"/>
         <w:rPr>
@@ -6474,7 +6888,7 @@
     </w:p>
     <w:p>
       <w:pPr>
-        <w:pStyle w:val="Listaszerbekezds"/>
+        <w:pStyle w:val="ListParagraph"/>
         <w:numPr>
           <w:ilvl w:val="0"/>
           <w:numId w:val="6"/>
@@ -7760,7 +8174,7 @@
     <w:lsdException w:name="Unresolved Mention" w:semiHidden="1" w:unhideWhenUsed="1"/>
     <w:lsdException w:name="Smart Link" w:semiHidden="1" w:unhideWhenUsed="1"/>
   </w:latentStyles>
-  <w:style w:type="paragraph" w:default="1" w:styleId="Norml">
+  <w:style w:type="paragraph" w:default="1" w:styleId="Normal">
     <w:name w:val="Normal"/>
     <w:qFormat/>
     <w:rsid w:val="001D78AD"/>
@@ -7768,10 +8182,10 @@
       <w:kern w:val="2"/>
     </w:rPr>
   </w:style>
-  <w:style w:type="paragraph" w:styleId="Cmsor1">
+  <w:style w:type="paragraph" w:styleId="Heading1">
     <w:name w:val="heading 1"/>
-    <w:basedOn w:val="Norml"/>
-    <w:next w:val="Norml"/>
+    <w:basedOn w:val="Normal"/>
+    <w:next w:val="Normal"/>
     <w:uiPriority w:val="9"/>
     <w:qFormat/>
     <w:pPr>
@@ -7786,10 +8200,10 @@
       <w:szCs w:val="48"/>
     </w:rPr>
   </w:style>
-  <w:style w:type="paragraph" w:styleId="Cmsor2">
+  <w:style w:type="paragraph" w:styleId="Heading2">
     <w:name w:val="heading 2"/>
-    <w:basedOn w:val="Norml"/>
-    <w:next w:val="Norml"/>
+    <w:basedOn w:val="Normal"/>
+    <w:next w:val="Normal"/>
     <w:uiPriority w:val="9"/>
     <w:semiHidden/>
     <w:unhideWhenUsed/>
@@ -7806,10 +8220,10 @@
       <w:szCs w:val="36"/>
     </w:rPr>
   </w:style>
-  <w:style w:type="paragraph" w:styleId="Cmsor3">
+  <w:style w:type="paragraph" w:styleId="Heading3">
     <w:name w:val="heading 3"/>
-    <w:basedOn w:val="Norml"/>
-    <w:next w:val="Norml"/>
+    <w:basedOn w:val="Normal"/>
+    <w:next w:val="Normal"/>
     <w:uiPriority w:val="9"/>
     <w:semiHidden/>
     <w:unhideWhenUsed/>
@@ -7826,10 +8240,10 @@
       <w:szCs w:val="28"/>
     </w:rPr>
   </w:style>
-  <w:style w:type="paragraph" w:styleId="Cmsor4">
+  <w:style w:type="paragraph" w:styleId="Heading4">
     <w:name w:val="heading 4"/>
-    <w:basedOn w:val="Norml"/>
-    <w:next w:val="Norml"/>
+    <w:basedOn w:val="Normal"/>
+    <w:next w:val="Normal"/>
     <w:uiPriority w:val="9"/>
     <w:semiHidden/>
     <w:unhideWhenUsed/>
@@ -7844,10 +8258,10 @@
       <w:b/>
     </w:rPr>
   </w:style>
-  <w:style w:type="paragraph" w:styleId="Cmsor5">
+  <w:style w:type="paragraph" w:styleId="Heading5">
     <w:name w:val="heading 5"/>
-    <w:basedOn w:val="Norml"/>
-    <w:next w:val="Norml"/>
+    <w:basedOn w:val="Normal"/>
+    <w:next w:val="Normal"/>
     <w:uiPriority w:val="9"/>
     <w:semiHidden/>
     <w:unhideWhenUsed/>
@@ -7864,10 +8278,10 @@
       <w:szCs w:val="22"/>
     </w:rPr>
   </w:style>
-  <w:style w:type="paragraph" w:styleId="Cmsor6">
+  <w:style w:type="paragraph" w:styleId="Heading6">
     <w:name w:val="heading 6"/>
-    <w:basedOn w:val="Norml"/>
-    <w:next w:val="Norml"/>
+    <w:basedOn w:val="Normal"/>
+    <w:next w:val="Normal"/>
     <w:uiPriority w:val="9"/>
     <w:semiHidden/>
     <w:unhideWhenUsed/>
@@ -7884,13 +8298,13 @@
       <w:szCs w:val="20"/>
     </w:rPr>
   </w:style>
-  <w:style w:type="character" w:default="1" w:styleId="Bekezdsalapbettpusa">
+  <w:style w:type="character" w:default="1" w:styleId="DefaultParagraphFont">
     <w:name w:val="Default Paragraph Font"/>
     <w:uiPriority w:val="1"/>
     <w:semiHidden/>
     <w:unhideWhenUsed/>
   </w:style>
-  <w:style w:type="table" w:default="1" w:styleId="Normltblzat">
+  <w:style w:type="table" w:default="1" w:styleId="TableNormal">
     <w:name w:val="Normal Table"/>
     <w:uiPriority w:val="99"/>
     <w:semiHidden/>
@@ -7905,16 +8319,16 @@
       </w:tblCellMar>
     </w:tblPr>
   </w:style>
-  <w:style w:type="numbering" w:default="1" w:styleId="Nemlista">
+  <w:style w:type="numbering" w:default="1" w:styleId="NoList">
     <w:name w:val="No List"/>
     <w:uiPriority w:val="99"/>
     <w:semiHidden/>
     <w:unhideWhenUsed/>
   </w:style>
-  <w:style w:type="paragraph" w:styleId="Cm">
+  <w:style w:type="paragraph" w:styleId="Title">
     <w:name w:val="Title"/>
-    <w:basedOn w:val="Norml"/>
-    <w:next w:val="Norml"/>
+    <w:basedOn w:val="Normal"/>
+    <w:next w:val="Normal"/>
     <w:uiPriority w:val="10"/>
     <w:qFormat/>
     <w:pPr>
@@ -7928,9 +8342,9 @@
       <w:szCs w:val="72"/>
     </w:rPr>
   </w:style>
-  <w:style w:type="paragraph" w:styleId="Listaszerbekezds">
+  <w:style w:type="paragraph" w:styleId="ListParagraph">
     <w:name w:val="List Paragraph"/>
-    <w:basedOn w:val="Norml"/>
+    <w:basedOn w:val="Normal"/>
     <w:uiPriority w:val="34"/>
     <w:qFormat/>
     <w:rsid w:val="001D78AD"/>
@@ -7939,10 +8353,10 @@
       <w:contextualSpacing/>
     </w:pPr>
   </w:style>
-  <w:style w:type="paragraph" w:styleId="llb">
+  <w:style w:type="paragraph" w:styleId="Footer">
     <w:name w:val="footer"/>
-    <w:basedOn w:val="Norml"/>
-    <w:link w:val="llbChar"/>
+    <w:basedOn w:val="Normal"/>
+    <w:link w:val="FooterChar"/>
     <w:uiPriority w:val="99"/>
     <w:unhideWhenUsed/>
     <w:rsid w:val="001D78AD"/>
@@ -7954,10 +8368,10 @@
       <w:spacing w:after="0" w:line="240" w:lineRule="auto"/>
     </w:pPr>
   </w:style>
-  <w:style w:type="character" w:customStyle="1" w:styleId="llbChar">
-    <w:name w:val="Élőláb Char"/>
-    <w:basedOn w:val="Bekezdsalapbettpusa"/>
-    <w:link w:val="llb"/>
+  <w:style w:type="character" w:customStyle="1" w:styleId="FooterChar">
+    <w:name w:val="Footer Char"/>
+    <w:basedOn w:val="DefaultParagraphFont"/>
+    <w:link w:val="Footer"/>
     <w:uiPriority w:val="99"/>
     <w:rsid w:val="001D78AD"/>
     <w:rPr>
@@ -7966,10 +8380,10 @@
       <w:szCs w:val="24"/>
     </w:rPr>
   </w:style>
-  <w:style w:type="paragraph" w:styleId="Alcm">
+  <w:style w:type="paragraph" w:styleId="Subtitle">
     <w:name w:val="Subtitle"/>
-    <w:basedOn w:val="Norml"/>
-    <w:next w:val="Norml"/>
+    <w:basedOn w:val="Normal"/>
+    <w:next w:val="Normal"/>
     <w:uiPriority w:val="11"/>
     <w:qFormat/>
     <w:pPr>
@@ -7985,9 +8399,9 @@
       <w:szCs w:val="48"/>
     </w:rPr>
   </w:style>
-  <w:style w:type="table" w:styleId="Tblzatrcsos46jellszn">
+  <w:style w:type="table" w:styleId="GridTable4-Accent6">
     <w:name w:val="Grid Table 4 Accent 6"/>
-    <w:basedOn w:val="Normltblzat"/>
+    <w:basedOn w:val="TableNormal"/>
     <w:uiPriority w:val="49"/>
     <w:rsid w:val="00E61DED"/>
     <w:pPr>
@@ -8368,28 +8782,28 @@
 </file>
 
 <file path=customXml/item1.xml><?xml version="1.0" encoding="utf-8"?>
+<b:Sources xmlns:b="http://schemas.openxmlformats.org/officeDocument/2006/bibliography" xmlns="http://schemas.openxmlformats.org/officeDocument/2006/bibliography" SelectedStyle="\APASixthEditionOfficeOnline.xsl" StyleName="APA" Version="6"/>
+</file>
+
+<file path=customXml/item2.xml><?xml version="1.0" encoding="utf-8"?>
 <go:gDocsCustomXmlDataStorage xmlns:go="http://customooxmlschemas.google.com/" xmlns:r="http://schemas.openxmlformats.org/officeDocument/2006/relationships" uri="GoogleDocsCustomDataVersion2">
   <go:docsCustomData xmlns:go="http://customooxmlschemas.google.com/" roundtripDataSignature="AMtx7mgZ16npLE0a7us1qAoANYfL/piQFg==">CgMxLjAyCGguZ2pkZ3hzOAByITFIbTBNbGVwVmljZUs1OE0yVHJreGVUNTcyc29VNnZscw==</go:docsCustomData>
 </go:gDocsCustomXmlDataStorage>
 </file>
 
-<file path=customXml/item2.xml><?xml version="1.0" encoding="utf-8"?>
-<b:Sources xmlns:b="http://schemas.openxmlformats.org/officeDocument/2006/bibliography" xmlns="http://schemas.openxmlformats.org/officeDocument/2006/bibliography" SelectedStyle="\APASixthEditionOfficeOnline.xsl" StyleName="APA" Version="6"/>
+<file path=customXml/itemProps1.xml><?xml version="1.0" encoding="utf-8"?>
+<ds:datastoreItem xmlns:ds="http://schemas.openxmlformats.org/officeDocument/2006/customXml" ds:itemID="{F37730A6-9F74-4E59-A64C-11951D2536C8}">
+  <ds:schemaRefs>
+    <ds:schemaRef ds:uri="http://schemas.openxmlformats.org/officeDocument/2006/bibliography"/>
+  </ds:schemaRefs>
+</ds:datastoreItem>
 </file>
 
-<file path=customXml/itemProps1.xml><?xml version="1.0" encoding="utf-8"?>
+<file path=customXml/itemProps2.xml><?xml version="1.0" encoding="utf-8"?>
 <ds:datastoreItem xmlns:ds="http://schemas.openxmlformats.org/officeDocument/2006/customXml" ds:itemID="{11111111-1234-1234-1234-123412341234}">
   <ds:schemaRefs>
     <ds:schemaRef ds:uri="http://customooxmlschemas.google.com/"/>
     <ds:schemaRef ds:uri="http://schemas.openxmlformats.org/officeDocument/2006/relationships"/>
   </ds:schemaRefs>
 </ds:datastoreItem>
-</file>
-
-<file path=customXml/itemProps2.xml><?xml version="1.0" encoding="utf-8"?>
-<ds:datastoreItem xmlns:ds="http://schemas.openxmlformats.org/officeDocument/2006/customXml" ds:itemID="{F37730A6-9F74-4E59-A64C-11951D2536C8}">
-  <ds:schemaRefs>
-    <ds:schemaRef ds:uri="http://schemas.openxmlformats.org/officeDocument/2006/bibliography"/>
-  </ds:schemaRefs>
-</ds:datastoreItem>
 </file>
</xml_diff>

<commit_message>
Added county to backend and edited import accordingly (added the county field to settlements)
</commit_message>
<xml_diff>
--- a/Documentation/REpont vizsga dokumentáció.docx
+++ b/Documentation/REpont vizsga dokumentáció.docx
@@ -1077,7 +1077,7 @@
     </w:p>
     <w:p>
       <w:pPr>
-        <w:pStyle w:val="ListParagraph"/>
+        <w:pStyle w:val="Listaszerbekezds"/>
         <w:numPr>
           <w:ilvl w:val="0"/>
           <w:numId w:val="3"/>
@@ -1111,7 +1111,7 @@
     </w:p>
     <w:p>
       <w:pPr>
-        <w:pStyle w:val="ListParagraph"/>
+        <w:pStyle w:val="Listaszerbekezds"/>
         <w:pBdr>
           <w:top w:val="nil"/>
           <w:left w:val="nil"/>
@@ -1132,7 +1132,7 @@
     </w:p>
     <w:p>
       <w:pPr>
-        <w:pStyle w:val="ListParagraph"/>
+        <w:pStyle w:val="Listaszerbekezds"/>
         <w:numPr>
           <w:ilvl w:val="0"/>
           <w:numId w:val="3"/>
@@ -1165,7 +1165,7 @@
     </w:p>
     <w:p>
       <w:pPr>
-        <w:pStyle w:val="ListParagraph"/>
+        <w:pStyle w:val="Listaszerbekezds"/>
         <w:spacing w:line="360" w:lineRule="auto"/>
         <w:jc w:val="both"/>
         <w:rPr>
@@ -1178,7 +1178,7 @@
     </w:p>
     <w:p>
       <w:pPr>
-        <w:pStyle w:val="ListParagraph"/>
+        <w:pStyle w:val="Listaszerbekezds"/>
         <w:numPr>
           <w:ilvl w:val="0"/>
           <w:numId w:val="3"/>
@@ -1211,7 +1211,7 @@
     </w:p>
     <w:p>
       <w:pPr>
-        <w:pStyle w:val="ListParagraph"/>
+        <w:pStyle w:val="Listaszerbekezds"/>
         <w:numPr>
           <w:ilvl w:val="0"/>
           <w:numId w:val="5"/>
@@ -1237,7 +1237,7 @@
     </w:p>
     <w:p>
       <w:pPr>
-        <w:pStyle w:val="ListParagraph"/>
+        <w:pStyle w:val="Listaszerbekezds"/>
         <w:spacing w:line="360" w:lineRule="auto"/>
         <w:ind w:left="2160"/>
         <w:jc w:val="both"/>
@@ -1280,7 +1280,50 @@
     </w:p>
     <w:p>
       <w:pPr>
-        <w:pStyle w:val="ListParagraph"/>
+        <w:pStyle w:val="Listaszerbekezds"/>
+        <w:spacing w:line="360" w:lineRule="auto"/>
+        <w:ind w:left="2160"/>
+        <w:jc w:val="both"/>
+        <w:rPr>
+          <w:rFonts w:eastAsia="Times New Roman"/>
+          <w:bCs/>
+          <w:color w:val="000000"/>
+          <w:szCs w:val="20"/>
+        </w:rPr>
+      </w:pPr>
+      <w:proofErr w:type="spellStart"/>
+      <w:r>
+        <w:rPr>
+          <w:rFonts w:eastAsia="Times New Roman"/>
+          <w:b/>
+          <w:color w:val="000000"/>
+          <w:szCs w:val="20"/>
+        </w:rPr>
+        <w:t>Discord</w:t>
+      </w:r>
+      <w:proofErr w:type="spellEnd"/>
+      <w:r>
+        <w:rPr>
+          <w:rFonts w:eastAsia="Times New Roman"/>
+          <w:b/>
+          <w:color w:val="000000"/>
+          <w:szCs w:val="20"/>
+        </w:rPr>
+        <w:t>:</w:t>
+      </w:r>
+      <w:r>
+        <w:rPr>
+          <w:rFonts w:eastAsia="Times New Roman"/>
+          <w:bCs/>
+          <w:color w:val="000000"/>
+          <w:szCs w:val="20"/>
+        </w:rPr>
+        <w:t xml:space="preserve"> Kommunikáció</w:t>
+      </w:r>
+    </w:p>
+    <w:p>
+      <w:pPr>
+        <w:pStyle w:val="Listaszerbekezds"/>
         <w:numPr>
           <w:ilvl w:val="0"/>
           <w:numId w:val="5"/>
@@ -1306,7 +1349,7 @@
     </w:p>
     <w:p>
       <w:pPr>
-        <w:pStyle w:val="ListParagraph"/>
+        <w:pStyle w:val="Listaszerbekezds"/>
         <w:spacing w:line="360" w:lineRule="auto"/>
         <w:ind w:left="2160"/>
         <w:jc w:val="both"/>
@@ -1378,7 +1421,7 @@
     </w:p>
     <w:p>
       <w:pPr>
-        <w:pStyle w:val="ListParagraph"/>
+        <w:pStyle w:val="Listaszerbekezds"/>
         <w:spacing w:line="360" w:lineRule="auto"/>
         <w:ind w:left="2160"/>
         <w:jc w:val="both"/>
@@ -1405,12 +1448,93 @@
           <w:color w:val="000000"/>
           <w:szCs w:val="20"/>
         </w:rPr>
-        <w:t xml:space="preserve"> SQL kód tesztelése, és itt van tárolva maga az adatbázis</w:t>
-      </w:r>
-    </w:p>
-    <w:p>
-      <w:pPr>
-        <w:pStyle w:val="ListParagraph"/>
+        <w:t xml:space="preserve"> SQL kód tesztelése</w:t>
+      </w:r>
+      <w:r>
+        <w:rPr>
+          <w:rFonts w:eastAsia="Times New Roman"/>
+          <w:bCs/>
+          <w:color w:val="000000"/>
+          <w:szCs w:val="20"/>
+        </w:rPr>
+        <w:t xml:space="preserve">, </w:t>
+      </w:r>
+      <w:proofErr w:type="spellStart"/>
+      <w:r>
+        <w:rPr>
+          <w:rFonts w:eastAsia="Times New Roman"/>
+          <w:bCs/>
+          <w:color w:val="000000"/>
+          <w:szCs w:val="20"/>
+        </w:rPr>
+        <w:t>Apache</w:t>
+      </w:r>
+      <w:proofErr w:type="spellEnd"/>
+      <w:r>
+        <w:rPr>
+          <w:rFonts w:eastAsia="Times New Roman"/>
+          <w:bCs/>
+          <w:color w:val="000000"/>
+          <w:szCs w:val="20"/>
+        </w:rPr>
+        <w:t xml:space="preserve"> webszerver futtatása</w:t>
+      </w:r>
+    </w:p>
+    <w:p>
+      <w:pPr>
+        <w:pStyle w:val="Listaszerbekezds"/>
+        <w:spacing w:line="360" w:lineRule="auto"/>
+        <w:ind w:left="2160"/>
+        <w:jc w:val="both"/>
+        <w:rPr>
+          <w:rFonts w:eastAsia="Times New Roman"/>
+          <w:bCs/>
+          <w:color w:val="000000"/>
+          <w:szCs w:val="20"/>
+        </w:rPr>
+      </w:pPr>
+      <w:proofErr w:type="spellStart"/>
+      <w:r>
+        <w:rPr>
+          <w:rFonts w:eastAsia="Times New Roman"/>
+          <w:b/>
+          <w:color w:val="000000"/>
+          <w:szCs w:val="20"/>
+        </w:rPr>
+        <w:t>MySQL</w:t>
+      </w:r>
+      <w:proofErr w:type="spellEnd"/>
+      <w:r>
+        <w:rPr>
+          <w:rFonts w:eastAsia="Times New Roman"/>
+          <w:b/>
+          <w:color w:val="000000"/>
+          <w:szCs w:val="20"/>
+        </w:rPr>
+        <w:t>:</w:t>
+      </w:r>
+      <w:r>
+        <w:rPr>
+          <w:rFonts w:eastAsia="Times New Roman"/>
+          <w:bCs/>
+          <w:color w:val="000000"/>
+          <w:szCs w:val="20"/>
+        </w:rPr>
+        <w:t xml:space="preserve"> I</w:t>
+      </w:r>
+      <w:r>
+        <w:rPr>
+          <w:rFonts w:eastAsia="Times New Roman"/>
+          <w:bCs/>
+          <w:color w:val="000000"/>
+          <w:szCs w:val="20"/>
+        </w:rPr>
+        <w:t>tt van tárolva maga az adatbázis</w:t>
+      </w:r>
+    </w:p>
+    <w:p>
+      <w:pPr>
+        <w:pStyle w:val="Listaszerbekezds"/>
         <w:numPr>
           <w:ilvl w:val="0"/>
           <w:numId w:val="5"/>
@@ -1436,7 +1560,7 @@
     </w:p>
     <w:p>
       <w:pPr>
-        <w:pStyle w:val="ListParagraph"/>
+        <w:pStyle w:val="Listaszerbekezds"/>
         <w:numPr>
           <w:ilvl w:val="0"/>
           <w:numId w:val="5"/>
@@ -1462,7 +1586,7 @@
     </w:p>
     <w:p>
       <w:pPr>
-        <w:pStyle w:val="ListParagraph"/>
+        <w:pStyle w:val="Listaszerbekezds"/>
         <w:spacing w:line="360" w:lineRule="auto"/>
         <w:ind w:left="1800" w:firstLine="360"/>
         <w:jc w:val="both"/>
@@ -1472,15 +1596,56 @@
           <w:b/>
           <w:bCs/>
         </w:rPr>
-        <w:t>Visual Studio Code</w:t>
-      </w:r>
-      <w:r>
-        <w:t>: Laravel apik, kontrollerek megírása és tesztelése</w:t>
-      </w:r>
-    </w:p>
-    <w:p>
-      <w:pPr>
-        <w:pStyle w:val="ListParagraph"/>
+        <w:t xml:space="preserve">Visual </w:t>
+      </w:r>
+      <w:proofErr w:type="spellStart"/>
+      <w:r>
+        <w:rPr>
+          <w:b/>
+          <w:bCs/>
+        </w:rPr>
+        <w:t>Studio</w:t>
+      </w:r>
+      <w:proofErr w:type="spellEnd"/>
+      <w:r>
+        <w:rPr>
+          <w:b/>
+          <w:bCs/>
+        </w:rPr>
+        <w:t xml:space="preserve"> </w:t>
+      </w:r>
+      <w:proofErr w:type="spellStart"/>
+      <w:r>
+        <w:rPr>
+          <w:b/>
+          <w:bCs/>
+        </w:rPr>
+        <w:t>Code</w:t>
+      </w:r>
+      <w:proofErr w:type="spellEnd"/>
+      <w:r>
+        <w:t xml:space="preserve">: </w:t>
+      </w:r>
+      <w:proofErr w:type="spellStart"/>
+      <w:r>
+        <w:t>Laravel</w:t>
+      </w:r>
+      <w:proofErr w:type="spellEnd"/>
+      <w:r>
+        <w:t xml:space="preserve"> </w:t>
+      </w:r>
+      <w:proofErr w:type="spellStart"/>
+      <w:r>
+        <w:t>api</w:t>
+      </w:r>
+      <w:proofErr w:type="spellEnd"/>
+      <w:r>
+        <w:t>, kontrollerek megírása és tesztelése</w:t>
+      </w:r>
+    </w:p>
+    <w:p>
+      <w:pPr>
+        <w:pStyle w:val="Listaszerbekezds"/>
         <w:spacing w:line="360" w:lineRule="auto"/>
         <w:ind w:left="1800" w:firstLine="360"/>
         <w:jc w:val="both"/>
@@ -1498,7 +1663,35 @@
     </w:p>
     <w:p>
       <w:pPr>
-        <w:pStyle w:val="ListParagraph"/>
+        <w:pStyle w:val="Listaszerbekezds"/>
+        <w:spacing w:line="360" w:lineRule="auto"/>
+        <w:ind w:left="1800" w:firstLine="360"/>
+        <w:jc w:val="both"/>
+      </w:pPr>
+      <w:proofErr w:type="spellStart"/>
+      <w:r>
+        <w:rPr>
+          <w:b/>
+          <w:bCs/>
+        </w:rPr>
+        <w:t>Laravel</w:t>
+      </w:r>
+      <w:proofErr w:type="spellEnd"/>
+      <w:r>
+        <w:t>:</w:t>
+      </w:r>
+      <w:r>
+        <w:t xml:space="preserve"> Keretrendszer az </w:t>
+      </w:r>
+      <w:proofErr w:type="spellStart"/>
+      <w:r>
+        <w:t>apihoz</w:t>
+      </w:r>
+      <w:proofErr w:type="spellEnd"/>
+    </w:p>
+    <w:p>
+      <w:pPr>
+        <w:pStyle w:val="Listaszerbekezds"/>
         <w:spacing w:line="360" w:lineRule="auto"/>
         <w:ind w:left="1800"/>
         <w:jc w:val="both"/>
@@ -1512,7 +1705,7 @@
     </w:p>
     <w:p>
       <w:pPr>
-        <w:pStyle w:val="ListParagraph"/>
+        <w:pStyle w:val="Listaszerbekezds"/>
         <w:numPr>
           <w:ilvl w:val="0"/>
           <w:numId w:val="3"/>
@@ -1545,7 +1738,7 @@
     </w:p>
     <w:p>
       <w:pPr>
-        <w:pStyle w:val="ListParagraph"/>
+        <w:pStyle w:val="Listaszerbekezds"/>
         <w:numPr>
           <w:ilvl w:val="0"/>
           <w:numId w:val="7"/>
@@ -1553,141 +1746,141 @@
         <w:spacing w:line="360" w:lineRule="auto"/>
         <w:jc w:val="both"/>
         <w:rPr>
-          <w:rFonts w:eastAsia="游明朝"/>
-        </w:rPr>
-      </w:pPr>
-      <w:r>
-        <w:rPr>
-          <w:rFonts w:eastAsia="游明朝"/>
+          <w:rFonts w:eastAsia="Yu Mincho"/>
+        </w:rPr>
+      </w:pPr>
+      <w:r>
+        <w:rPr>
+          <w:rFonts w:eastAsia="Yu Mincho"/>
         </w:rPr>
         <w:t xml:space="preserve">Az adatbázis azzal a céllal lett létrehozva, hogy a REpont gépeknek a </w:t>
       </w:r>
       <w:r>
         <w:rPr>
-          <w:rFonts w:eastAsia="游明朝"/>
+          <w:rFonts w:eastAsia="Yu Mincho"/>
         </w:rPr>
         <w:t>nyomon</w:t>
       </w:r>
       <w:r>
         <w:rPr>
-          <w:rFonts w:eastAsia="游明朝"/>
+          <w:rFonts w:eastAsia="Yu Mincho"/>
         </w:rPr>
         <w:t xml:space="preserve"> követ</w:t>
       </w:r>
       <w:r>
         <w:rPr>
-          <w:rFonts w:eastAsia="游明朝"/>
+          <w:rFonts w:eastAsia="Yu Mincho"/>
         </w:rPr>
         <w:t>é</w:t>
       </w:r>
       <w:r>
         <w:rPr>
-          <w:rFonts w:eastAsia="游明朝"/>
+          <w:rFonts w:eastAsia="Yu Mincho"/>
         </w:rPr>
         <w:t>s</w:t>
       </w:r>
       <w:r>
         <w:rPr>
-          <w:rFonts w:eastAsia="游明朝"/>
+          <w:rFonts w:eastAsia="Yu Mincho"/>
         </w:rPr>
         <w:t>ében</w:t>
       </w:r>
       <w:r>
         <w:rPr>
-          <w:rFonts w:eastAsia="游明朝"/>
+          <w:rFonts w:eastAsia="Yu Mincho"/>
         </w:rPr>
         <w:t xml:space="preserve">, és a végfelhasználóknak ezeknek a gépeknek a hely alapú mutatásában segítsen. Könnyen </w:t>
       </w:r>
       <w:r>
         <w:rPr>
-          <w:rFonts w:eastAsia="游明朝"/>
+          <w:rFonts w:eastAsia="Yu Mincho"/>
         </w:rPr>
         <w:t>meg lehet tudni</w:t>
       </w:r>
       <w:r>
         <w:rPr>
-          <w:rFonts w:eastAsia="游明朝"/>
+          <w:rFonts w:eastAsia="Yu Mincho"/>
         </w:rPr>
         <w:t xml:space="preserve"> egy gép jelenlegi adatait</w:t>
       </w:r>
       <w:r>
         <w:rPr>
-          <w:rFonts w:eastAsia="游明朝"/>
+          <w:rFonts w:eastAsia="Yu Mincho"/>
         </w:rPr>
         <w:t>,</w:t>
       </w:r>
       <w:r>
         <w:rPr>
-          <w:rFonts w:eastAsia="游明朝"/>
+          <w:rFonts w:eastAsia="Yu Mincho"/>
         </w:rPr>
         <w:t xml:space="preserve"> például melyik településen van, a pontos cím</w:t>
       </w:r>
       <w:r>
         <w:rPr>
-          <w:rFonts w:eastAsia="游明朝"/>
+          <w:rFonts w:eastAsia="Yu Mincho"/>
         </w:rPr>
         <w:t>ét</w:t>
       </w:r>
       <w:r>
         <w:rPr>
-          <w:rFonts w:eastAsia="游明朝"/>
+          <w:rFonts w:eastAsia="Yu Mincho"/>
         </w:rPr>
         <w:t>,</w:t>
       </w:r>
       <w:r>
         <w:rPr>
-          <w:rFonts w:eastAsia="游明朝"/>
+          <w:rFonts w:eastAsia="Yu Mincho"/>
         </w:rPr>
         <w:t xml:space="preserve"> illetve</w:t>
       </w:r>
       <w:r>
         <w:rPr>
-          <w:rFonts w:eastAsia="游明朝"/>
+          <w:rFonts w:eastAsia="Yu Mincho"/>
         </w:rPr>
         <w:t xml:space="preserve"> milyen szinten van megtelítve. Azon kívül, van még egy másik tábla, melyben különböző teljesítményekért ún. ’achievement’-eket lehet elérni, amelyek x mennyiségű üveg beváltásáért</w:t>
       </w:r>
       <w:r>
         <w:rPr>
-          <w:rFonts w:eastAsia="游明朝"/>
+          <w:rFonts w:eastAsia="Yu Mincho"/>
         </w:rPr>
         <w:t xml:space="preserve"> </w:t>
       </w:r>
       <w:r>
         <w:rPr>
-          <w:rFonts w:eastAsia="游明朝"/>
+          <w:rFonts w:eastAsia="Yu Mincho"/>
         </w:rPr>
         <w:t>ajándékok</w:t>
       </w:r>
       <w:r>
         <w:rPr>
-          <w:rFonts w:eastAsia="游明朝"/>
+          <w:rFonts w:eastAsia="Yu Mincho"/>
         </w:rPr>
         <w:t>kal jutalmazzák meg a felhasználót</w:t>
       </w:r>
       <w:r>
         <w:rPr>
-          <w:rFonts w:eastAsia="游明朝"/>
-        </w:rPr>
-        <w:t>, pl. kuponok különböző boltoknál. Van egy tábla, melyben Magyarország települései és azoknak az irányítószámai vannak eltárolva, ez a többi adattábla könnyebb összeköttetésére szolgál. Véglegesen pedig a felhasználók is el vannak t</w:t>
-      </w:r>
-      <w:r>
-        <w:rPr>
-          <w:rFonts w:eastAsia="游明朝"/>
+          <w:rFonts w:eastAsia="Yu Mincho"/>
+        </w:rPr>
+        <w:t xml:space="preserve">, pl. kuponok különböző boltoknál. Van egy tábla, melyben Magyarország </w:t>
+      </w:r>
+      <w:r>
+        <w:rPr>
+          <w:rFonts w:eastAsia="Yu Mincho"/>
+        </w:rPr>
+        <w:lastRenderedPageBreak/>
+        <w:t>települései és azoknak az irányítószámai vannak eltárolva, ez a többi adattábla könnyebb összeköttetésére szolgál. Véglegesen pedig a felhasználók is el vannak t</w:t>
+      </w:r>
+      <w:r>
+        <w:rPr>
+          <w:rFonts w:eastAsia="Yu Mincho"/>
         </w:rPr>
         <w:t>á</w:t>
       </w:r>
       <w:r>
         <w:rPr>
-          <w:rFonts w:eastAsia="游明朝"/>
-        </w:rPr>
-        <w:t xml:space="preserve">rolva </w:t>
-      </w:r>
-      <w:r>
-        <w:rPr>
-          <w:rFonts w:eastAsia="游明朝"/>
-        </w:rPr>
-        <w:lastRenderedPageBreak/>
-        <w:t>az adatbázisban, felhasználónév, jelszó, a felhasználó címe, hogy tudjuk melyik gépek vannak hozzá a legközelebb stb.</w:t>
+          <w:rFonts w:eastAsia="Yu Mincho"/>
+        </w:rPr>
+        <w:t>rolva az adatbázisban, felhasználónév, jelszó, a felhasználó címe, hogy tudjuk melyik gépek vannak hozzá a legközelebb stb.</w:t>
       </w:r>
     </w:p>
     <w:p>
@@ -1695,34 +1888,15 @@
         <w:spacing w:line="360" w:lineRule="auto"/>
         <w:jc w:val="both"/>
         <w:rPr>
-          <w:rFonts w:eastAsia="游明朝"/>
+          <w:rFonts w:eastAsia="Yu Mincho"/>
           <w:sz w:val="28"/>
           <w:szCs w:val="28"/>
         </w:rPr>
       </w:pPr>
-      <w:r>
-        <w:rPr>
-          <w:rFonts w:eastAsia="游明朝"/>
-          <w:sz w:val="28"/>
-          <w:szCs w:val="28"/>
-        </w:rPr>
-        <w:br w:type="page"/>
-      </w:r>
-    </w:p>
-    <w:p>
-      <w:pPr>
-        <w:spacing w:line="360" w:lineRule="auto"/>
-        <w:jc w:val="both"/>
-        <w:rPr>
-          <w:rFonts w:eastAsia="游明朝"/>
-          <w:sz w:val="28"/>
-          <w:szCs w:val="28"/>
-        </w:rPr>
-      </w:pPr>
-    </w:p>
-    <w:p>
-      <w:pPr>
-        <w:pStyle w:val="ListParagraph"/>
+    </w:p>
+    <w:p>
+      <w:pPr>
+        <w:pStyle w:val="Listaszerbekezds"/>
         <w:numPr>
           <w:ilvl w:val="0"/>
           <w:numId w:val="7"/>
@@ -1730,7 +1904,7 @@
         <w:spacing w:line="360" w:lineRule="auto"/>
         <w:jc w:val="both"/>
         <w:rPr>
-          <w:rFonts w:eastAsia="游明朝"/>
+          <w:rFonts w:eastAsia="Yu Mincho"/>
           <w:b/>
           <w:bCs/>
           <w:sz w:val="32"/>
@@ -1740,7 +1914,7 @@
       </w:pPr>
       <w:r>
         <w:rPr>
-          <w:rFonts w:eastAsia="游明朝"/>
+          <w:rFonts w:eastAsia="Yu Mincho"/>
           <w:b/>
           <w:bCs/>
           <w:sz w:val="32"/>
@@ -1752,7 +1926,7 @@
     </w:p>
     <w:p>
       <w:pPr>
-        <w:pStyle w:val="ListParagraph"/>
+        <w:pStyle w:val="Listaszerbekezds"/>
         <w:numPr>
           <w:ilvl w:val="0"/>
           <w:numId w:val="6"/>
@@ -1760,7 +1934,7 @@
         <w:spacing w:line="360" w:lineRule="auto"/>
         <w:jc w:val="both"/>
         <w:rPr>
-          <w:rFonts w:eastAsia="游明朝"/>
+          <w:rFonts w:eastAsia="Yu Mincho"/>
           <w:b/>
           <w:bCs/>
           <w:sz w:val="32"/>
@@ -1769,7 +1943,7 @@
       </w:pPr>
       <w:r>
         <w:rPr>
-          <w:rFonts w:eastAsia="游明朝"/>
+          <w:rFonts w:eastAsia="Yu Mincho"/>
           <w:b/>
           <w:bCs/>
           <w:sz w:val="32"/>
@@ -1780,7 +1954,7 @@
     </w:p>
     <w:tbl>
       <w:tblPr>
-        <w:tblStyle w:val="GridTable4-Accent6"/>
+        <w:tblStyle w:val="Tblzatrcsos46jellszn"/>
         <w:tblW w:w="9640" w:type="dxa"/>
         <w:tblLayout w:type="fixed"/>
         <w:tblLook w:val="04A0" w:firstRow="1" w:lastRow="0" w:firstColumn="1" w:lastColumn="0" w:noHBand="0" w:noVBand="1"/>
@@ -1814,15 +1988,15 @@
               <w:spacing w:line="360" w:lineRule="auto"/>
               <w:jc w:val="center"/>
               <w:rPr>
-                <w:rFonts w:ascii="Calibri" w:eastAsia="游明朝" w:hAnsi="Calibri" w:cs="Calibri"/>
-                <w:sz w:val="32"/>
-                <w:szCs w:val="32"/>
-                <w:lang w:val="hu-HU"/>
-              </w:rPr>
-            </w:pPr>
-            <w:r>
-              <w:rPr>
-                <w:rFonts w:ascii="Calibri" w:eastAsia="游明朝" w:hAnsi="Calibri" w:cs="Calibri"/>
+                <w:rFonts w:ascii="Calibri" w:eastAsia="Yu Mincho" w:hAnsi="Calibri" w:cs="Calibri"/>
+                <w:sz w:val="32"/>
+                <w:szCs w:val="32"/>
+                <w:lang w:val="hu-HU"/>
+              </w:rPr>
+            </w:pPr>
+            <w:r>
+              <w:rPr>
+                <w:rFonts w:ascii="Calibri" w:eastAsia="Yu Mincho" w:hAnsi="Calibri" w:cs="Calibri"/>
                 <w:sz w:val="32"/>
                 <w:szCs w:val="32"/>
                 <w:lang w:val="hu-HU"/>
@@ -1847,15 +2021,15 @@
               <w:jc w:val="center"/>
               <w:cnfStyle w:val="100000000000" w:firstRow="1" w:lastRow="0" w:firstColumn="0" w:lastColumn="0" w:oddVBand="0" w:evenVBand="0" w:oddHBand="0" w:evenHBand="0" w:firstRowFirstColumn="0" w:firstRowLastColumn="0" w:lastRowFirstColumn="0" w:lastRowLastColumn="0"/>
               <w:rPr>
-                <w:rFonts w:ascii="Calibri" w:eastAsia="游明朝" w:hAnsi="Calibri" w:cs="Calibri"/>
-                <w:sz w:val="32"/>
-                <w:szCs w:val="32"/>
-                <w:lang w:val="hu-HU"/>
-              </w:rPr>
-            </w:pPr>
-            <w:r>
-              <w:rPr>
-                <w:rFonts w:ascii="Calibri" w:eastAsia="游明朝" w:hAnsi="Calibri" w:cs="Calibri"/>
+                <w:rFonts w:ascii="Calibri" w:eastAsia="Yu Mincho" w:hAnsi="Calibri" w:cs="Calibri"/>
+                <w:sz w:val="32"/>
+                <w:szCs w:val="32"/>
+                <w:lang w:val="hu-HU"/>
+              </w:rPr>
+            </w:pPr>
+            <w:r>
+              <w:rPr>
+                <w:rFonts w:ascii="Calibri" w:eastAsia="Yu Mincho" w:hAnsi="Calibri" w:cs="Calibri"/>
                 <w:sz w:val="32"/>
                 <w:szCs w:val="32"/>
                 <w:lang w:val="hu-HU"/>
@@ -1880,15 +2054,15 @@
               <w:jc w:val="center"/>
               <w:cnfStyle w:val="100000000000" w:firstRow="1" w:lastRow="0" w:firstColumn="0" w:lastColumn="0" w:oddVBand="0" w:evenVBand="0" w:oddHBand="0" w:evenHBand="0" w:firstRowFirstColumn="0" w:firstRowLastColumn="0" w:lastRowFirstColumn="0" w:lastRowLastColumn="0"/>
               <w:rPr>
-                <w:rFonts w:ascii="Calibri" w:eastAsia="游明朝" w:hAnsi="Calibri" w:cs="Calibri"/>
-                <w:sz w:val="32"/>
-                <w:szCs w:val="32"/>
-                <w:lang w:val="hu-HU"/>
-              </w:rPr>
-            </w:pPr>
-            <w:r>
-              <w:rPr>
-                <w:rFonts w:ascii="Calibri" w:eastAsia="游明朝" w:hAnsi="Calibri" w:cs="Calibri"/>
+                <w:rFonts w:ascii="Calibri" w:eastAsia="Yu Mincho" w:hAnsi="Calibri" w:cs="Calibri"/>
+                <w:sz w:val="32"/>
+                <w:szCs w:val="32"/>
+                <w:lang w:val="hu-HU"/>
+              </w:rPr>
+            </w:pPr>
+            <w:r>
+              <w:rPr>
+                <w:rFonts w:ascii="Calibri" w:eastAsia="Yu Mincho" w:hAnsi="Calibri" w:cs="Calibri"/>
                 <w:sz w:val="32"/>
                 <w:szCs w:val="32"/>
                 <w:lang w:val="hu-HU"/>
@@ -1913,15 +2087,15 @@
               <w:jc w:val="center"/>
               <w:cnfStyle w:val="100000000000" w:firstRow="1" w:lastRow="0" w:firstColumn="0" w:lastColumn="0" w:oddVBand="0" w:evenVBand="0" w:oddHBand="0" w:evenHBand="0" w:firstRowFirstColumn="0" w:firstRowLastColumn="0" w:lastRowFirstColumn="0" w:lastRowLastColumn="0"/>
               <w:rPr>
-                <w:rFonts w:ascii="Calibri" w:eastAsia="游明朝" w:hAnsi="Calibri" w:cs="Calibri"/>
-                <w:sz w:val="32"/>
-                <w:szCs w:val="32"/>
-                <w:lang w:val="hu-HU"/>
-              </w:rPr>
-            </w:pPr>
-            <w:r>
-              <w:rPr>
-                <w:rFonts w:ascii="Calibri" w:eastAsia="游明朝" w:hAnsi="Calibri" w:cs="Calibri"/>
+                <w:rFonts w:ascii="Calibri" w:eastAsia="Yu Mincho" w:hAnsi="Calibri" w:cs="Calibri"/>
+                <w:sz w:val="32"/>
+                <w:szCs w:val="32"/>
+                <w:lang w:val="hu-HU"/>
+              </w:rPr>
+            </w:pPr>
+            <w:r>
+              <w:rPr>
+                <w:rFonts w:ascii="Calibri" w:eastAsia="Yu Mincho" w:hAnsi="Calibri" w:cs="Calibri"/>
                 <w:sz w:val="32"/>
                 <w:szCs w:val="32"/>
                 <w:lang w:val="hu-HU"/>
@@ -1946,15 +2120,15 @@
               <w:jc w:val="center"/>
               <w:cnfStyle w:val="100000000000" w:firstRow="1" w:lastRow="0" w:firstColumn="0" w:lastColumn="0" w:oddVBand="0" w:evenVBand="0" w:oddHBand="0" w:evenHBand="0" w:firstRowFirstColumn="0" w:firstRowLastColumn="0" w:lastRowFirstColumn="0" w:lastRowLastColumn="0"/>
               <w:rPr>
-                <w:rFonts w:ascii="Calibri" w:eastAsia="游明朝" w:hAnsi="Calibri" w:cs="Calibri"/>
-                <w:sz w:val="32"/>
-                <w:szCs w:val="32"/>
-                <w:lang w:val="hu-HU"/>
-              </w:rPr>
-            </w:pPr>
-            <w:r>
-              <w:rPr>
-                <w:rFonts w:ascii="Calibri" w:eastAsia="游明朝" w:hAnsi="Calibri" w:cs="Calibri"/>
+                <w:rFonts w:ascii="Calibri" w:eastAsia="Yu Mincho" w:hAnsi="Calibri" w:cs="Calibri"/>
+                <w:sz w:val="32"/>
+                <w:szCs w:val="32"/>
+                <w:lang w:val="hu-HU"/>
+              </w:rPr>
+            </w:pPr>
+            <w:r>
+              <w:rPr>
+                <w:rFonts w:ascii="Calibri" w:eastAsia="Yu Mincho" w:hAnsi="Calibri" w:cs="Calibri"/>
                 <w:sz w:val="32"/>
                 <w:szCs w:val="32"/>
                 <w:lang w:val="hu-HU"/>
@@ -1985,7 +2159,7 @@
               <w:spacing w:line="360" w:lineRule="auto"/>
               <w:jc w:val="center"/>
               <w:rPr>
-                <w:rFonts w:ascii="Calibri" w:eastAsia="游明朝" w:hAnsi="Calibri" w:cs="Calibri"/>
+                <w:rFonts w:ascii="Calibri" w:eastAsia="Yu Mincho" w:hAnsi="Calibri" w:cs="Calibri"/>
                 <w:b w:val="0"/>
                 <w:bCs w:val="0"/>
                 <w:sz w:val="32"/>
@@ -1995,7 +2169,7 @@
             </w:pPr>
             <w:r>
               <w:rPr>
-                <w:rFonts w:ascii="Calibri" w:eastAsia="游明朝" w:hAnsi="Calibri" w:cs="Calibri"/>
+                <w:rFonts w:ascii="Calibri" w:eastAsia="Yu Mincho" w:hAnsi="Calibri" w:cs="Calibri"/>
                 <w:b w:val="0"/>
                 <w:bCs w:val="0"/>
                 <w:sz w:val="32"/>
@@ -2022,20 +2196,20 @@
               <w:jc w:val="center"/>
               <w:cnfStyle w:val="000000100000" w:firstRow="0" w:lastRow="0" w:firstColumn="0" w:lastColumn="0" w:oddVBand="0" w:evenVBand="0" w:oddHBand="1" w:evenHBand="0" w:firstRowFirstColumn="0" w:firstRowLastColumn="0" w:lastRowFirstColumn="0" w:lastRowLastColumn="0"/>
               <w:rPr>
-                <w:rFonts w:ascii="Calibri" w:eastAsia="游明朝" w:hAnsi="Calibri" w:cs="Calibri"/>
-                <w:sz w:val="32"/>
-                <w:szCs w:val="32"/>
-                <w:lang w:val="hu-HU"/>
-              </w:rPr>
-            </w:pPr>
-            <w:r>
-              <w:rPr>
-                <w:rFonts w:ascii="Calibri" w:eastAsia="游明朝" w:hAnsi="Calibri" w:cs="Calibri"/>
-                <w:sz w:val="32"/>
-                <w:szCs w:val="32"/>
-                <w:lang w:val="hu-HU"/>
-              </w:rPr>
-              <w:t>Itt a települések irányító száma van tárolva</w:t>
+                <w:rFonts w:ascii="Calibri" w:eastAsia="Yu Mincho" w:hAnsi="Calibri" w:cs="Calibri"/>
+                <w:sz w:val="32"/>
+                <w:szCs w:val="32"/>
+                <w:lang w:val="hu-HU"/>
+              </w:rPr>
+            </w:pPr>
+            <w:r>
+              <w:rPr>
+                <w:rFonts w:ascii="Calibri" w:eastAsia="Yu Mincho" w:hAnsi="Calibri" w:cs="Calibri"/>
+                <w:sz w:val="32"/>
+                <w:szCs w:val="32"/>
+                <w:lang w:val="hu-HU"/>
+              </w:rPr>
+              <w:t>Itt a települések irányítószáma van tárolva</w:t>
             </w:r>
           </w:p>
         </w:tc>
@@ -2055,15 +2229,15 @@
               <w:jc w:val="center"/>
               <w:cnfStyle w:val="000000100000" w:firstRow="0" w:lastRow="0" w:firstColumn="0" w:lastColumn="0" w:oddVBand="0" w:evenVBand="0" w:oddHBand="1" w:evenHBand="0" w:firstRowFirstColumn="0" w:firstRowLastColumn="0" w:lastRowFirstColumn="0" w:lastRowLastColumn="0"/>
               <w:rPr>
-                <w:rFonts w:ascii="Calibri" w:eastAsia="游明朝" w:hAnsi="Calibri" w:cs="Calibri"/>
-                <w:sz w:val="32"/>
-                <w:szCs w:val="32"/>
-                <w:lang w:val="hu-HU"/>
-              </w:rPr>
-            </w:pPr>
-            <w:r>
-              <w:rPr>
-                <w:rFonts w:ascii="Calibri" w:eastAsia="游明朝" w:hAnsi="Calibri" w:cs="Calibri"/>
+                <w:rFonts w:ascii="Calibri" w:eastAsia="Yu Mincho" w:hAnsi="Calibri" w:cs="Calibri"/>
+                <w:sz w:val="32"/>
+                <w:szCs w:val="32"/>
+                <w:lang w:val="hu-HU"/>
+              </w:rPr>
+            </w:pPr>
+            <w:r>
+              <w:rPr>
+                <w:rFonts w:ascii="Calibri" w:eastAsia="Yu Mincho" w:hAnsi="Calibri" w:cs="Calibri"/>
                 <w:sz w:val="32"/>
                 <w:szCs w:val="32"/>
                 <w:lang w:val="hu-HU"/>
@@ -2088,15 +2262,15 @@
               <w:jc w:val="center"/>
               <w:cnfStyle w:val="000000100000" w:firstRow="0" w:lastRow="0" w:firstColumn="0" w:lastColumn="0" w:oddVBand="0" w:evenVBand="0" w:oddHBand="1" w:evenHBand="0" w:firstRowFirstColumn="0" w:firstRowLastColumn="0" w:lastRowFirstColumn="0" w:lastRowLastColumn="0"/>
               <w:rPr>
-                <w:rFonts w:ascii="Calibri" w:eastAsia="游明朝" w:hAnsi="Calibri" w:cs="Calibri"/>
-                <w:sz w:val="32"/>
-                <w:szCs w:val="32"/>
-                <w:lang w:val="hu-HU"/>
-              </w:rPr>
-            </w:pPr>
-            <w:r>
-              <w:rPr>
-                <w:rFonts w:ascii="Calibri" w:eastAsia="游明朝" w:hAnsi="Calibri" w:cs="Calibri"/>
+                <w:rFonts w:ascii="Calibri" w:eastAsia="Yu Mincho" w:hAnsi="Calibri" w:cs="Calibri"/>
+                <w:sz w:val="32"/>
+                <w:szCs w:val="32"/>
+                <w:lang w:val="hu-HU"/>
+              </w:rPr>
+            </w:pPr>
+            <w:r>
+              <w:rPr>
+                <w:rFonts w:ascii="Calibri" w:eastAsia="Yu Mincho" w:hAnsi="Calibri" w:cs="Calibri"/>
                 <w:sz w:val="32"/>
                 <w:szCs w:val="32"/>
                 <w:lang w:val="hu-HU"/>
@@ -2121,15 +2295,15 @@
               <w:jc w:val="center"/>
               <w:cnfStyle w:val="000000100000" w:firstRow="0" w:lastRow="0" w:firstColumn="0" w:lastColumn="0" w:oddVBand="0" w:evenVBand="0" w:oddHBand="1" w:evenHBand="0" w:firstRowFirstColumn="0" w:firstRowLastColumn="0" w:lastRowFirstColumn="0" w:lastRowLastColumn="0"/>
               <w:rPr>
-                <w:rFonts w:ascii="Calibri" w:eastAsia="游明朝" w:hAnsi="Calibri" w:cs="Calibri"/>
-                <w:sz w:val="32"/>
-                <w:szCs w:val="32"/>
-                <w:lang w:val="hu-HU"/>
-              </w:rPr>
-            </w:pPr>
-            <w:r>
-              <w:rPr>
-                <w:rFonts w:ascii="Calibri" w:eastAsia="游明朝" w:hAnsi="Calibri" w:cs="Calibri"/>
+                <w:rFonts w:ascii="Calibri" w:eastAsia="Yu Mincho" w:hAnsi="Calibri" w:cs="Calibri"/>
+                <w:sz w:val="32"/>
+                <w:szCs w:val="32"/>
+                <w:lang w:val="hu-HU"/>
+              </w:rPr>
+            </w:pPr>
+            <w:r>
+              <w:rPr>
+                <w:rFonts w:ascii="Calibri" w:eastAsia="Yu Mincho" w:hAnsi="Calibri" w:cs="Calibri"/>
                 <w:sz w:val="32"/>
                 <w:szCs w:val="32"/>
                 <w:lang w:val="hu-HU"/>
@@ -2160,7 +2334,7 @@
               <w:spacing w:line="360" w:lineRule="auto"/>
               <w:jc w:val="center"/>
               <w:rPr>
-                <w:rFonts w:ascii="Calibri" w:eastAsia="游明朝" w:hAnsi="Calibri" w:cs="Calibri"/>
+                <w:rFonts w:ascii="Calibri" w:eastAsia="Yu Mincho" w:hAnsi="Calibri" w:cs="Calibri"/>
                 <w:b w:val="0"/>
                 <w:bCs w:val="0"/>
                 <w:sz w:val="32"/>
@@ -2170,7 +2344,7 @@
             </w:pPr>
             <w:r>
               <w:rPr>
-                <w:rFonts w:ascii="Calibri" w:eastAsia="游明朝" w:hAnsi="Calibri" w:cs="Calibri"/>
+                <w:rFonts w:ascii="Calibri" w:eastAsia="Yu Mincho" w:hAnsi="Calibri" w:cs="Calibri"/>
                 <w:b w:val="0"/>
                 <w:bCs w:val="0"/>
                 <w:sz w:val="32"/>
@@ -2198,15 +2372,15 @@
               <w:jc w:val="center"/>
               <w:cnfStyle w:val="000000000000" w:firstRow="0" w:lastRow="0" w:firstColumn="0" w:lastColumn="0" w:oddVBand="0" w:evenVBand="0" w:oddHBand="0" w:evenHBand="0" w:firstRowFirstColumn="0" w:firstRowLastColumn="0" w:lastRowFirstColumn="0" w:lastRowLastColumn="0"/>
               <w:rPr>
-                <w:rFonts w:ascii="Calibri" w:eastAsia="游明朝" w:hAnsi="Calibri" w:cs="Calibri"/>
-                <w:sz w:val="32"/>
-                <w:szCs w:val="32"/>
-                <w:lang w:val="hu-HU"/>
-              </w:rPr>
-            </w:pPr>
-            <w:r>
-              <w:rPr>
-                <w:rFonts w:ascii="Calibri" w:eastAsia="游明朝" w:hAnsi="Calibri" w:cs="Calibri"/>
+                <w:rFonts w:ascii="Calibri" w:eastAsia="Yu Mincho" w:hAnsi="Calibri" w:cs="Calibri"/>
+                <w:sz w:val="32"/>
+                <w:szCs w:val="32"/>
+                <w:lang w:val="hu-HU"/>
+              </w:rPr>
+            </w:pPr>
+            <w:r>
+              <w:rPr>
+                <w:rFonts w:ascii="Calibri" w:eastAsia="Yu Mincho" w:hAnsi="Calibri" w:cs="Calibri"/>
                 <w:sz w:val="32"/>
                 <w:szCs w:val="32"/>
                 <w:lang w:val="hu-HU"/>
@@ -2232,23 +2406,21 @@
               <w:jc w:val="center"/>
               <w:cnfStyle w:val="000000000000" w:firstRow="0" w:lastRow="0" w:firstColumn="0" w:lastColumn="0" w:oddVBand="0" w:evenVBand="0" w:oddHBand="0" w:evenHBand="0" w:firstRowFirstColumn="0" w:firstRowLastColumn="0" w:lastRowFirstColumn="0" w:lastRowLastColumn="0"/>
               <w:rPr>
-                <w:rFonts w:ascii="Calibri" w:eastAsia="游明朝" w:hAnsi="Calibri" w:cs="Calibri"/>
-                <w:sz w:val="32"/>
-                <w:szCs w:val="32"/>
-                <w:lang w:val="hu-HU"/>
-              </w:rPr>
-            </w:pPr>
-            <w:proofErr w:type="spellStart"/>
-            <w:r>
-              <w:rPr>
-                <w:rFonts w:ascii="Calibri" w:eastAsia="游明朝" w:hAnsi="Calibri" w:cs="Calibri"/>
+                <w:rFonts w:ascii="Calibri" w:eastAsia="Yu Mincho" w:hAnsi="Calibri" w:cs="Calibri"/>
+                <w:sz w:val="32"/>
+                <w:szCs w:val="32"/>
+                <w:lang w:val="hu-HU"/>
+              </w:rPr>
+            </w:pPr>
+            <w:r>
+              <w:rPr>
+                <w:rFonts w:ascii="Calibri" w:eastAsia="Yu Mincho" w:hAnsi="Calibri" w:cs="Calibri"/>
                 <w:sz w:val="32"/>
                 <w:szCs w:val="32"/>
                 <w:lang w:val="hu-HU"/>
               </w:rPr>
               <w:t>varchar</w:t>
             </w:r>
-            <w:proofErr w:type="spellEnd"/>
           </w:p>
           <w:p>
             <w:pPr>
@@ -2256,15 +2428,15 @@
               <w:jc w:val="center"/>
               <w:cnfStyle w:val="000000000000" w:firstRow="0" w:lastRow="0" w:firstColumn="0" w:lastColumn="0" w:oddVBand="0" w:evenVBand="0" w:oddHBand="0" w:evenHBand="0" w:firstRowFirstColumn="0" w:firstRowLastColumn="0" w:lastRowFirstColumn="0" w:lastRowLastColumn="0"/>
               <w:rPr>
-                <w:rFonts w:ascii="Calibri" w:eastAsia="游明朝" w:hAnsi="Calibri" w:cs="Calibri"/>
-                <w:sz w:val="32"/>
-                <w:szCs w:val="32"/>
-                <w:lang w:val="hu-HU"/>
-              </w:rPr>
-            </w:pPr>
-            <w:r>
-              <w:rPr>
-                <w:rFonts w:ascii="Calibri" w:eastAsia="游明朝" w:hAnsi="Calibri" w:cs="Calibri"/>
+                <w:rFonts w:ascii="Calibri" w:eastAsia="Yu Mincho" w:hAnsi="Calibri" w:cs="Calibri"/>
+                <w:sz w:val="32"/>
+                <w:szCs w:val="32"/>
+                <w:lang w:val="hu-HU"/>
+              </w:rPr>
+            </w:pPr>
+            <w:r>
+              <w:rPr>
+                <w:rFonts w:ascii="Calibri" w:eastAsia="Yu Mincho" w:hAnsi="Calibri" w:cs="Calibri"/>
                 <w:sz w:val="32"/>
                 <w:szCs w:val="32"/>
                 <w:lang w:val="hu-HU"/>
@@ -2290,7 +2462,7 @@
               <w:jc w:val="center"/>
               <w:cnfStyle w:val="000000000000" w:firstRow="0" w:lastRow="0" w:firstColumn="0" w:lastColumn="0" w:oddVBand="0" w:evenVBand="0" w:oddHBand="0" w:evenHBand="0" w:firstRowFirstColumn="0" w:firstRowLastColumn="0" w:lastRowFirstColumn="0" w:lastRowLastColumn="0"/>
               <w:rPr>
-                <w:rFonts w:ascii="Calibri" w:eastAsia="游明朝" w:hAnsi="Calibri" w:cs="Calibri"/>
+                <w:rFonts w:ascii="Calibri" w:eastAsia="Yu Mincho" w:hAnsi="Calibri" w:cs="Calibri"/>
                 <w:sz w:val="32"/>
                 <w:szCs w:val="32"/>
                 <w:lang w:val="hu-HU"/>
@@ -2315,15 +2487,15 @@
               <w:jc w:val="center"/>
               <w:cnfStyle w:val="000000000000" w:firstRow="0" w:lastRow="0" w:firstColumn="0" w:lastColumn="0" w:oddVBand="0" w:evenVBand="0" w:oddHBand="0" w:evenHBand="0" w:firstRowFirstColumn="0" w:firstRowLastColumn="0" w:lastRowFirstColumn="0" w:lastRowLastColumn="0"/>
               <w:rPr>
-                <w:rFonts w:ascii="Calibri" w:eastAsia="游明朝" w:hAnsi="Calibri" w:cs="Calibri"/>
-                <w:sz w:val="32"/>
-                <w:szCs w:val="32"/>
-                <w:lang w:val="hu-HU"/>
-              </w:rPr>
-            </w:pPr>
-            <w:r>
-              <w:rPr>
-                <w:rFonts w:ascii="Calibri" w:eastAsia="游明朝" w:hAnsi="Calibri" w:cs="Calibri"/>
+                <w:rFonts w:ascii="Calibri" w:eastAsia="Yu Mincho" w:hAnsi="Calibri" w:cs="Calibri"/>
+                <w:sz w:val="32"/>
+                <w:szCs w:val="32"/>
+                <w:lang w:val="hu-HU"/>
+              </w:rPr>
+            </w:pPr>
+            <w:r>
+              <w:rPr>
+                <w:rFonts w:ascii="Calibri" w:eastAsia="Yu Mincho" w:hAnsi="Calibri" w:cs="Calibri"/>
                 <w:sz w:val="32"/>
                 <w:szCs w:val="32"/>
                 <w:lang w:val="hu-HU"/>
@@ -2339,7 +2511,7 @@
         <w:spacing w:line="360" w:lineRule="auto"/>
         <w:jc w:val="both"/>
         <w:rPr>
-          <w:rFonts w:eastAsia="游明朝"/>
+          <w:rFonts w:eastAsia="Yu Mincho"/>
           <w:b/>
           <w:bCs/>
           <w:sz w:val="32"/>
@@ -2349,7 +2521,7 @@
     </w:p>
     <w:p>
       <w:pPr>
-        <w:pStyle w:val="ListParagraph"/>
+        <w:pStyle w:val="Listaszerbekezds"/>
         <w:numPr>
           <w:ilvl w:val="0"/>
           <w:numId w:val="6"/>
@@ -2357,7 +2529,7 @@
         <w:spacing w:before="240" w:line="360" w:lineRule="auto"/>
         <w:jc w:val="both"/>
         <w:rPr>
-          <w:rFonts w:eastAsia="游明朝"/>
+          <w:rFonts w:eastAsia="Yu Mincho"/>
           <w:b/>
           <w:bCs/>
           <w:sz w:val="32"/>
@@ -2366,7 +2538,7 @@
       </w:pPr>
       <w:r>
         <w:rPr>
-          <w:rFonts w:eastAsia="游明朝"/>
+          <w:rFonts w:eastAsia="Yu Mincho"/>
           <w:b/>
           <w:bCs/>
           <w:sz w:val="32"/>
@@ -2377,7 +2549,7 @@
     </w:p>
     <w:tbl>
       <w:tblPr>
-        <w:tblStyle w:val="GridTable4-Accent6"/>
+        <w:tblStyle w:val="Tblzatrcsos46jellszn"/>
         <w:tblW w:w="9640" w:type="dxa"/>
         <w:tblLayout w:type="fixed"/>
         <w:tblLook w:val="04A0" w:firstRow="1" w:lastRow="0" w:firstColumn="1" w:lastColumn="0" w:noHBand="0" w:noVBand="1"/>
@@ -2411,15 +2583,15 @@
               <w:spacing w:line="360" w:lineRule="auto"/>
               <w:jc w:val="center"/>
               <w:rPr>
-                <w:rFonts w:ascii="Calibri" w:eastAsia="游明朝" w:hAnsi="Calibri" w:cs="Calibri"/>
-                <w:sz w:val="32"/>
-                <w:szCs w:val="32"/>
-                <w:lang w:val="hu-HU"/>
-              </w:rPr>
-            </w:pPr>
-            <w:r>
-              <w:rPr>
-                <w:rFonts w:ascii="Calibri" w:eastAsia="游明朝" w:hAnsi="Calibri" w:cs="Calibri"/>
+                <w:rFonts w:ascii="Calibri" w:eastAsia="Yu Mincho" w:hAnsi="Calibri" w:cs="Calibri"/>
+                <w:sz w:val="32"/>
+                <w:szCs w:val="32"/>
+                <w:lang w:val="hu-HU"/>
+              </w:rPr>
+            </w:pPr>
+            <w:r>
+              <w:rPr>
+                <w:rFonts w:ascii="Calibri" w:eastAsia="Yu Mincho" w:hAnsi="Calibri" w:cs="Calibri"/>
                 <w:sz w:val="32"/>
                 <w:szCs w:val="32"/>
                 <w:lang w:val="hu-HU"/>
@@ -2444,15 +2616,15 @@
               <w:jc w:val="center"/>
               <w:cnfStyle w:val="100000000000" w:firstRow="1" w:lastRow="0" w:firstColumn="0" w:lastColumn="0" w:oddVBand="0" w:evenVBand="0" w:oddHBand="0" w:evenHBand="0" w:firstRowFirstColumn="0" w:firstRowLastColumn="0" w:lastRowFirstColumn="0" w:lastRowLastColumn="0"/>
               <w:rPr>
-                <w:rFonts w:ascii="Calibri" w:eastAsia="游明朝" w:hAnsi="Calibri" w:cs="Calibri"/>
-                <w:sz w:val="32"/>
-                <w:szCs w:val="32"/>
-                <w:lang w:val="hu-HU"/>
-              </w:rPr>
-            </w:pPr>
-            <w:r>
-              <w:rPr>
-                <w:rFonts w:ascii="Calibri" w:eastAsia="游明朝" w:hAnsi="Calibri" w:cs="Calibri"/>
+                <w:rFonts w:ascii="Calibri" w:eastAsia="Yu Mincho" w:hAnsi="Calibri" w:cs="Calibri"/>
+                <w:sz w:val="32"/>
+                <w:szCs w:val="32"/>
+                <w:lang w:val="hu-HU"/>
+              </w:rPr>
+            </w:pPr>
+            <w:r>
+              <w:rPr>
+                <w:rFonts w:ascii="Calibri" w:eastAsia="Yu Mincho" w:hAnsi="Calibri" w:cs="Calibri"/>
                 <w:sz w:val="32"/>
                 <w:szCs w:val="32"/>
                 <w:lang w:val="hu-HU"/>
@@ -2477,15 +2649,15 @@
               <w:jc w:val="center"/>
               <w:cnfStyle w:val="100000000000" w:firstRow="1" w:lastRow="0" w:firstColumn="0" w:lastColumn="0" w:oddVBand="0" w:evenVBand="0" w:oddHBand="0" w:evenHBand="0" w:firstRowFirstColumn="0" w:firstRowLastColumn="0" w:lastRowFirstColumn="0" w:lastRowLastColumn="0"/>
               <w:rPr>
-                <w:rFonts w:ascii="Calibri" w:eastAsia="游明朝" w:hAnsi="Calibri" w:cs="Calibri"/>
-                <w:sz w:val="32"/>
-                <w:szCs w:val="32"/>
-                <w:lang w:val="hu-HU"/>
-              </w:rPr>
-            </w:pPr>
-            <w:r>
-              <w:rPr>
-                <w:rFonts w:ascii="Calibri" w:eastAsia="游明朝" w:hAnsi="Calibri" w:cs="Calibri"/>
+                <w:rFonts w:ascii="Calibri" w:eastAsia="Yu Mincho" w:hAnsi="Calibri" w:cs="Calibri"/>
+                <w:sz w:val="32"/>
+                <w:szCs w:val="32"/>
+                <w:lang w:val="hu-HU"/>
+              </w:rPr>
+            </w:pPr>
+            <w:r>
+              <w:rPr>
+                <w:rFonts w:ascii="Calibri" w:eastAsia="Yu Mincho" w:hAnsi="Calibri" w:cs="Calibri"/>
                 <w:sz w:val="32"/>
                 <w:szCs w:val="32"/>
                 <w:lang w:val="hu-HU"/>
@@ -2510,15 +2682,15 @@
               <w:jc w:val="center"/>
               <w:cnfStyle w:val="100000000000" w:firstRow="1" w:lastRow="0" w:firstColumn="0" w:lastColumn="0" w:oddVBand="0" w:evenVBand="0" w:oddHBand="0" w:evenHBand="0" w:firstRowFirstColumn="0" w:firstRowLastColumn="0" w:lastRowFirstColumn="0" w:lastRowLastColumn="0"/>
               <w:rPr>
-                <w:rFonts w:ascii="Calibri" w:eastAsia="游明朝" w:hAnsi="Calibri" w:cs="Calibri"/>
-                <w:sz w:val="32"/>
-                <w:szCs w:val="32"/>
-                <w:lang w:val="hu-HU"/>
-              </w:rPr>
-            </w:pPr>
-            <w:r>
-              <w:rPr>
-                <w:rFonts w:ascii="Calibri" w:eastAsia="游明朝" w:hAnsi="Calibri" w:cs="Calibri"/>
+                <w:rFonts w:ascii="Calibri" w:eastAsia="Yu Mincho" w:hAnsi="Calibri" w:cs="Calibri"/>
+                <w:sz w:val="32"/>
+                <w:szCs w:val="32"/>
+                <w:lang w:val="hu-HU"/>
+              </w:rPr>
+            </w:pPr>
+            <w:r>
+              <w:rPr>
+                <w:rFonts w:ascii="Calibri" w:eastAsia="Yu Mincho" w:hAnsi="Calibri" w:cs="Calibri"/>
                 <w:sz w:val="32"/>
                 <w:szCs w:val="32"/>
                 <w:lang w:val="hu-HU"/>
@@ -2543,15 +2715,15 @@
               <w:jc w:val="center"/>
               <w:cnfStyle w:val="100000000000" w:firstRow="1" w:lastRow="0" w:firstColumn="0" w:lastColumn="0" w:oddVBand="0" w:evenVBand="0" w:oddHBand="0" w:evenHBand="0" w:firstRowFirstColumn="0" w:firstRowLastColumn="0" w:lastRowFirstColumn="0" w:lastRowLastColumn="0"/>
               <w:rPr>
-                <w:rFonts w:ascii="Calibri" w:eastAsia="游明朝" w:hAnsi="Calibri" w:cs="Calibri"/>
-                <w:sz w:val="32"/>
-                <w:szCs w:val="32"/>
-                <w:lang w:val="hu-HU"/>
-              </w:rPr>
-            </w:pPr>
-            <w:r>
-              <w:rPr>
-                <w:rFonts w:ascii="Calibri" w:eastAsia="游明朝" w:hAnsi="Calibri" w:cs="Calibri"/>
+                <w:rFonts w:ascii="Calibri" w:eastAsia="Yu Mincho" w:hAnsi="Calibri" w:cs="Calibri"/>
+                <w:sz w:val="32"/>
+                <w:szCs w:val="32"/>
+                <w:lang w:val="hu-HU"/>
+              </w:rPr>
+            </w:pPr>
+            <w:r>
+              <w:rPr>
+                <w:rFonts w:ascii="Calibri" w:eastAsia="Yu Mincho" w:hAnsi="Calibri" w:cs="Calibri"/>
                 <w:sz w:val="32"/>
                 <w:szCs w:val="32"/>
                 <w:lang w:val="hu-HU"/>
@@ -2582,7 +2754,7 @@
               <w:spacing w:line="360" w:lineRule="auto"/>
               <w:jc w:val="center"/>
               <w:rPr>
-                <w:rFonts w:ascii="Calibri" w:eastAsia="游明朝" w:hAnsi="Calibri" w:cs="Calibri"/>
+                <w:rFonts w:ascii="Calibri" w:eastAsia="Yu Mincho" w:hAnsi="Calibri" w:cs="Calibri"/>
                 <w:b w:val="0"/>
                 <w:bCs w:val="0"/>
                 <w:sz w:val="32"/>
@@ -2592,7 +2764,7 @@
             </w:pPr>
             <w:r>
               <w:rPr>
-                <w:rFonts w:ascii="Calibri" w:eastAsia="游明朝" w:hAnsi="Calibri" w:cs="Calibri"/>
+                <w:rFonts w:ascii="Calibri" w:eastAsia="Yu Mincho" w:hAnsi="Calibri" w:cs="Calibri"/>
                 <w:b w:val="0"/>
                 <w:bCs w:val="0"/>
                 <w:sz w:val="32"/>
@@ -2619,15 +2791,15 @@
               <w:jc w:val="center"/>
               <w:cnfStyle w:val="000000100000" w:firstRow="0" w:lastRow="0" w:firstColumn="0" w:lastColumn="0" w:oddVBand="0" w:evenVBand="0" w:oddHBand="1" w:evenHBand="0" w:firstRowFirstColumn="0" w:firstRowLastColumn="0" w:lastRowFirstColumn="0" w:lastRowLastColumn="0"/>
               <w:rPr>
-                <w:rFonts w:ascii="Calibri" w:eastAsia="游明朝" w:hAnsi="Calibri" w:cs="Calibri"/>
-                <w:sz w:val="32"/>
-                <w:szCs w:val="32"/>
-                <w:lang w:val="hu-HU"/>
-              </w:rPr>
-            </w:pPr>
-            <w:r>
-              <w:rPr>
-                <w:rFonts w:ascii="Calibri" w:eastAsia="游明朝" w:hAnsi="Calibri" w:cs="Calibri"/>
+                <w:rFonts w:ascii="Calibri" w:eastAsia="Yu Mincho" w:hAnsi="Calibri" w:cs="Calibri"/>
+                <w:sz w:val="32"/>
+                <w:szCs w:val="32"/>
+                <w:lang w:val="hu-HU"/>
+              </w:rPr>
+            </w:pPr>
+            <w:r>
+              <w:rPr>
+                <w:rFonts w:ascii="Calibri" w:eastAsia="Yu Mincho" w:hAnsi="Calibri" w:cs="Calibri"/>
                 <w:sz w:val="32"/>
                 <w:szCs w:val="32"/>
                 <w:lang w:val="hu-HU"/>
@@ -2652,15 +2824,15 @@
               <w:jc w:val="center"/>
               <w:cnfStyle w:val="000000100000" w:firstRow="0" w:lastRow="0" w:firstColumn="0" w:lastColumn="0" w:oddVBand="0" w:evenVBand="0" w:oddHBand="1" w:evenHBand="0" w:firstRowFirstColumn="0" w:firstRowLastColumn="0" w:lastRowFirstColumn="0" w:lastRowLastColumn="0"/>
               <w:rPr>
-                <w:rFonts w:ascii="Calibri" w:eastAsia="游明朝" w:hAnsi="Calibri" w:cs="Calibri"/>
-                <w:sz w:val="32"/>
-                <w:szCs w:val="32"/>
-                <w:lang w:val="hu-HU"/>
-              </w:rPr>
-            </w:pPr>
-            <w:r>
-              <w:rPr>
-                <w:rFonts w:ascii="Calibri" w:eastAsia="游明朝" w:hAnsi="Calibri" w:cs="Calibri"/>
+                <w:rFonts w:ascii="Calibri" w:eastAsia="Yu Mincho" w:hAnsi="Calibri" w:cs="Calibri"/>
+                <w:sz w:val="32"/>
+                <w:szCs w:val="32"/>
+                <w:lang w:val="hu-HU"/>
+              </w:rPr>
+            </w:pPr>
+            <w:r>
+              <w:rPr>
+                <w:rFonts w:ascii="Calibri" w:eastAsia="Yu Mincho" w:hAnsi="Calibri" w:cs="Calibri"/>
                 <w:sz w:val="32"/>
                 <w:szCs w:val="32"/>
                 <w:lang w:val="hu-HU"/>
@@ -2685,15 +2857,15 @@
               <w:jc w:val="center"/>
               <w:cnfStyle w:val="000000100000" w:firstRow="0" w:lastRow="0" w:firstColumn="0" w:lastColumn="0" w:oddVBand="0" w:evenVBand="0" w:oddHBand="1" w:evenHBand="0" w:firstRowFirstColumn="0" w:firstRowLastColumn="0" w:lastRowFirstColumn="0" w:lastRowLastColumn="0"/>
               <w:rPr>
-                <w:rFonts w:ascii="Calibri" w:eastAsia="游明朝" w:hAnsi="Calibri" w:cs="Calibri"/>
-                <w:sz w:val="32"/>
-                <w:szCs w:val="32"/>
-                <w:lang w:val="hu-HU"/>
-              </w:rPr>
-            </w:pPr>
-            <w:r>
-              <w:rPr>
-                <w:rFonts w:ascii="Calibri" w:eastAsia="游明朝" w:hAnsi="Calibri" w:cs="Calibri"/>
+                <w:rFonts w:ascii="Calibri" w:eastAsia="Yu Mincho" w:hAnsi="Calibri" w:cs="Calibri"/>
+                <w:sz w:val="32"/>
+                <w:szCs w:val="32"/>
+                <w:lang w:val="hu-HU"/>
+              </w:rPr>
+            </w:pPr>
+            <w:r>
+              <w:rPr>
+                <w:rFonts w:ascii="Calibri" w:eastAsia="Yu Mincho" w:hAnsi="Calibri" w:cs="Calibri"/>
                 <w:sz w:val="32"/>
                 <w:szCs w:val="32"/>
                 <w:lang w:val="hu-HU"/>
@@ -2718,15 +2890,15 @@
               <w:jc w:val="center"/>
               <w:cnfStyle w:val="000000100000" w:firstRow="0" w:lastRow="0" w:firstColumn="0" w:lastColumn="0" w:oddVBand="0" w:evenVBand="0" w:oddHBand="1" w:evenHBand="0" w:firstRowFirstColumn="0" w:firstRowLastColumn="0" w:lastRowFirstColumn="0" w:lastRowLastColumn="0"/>
               <w:rPr>
-                <w:rFonts w:ascii="Calibri" w:eastAsia="游明朝" w:hAnsi="Calibri" w:cs="Calibri"/>
-                <w:sz w:val="32"/>
-                <w:szCs w:val="32"/>
-                <w:lang w:val="hu-HU"/>
-              </w:rPr>
-            </w:pPr>
-            <w:r>
-              <w:rPr>
-                <w:rFonts w:ascii="Calibri" w:eastAsia="游明朝" w:hAnsi="Calibri" w:cs="Calibri"/>
+                <w:rFonts w:ascii="Calibri" w:eastAsia="Yu Mincho" w:hAnsi="Calibri" w:cs="Calibri"/>
+                <w:sz w:val="32"/>
+                <w:szCs w:val="32"/>
+                <w:lang w:val="hu-HU"/>
+              </w:rPr>
+            </w:pPr>
+            <w:r>
+              <w:rPr>
+                <w:rFonts w:ascii="Calibri" w:eastAsia="Yu Mincho" w:hAnsi="Calibri" w:cs="Calibri"/>
                 <w:sz w:val="32"/>
                 <w:szCs w:val="32"/>
                 <w:lang w:val="hu-HU"/>
@@ -2757,7 +2929,7 @@
               <w:spacing w:line="360" w:lineRule="auto"/>
               <w:jc w:val="center"/>
               <w:rPr>
-                <w:rFonts w:ascii="Calibri" w:eastAsia="游明朝" w:hAnsi="Calibri" w:cs="Calibri"/>
+                <w:rFonts w:ascii="Calibri" w:eastAsia="Yu Mincho" w:hAnsi="Calibri" w:cs="Calibri"/>
                 <w:b w:val="0"/>
                 <w:bCs w:val="0"/>
                 <w:sz w:val="32"/>
@@ -2767,13 +2939,14 @@
             </w:pPr>
             <w:r>
               <w:rPr>
-                <w:rFonts w:ascii="Calibri" w:eastAsia="游明朝" w:hAnsi="Calibri" w:cs="Calibri"/>
+                <w:rFonts w:ascii="Calibri" w:eastAsia="Yu Mincho" w:hAnsi="Calibri" w:cs="Calibri"/>
                 <w:b w:val="0"/>
                 <w:bCs w:val="0"/>
                 <w:sz w:val="32"/>
                 <w:szCs w:val="32"/>
                 <w:lang w:val="hu-HU"/>
               </w:rPr>
+              <w:lastRenderedPageBreak/>
               <w:t>zipcode</w:t>
             </w:r>
           </w:p>
@@ -2795,30 +2968,20 @@
               <w:jc w:val="center"/>
               <w:cnfStyle w:val="000000000000" w:firstRow="0" w:lastRow="0" w:firstColumn="0" w:lastColumn="0" w:oddVBand="0" w:evenVBand="0" w:oddHBand="0" w:evenHBand="0" w:firstRowFirstColumn="0" w:firstRowLastColumn="0" w:lastRowFirstColumn="0" w:lastRowLastColumn="0"/>
               <w:rPr>
-                <w:rFonts w:ascii="Calibri" w:eastAsia="游明朝" w:hAnsi="Calibri" w:cs="Calibri"/>
-                <w:sz w:val="32"/>
-                <w:szCs w:val="32"/>
-                <w:lang w:val="hu-HU"/>
-              </w:rPr>
-            </w:pPr>
-            <w:r>
-              <w:rPr>
-                <w:rFonts w:ascii="Calibri" w:eastAsia="游明朝" w:hAnsi="Calibri" w:cs="Calibri"/>
-                <w:sz w:val="32"/>
-                <w:szCs w:val="32"/>
-                <w:lang w:val="hu-HU"/>
-              </w:rPr>
-              <w:t xml:space="preserve">A gépnek a tartozási </w:t>
-            </w:r>
-            <w:r>
-              <w:rPr>
-                <w:rFonts w:ascii="Calibri" w:eastAsia="游明朝" w:hAnsi="Calibri" w:cs="Calibri"/>
-                <w:sz w:val="32"/>
-                <w:szCs w:val="32"/>
-                <w:lang w:val="hu-HU"/>
-              </w:rPr>
-              <w:lastRenderedPageBreak/>
-              <w:t>helyének az irányítószáma</w:t>
+                <w:rFonts w:ascii="Calibri" w:eastAsia="Yu Mincho" w:hAnsi="Calibri" w:cs="Calibri"/>
+                <w:sz w:val="32"/>
+                <w:szCs w:val="32"/>
+                <w:lang w:val="hu-HU"/>
+              </w:rPr>
+            </w:pPr>
+            <w:r>
+              <w:rPr>
+                <w:rFonts w:ascii="Calibri" w:eastAsia="Yu Mincho" w:hAnsi="Calibri" w:cs="Calibri"/>
+                <w:sz w:val="32"/>
+                <w:szCs w:val="32"/>
+                <w:lang w:val="hu-HU"/>
+              </w:rPr>
+              <w:t>A gépnek a tartozási helyének az irányítószáma</w:t>
             </w:r>
           </w:p>
         </w:tc>
@@ -2839,20 +3002,19 @@
               <w:jc w:val="center"/>
               <w:cnfStyle w:val="000000000000" w:firstRow="0" w:lastRow="0" w:firstColumn="0" w:lastColumn="0" w:oddVBand="0" w:evenVBand="0" w:oddHBand="0" w:evenHBand="0" w:firstRowFirstColumn="0" w:firstRowLastColumn="0" w:lastRowFirstColumn="0" w:lastRowLastColumn="0"/>
               <w:rPr>
-                <w:rFonts w:ascii="Calibri" w:eastAsia="游明朝" w:hAnsi="Calibri" w:cs="Calibri"/>
-                <w:sz w:val="32"/>
-                <w:szCs w:val="32"/>
-                <w:lang w:val="hu-HU"/>
-              </w:rPr>
-            </w:pPr>
-            <w:r>
-              <w:rPr>
-                <w:rFonts w:ascii="Calibri" w:eastAsia="游明朝" w:hAnsi="Calibri" w:cs="Calibri"/>
-                <w:sz w:val="32"/>
-                <w:szCs w:val="32"/>
-                <w:lang w:val="hu-HU"/>
-              </w:rPr>
-              <w:lastRenderedPageBreak/>
+                <w:rFonts w:ascii="Calibri" w:eastAsia="Yu Mincho" w:hAnsi="Calibri" w:cs="Calibri"/>
+                <w:sz w:val="32"/>
+                <w:szCs w:val="32"/>
+                <w:lang w:val="hu-HU"/>
+              </w:rPr>
+            </w:pPr>
+            <w:r>
+              <w:rPr>
+                <w:rFonts w:ascii="Calibri" w:eastAsia="Yu Mincho" w:hAnsi="Calibri" w:cs="Calibri"/>
+                <w:sz w:val="32"/>
+                <w:szCs w:val="32"/>
+                <w:lang w:val="hu-HU"/>
+              </w:rPr>
               <w:t>int</w:t>
             </w:r>
           </w:p>
@@ -2874,15 +3036,15 @@
               <w:jc w:val="center"/>
               <w:cnfStyle w:val="000000000000" w:firstRow="0" w:lastRow="0" w:firstColumn="0" w:lastColumn="0" w:oddVBand="0" w:evenVBand="0" w:oddHBand="0" w:evenHBand="0" w:firstRowFirstColumn="0" w:firstRowLastColumn="0" w:lastRowFirstColumn="0" w:lastRowLastColumn="0"/>
               <w:rPr>
-                <w:rFonts w:ascii="Calibri" w:eastAsia="游明朝" w:hAnsi="Calibri" w:cs="Calibri"/>
-                <w:sz w:val="32"/>
-                <w:szCs w:val="32"/>
-                <w:lang w:val="hu-HU"/>
-              </w:rPr>
-            </w:pPr>
-            <w:r>
-              <w:rPr>
-                <w:rFonts w:ascii="Calibri" w:eastAsia="游明朝" w:hAnsi="Calibri" w:cs="Calibri"/>
+                <w:rFonts w:ascii="Calibri" w:eastAsia="Yu Mincho" w:hAnsi="Calibri" w:cs="Calibri"/>
+                <w:sz w:val="32"/>
+                <w:szCs w:val="32"/>
+                <w:lang w:val="hu-HU"/>
+              </w:rPr>
+            </w:pPr>
+            <w:r>
+              <w:rPr>
+                <w:rFonts w:ascii="Calibri" w:eastAsia="Yu Mincho" w:hAnsi="Calibri" w:cs="Calibri"/>
                 <w:sz w:val="32"/>
                 <w:szCs w:val="32"/>
                 <w:lang w:val="hu-HU"/>
@@ -2908,15 +3070,15 @@
               <w:jc w:val="center"/>
               <w:cnfStyle w:val="000000000000" w:firstRow="0" w:lastRow="0" w:firstColumn="0" w:lastColumn="0" w:oddVBand="0" w:evenVBand="0" w:oddHBand="0" w:evenHBand="0" w:firstRowFirstColumn="0" w:firstRowLastColumn="0" w:lastRowFirstColumn="0" w:lastRowLastColumn="0"/>
               <w:rPr>
-                <w:rFonts w:ascii="Calibri" w:eastAsia="游明朝" w:hAnsi="Calibri" w:cs="Calibri"/>
-                <w:sz w:val="32"/>
-                <w:szCs w:val="32"/>
-                <w:lang w:val="hu-HU"/>
-              </w:rPr>
-            </w:pPr>
-            <w:r>
-              <w:rPr>
-                <w:rFonts w:ascii="Calibri" w:eastAsia="游明朝" w:hAnsi="Calibri" w:cs="Calibri"/>
+                <w:rFonts w:ascii="Calibri" w:eastAsia="Yu Mincho" w:hAnsi="Calibri" w:cs="Calibri"/>
+                <w:sz w:val="32"/>
+                <w:szCs w:val="32"/>
+                <w:lang w:val="hu-HU"/>
+              </w:rPr>
+            </w:pPr>
+            <w:r>
+              <w:rPr>
+                <w:rFonts w:ascii="Calibri" w:eastAsia="Yu Mincho" w:hAnsi="Calibri" w:cs="Calibri"/>
                 <w:sz w:val="32"/>
                 <w:szCs w:val="32"/>
                 <w:lang w:val="hu-HU"/>
@@ -2947,7 +3109,7 @@
               <w:spacing w:line="360" w:lineRule="auto"/>
               <w:jc w:val="center"/>
               <w:rPr>
-                <w:rFonts w:ascii="Calibri" w:eastAsia="游明朝" w:hAnsi="Calibri" w:cs="Calibri"/>
+                <w:rFonts w:ascii="Calibri" w:eastAsia="Yu Mincho" w:hAnsi="Calibri" w:cs="Calibri"/>
                 <w:b w:val="0"/>
                 <w:bCs w:val="0"/>
                 <w:sz w:val="32"/>
@@ -2957,7 +3119,7 @@
             </w:pPr>
             <w:r>
               <w:rPr>
-                <w:rFonts w:ascii="Calibri" w:eastAsia="游明朝" w:hAnsi="Calibri" w:cs="Calibri"/>
+                <w:rFonts w:ascii="Calibri" w:eastAsia="Yu Mincho" w:hAnsi="Calibri" w:cs="Calibri"/>
                 <w:b w:val="0"/>
                 <w:bCs w:val="0"/>
                 <w:sz w:val="32"/>
@@ -2984,15 +3146,15 @@
               <w:jc w:val="center"/>
               <w:cnfStyle w:val="000000100000" w:firstRow="0" w:lastRow="0" w:firstColumn="0" w:lastColumn="0" w:oddVBand="0" w:evenVBand="0" w:oddHBand="1" w:evenHBand="0" w:firstRowFirstColumn="0" w:firstRowLastColumn="0" w:lastRowFirstColumn="0" w:lastRowLastColumn="0"/>
               <w:rPr>
-                <w:rFonts w:ascii="Calibri" w:eastAsia="游明朝" w:hAnsi="Calibri" w:cs="Calibri"/>
-                <w:sz w:val="32"/>
-                <w:szCs w:val="32"/>
-                <w:lang w:val="hu-HU"/>
-              </w:rPr>
-            </w:pPr>
-            <w:r>
-              <w:rPr>
-                <w:rFonts w:ascii="Calibri" w:eastAsia="游明朝" w:hAnsi="Calibri" w:cs="Calibri"/>
+                <w:rFonts w:ascii="Calibri" w:eastAsia="Yu Mincho" w:hAnsi="Calibri" w:cs="Calibri"/>
+                <w:sz w:val="32"/>
+                <w:szCs w:val="32"/>
+                <w:lang w:val="hu-HU"/>
+              </w:rPr>
+            </w:pPr>
+            <w:r>
+              <w:rPr>
+                <w:rFonts w:ascii="Calibri" w:eastAsia="Yu Mincho" w:hAnsi="Calibri" w:cs="Calibri"/>
                 <w:sz w:val="32"/>
                 <w:szCs w:val="32"/>
                 <w:lang w:val="hu-HU"/>
@@ -3017,15 +3179,15 @@
               <w:jc w:val="center"/>
               <w:cnfStyle w:val="000000100000" w:firstRow="0" w:lastRow="0" w:firstColumn="0" w:lastColumn="0" w:oddVBand="0" w:evenVBand="0" w:oddHBand="1" w:evenHBand="0" w:firstRowFirstColumn="0" w:firstRowLastColumn="0" w:lastRowFirstColumn="0" w:lastRowLastColumn="0"/>
               <w:rPr>
-                <w:rFonts w:ascii="Calibri" w:eastAsia="游明朝" w:hAnsi="Calibri" w:cs="Calibri"/>
-                <w:sz w:val="32"/>
-                <w:szCs w:val="32"/>
-                <w:lang w:val="hu-HU"/>
-              </w:rPr>
-            </w:pPr>
-            <w:r>
-              <w:rPr>
-                <w:rFonts w:ascii="Calibri" w:eastAsia="游明朝" w:hAnsi="Calibri" w:cs="Calibri"/>
+                <w:rFonts w:ascii="Calibri" w:eastAsia="Yu Mincho" w:hAnsi="Calibri" w:cs="Calibri"/>
+                <w:sz w:val="32"/>
+                <w:szCs w:val="32"/>
+                <w:lang w:val="hu-HU"/>
+              </w:rPr>
+            </w:pPr>
+            <w:r>
+              <w:rPr>
+                <w:rFonts w:ascii="Calibri" w:eastAsia="Yu Mincho" w:hAnsi="Calibri" w:cs="Calibri"/>
                 <w:sz w:val="32"/>
                 <w:szCs w:val="32"/>
                 <w:lang w:val="hu-HU"/>
@@ -3050,7 +3212,7 @@
               <w:jc w:val="center"/>
               <w:cnfStyle w:val="000000100000" w:firstRow="0" w:lastRow="0" w:firstColumn="0" w:lastColumn="0" w:oddVBand="0" w:evenVBand="0" w:oddHBand="1" w:evenHBand="0" w:firstRowFirstColumn="0" w:firstRowLastColumn="0" w:lastRowFirstColumn="0" w:lastRowLastColumn="0"/>
               <w:rPr>
-                <w:rFonts w:ascii="Calibri" w:eastAsia="游明朝" w:hAnsi="Calibri" w:cs="Calibri"/>
+                <w:rFonts w:ascii="Calibri" w:eastAsia="Yu Mincho" w:hAnsi="Calibri" w:cs="Calibri"/>
                 <w:sz w:val="32"/>
                 <w:szCs w:val="32"/>
                 <w:lang w:val="hu-HU"/>
@@ -3074,7 +3236,7 @@
               <w:jc w:val="center"/>
               <w:cnfStyle w:val="000000100000" w:firstRow="0" w:lastRow="0" w:firstColumn="0" w:lastColumn="0" w:oddVBand="0" w:evenVBand="0" w:oddHBand="1" w:evenHBand="0" w:firstRowFirstColumn="0" w:firstRowLastColumn="0" w:lastRowFirstColumn="0" w:lastRowLastColumn="0"/>
               <w:rPr>
-                <w:rFonts w:ascii="Calibri" w:eastAsia="游明朝" w:hAnsi="Calibri" w:cs="Calibri"/>
+                <w:rFonts w:ascii="Calibri" w:eastAsia="Yu Mincho" w:hAnsi="Calibri" w:cs="Calibri"/>
                 <w:sz w:val="32"/>
                 <w:szCs w:val="32"/>
                 <w:lang w:val="hu-HU"/>
@@ -3104,7 +3266,7 @@
               <w:spacing w:line="360" w:lineRule="auto"/>
               <w:jc w:val="center"/>
               <w:rPr>
-                <w:rFonts w:ascii="Calibri" w:eastAsia="游明朝" w:hAnsi="Calibri" w:cs="Calibri"/>
+                <w:rFonts w:ascii="Calibri" w:eastAsia="Yu Mincho" w:hAnsi="Calibri" w:cs="Calibri"/>
                 <w:b w:val="0"/>
                 <w:bCs w:val="0"/>
                 <w:sz w:val="32"/>
@@ -3114,7 +3276,7 @@
             </w:pPr>
             <w:r>
               <w:rPr>
-                <w:rFonts w:ascii="Calibri" w:eastAsia="游明朝" w:hAnsi="Calibri" w:cs="Calibri"/>
+                <w:rFonts w:ascii="Calibri" w:eastAsia="Yu Mincho" w:hAnsi="Calibri" w:cs="Calibri"/>
                 <w:b w:val="0"/>
                 <w:bCs w:val="0"/>
                 <w:sz w:val="32"/>
@@ -3142,15 +3304,15 @@
               <w:jc w:val="center"/>
               <w:cnfStyle w:val="000000000000" w:firstRow="0" w:lastRow="0" w:firstColumn="0" w:lastColumn="0" w:oddVBand="0" w:evenVBand="0" w:oddHBand="0" w:evenHBand="0" w:firstRowFirstColumn="0" w:firstRowLastColumn="0" w:lastRowFirstColumn="0" w:lastRowLastColumn="0"/>
               <w:rPr>
-                <w:rFonts w:ascii="Calibri" w:eastAsia="游明朝" w:hAnsi="Calibri" w:cs="Calibri"/>
-                <w:sz w:val="32"/>
-                <w:szCs w:val="32"/>
-                <w:lang w:val="hu-HU"/>
-              </w:rPr>
-            </w:pPr>
-            <w:r>
-              <w:rPr>
-                <w:rFonts w:ascii="Calibri" w:eastAsia="游明朝" w:hAnsi="Calibri" w:cs="Calibri"/>
+                <w:rFonts w:ascii="Calibri" w:eastAsia="Yu Mincho" w:hAnsi="Calibri" w:cs="Calibri"/>
+                <w:sz w:val="32"/>
+                <w:szCs w:val="32"/>
+                <w:lang w:val="hu-HU"/>
+              </w:rPr>
+            </w:pPr>
+            <w:r>
+              <w:rPr>
+                <w:rFonts w:ascii="Calibri" w:eastAsia="Yu Mincho" w:hAnsi="Calibri" w:cs="Calibri"/>
                 <w:sz w:val="32"/>
                 <w:szCs w:val="32"/>
                 <w:lang w:val="hu-HU"/>
@@ -3176,31 +3338,38 @@
               <w:jc w:val="center"/>
               <w:cnfStyle w:val="000000000000" w:firstRow="0" w:lastRow="0" w:firstColumn="0" w:lastColumn="0" w:oddVBand="0" w:evenVBand="0" w:oddHBand="0" w:evenHBand="0" w:firstRowFirstColumn="0" w:firstRowLastColumn="0" w:lastRowFirstColumn="0" w:lastRowLastColumn="0"/>
               <w:rPr>
-                <w:rFonts w:ascii="Calibri" w:eastAsia="游明朝" w:hAnsi="Calibri" w:cs="Calibri"/>
-                <w:sz w:val="32"/>
-                <w:szCs w:val="32"/>
-                <w:lang w:val="hu-HU"/>
-              </w:rPr>
-            </w:pPr>
-            <w:proofErr w:type="gramStart"/>
-            <w:r>
-              <w:rPr>
-                <w:rFonts w:ascii="Calibri" w:eastAsia="游明朝" w:hAnsi="Calibri" w:cs="Calibri"/>
-                <w:sz w:val="32"/>
-                <w:szCs w:val="32"/>
-                <w:lang w:val="hu-HU"/>
-              </w:rPr>
-              <w:t>varchar(</w:t>
-            </w:r>
-            <w:proofErr w:type="gramEnd"/>
-            <w:r>
-              <w:rPr>
-                <w:rFonts w:ascii="Calibri" w:eastAsia="游明朝" w:hAnsi="Calibri" w:cs="Calibri"/>
-                <w:sz w:val="32"/>
-                <w:szCs w:val="32"/>
-                <w:lang w:val="hu-HU"/>
-              </w:rPr>
-              <w:t>100)</w:t>
+                <w:rFonts w:ascii="Calibri" w:eastAsia="Yu Mincho" w:hAnsi="Calibri" w:cs="Calibri"/>
+                <w:sz w:val="32"/>
+                <w:szCs w:val="32"/>
+                <w:lang w:val="hu-HU"/>
+              </w:rPr>
+            </w:pPr>
+            <w:r>
+              <w:rPr>
+                <w:rFonts w:ascii="Calibri" w:eastAsia="Yu Mincho" w:hAnsi="Calibri" w:cs="Calibri"/>
+                <w:sz w:val="32"/>
+                <w:szCs w:val="32"/>
+                <w:lang w:val="hu-HU"/>
+              </w:rPr>
+              <w:t>varchar</w:t>
+            </w:r>
+            <w:r>
+              <w:rPr>
+                <w:rFonts w:ascii="Calibri" w:eastAsia="Yu Mincho" w:hAnsi="Calibri" w:cs="Calibri"/>
+                <w:sz w:val="32"/>
+                <w:szCs w:val="32"/>
+                <w:lang w:val="hu-HU"/>
+              </w:rPr>
+              <w:t xml:space="preserve"> </w:t>
+            </w:r>
+            <w:r>
+              <w:rPr>
+                <w:rFonts w:ascii="Calibri" w:eastAsia="Yu Mincho" w:hAnsi="Calibri" w:cs="Calibri"/>
+                <w:sz w:val="32"/>
+                <w:szCs w:val="32"/>
+                <w:lang w:val="hu-HU"/>
+              </w:rPr>
+              <w:t>(100)</w:t>
             </w:r>
           </w:p>
         </w:tc>
@@ -3221,7 +3390,7 @@
               <w:jc w:val="center"/>
               <w:cnfStyle w:val="000000000000" w:firstRow="0" w:lastRow="0" w:firstColumn="0" w:lastColumn="0" w:oddVBand="0" w:evenVBand="0" w:oddHBand="0" w:evenHBand="0" w:firstRowFirstColumn="0" w:firstRowLastColumn="0" w:lastRowFirstColumn="0" w:lastRowLastColumn="0"/>
               <w:rPr>
-                <w:rFonts w:ascii="Calibri" w:eastAsia="游明朝" w:hAnsi="Calibri" w:cs="Calibri"/>
+                <w:rFonts w:ascii="Calibri" w:eastAsia="Yu Mincho" w:hAnsi="Calibri" w:cs="Calibri"/>
                 <w:sz w:val="32"/>
                 <w:szCs w:val="32"/>
                 <w:lang w:val="hu-HU"/>
@@ -3246,15 +3415,15 @@
               <w:jc w:val="center"/>
               <w:cnfStyle w:val="000000000000" w:firstRow="0" w:lastRow="0" w:firstColumn="0" w:lastColumn="0" w:oddVBand="0" w:evenVBand="0" w:oddHBand="0" w:evenHBand="0" w:firstRowFirstColumn="0" w:firstRowLastColumn="0" w:lastRowFirstColumn="0" w:lastRowLastColumn="0"/>
               <w:rPr>
-                <w:rFonts w:ascii="Calibri" w:eastAsia="游明朝" w:hAnsi="Calibri" w:cs="Calibri"/>
-                <w:sz w:val="32"/>
-                <w:szCs w:val="32"/>
-                <w:lang w:val="hu-HU"/>
-              </w:rPr>
-            </w:pPr>
-            <w:r>
-              <w:rPr>
-                <w:rFonts w:ascii="Calibri" w:eastAsia="游明朝" w:hAnsi="Calibri" w:cs="Calibri"/>
+                <w:rFonts w:ascii="Calibri" w:eastAsia="Yu Mincho" w:hAnsi="Calibri" w:cs="Calibri"/>
+                <w:sz w:val="32"/>
+                <w:szCs w:val="32"/>
+                <w:lang w:val="hu-HU"/>
+              </w:rPr>
+            </w:pPr>
+            <w:r>
+              <w:rPr>
+                <w:rFonts w:ascii="Calibri" w:eastAsia="Yu Mincho" w:hAnsi="Calibri" w:cs="Calibri"/>
                 <w:sz w:val="32"/>
                 <w:szCs w:val="32"/>
                 <w:lang w:val="hu-HU"/>
@@ -3267,7 +3436,7 @@
     </w:tbl>
     <w:p>
       <w:pPr>
-        <w:pStyle w:val="ListParagraph"/>
+        <w:pStyle w:val="Listaszerbekezds"/>
         <w:numPr>
           <w:ilvl w:val="0"/>
           <w:numId w:val="6"/>
@@ -3275,7 +3444,7 @@
         <w:spacing w:before="240" w:line="360" w:lineRule="auto"/>
         <w:jc w:val="both"/>
         <w:rPr>
-          <w:rFonts w:eastAsia="游明朝"/>
+          <w:rFonts w:eastAsia="Yu Mincho"/>
           <w:b/>
           <w:bCs/>
           <w:sz w:val="32"/>
@@ -3284,7 +3453,7 @@
       </w:pPr>
       <w:r>
         <w:rPr>
-          <w:rFonts w:eastAsia="游明朝"/>
+          <w:rFonts w:eastAsia="Yu Mincho"/>
           <w:b/>
           <w:bCs/>
           <w:sz w:val="32"/>
@@ -3295,7 +3464,7 @@
     </w:p>
     <w:tbl>
       <w:tblPr>
-        <w:tblStyle w:val="GridTable4-Accent6"/>
+        <w:tblStyle w:val="Tblzatrcsos46jellszn"/>
         <w:tblW w:w="9640" w:type="dxa"/>
         <w:tblLayout w:type="fixed"/>
         <w:tblLook w:val="04A0" w:firstRow="1" w:lastRow="0" w:firstColumn="1" w:lastColumn="0" w:noHBand="0" w:noVBand="1"/>
@@ -3329,15 +3498,15 @@
               <w:spacing w:line="360" w:lineRule="auto"/>
               <w:jc w:val="center"/>
               <w:rPr>
-                <w:rFonts w:ascii="Calibri" w:eastAsia="游明朝" w:hAnsi="Calibri" w:cs="Calibri"/>
-                <w:sz w:val="32"/>
-                <w:szCs w:val="32"/>
-                <w:lang w:val="hu-HU"/>
-              </w:rPr>
-            </w:pPr>
-            <w:r>
-              <w:rPr>
-                <w:rFonts w:ascii="Calibri" w:eastAsia="游明朝" w:hAnsi="Calibri" w:cs="Calibri"/>
+                <w:rFonts w:ascii="Calibri" w:eastAsia="Yu Mincho" w:hAnsi="Calibri" w:cs="Calibri"/>
+                <w:sz w:val="32"/>
+                <w:szCs w:val="32"/>
+                <w:lang w:val="hu-HU"/>
+              </w:rPr>
+            </w:pPr>
+            <w:r>
+              <w:rPr>
+                <w:rFonts w:ascii="Calibri" w:eastAsia="Yu Mincho" w:hAnsi="Calibri" w:cs="Calibri"/>
                 <w:sz w:val="32"/>
                 <w:szCs w:val="32"/>
                 <w:lang w:val="hu-HU"/>
@@ -3362,15 +3531,15 @@
               <w:jc w:val="center"/>
               <w:cnfStyle w:val="100000000000" w:firstRow="1" w:lastRow="0" w:firstColumn="0" w:lastColumn="0" w:oddVBand="0" w:evenVBand="0" w:oddHBand="0" w:evenHBand="0" w:firstRowFirstColumn="0" w:firstRowLastColumn="0" w:lastRowFirstColumn="0" w:lastRowLastColumn="0"/>
               <w:rPr>
-                <w:rFonts w:ascii="Calibri" w:eastAsia="游明朝" w:hAnsi="Calibri" w:cs="Calibri"/>
-                <w:sz w:val="32"/>
-                <w:szCs w:val="32"/>
-                <w:lang w:val="hu-HU"/>
-              </w:rPr>
-            </w:pPr>
-            <w:r>
-              <w:rPr>
-                <w:rFonts w:ascii="Calibri" w:eastAsia="游明朝" w:hAnsi="Calibri" w:cs="Calibri"/>
+                <w:rFonts w:ascii="Calibri" w:eastAsia="Yu Mincho" w:hAnsi="Calibri" w:cs="Calibri"/>
+                <w:sz w:val="32"/>
+                <w:szCs w:val="32"/>
+                <w:lang w:val="hu-HU"/>
+              </w:rPr>
+            </w:pPr>
+            <w:r>
+              <w:rPr>
+                <w:rFonts w:ascii="Calibri" w:eastAsia="Yu Mincho" w:hAnsi="Calibri" w:cs="Calibri"/>
                 <w:sz w:val="32"/>
                 <w:szCs w:val="32"/>
                 <w:lang w:val="hu-HU"/>
@@ -3395,15 +3564,15 @@
               <w:jc w:val="center"/>
               <w:cnfStyle w:val="100000000000" w:firstRow="1" w:lastRow="0" w:firstColumn="0" w:lastColumn="0" w:oddVBand="0" w:evenVBand="0" w:oddHBand="0" w:evenHBand="0" w:firstRowFirstColumn="0" w:firstRowLastColumn="0" w:lastRowFirstColumn="0" w:lastRowLastColumn="0"/>
               <w:rPr>
-                <w:rFonts w:ascii="Calibri" w:eastAsia="游明朝" w:hAnsi="Calibri" w:cs="Calibri"/>
-                <w:sz w:val="32"/>
-                <w:szCs w:val="32"/>
-                <w:lang w:val="hu-HU"/>
-              </w:rPr>
-            </w:pPr>
-            <w:r>
-              <w:rPr>
-                <w:rFonts w:ascii="Calibri" w:eastAsia="游明朝" w:hAnsi="Calibri" w:cs="Calibri"/>
+                <w:rFonts w:ascii="Calibri" w:eastAsia="Yu Mincho" w:hAnsi="Calibri" w:cs="Calibri"/>
+                <w:sz w:val="32"/>
+                <w:szCs w:val="32"/>
+                <w:lang w:val="hu-HU"/>
+              </w:rPr>
+            </w:pPr>
+            <w:r>
+              <w:rPr>
+                <w:rFonts w:ascii="Calibri" w:eastAsia="Yu Mincho" w:hAnsi="Calibri" w:cs="Calibri"/>
                 <w:sz w:val="32"/>
                 <w:szCs w:val="32"/>
                 <w:lang w:val="hu-HU"/>
@@ -3428,15 +3597,15 @@
               <w:jc w:val="center"/>
               <w:cnfStyle w:val="100000000000" w:firstRow="1" w:lastRow="0" w:firstColumn="0" w:lastColumn="0" w:oddVBand="0" w:evenVBand="0" w:oddHBand="0" w:evenHBand="0" w:firstRowFirstColumn="0" w:firstRowLastColumn="0" w:lastRowFirstColumn="0" w:lastRowLastColumn="0"/>
               <w:rPr>
-                <w:rFonts w:ascii="Calibri" w:eastAsia="游明朝" w:hAnsi="Calibri" w:cs="Calibri"/>
-                <w:sz w:val="32"/>
-                <w:szCs w:val="32"/>
-                <w:lang w:val="hu-HU"/>
-              </w:rPr>
-            </w:pPr>
-            <w:r>
-              <w:rPr>
-                <w:rFonts w:ascii="Calibri" w:eastAsia="游明朝" w:hAnsi="Calibri" w:cs="Calibri"/>
+                <w:rFonts w:ascii="Calibri" w:eastAsia="Yu Mincho" w:hAnsi="Calibri" w:cs="Calibri"/>
+                <w:sz w:val="32"/>
+                <w:szCs w:val="32"/>
+                <w:lang w:val="hu-HU"/>
+              </w:rPr>
+            </w:pPr>
+            <w:r>
+              <w:rPr>
+                <w:rFonts w:ascii="Calibri" w:eastAsia="Yu Mincho" w:hAnsi="Calibri" w:cs="Calibri"/>
                 <w:sz w:val="32"/>
                 <w:szCs w:val="32"/>
                 <w:lang w:val="hu-HU"/>
@@ -3461,15 +3630,15 @@
               <w:jc w:val="center"/>
               <w:cnfStyle w:val="100000000000" w:firstRow="1" w:lastRow="0" w:firstColumn="0" w:lastColumn="0" w:oddVBand="0" w:evenVBand="0" w:oddHBand="0" w:evenHBand="0" w:firstRowFirstColumn="0" w:firstRowLastColumn="0" w:lastRowFirstColumn="0" w:lastRowLastColumn="0"/>
               <w:rPr>
-                <w:rFonts w:ascii="Calibri" w:eastAsia="游明朝" w:hAnsi="Calibri" w:cs="Calibri"/>
-                <w:sz w:val="32"/>
-                <w:szCs w:val="32"/>
-                <w:lang w:val="hu-HU"/>
-              </w:rPr>
-            </w:pPr>
-            <w:r>
-              <w:rPr>
-                <w:rFonts w:ascii="Calibri" w:eastAsia="游明朝" w:hAnsi="Calibri" w:cs="Calibri"/>
+                <w:rFonts w:ascii="Calibri" w:eastAsia="Yu Mincho" w:hAnsi="Calibri" w:cs="Calibri"/>
+                <w:sz w:val="32"/>
+                <w:szCs w:val="32"/>
+                <w:lang w:val="hu-HU"/>
+              </w:rPr>
+            </w:pPr>
+            <w:r>
+              <w:rPr>
+                <w:rFonts w:ascii="Calibri" w:eastAsia="Yu Mincho" w:hAnsi="Calibri" w:cs="Calibri"/>
                 <w:sz w:val="32"/>
                 <w:szCs w:val="32"/>
                 <w:lang w:val="hu-HU"/>
@@ -3500,15 +3669,15 @@
               <w:spacing w:line="360" w:lineRule="auto"/>
               <w:jc w:val="center"/>
               <w:rPr>
-                <w:rFonts w:ascii="Calibri" w:eastAsia="游明朝" w:hAnsi="Calibri" w:cs="Calibri"/>
-                <w:sz w:val="32"/>
-                <w:szCs w:val="32"/>
-                <w:lang w:val="hu-HU"/>
-              </w:rPr>
-            </w:pPr>
-            <w:r>
-              <w:rPr>
-                <w:rFonts w:ascii="Calibri" w:eastAsia="游明朝" w:hAnsi="Calibri" w:cs="Calibri"/>
+                <w:rFonts w:ascii="Calibri" w:eastAsia="Yu Mincho" w:hAnsi="Calibri" w:cs="Calibri"/>
+                <w:sz w:val="32"/>
+                <w:szCs w:val="32"/>
+                <w:lang w:val="hu-HU"/>
+              </w:rPr>
+            </w:pPr>
+            <w:r>
+              <w:rPr>
+                <w:rFonts w:ascii="Calibri" w:eastAsia="Yu Mincho" w:hAnsi="Calibri" w:cs="Calibri"/>
                 <w:sz w:val="32"/>
                 <w:szCs w:val="32"/>
                 <w:lang w:val="hu-HU"/>
@@ -3533,7 +3702,7 @@
               <w:jc w:val="center"/>
               <w:cnfStyle w:val="000000100000" w:firstRow="0" w:lastRow="0" w:firstColumn="0" w:lastColumn="0" w:oddVBand="0" w:evenVBand="0" w:oddHBand="1" w:evenHBand="0" w:firstRowFirstColumn="0" w:firstRowLastColumn="0" w:lastRowFirstColumn="0" w:lastRowLastColumn="0"/>
               <w:rPr>
-                <w:rFonts w:ascii="Calibri" w:eastAsia="游明朝" w:hAnsi="Calibri" w:cs="Calibri"/>
+                <w:rFonts w:ascii="Calibri" w:eastAsia="Yu Mincho" w:hAnsi="Calibri" w:cs="Calibri"/>
                 <w:b/>
                 <w:bCs/>
                 <w:sz w:val="32"/>
@@ -3543,7 +3712,7 @@
             </w:pPr>
             <w:r>
               <w:rPr>
-                <w:rFonts w:ascii="Calibri" w:eastAsia="游明朝" w:hAnsi="Calibri" w:cs="Calibri"/>
+                <w:rFonts w:ascii="Calibri" w:eastAsia="Yu Mincho" w:hAnsi="Calibri" w:cs="Calibri"/>
                 <w:b/>
                 <w:bCs/>
                 <w:sz w:val="32"/>
@@ -3570,7 +3739,7 @@
               <w:jc w:val="center"/>
               <w:cnfStyle w:val="000000100000" w:firstRow="0" w:lastRow="0" w:firstColumn="0" w:lastColumn="0" w:oddVBand="0" w:evenVBand="0" w:oddHBand="1" w:evenHBand="0" w:firstRowFirstColumn="0" w:firstRowLastColumn="0" w:lastRowFirstColumn="0" w:lastRowLastColumn="0"/>
               <w:rPr>
-                <w:rFonts w:ascii="Calibri" w:eastAsia="游明朝" w:hAnsi="Calibri" w:cs="Calibri"/>
+                <w:rFonts w:ascii="Calibri" w:eastAsia="Yu Mincho" w:hAnsi="Calibri" w:cs="Calibri"/>
                 <w:b/>
                 <w:bCs/>
                 <w:sz w:val="32"/>
@@ -3580,7 +3749,7 @@
             </w:pPr>
             <w:r>
               <w:rPr>
-                <w:rFonts w:ascii="Calibri" w:eastAsia="游明朝" w:hAnsi="Calibri" w:cs="Calibri"/>
+                <w:rFonts w:ascii="Calibri" w:eastAsia="Yu Mincho" w:hAnsi="Calibri" w:cs="Calibri"/>
                 <w:b/>
                 <w:bCs/>
                 <w:sz w:val="32"/>
@@ -3607,7 +3776,7 @@
               <w:jc w:val="center"/>
               <w:cnfStyle w:val="000000100000" w:firstRow="0" w:lastRow="0" w:firstColumn="0" w:lastColumn="0" w:oddVBand="0" w:evenVBand="0" w:oddHBand="1" w:evenHBand="0" w:firstRowFirstColumn="0" w:firstRowLastColumn="0" w:lastRowFirstColumn="0" w:lastRowLastColumn="0"/>
               <w:rPr>
-                <w:rFonts w:ascii="Calibri" w:eastAsia="游明朝" w:hAnsi="Calibri" w:cs="Calibri"/>
+                <w:rFonts w:ascii="Calibri" w:eastAsia="Yu Mincho" w:hAnsi="Calibri" w:cs="Calibri"/>
                 <w:b/>
                 <w:bCs/>
                 <w:sz w:val="32"/>
@@ -3617,7 +3786,7 @@
             </w:pPr>
             <w:r>
               <w:rPr>
-                <w:rFonts w:ascii="Calibri" w:eastAsia="游明朝" w:hAnsi="Calibri" w:cs="Calibri"/>
+                <w:rFonts w:ascii="Calibri" w:eastAsia="Yu Mincho" w:hAnsi="Calibri" w:cs="Calibri"/>
                 <w:b/>
                 <w:bCs/>
                 <w:sz w:val="32"/>
@@ -3644,7 +3813,7 @@
               <w:jc w:val="center"/>
               <w:cnfStyle w:val="000000100000" w:firstRow="0" w:lastRow="0" w:firstColumn="0" w:lastColumn="0" w:oddVBand="0" w:evenVBand="0" w:oddHBand="1" w:evenHBand="0" w:firstRowFirstColumn="0" w:firstRowLastColumn="0" w:lastRowFirstColumn="0" w:lastRowLastColumn="0"/>
               <w:rPr>
-                <w:rFonts w:ascii="Calibri" w:eastAsia="游明朝" w:hAnsi="Calibri" w:cs="Calibri"/>
+                <w:rFonts w:ascii="Calibri" w:eastAsia="Yu Mincho" w:hAnsi="Calibri" w:cs="Calibri"/>
                 <w:b/>
                 <w:bCs/>
                 <w:sz w:val="32"/>
@@ -3654,7 +3823,7 @@
             </w:pPr>
             <w:r>
               <w:rPr>
-                <w:rFonts w:ascii="Calibri" w:eastAsia="游明朝" w:hAnsi="Calibri" w:cs="Calibri"/>
+                <w:rFonts w:ascii="Calibri" w:eastAsia="Yu Mincho" w:hAnsi="Calibri" w:cs="Calibri"/>
                 <w:b/>
                 <w:bCs/>
                 <w:sz w:val="32"/>
@@ -3687,15 +3856,15 @@
               <w:spacing w:line="360" w:lineRule="auto"/>
               <w:jc w:val="center"/>
               <w:rPr>
-                <w:rFonts w:ascii="Calibri" w:eastAsia="游明朝" w:hAnsi="Calibri" w:cs="Calibri"/>
-                <w:sz w:val="32"/>
-                <w:szCs w:val="32"/>
-                <w:lang w:val="hu-HU"/>
-              </w:rPr>
-            </w:pPr>
-            <w:r>
-              <w:rPr>
-                <w:rFonts w:ascii="Calibri" w:eastAsia="游明朝" w:hAnsi="Calibri" w:cs="Calibri"/>
+                <w:rFonts w:ascii="Calibri" w:eastAsia="Yu Mincho" w:hAnsi="Calibri" w:cs="Calibri"/>
+                <w:sz w:val="32"/>
+                <w:szCs w:val="32"/>
+                <w:lang w:val="hu-HU"/>
+              </w:rPr>
+            </w:pPr>
+            <w:r>
+              <w:rPr>
+                <w:rFonts w:ascii="Calibri" w:eastAsia="Yu Mincho" w:hAnsi="Calibri" w:cs="Calibri"/>
                 <w:sz w:val="32"/>
                 <w:szCs w:val="32"/>
                 <w:lang w:val="hu-HU"/>
@@ -3721,7 +3890,7 @@
               <w:jc w:val="center"/>
               <w:cnfStyle w:val="000000000000" w:firstRow="0" w:lastRow="0" w:firstColumn="0" w:lastColumn="0" w:oddVBand="0" w:evenVBand="0" w:oddHBand="0" w:evenHBand="0" w:firstRowFirstColumn="0" w:firstRowLastColumn="0" w:lastRowFirstColumn="0" w:lastRowLastColumn="0"/>
               <w:rPr>
-                <w:rFonts w:ascii="Calibri" w:eastAsia="游明朝" w:hAnsi="Calibri" w:cs="Calibri"/>
+                <w:rFonts w:ascii="Calibri" w:eastAsia="Yu Mincho" w:hAnsi="Calibri" w:cs="Calibri"/>
                 <w:b/>
                 <w:bCs/>
                 <w:sz w:val="32"/>
@@ -3731,7 +3900,7 @@
             </w:pPr>
             <w:r>
               <w:rPr>
-                <w:rFonts w:ascii="Calibri" w:eastAsia="游明朝" w:hAnsi="Calibri" w:cs="Calibri"/>
+                <w:rFonts w:ascii="Calibri" w:eastAsia="Yu Mincho" w:hAnsi="Calibri" w:cs="Calibri"/>
                 <w:b/>
                 <w:bCs/>
                 <w:sz w:val="32"/>
@@ -3759,7 +3928,7 @@
               <w:jc w:val="center"/>
               <w:cnfStyle w:val="000000000000" w:firstRow="0" w:lastRow="0" w:firstColumn="0" w:lastColumn="0" w:oddVBand="0" w:evenVBand="0" w:oddHBand="0" w:evenHBand="0" w:firstRowFirstColumn="0" w:firstRowLastColumn="0" w:lastRowFirstColumn="0" w:lastRowLastColumn="0"/>
               <w:rPr>
-                <w:rFonts w:ascii="Calibri" w:eastAsia="游明朝" w:hAnsi="Calibri" w:cs="Calibri"/>
+                <w:rFonts w:ascii="Calibri" w:eastAsia="Yu Mincho" w:hAnsi="Calibri" w:cs="Calibri"/>
                 <w:b/>
                 <w:bCs/>
                 <w:sz w:val="32"/>
@@ -3767,10 +3936,9 @@
                 <w:lang w:val="hu-HU"/>
               </w:rPr>
             </w:pPr>
-            <w:proofErr w:type="spellStart"/>
-            <w:r>
-              <w:rPr>
-                <w:rFonts w:ascii="Calibri" w:eastAsia="游明朝" w:hAnsi="Calibri" w:cs="Calibri"/>
+            <w:r>
+              <w:rPr>
+                <w:rFonts w:ascii="Calibri" w:eastAsia="Yu Mincho" w:hAnsi="Calibri" w:cs="Calibri"/>
                 <w:b/>
                 <w:bCs/>
                 <w:sz w:val="32"/>
@@ -3779,7 +3947,6 @@
               </w:rPr>
               <w:t>varchar</w:t>
             </w:r>
-            <w:proofErr w:type="spellEnd"/>
           </w:p>
           <w:p>
             <w:pPr>
@@ -3787,7 +3954,7 @@
               <w:jc w:val="center"/>
               <w:cnfStyle w:val="000000000000" w:firstRow="0" w:lastRow="0" w:firstColumn="0" w:lastColumn="0" w:oddVBand="0" w:evenVBand="0" w:oddHBand="0" w:evenHBand="0" w:firstRowFirstColumn="0" w:firstRowLastColumn="0" w:lastRowFirstColumn="0" w:lastRowLastColumn="0"/>
               <w:rPr>
-                <w:rFonts w:ascii="Calibri" w:eastAsia="游明朝" w:hAnsi="Calibri" w:cs="Calibri"/>
+                <w:rFonts w:ascii="Calibri" w:eastAsia="Yu Mincho" w:hAnsi="Calibri" w:cs="Calibri"/>
                 <w:b/>
                 <w:bCs/>
                 <w:sz w:val="32"/>
@@ -3797,7 +3964,7 @@
             </w:pPr>
             <w:r>
               <w:rPr>
-                <w:rFonts w:ascii="Calibri" w:eastAsia="游明朝" w:hAnsi="Calibri" w:cs="Calibri"/>
+                <w:rFonts w:ascii="Calibri" w:eastAsia="Yu Mincho" w:hAnsi="Calibri" w:cs="Calibri"/>
                 <w:b/>
                 <w:bCs/>
                 <w:sz w:val="32"/>
@@ -3825,7 +3992,7 @@
               <w:jc w:val="center"/>
               <w:cnfStyle w:val="000000000000" w:firstRow="0" w:lastRow="0" w:firstColumn="0" w:lastColumn="0" w:oddVBand="0" w:evenVBand="0" w:oddHBand="0" w:evenHBand="0" w:firstRowFirstColumn="0" w:firstRowLastColumn="0" w:lastRowFirstColumn="0" w:lastRowLastColumn="0"/>
               <w:rPr>
-                <w:rFonts w:ascii="Calibri" w:eastAsia="游明朝" w:hAnsi="Calibri" w:cs="Calibri"/>
+                <w:rFonts w:ascii="Calibri" w:eastAsia="Yu Mincho" w:hAnsi="Calibri" w:cs="Calibri"/>
                 <w:b/>
                 <w:bCs/>
                 <w:sz w:val="32"/>
@@ -3852,7 +4019,7 @@
               <w:jc w:val="center"/>
               <w:cnfStyle w:val="000000000000" w:firstRow="0" w:lastRow="0" w:firstColumn="0" w:lastColumn="0" w:oddVBand="0" w:evenVBand="0" w:oddHBand="0" w:evenHBand="0" w:firstRowFirstColumn="0" w:firstRowLastColumn="0" w:lastRowFirstColumn="0" w:lastRowLastColumn="0"/>
               <w:rPr>
-                <w:rFonts w:ascii="Calibri" w:eastAsia="游明朝" w:hAnsi="Calibri" w:cs="Calibri"/>
+                <w:rFonts w:ascii="Calibri" w:eastAsia="Yu Mincho" w:hAnsi="Calibri" w:cs="Calibri"/>
                 <w:b/>
                 <w:bCs/>
                 <w:sz w:val="32"/>
@@ -3862,7 +4029,7 @@
             </w:pPr>
             <w:r>
               <w:rPr>
-                <w:rFonts w:ascii="Calibri" w:eastAsia="游明朝" w:hAnsi="Calibri" w:cs="Calibri"/>
+                <w:rFonts w:ascii="Calibri" w:eastAsia="Yu Mincho" w:hAnsi="Calibri" w:cs="Calibri"/>
                 <w:b/>
                 <w:bCs/>
                 <w:sz w:val="32"/>
@@ -3895,15 +4062,15 @@
               <w:spacing w:line="360" w:lineRule="auto"/>
               <w:jc w:val="center"/>
               <w:rPr>
-                <w:rFonts w:ascii="Calibri" w:eastAsia="游明朝" w:hAnsi="Calibri" w:cs="Calibri"/>
-                <w:sz w:val="32"/>
-                <w:szCs w:val="32"/>
-                <w:lang w:val="hu-HU"/>
-              </w:rPr>
-            </w:pPr>
-            <w:r>
-              <w:rPr>
-                <w:rFonts w:ascii="Calibri" w:eastAsia="游明朝" w:hAnsi="Calibri" w:cs="Calibri"/>
+                <w:rFonts w:ascii="Calibri" w:eastAsia="Yu Mincho" w:hAnsi="Calibri" w:cs="Calibri"/>
+                <w:sz w:val="32"/>
+                <w:szCs w:val="32"/>
+                <w:lang w:val="hu-HU"/>
+              </w:rPr>
+            </w:pPr>
+            <w:r>
+              <w:rPr>
+                <w:rFonts w:ascii="Calibri" w:eastAsia="Yu Mincho" w:hAnsi="Calibri" w:cs="Calibri"/>
                 <w:sz w:val="32"/>
                 <w:szCs w:val="32"/>
                 <w:lang w:val="hu-HU"/>
@@ -3928,7 +4095,7 @@
               <w:jc w:val="center"/>
               <w:cnfStyle w:val="000000100000" w:firstRow="0" w:lastRow="0" w:firstColumn="0" w:lastColumn="0" w:oddVBand="0" w:evenVBand="0" w:oddHBand="1" w:evenHBand="0" w:firstRowFirstColumn="0" w:firstRowLastColumn="0" w:lastRowFirstColumn="0" w:lastRowLastColumn="0"/>
               <w:rPr>
-                <w:rFonts w:ascii="Calibri" w:eastAsia="游明朝" w:hAnsi="Calibri" w:cs="Calibri"/>
+                <w:rFonts w:ascii="Calibri" w:eastAsia="Yu Mincho" w:hAnsi="Calibri" w:cs="Calibri"/>
                 <w:b/>
                 <w:bCs/>
                 <w:sz w:val="32"/>
@@ -3938,7 +4105,7 @@
             </w:pPr>
             <w:r>
               <w:rPr>
-                <w:rFonts w:ascii="Calibri" w:eastAsia="游明朝" w:hAnsi="Calibri" w:cs="Calibri"/>
+                <w:rFonts w:ascii="Calibri" w:eastAsia="Yu Mincho" w:hAnsi="Calibri" w:cs="Calibri"/>
                 <w:b/>
                 <w:bCs/>
                 <w:sz w:val="32"/>
@@ -3965,7 +4132,7 @@
               <w:jc w:val="center"/>
               <w:cnfStyle w:val="000000100000" w:firstRow="0" w:lastRow="0" w:firstColumn="0" w:lastColumn="0" w:oddVBand="0" w:evenVBand="0" w:oddHBand="1" w:evenHBand="0" w:firstRowFirstColumn="0" w:firstRowLastColumn="0" w:lastRowFirstColumn="0" w:lastRowLastColumn="0"/>
               <w:rPr>
-                <w:rFonts w:ascii="Calibri" w:eastAsia="游明朝" w:hAnsi="Calibri" w:cs="Calibri"/>
+                <w:rFonts w:ascii="Calibri" w:eastAsia="Yu Mincho" w:hAnsi="Calibri" w:cs="Calibri"/>
                 <w:b/>
                 <w:bCs/>
                 <w:sz w:val="32"/>
@@ -3973,10 +4140,9 @@
                 <w:lang w:val="hu-HU"/>
               </w:rPr>
             </w:pPr>
-            <w:proofErr w:type="spellStart"/>
-            <w:r>
-              <w:rPr>
-                <w:rFonts w:ascii="Calibri" w:eastAsia="游明朝" w:hAnsi="Calibri" w:cs="Calibri"/>
+            <w:r>
+              <w:rPr>
+                <w:rFonts w:ascii="Calibri" w:eastAsia="Yu Mincho" w:hAnsi="Calibri" w:cs="Calibri"/>
                 <w:b/>
                 <w:bCs/>
                 <w:sz w:val="32"/>
@@ -3985,7 +4151,6 @@
               </w:rPr>
               <w:t>varchar</w:t>
             </w:r>
-            <w:proofErr w:type="spellEnd"/>
           </w:p>
           <w:p>
             <w:pPr>
@@ -3993,7 +4158,7 @@
               <w:jc w:val="center"/>
               <w:cnfStyle w:val="000000100000" w:firstRow="0" w:lastRow="0" w:firstColumn="0" w:lastColumn="0" w:oddVBand="0" w:evenVBand="0" w:oddHBand="1" w:evenHBand="0" w:firstRowFirstColumn="0" w:firstRowLastColumn="0" w:lastRowFirstColumn="0" w:lastRowLastColumn="0"/>
               <w:rPr>
-                <w:rFonts w:ascii="Calibri" w:eastAsia="游明朝" w:hAnsi="Calibri" w:cs="Calibri"/>
+                <w:rFonts w:ascii="Calibri" w:eastAsia="Yu Mincho" w:hAnsi="Calibri" w:cs="Calibri"/>
                 <w:b/>
                 <w:bCs/>
                 <w:sz w:val="32"/>
@@ -4003,7 +4168,7 @@
             </w:pPr>
             <w:r>
               <w:rPr>
-                <w:rFonts w:ascii="Calibri" w:eastAsia="游明朝" w:hAnsi="Calibri" w:cs="Calibri"/>
+                <w:rFonts w:ascii="Calibri" w:eastAsia="Yu Mincho" w:hAnsi="Calibri" w:cs="Calibri"/>
                 <w:b/>
                 <w:bCs/>
                 <w:sz w:val="32"/>
@@ -4030,7 +4195,7 @@
               <w:jc w:val="center"/>
               <w:cnfStyle w:val="000000100000" w:firstRow="0" w:lastRow="0" w:firstColumn="0" w:lastColumn="0" w:oddVBand="0" w:evenVBand="0" w:oddHBand="1" w:evenHBand="0" w:firstRowFirstColumn="0" w:firstRowLastColumn="0" w:lastRowFirstColumn="0" w:lastRowLastColumn="0"/>
               <w:rPr>
-                <w:rFonts w:ascii="Calibri" w:eastAsia="游明朝" w:hAnsi="Calibri" w:cs="Calibri"/>
+                <w:rFonts w:ascii="Calibri" w:eastAsia="Yu Mincho" w:hAnsi="Calibri" w:cs="Calibri"/>
                 <w:b/>
                 <w:bCs/>
                 <w:sz w:val="32"/>
@@ -4056,7 +4221,7 @@
               <w:jc w:val="center"/>
               <w:cnfStyle w:val="000000100000" w:firstRow="0" w:lastRow="0" w:firstColumn="0" w:lastColumn="0" w:oddVBand="0" w:evenVBand="0" w:oddHBand="1" w:evenHBand="0" w:firstRowFirstColumn="0" w:firstRowLastColumn="0" w:lastRowFirstColumn="0" w:lastRowLastColumn="0"/>
               <w:rPr>
-                <w:rFonts w:ascii="Calibri" w:eastAsia="游明朝" w:hAnsi="Calibri" w:cs="Calibri"/>
+                <w:rFonts w:ascii="Calibri" w:eastAsia="Yu Mincho" w:hAnsi="Calibri" w:cs="Calibri"/>
                 <w:b/>
                 <w:bCs/>
                 <w:sz w:val="32"/>
@@ -4066,7 +4231,7 @@
             </w:pPr>
             <w:r>
               <w:rPr>
-                <w:rFonts w:ascii="Calibri" w:eastAsia="游明朝" w:hAnsi="Calibri" w:cs="Calibri"/>
+                <w:rFonts w:ascii="Calibri" w:eastAsia="Yu Mincho" w:hAnsi="Calibri" w:cs="Calibri"/>
                 <w:b/>
                 <w:bCs/>
                 <w:sz w:val="32"/>
@@ -4099,7 +4264,7 @@
               <w:spacing w:line="360" w:lineRule="auto"/>
               <w:jc w:val="center"/>
               <w:rPr>
-                <w:rFonts w:ascii="Calibri" w:eastAsia="游明朝" w:hAnsi="Calibri" w:cs="Calibri"/>
+                <w:rFonts w:ascii="Calibri" w:eastAsia="Yu Mincho" w:hAnsi="Calibri" w:cs="Calibri"/>
                 <w:b w:val="0"/>
                 <w:bCs w:val="0"/>
                 <w:sz w:val="32"/>
@@ -4109,13 +4274,14 @@
             </w:pPr>
             <w:r>
               <w:rPr>
-                <w:rFonts w:ascii="Calibri" w:eastAsia="游明朝" w:hAnsi="Calibri" w:cs="Calibri"/>
+                <w:rFonts w:ascii="Calibri" w:eastAsia="Yu Mincho" w:hAnsi="Calibri" w:cs="Calibri"/>
                 <w:b w:val="0"/>
                 <w:bCs w:val="0"/>
                 <w:sz w:val="32"/>
                 <w:szCs w:val="32"/>
                 <w:lang w:val="hu-HU"/>
               </w:rPr>
+              <w:lastRenderedPageBreak/>
               <w:t>useraddress</w:t>
             </w:r>
           </w:p>
@@ -4137,15 +4303,15 @@
               <w:jc w:val="center"/>
               <w:cnfStyle w:val="000000000000" w:firstRow="0" w:lastRow="0" w:firstColumn="0" w:lastColumn="0" w:oddVBand="0" w:evenVBand="0" w:oddHBand="0" w:evenHBand="0" w:firstRowFirstColumn="0" w:firstRowLastColumn="0" w:lastRowFirstColumn="0" w:lastRowLastColumn="0"/>
               <w:rPr>
-                <w:rFonts w:ascii="Calibri" w:eastAsia="游明朝" w:hAnsi="Calibri" w:cs="Calibri"/>
-                <w:sz w:val="32"/>
-                <w:szCs w:val="32"/>
-                <w:lang w:val="hu-HU"/>
-              </w:rPr>
-            </w:pPr>
-            <w:r>
-              <w:rPr>
-                <w:rFonts w:ascii="Calibri" w:eastAsia="游明朝" w:hAnsi="Calibri" w:cs="Calibri"/>
+                <w:rFonts w:ascii="Calibri" w:eastAsia="Yu Mincho" w:hAnsi="Calibri" w:cs="Calibri"/>
+                <w:sz w:val="32"/>
+                <w:szCs w:val="32"/>
+                <w:lang w:val="hu-HU"/>
+              </w:rPr>
+            </w:pPr>
+            <w:r>
+              <w:rPr>
+                <w:rFonts w:ascii="Calibri" w:eastAsia="Yu Mincho" w:hAnsi="Calibri" w:cs="Calibri"/>
                 <w:sz w:val="32"/>
                 <w:szCs w:val="32"/>
                 <w:lang w:val="hu-HU"/>
@@ -4171,23 +4337,21 @@
               <w:jc w:val="center"/>
               <w:cnfStyle w:val="000000000000" w:firstRow="0" w:lastRow="0" w:firstColumn="0" w:lastColumn="0" w:oddVBand="0" w:evenVBand="0" w:oddHBand="0" w:evenHBand="0" w:firstRowFirstColumn="0" w:firstRowLastColumn="0" w:lastRowFirstColumn="0" w:lastRowLastColumn="0"/>
               <w:rPr>
-                <w:rFonts w:ascii="Calibri" w:eastAsia="游明朝" w:hAnsi="Calibri" w:cs="Calibri"/>
-                <w:sz w:val="32"/>
-                <w:szCs w:val="32"/>
-                <w:lang w:val="hu-HU"/>
-              </w:rPr>
-            </w:pPr>
-            <w:proofErr w:type="spellStart"/>
-            <w:r>
-              <w:rPr>
-                <w:rFonts w:ascii="Calibri" w:eastAsia="游明朝" w:hAnsi="Calibri" w:cs="Calibri"/>
+                <w:rFonts w:ascii="Calibri" w:eastAsia="Yu Mincho" w:hAnsi="Calibri" w:cs="Calibri"/>
+                <w:sz w:val="32"/>
+                <w:szCs w:val="32"/>
+                <w:lang w:val="hu-HU"/>
+              </w:rPr>
+            </w:pPr>
+            <w:r>
+              <w:rPr>
+                <w:rFonts w:ascii="Calibri" w:eastAsia="Yu Mincho" w:hAnsi="Calibri" w:cs="Calibri"/>
                 <w:sz w:val="32"/>
                 <w:szCs w:val="32"/>
                 <w:lang w:val="hu-HU"/>
               </w:rPr>
               <w:t>varchar</w:t>
             </w:r>
-            <w:proofErr w:type="spellEnd"/>
           </w:p>
           <w:p>
             <w:pPr>
@@ -4195,15 +4359,15 @@
               <w:jc w:val="center"/>
               <w:cnfStyle w:val="000000000000" w:firstRow="0" w:lastRow="0" w:firstColumn="0" w:lastColumn="0" w:oddVBand="0" w:evenVBand="0" w:oddHBand="0" w:evenHBand="0" w:firstRowFirstColumn="0" w:firstRowLastColumn="0" w:lastRowFirstColumn="0" w:lastRowLastColumn="0"/>
               <w:rPr>
-                <w:rFonts w:ascii="Calibri" w:eastAsia="游明朝" w:hAnsi="Calibri" w:cs="Calibri"/>
-                <w:sz w:val="32"/>
-                <w:szCs w:val="32"/>
-                <w:lang w:val="hu-HU"/>
-              </w:rPr>
-            </w:pPr>
-            <w:r>
-              <w:rPr>
-                <w:rFonts w:ascii="Calibri" w:eastAsia="游明朝" w:hAnsi="Calibri" w:cs="Calibri"/>
+                <w:rFonts w:ascii="Calibri" w:eastAsia="Yu Mincho" w:hAnsi="Calibri" w:cs="Calibri"/>
+                <w:sz w:val="32"/>
+                <w:szCs w:val="32"/>
+                <w:lang w:val="hu-HU"/>
+              </w:rPr>
+            </w:pPr>
+            <w:r>
+              <w:rPr>
+                <w:rFonts w:ascii="Calibri" w:eastAsia="Yu Mincho" w:hAnsi="Calibri" w:cs="Calibri"/>
                 <w:sz w:val="32"/>
                 <w:szCs w:val="32"/>
                 <w:lang w:val="hu-HU"/>
@@ -4229,7 +4393,7 @@
               <w:jc w:val="center"/>
               <w:cnfStyle w:val="000000000000" w:firstRow="0" w:lastRow="0" w:firstColumn="0" w:lastColumn="0" w:oddVBand="0" w:evenVBand="0" w:oddHBand="0" w:evenHBand="0" w:firstRowFirstColumn="0" w:firstRowLastColumn="0" w:lastRowFirstColumn="0" w:lastRowLastColumn="0"/>
               <w:rPr>
-                <w:rFonts w:ascii="Calibri" w:eastAsia="游明朝" w:hAnsi="Calibri" w:cs="Calibri"/>
+                <w:rFonts w:ascii="Calibri" w:eastAsia="Yu Mincho" w:hAnsi="Calibri" w:cs="Calibri"/>
                 <w:sz w:val="32"/>
                 <w:szCs w:val="32"/>
                 <w:lang w:val="hu-HU"/>
@@ -4254,7 +4418,7 @@
               <w:jc w:val="center"/>
               <w:cnfStyle w:val="000000000000" w:firstRow="0" w:lastRow="0" w:firstColumn="0" w:lastColumn="0" w:oddVBand="0" w:evenVBand="0" w:oddHBand="0" w:evenHBand="0" w:firstRowFirstColumn="0" w:firstRowLastColumn="0" w:lastRowFirstColumn="0" w:lastRowLastColumn="0"/>
               <w:rPr>
-                <w:rFonts w:ascii="Calibri" w:eastAsia="游明朝" w:hAnsi="Calibri" w:cs="Calibri"/>
+                <w:rFonts w:ascii="Calibri" w:eastAsia="Yu Mincho" w:hAnsi="Calibri" w:cs="Calibri"/>
                 <w:sz w:val="32"/>
                 <w:szCs w:val="32"/>
                 <w:lang w:val="hu-HU"/>
@@ -4284,7 +4448,7 @@
               <w:spacing w:line="360" w:lineRule="auto"/>
               <w:jc w:val="center"/>
               <w:rPr>
-                <w:rFonts w:ascii="Calibri" w:eastAsia="游明朝" w:hAnsi="Calibri" w:cs="Calibri"/>
+                <w:rFonts w:ascii="Calibri" w:eastAsia="Yu Mincho" w:hAnsi="Calibri" w:cs="Calibri"/>
                 <w:b w:val="0"/>
                 <w:bCs w:val="0"/>
                 <w:sz w:val="32"/>
@@ -4294,14 +4458,13 @@
             </w:pPr>
             <w:r>
               <w:rPr>
-                <w:rFonts w:ascii="Calibri" w:eastAsia="游明朝" w:hAnsi="Calibri" w:cs="Calibri"/>
+                <w:rFonts w:ascii="Calibri" w:eastAsia="Yu Mincho" w:hAnsi="Calibri" w:cs="Calibri"/>
                 <w:b w:val="0"/>
                 <w:bCs w:val="0"/>
                 <w:sz w:val="32"/>
                 <w:szCs w:val="32"/>
                 <w:lang w:val="hu-HU"/>
               </w:rPr>
-              <w:lastRenderedPageBreak/>
               <w:t>zipcode</w:t>
             </w:r>
           </w:p>
@@ -4322,15 +4485,15 @@
               <w:jc w:val="center"/>
               <w:cnfStyle w:val="000000100000" w:firstRow="0" w:lastRow="0" w:firstColumn="0" w:lastColumn="0" w:oddVBand="0" w:evenVBand="0" w:oddHBand="1" w:evenHBand="0" w:firstRowFirstColumn="0" w:firstRowLastColumn="0" w:lastRowFirstColumn="0" w:lastRowLastColumn="0"/>
               <w:rPr>
-                <w:rFonts w:ascii="Calibri" w:eastAsia="游明朝" w:hAnsi="Calibri" w:cs="Calibri"/>
-                <w:sz w:val="32"/>
-                <w:szCs w:val="32"/>
-                <w:lang w:val="hu-HU"/>
-              </w:rPr>
-            </w:pPr>
-            <w:r>
-              <w:rPr>
-                <w:rFonts w:ascii="Calibri" w:eastAsia="游明朝" w:hAnsi="Calibri" w:cs="Calibri"/>
+                <w:rFonts w:ascii="Calibri" w:eastAsia="Yu Mincho" w:hAnsi="Calibri" w:cs="Calibri"/>
+                <w:sz w:val="32"/>
+                <w:szCs w:val="32"/>
+                <w:lang w:val="hu-HU"/>
+              </w:rPr>
+            </w:pPr>
+            <w:r>
+              <w:rPr>
+                <w:rFonts w:ascii="Calibri" w:eastAsia="Yu Mincho" w:hAnsi="Calibri" w:cs="Calibri"/>
                 <w:sz w:val="32"/>
                 <w:szCs w:val="32"/>
                 <w:lang w:val="hu-HU"/>
@@ -4355,15 +4518,15 @@
               <w:jc w:val="center"/>
               <w:cnfStyle w:val="000000100000" w:firstRow="0" w:lastRow="0" w:firstColumn="0" w:lastColumn="0" w:oddVBand="0" w:evenVBand="0" w:oddHBand="1" w:evenHBand="0" w:firstRowFirstColumn="0" w:firstRowLastColumn="0" w:lastRowFirstColumn="0" w:lastRowLastColumn="0"/>
               <w:rPr>
-                <w:rFonts w:ascii="Calibri" w:eastAsia="游明朝" w:hAnsi="Calibri" w:cs="Calibri"/>
-                <w:sz w:val="32"/>
-                <w:szCs w:val="32"/>
-                <w:lang w:val="hu-HU"/>
-              </w:rPr>
-            </w:pPr>
-            <w:r>
-              <w:rPr>
-                <w:rFonts w:ascii="Calibri" w:eastAsia="游明朝" w:hAnsi="Calibri" w:cs="Calibri"/>
+                <w:rFonts w:ascii="Calibri" w:eastAsia="Yu Mincho" w:hAnsi="Calibri" w:cs="Calibri"/>
+                <w:sz w:val="32"/>
+                <w:szCs w:val="32"/>
+                <w:lang w:val="hu-HU"/>
+              </w:rPr>
+            </w:pPr>
+            <w:r>
+              <w:rPr>
+                <w:rFonts w:ascii="Calibri" w:eastAsia="Yu Mincho" w:hAnsi="Calibri" w:cs="Calibri"/>
                 <w:sz w:val="32"/>
                 <w:szCs w:val="32"/>
                 <w:lang w:val="hu-HU"/>
@@ -4388,15 +4551,15 @@
               <w:jc w:val="center"/>
               <w:cnfStyle w:val="000000100000" w:firstRow="0" w:lastRow="0" w:firstColumn="0" w:lastColumn="0" w:oddVBand="0" w:evenVBand="0" w:oddHBand="1" w:evenHBand="0" w:firstRowFirstColumn="0" w:firstRowLastColumn="0" w:lastRowFirstColumn="0" w:lastRowLastColumn="0"/>
               <w:rPr>
-                <w:rFonts w:ascii="Calibri" w:eastAsia="游明朝" w:hAnsi="Calibri" w:cs="Calibri"/>
-                <w:sz w:val="32"/>
-                <w:szCs w:val="32"/>
-                <w:lang w:val="hu-HU"/>
-              </w:rPr>
-            </w:pPr>
-            <w:r>
-              <w:rPr>
-                <w:rFonts w:ascii="Calibri" w:eastAsia="游明朝" w:hAnsi="Calibri" w:cs="Calibri"/>
+                <w:rFonts w:ascii="Calibri" w:eastAsia="Yu Mincho" w:hAnsi="Calibri" w:cs="Calibri"/>
+                <w:sz w:val="32"/>
+                <w:szCs w:val="32"/>
+                <w:lang w:val="hu-HU"/>
+              </w:rPr>
+            </w:pPr>
+            <w:r>
+              <w:rPr>
+                <w:rFonts w:ascii="Calibri" w:eastAsia="Yu Mincho" w:hAnsi="Calibri" w:cs="Calibri"/>
                 <w:sz w:val="32"/>
                 <w:szCs w:val="32"/>
                 <w:lang w:val="hu-HU"/>
@@ -4421,15 +4584,15 @@
               <w:jc w:val="center"/>
               <w:cnfStyle w:val="000000100000" w:firstRow="0" w:lastRow="0" w:firstColumn="0" w:lastColumn="0" w:oddVBand="0" w:evenVBand="0" w:oddHBand="1" w:evenHBand="0" w:firstRowFirstColumn="0" w:firstRowLastColumn="0" w:lastRowFirstColumn="0" w:lastRowLastColumn="0"/>
               <w:rPr>
-                <w:rFonts w:ascii="Calibri" w:eastAsia="游明朝" w:hAnsi="Calibri" w:cs="Calibri"/>
-                <w:sz w:val="32"/>
-                <w:szCs w:val="32"/>
-                <w:lang w:val="hu-HU"/>
-              </w:rPr>
-            </w:pPr>
-            <w:r>
-              <w:rPr>
-                <w:rFonts w:ascii="Calibri" w:eastAsia="游明朝" w:hAnsi="Calibri" w:cs="Calibri"/>
+                <w:rFonts w:ascii="Calibri" w:eastAsia="Yu Mincho" w:hAnsi="Calibri" w:cs="Calibri"/>
+                <w:sz w:val="32"/>
+                <w:szCs w:val="32"/>
+                <w:lang w:val="hu-HU"/>
+              </w:rPr>
+            </w:pPr>
+            <w:r>
+              <w:rPr>
+                <w:rFonts w:ascii="Calibri" w:eastAsia="Yu Mincho" w:hAnsi="Calibri" w:cs="Calibri"/>
                 <w:sz w:val="32"/>
                 <w:szCs w:val="32"/>
                 <w:lang w:val="hu-HU"/>
@@ -4460,7 +4623,7 @@
               <w:spacing w:line="360" w:lineRule="auto"/>
               <w:jc w:val="center"/>
               <w:rPr>
-                <w:rFonts w:ascii="Calibri" w:eastAsia="游明朝" w:hAnsi="Calibri" w:cs="Calibri"/>
+                <w:rFonts w:ascii="Calibri" w:eastAsia="Yu Mincho" w:hAnsi="Calibri" w:cs="Calibri"/>
                 <w:b w:val="0"/>
                 <w:bCs w:val="0"/>
                 <w:sz w:val="32"/>
@@ -4470,7 +4633,7 @@
             </w:pPr>
             <w:r>
               <w:rPr>
-                <w:rFonts w:ascii="Calibri" w:eastAsia="游明朝" w:hAnsi="Calibri" w:cs="Calibri"/>
+                <w:rFonts w:ascii="Calibri" w:eastAsia="Yu Mincho" w:hAnsi="Calibri" w:cs="Calibri"/>
                 <w:b w:val="0"/>
                 <w:bCs w:val="0"/>
                 <w:sz w:val="32"/>
@@ -4498,15 +4661,15 @@
               <w:jc w:val="center"/>
               <w:cnfStyle w:val="000000000000" w:firstRow="0" w:lastRow="0" w:firstColumn="0" w:lastColumn="0" w:oddVBand="0" w:evenVBand="0" w:oddHBand="0" w:evenHBand="0" w:firstRowFirstColumn="0" w:firstRowLastColumn="0" w:lastRowFirstColumn="0" w:lastRowLastColumn="0"/>
               <w:rPr>
-                <w:rFonts w:ascii="Calibri" w:eastAsia="游明朝" w:hAnsi="Calibri" w:cs="Calibri"/>
-                <w:sz w:val="32"/>
-                <w:szCs w:val="32"/>
-                <w:lang w:val="hu-HU"/>
-              </w:rPr>
-            </w:pPr>
-            <w:r>
-              <w:rPr>
-                <w:rFonts w:ascii="Calibri" w:eastAsia="游明朝" w:hAnsi="Calibri" w:cs="Calibri"/>
+                <w:rFonts w:ascii="Calibri" w:eastAsia="Yu Mincho" w:hAnsi="Calibri" w:cs="Calibri"/>
+                <w:sz w:val="32"/>
+                <w:szCs w:val="32"/>
+                <w:lang w:val="hu-HU"/>
+              </w:rPr>
+            </w:pPr>
+            <w:r>
+              <w:rPr>
+                <w:rFonts w:ascii="Calibri" w:eastAsia="Yu Mincho" w:hAnsi="Calibri" w:cs="Calibri"/>
                 <w:sz w:val="32"/>
                 <w:szCs w:val="32"/>
                 <w:lang w:val="hu-HU"/>
@@ -4532,15 +4695,15 @@
               <w:jc w:val="center"/>
               <w:cnfStyle w:val="000000000000" w:firstRow="0" w:lastRow="0" w:firstColumn="0" w:lastColumn="0" w:oddVBand="0" w:evenVBand="0" w:oddHBand="0" w:evenHBand="0" w:firstRowFirstColumn="0" w:firstRowLastColumn="0" w:lastRowFirstColumn="0" w:lastRowLastColumn="0"/>
               <w:rPr>
-                <w:rFonts w:ascii="Calibri" w:eastAsia="游明朝" w:hAnsi="Calibri" w:cs="Calibri"/>
-                <w:sz w:val="32"/>
-                <w:szCs w:val="32"/>
-                <w:lang w:val="hu-HU"/>
-              </w:rPr>
-            </w:pPr>
-            <w:r>
-              <w:rPr>
-                <w:rFonts w:ascii="Calibri" w:eastAsia="游明朝" w:hAnsi="Calibri" w:cs="Calibri"/>
+                <w:rFonts w:ascii="Calibri" w:eastAsia="Yu Mincho" w:hAnsi="Calibri" w:cs="Calibri"/>
+                <w:sz w:val="32"/>
+                <w:szCs w:val="32"/>
+                <w:lang w:val="hu-HU"/>
+              </w:rPr>
+            </w:pPr>
+            <w:r>
+              <w:rPr>
+                <w:rFonts w:ascii="Calibri" w:eastAsia="Yu Mincho" w:hAnsi="Calibri" w:cs="Calibri"/>
                 <w:sz w:val="32"/>
                 <w:szCs w:val="32"/>
                 <w:lang w:val="hu-HU"/>
@@ -4566,7 +4729,7 @@
               <w:jc w:val="center"/>
               <w:cnfStyle w:val="000000000000" w:firstRow="0" w:lastRow="0" w:firstColumn="0" w:lastColumn="0" w:oddVBand="0" w:evenVBand="0" w:oddHBand="0" w:evenHBand="0" w:firstRowFirstColumn="0" w:firstRowLastColumn="0" w:lastRowFirstColumn="0" w:lastRowLastColumn="0"/>
               <w:rPr>
-                <w:rFonts w:ascii="Calibri" w:eastAsia="游明朝" w:hAnsi="Calibri" w:cs="Calibri"/>
+                <w:rFonts w:ascii="Calibri" w:eastAsia="Yu Mincho" w:hAnsi="Calibri" w:cs="Calibri"/>
                 <w:sz w:val="32"/>
                 <w:szCs w:val="32"/>
                 <w:lang w:val="hu-HU"/>
@@ -4591,15 +4754,15 @@
               <w:jc w:val="center"/>
               <w:cnfStyle w:val="000000000000" w:firstRow="0" w:lastRow="0" w:firstColumn="0" w:lastColumn="0" w:oddVBand="0" w:evenVBand="0" w:oddHBand="0" w:evenHBand="0" w:firstRowFirstColumn="0" w:firstRowLastColumn="0" w:lastRowFirstColumn="0" w:lastRowLastColumn="0"/>
               <w:rPr>
-                <w:rFonts w:ascii="Calibri" w:eastAsia="游明朝" w:hAnsi="Calibri" w:cs="Calibri"/>
-                <w:sz w:val="32"/>
-                <w:szCs w:val="32"/>
-                <w:lang w:val="hu-HU"/>
-              </w:rPr>
-            </w:pPr>
-            <w:r>
-              <w:rPr>
-                <w:rFonts w:ascii="Calibri" w:eastAsia="游明朝" w:hAnsi="Calibri" w:cs="Calibri"/>
+                <w:rFonts w:ascii="Calibri" w:eastAsia="Yu Mincho" w:hAnsi="Calibri" w:cs="Calibri"/>
+                <w:sz w:val="32"/>
+                <w:szCs w:val="32"/>
+                <w:lang w:val="hu-HU"/>
+              </w:rPr>
+            </w:pPr>
+            <w:r>
+              <w:rPr>
+                <w:rFonts w:ascii="Calibri" w:eastAsia="Yu Mincho" w:hAnsi="Calibri" w:cs="Calibri"/>
                 <w:sz w:val="32"/>
                 <w:szCs w:val="32"/>
                 <w:lang w:val="hu-HU"/>
@@ -4630,14 +4793,14 @@
               <w:spacing w:line="360" w:lineRule="auto"/>
               <w:jc w:val="center"/>
               <w:rPr>
-                <w:rFonts w:eastAsia="游明朝"/>
-                <w:sz w:val="32"/>
-                <w:szCs w:val="32"/>
-              </w:rPr>
-            </w:pPr>
-            <w:r>
-              <w:rPr>
-                <w:rFonts w:eastAsia="游明朝"/>
+                <w:rFonts w:eastAsia="Yu Mincho"/>
+                <w:sz w:val="32"/>
+                <w:szCs w:val="32"/>
+              </w:rPr>
+            </w:pPr>
+            <w:r>
+              <w:rPr>
+                <w:rFonts w:eastAsia="Yu Mincho"/>
                 <w:sz w:val="32"/>
                 <w:szCs w:val="32"/>
               </w:rPr>
@@ -4661,14 +4824,14 @@
               <w:jc w:val="center"/>
               <w:cnfStyle w:val="000000100000" w:firstRow="0" w:lastRow="0" w:firstColumn="0" w:lastColumn="0" w:oddVBand="0" w:evenVBand="0" w:oddHBand="1" w:evenHBand="0" w:firstRowFirstColumn="0" w:firstRowLastColumn="0" w:lastRowFirstColumn="0" w:lastRowLastColumn="0"/>
               <w:rPr>
-                <w:rFonts w:eastAsia="游明朝"/>
-                <w:sz w:val="32"/>
-                <w:szCs w:val="32"/>
-              </w:rPr>
-            </w:pPr>
-            <w:r>
-              <w:rPr>
-                <w:rFonts w:eastAsia="游明朝"/>
+                <w:rFonts w:eastAsia="Yu Mincho"/>
+                <w:sz w:val="32"/>
+                <w:szCs w:val="32"/>
+              </w:rPr>
+            </w:pPr>
+            <w:r>
+              <w:rPr>
+                <w:rFonts w:eastAsia="Yu Mincho"/>
                 <w:sz w:val="32"/>
                 <w:szCs w:val="32"/>
               </w:rPr>
@@ -4692,28 +4855,34 @@
               <w:jc w:val="center"/>
               <w:cnfStyle w:val="000000100000" w:firstRow="0" w:lastRow="0" w:firstColumn="0" w:lastColumn="0" w:oddVBand="0" w:evenVBand="0" w:oddHBand="1" w:evenHBand="0" w:firstRowFirstColumn="0" w:firstRowLastColumn="0" w:lastRowFirstColumn="0" w:lastRowLastColumn="0"/>
               <w:rPr>
-                <w:rFonts w:eastAsia="游明朝"/>
-                <w:sz w:val="32"/>
-                <w:szCs w:val="32"/>
-              </w:rPr>
-            </w:pPr>
-            <w:proofErr w:type="gramStart"/>
-            <w:r>
-              <w:rPr>
-                <w:rFonts w:eastAsia="游明朝"/>
-                <w:sz w:val="32"/>
-                <w:szCs w:val="32"/>
-              </w:rPr>
-              <w:t>varchar(</w:t>
-            </w:r>
-            <w:proofErr w:type="gramEnd"/>
-            <w:r>
-              <w:rPr>
-                <w:rFonts w:eastAsia="游明朝"/>
-                <w:sz w:val="32"/>
-                <w:szCs w:val="32"/>
-              </w:rPr>
-              <w:t>250)</w:t>
+                <w:rFonts w:eastAsia="Yu Mincho"/>
+                <w:sz w:val="32"/>
+                <w:szCs w:val="32"/>
+              </w:rPr>
+            </w:pPr>
+            <w:r>
+              <w:rPr>
+                <w:rFonts w:eastAsia="Yu Mincho"/>
+                <w:sz w:val="32"/>
+                <w:szCs w:val="32"/>
+              </w:rPr>
+              <w:t>varchar</w:t>
+            </w:r>
+            <w:r>
+              <w:rPr>
+                <w:rFonts w:eastAsia="Yu Mincho"/>
+                <w:sz w:val="32"/>
+                <w:szCs w:val="32"/>
+              </w:rPr>
+              <w:t xml:space="preserve"> </w:t>
+            </w:r>
+            <w:r>
+              <w:rPr>
+                <w:rFonts w:eastAsia="Yu Mincho"/>
+                <w:sz w:val="32"/>
+                <w:szCs w:val="32"/>
+              </w:rPr>
+              <w:t>(250)</w:t>
             </w:r>
           </w:p>
         </w:tc>
@@ -4733,7 +4902,7 @@
               <w:jc w:val="center"/>
               <w:cnfStyle w:val="000000100000" w:firstRow="0" w:lastRow="0" w:firstColumn="0" w:lastColumn="0" w:oddVBand="0" w:evenVBand="0" w:oddHBand="1" w:evenHBand="0" w:firstRowFirstColumn="0" w:firstRowLastColumn="0" w:lastRowFirstColumn="0" w:lastRowLastColumn="0"/>
               <w:rPr>
-                <w:rFonts w:eastAsia="游明朝"/>
+                <w:rFonts w:eastAsia="Yu Mincho"/>
                 <w:sz w:val="32"/>
                 <w:szCs w:val="32"/>
               </w:rPr>
@@ -4756,7 +4925,7 @@
               <w:jc w:val="center"/>
               <w:cnfStyle w:val="000000100000" w:firstRow="0" w:lastRow="0" w:firstColumn="0" w:lastColumn="0" w:oddVBand="0" w:evenVBand="0" w:oddHBand="1" w:evenHBand="0" w:firstRowFirstColumn="0" w:firstRowLastColumn="0" w:lastRowFirstColumn="0" w:lastRowLastColumn="0"/>
               <w:rPr>
-                <w:rFonts w:eastAsia="游明朝"/>
+                <w:rFonts w:eastAsia="Yu Mincho"/>
                 <w:sz w:val="32"/>
                 <w:szCs w:val="32"/>
               </w:rPr>
@@ -4785,7 +4954,7 @@
               <w:spacing w:line="360" w:lineRule="auto"/>
               <w:jc w:val="center"/>
               <w:rPr>
-                <w:rFonts w:eastAsia="游明朝"/>
+                <w:rFonts w:eastAsia="Yu Mincho"/>
                 <w:b w:val="0"/>
                 <w:bCs w:val="0"/>
                 <w:sz w:val="32"/>
@@ -4794,7 +4963,7 @@
             </w:pPr>
             <w:r>
               <w:rPr>
-                <w:rFonts w:eastAsia="游明朝"/>
+                <w:rFonts w:eastAsia="Yu Mincho"/>
                 <w:b w:val="0"/>
                 <w:bCs w:val="0"/>
                 <w:sz w:val="32"/>
@@ -4821,47 +4990,19 @@
               <w:jc w:val="center"/>
               <w:cnfStyle w:val="000000000000" w:firstRow="0" w:lastRow="0" w:firstColumn="0" w:lastColumn="0" w:oddVBand="0" w:evenVBand="0" w:oddHBand="0" w:evenHBand="0" w:firstRowFirstColumn="0" w:firstRowLastColumn="0" w:lastRowFirstColumn="0" w:lastRowLastColumn="0"/>
               <w:rPr>
-                <w:rFonts w:eastAsia="游明朝"/>
-                <w:sz w:val="32"/>
-                <w:szCs w:val="32"/>
-              </w:rPr>
-            </w:pPr>
-            <w:r>
-              <w:rPr>
-                <w:rFonts w:eastAsia="游明朝"/>
-                <w:sz w:val="32"/>
-                <w:szCs w:val="32"/>
-              </w:rPr>
-              <w:t xml:space="preserve">A </w:t>
-            </w:r>
-            <w:proofErr w:type="spellStart"/>
-            <w:r>
-              <w:rPr>
-                <w:rFonts w:eastAsia="游明朝"/>
-                <w:sz w:val="32"/>
-                <w:szCs w:val="32"/>
-              </w:rPr>
-              <w:t>felhasználó</w:t>
-            </w:r>
-            <w:proofErr w:type="spellEnd"/>
-            <w:r>
-              <w:rPr>
-                <w:rFonts w:eastAsia="游明朝"/>
-                <w:sz w:val="32"/>
-                <w:szCs w:val="32"/>
-              </w:rPr>
-              <w:t xml:space="preserve"> e-mail </w:t>
-            </w:r>
-            <w:proofErr w:type="spellStart"/>
-            <w:r>
-              <w:rPr>
-                <w:rFonts w:eastAsia="游明朝"/>
-                <w:sz w:val="32"/>
-                <w:szCs w:val="32"/>
-              </w:rPr>
-              <w:t>címe</w:t>
-            </w:r>
-            <w:proofErr w:type="spellEnd"/>
+                <w:rFonts w:eastAsia="Yu Mincho"/>
+                <w:sz w:val="32"/>
+                <w:szCs w:val="32"/>
+              </w:rPr>
+            </w:pPr>
+            <w:r>
+              <w:rPr>
+                <w:rFonts w:eastAsia="Yu Mincho"/>
+                <w:sz w:val="32"/>
+                <w:szCs w:val="32"/>
+              </w:rPr>
+              <w:t>A felhasználó e-mail címe</w:t>
+            </w:r>
           </w:p>
         </w:tc>
         <w:tc>
@@ -4881,14 +5022,14 @@
               <w:jc w:val="center"/>
               <w:cnfStyle w:val="000000000000" w:firstRow="0" w:lastRow="0" w:firstColumn="0" w:lastColumn="0" w:oddVBand="0" w:evenVBand="0" w:oddHBand="0" w:evenHBand="0" w:firstRowFirstColumn="0" w:firstRowLastColumn="0" w:lastRowFirstColumn="0" w:lastRowLastColumn="0"/>
               <w:rPr>
-                <w:rFonts w:eastAsia="游明朝"/>
-                <w:sz w:val="32"/>
-                <w:szCs w:val="32"/>
-              </w:rPr>
-            </w:pPr>
-            <w:r>
-              <w:rPr>
-                <w:rFonts w:eastAsia="游明朝"/>
+                <w:rFonts w:eastAsia="Yu Mincho"/>
+                <w:sz w:val="32"/>
+                <w:szCs w:val="32"/>
+              </w:rPr>
+            </w:pPr>
+            <w:r>
+              <w:rPr>
+                <w:rFonts w:eastAsia="Yu Mincho"/>
                 <w:sz w:val="32"/>
                 <w:szCs w:val="32"/>
               </w:rPr>
@@ -4896,7 +5037,7 @@
             </w:r>
             <w:r>
               <w:rPr>
-                <w:rFonts w:eastAsia="游明朝"/>
+                <w:rFonts w:eastAsia="Yu Mincho"/>
                 <w:sz w:val="32"/>
                 <w:szCs w:val="32"/>
               </w:rPr>
@@ -4922,7 +5063,7 @@
               <w:jc w:val="center"/>
               <w:cnfStyle w:val="000000000000" w:firstRow="0" w:lastRow="0" w:firstColumn="0" w:lastColumn="0" w:oddVBand="0" w:evenVBand="0" w:oddHBand="0" w:evenHBand="0" w:firstRowFirstColumn="0" w:firstRowLastColumn="0" w:lastRowFirstColumn="0" w:lastRowLastColumn="0"/>
               <w:rPr>
-                <w:rFonts w:eastAsia="游明朝"/>
+                <w:rFonts w:eastAsia="Yu Mincho"/>
                 <w:sz w:val="32"/>
                 <w:szCs w:val="32"/>
               </w:rPr>
@@ -4946,14 +5087,14 @@
               <w:jc w:val="center"/>
               <w:cnfStyle w:val="000000000000" w:firstRow="0" w:lastRow="0" w:firstColumn="0" w:lastColumn="0" w:oddVBand="0" w:evenVBand="0" w:oddHBand="0" w:evenHBand="0" w:firstRowFirstColumn="0" w:firstRowLastColumn="0" w:lastRowFirstColumn="0" w:lastRowLastColumn="0"/>
               <w:rPr>
-                <w:rFonts w:eastAsia="游明朝"/>
-                <w:sz w:val="32"/>
-                <w:szCs w:val="32"/>
-              </w:rPr>
-            </w:pPr>
-            <w:r>
-              <w:rPr>
-                <w:rFonts w:eastAsia="游明朝"/>
+                <w:rFonts w:eastAsia="Yu Mincho"/>
+                <w:sz w:val="32"/>
+                <w:szCs w:val="32"/>
+              </w:rPr>
+            </w:pPr>
+            <w:r>
+              <w:rPr>
+                <w:rFonts w:eastAsia="Yu Mincho"/>
                 <w:sz w:val="32"/>
                 <w:szCs w:val="32"/>
               </w:rPr>
@@ -4961,7 +5102,7 @@
             </w:r>
             <w:r>
               <w:rPr>
-                <w:rFonts w:eastAsia="游明朝"/>
+                <w:rFonts w:eastAsia="Yu Mincho"/>
                 <w:sz w:val="32"/>
                 <w:szCs w:val="32"/>
               </w:rPr>
@@ -4974,7 +5115,7 @@
     </w:tbl>
     <w:p>
       <w:pPr>
-        <w:pStyle w:val="ListParagraph"/>
+        <w:pStyle w:val="Listaszerbekezds"/>
         <w:numPr>
           <w:ilvl w:val="0"/>
           <w:numId w:val="6"/>
@@ -4982,17 +5123,16 @@
         <w:spacing w:before="240" w:line="360" w:lineRule="auto"/>
         <w:jc w:val="both"/>
         <w:rPr>
-          <w:rFonts w:eastAsia="游明朝"/>
+          <w:rFonts w:eastAsia="Yu Mincho"/>
           <w:b/>
           <w:bCs/>
           <w:sz w:val="32"/>
           <w:szCs w:val="32"/>
         </w:rPr>
       </w:pPr>
-      <w:proofErr w:type="spellStart"/>
-      <w:r>
-        <w:rPr>
-          <w:rFonts w:eastAsia="游明朝"/>
+      <w:r>
+        <w:rPr>
+          <w:rFonts w:eastAsia="Yu Mincho"/>
           <w:b/>
           <w:bCs/>
           <w:sz w:val="32"/>
@@ -5002,7 +5142,7 @@
       </w:r>
       <w:r>
         <w:rPr>
-          <w:rFonts w:eastAsia="游明朝"/>
+          <w:rFonts w:eastAsia="Yu Mincho"/>
           <w:b/>
           <w:bCs/>
           <w:sz w:val="32"/>
@@ -5012,7 +5152,7 @@
       </w:r>
       <w:r>
         <w:rPr>
-          <w:rFonts w:eastAsia="游明朝"/>
+          <w:rFonts w:eastAsia="Yu Mincho"/>
           <w:b/>
           <w:bCs/>
           <w:sz w:val="32"/>
@@ -5020,11 +5160,10 @@
         </w:rPr>
         <w:t>vementek</w:t>
       </w:r>
-      <w:proofErr w:type="spellEnd"/>
     </w:p>
     <w:tbl>
       <w:tblPr>
-        <w:tblStyle w:val="GridTable4-Accent6"/>
+        <w:tblStyle w:val="Tblzatrcsos46jellszn"/>
         <w:tblW w:w="9640" w:type="dxa"/>
         <w:tblLayout w:type="fixed"/>
         <w:tblLook w:val="04A0" w:firstRow="1" w:lastRow="0" w:firstColumn="1" w:lastColumn="0" w:noHBand="0" w:noVBand="1"/>
@@ -5058,15 +5197,15 @@
               <w:spacing w:line="360" w:lineRule="auto"/>
               <w:jc w:val="center"/>
               <w:rPr>
-                <w:rFonts w:ascii="Calibri" w:eastAsia="游明朝" w:hAnsi="Calibri" w:cs="Calibri"/>
-                <w:sz w:val="32"/>
-                <w:szCs w:val="32"/>
-                <w:lang w:val="hu-HU"/>
-              </w:rPr>
-            </w:pPr>
-            <w:r>
-              <w:rPr>
-                <w:rFonts w:ascii="Calibri" w:eastAsia="游明朝" w:hAnsi="Calibri" w:cs="Calibri"/>
+                <w:rFonts w:ascii="Calibri" w:eastAsia="Yu Mincho" w:hAnsi="Calibri" w:cs="Calibri"/>
+                <w:sz w:val="32"/>
+                <w:szCs w:val="32"/>
+                <w:lang w:val="hu-HU"/>
+              </w:rPr>
+            </w:pPr>
+            <w:r>
+              <w:rPr>
+                <w:rFonts w:ascii="Calibri" w:eastAsia="Yu Mincho" w:hAnsi="Calibri" w:cs="Calibri"/>
                 <w:sz w:val="32"/>
                 <w:szCs w:val="32"/>
                 <w:lang w:val="hu-HU"/>
@@ -5091,15 +5230,15 @@
               <w:jc w:val="center"/>
               <w:cnfStyle w:val="100000000000" w:firstRow="1" w:lastRow="0" w:firstColumn="0" w:lastColumn="0" w:oddVBand="0" w:evenVBand="0" w:oddHBand="0" w:evenHBand="0" w:firstRowFirstColumn="0" w:firstRowLastColumn="0" w:lastRowFirstColumn="0" w:lastRowLastColumn="0"/>
               <w:rPr>
-                <w:rFonts w:ascii="Calibri" w:eastAsia="游明朝" w:hAnsi="Calibri" w:cs="Calibri"/>
-                <w:sz w:val="32"/>
-                <w:szCs w:val="32"/>
-                <w:lang w:val="hu-HU"/>
-              </w:rPr>
-            </w:pPr>
-            <w:r>
-              <w:rPr>
-                <w:rFonts w:ascii="Calibri" w:eastAsia="游明朝" w:hAnsi="Calibri" w:cs="Calibri"/>
+                <w:rFonts w:ascii="Calibri" w:eastAsia="Yu Mincho" w:hAnsi="Calibri" w:cs="Calibri"/>
+                <w:sz w:val="32"/>
+                <w:szCs w:val="32"/>
+                <w:lang w:val="hu-HU"/>
+              </w:rPr>
+            </w:pPr>
+            <w:r>
+              <w:rPr>
+                <w:rFonts w:ascii="Calibri" w:eastAsia="Yu Mincho" w:hAnsi="Calibri" w:cs="Calibri"/>
                 <w:sz w:val="32"/>
                 <w:szCs w:val="32"/>
                 <w:lang w:val="hu-HU"/>
@@ -5124,15 +5263,15 @@
               <w:jc w:val="center"/>
               <w:cnfStyle w:val="100000000000" w:firstRow="1" w:lastRow="0" w:firstColumn="0" w:lastColumn="0" w:oddVBand="0" w:evenVBand="0" w:oddHBand="0" w:evenHBand="0" w:firstRowFirstColumn="0" w:firstRowLastColumn="0" w:lastRowFirstColumn="0" w:lastRowLastColumn="0"/>
               <w:rPr>
-                <w:rFonts w:ascii="Calibri" w:eastAsia="游明朝" w:hAnsi="Calibri" w:cs="Calibri"/>
-                <w:sz w:val="32"/>
-                <w:szCs w:val="32"/>
-                <w:lang w:val="hu-HU"/>
-              </w:rPr>
-            </w:pPr>
-            <w:r>
-              <w:rPr>
-                <w:rFonts w:ascii="Calibri" w:eastAsia="游明朝" w:hAnsi="Calibri" w:cs="Calibri"/>
+                <w:rFonts w:ascii="Calibri" w:eastAsia="Yu Mincho" w:hAnsi="Calibri" w:cs="Calibri"/>
+                <w:sz w:val="32"/>
+                <w:szCs w:val="32"/>
+                <w:lang w:val="hu-HU"/>
+              </w:rPr>
+            </w:pPr>
+            <w:r>
+              <w:rPr>
+                <w:rFonts w:ascii="Calibri" w:eastAsia="Yu Mincho" w:hAnsi="Calibri" w:cs="Calibri"/>
                 <w:sz w:val="32"/>
                 <w:szCs w:val="32"/>
                 <w:lang w:val="hu-HU"/>
@@ -5157,15 +5296,15 @@
               <w:jc w:val="center"/>
               <w:cnfStyle w:val="100000000000" w:firstRow="1" w:lastRow="0" w:firstColumn="0" w:lastColumn="0" w:oddVBand="0" w:evenVBand="0" w:oddHBand="0" w:evenHBand="0" w:firstRowFirstColumn="0" w:firstRowLastColumn="0" w:lastRowFirstColumn="0" w:lastRowLastColumn="0"/>
               <w:rPr>
-                <w:rFonts w:ascii="Calibri" w:eastAsia="游明朝" w:hAnsi="Calibri" w:cs="Calibri"/>
-                <w:sz w:val="32"/>
-                <w:szCs w:val="32"/>
-                <w:lang w:val="hu-HU"/>
-              </w:rPr>
-            </w:pPr>
-            <w:r>
-              <w:rPr>
-                <w:rFonts w:ascii="Calibri" w:eastAsia="游明朝" w:hAnsi="Calibri" w:cs="Calibri"/>
+                <w:rFonts w:ascii="Calibri" w:eastAsia="Yu Mincho" w:hAnsi="Calibri" w:cs="Calibri"/>
+                <w:sz w:val="32"/>
+                <w:szCs w:val="32"/>
+                <w:lang w:val="hu-HU"/>
+              </w:rPr>
+            </w:pPr>
+            <w:r>
+              <w:rPr>
+                <w:rFonts w:ascii="Calibri" w:eastAsia="Yu Mincho" w:hAnsi="Calibri" w:cs="Calibri"/>
                 <w:sz w:val="32"/>
                 <w:szCs w:val="32"/>
                 <w:lang w:val="hu-HU"/>
@@ -5190,15 +5329,15 @@
               <w:jc w:val="center"/>
               <w:cnfStyle w:val="100000000000" w:firstRow="1" w:lastRow="0" w:firstColumn="0" w:lastColumn="0" w:oddVBand="0" w:evenVBand="0" w:oddHBand="0" w:evenHBand="0" w:firstRowFirstColumn="0" w:firstRowLastColumn="0" w:lastRowFirstColumn="0" w:lastRowLastColumn="0"/>
               <w:rPr>
-                <w:rFonts w:ascii="Calibri" w:eastAsia="游明朝" w:hAnsi="Calibri" w:cs="Calibri"/>
-                <w:sz w:val="32"/>
-                <w:szCs w:val="32"/>
-                <w:lang w:val="hu-HU"/>
-              </w:rPr>
-            </w:pPr>
-            <w:r>
-              <w:rPr>
-                <w:rFonts w:ascii="Calibri" w:eastAsia="游明朝" w:hAnsi="Calibri" w:cs="Calibri"/>
+                <w:rFonts w:ascii="Calibri" w:eastAsia="Yu Mincho" w:hAnsi="Calibri" w:cs="Calibri"/>
+                <w:sz w:val="32"/>
+                <w:szCs w:val="32"/>
+                <w:lang w:val="hu-HU"/>
+              </w:rPr>
+            </w:pPr>
+            <w:r>
+              <w:rPr>
+                <w:rFonts w:ascii="Calibri" w:eastAsia="Yu Mincho" w:hAnsi="Calibri" w:cs="Calibri"/>
                 <w:sz w:val="32"/>
                 <w:szCs w:val="32"/>
                 <w:lang w:val="hu-HU"/>
@@ -5229,7 +5368,7 @@
               <w:spacing w:line="360" w:lineRule="auto"/>
               <w:jc w:val="center"/>
               <w:rPr>
-                <w:rFonts w:ascii="Calibri" w:eastAsia="游明朝" w:hAnsi="Calibri" w:cs="Calibri"/>
+                <w:rFonts w:ascii="Calibri" w:eastAsia="Yu Mincho" w:hAnsi="Calibri" w:cs="Calibri"/>
                 <w:b w:val="0"/>
                 <w:bCs w:val="0"/>
                 <w:sz w:val="32"/>
@@ -5239,7 +5378,7 @@
             </w:pPr>
             <w:r>
               <w:rPr>
-                <w:rFonts w:ascii="Calibri" w:eastAsia="游明朝" w:hAnsi="Calibri" w:cs="Calibri"/>
+                <w:rFonts w:ascii="Calibri" w:eastAsia="Yu Mincho" w:hAnsi="Calibri" w:cs="Calibri"/>
                 <w:b w:val="0"/>
                 <w:bCs w:val="0"/>
                 <w:sz w:val="32"/>
@@ -5266,15 +5405,15 @@
               <w:jc w:val="center"/>
               <w:cnfStyle w:val="000000100000" w:firstRow="0" w:lastRow="0" w:firstColumn="0" w:lastColumn="0" w:oddVBand="0" w:evenVBand="0" w:oddHBand="1" w:evenHBand="0" w:firstRowFirstColumn="0" w:firstRowLastColumn="0" w:lastRowFirstColumn="0" w:lastRowLastColumn="0"/>
               <w:rPr>
-                <w:rFonts w:ascii="Calibri" w:eastAsia="游明朝" w:hAnsi="Calibri" w:cs="Calibri"/>
-                <w:sz w:val="32"/>
-                <w:szCs w:val="32"/>
-                <w:lang w:val="hu-HU"/>
-              </w:rPr>
-            </w:pPr>
-            <w:r>
-              <w:rPr>
-                <w:rFonts w:ascii="Calibri" w:eastAsia="游明朝" w:hAnsi="Calibri" w:cs="Calibri"/>
+                <w:rFonts w:ascii="Calibri" w:eastAsia="Yu Mincho" w:hAnsi="Calibri" w:cs="Calibri"/>
+                <w:sz w:val="32"/>
+                <w:szCs w:val="32"/>
+                <w:lang w:val="hu-HU"/>
+              </w:rPr>
+            </w:pPr>
+            <w:r>
+              <w:rPr>
+                <w:rFonts w:ascii="Calibri" w:eastAsia="Yu Mincho" w:hAnsi="Calibri" w:cs="Calibri"/>
                 <w:sz w:val="32"/>
                 <w:szCs w:val="32"/>
                 <w:lang w:val="hu-HU"/>
@@ -5299,15 +5438,15 @@
               <w:jc w:val="center"/>
               <w:cnfStyle w:val="000000100000" w:firstRow="0" w:lastRow="0" w:firstColumn="0" w:lastColumn="0" w:oddVBand="0" w:evenVBand="0" w:oddHBand="1" w:evenHBand="0" w:firstRowFirstColumn="0" w:firstRowLastColumn="0" w:lastRowFirstColumn="0" w:lastRowLastColumn="0"/>
               <w:rPr>
-                <w:rFonts w:ascii="Calibri" w:eastAsia="游明朝" w:hAnsi="Calibri" w:cs="Calibri"/>
-                <w:sz w:val="32"/>
-                <w:szCs w:val="32"/>
-                <w:lang w:val="hu-HU"/>
-              </w:rPr>
-            </w:pPr>
-            <w:r>
-              <w:rPr>
-                <w:rFonts w:ascii="Calibri" w:eastAsia="游明朝" w:hAnsi="Calibri" w:cs="Calibri"/>
+                <w:rFonts w:ascii="Calibri" w:eastAsia="Yu Mincho" w:hAnsi="Calibri" w:cs="Calibri"/>
+                <w:sz w:val="32"/>
+                <w:szCs w:val="32"/>
+                <w:lang w:val="hu-HU"/>
+              </w:rPr>
+            </w:pPr>
+            <w:r>
+              <w:rPr>
+                <w:rFonts w:ascii="Calibri" w:eastAsia="Yu Mincho" w:hAnsi="Calibri" w:cs="Calibri"/>
                 <w:sz w:val="32"/>
                 <w:szCs w:val="32"/>
                 <w:lang w:val="hu-HU"/>
@@ -5332,15 +5471,15 @@
               <w:jc w:val="center"/>
               <w:cnfStyle w:val="000000100000" w:firstRow="0" w:lastRow="0" w:firstColumn="0" w:lastColumn="0" w:oddVBand="0" w:evenVBand="0" w:oddHBand="1" w:evenHBand="0" w:firstRowFirstColumn="0" w:firstRowLastColumn="0" w:lastRowFirstColumn="0" w:lastRowLastColumn="0"/>
               <w:rPr>
-                <w:rFonts w:ascii="Calibri" w:eastAsia="游明朝" w:hAnsi="Calibri" w:cs="Calibri"/>
-                <w:sz w:val="32"/>
-                <w:szCs w:val="32"/>
-                <w:lang w:val="hu-HU"/>
-              </w:rPr>
-            </w:pPr>
-            <w:r>
-              <w:rPr>
-                <w:rFonts w:ascii="Calibri" w:eastAsia="游明朝" w:hAnsi="Calibri" w:cs="Calibri"/>
+                <w:rFonts w:ascii="Calibri" w:eastAsia="Yu Mincho" w:hAnsi="Calibri" w:cs="Calibri"/>
+                <w:sz w:val="32"/>
+                <w:szCs w:val="32"/>
+                <w:lang w:val="hu-HU"/>
+              </w:rPr>
+            </w:pPr>
+            <w:r>
+              <w:rPr>
+                <w:rFonts w:ascii="Calibri" w:eastAsia="Yu Mincho" w:hAnsi="Calibri" w:cs="Calibri"/>
                 <w:sz w:val="32"/>
                 <w:szCs w:val="32"/>
                 <w:lang w:val="hu-HU"/>
@@ -5365,15 +5504,15 @@
               <w:jc w:val="center"/>
               <w:cnfStyle w:val="000000100000" w:firstRow="0" w:lastRow="0" w:firstColumn="0" w:lastColumn="0" w:oddVBand="0" w:evenVBand="0" w:oddHBand="1" w:evenHBand="0" w:firstRowFirstColumn="0" w:firstRowLastColumn="0" w:lastRowFirstColumn="0" w:lastRowLastColumn="0"/>
               <w:rPr>
-                <w:rFonts w:ascii="Calibri" w:eastAsia="游明朝" w:hAnsi="Calibri" w:cs="Calibri"/>
-                <w:sz w:val="32"/>
-                <w:szCs w:val="32"/>
-                <w:lang w:val="hu-HU"/>
-              </w:rPr>
-            </w:pPr>
-            <w:r>
-              <w:rPr>
-                <w:rFonts w:ascii="Calibri" w:eastAsia="游明朝" w:hAnsi="Calibri" w:cs="Calibri"/>
+                <w:rFonts w:ascii="Calibri" w:eastAsia="Yu Mincho" w:hAnsi="Calibri" w:cs="Calibri"/>
+                <w:sz w:val="32"/>
+                <w:szCs w:val="32"/>
+                <w:lang w:val="hu-HU"/>
+              </w:rPr>
+            </w:pPr>
+            <w:r>
+              <w:rPr>
+                <w:rFonts w:ascii="Calibri" w:eastAsia="Yu Mincho" w:hAnsi="Calibri" w:cs="Calibri"/>
                 <w:sz w:val="32"/>
                 <w:szCs w:val="32"/>
                 <w:lang w:val="hu-HU"/>
@@ -5404,7 +5543,7 @@
               <w:spacing w:line="360" w:lineRule="auto"/>
               <w:jc w:val="center"/>
               <w:rPr>
-                <w:rFonts w:ascii="Calibri" w:eastAsia="游明朝" w:hAnsi="Calibri" w:cs="Calibri"/>
+                <w:rFonts w:ascii="Calibri" w:eastAsia="Yu Mincho" w:hAnsi="Calibri" w:cs="Calibri"/>
                 <w:b w:val="0"/>
                 <w:bCs w:val="0"/>
                 <w:sz w:val="32"/>
@@ -5414,7 +5553,7 @@
             </w:pPr>
             <w:r>
               <w:rPr>
-                <w:rFonts w:ascii="Calibri" w:eastAsia="游明朝" w:hAnsi="Calibri" w:cs="Calibri"/>
+                <w:rFonts w:ascii="Calibri" w:eastAsia="Yu Mincho" w:hAnsi="Calibri" w:cs="Calibri"/>
                 <w:b w:val="0"/>
                 <w:bCs w:val="0"/>
                 <w:sz w:val="32"/>
@@ -5442,15 +5581,15 @@
               <w:jc w:val="center"/>
               <w:cnfStyle w:val="000000000000" w:firstRow="0" w:lastRow="0" w:firstColumn="0" w:lastColumn="0" w:oddVBand="0" w:evenVBand="0" w:oddHBand="0" w:evenHBand="0" w:firstRowFirstColumn="0" w:firstRowLastColumn="0" w:lastRowFirstColumn="0" w:lastRowLastColumn="0"/>
               <w:rPr>
-                <w:rFonts w:ascii="Calibri" w:eastAsia="游明朝" w:hAnsi="Calibri" w:cs="Calibri"/>
-                <w:sz w:val="32"/>
-                <w:szCs w:val="32"/>
-                <w:lang w:val="hu-HU"/>
-              </w:rPr>
-            </w:pPr>
-            <w:r>
-              <w:rPr>
-                <w:rFonts w:ascii="Calibri" w:eastAsia="游明朝" w:hAnsi="Calibri" w:cs="Calibri"/>
+                <w:rFonts w:ascii="Calibri" w:eastAsia="Yu Mincho" w:hAnsi="Calibri" w:cs="Calibri"/>
+                <w:sz w:val="32"/>
+                <w:szCs w:val="32"/>
+                <w:lang w:val="hu-HU"/>
+              </w:rPr>
+            </w:pPr>
+            <w:r>
+              <w:rPr>
+                <w:rFonts w:ascii="Calibri" w:eastAsia="Yu Mincho" w:hAnsi="Calibri" w:cs="Calibri"/>
                 <w:sz w:val="32"/>
                 <w:szCs w:val="32"/>
                 <w:lang w:val="hu-HU"/>
@@ -5476,23 +5615,21 @@
               <w:jc w:val="center"/>
               <w:cnfStyle w:val="000000000000" w:firstRow="0" w:lastRow="0" w:firstColumn="0" w:lastColumn="0" w:oddVBand="0" w:evenVBand="0" w:oddHBand="0" w:evenHBand="0" w:firstRowFirstColumn="0" w:firstRowLastColumn="0" w:lastRowFirstColumn="0" w:lastRowLastColumn="0"/>
               <w:rPr>
-                <w:rFonts w:ascii="Calibri" w:eastAsia="游明朝" w:hAnsi="Calibri" w:cs="Calibri"/>
-                <w:sz w:val="32"/>
-                <w:szCs w:val="32"/>
-                <w:lang w:val="hu-HU"/>
-              </w:rPr>
-            </w:pPr>
-            <w:proofErr w:type="spellStart"/>
-            <w:r>
-              <w:rPr>
-                <w:rFonts w:ascii="Calibri" w:eastAsia="游明朝" w:hAnsi="Calibri" w:cs="Calibri"/>
+                <w:rFonts w:ascii="Calibri" w:eastAsia="Yu Mincho" w:hAnsi="Calibri" w:cs="Calibri"/>
+                <w:sz w:val="32"/>
+                <w:szCs w:val="32"/>
+                <w:lang w:val="hu-HU"/>
+              </w:rPr>
+            </w:pPr>
+            <w:r>
+              <w:rPr>
+                <w:rFonts w:ascii="Calibri" w:eastAsia="Yu Mincho" w:hAnsi="Calibri" w:cs="Calibri"/>
                 <w:sz w:val="32"/>
                 <w:szCs w:val="32"/>
                 <w:lang w:val="hu-HU"/>
               </w:rPr>
               <w:t>varchar</w:t>
             </w:r>
-            <w:proofErr w:type="spellEnd"/>
           </w:p>
           <w:p>
             <w:pPr>
@@ -5500,15 +5637,15 @@
               <w:jc w:val="center"/>
               <w:cnfStyle w:val="000000000000" w:firstRow="0" w:lastRow="0" w:firstColumn="0" w:lastColumn="0" w:oddVBand="0" w:evenVBand="0" w:oddHBand="0" w:evenHBand="0" w:firstRowFirstColumn="0" w:firstRowLastColumn="0" w:lastRowFirstColumn="0" w:lastRowLastColumn="0"/>
               <w:rPr>
-                <w:rFonts w:ascii="Calibri" w:eastAsia="游明朝" w:hAnsi="Calibri" w:cs="Calibri"/>
-                <w:sz w:val="32"/>
-                <w:szCs w:val="32"/>
-                <w:lang w:val="hu-HU"/>
-              </w:rPr>
-            </w:pPr>
-            <w:r>
-              <w:rPr>
-                <w:rFonts w:ascii="Calibri" w:eastAsia="游明朝" w:hAnsi="Calibri" w:cs="Calibri"/>
+                <w:rFonts w:ascii="Calibri" w:eastAsia="Yu Mincho" w:hAnsi="Calibri" w:cs="Calibri"/>
+                <w:sz w:val="32"/>
+                <w:szCs w:val="32"/>
+                <w:lang w:val="hu-HU"/>
+              </w:rPr>
+            </w:pPr>
+            <w:r>
+              <w:rPr>
+                <w:rFonts w:ascii="Calibri" w:eastAsia="Yu Mincho" w:hAnsi="Calibri" w:cs="Calibri"/>
                 <w:sz w:val="32"/>
                 <w:szCs w:val="32"/>
                 <w:lang w:val="hu-HU"/>
@@ -5534,7 +5671,7 @@
               <w:jc w:val="both"/>
               <w:cnfStyle w:val="000000000000" w:firstRow="0" w:lastRow="0" w:firstColumn="0" w:lastColumn="0" w:oddVBand="0" w:evenVBand="0" w:oddHBand="0" w:evenHBand="0" w:firstRowFirstColumn="0" w:firstRowLastColumn="0" w:lastRowFirstColumn="0" w:lastRowLastColumn="0"/>
               <w:rPr>
-                <w:rFonts w:ascii="Calibri" w:eastAsia="游明朝" w:hAnsi="Calibri" w:cs="Calibri"/>
+                <w:rFonts w:ascii="Calibri" w:eastAsia="Yu Mincho" w:hAnsi="Calibri" w:cs="Calibri"/>
                 <w:sz w:val="32"/>
                 <w:szCs w:val="32"/>
                 <w:lang w:val="hu-HU"/>
@@ -5559,7 +5696,7 @@
               <w:jc w:val="center"/>
               <w:cnfStyle w:val="000000000000" w:firstRow="0" w:lastRow="0" w:firstColumn="0" w:lastColumn="0" w:oddVBand="0" w:evenVBand="0" w:oddHBand="0" w:evenHBand="0" w:firstRowFirstColumn="0" w:firstRowLastColumn="0" w:lastRowFirstColumn="0" w:lastRowLastColumn="0"/>
               <w:rPr>
-                <w:rFonts w:ascii="Calibri" w:eastAsia="游明朝" w:hAnsi="Calibri" w:cs="Calibri"/>
+                <w:rFonts w:ascii="Calibri" w:eastAsia="Yu Mincho" w:hAnsi="Calibri" w:cs="Calibri"/>
                 <w:sz w:val="32"/>
                 <w:szCs w:val="32"/>
                 <w:lang w:val="hu-HU"/>
@@ -5589,7 +5726,7 @@
               <w:spacing w:line="360" w:lineRule="auto"/>
               <w:jc w:val="center"/>
               <w:rPr>
-                <w:rFonts w:ascii="Calibri" w:eastAsia="游明朝" w:hAnsi="Calibri" w:cs="Calibri"/>
+                <w:rFonts w:ascii="Calibri" w:eastAsia="Yu Mincho" w:hAnsi="Calibri" w:cs="Calibri"/>
                 <w:b w:val="0"/>
                 <w:bCs w:val="0"/>
                 <w:sz w:val="32"/>
@@ -5599,13 +5736,14 @@
             </w:pPr>
             <w:r>
               <w:rPr>
-                <w:rFonts w:ascii="Calibri" w:eastAsia="游明朝" w:hAnsi="Calibri" w:cs="Calibri"/>
+                <w:rFonts w:ascii="Calibri" w:eastAsia="Yu Mincho" w:hAnsi="Calibri" w:cs="Calibri"/>
                 <w:b w:val="0"/>
                 <w:bCs w:val="0"/>
                 <w:sz w:val="32"/>
                 <w:szCs w:val="32"/>
                 <w:lang w:val="hu-HU"/>
               </w:rPr>
+              <w:lastRenderedPageBreak/>
               <w:t>requirements</w:t>
             </w:r>
           </w:p>
@@ -5626,15 +5764,15 @@
               <w:jc w:val="center"/>
               <w:cnfStyle w:val="000000100000" w:firstRow="0" w:lastRow="0" w:firstColumn="0" w:lastColumn="0" w:oddVBand="0" w:evenVBand="0" w:oddHBand="1" w:evenHBand="0" w:firstRowFirstColumn="0" w:firstRowLastColumn="0" w:lastRowFirstColumn="0" w:lastRowLastColumn="0"/>
               <w:rPr>
-                <w:rFonts w:ascii="Calibri" w:eastAsia="游明朝" w:hAnsi="Calibri" w:cs="Calibri"/>
-                <w:sz w:val="32"/>
-                <w:szCs w:val="32"/>
-                <w:lang w:val="hu-HU"/>
-              </w:rPr>
-            </w:pPr>
-            <w:r>
-              <w:rPr>
-                <w:rFonts w:ascii="Calibri" w:eastAsia="游明朝" w:hAnsi="Calibri" w:cs="Calibri"/>
+                <w:rFonts w:ascii="Calibri" w:eastAsia="Yu Mincho" w:hAnsi="Calibri" w:cs="Calibri"/>
+                <w:sz w:val="32"/>
+                <w:szCs w:val="32"/>
+                <w:lang w:val="hu-HU"/>
+              </w:rPr>
+            </w:pPr>
+            <w:r>
+              <w:rPr>
+                <w:rFonts w:ascii="Calibri" w:eastAsia="Yu Mincho" w:hAnsi="Calibri" w:cs="Calibri"/>
                 <w:sz w:val="32"/>
                 <w:szCs w:val="32"/>
                 <w:lang w:val="hu-HU"/>
@@ -5659,15 +5797,15 @@
               <w:jc w:val="center"/>
               <w:cnfStyle w:val="000000100000" w:firstRow="0" w:lastRow="0" w:firstColumn="0" w:lastColumn="0" w:oddVBand="0" w:evenVBand="0" w:oddHBand="1" w:evenHBand="0" w:firstRowFirstColumn="0" w:firstRowLastColumn="0" w:lastRowFirstColumn="0" w:lastRowLastColumn="0"/>
               <w:rPr>
-                <w:rFonts w:ascii="Calibri" w:eastAsia="游明朝" w:hAnsi="Calibri" w:cs="Calibri"/>
-                <w:sz w:val="32"/>
-                <w:szCs w:val="32"/>
-                <w:lang w:val="hu-HU"/>
-              </w:rPr>
-            </w:pPr>
-            <w:r>
-              <w:rPr>
-                <w:rFonts w:ascii="Calibri" w:eastAsia="游明朝" w:hAnsi="Calibri" w:cs="Calibri"/>
+                <w:rFonts w:ascii="Calibri" w:eastAsia="Yu Mincho" w:hAnsi="Calibri" w:cs="Calibri"/>
+                <w:sz w:val="32"/>
+                <w:szCs w:val="32"/>
+                <w:lang w:val="hu-HU"/>
+              </w:rPr>
+            </w:pPr>
+            <w:r>
+              <w:rPr>
+                <w:rFonts w:ascii="Calibri" w:eastAsia="Yu Mincho" w:hAnsi="Calibri" w:cs="Calibri"/>
                 <w:sz w:val="32"/>
                 <w:szCs w:val="32"/>
                 <w:lang w:val="hu-HU"/>
@@ -5692,7 +5830,7 @@
               <w:jc w:val="both"/>
               <w:cnfStyle w:val="000000100000" w:firstRow="0" w:lastRow="0" w:firstColumn="0" w:lastColumn="0" w:oddVBand="0" w:evenVBand="0" w:oddHBand="1" w:evenHBand="0" w:firstRowFirstColumn="0" w:firstRowLastColumn="0" w:lastRowFirstColumn="0" w:lastRowLastColumn="0"/>
               <w:rPr>
-                <w:rFonts w:ascii="Calibri" w:eastAsia="游明朝" w:hAnsi="Calibri" w:cs="Calibri"/>
+                <w:rFonts w:ascii="Calibri" w:eastAsia="Yu Mincho" w:hAnsi="Calibri" w:cs="Calibri"/>
                 <w:sz w:val="32"/>
                 <w:szCs w:val="32"/>
                 <w:lang w:val="hu-HU"/>
@@ -5716,15 +5854,15 @@
               <w:jc w:val="center"/>
               <w:cnfStyle w:val="000000100000" w:firstRow="0" w:lastRow="0" w:firstColumn="0" w:lastColumn="0" w:oddVBand="0" w:evenVBand="0" w:oddHBand="1" w:evenHBand="0" w:firstRowFirstColumn="0" w:firstRowLastColumn="0" w:lastRowFirstColumn="0" w:lastRowLastColumn="0"/>
               <w:rPr>
-                <w:rFonts w:ascii="Calibri" w:eastAsia="游明朝" w:hAnsi="Calibri" w:cs="Calibri"/>
-                <w:sz w:val="32"/>
-                <w:szCs w:val="32"/>
-                <w:lang w:val="hu-HU"/>
-              </w:rPr>
-            </w:pPr>
-            <w:r>
-              <w:rPr>
-                <w:rFonts w:ascii="Calibri" w:eastAsia="游明朝" w:hAnsi="Calibri" w:cs="Calibri"/>
+                <w:rFonts w:ascii="Calibri" w:eastAsia="Yu Mincho" w:hAnsi="Calibri" w:cs="Calibri"/>
+                <w:sz w:val="32"/>
+                <w:szCs w:val="32"/>
+                <w:lang w:val="hu-HU"/>
+              </w:rPr>
+            </w:pPr>
+            <w:r>
+              <w:rPr>
+                <w:rFonts w:ascii="Calibri" w:eastAsia="Yu Mincho" w:hAnsi="Calibri" w:cs="Calibri"/>
                 <w:sz w:val="32"/>
                 <w:szCs w:val="32"/>
                 <w:lang w:val="hu-HU"/>
@@ -5738,7 +5876,7 @@
     <w:p>
       <w:pPr>
         <w:rPr>
-          <w:rFonts w:eastAsia="游明朝"/>
+          <w:rFonts w:eastAsia="Yu Mincho"/>
           <w:b/>
           <w:bCs/>
           <w:sz w:val="32"/>
@@ -5751,7 +5889,7 @@
         <w:spacing w:before="240" w:after="0" w:line="360" w:lineRule="auto"/>
         <w:jc w:val="both"/>
         <w:rPr>
-          <w:rFonts w:eastAsia="游明朝"/>
+          <w:rFonts w:eastAsia="Yu Mincho"/>
           <w:b/>
           <w:bCs/>
           <w:sz w:val="32"/>
@@ -5760,13 +5898,13 @@
       </w:pPr>
       <w:r>
         <w:rPr>
-          <w:rFonts w:eastAsia="游明朝"/>
+          <w:rFonts w:eastAsia="Yu Mincho"/>
           <w:b/>
           <w:bCs/>
+          <w:noProof/>
           <w:sz w:val="32"/>
           <w:szCs w:val="32"/>
         </w:rPr>
-        <w:lastRenderedPageBreak/>
         <w:drawing>
           <wp:anchor distT="0" distB="0" distL="114300" distR="114300" simplePos="0" relativeHeight="251667456" behindDoc="0" locked="0" layoutInCell="1" allowOverlap="1" wp14:anchorId="4E75C717" wp14:editId="3D9536D4">
             <wp:simplePos x="0" y="0"/>
@@ -5819,7 +5957,7 @@
       </w:r>
       <w:r>
         <w:rPr>
-          <w:rFonts w:eastAsia="游明朝"/>
+          <w:rFonts w:eastAsia="Yu Mincho"/>
           <w:b/>
           <w:bCs/>
           <w:sz w:val="32"/>
@@ -5839,7 +5977,7 @@
         <w:spacing w:before="240" w:after="0" w:line="360" w:lineRule="auto"/>
         <w:jc w:val="both"/>
         <w:rPr>
-          <w:rFonts w:eastAsia="游明朝"/>
+          <w:rFonts w:eastAsia="Yu Mincho"/>
           <w:b/>
           <w:bCs/>
           <w:sz w:val="32"/>
@@ -5849,7 +5987,7 @@
     </w:p>
     <w:p>
       <w:pPr>
-        <w:pStyle w:val="ListParagraph"/>
+        <w:pStyle w:val="Listaszerbekezds"/>
         <w:numPr>
           <w:ilvl w:val="0"/>
           <w:numId w:val="7"/>
@@ -5857,7 +5995,7 @@
         <w:spacing w:before="240" w:after="0" w:line="360" w:lineRule="auto"/>
         <w:jc w:val="both"/>
         <w:rPr>
-          <w:rFonts w:eastAsia="游明朝"/>
+          <w:rFonts w:eastAsia="Yu Mincho"/>
           <w:b/>
           <w:bCs/>
           <w:sz w:val="32"/>
@@ -5866,7 +6004,7 @@
       </w:pPr>
       <w:r>
         <w:rPr>
-          <w:rFonts w:eastAsia="游明朝"/>
+          <w:rFonts w:eastAsia="Yu Mincho"/>
           <w:b/>
           <w:bCs/>
           <w:sz w:val="32"/>
@@ -5880,7 +6018,7 @@
         <w:spacing w:before="240" w:after="0" w:line="360" w:lineRule="auto"/>
         <w:jc w:val="both"/>
         <w:rPr>
-          <w:rFonts w:ascii="Franklin Gothic Book" w:eastAsia="游明朝" w:hAnsi="Franklin Gothic Book"/>
+          <w:rFonts w:ascii="Franklin Gothic Book" w:eastAsia="Yu Mincho" w:hAnsi="Franklin Gothic Book"/>
           <w:b/>
           <w:bCs/>
           <w:sz w:val="32"/>
@@ -5889,13 +6027,14 @@
       </w:pPr>
       <w:r>
         <w:rPr>
-          <w:rFonts w:ascii="Franklin Gothic Book" w:eastAsia="游明朝" w:hAnsi="Franklin Gothic Book"/>
+          <w:rFonts w:ascii="Franklin Gothic Book" w:eastAsia="Yu Mincho" w:hAnsi="Franklin Gothic Book"/>
           <w:b/>
           <w:bCs/>
           <w:noProof/>
           <w:sz w:val="32"/>
           <w:szCs w:val="32"/>
         </w:rPr>
+        <w:lastRenderedPageBreak/>
         <w:drawing>
           <wp:inline distT="0" distB="0" distL="0" distR="0" wp14:anchorId="28B148ED" wp14:editId="46151BD8">
             <wp:extent cx="5759450" cy="3700145"/>
@@ -5941,7 +6080,7 @@
     </w:p>
     <w:p>
       <w:pPr>
-        <w:pStyle w:val="ListParagraph"/>
+        <w:pStyle w:val="Listaszerbekezds"/>
         <w:numPr>
           <w:ilvl w:val="0"/>
           <w:numId w:val="6"/>
@@ -5949,7 +6088,7 @@
         <w:spacing w:line="360" w:lineRule="auto"/>
         <w:jc w:val="both"/>
         <w:rPr>
-          <w:rFonts w:eastAsia="游明朝"/>
+          <w:rFonts w:eastAsia="Yu Mincho"/>
           <w:b/>
           <w:bCs/>
           <w:sz w:val="32"/>
@@ -5958,24 +6097,23 @@
       </w:pPr>
       <w:r>
         <w:rPr>
-          <w:rFonts w:eastAsia="游明朝"/>
+          <w:rFonts w:eastAsia="Yu Mincho"/>
           <w:b/>
           <w:bCs/>
           <w:sz w:val="32"/>
           <w:szCs w:val="32"/>
         </w:rPr>
-        <w:lastRenderedPageBreak/>
         <w:t>Frontend</w:t>
       </w:r>
     </w:p>
     <w:p>
       <w:pPr>
-        <w:pStyle w:val="ListParagraph"/>
+        <w:pStyle w:val="Listaszerbekezds"/>
         <w:spacing w:line="360" w:lineRule="auto"/>
         <w:ind w:left="1080"/>
         <w:jc w:val="both"/>
         <w:rPr>
-          <w:rFonts w:eastAsia="游明朝"/>
+          <w:rFonts w:eastAsia="Yu Mincho"/>
           <w:b/>
           <w:bCs/>
           <w:sz w:val="32"/>
@@ -5985,7 +6123,7 @@
     </w:p>
     <w:p>
       <w:pPr>
-        <w:pStyle w:val="ListParagraph"/>
+        <w:pStyle w:val="Listaszerbekezds"/>
         <w:numPr>
           <w:ilvl w:val="0"/>
           <w:numId w:val="6"/>
@@ -5993,7 +6131,7 @@
         <w:spacing w:line="360" w:lineRule="auto"/>
         <w:jc w:val="both"/>
         <w:rPr>
-          <w:rFonts w:eastAsia="游明朝"/>
+          <w:rFonts w:eastAsia="Yu Mincho"/>
           <w:b/>
           <w:bCs/>
           <w:sz w:val="32"/>
@@ -6002,7 +6140,7 @@
       </w:pPr>
       <w:r>
         <w:rPr>
-          <w:rFonts w:eastAsia="游明朝"/>
+          <w:rFonts w:eastAsia="Yu Mincho"/>
           <w:b/>
           <w:bCs/>
           <w:sz w:val="32"/>
@@ -6013,7 +6151,7 @@
     </w:p>
     <w:p>
       <w:pPr>
-        <w:pStyle w:val="ListParagraph"/>
+        <w:pStyle w:val="Listaszerbekezds"/>
         <w:numPr>
           <w:ilvl w:val="1"/>
           <w:numId w:val="1"/>
@@ -6025,6 +6163,7 @@
         <w:rPr>
           <w:noProof/>
         </w:rPr>
+        <w:lastRenderedPageBreak/>
         <w:drawing>
           <wp:anchor distT="0" distB="0" distL="114300" distR="114300" simplePos="0" relativeHeight="251660288" behindDoc="0" locked="0" layoutInCell="1" allowOverlap="1" wp14:anchorId="5456E194" wp14:editId="3F498739">
             <wp:simplePos x="0" y="0"/>
@@ -6290,21 +6429,17 @@
         <w:jc w:val="both"/>
       </w:pPr>
       <w:r>
-        <w:t>Ebben a képernyőfotóban leledzik az index és a getById metódus (itt getByZipcode</w:t>
-      </w:r>
-      <w:proofErr w:type="gramStart"/>
-      <w:r>
-        <w:t>).E</w:t>
-      </w:r>
-      <w:proofErr w:type="gramEnd"/>
-      <w:r>
-        <w:t xml:space="preserve"> jelenlegi specifikus szituációban a településekhez tartozó Settlement Controller kódrészlete tárul szemünk elé. Ennek segítségével hívható le az összes adat a szóban forgó adattáblából, vagy ha csak egy adott elemre van szükség, kivitelezhető az arra való keresés, táblától </w:t>
-      </w:r>
-      <w:proofErr w:type="gramStart"/>
-      <w:r>
-        <w:t>függ</w:t>
-      </w:r>
-      <w:proofErr w:type="gramEnd"/>
+        <w:t>Ebben a képernyőfotóban leledzik az index és a getById metódus (itt getByZipcode)</w:t>
+      </w:r>
+      <w:r>
+        <w:t xml:space="preserve"> </w:t>
+      </w:r>
+      <w:r>
+        <w:t>E jelenlegi specifikus szituációban a településekhez tartozó Settlement Controller kódrészlete tárul szemünk elé. Ennek segítségével hívható le az összes adat a szóban forgó adattáblából, vagy ha csak egy adott elemre van szükség, kivitelezhető az arra való keresés, táblától függ</w:t>
+      </w:r>
+      <w:r>
+        <w:t>,</w:t>
+      </w:r>
       <w:r>
         <w:t xml:space="preserve"> hogy milyen adat alapján, ez lehet irányítószám, azonosító, cím stb.</w:t>
       </w:r>
@@ -6380,15 +6515,19 @@
         </w:drawing>
       </w:r>
       <w:r>
-        <w:t xml:space="preserve">Lent látható a search metódus. Célja </w:t>
-      </w:r>
-      <w:proofErr w:type="gramStart"/>
-      <w:r>
-        <w:t>ugyanaz</w:t>
-      </w:r>
-      <w:proofErr w:type="gramEnd"/>
-      <w:r>
-        <w:t xml:space="preserve"> mint a getById eljárásnak, a különbség hogy más alapján keres és enyhén másként kell használni.</w:t>
+        <w:t>Lent látható a search metódus. Célja ugyanaz</w:t>
+      </w:r>
+      <w:r>
+        <w:t>,</w:t>
+      </w:r>
+      <w:r>
+        <w:t xml:space="preserve"> mint a getById eljárásnak, a különbség</w:t>
+      </w:r>
+      <w:r>
+        <w:t>,</w:t>
+      </w:r>
+      <w:r>
+        <w:t xml:space="preserve"> hogy más alapján keres és enyhén másként kell használni.</w:t>
       </w:r>
     </w:p>
     <w:p>
@@ -6486,15 +6625,13 @@
         </w:drawing>
       </w:r>
       <w:r>
-        <w:t xml:space="preserve"> Ez létfontosságú eleme a </w:t>
-      </w:r>
-      <w:proofErr w:type="gramStart"/>
-      <w:r>
-        <w:t>backendnek,különösen</w:t>
-      </w:r>
-      <w:proofErr w:type="gramEnd"/>
-      <w:r>
-        <w:t xml:space="preserve"> az User Controllerben. Enélkül a teljes rendszer működésképtelenné válna, mivel </w:t>
+        <w:t xml:space="preserve"> Ez létfontosságú eleme a backendnek,</w:t>
+      </w:r>
+      <w:r>
+        <w:t xml:space="preserve"> </w:t>
+      </w:r>
+      <w:r>
+        <w:t xml:space="preserve">különösen az User Controllerben. Enélkül a teljes rendszer működésképtelenné válna, mivel </w:t>
       </w:r>
       <w:r>
         <w:t>kivitelezhetetlen</w:t>
@@ -6715,15 +6852,19 @@
         <w:t>az adatállomány frissítéséért és szerkesztéséért felelős</w:t>
       </w:r>
       <w:r>
-        <w:t xml:space="preserve">, ha a felhasználó vagy adminisztrátor egy már </w:t>
-      </w:r>
-      <w:proofErr w:type="gramStart"/>
-      <w:r>
-        <w:t>meglévő</w:t>
-      </w:r>
-      <w:proofErr w:type="gramEnd"/>
-      <w:r>
-        <w:t xml:space="preserve"> de potencionálisan revízióra szoruló vagy csak szimplán megváltoztatandó adatot kíván módosítani.</w:t>
+        <w:t>, ha a felhasználó vagy adminisztrátor egy már meglévő</w:t>
+      </w:r>
+      <w:r>
+        <w:t>,</w:t>
+      </w:r>
+      <w:r>
+        <w:t xml:space="preserve"> de potencionálisan revízióra szoruló</w:t>
+      </w:r>
+      <w:r>
+        <w:t>,</w:t>
+      </w:r>
+      <w:r>
+        <w:t xml:space="preserve"> vagy csak szimplán megváltoztatandó adatot kíván módosítani.</w:t>
       </w:r>
     </w:p>
     <w:p>
@@ -6808,20 +6949,18 @@
         </w:drawing>
       </w:r>
       <w:r>
-        <w:t xml:space="preserve"> moreFullThan és az emptierThan metódusok. Ezek alapvető </w:t>
-      </w:r>
-      <w:proofErr w:type="gramStart"/>
-      <w:r>
-        <w:t>célja</w:t>
-      </w:r>
-      <w:proofErr w:type="gramEnd"/>
+        <w:t xml:space="preserve"> moreFullThan és az emptierThan metódusok. Ezek alapvető célja</w:t>
+      </w:r>
+      <w:r>
+        <w:t>,</w:t>
+      </w:r>
       <w:r>
         <w:t xml:space="preserve"> hogy a kapott paramétert valamivel hasonlítsák, ez minden adattáblában más lehet, jelen esetben a REpont gépek töltöttségi szintjét vizsgálják, és ami abba a tartományba tartozik azt visszaadják további felhasználásra.</w:t>
       </w:r>
     </w:p>
     <w:p>
       <w:pPr>
-        <w:pStyle w:val="ListParagraph"/>
+        <w:pStyle w:val="Listaszerbekezds"/>
         <w:numPr>
           <w:ilvl w:val="0"/>
           <w:numId w:val="6"/>
@@ -6843,7 +6982,7 @@
     </w:p>
     <w:p>
       <w:pPr>
-        <w:pStyle w:val="ListParagraph"/>
+        <w:pStyle w:val="Listaszerbekezds"/>
         <w:spacing w:line="360" w:lineRule="auto"/>
         <w:ind w:left="1080"/>
         <w:jc w:val="both"/>
@@ -6855,7 +6994,7 @@
     </w:p>
     <w:p>
       <w:pPr>
-        <w:pStyle w:val="ListParagraph"/>
+        <w:pStyle w:val="Listaszerbekezds"/>
         <w:numPr>
           <w:ilvl w:val="0"/>
           <w:numId w:val="6"/>
@@ -6877,7 +7016,7 @@
     </w:p>
     <w:p>
       <w:pPr>
-        <w:pStyle w:val="ListParagraph"/>
+        <w:pStyle w:val="Listaszerbekezds"/>
         <w:spacing w:line="360" w:lineRule="auto"/>
         <w:jc w:val="both"/>
         <w:rPr>
@@ -6888,7 +7027,7 @@
     </w:p>
     <w:p>
       <w:pPr>
-        <w:pStyle w:val="ListParagraph"/>
+        <w:pStyle w:val="Listaszerbekezds"/>
         <w:numPr>
           <w:ilvl w:val="0"/>
           <w:numId w:val="6"/>
@@ -8174,7 +8313,7 @@
     <w:lsdException w:name="Unresolved Mention" w:semiHidden="1" w:unhideWhenUsed="1"/>
     <w:lsdException w:name="Smart Link" w:semiHidden="1" w:unhideWhenUsed="1"/>
   </w:latentStyles>
-  <w:style w:type="paragraph" w:default="1" w:styleId="Normal">
+  <w:style w:type="paragraph" w:default="1" w:styleId="Norml">
     <w:name w:val="Normal"/>
     <w:qFormat/>
     <w:rsid w:val="001D78AD"/>
@@ -8182,10 +8321,10 @@
       <w:kern w:val="2"/>
     </w:rPr>
   </w:style>
-  <w:style w:type="paragraph" w:styleId="Heading1">
+  <w:style w:type="paragraph" w:styleId="Cmsor1">
     <w:name w:val="heading 1"/>
-    <w:basedOn w:val="Normal"/>
-    <w:next w:val="Normal"/>
+    <w:basedOn w:val="Norml"/>
+    <w:next w:val="Norml"/>
     <w:uiPriority w:val="9"/>
     <w:qFormat/>
     <w:pPr>
@@ -8200,10 +8339,10 @@
       <w:szCs w:val="48"/>
     </w:rPr>
   </w:style>
-  <w:style w:type="paragraph" w:styleId="Heading2">
+  <w:style w:type="paragraph" w:styleId="Cmsor2">
     <w:name w:val="heading 2"/>
-    <w:basedOn w:val="Normal"/>
-    <w:next w:val="Normal"/>
+    <w:basedOn w:val="Norml"/>
+    <w:next w:val="Norml"/>
     <w:uiPriority w:val="9"/>
     <w:semiHidden/>
     <w:unhideWhenUsed/>
@@ -8220,10 +8359,10 @@
       <w:szCs w:val="36"/>
     </w:rPr>
   </w:style>
-  <w:style w:type="paragraph" w:styleId="Heading3">
+  <w:style w:type="paragraph" w:styleId="Cmsor3">
     <w:name w:val="heading 3"/>
-    <w:basedOn w:val="Normal"/>
-    <w:next w:val="Normal"/>
+    <w:basedOn w:val="Norml"/>
+    <w:next w:val="Norml"/>
     <w:uiPriority w:val="9"/>
     <w:semiHidden/>
     <w:unhideWhenUsed/>
@@ -8240,10 +8379,10 @@
       <w:szCs w:val="28"/>
     </w:rPr>
   </w:style>
-  <w:style w:type="paragraph" w:styleId="Heading4">
+  <w:style w:type="paragraph" w:styleId="Cmsor4">
     <w:name w:val="heading 4"/>
-    <w:basedOn w:val="Normal"/>
-    <w:next w:val="Normal"/>
+    <w:basedOn w:val="Norml"/>
+    <w:next w:val="Norml"/>
     <w:uiPriority w:val="9"/>
     <w:semiHidden/>
     <w:unhideWhenUsed/>
@@ -8258,10 +8397,10 @@
       <w:b/>
     </w:rPr>
   </w:style>
-  <w:style w:type="paragraph" w:styleId="Heading5">
+  <w:style w:type="paragraph" w:styleId="Cmsor5">
     <w:name w:val="heading 5"/>
-    <w:basedOn w:val="Normal"/>
-    <w:next w:val="Normal"/>
+    <w:basedOn w:val="Norml"/>
+    <w:next w:val="Norml"/>
     <w:uiPriority w:val="9"/>
     <w:semiHidden/>
     <w:unhideWhenUsed/>
@@ -8278,10 +8417,10 @@
       <w:szCs w:val="22"/>
     </w:rPr>
   </w:style>
-  <w:style w:type="paragraph" w:styleId="Heading6">
+  <w:style w:type="paragraph" w:styleId="Cmsor6">
     <w:name w:val="heading 6"/>
-    <w:basedOn w:val="Normal"/>
-    <w:next w:val="Normal"/>
+    <w:basedOn w:val="Norml"/>
+    <w:next w:val="Norml"/>
     <w:uiPriority w:val="9"/>
     <w:semiHidden/>
     <w:unhideWhenUsed/>
@@ -8298,13 +8437,13 @@
       <w:szCs w:val="20"/>
     </w:rPr>
   </w:style>
-  <w:style w:type="character" w:default="1" w:styleId="DefaultParagraphFont">
+  <w:style w:type="character" w:default="1" w:styleId="Bekezdsalapbettpusa">
     <w:name w:val="Default Paragraph Font"/>
     <w:uiPriority w:val="1"/>
     <w:semiHidden/>
     <w:unhideWhenUsed/>
   </w:style>
-  <w:style w:type="table" w:default="1" w:styleId="TableNormal">
+  <w:style w:type="table" w:default="1" w:styleId="Normltblzat">
     <w:name w:val="Normal Table"/>
     <w:uiPriority w:val="99"/>
     <w:semiHidden/>
@@ -8319,16 +8458,16 @@
       </w:tblCellMar>
     </w:tblPr>
   </w:style>
-  <w:style w:type="numbering" w:default="1" w:styleId="NoList">
+  <w:style w:type="numbering" w:default="1" w:styleId="Nemlista">
     <w:name w:val="No List"/>
     <w:uiPriority w:val="99"/>
     <w:semiHidden/>
     <w:unhideWhenUsed/>
   </w:style>
-  <w:style w:type="paragraph" w:styleId="Title">
+  <w:style w:type="paragraph" w:styleId="Cm">
     <w:name w:val="Title"/>
-    <w:basedOn w:val="Normal"/>
-    <w:next w:val="Normal"/>
+    <w:basedOn w:val="Norml"/>
+    <w:next w:val="Norml"/>
     <w:uiPriority w:val="10"/>
     <w:qFormat/>
     <w:pPr>
@@ -8342,9 +8481,9 @@
       <w:szCs w:val="72"/>
     </w:rPr>
   </w:style>
-  <w:style w:type="paragraph" w:styleId="ListParagraph">
+  <w:style w:type="paragraph" w:styleId="Listaszerbekezds">
     <w:name w:val="List Paragraph"/>
-    <w:basedOn w:val="Normal"/>
+    <w:basedOn w:val="Norml"/>
     <w:uiPriority w:val="34"/>
     <w:qFormat/>
     <w:rsid w:val="001D78AD"/>
@@ -8353,10 +8492,10 @@
       <w:contextualSpacing/>
     </w:pPr>
   </w:style>
-  <w:style w:type="paragraph" w:styleId="Footer">
+  <w:style w:type="paragraph" w:styleId="llb">
     <w:name w:val="footer"/>
-    <w:basedOn w:val="Normal"/>
-    <w:link w:val="FooterChar"/>
+    <w:basedOn w:val="Norml"/>
+    <w:link w:val="llbChar"/>
     <w:uiPriority w:val="99"/>
     <w:unhideWhenUsed/>
     <w:rsid w:val="001D78AD"/>
@@ -8368,10 +8507,10 @@
       <w:spacing w:after="0" w:line="240" w:lineRule="auto"/>
     </w:pPr>
   </w:style>
-  <w:style w:type="character" w:customStyle="1" w:styleId="FooterChar">
-    <w:name w:val="Footer Char"/>
-    <w:basedOn w:val="DefaultParagraphFont"/>
-    <w:link w:val="Footer"/>
+  <w:style w:type="character" w:customStyle="1" w:styleId="llbChar">
+    <w:name w:val="Élőláb Char"/>
+    <w:basedOn w:val="Bekezdsalapbettpusa"/>
+    <w:link w:val="llb"/>
     <w:uiPriority w:val="99"/>
     <w:rsid w:val="001D78AD"/>
     <w:rPr>
@@ -8380,10 +8519,10 @@
       <w:szCs w:val="24"/>
     </w:rPr>
   </w:style>
-  <w:style w:type="paragraph" w:styleId="Subtitle">
+  <w:style w:type="paragraph" w:styleId="Alcm">
     <w:name w:val="Subtitle"/>
-    <w:basedOn w:val="Normal"/>
-    <w:next w:val="Normal"/>
+    <w:basedOn w:val="Norml"/>
+    <w:next w:val="Norml"/>
     <w:uiPriority w:val="11"/>
     <w:qFormat/>
     <w:pPr>
@@ -8399,9 +8538,9 @@
       <w:szCs w:val="48"/>
     </w:rPr>
   </w:style>
-  <w:style w:type="table" w:styleId="GridTable4-Accent6">
+  <w:style w:type="table" w:styleId="Tblzatrcsos46jellszn">
     <w:name w:val="Grid Table 4 Accent 6"/>
-    <w:basedOn w:val="TableNormal"/>
+    <w:basedOn w:val="Normltblzat"/>
     <w:uiPriority w:val="49"/>
     <w:rsid w:val="00E61DED"/>
     <w:pPr>
@@ -8782,28 +8921,28 @@
 </file>
 
 <file path=customXml/item1.xml><?xml version="1.0" encoding="utf-8"?>
-<b:Sources xmlns:b="http://schemas.openxmlformats.org/officeDocument/2006/bibliography" xmlns="http://schemas.openxmlformats.org/officeDocument/2006/bibliography" SelectedStyle="\APASixthEditionOfficeOnline.xsl" StyleName="APA" Version="6"/>
-</file>
-
-<file path=customXml/item2.xml><?xml version="1.0" encoding="utf-8"?>
 <go:gDocsCustomXmlDataStorage xmlns:go="http://customooxmlschemas.google.com/" xmlns:r="http://schemas.openxmlformats.org/officeDocument/2006/relationships" uri="GoogleDocsCustomDataVersion2">
   <go:docsCustomData xmlns:go="http://customooxmlschemas.google.com/" roundtripDataSignature="AMtx7mgZ16npLE0a7us1qAoANYfL/piQFg==">CgMxLjAyCGguZ2pkZ3hzOAByITFIbTBNbGVwVmljZUs1OE0yVHJreGVUNTcyc29VNnZscw==</go:docsCustomData>
 </go:gDocsCustomXmlDataStorage>
 </file>
 
-<file path=customXml/itemProps1.xml><?xml version="1.0" encoding="utf-8"?>
-<ds:datastoreItem xmlns:ds="http://schemas.openxmlformats.org/officeDocument/2006/customXml" ds:itemID="{F37730A6-9F74-4E59-A64C-11951D2536C8}">
-  <ds:schemaRefs>
-    <ds:schemaRef ds:uri="http://schemas.openxmlformats.org/officeDocument/2006/bibliography"/>
-  </ds:schemaRefs>
-</ds:datastoreItem>
+<file path=customXml/item2.xml><?xml version="1.0" encoding="utf-8"?>
+<b:Sources xmlns:b="http://schemas.openxmlformats.org/officeDocument/2006/bibliography" xmlns="http://schemas.openxmlformats.org/officeDocument/2006/bibliography" SelectedStyle="\APASixthEditionOfficeOnline.xsl" StyleName="APA" Version="6"/>
 </file>
 
-<file path=customXml/itemProps2.xml><?xml version="1.0" encoding="utf-8"?>
+<file path=customXml/itemProps1.xml><?xml version="1.0" encoding="utf-8"?>
 <ds:datastoreItem xmlns:ds="http://schemas.openxmlformats.org/officeDocument/2006/customXml" ds:itemID="{11111111-1234-1234-1234-123412341234}">
   <ds:schemaRefs>
     <ds:schemaRef ds:uri="http://customooxmlschemas.google.com/"/>
     <ds:schemaRef ds:uri="http://schemas.openxmlformats.org/officeDocument/2006/relationships"/>
   </ds:schemaRefs>
 </ds:datastoreItem>
+</file>
+
+<file path=customXml/itemProps2.xml><?xml version="1.0" encoding="utf-8"?>
+<ds:datastoreItem xmlns:ds="http://schemas.openxmlformats.org/officeDocument/2006/customXml" ds:itemID="{F37730A6-9F74-4E59-A64C-11951D2536C8}">
+  <ds:schemaRefs>
+    <ds:schemaRef ds:uri="http://schemas.openxmlformats.org/officeDocument/2006/bibliography"/>
+  </ds:schemaRefs>
+</ds:datastoreItem>
 </file>
</xml_diff>

<commit_message>
Backend documentation has been rewritten, made some changes to the update method and started writing the FilterByCounty method.
</commit_message>
<xml_diff>
--- a/Documentation/REpont vizsga dokumentáció.docx
+++ b/Documentation/REpont vizsga dokumentáció.docx
@@ -110,7 +110,6 @@
         </w:rPr>
         <w:t>„</w:t>
       </w:r>
-      <w:proofErr w:type="spellStart"/>
       <w:r>
         <w:rPr>
           <w:rFonts w:ascii="Times New Roman" w:eastAsia="Times New Roman" w:hAnsi="Times New Roman" w:cs="Times New Roman"/>
@@ -118,17 +117,7 @@
           <w:sz w:val="40"/>
           <w:szCs w:val="40"/>
         </w:rPr>
-        <w:t>REpont</w:t>
-      </w:r>
-      <w:proofErr w:type="spellEnd"/>
-      <w:r>
-        <w:rPr>
-          <w:rFonts w:ascii="Times New Roman" w:eastAsia="Times New Roman" w:hAnsi="Times New Roman" w:cs="Times New Roman"/>
-          <w:b/>
-          <w:sz w:val="40"/>
-          <w:szCs w:val="40"/>
-        </w:rPr>
-        <w:t xml:space="preserve"> vizsgafeladat</w:t>
+        <w:t>REpont vizsgafeladat</w:t>
       </w:r>
       <w:r>
         <w:rPr>
@@ -1248,7 +1237,6 @@
           <w:szCs w:val="20"/>
         </w:rPr>
       </w:pPr>
-      <w:proofErr w:type="spellStart"/>
       <w:r>
         <w:rPr>
           <w:rFonts w:eastAsia="Times New Roman"/>
@@ -1256,9 +1244,31 @@
           <w:color w:val="000000"/>
           <w:szCs w:val="20"/>
         </w:rPr>
-        <w:t>Git</w:t>
-      </w:r>
-      <w:proofErr w:type="spellEnd"/>
+        <w:t xml:space="preserve">Git/GitHub: </w:t>
+      </w:r>
+      <w:r>
+        <w:rPr>
+          <w:rFonts w:eastAsia="Times New Roman"/>
+          <w:bCs/>
+          <w:color w:val="000000"/>
+          <w:szCs w:val="20"/>
+        </w:rPr>
+        <w:t>Project tárolása és verziómenedzselés</w:t>
+      </w:r>
+    </w:p>
+    <w:p>
+      <w:pPr>
+        <w:pStyle w:val="Listaszerbekezds"/>
+        <w:spacing w:line="360" w:lineRule="auto"/>
+        <w:ind w:left="2160"/>
+        <w:jc w:val="both"/>
+        <w:rPr>
+          <w:rFonts w:eastAsia="Times New Roman"/>
+          <w:bCs/>
+          <w:color w:val="000000"/>
+          <w:szCs w:val="20"/>
+        </w:rPr>
+      </w:pPr>
       <w:r>
         <w:rPr>
           <w:rFonts w:eastAsia="Times New Roman"/>
@@ -1266,50 +1276,7 @@
           <w:color w:val="000000"/>
           <w:szCs w:val="20"/>
         </w:rPr>
-        <w:t xml:space="preserve">/GitHub: </w:t>
-      </w:r>
-      <w:r>
-        <w:rPr>
-          <w:rFonts w:eastAsia="Times New Roman"/>
-          <w:bCs/>
-          <w:color w:val="000000"/>
-          <w:szCs w:val="20"/>
-        </w:rPr>
-        <w:t>Project tárolása és verziómenedzselés</w:t>
-      </w:r>
-    </w:p>
-    <w:p>
-      <w:pPr>
-        <w:pStyle w:val="Listaszerbekezds"/>
-        <w:spacing w:line="360" w:lineRule="auto"/>
-        <w:ind w:left="2160"/>
-        <w:jc w:val="both"/>
-        <w:rPr>
-          <w:rFonts w:eastAsia="Times New Roman"/>
-          <w:bCs/>
-          <w:color w:val="000000"/>
-          <w:szCs w:val="20"/>
-        </w:rPr>
-      </w:pPr>
-      <w:proofErr w:type="spellStart"/>
-      <w:r>
-        <w:rPr>
-          <w:rFonts w:eastAsia="Times New Roman"/>
-          <w:b/>
-          <w:color w:val="000000"/>
-          <w:szCs w:val="20"/>
-        </w:rPr>
-        <w:t>Discord</w:t>
-      </w:r>
-      <w:proofErr w:type="spellEnd"/>
-      <w:r>
-        <w:rPr>
-          <w:rFonts w:eastAsia="Times New Roman"/>
-          <w:b/>
-          <w:color w:val="000000"/>
-          <w:szCs w:val="20"/>
-        </w:rPr>
-        <w:t>:</w:t>
+        <w:t>Discord:</w:t>
       </w:r>
       <w:r>
         <w:rPr>
@@ -1367,9 +1334,31 @@
           <w:color w:val="000000"/>
           <w:szCs w:val="20"/>
         </w:rPr>
-        <w:t xml:space="preserve">Visual </w:t>
-      </w:r>
-      <w:proofErr w:type="spellStart"/>
+        <w:t xml:space="preserve">Visual Studio Code: </w:t>
+      </w:r>
+      <w:r>
+        <w:rPr>
+          <w:rFonts w:eastAsia="Times New Roman"/>
+          <w:bCs/>
+          <w:color w:val="000000"/>
+          <w:szCs w:val="20"/>
+        </w:rPr>
+        <w:t>SQL kód megírása</w:t>
+      </w:r>
+    </w:p>
+    <w:p>
+      <w:pPr>
+        <w:pStyle w:val="Listaszerbekezds"/>
+        <w:spacing w:line="360" w:lineRule="auto"/>
+        <w:ind w:left="2160"/>
+        <w:jc w:val="both"/>
+        <w:rPr>
+          <w:rFonts w:eastAsia="Times New Roman"/>
+          <w:bCs/>
+          <w:color w:val="000000"/>
+          <w:szCs w:val="20"/>
+        </w:rPr>
+      </w:pPr>
       <w:r>
         <w:rPr>
           <w:rFonts w:eastAsia="Times New Roman"/>
@@ -1377,9 +1366,40 @@
           <w:color w:val="000000"/>
           <w:szCs w:val="20"/>
         </w:rPr>
-        <w:t>Studio</w:t>
-      </w:r>
-      <w:proofErr w:type="spellEnd"/>
+        <w:t>XAMPP:</w:t>
+      </w:r>
+      <w:r>
+        <w:rPr>
+          <w:rFonts w:eastAsia="Times New Roman"/>
+          <w:bCs/>
+          <w:color w:val="000000"/>
+          <w:szCs w:val="20"/>
+        </w:rPr>
+        <w:t xml:space="preserve"> SQL kód tesztelése</w:t>
+      </w:r>
+      <w:r>
+        <w:rPr>
+          <w:rFonts w:eastAsia="Times New Roman"/>
+          <w:bCs/>
+          <w:color w:val="000000"/>
+          <w:szCs w:val="20"/>
+        </w:rPr>
+        <w:t>, Apache webszerver futtatása</w:t>
+      </w:r>
+    </w:p>
+    <w:p>
+      <w:pPr>
+        <w:pStyle w:val="Listaszerbekezds"/>
+        <w:spacing w:line="360" w:lineRule="auto"/>
+        <w:ind w:left="2160"/>
+        <w:jc w:val="both"/>
+        <w:rPr>
+          <w:rFonts w:eastAsia="Times New Roman"/>
+          <w:bCs/>
+          <w:color w:val="000000"/>
+          <w:szCs w:val="20"/>
+        </w:rPr>
+      </w:pPr>
       <w:r>
         <w:rPr>
           <w:rFonts w:eastAsia="Times New Roman"/>
@@ -1387,27 +1407,7 @@
           <w:color w:val="000000"/>
           <w:szCs w:val="20"/>
         </w:rPr>
-        <w:t xml:space="preserve"> </w:t>
-      </w:r>
-      <w:proofErr w:type="spellStart"/>
-      <w:r>
-        <w:rPr>
-          <w:rFonts w:eastAsia="Times New Roman"/>
-          <w:b/>
-          <w:color w:val="000000"/>
-          <w:szCs w:val="20"/>
-        </w:rPr>
-        <w:t>Code</w:t>
-      </w:r>
-      <w:proofErr w:type="spellEnd"/>
-      <w:r>
-        <w:rPr>
-          <w:rFonts w:eastAsia="Times New Roman"/>
-          <w:b/>
-          <w:color w:val="000000"/>
-          <w:szCs w:val="20"/>
-        </w:rPr>
-        <w:t xml:space="preserve">: </w:t>
+        <w:t>MySQL:</w:t>
       </w:r>
       <w:r>
         <w:rPr>
@@ -1416,120 +1416,7 @@
           <w:color w:val="000000"/>
           <w:szCs w:val="20"/>
         </w:rPr>
-        <w:t>SQL kód megírása</w:t>
-      </w:r>
-    </w:p>
-    <w:p>
-      <w:pPr>
-        <w:pStyle w:val="Listaszerbekezds"/>
-        <w:spacing w:line="360" w:lineRule="auto"/>
-        <w:ind w:left="2160"/>
-        <w:jc w:val="both"/>
-        <w:rPr>
-          <w:rFonts w:eastAsia="Times New Roman"/>
-          <w:bCs/>
-          <w:color w:val="000000"/>
-          <w:szCs w:val="20"/>
-        </w:rPr>
-      </w:pPr>
-      <w:r>
-        <w:rPr>
-          <w:rFonts w:eastAsia="Times New Roman"/>
-          <w:b/>
-          <w:color w:val="000000"/>
-          <w:szCs w:val="20"/>
-        </w:rPr>
-        <w:t>XAMPP:</w:t>
-      </w:r>
-      <w:r>
-        <w:rPr>
-          <w:rFonts w:eastAsia="Times New Roman"/>
-          <w:bCs/>
-          <w:color w:val="000000"/>
-          <w:szCs w:val="20"/>
-        </w:rPr>
-        <w:t xml:space="preserve"> SQL kód tesztelése</w:t>
-      </w:r>
-      <w:r>
-        <w:rPr>
-          <w:rFonts w:eastAsia="Times New Roman"/>
-          <w:bCs/>
-          <w:color w:val="000000"/>
-          <w:szCs w:val="20"/>
-        </w:rPr>
-        <w:t xml:space="preserve">, </w:t>
-      </w:r>
-      <w:proofErr w:type="spellStart"/>
-      <w:r>
-        <w:rPr>
-          <w:rFonts w:eastAsia="Times New Roman"/>
-          <w:bCs/>
-          <w:color w:val="000000"/>
-          <w:szCs w:val="20"/>
-        </w:rPr>
-        <w:t>Apache</w:t>
-      </w:r>
-      <w:proofErr w:type="spellEnd"/>
-      <w:r>
-        <w:rPr>
-          <w:rFonts w:eastAsia="Times New Roman"/>
-          <w:bCs/>
-          <w:color w:val="000000"/>
-          <w:szCs w:val="20"/>
-        </w:rPr>
-        <w:t xml:space="preserve"> webszerver futtatása</w:t>
-      </w:r>
-    </w:p>
-    <w:p>
-      <w:pPr>
-        <w:pStyle w:val="Listaszerbekezds"/>
-        <w:spacing w:line="360" w:lineRule="auto"/>
-        <w:ind w:left="2160"/>
-        <w:jc w:val="both"/>
-        <w:rPr>
-          <w:rFonts w:eastAsia="Times New Roman"/>
-          <w:bCs/>
-          <w:color w:val="000000"/>
-          <w:szCs w:val="20"/>
-        </w:rPr>
-      </w:pPr>
-      <w:proofErr w:type="spellStart"/>
-      <w:r>
-        <w:rPr>
-          <w:rFonts w:eastAsia="Times New Roman"/>
-          <w:b/>
-          <w:color w:val="000000"/>
-          <w:szCs w:val="20"/>
-        </w:rPr>
-        <w:t>MySQL</w:t>
-      </w:r>
-      <w:proofErr w:type="spellEnd"/>
-      <w:r>
-        <w:rPr>
-          <w:rFonts w:eastAsia="Times New Roman"/>
-          <w:b/>
-          <w:color w:val="000000"/>
-          <w:szCs w:val="20"/>
-        </w:rPr>
-        <w:t>:</w:t>
-      </w:r>
-      <w:r>
-        <w:rPr>
-          <w:rFonts w:eastAsia="Times New Roman"/>
-          <w:bCs/>
-          <w:color w:val="000000"/>
-          <w:szCs w:val="20"/>
-        </w:rPr>
-        <w:t xml:space="preserve"> I</w:t>
-      </w:r>
-      <w:r>
-        <w:rPr>
-          <w:rFonts w:eastAsia="Times New Roman"/>
-          <w:bCs/>
-          <w:color w:val="000000"/>
-          <w:szCs w:val="20"/>
-        </w:rPr>
-        <w:t>tt van tárolva maga az adatbázis</w:t>
+        <w:t xml:space="preserve"> Itt van tárolva maga az adatbázis</w:t>
       </w:r>
     </w:p>
     <w:p>
@@ -1596,51 +1483,10 @@
           <w:b/>
           <w:bCs/>
         </w:rPr>
-        <w:t xml:space="preserve">Visual </w:t>
-      </w:r>
-      <w:proofErr w:type="spellStart"/>
-      <w:r>
-        <w:rPr>
-          <w:b/>
-          <w:bCs/>
-        </w:rPr>
-        <w:t>Studio</w:t>
-      </w:r>
-      <w:proofErr w:type="spellEnd"/>
-      <w:r>
-        <w:rPr>
-          <w:b/>
-          <w:bCs/>
-        </w:rPr>
-        <w:t xml:space="preserve"> </w:t>
-      </w:r>
-      <w:proofErr w:type="spellStart"/>
-      <w:r>
-        <w:rPr>
-          <w:b/>
-          <w:bCs/>
-        </w:rPr>
-        <w:t>Code</w:t>
-      </w:r>
-      <w:proofErr w:type="spellEnd"/>
-      <w:r>
-        <w:t xml:space="preserve">: </w:t>
-      </w:r>
-      <w:proofErr w:type="spellStart"/>
-      <w:r>
-        <w:t>Laravel</w:t>
-      </w:r>
-      <w:proofErr w:type="spellEnd"/>
-      <w:r>
-        <w:t xml:space="preserve"> </w:t>
-      </w:r>
-      <w:proofErr w:type="spellStart"/>
-      <w:r>
-        <w:t>api</w:t>
-      </w:r>
-      <w:proofErr w:type="spellEnd"/>
-      <w:r>
-        <w:t>, kontrollerek megírása és tesztelése</w:t>
+        <w:t>Visual Studio Code</w:t>
+      </w:r>
+      <w:r>
+        <w:t>: Laravel api, kontrollerek megírása és tesztelése</w:t>
       </w:r>
     </w:p>
     <w:p>
@@ -1668,7 +1514,6 @@
         <w:ind w:left="1800" w:firstLine="360"/>
         <w:jc w:val="both"/>
       </w:pPr>
-      <w:proofErr w:type="spellStart"/>
       <w:r>
         <w:rPr>
           <w:b/>
@@ -1676,18 +1521,12 @@
         </w:rPr>
         <w:t>Laravel</w:t>
       </w:r>
-      <w:proofErr w:type="spellEnd"/>
       <w:r>
         <w:t>:</w:t>
       </w:r>
       <w:r>
-        <w:t xml:space="preserve"> Keretrendszer az </w:t>
-      </w:r>
-      <w:proofErr w:type="spellStart"/>
-      <w:r>
-        <w:t>apihoz</w:t>
-      </w:r>
-      <w:proofErr w:type="spellEnd"/>
+        <w:t xml:space="preserve"> Keretrendszer az apihoz</w:t>
+      </w:r>
     </w:p>
     <w:p>
       <w:pPr>
@@ -1837,7 +1676,35 @@
         <w:rPr>
           <w:rFonts w:eastAsia="Yu Mincho"/>
         </w:rPr>
-        <w:t xml:space="preserve"> milyen szinten van megtelítve. Azon kívül, van még egy másik tábla, melyben különböző teljesítményekért ún. ’achievement’-eket lehet elérni, amelyek x mennyiségű üveg beváltásáért</w:t>
+        <w:t xml:space="preserve"> milyen szinten van megtelítve. Azon kívül, van még egy másik tábla, melyben különböző teljesítményekért ún. ’</w:t>
+      </w:r>
+      <w:proofErr w:type="spellStart"/>
+      <w:r>
+        <w:rPr>
+          <w:rFonts w:eastAsia="Yu Mincho"/>
+        </w:rPr>
+        <w:t>achievement</w:t>
+      </w:r>
+      <w:proofErr w:type="spellEnd"/>
+      <w:r>
+        <w:rPr>
+          <w:rFonts w:eastAsia="Yu Mincho"/>
+        </w:rPr>
+        <w:t>’-</w:t>
+      </w:r>
+      <w:proofErr w:type="spellStart"/>
+      <w:r>
+        <w:rPr>
+          <w:rFonts w:eastAsia="Yu Mincho"/>
+        </w:rPr>
+        <w:t>eket</w:t>
+      </w:r>
+      <w:proofErr w:type="spellEnd"/>
+      <w:r>
+        <w:rPr>
+          <w:rFonts w:eastAsia="Yu Mincho"/>
+        </w:rPr>
+        <w:t xml:space="preserve"> lehet elérni, amelyek x mennyiségű üveg beváltásáért</w:t>
       </w:r>
       <w:r>
         <w:rPr>
@@ -2167,6 +2034,7 @@
                 <w:lang w:val="hu-HU"/>
               </w:rPr>
             </w:pPr>
+            <w:proofErr w:type="spellStart"/>
             <w:r>
               <w:rPr>
                 <w:rFonts w:ascii="Calibri" w:eastAsia="Yu Mincho" w:hAnsi="Calibri" w:cs="Calibri"/>
@@ -2178,6 +2046,7 @@
               </w:rPr>
               <w:t>zipcode</w:t>
             </w:r>
+            <w:proofErr w:type="spellEnd"/>
           </w:p>
         </w:tc>
         <w:tc>
@@ -2342,6 +2211,7 @@
                 <w:lang w:val="hu-HU"/>
               </w:rPr>
             </w:pPr>
+            <w:proofErr w:type="spellStart"/>
             <w:r>
               <w:rPr>
                 <w:rFonts w:ascii="Calibri" w:eastAsia="Yu Mincho" w:hAnsi="Calibri" w:cs="Calibri"/>
@@ -2353,6 +2223,7 @@
               </w:rPr>
               <w:t>settlementname</w:t>
             </w:r>
+            <w:proofErr w:type="spellEnd"/>
           </w:p>
         </w:tc>
         <w:tc>
@@ -2762,6 +2633,7 @@
                 <w:lang w:val="hu-HU"/>
               </w:rPr>
             </w:pPr>
+            <w:proofErr w:type="spellStart"/>
             <w:r>
               <w:rPr>
                 <w:rFonts w:ascii="Calibri" w:eastAsia="Yu Mincho" w:hAnsi="Calibri" w:cs="Calibri"/>
@@ -2773,6 +2645,7 @@
               </w:rPr>
               <w:t>gid</w:t>
             </w:r>
+            <w:proofErr w:type="spellEnd"/>
           </w:p>
         </w:tc>
         <w:tc>
@@ -2937,6 +2810,7 @@
                 <w:lang w:val="hu-HU"/>
               </w:rPr>
             </w:pPr>
+            <w:proofErr w:type="spellStart"/>
             <w:r>
               <w:rPr>
                 <w:rFonts w:ascii="Calibri" w:eastAsia="Yu Mincho" w:hAnsi="Calibri" w:cs="Calibri"/>
@@ -2949,6 +2823,7 @@
               <w:lastRenderedPageBreak/>
               <w:t>zipcode</w:t>
             </w:r>
+            <w:proofErr w:type="spellEnd"/>
           </w:p>
         </w:tc>
         <w:tc>
@@ -3117,6 +2992,7 @@
                 <w:lang w:val="hu-HU"/>
               </w:rPr>
             </w:pPr>
+            <w:proofErr w:type="spellStart"/>
             <w:r>
               <w:rPr>
                 <w:rFonts w:ascii="Calibri" w:eastAsia="Yu Mincho" w:hAnsi="Calibri" w:cs="Calibri"/>
@@ -3128,6 +3004,7 @@
               </w:rPr>
               <w:t>fillpercentage</w:t>
             </w:r>
+            <w:proofErr w:type="spellEnd"/>
           </w:p>
         </w:tc>
         <w:tc>
@@ -3274,6 +3151,7 @@
                 <w:lang w:val="hu-HU"/>
               </w:rPr>
             </w:pPr>
+            <w:proofErr w:type="spellStart"/>
             <w:r>
               <w:rPr>
                 <w:rFonts w:ascii="Calibri" w:eastAsia="Yu Mincho" w:hAnsi="Calibri" w:cs="Calibri"/>
@@ -3285,6 +3163,7 @@
               </w:rPr>
               <w:t>machineaddress</w:t>
             </w:r>
+            <w:proofErr w:type="spellEnd"/>
           </w:p>
         </w:tc>
         <w:tc>
@@ -3862,6 +3741,7 @@
                 <w:lang w:val="hu-HU"/>
               </w:rPr>
             </w:pPr>
+            <w:proofErr w:type="spellStart"/>
             <w:r>
               <w:rPr>
                 <w:rFonts w:ascii="Calibri" w:eastAsia="Yu Mincho" w:hAnsi="Calibri" w:cs="Calibri"/>
@@ -3871,6 +3751,7 @@
               </w:rPr>
               <w:t>username</w:t>
             </w:r>
+            <w:proofErr w:type="spellEnd"/>
           </w:p>
         </w:tc>
         <w:tc>
@@ -4068,6 +3949,7 @@
                 <w:lang w:val="hu-HU"/>
               </w:rPr>
             </w:pPr>
+            <w:proofErr w:type="spellStart"/>
             <w:r>
               <w:rPr>
                 <w:rFonts w:ascii="Calibri" w:eastAsia="Yu Mincho" w:hAnsi="Calibri" w:cs="Calibri"/>
@@ -4077,6 +3959,7 @@
               </w:rPr>
               <w:t>pass</w:t>
             </w:r>
+            <w:proofErr w:type="spellEnd"/>
           </w:p>
         </w:tc>
         <w:tc>
@@ -4112,7 +3995,31 @@
                 <w:szCs w:val="32"/>
                 <w:lang w:val="hu-HU"/>
               </w:rPr>
-              <w:t>A felhasználónak a jelszava van itt eltárolva</w:t>
+              <w:t xml:space="preserve">A felhasználónak a </w:t>
+            </w:r>
+            <w:proofErr w:type="spellStart"/>
+            <w:r>
+              <w:rPr>
+                <w:rFonts w:ascii="Calibri" w:eastAsia="Yu Mincho" w:hAnsi="Calibri" w:cs="Calibri"/>
+                <w:b/>
+                <w:bCs/>
+                <w:sz w:val="32"/>
+                <w:szCs w:val="32"/>
+                <w:lang w:val="hu-HU"/>
+              </w:rPr>
+              <w:t>jelszava</w:t>
+            </w:r>
+            <w:proofErr w:type="spellEnd"/>
+            <w:r>
+              <w:rPr>
+                <w:rFonts w:ascii="Calibri" w:eastAsia="Yu Mincho" w:hAnsi="Calibri" w:cs="Calibri"/>
+                <w:b/>
+                <w:bCs/>
+                <w:sz w:val="32"/>
+                <w:szCs w:val="32"/>
+                <w:lang w:val="hu-HU"/>
+              </w:rPr>
+              <w:t xml:space="preserve"> van itt eltárolva</w:t>
             </w:r>
           </w:p>
         </w:tc>
@@ -4272,6 +4179,7 @@
                 <w:lang w:val="hu-HU"/>
               </w:rPr>
             </w:pPr>
+            <w:proofErr w:type="spellStart"/>
             <w:r>
               <w:rPr>
                 <w:rFonts w:ascii="Calibri" w:eastAsia="Yu Mincho" w:hAnsi="Calibri" w:cs="Calibri"/>
@@ -4284,6 +4192,7 @@
               <w:lastRenderedPageBreak/>
               <w:t>useraddress</w:t>
             </w:r>
+            <w:proofErr w:type="spellEnd"/>
           </w:p>
         </w:tc>
         <w:tc>
@@ -4456,6 +4365,7 @@
                 <w:lang w:val="hu-HU"/>
               </w:rPr>
             </w:pPr>
+            <w:proofErr w:type="spellStart"/>
             <w:r>
               <w:rPr>
                 <w:rFonts w:ascii="Calibri" w:eastAsia="Yu Mincho" w:hAnsi="Calibri" w:cs="Calibri"/>
@@ -4467,6 +4377,7 @@
               </w:rPr>
               <w:t>zipcode</w:t>
             </w:r>
+            <w:proofErr w:type="spellEnd"/>
           </w:p>
         </w:tc>
         <w:tc>
@@ -4631,6 +4542,7 @@
                 <w:lang w:val="hu-HU"/>
               </w:rPr>
             </w:pPr>
+            <w:proofErr w:type="spellStart"/>
             <w:r>
               <w:rPr>
                 <w:rFonts w:ascii="Calibri" w:eastAsia="Yu Mincho" w:hAnsi="Calibri" w:cs="Calibri"/>
@@ -4642,6 +4554,7 @@
               </w:rPr>
               <w:t>bottlecount</w:t>
             </w:r>
+            <w:proofErr w:type="spellEnd"/>
           </w:p>
         </w:tc>
         <w:tc>
@@ -4798,6 +4711,7 @@
                 <w:szCs w:val="32"/>
               </w:rPr>
             </w:pPr>
+            <w:proofErr w:type="spellStart"/>
             <w:r>
               <w:rPr>
                 <w:rFonts w:eastAsia="Yu Mincho"/>
@@ -4806,6 +4720,7 @@
               </w:rPr>
               <w:t>achivements</w:t>
             </w:r>
+            <w:proofErr w:type="spellEnd"/>
           </w:p>
         </w:tc>
         <w:tc>
@@ -4835,8 +4750,54 @@
                 <w:sz w:val="32"/>
                 <w:szCs w:val="32"/>
               </w:rPr>
-              <w:t>Az elért achivementek listája</w:t>
-            </w:r>
+              <w:t xml:space="preserve">Az </w:t>
+            </w:r>
+            <w:proofErr w:type="spellStart"/>
+            <w:r>
+              <w:rPr>
+                <w:rFonts w:eastAsia="Yu Mincho"/>
+                <w:sz w:val="32"/>
+                <w:szCs w:val="32"/>
+              </w:rPr>
+              <w:t>elért</w:t>
+            </w:r>
+            <w:proofErr w:type="spellEnd"/>
+            <w:r>
+              <w:rPr>
+                <w:rFonts w:eastAsia="Yu Mincho"/>
+                <w:sz w:val="32"/>
+                <w:szCs w:val="32"/>
+              </w:rPr>
+              <w:t xml:space="preserve"> </w:t>
+            </w:r>
+            <w:proofErr w:type="spellStart"/>
+            <w:r>
+              <w:rPr>
+                <w:rFonts w:eastAsia="Yu Mincho"/>
+                <w:sz w:val="32"/>
+                <w:szCs w:val="32"/>
+              </w:rPr>
+              <w:t>achivementek</w:t>
+            </w:r>
+            <w:proofErr w:type="spellEnd"/>
+            <w:r>
+              <w:rPr>
+                <w:rFonts w:eastAsia="Yu Mincho"/>
+                <w:sz w:val="32"/>
+                <w:szCs w:val="32"/>
+              </w:rPr>
+              <w:t xml:space="preserve"> </w:t>
+            </w:r>
+            <w:proofErr w:type="spellStart"/>
+            <w:r>
+              <w:rPr>
+                <w:rFonts w:eastAsia="Yu Mincho"/>
+                <w:sz w:val="32"/>
+                <w:szCs w:val="32"/>
+              </w:rPr>
+              <w:t>listája</w:t>
+            </w:r>
+            <w:proofErr w:type="spellEnd"/>
           </w:p>
         </w:tc>
         <w:tc>
@@ -5376,6 +5337,7 @@
                 <w:lang w:val="hu-HU"/>
               </w:rPr>
             </w:pPr>
+            <w:proofErr w:type="spellStart"/>
             <w:r>
               <w:rPr>
                 <w:rFonts w:ascii="Calibri" w:eastAsia="Yu Mincho" w:hAnsi="Calibri" w:cs="Calibri"/>
@@ -5387,6 +5349,7 @@
               </w:rPr>
               <w:t>aid</w:t>
             </w:r>
+            <w:proofErr w:type="spellEnd"/>
           </w:p>
         </w:tc>
         <w:tc>
@@ -5418,7 +5381,27 @@
                 <w:szCs w:val="32"/>
                 <w:lang w:val="hu-HU"/>
               </w:rPr>
-              <w:t>Az achievement azonosítója van itt</w:t>
+              <w:t xml:space="preserve">Az </w:t>
+            </w:r>
+            <w:proofErr w:type="spellStart"/>
+            <w:r>
+              <w:rPr>
+                <w:rFonts w:ascii="Calibri" w:eastAsia="Yu Mincho" w:hAnsi="Calibri" w:cs="Calibri"/>
+                <w:sz w:val="32"/>
+                <w:szCs w:val="32"/>
+                <w:lang w:val="hu-HU"/>
+              </w:rPr>
+              <w:t>achievement</w:t>
+            </w:r>
+            <w:proofErr w:type="spellEnd"/>
+            <w:r>
+              <w:rPr>
+                <w:rFonts w:ascii="Calibri" w:eastAsia="Yu Mincho" w:hAnsi="Calibri" w:cs="Calibri"/>
+                <w:sz w:val="32"/>
+                <w:szCs w:val="32"/>
+                <w:lang w:val="hu-HU"/>
+              </w:rPr>
+              <w:t xml:space="preserve"> azonosítója van itt</w:t>
             </w:r>
           </w:p>
         </w:tc>
@@ -5551,6 +5534,7 @@
                 <w:lang w:val="hu-HU"/>
               </w:rPr>
             </w:pPr>
+            <w:proofErr w:type="spellStart"/>
             <w:r>
               <w:rPr>
                 <w:rFonts w:ascii="Calibri" w:eastAsia="Yu Mincho" w:hAnsi="Calibri" w:cs="Calibri"/>
@@ -5562,6 +5546,7 @@
               </w:rPr>
               <w:t>acname</w:t>
             </w:r>
+            <w:proofErr w:type="spellEnd"/>
           </w:p>
         </w:tc>
         <w:tc>
@@ -5594,7 +5579,27 @@
                 <w:szCs w:val="32"/>
                 <w:lang w:val="hu-HU"/>
               </w:rPr>
-              <w:t>Az achievement neve</w:t>
+              <w:t xml:space="preserve">Az </w:t>
+            </w:r>
+            <w:proofErr w:type="spellStart"/>
+            <w:r>
+              <w:rPr>
+                <w:rFonts w:ascii="Calibri" w:eastAsia="Yu Mincho" w:hAnsi="Calibri" w:cs="Calibri"/>
+                <w:sz w:val="32"/>
+                <w:szCs w:val="32"/>
+                <w:lang w:val="hu-HU"/>
+              </w:rPr>
+              <w:t>achievement</w:t>
+            </w:r>
+            <w:proofErr w:type="spellEnd"/>
+            <w:r>
+              <w:rPr>
+                <w:rFonts w:ascii="Calibri" w:eastAsia="Yu Mincho" w:hAnsi="Calibri" w:cs="Calibri"/>
+                <w:sz w:val="32"/>
+                <w:szCs w:val="32"/>
+                <w:lang w:val="hu-HU"/>
+              </w:rPr>
+              <w:t xml:space="preserve"> neve</w:t>
             </w:r>
           </w:p>
         </w:tc>
@@ -5734,6 +5739,7 @@
                 <w:lang w:val="hu-HU"/>
               </w:rPr>
             </w:pPr>
+            <w:proofErr w:type="spellStart"/>
             <w:r>
               <w:rPr>
                 <w:rFonts w:ascii="Calibri" w:eastAsia="Yu Mincho" w:hAnsi="Calibri" w:cs="Calibri"/>
@@ -5746,6 +5752,7 @@
               <w:lastRenderedPageBreak/>
               <w:t>requirements</w:t>
             </w:r>
+            <w:proofErr w:type="spellEnd"/>
           </w:p>
         </w:tc>
         <w:tc>
@@ -6123,6 +6130,27 @@
     </w:p>
     <w:p>
       <w:pPr>
+        <w:rPr>
+          <w:rFonts w:eastAsia="Yu Mincho"/>
+          <w:b/>
+          <w:bCs/>
+          <w:sz w:val="32"/>
+          <w:szCs w:val="32"/>
+        </w:rPr>
+      </w:pPr>
+      <w:r>
+        <w:rPr>
+          <w:rFonts w:eastAsia="Yu Mincho"/>
+          <w:b/>
+          <w:bCs/>
+          <w:sz w:val="32"/>
+          <w:szCs w:val="32"/>
+        </w:rPr>
+        <w:br w:type="page"/>
+      </w:r>
+    </w:p>
+    <w:p>
+      <w:pPr>
         <w:pStyle w:val="Listaszerbekezds"/>
         <w:numPr>
           <w:ilvl w:val="0"/>
@@ -6146,6 +6174,7 @@
           <w:sz w:val="32"/>
           <w:szCs w:val="32"/>
         </w:rPr>
+        <w:lastRenderedPageBreak/>
         <w:t>Backend</w:t>
       </w:r>
     </w:p>
@@ -6162,8 +6191,8 @@
       <w:r>
         <w:rPr>
           <w:noProof/>
-        </w:rPr>
-        <w:lastRenderedPageBreak/>
+          <w:color w:val="FF0000"/>
+        </w:rPr>
         <w:drawing>
           <wp:anchor distT="0" distB="0" distL="114300" distR="114300" simplePos="0" relativeHeight="251660288" behindDoc="0" locked="0" layoutInCell="1" allowOverlap="1" wp14:anchorId="5456E194" wp14:editId="3F498739">
             <wp:simplePos x="0" y="0"/>
@@ -6228,11 +6257,21 @@
         </w:drawing>
       </w:r>
       <w:r>
-        <w:t>A backend feladata az adatbázis és a frontend közötti zökkenőmentes kapcsolat létesítése és fenntartása. A lehető legtöbb feladat ellátására lettek apik létrehozva, hogy a későbbiekben már ne kelljen nagymértékű változtatásokat eszközölni a kódban. A cél az volt, hogy a felhasználó a frontenden keresztül minél gyorsabban tudjon ténykedni.</w:t>
-      </w:r>
-      <w:r>
         <w:rPr>
           <w:noProof/>
+          <w:color w:val="FF0000"/>
+        </w:rPr>
+        <w:t>Ide valamit találjunk majd ki mer nem tudok mást szülni most</w:t>
+      </w:r>
+      <w:r>
+        <w:rPr>
+          <w:noProof/>
+        </w:rPr>
+        <w:t>.</w:t>
+      </w:r>
+      <w:r>
+        <w:rPr>
+          <w:noProof/>
         </w:rPr>
         <w:t xml:space="preserve"> </w:t>
       </w:r>
@@ -6249,7 +6288,13 @@
         <w:rPr>
           <w:noProof/>
         </w:rPr>
-        <w:t xml:space="preserve">Ezen a képen fellelhető az api.php, amiben benne vannak a megírt </w:t>
+        <w:t>Itt látható</w:t>
+      </w:r>
+      <w:r>
+        <w:rPr>
+          <w:noProof/>
+        </w:rPr>
+        <w:t xml:space="preserve"> az api.php, amiben benne vannak a megírt </w:t>
       </w:r>
       <w:r>
         <w:rPr>
@@ -6290,18 +6335,18 @@
         </w:rPr>
         <w:lastRenderedPageBreak/>
         <w:drawing>
-          <wp:anchor distT="0" distB="0" distL="114300" distR="114300" simplePos="0" relativeHeight="251659264" behindDoc="0" locked="0" layoutInCell="1" allowOverlap="1" wp14:anchorId="6896B94F" wp14:editId="360737B9">
+          <wp:anchor distT="0" distB="0" distL="114300" distR="114300" simplePos="0" relativeHeight="251669504" behindDoc="0" locked="0" layoutInCell="1" allowOverlap="1" wp14:anchorId="7156CED3" wp14:editId="48812C07">
             <wp:simplePos x="0" y="0"/>
-            <wp:positionH relativeFrom="page">
-              <wp:posOffset>876300</wp:posOffset>
+            <wp:positionH relativeFrom="margin">
+              <wp:align>right</wp:align>
             </wp:positionH>
             <wp:positionV relativeFrom="paragraph">
-              <wp:posOffset>394970</wp:posOffset>
+              <wp:posOffset>233045</wp:posOffset>
             </wp:positionV>
-            <wp:extent cx="5848350" cy="742950"/>
-            <wp:effectExtent l="0" t="0" r="0" b="0"/>
+            <wp:extent cx="5743575" cy="1809750"/>
+            <wp:effectExtent l="0" t="0" r="9525" b="0"/>
             <wp:wrapSquare wrapText="bothSides"/>
-            <wp:docPr id="1673798431" name="Picture 1"/>
+            <wp:docPr id="1805105627" name="Kép 3"/>
             <wp:cNvGraphicFramePr>
               <a:graphicFrameLocks xmlns:a="http://schemas.openxmlformats.org/drawingml/2006/main" noChangeAspect="1"/>
             </wp:cNvGraphicFramePr>
@@ -6309,7 +6354,7 @@
               <a:graphicData uri="http://schemas.openxmlformats.org/drawingml/2006/picture">
                 <pic:pic xmlns:pic="http://schemas.openxmlformats.org/drawingml/2006/picture">
                   <pic:nvPicPr>
-                    <pic:cNvPr id="0" name="Picture 1"/>
+                    <pic:cNvPr id="0" name="Picture 3"/>
                     <pic:cNvPicPr>
                       <a:picLocks noChangeAspect="1" noChangeArrowheads="1"/>
                     </pic:cNvPicPr>
@@ -6330,7 +6375,7 @@
                   <pic:spPr bwMode="auto">
                     <a:xfrm>
                       <a:off x="0" y="0"/>
-                      <a:ext cx="5848350" cy="742950"/>
+                      <a:ext cx="5743575" cy="1809750"/>
                     </a:xfrm>
                     <a:prstGeom prst="rect">
                       <a:avLst/>
@@ -6343,12 +6388,6 @@
                 </pic:pic>
               </a:graphicData>
             </a:graphic>
-            <wp14:sizeRelH relativeFrom="margin">
-              <wp14:pctWidth>0</wp14:pctWidth>
-            </wp14:sizeRelH>
-            <wp14:sizeRelV relativeFrom="margin">
-              <wp14:pctHeight>0</wp14:pctHeight>
-            </wp14:sizeRelV>
           </wp:anchor>
         </w:drawing>
       </w:r>
@@ -6359,17 +6398,56 @@
         <w:jc w:val="both"/>
       </w:pPr>
       <w:r>
+        <w:t xml:space="preserve">Itt látható a databaseseeder, ennek a feladata alapvetően a </w:t>
+      </w:r>
+      <w:r>
+        <w:t>keretrendszer, jelen esetben a Laravel által létrehozott</w:t>
+      </w:r>
+      <w:r>
+        <w:t xml:space="preserve"> adattáblák feltöltése</w:t>
+      </w:r>
+      <w:r>
+        <w:t xml:space="preserve"> adatokkal</w:t>
+      </w:r>
+      <w:r>
+        <w:t xml:space="preserve">. Ez esetben az achievementek adattáblát tölti fel előre meghatározott </w:t>
+      </w:r>
+      <w:r>
+        <w:t>értékekkel</w:t>
+      </w:r>
+      <w:r>
+        <w:t>. A többi adattáblát külső sql fáj</w:t>
+      </w:r>
+      <w:r>
+        <w:t>l</w:t>
+      </w:r>
+      <w:r>
+        <w:t>ból importáljuk</w:t>
+      </w:r>
+      <w:r>
+        <w:t xml:space="preserve"> az adatbázisba</w:t>
+      </w:r>
+      <w:r>
+        <w:t>, az adatok nagy mennyisége miatt.</w:t>
+      </w:r>
+    </w:p>
+    <w:p>
+      <w:pPr>
+        <w:spacing w:line="360" w:lineRule="auto"/>
+        <w:jc w:val="both"/>
+      </w:pPr>
+      <w:r>
         <w:rPr>
           <w:noProof/>
         </w:rPr>
         <w:drawing>
-          <wp:anchor distT="0" distB="0" distL="114300" distR="114300" simplePos="0" relativeHeight="251661312" behindDoc="0" locked="0" layoutInCell="1" allowOverlap="1" wp14:anchorId="0E24D742" wp14:editId="3662B9A5">
+          <wp:anchor distT="0" distB="0" distL="114300" distR="114300" simplePos="0" relativeHeight="251661312" behindDoc="0" locked="0" layoutInCell="1" allowOverlap="1" wp14:anchorId="0E24D742" wp14:editId="26356A85">
             <wp:simplePos x="0" y="0"/>
             <wp:positionH relativeFrom="margin">
-              <wp:align>left</wp:align>
+              <wp:align>right</wp:align>
             </wp:positionH>
             <wp:positionV relativeFrom="paragraph">
-              <wp:posOffset>1739900</wp:posOffset>
+              <wp:posOffset>183515</wp:posOffset>
             </wp:positionV>
             <wp:extent cx="5753100" cy="2800350"/>
             <wp:effectExtent l="0" t="0" r="0" b="0"/>
@@ -6420,28 +6498,47 @@
         </w:drawing>
       </w:r>
       <w:r>
-        <w:t>Itt látható a databaseseeder, ennek a feladata alapvetően a felmigrált adattáblák feltöltése. Ez esetben az achievementek adattáblát tölti fel előre meghatározott adatokkal. A többi adattáblát külső sql fájból importáljuk, az adatok nagy mennyisége miatt.</w:t>
-      </w:r>
-    </w:p>
-    <w:p>
-      <w:pPr>
-        <w:spacing w:line="360" w:lineRule="auto"/>
-        <w:jc w:val="both"/>
-      </w:pPr>
-      <w:r>
-        <w:t>Ebben a képernyőfotóban leledzik az index és a getById metódus (itt getByZipcode)</w:t>
+        <w:t>A</w:t>
+      </w:r>
+      <w:r>
+        <w:t>z index és a getById metódus (itt getByZipcode)</w:t>
+      </w:r>
+      <w:r>
+        <w:t xml:space="preserve"> feladata az adatok lekérése az adatbázisból és azok továbbítása JSON formátumban.</w:t>
       </w:r>
       <w:r>
         <w:t xml:space="preserve"> </w:t>
       </w:r>
       <w:r>
-        <w:t>E jelenlegi specifikus szituációban a településekhez tartozó Settlement Controller kódrészlete tárul szemünk elé. Ennek segítségével hívható le az összes adat a szóban forgó adattáblából, vagy ha csak egy adott elemre van szükség, kivitelezhető az arra való keresés, táblától függ</w:t>
+        <w:t xml:space="preserve">E jelenlegi specifikus szituációban a településekhez tartozó Settlement Controller kódrészlete </w:t>
+      </w:r>
+      <w:r>
+        <w:t>látható</w:t>
+      </w:r>
+      <w:r>
+        <w:t xml:space="preserve">. Ennek segítségével hívható le az összes adat a </w:t>
+      </w:r>
+      <w:r>
+        <w:t>települések</w:t>
+      </w:r>
+      <w:r>
+        <w:t xml:space="preserve"> adattáblából, vagy ha csak egy adott elemre van szükség, kivitelezhető az arra való keresés, táblától függ</w:t>
       </w:r>
       <w:r>
         <w:t>,</w:t>
       </w:r>
       <w:r>
         <w:t xml:space="preserve"> hogy milyen adat alapján, ez lehet irányítószám, azonosító, cím stb.</w:t>
+      </w:r>
+      <w:r>
+        <w:t xml:space="preserve"> Utóbbi esetben a metódus kap egy paramétert, ebben az esetben egy irányítószámot, amire aztán rákeres az adatbázisban, ha megtalálja akkor leküldi az adott település adatait és egy 200-as státuszkódot, ellenkező esetben visszaad egy hibaüzenetet, hogy nem található ilyen </w:t>
+      </w:r>
+      <w:r>
+        <w:lastRenderedPageBreak/>
+        <w:t xml:space="preserve">irányítószámú település, és ezt egy 404-es státuszkóddal is jelzi. </w:t>
+      </w:r>
+      <w:r>
+        <w:t xml:space="preserve">Ez a metódus továbbítja a településeket a frontend számára, ahol megjelenítődnek. </w:t>
       </w:r>
     </w:p>
     <w:p>
@@ -6458,13 +6555,13 @@
           <w:szCs w:val="44"/>
         </w:rPr>
         <w:drawing>
-          <wp:anchor distT="0" distB="0" distL="114300" distR="114300" simplePos="0" relativeHeight="251666432" behindDoc="0" locked="0" layoutInCell="1" allowOverlap="1" wp14:anchorId="0478D167" wp14:editId="4918F447">
+          <wp:anchor distT="0" distB="0" distL="114300" distR="114300" simplePos="0" relativeHeight="251666432" behindDoc="0" locked="0" layoutInCell="1" allowOverlap="1" wp14:anchorId="0478D167" wp14:editId="4C697662">
             <wp:simplePos x="0" y="0"/>
             <wp:positionH relativeFrom="margin">
-              <wp:align>left</wp:align>
+              <wp:align>right</wp:align>
             </wp:positionH>
             <wp:positionV relativeFrom="paragraph">
-              <wp:posOffset>549275</wp:posOffset>
+              <wp:posOffset>1597025</wp:posOffset>
             </wp:positionV>
             <wp:extent cx="5754370" cy="1812925"/>
             <wp:effectExtent l="0" t="0" r="0" b="0"/>
@@ -6527,7 +6624,16 @@
         <w:t>,</w:t>
       </w:r>
       <w:r>
-        <w:t xml:space="preserve"> hogy más alapján keres és enyhén másként kell használni.</w:t>
+        <w:t xml:space="preserve"> hogy </w:t>
+      </w:r>
+      <w:r>
+        <w:t>itt nem az elérési úton keresztül kell átadni a paramétert a metódus számára, hanem query paraméterben vagy JSON formátumban a request törzsén keresztül kapja meg</w:t>
+      </w:r>
+      <w:r>
+        <w:t>.</w:t>
+      </w:r>
+      <w:r>
+        <w:t xml:space="preserve"> Itt sikeres kérés esetén csak az adott település továbbítódik, státuszkód nem, hiba esetén a response majdnem teljesen azonos, a hibaüzenet igazodik a metódus által keresett értékhez, itt a névhez, a státuszkód ebben az esetben is 404-es.</w:t>
       </w:r>
     </w:p>
     <w:p>
@@ -6536,45 +6642,17 @@
         <w:jc w:val="both"/>
       </w:pPr>
       <w:r>
-        <w:lastRenderedPageBreak/>
-        <w:t xml:space="preserve">A </w:t>
-      </w:r>
-      <w:r>
-        <w:t>fent lévő, szemünk</w:t>
-      </w:r>
-      <w:r>
-        <w:t xml:space="preserve"> </w:t>
-      </w:r>
-      <w:r>
-        <w:t xml:space="preserve">által </w:t>
-      </w:r>
-      <w:r>
-        <w:t>perceptuálható</w:t>
-      </w:r>
-      <w:r>
-        <w:t xml:space="preserve"> </w:t>
-      </w:r>
-      <w:r>
-        <w:t>vizuális manifesztáció</w:t>
-      </w:r>
-      <w:r>
-        <w:t xml:space="preserve"> lényegi tartalma a store metódus</w:t>
-      </w:r>
-      <w:r>
-        <w:t>.</w:t>
-      </w:r>
-      <w:r>
         <w:rPr>
           <w:noProof/>
         </w:rPr>
         <w:drawing>
-          <wp:anchor distT="0" distB="0" distL="114300" distR="114300" simplePos="0" relativeHeight="251662336" behindDoc="0" locked="0" layoutInCell="1" allowOverlap="1" wp14:anchorId="43BF6B55" wp14:editId="21856ED4">
+          <wp:anchor distT="0" distB="0" distL="114300" distR="114300" simplePos="0" relativeHeight="251662336" behindDoc="0" locked="0" layoutInCell="1" allowOverlap="1" wp14:anchorId="43BF6B55" wp14:editId="58B32E7B">
             <wp:simplePos x="0" y="0"/>
             <wp:positionH relativeFrom="margin">
-              <wp:posOffset>-1686</wp:posOffset>
+              <wp:align>right</wp:align>
             </wp:positionH>
             <wp:positionV relativeFrom="paragraph">
-              <wp:posOffset>-44</wp:posOffset>
+              <wp:posOffset>1938655</wp:posOffset>
             </wp:positionV>
             <wp:extent cx="5761990" cy="2814320"/>
             <wp:effectExtent l="0" t="0" r="0" b="5080"/>
@@ -6624,8 +6702,23 @@
           </wp:anchor>
         </w:drawing>
       </w:r>
-      <w:r>
-        <w:t xml:space="preserve"> Ez létfontosságú eleme a backendnek,</w:t>
+    </w:p>
+    <w:p>
+      <w:pPr>
+        <w:spacing w:line="360" w:lineRule="auto"/>
+        <w:jc w:val="both"/>
+      </w:pPr>
+      <w:r>
+        <w:t>A</w:t>
+      </w:r>
+      <w:r>
+        <w:t xml:space="preserve"> store metódus létfontosságú eleme </w:t>
+      </w:r>
+      <w:r>
+        <w:t>az API működésének</w:t>
+      </w:r>
+      <w:r>
+        <w:t>,</w:t>
       </w:r>
       <w:r>
         <w:t xml:space="preserve"> </w:t>
@@ -6637,7 +6730,26 @@
         <w:t>kivitelezhetetlen</w:t>
       </w:r>
       <w:r>
-        <w:t xml:space="preserve"> lenne a felhasználók adatainak elraktározása az adatbázisban.</w:t>
+        <w:t xml:space="preserve"> lenne a felhasználók adatainak </w:t>
+      </w:r>
+      <w:r>
+        <w:t>eltárolása</w:t>
+      </w:r>
+      <w:r>
+        <w:t xml:space="preserve"> az adatbázisban.</w:t>
+      </w:r>
+      <w:r>
+        <w:t xml:space="preserve"> Ez az eljárás paraméterben megkapja request formájában egy felhasználó adatait. Ezután ezen adatok validálása következik, ahol a kód ellenőrzi, hogy </w:t>
+      </w:r>
+      <w:r>
+        <w:t xml:space="preserve">minden kötelezően megadandó elemet megkapott-e a metódus, ha igen akkor létrehoz egy új felhasználót, amit lement az adatbázisba, és küld egy választ JSON </w:t>
+      </w:r>
+      <w:r>
+        <w:lastRenderedPageBreak/>
+        <w:t>formátumban, 201-es státuszkóddal, amiben tudatja, hogy új felhasználó lett hozzáadva az adatbázishoz, és visszaküldi a felhasználónevet is. Hiba esetén 401-es státuszkódot továbbít, azzal az üzenettel, hogy valamelyik a kötelező adatok közül nem lett megadva.</w:t>
+      </w:r>
+      <w:r>
+        <w:t xml:space="preserve"> Ennek segítségével működik a frontendben a regisztráció és a bejelentkezés.</w:t>
       </w:r>
     </w:p>
     <w:p>
@@ -6650,13 +6762,13 @@
           <w:noProof/>
         </w:rPr>
         <w:drawing>
-          <wp:anchor distT="0" distB="0" distL="114300" distR="114300" simplePos="0" relativeHeight="251663360" behindDoc="0" locked="0" layoutInCell="1" allowOverlap="1" wp14:anchorId="16F9716B" wp14:editId="4CADAAA9">
+          <wp:anchor distT="0" distB="0" distL="114300" distR="114300" simplePos="0" relativeHeight="251663360" behindDoc="0" locked="0" layoutInCell="1" allowOverlap="1" wp14:anchorId="16F9716B" wp14:editId="576E1DAF">
             <wp:simplePos x="0" y="0"/>
             <wp:positionH relativeFrom="margin">
-              <wp:posOffset>-635</wp:posOffset>
+              <wp:align>right</wp:align>
             </wp:positionH>
             <wp:positionV relativeFrom="paragraph">
-              <wp:posOffset>418465</wp:posOffset>
+              <wp:posOffset>231775</wp:posOffset>
             </wp:positionV>
             <wp:extent cx="5754370" cy="2136140"/>
             <wp:effectExtent l="0" t="0" r="0" b="0"/>
@@ -6713,34 +6825,16 @@
         <w:jc w:val="both"/>
       </w:pPr>
       <w:r>
-        <w:t>Az alábbi e</w:t>
-      </w:r>
-      <w:r>
-        <w:t>lektronikus felületmomentum-extrakció</w:t>
-      </w:r>
-      <w:r>
-        <w:t xml:space="preserve"> s</w:t>
-      </w:r>
-      <w:r>
-        <w:t>zubsztanciájának részeként konstituálja</w:t>
-      </w:r>
-      <w:r>
-        <w:t xml:space="preserve"> a destroy metódust. </w:t>
-      </w:r>
-      <w:r>
-        <w:t>Eme procedúra funkcionális determinációja</w:t>
+        <w:t>A destroy metódus feladata</w:t>
       </w:r>
       <w:r>
         <w:t xml:space="preserve"> az adott elem törlése az adatbázisból. A jelenlegi projekt esetében ezt alkalmazni kizárólag a felhasználóknál volt értelme, máshol </w:t>
       </w:r>
       <w:r>
-        <w:t>ins</w:t>
-      </w:r>
-      <w:r>
-        <w:t>z</w:t>
-      </w:r>
-      <w:r>
-        <w:t xml:space="preserve">ignifikáns incidenciával </w:t>
+        <w:t>ritkán</w:t>
+      </w:r>
+      <w:r>
+        <w:t xml:space="preserve"> </w:t>
       </w:r>
       <w:r>
         <w:t xml:space="preserve">fordul elő, hogy </w:t>
@@ -6755,7 +6849,37 @@
         <w:t>adatok</w:t>
       </w:r>
       <w:r>
-        <w:t xml:space="preserve"> megsemmisítése operatívan indokolt legyen.</w:t>
+        <w:t xml:space="preserve"> </w:t>
+      </w:r>
+      <w:r>
+        <w:t>törlése</w:t>
+      </w:r>
+      <w:r>
+        <w:t xml:space="preserve"> indokolt legyen</w:t>
+      </w:r>
+      <w:r>
+        <w:t>, illetve a legtöbb esetben hibákat is idézne elő, ha máshonnan adatokat törölnénk</w:t>
+      </w:r>
+      <w:r>
+        <w:t>.</w:t>
+      </w:r>
+      <w:r>
+        <w:t xml:space="preserve"> Alapvető felépítése leginkább a GetById metódusra hasonlít, </w:t>
+      </w:r>
+      <w:r>
+        <w:t xml:space="preserve">paraméterben kap egy </w:t>
+      </w:r>
+      <w:r>
+        <w:t>id-t</w:t>
+      </w:r>
+      <w:r>
+        <w:t>, ami alapján rákeres a felhasználóra az adatbázisban, ha nem találja meg 404-es státuszkóddal tér vissza, és egy hibaüzenettel miszerint</w:t>
+      </w:r>
+      <w:r>
+        <w:t xml:space="preserve"> nem található ilyen azonosítójú felhasználó.</w:t>
+      </w:r>
+      <w:r>
+        <w:t xml:space="preserve"> Ha sikeresen megtalálja a felhasználót, akkor törli azt az adatbázisból, és visszatér egy 202-es státuszkóddal, üzenet nélkül. Ennek segítségével tudja a felhasználó törölni a fiókját, ha valamilyen oknál fogva már nem szeretne többet belépni.</w:t>
       </w:r>
     </w:p>
     <w:p>
@@ -6772,29 +6896,24 @@
         <w:spacing w:line="360" w:lineRule="auto"/>
         <w:jc w:val="both"/>
       </w:pPr>
-    </w:p>
-    <w:p>
-      <w:pPr>
-        <w:spacing w:line="360" w:lineRule="auto"/>
-        <w:jc w:val="both"/>
-      </w:pPr>
       <w:r>
         <w:rPr>
           <w:noProof/>
         </w:rPr>
+        <w:lastRenderedPageBreak/>
         <w:drawing>
-          <wp:anchor distT="0" distB="0" distL="114300" distR="114300" simplePos="0" relativeHeight="251664384" behindDoc="0" locked="0" layoutInCell="1" allowOverlap="1" wp14:anchorId="38FB758A" wp14:editId="21D90BF9">
+          <wp:anchor distT="0" distB="0" distL="114300" distR="114300" simplePos="0" relativeHeight="251668480" behindDoc="0" locked="0" layoutInCell="1" allowOverlap="1" wp14:anchorId="68DE40C9" wp14:editId="47FE3157">
             <wp:simplePos x="0" y="0"/>
-            <wp:positionH relativeFrom="column">
-              <wp:posOffset>-1161</wp:posOffset>
+            <wp:positionH relativeFrom="margin">
+              <wp:align>right</wp:align>
             </wp:positionH>
             <wp:positionV relativeFrom="paragraph">
-              <wp:posOffset>109</wp:posOffset>
+              <wp:posOffset>233045</wp:posOffset>
             </wp:positionV>
-            <wp:extent cx="5754370" cy="2845435"/>
-            <wp:effectExtent l="0" t="0" r="0" b="0"/>
+            <wp:extent cx="5752465" cy="1457325"/>
+            <wp:effectExtent l="0" t="0" r="635" b="9525"/>
             <wp:wrapSquare wrapText="bothSides"/>
-            <wp:docPr id="278125505" name="Picture 1"/>
+            <wp:docPr id="1336138279" name="Kép 2"/>
             <wp:cNvGraphicFramePr>
               <a:graphicFrameLocks xmlns:a="http://schemas.openxmlformats.org/drawingml/2006/main" noChangeAspect="1"/>
             </wp:cNvGraphicFramePr>
@@ -6802,7 +6921,7 @@
               <a:graphicData uri="http://schemas.openxmlformats.org/drawingml/2006/picture">
                 <pic:pic xmlns:pic="http://schemas.openxmlformats.org/drawingml/2006/picture">
                   <pic:nvPicPr>
-                    <pic:cNvPr id="0" name="Picture 1"/>
+                    <pic:cNvPr id="0" name="Picture 2"/>
                     <pic:cNvPicPr>
                       <a:picLocks noChangeAspect="1" noChangeArrowheads="1"/>
                     </pic:cNvPicPr>
@@ -6823,7 +6942,7 @@
                   <pic:spPr bwMode="auto">
                     <a:xfrm>
                       <a:off x="0" y="0"/>
-                      <a:ext cx="5754370" cy="2845435"/>
+                      <a:ext cx="5752465" cy="1457325"/>
                     </a:xfrm>
                     <a:prstGeom prst="rect">
                       <a:avLst/>
@@ -6836,35 +6955,47 @@
                 </pic:pic>
               </a:graphicData>
             </a:graphic>
+            <wp14:sizeRelH relativeFrom="margin">
+              <wp14:pctWidth>0</wp14:pctWidth>
+            </wp14:sizeRelH>
+            <wp14:sizeRelV relativeFrom="margin">
+              <wp14:pctHeight>0</wp14:pctHeight>
+            </wp14:sizeRelV>
           </wp:anchor>
         </w:drawing>
       </w:r>
-      <w:r>
-        <w:t xml:space="preserve">Ez a virtuális képkivágat inkludálja az update metódust. </w:t>
-      </w:r>
-      <w:r>
-        <w:t>Ez a</w:t>
-      </w:r>
-      <w:r>
-        <w:t xml:space="preserve"> műveleti egység </w:t>
-      </w:r>
-      <w:r>
-        <w:t>az adatállomány frissítéséért és szerkesztéséért felelős</w:t>
-      </w:r>
-      <w:r>
-        <w:t>, ha a felhasználó vagy adminisztrátor egy már meglévő</w:t>
+    </w:p>
+    <w:p>
+      <w:pPr>
+        <w:spacing w:line="360" w:lineRule="auto"/>
+        <w:jc w:val="both"/>
+      </w:pPr>
+      <w:r>
+        <w:t>Az update metódus felelős egy már meglévő adat megváltoztatásáért</w:t>
+      </w:r>
+      <w:r>
+        <w:t xml:space="preserve">, </w:t>
+      </w:r>
+      <w:r>
+        <w:t>ha például a felhasználó jelszót kíván változtatni, ez fog lefutni és kicserélni az adatbázisban az eltárolt jelszót. Működése hasonló a store metódushoz, de itt nem egy teljesen új elem kerül eltárolásra, hanem egy már meglévő módosul. Paraméterben kap egy requestet, amin keresztül az új adatok továbbítódnak, és egy id-t, ami a módosítandó elemet jelzi a kód számára. Először az kerül ellenőrzésre, hogy létezik-e felhasználó a megkapott azonosítóval, ha nem akkor 404-es státuszkódot ad vissza a metódus, azzal a státuszüzenettel, hogy nem található felhasználó ilyen id-vel. Ha viszont megtalálja a felhasználót,</w:t>
+      </w:r>
+      <w:r>
+        <w:t xml:space="preserve"> akkor </w:t>
+      </w:r>
+      <w:r>
+        <w:t>a már meglévő adatok frissülnek és elmentődnek, majd egy státuszüzenettel visszatér a metódus, ami jelzi</w:t>
       </w:r>
       <w:r>
         <w:t>,</w:t>
       </w:r>
       <w:r>
-        <w:t xml:space="preserve"> de potencionálisan revízióra szoruló</w:t>
-      </w:r>
-      <w:r>
-        <w:t>,</w:t>
-      </w:r>
-      <w:r>
-        <w:t xml:space="preserve"> vagy csak szimplán megváltoztatandó adatot kíván módosítani.</w:t>
+        <w:t xml:space="preserve"> hogy a felhasználó adatai módosultak, a felhasználónevet is visszaadja, illetve egy 20</w:t>
+      </w:r>
+      <w:r>
+        <w:t>0</w:t>
+      </w:r>
+      <w:r>
+        <w:t>-es státuszkódot.</w:t>
       </w:r>
     </w:p>
     <w:p>
@@ -6878,15 +7009,6 @@
         <w:spacing w:line="360" w:lineRule="auto"/>
         <w:jc w:val="both"/>
       </w:pPr>
-      <w:r>
-        <w:t xml:space="preserve">A fent </w:t>
-      </w:r>
-      <w:r>
-        <w:t>látható</w:t>
-      </w:r>
-      <w:r>
-        <w:t xml:space="preserve"> digitális pillanatfelvételen láthatók a</w:t>
-      </w:r>
       <w:r>
         <w:rPr>
           <w:noProof/>
@@ -6949,13 +7071,59 @@
         </w:drawing>
       </w:r>
       <w:r>
-        <w:t xml:space="preserve"> moreFullThan és az emptierThan metódusok. Ezek alapvető célja</w:t>
+        <w:t>A</w:t>
+      </w:r>
+      <w:r>
+        <w:t xml:space="preserve"> moreFullThan és az emptierThan metódusok alapvető célja</w:t>
       </w:r>
       <w:r>
         <w:t>,</w:t>
       </w:r>
       <w:r>
-        <w:t xml:space="preserve"> hogy a kapott paramétert valamivel hasonlítsák, ez minden adattáblában más lehet, jelen esetben a REpont gépek töltöttségi szintjét vizsgálják, és ami abba a tartományba tartozik azt visszaadják további felhasználásra.</w:t>
+        <w:t xml:space="preserve"> hogy a kapott paramétert valami</w:t>
+      </w:r>
+      <w:r>
+        <w:t>h</w:t>
+      </w:r>
+      <w:r>
+        <w:t>e</w:t>
+      </w:r>
+      <w:r>
+        <w:t>z</w:t>
+      </w:r>
+      <w:r>
+        <w:t xml:space="preserve"> hasonlítsák, ez minden adattáblában más lehet, jelen esetben a REpont gépek töltöttségi szintjét vizsgálják, és ami </w:t>
+      </w:r>
+      <w:r>
+        <w:t>oda</w:t>
+      </w:r>
+      <w:r>
+        <w:t xml:space="preserve"> tartozik azt visszaadják további felhasználásra.</w:t>
+      </w:r>
+      <w:r>
+        <w:t xml:space="preserve"> Paraméterben megkapnak egy töltöttségi szinten, ezután kiszűrik azokat, amik abba a tartományba esnek. Ha nincs ilyen akkor 404-es státuszkódot adnak, és egy üzenetet, ami </w:t>
+      </w:r>
+      <w:r>
+        <w:lastRenderedPageBreak/>
+        <w:t>leírja, hogy nem található olyan gép</w:t>
+      </w:r>
+      <w:r>
+        <w:t>,</w:t>
+      </w:r>
+      <w:r>
+        <w:t xml:space="preserve"> aminek a töltöttségi szintje több/kevesebb volt</w:t>
+      </w:r>
+      <w:r>
+        <w:t>,</w:t>
+      </w:r>
+      <w:r>
+        <w:t xml:space="preserve"> mint a megkapott érték.</w:t>
+      </w:r>
+      <w:r>
+        <w:t xml:space="preserve"> Ha</w:t>
+      </w:r>
+      <w:r>
+        <w:t xml:space="preserve"> találhatóak adatok, akkor visszaadja azokat státuszkód és státuszüzenet nélkül.</w:t>
       </w:r>
     </w:p>
     <w:p>

</xml_diff>

<commit_message>
FilterByCounty from SettlementController description has been added to documentation
</commit_message>
<xml_diff>
--- a/Documentation/REpont vizsga dokumentáció.docx
+++ b/Documentation/REpont vizsga dokumentáció.docx
@@ -7128,6 +7128,76 @@
     </w:p>
     <w:p>
       <w:pPr>
+        <w:spacing w:line="360" w:lineRule="auto"/>
+        <w:jc w:val="both"/>
+      </w:pPr>
+      <w:r>
+        <w:rPr>
+          <w:noProof/>
+        </w:rPr>
+        <w:drawing>
+          <wp:anchor distT="0" distB="0" distL="114300" distR="114300" simplePos="0" relativeHeight="251670528" behindDoc="0" locked="0" layoutInCell="1" allowOverlap="1" wp14:anchorId="7E2F8232" wp14:editId="15B066B1">
+            <wp:simplePos x="0" y="0"/>
+            <wp:positionH relativeFrom="column">
+              <wp:posOffset>4445</wp:posOffset>
+            </wp:positionH>
+            <wp:positionV relativeFrom="paragraph">
+              <wp:posOffset>-635</wp:posOffset>
+            </wp:positionV>
+            <wp:extent cx="5753100" cy="1952625"/>
+            <wp:effectExtent l="0" t="0" r="0" b="9525"/>
+            <wp:wrapSquare wrapText="bothSides"/>
+            <wp:docPr id="1878964478" name="Kép 1"/>
+            <wp:cNvGraphicFramePr>
+              <a:graphicFrameLocks xmlns:a="http://schemas.openxmlformats.org/drawingml/2006/main" noChangeAspect="1"/>
+            </wp:cNvGraphicFramePr>
+            <a:graphic xmlns:a="http://schemas.openxmlformats.org/drawingml/2006/main">
+              <a:graphicData uri="http://schemas.openxmlformats.org/drawingml/2006/picture">
+                <pic:pic xmlns:pic="http://schemas.openxmlformats.org/drawingml/2006/picture">
+                  <pic:nvPicPr>
+                    <pic:cNvPr id="0" name="Picture 1"/>
+                    <pic:cNvPicPr>
+                      <a:picLocks noChangeAspect="1" noChangeArrowheads="1"/>
+                    </pic:cNvPicPr>
+                  </pic:nvPicPr>
+                  <pic:blipFill>
+                    <a:blip r:embed="rId20">
+                      <a:extLst>
+                        <a:ext uri="{28A0092B-C50C-407E-A947-70E740481C1C}">
+                          <a14:useLocalDpi xmlns:a14="http://schemas.microsoft.com/office/drawing/2010/main" val="0"/>
+                        </a:ext>
+                      </a:extLst>
+                    </a:blip>
+                    <a:srcRect/>
+                    <a:stretch>
+                      <a:fillRect/>
+                    </a:stretch>
+                  </pic:blipFill>
+                  <pic:spPr bwMode="auto">
+                    <a:xfrm>
+                      <a:off x="0" y="0"/>
+                      <a:ext cx="5753100" cy="1952625"/>
+                    </a:xfrm>
+                    <a:prstGeom prst="rect">
+                      <a:avLst/>
+                    </a:prstGeom>
+                    <a:noFill/>
+                    <a:ln>
+                      <a:noFill/>
+                    </a:ln>
+                  </pic:spPr>
+                </pic:pic>
+              </a:graphicData>
+            </a:graphic>
+          </wp:anchor>
+        </w:drawing>
+      </w:r>
+      <w:r>
+        <w:t>A FilterByCounty metódus megkapja request formájában egy vármegyének a nevét, először ezt hozzá kell kötni az adott megyének az azonosítójához, mivel a települések adattáblában csak az id van eltárolva. Amint az összekapcsolás megtörtént, a where metódus, ami a Laravel keretrendszer része, rákeres az adott megyében lévő településekre. Ha talált ilyen településeket akkor visszaadja azokat, ellenkező esetben JSON formátumban hibaüzenetet küld, 404-es státuszkóddal, és azzal az üzenettel, hogy a megadott megyében nem található település.</w:t>
+      </w:r>
+    </w:p>
+    <w:p>
+      <w:pPr>
         <w:pStyle w:val="Listaszerbekezds"/>
         <w:numPr>
           <w:ilvl w:val="0"/>
@@ -7216,7 +7286,7 @@
       </w:r>
     </w:p>
     <w:sectPr>
-      <w:footerReference w:type="default" r:id="rId20"/>
+      <w:footerReference w:type="default" r:id="rId21"/>
       <w:pgSz w:w="11906" w:h="16838"/>
       <w:pgMar w:top="1418" w:right="1418" w:bottom="1418" w:left="1418" w:header="709" w:footer="709" w:gutter="0"/>
       <w:pgNumType w:start="1"/>
@@ -9089,28 +9159,28 @@
 </file>
 
 <file path=customXml/item1.xml><?xml version="1.0" encoding="utf-8"?>
+<b:Sources xmlns:b="http://schemas.openxmlformats.org/officeDocument/2006/bibliography" xmlns="http://schemas.openxmlformats.org/officeDocument/2006/bibliography" SelectedStyle="\APASixthEditionOfficeOnline.xsl" StyleName="APA" Version="6"/>
+</file>
+
+<file path=customXml/item2.xml><?xml version="1.0" encoding="utf-8"?>
 <go:gDocsCustomXmlDataStorage xmlns:go="http://customooxmlschemas.google.com/" xmlns:r="http://schemas.openxmlformats.org/officeDocument/2006/relationships" uri="GoogleDocsCustomDataVersion2">
   <go:docsCustomData xmlns:go="http://customooxmlschemas.google.com/" roundtripDataSignature="AMtx7mgZ16npLE0a7us1qAoANYfL/piQFg==">CgMxLjAyCGguZ2pkZ3hzOAByITFIbTBNbGVwVmljZUs1OE0yVHJreGVUNTcyc29VNnZscw==</go:docsCustomData>
 </go:gDocsCustomXmlDataStorage>
 </file>
 
-<file path=customXml/item2.xml><?xml version="1.0" encoding="utf-8"?>
-<b:Sources xmlns:b="http://schemas.openxmlformats.org/officeDocument/2006/bibliography" xmlns="http://schemas.openxmlformats.org/officeDocument/2006/bibliography" SelectedStyle="\APASixthEditionOfficeOnline.xsl" StyleName="APA" Version="6"/>
+<file path=customXml/itemProps1.xml><?xml version="1.0" encoding="utf-8"?>
+<ds:datastoreItem xmlns:ds="http://schemas.openxmlformats.org/officeDocument/2006/customXml" ds:itemID="{F37730A6-9F74-4E59-A64C-11951D2536C8}">
+  <ds:schemaRefs>
+    <ds:schemaRef ds:uri="http://schemas.openxmlformats.org/officeDocument/2006/bibliography"/>
+  </ds:schemaRefs>
+</ds:datastoreItem>
 </file>
 
-<file path=customXml/itemProps1.xml><?xml version="1.0" encoding="utf-8"?>
+<file path=customXml/itemProps2.xml><?xml version="1.0" encoding="utf-8"?>
 <ds:datastoreItem xmlns:ds="http://schemas.openxmlformats.org/officeDocument/2006/customXml" ds:itemID="{11111111-1234-1234-1234-123412341234}">
   <ds:schemaRefs>
     <ds:schemaRef ds:uri="http://customooxmlschemas.google.com/"/>
     <ds:schemaRef ds:uri="http://schemas.openxmlformats.org/officeDocument/2006/relationships"/>
   </ds:schemaRefs>
 </ds:datastoreItem>
-</file>
-
-<file path=customXml/itemProps2.xml><?xml version="1.0" encoding="utf-8"?>
-<ds:datastoreItem xmlns:ds="http://schemas.openxmlformats.org/officeDocument/2006/customXml" ds:itemID="{F37730A6-9F74-4E59-A64C-11951D2536C8}">
-  <ds:schemaRefs>
-    <ds:schemaRef ds:uri="http://schemas.openxmlformats.org/officeDocument/2006/bibliography"/>
-  </ds:schemaRefs>
-</ds:datastoreItem>
 </file>
</xml_diff>

<commit_message>
Made log-in work on Frontend, added extra APIs to Backend, fixed a few typos in documentation, and also progressed on machine searching table (and finally the frontend is on GIT!)
</commit_message>
<xml_diff>
--- a/Documentation/REpont vizsga dokumentáció.docx
+++ b/Documentation/REpont vizsga dokumentáció.docx
@@ -207,11 +207,19 @@
         </w:rPr>
         <w:tab/>
       </w:r>
+      <w:proofErr w:type="spellStart"/>
       <w:r>
         <w:rPr>
           <w:rFonts w:ascii="Times New Roman" w:eastAsia="Times New Roman" w:hAnsi="Times New Roman" w:cs="Times New Roman"/>
         </w:rPr>
-        <w:t>Krizsai Tamás</w:t>
+        <w:t>Krizsai</w:t>
+      </w:r>
+      <w:proofErr w:type="spellEnd"/>
+      <w:r>
+        <w:rPr>
+          <w:rFonts w:ascii="Times New Roman" w:eastAsia="Times New Roman" w:hAnsi="Times New Roman" w:cs="Times New Roman"/>
+        </w:rPr>
+        <w:t xml:space="preserve"> Tamás</w:t>
       </w:r>
       <w:r>
         <w:rPr>
@@ -1125,7 +1133,7 @@
           <w:color w:val="000000"/>
           <w:szCs w:val="20"/>
         </w:rPr>
-        <w:t>A szakmai vizsga ezen részének (a projektnek), az lett meg szabva, hogy egy valós, és releváns problémára csináljunk egy megoldást. A mi csoportunk a REpont automatáknak a leltározása, és végfelhasználók tudjanak magukhoz közel automatákat találni.</w:t>
+        <w:t>A szakmai vizsga ezen részének (a projektnek), az lett megszabva, hogy egy valós, és releváns problémára csináljunk egy megoldást. A mi csoportunk a REpont automatáknak a leltározása, és végfelhasználók tudjanak magukhoz közel automatákat találni.</w:t>
       </w:r>
     </w:p>
     <w:p>
@@ -1697,16 +1705,24 @@
         <w:lastRenderedPageBreak/>
         <w:t>(</w:t>
       </w:r>
+      <w:proofErr w:type="spellStart"/>
       <w:r>
         <w:rPr>
           <w:rFonts w:eastAsia="游明朝"/>
         </w:rPr>
-        <w:t>achievement-ek</w:t>
-      </w:r>
+        <w:t>achievement</w:t>
+      </w:r>
+      <w:proofErr w:type="spellEnd"/>
       <w:r>
         <w:rPr>
           <w:rFonts w:eastAsia="游明朝"/>
         </w:rPr>
+        <w:t>-ek</w:t>
+      </w:r>
+      <w:r>
+        <w:rPr>
+          <w:rFonts w:eastAsia="游明朝"/>
+        </w:rPr>
         <w:t>)</w:t>
       </w:r>
       <w:r>
@@ -1719,7 +1735,21 @@
         <w:rPr>
           <w:rFonts w:eastAsia="游明朝"/>
         </w:rPr>
-        <w:t xml:space="preserve">akkor lehet kapni ha megadott mennyiségű </w:t>
+        <w:t xml:space="preserve">akkor lehet </w:t>
+      </w:r>
+      <w:proofErr w:type="gramStart"/>
+      <w:r>
+        <w:rPr>
+          <w:rFonts w:eastAsia="游明朝"/>
+        </w:rPr>
+        <w:t>kapni</w:t>
+      </w:r>
+      <w:proofErr w:type="gramEnd"/>
+      <w:r>
+        <w:rPr>
+          <w:rFonts w:eastAsia="游明朝"/>
+        </w:rPr>
+        <w:t xml:space="preserve"> ha megadott mennyiségű </w:t>
       </w:r>
       <w:r>
         <w:rPr>
@@ -2879,7 +2909,27 @@
                 <w:szCs w:val="28"/>
                 <w:lang w:val="hu-HU"/>
               </w:rPr>
-              <w:t>A gépnek a az irányítószáma</w:t>
+              <w:t xml:space="preserve">A gépnek </w:t>
+            </w:r>
+            <w:proofErr w:type="gramStart"/>
+            <w:r>
+              <w:rPr>
+                <w:rFonts w:ascii="Calibri" w:eastAsia="游明朝" w:hAnsi="Calibri" w:cs="Calibri"/>
+                <w:sz w:val="28"/>
+                <w:szCs w:val="28"/>
+                <w:lang w:val="hu-HU"/>
+              </w:rPr>
+              <w:t>a</w:t>
+            </w:r>
+            <w:proofErr w:type="gramEnd"/>
+            <w:r>
+              <w:rPr>
+                <w:rFonts w:ascii="Calibri" w:eastAsia="游明朝" w:hAnsi="Calibri" w:cs="Calibri"/>
+                <w:sz w:val="28"/>
+                <w:szCs w:val="28"/>
+                <w:lang w:val="hu-HU"/>
+              </w:rPr>
+              <w:t xml:space="preserve"> az irányítószáma</w:t>
             </w:r>
           </w:p>
         </w:tc>
@@ -5524,6 +5574,7 @@
                 <w:szCs w:val="32"/>
               </w:rPr>
             </w:pPr>
+            <w:proofErr w:type="gramStart"/>
             <w:r>
               <w:rPr>
                 <w:rFonts w:eastAsia="游明朝"/>
@@ -5531,7 +5582,17 @@
                 <w:sz w:val="32"/>
                 <w:szCs w:val="32"/>
               </w:rPr>
-              <w:t>varchar(30)</w:t>
+              <w:t>varchar(</w:t>
+            </w:r>
+            <w:proofErr w:type="gramEnd"/>
+            <w:r>
+              <w:rPr>
+                <w:rFonts w:eastAsia="游明朝"/>
+                <w:color w:val="000000" w:themeColor="text1"/>
+                <w:sz w:val="32"/>
+                <w:szCs w:val="32"/>
+              </w:rPr>
+              <w:t>30)</w:t>
             </w:r>
           </w:p>
         </w:tc>
@@ -5909,7 +5970,27 @@
                 <w:szCs w:val="32"/>
                 <w:lang w:val="hu-HU"/>
               </w:rPr>
-              <w:t>Az achievement azonosítója van itt</w:t>
+              <w:t xml:space="preserve">Az </w:t>
+            </w:r>
+            <w:proofErr w:type="spellStart"/>
+            <w:r>
+              <w:rPr>
+                <w:rFonts w:ascii="Calibri" w:eastAsia="游明朝" w:hAnsi="Calibri" w:cs="Calibri"/>
+                <w:sz w:val="32"/>
+                <w:szCs w:val="32"/>
+                <w:lang w:val="hu-HU"/>
+              </w:rPr>
+              <w:t>achievement</w:t>
+            </w:r>
+            <w:proofErr w:type="spellEnd"/>
+            <w:r>
+              <w:rPr>
+                <w:rFonts w:ascii="Calibri" w:eastAsia="游明朝" w:hAnsi="Calibri" w:cs="Calibri"/>
+                <w:sz w:val="32"/>
+                <w:szCs w:val="32"/>
+                <w:lang w:val="hu-HU"/>
+              </w:rPr>
+              <w:t xml:space="preserve"> azonosítója van itt</w:t>
             </w:r>
           </w:p>
         </w:tc>
@@ -6042,6 +6123,7 @@
                 <w:lang w:val="hu-HU"/>
               </w:rPr>
             </w:pPr>
+            <w:proofErr w:type="spellStart"/>
             <w:r>
               <w:rPr>
                 <w:rFonts w:ascii="Calibri" w:eastAsia="游明朝" w:hAnsi="Calibri" w:cs="Calibri"/>
@@ -6053,6 +6135,7 @@
               </w:rPr>
               <w:t>acname</w:t>
             </w:r>
+            <w:proofErr w:type="spellEnd"/>
           </w:p>
         </w:tc>
         <w:tc>
@@ -6085,7 +6168,27 @@
                 <w:szCs w:val="32"/>
                 <w:lang w:val="hu-HU"/>
               </w:rPr>
-              <w:t>Az achievement neve</w:t>
+              <w:t xml:space="preserve">Az </w:t>
+            </w:r>
+            <w:proofErr w:type="spellStart"/>
+            <w:r>
+              <w:rPr>
+                <w:rFonts w:ascii="Calibri" w:eastAsia="游明朝" w:hAnsi="Calibri" w:cs="Calibri"/>
+                <w:sz w:val="32"/>
+                <w:szCs w:val="32"/>
+                <w:lang w:val="hu-HU"/>
+              </w:rPr>
+              <w:t>achievement</w:t>
+            </w:r>
+            <w:proofErr w:type="spellEnd"/>
+            <w:r>
+              <w:rPr>
+                <w:rFonts w:ascii="Calibri" w:eastAsia="游明朝" w:hAnsi="Calibri" w:cs="Calibri"/>
+                <w:sz w:val="32"/>
+                <w:szCs w:val="32"/>
+                <w:lang w:val="hu-HU"/>
+              </w:rPr>
+              <w:t xml:space="preserve"> neve</w:t>
             </w:r>
           </w:p>
         </w:tc>
@@ -6225,6 +6328,7 @@
                 <w:lang w:val="hu-HU"/>
               </w:rPr>
             </w:pPr>
+            <w:proofErr w:type="spellStart"/>
             <w:r>
               <w:rPr>
                 <w:rFonts w:ascii="Calibri" w:eastAsia="游明朝" w:hAnsi="Calibri" w:cs="Calibri"/>
@@ -6236,6 +6340,7 @@
               </w:rPr>
               <w:t>requirements</w:t>
             </w:r>
+            <w:proofErr w:type="spellEnd"/>
           </w:p>
         </w:tc>
         <w:tc>
@@ -6424,6 +6529,7 @@
           <w:rFonts w:eastAsia="游明朝"/>
           <w:b/>
           <w:bCs/>
+          <w:noProof/>
           <w:sz w:val="32"/>
           <w:szCs w:val="32"/>
         </w:rPr>
@@ -6731,6 +6837,14 @@
     </w:p>
     <w:p>
       <w:pPr>
+        <w:pStyle w:val="ListParagraph"/>
+        <w:spacing w:line="360" w:lineRule="auto"/>
+        <w:ind w:left="360"/>
+        <w:jc w:val="both"/>
+      </w:pPr>
+    </w:p>
+    <w:p>
+      <w:pPr>
         <w:spacing w:line="360" w:lineRule="auto"/>
         <w:jc w:val="both"/>
         <w:rPr>
@@ -6851,7 +6965,15 @@
         <w:jc w:val="both"/>
       </w:pPr>
       <w:r>
-        <w:t xml:space="preserve">Itt látható a databaseseeder, ennek a feladata alapvetően a </w:t>
+        <w:t xml:space="preserve">Itt látható a </w:t>
+      </w:r>
+      <w:proofErr w:type="spellStart"/>
+      <w:r>
+        <w:t>databaseseeder</w:t>
+      </w:r>
+      <w:proofErr w:type="spellEnd"/>
+      <w:r>
+        <w:t xml:space="preserve">, ennek a feladata alapvetően a </w:t>
       </w:r>
       <w:r>
         <w:t>keretrendszer, jelen esetben a Laravel által létrehozott</w:t>
@@ -6863,13 +6985,29 @@
         <w:t xml:space="preserve"> adatokkal</w:t>
       </w:r>
       <w:r>
-        <w:t xml:space="preserve">. Ez esetben az achievementek adattáblát tölti fel előre meghatározott </w:t>
+        <w:t xml:space="preserve">. Ez esetben az </w:t>
+      </w:r>
+      <w:proofErr w:type="spellStart"/>
+      <w:r>
+        <w:t>achievementek</w:t>
+      </w:r>
+      <w:proofErr w:type="spellEnd"/>
+      <w:r>
+        <w:t xml:space="preserve"> adattáblát tölti fel előre meghatározott </w:t>
       </w:r>
       <w:r>
         <w:t>értékekkel</w:t>
       </w:r>
       <w:r>
-        <w:t>. A többi adattáblát külső sql fáj</w:t>
+        <w:t xml:space="preserve">. A többi adattáblát külső </w:t>
+      </w:r>
+      <w:proofErr w:type="spellStart"/>
+      <w:r>
+        <w:t>sql</w:t>
+      </w:r>
+      <w:proofErr w:type="spellEnd"/>
+      <w:r>
+        <w:t xml:space="preserve"> fáj</w:t>
       </w:r>
       <w:r>
         <w:t>l</w:t>
@@ -6954,7 +7092,23 @@
         <w:t>A</w:t>
       </w:r>
       <w:r>
-        <w:t>z index és a getById metódus (itt getByZipcode)</w:t>
+        <w:t xml:space="preserve">z index és a </w:t>
+      </w:r>
+      <w:proofErr w:type="spellStart"/>
+      <w:r>
+        <w:t>getById</w:t>
+      </w:r>
+      <w:proofErr w:type="spellEnd"/>
+      <w:r>
+        <w:t xml:space="preserve"> metódus (itt </w:t>
+      </w:r>
+      <w:proofErr w:type="spellStart"/>
+      <w:r>
+        <w:t>getByZipcode</w:t>
+      </w:r>
+      <w:proofErr w:type="spellEnd"/>
+      <w:r>
+        <w:t>)</w:t>
       </w:r>
       <w:r>
         <w:t xml:space="preserve"> feladata az adatok lekérése az adatbázisból és azok továbbítása JSON formátumban.</w:t>
@@ -6963,7 +7117,23 @@
         <w:t xml:space="preserve"> </w:t>
       </w:r>
       <w:r>
-        <w:t xml:space="preserve">E jelenlegi specifikus szituációban a településekhez tartozó Settlement Controller kódrészlete </w:t>
+        <w:t xml:space="preserve">E jelenlegi specifikus szituációban a településekhez tartozó </w:t>
+      </w:r>
+      <w:proofErr w:type="spellStart"/>
+      <w:r>
+        <w:t>Settlement</w:t>
+      </w:r>
+      <w:proofErr w:type="spellEnd"/>
+      <w:r>
+        <w:t xml:space="preserve"> </w:t>
+      </w:r>
+      <w:proofErr w:type="spellStart"/>
+      <w:r>
+        <w:t>Controller</w:t>
+      </w:r>
+      <w:proofErr w:type="spellEnd"/>
+      <w:r>
+        <w:t xml:space="preserve"> kódrészlete </w:t>
       </w:r>
       <w:r>
         <w:t>látható</w:t>
@@ -7065,13 +7235,29 @@
         </w:drawing>
       </w:r>
       <w:r>
-        <w:t>Lent látható a search metódus. Célja ugyanaz</w:t>
+        <w:t xml:space="preserve">Lent látható a </w:t>
+      </w:r>
+      <w:proofErr w:type="spellStart"/>
+      <w:r>
+        <w:t>search</w:t>
+      </w:r>
+      <w:proofErr w:type="spellEnd"/>
+      <w:r>
+        <w:t xml:space="preserve"> metódus. Célja ugyanaz</w:t>
       </w:r>
       <w:r>
         <w:t>,</w:t>
       </w:r>
       <w:r>
-        <w:t xml:space="preserve"> mint a getById eljárásnak, a különbség</w:t>
+        <w:t xml:space="preserve"> mint a </w:t>
+      </w:r>
+      <w:proofErr w:type="spellStart"/>
+      <w:r>
+        <w:t>getById</w:t>
+      </w:r>
+      <w:proofErr w:type="spellEnd"/>
+      <w:r>
+        <w:t xml:space="preserve"> eljárásnak, a különbség</w:t>
       </w:r>
       <w:r>
         <w:t>,</w:t>
@@ -7080,13 +7266,45 @@
         <w:t xml:space="preserve"> hogy </w:t>
       </w:r>
       <w:r>
-        <w:t>itt nem az elérési úton keresztül kell átadni a paramétert a metódus számára, hanem query paraméterben vagy JSON formátumban a request törzsén keresztül kapja meg</w:t>
+        <w:t xml:space="preserve">itt nem az elérési úton keresztül kell átadni a paramétert a metódus számára, hanem </w:t>
+      </w:r>
+      <w:proofErr w:type="spellStart"/>
+      <w:r>
+        <w:t>query</w:t>
+      </w:r>
+      <w:proofErr w:type="spellEnd"/>
+      <w:r>
+        <w:t xml:space="preserve"> paraméterben vagy JSON formátumban a </w:t>
+      </w:r>
+      <w:proofErr w:type="spellStart"/>
+      <w:r>
+        <w:t>request</w:t>
+      </w:r>
+      <w:proofErr w:type="spellEnd"/>
+      <w:r>
+        <w:t xml:space="preserve"> törzsén keresztül kapja meg</w:t>
       </w:r>
       <w:r>
         <w:t>.</w:t>
       </w:r>
       <w:r>
-        <w:t xml:space="preserve"> Itt sikeres kérés esetén csak az adott település továbbítódik, státuszkód nem, hiba esetén a response majdnem teljesen azonos, a hibaüzenet igazodik a metódus által keresett értékhez, itt a névhez, a státuszkód ebben az esetben is 404-es.</w:t>
+        <w:t xml:space="preserve"> Itt sikeres kérés esetén csak az adott település </w:t>
+      </w:r>
+      <w:proofErr w:type="spellStart"/>
+      <w:r>
+        <w:t>továbbítódik</w:t>
+      </w:r>
+      <w:proofErr w:type="spellEnd"/>
+      <w:r>
+        <w:t xml:space="preserve">, státuszkód nem, hiba esetén a </w:t>
+      </w:r>
+      <w:proofErr w:type="spellStart"/>
+      <w:r>
+        <w:t>response</w:t>
+      </w:r>
+      <w:proofErr w:type="spellEnd"/>
+      <w:r>
+        <w:t xml:space="preserve"> majdnem teljesen azonos, a hibaüzenet igazodik a metódus által keresett értékhez, itt a névhez, a státuszkód ebben az esetben is 404-es.</w:t>
       </w:r>
     </w:p>
     <w:p>
@@ -7165,7 +7383,15 @@
         <w:t>A</w:t>
       </w:r>
       <w:r>
-        <w:t xml:space="preserve"> store metódus létfontosságú eleme </w:t>
+        <w:t xml:space="preserve"> </w:t>
+      </w:r>
+      <w:proofErr w:type="spellStart"/>
+      <w:r>
+        <w:t>store</w:t>
+      </w:r>
+      <w:proofErr w:type="spellEnd"/>
+      <w:r>
+        <w:t xml:space="preserve"> metódus létfontosságú eleme </w:t>
       </w:r>
       <w:r>
         <w:t>az API működésének</w:t>
@@ -7177,7 +7403,23 @@
         <w:t xml:space="preserve"> </w:t>
       </w:r>
       <w:r>
-        <w:t xml:space="preserve">különösen az User Controllerben. Enélkül a teljes rendszer működésképtelenné válna, mivel </w:t>
+        <w:t xml:space="preserve">különösen az </w:t>
+      </w:r>
+      <w:proofErr w:type="spellStart"/>
+      <w:r>
+        <w:t>User</w:t>
+      </w:r>
+      <w:proofErr w:type="spellEnd"/>
+      <w:r>
+        <w:t xml:space="preserve"> </w:t>
+      </w:r>
+      <w:proofErr w:type="spellStart"/>
+      <w:r>
+        <w:t>Controllerben</w:t>
+      </w:r>
+      <w:proofErr w:type="spellEnd"/>
+      <w:r>
+        <w:t xml:space="preserve">. Enélkül a teljes rendszer működésképtelenné válna, mivel </w:t>
       </w:r>
       <w:r>
         <w:t>kivitelezhetetlen</w:t>
@@ -7192,7 +7434,23 @@
         <w:t xml:space="preserve"> az adatbázisban.</w:t>
       </w:r>
       <w:r>
-        <w:t xml:space="preserve"> Ez az eljárás paraméterben megkapja request formájában egy felhasználó adatait. Ezután ezen adatok validálása következik, ahol a kód ellenőrzi, hogy </w:t>
+        <w:t xml:space="preserve"> Ez az eljárás paraméterben megkapja </w:t>
+      </w:r>
+      <w:proofErr w:type="spellStart"/>
+      <w:r>
+        <w:t>request</w:t>
+      </w:r>
+      <w:proofErr w:type="spellEnd"/>
+      <w:r>
+        <w:t xml:space="preserve"> formájában egy felhasználó adatait. Ezután ezen adatok </w:t>
+      </w:r>
+      <w:proofErr w:type="spellStart"/>
+      <w:r>
+        <w:t>validálása</w:t>
+      </w:r>
+      <w:proofErr w:type="spellEnd"/>
+      <w:r>
+        <w:t xml:space="preserve"> következik, ahol a kód ellenőrzi, hogy </w:t>
       </w:r>
       <w:r>
         <w:t xml:space="preserve">minden kötelezően megadandó elemet megkapott-e a metódus, ha igen akkor létrehoz egy új felhasználót, amit lement az adatbázisba, és küld egy választ JSON </w:t>
@@ -7278,7 +7536,15 @@
         <w:jc w:val="both"/>
       </w:pPr>
       <w:r>
-        <w:t>A destroy metódus feladata</w:t>
+        <w:t xml:space="preserve">A </w:t>
+      </w:r>
+      <w:proofErr w:type="spellStart"/>
+      <w:r>
+        <w:t>destroy</w:t>
+      </w:r>
+      <w:proofErr w:type="spellEnd"/>
+      <w:r>
+        <w:t xml:space="preserve"> metódus feladata</w:t>
       </w:r>
       <w:r>
         <w:t xml:space="preserve"> az adott elem törlése az adatbázisból. A jelenlegi projekt esetében ezt alkalmazni kizárólag a felhasználóknál volt értelme, máshol </w:t>
@@ -7317,13 +7583,26 @@
         <w:t>.</w:t>
       </w:r>
       <w:r>
-        <w:t xml:space="preserve"> Alapvető felépítése leginkább a GetById metódusra hasonlít, </w:t>
+        <w:t xml:space="preserve"> Alapvető felépítése leginkább a </w:t>
+      </w:r>
+      <w:proofErr w:type="spellStart"/>
+      <w:r>
+        <w:t>GetById</w:t>
+      </w:r>
+      <w:proofErr w:type="spellEnd"/>
+      <w:r>
+        <w:t xml:space="preserve"> metódusra hasonlít, </w:t>
       </w:r>
       <w:r>
         <w:t xml:space="preserve">paraméterben kap egy </w:t>
       </w:r>
-      <w:r>
-        <w:t>id-t</w:t>
+      <w:proofErr w:type="spellStart"/>
+      <w:r>
+        <w:t>id</w:t>
+      </w:r>
+      <w:proofErr w:type="spellEnd"/>
+      <w:r>
+        <w:t>-t</w:t>
       </w:r>
       <w:r>
         <w:t>, ami alapján rákeres a felhasználóra az adatbázisban, ha nem találja meg 404-es státuszkóddal tér vissza, és egy hibaüzenettel miszerint</w:t>
@@ -7430,7 +7709,39 @@
         <w:t xml:space="preserve">, </w:t>
       </w:r>
       <w:r>
-        <w:t>ha például a felhasználó jelszót kíván változtatni, ez fog lefutni és kicserélni az adatbázisban az eltárolt jelszót. Működése hasonló a store metódushoz, de itt nem egy teljesen új elem kerül eltárolásra, hanem egy már meglévő módosul. Paraméterben kap egy requestet, amin keresztül az új adatok továbbítódnak, és egy id-t, ami a módosítandó elemet jelzi a kód számára. Először az kerül ellenőrzésre, hogy létezik-e felhasználó a megkapott azonosítóval, ha nem akkor 404-es státuszkódot ad vissza a metódus, azzal a státuszüzenettel, hogy nem található felhasználó ilyen id-vel. Ha viszont megtalálja a felhasználót,</w:t>
+        <w:t xml:space="preserve">ha például a felhasználó jelszót kíván változtatni, ez fog lefutni és kicserélni az adatbázisban az eltárolt jelszót. Működése hasonló a </w:t>
+      </w:r>
+      <w:proofErr w:type="spellStart"/>
+      <w:r>
+        <w:t>store</w:t>
+      </w:r>
+      <w:proofErr w:type="spellEnd"/>
+      <w:r>
+        <w:t xml:space="preserve"> metódushoz, de itt nem egy teljesen új elem kerül eltárolásra, hanem egy már meglévő módosul. Paraméterben kap egy </w:t>
+      </w:r>
+      <w:proofErr w:type="spellStart"/>
+      <w:r>
+        <w:t>requestet</w:t>
+      </w:r>
+      <w:proofErr w:type="spellEnd"/>
+      <w:r>
+        <w:t xml:space="preserve">, amin keresztül az új adatok továbbítódnak, és egy </w:t>
+      </w:r>
+      <w:proofErr w:type="spellStart"/>
+      <w:r>
+        <w:t>id</w:t>
+      </w:r>
+      <w:proofErr w:type="spellEnd"/>
+      <w:r>
+        <w:t xml:space="preserve">-t, ami a módosítandó elemet jelzi a kód számára. Először az kerül ellenőrzésre, hogy létezik-e felhasználó a megkapott azonosítóval, ha nem akkor 404-es státuszkódot ad vissza a metódus, azzal a státuszüzenettel, hogy nem található felhasználó ilyen </w:t>
+      </w:r>
+      <w:proofErr w:type="spellStart"/>
+      <w:r>
+        <w:t>id</w:t>
+      </w:r>
+      <w:proofErr w:type="spellEnd"/>
+      <w:r>
+        <w:t>-vel. Ha viszont megtalálja a felhasználót,</w:t>
       </w:r>
       <w:r>
         <w:t xml:space="preserve"> akkor </w:t>
@@ -7527,7 +7838,23 @@
         <w:t>A</w:t>
       </w:r>
       <w:r>
-        <w:t xml:space="preserve"> moreFullThan és az emptierThan metódusok alapvető célja</w:t>
+        <w:t xml:space="preserve"> </w:t>
+      </w:r>
+      <w:proofErr w:type="spellStart"/>
+      <w:r>
+        <w:t>moreFullThan</w:t>
+      </w:r>
+      <w:proofErr w:type="spellEnd"/>
+      <w:r>
+        <w:t xml:space="preserve"> és az </w:t>
+      </w:r>
+      <w:proofErr w:type="spellStart"/>
+      <w:r>
+        <w:t>emptierThan</w:t>
+      </w:r>
+      <w:proofErr w:type="spellEnd"/>
+      <w:r>
+        <w:t xml:space="preserve"> metódusok alapvető célja</w:t>
       </w:r>
       <w:r>
         <w:t>,</w:t>
@@ -7646,7 +7973,39 @@
         </w:drawing>
       </w:r>
       <w:r>
-        <w:t>A FilterByCounty metódus megkapja request formájában egy vármegyének a nevét, először ezt hozzá kell kötni az adott megyének az azonosítójához, mivel a települések adattáblában csak az id van eltárolva. Amint az összekapcsolás megtörtént, a where metódus, ami a Laravel keretrendszer része, rákeres az adott megyében lévő településekre. Ha talált ilyen településeket akkor visszaadja azokat, ellenkező esetben JSON formátumban hibaüzenetet küld, 404-es státuszkóddal, és azzal az üzenettel, hogy a megadott megyében nem található település.</w:t>
+        <w:t xml:space="preserve">A </w:t>
+      </w:r>
+      <w:proofErr w:type="spellStart"/>
+      <w:r>
+        <w:t>FilterByCounty</w:t>
+      </w:r>
+      <w:proofErr w:type="spellEnd"/>
+      <w:r>
+        <w:t xml:space="preserve"> metódus megkapja </w:t>
+      </w:r>
+      <w:proofErr w:type="spellStart"/>
+      <w:r>
+        <w:t>request</w:t>
+      </w:r>
+      <w:proofErr w:type="spellEnd"/>
+      <w:r>
+        <w:t xml:space="preserve"> formájában egy vármegyének a nevét, először ezt hozzá kell kötni az adott megyének az azonosítójához, mivel a települések adattáblában csak az </w:t>
+      </w:r>
+      <w:proofErr w:type="spellStart"/>
+      <w:r>
+        <w:t>id</w:t>
+      </w:r>
+      <w:proofErr w:type="spellEnd"/>
+      <w:r>
+        <w:t xml:space="preserve"> van eltárolva. Amint az összekapcsolás megtörtént, a </w:t>
+      </w:r>
+      <w:proofErr w:type="spellStart"/>
+      <w:r>
+        <w:t>where</w:t>
+      </w:r>
+      <w:proofErr w:type="spellEnd"/>
+      <w:r>
+        <w:t xml:space="preserve"> metódus, ami a Laravel keretrendszer része, rákeres az adott megyében lévő településekre. Ha talált ilyen településeket akkor visszaadja azokat, ellenkező esetben JSON formátumban hibaüzenetet küld, 404-es státuszkóddal, és azzal az üzenettel, hogy a megadott megyében nem található település.</w:t>
       </w:r>
     </w:p>
     <w:p>
@@ -9612,28 +9971,28 @@
 </file>
 
 <file path=customXml/item1.xml><?xml version="1.0" encoding="utf-8"?>
-<b:Sources xmlns:b="http://schemas.openxmlformats.org/officeDocument/2006/bibliography" xmlns="http://schemas.openxmlformats.org/officeDocument/2006/bibliography" SelectedStyle="\APASixthEditionOfficeOnline.xsl" StyleName="APA" Version="6"/>
-</file>
-
-<file path=customXml/item2.xml><?xml version="1.0" encoding="utf-8"?>
 <go:gDocsCustomXmlDataStorage xmlns:go="http://customooxmlschemas.google.com/" xmlns:r="http://schemas.openxmlformats.org/officeDocument/2006/relationships" uri="GoogleDocsCustomDataVersion2">
   <go:docsCustomData xmlns:go="http://customooxmlschemas.google.com/" roundtripDataSignature="AMtx7mgZ16npLE0a7us1qAoANYfL/piQFg==">CgMxLjAyCGguZ2pkZ3hzOAByITFIbTBNbGVwVmljZUs1OE0yVHJreGVUNTcyc29VNnZscw==</go:docsCustomData>
 </go:gDocsCustomXmlDataStorage>
 </file>
 
-<file path=customXml/itemProps1.xml><?xml version="1.0" encoding="utf-8"?>
-<ds:datastoreItem xmlns:ds="http://schemas.openxmlformats.org/officeDocument/2006/customXml" ds:itemID="{F37730A6-9F74-4E59-A64C-11951D2536C8}">
-  <ds:schemaRefs>
-    <ds:schemaRef ds:uri="http://schemas.openxmlformats.org/officeDocument/2006/bibliography"/>
-  </ds:schemaRefs>
-</ds:datastoreItem>
+<file path=customXml/item2.xml><?xml version="1.0" encoding="utf-8"?>
+<b:Sources xmlns:b="http://schemas.openxmlformats.org/officeDocument/2006/bibliography" xmlns="http://schemas.openxmlformats.org/officeDocument/2006/bibliography" SelectedStyle="\APASixthEditionOfficeOnline.xsl" StyleName="APA" Version="6"/>
 </file>
 
-<file path=customXml/itemProps2.xml><?xml version="1.0" encoding="utf-8"?>
+<file path=customXml/itemProps1.xml><?xml version="1.0" encoding="utf-8"?>
 <ds:datastoreItem xmlns:ds="http://schemas.openxmlformats.org/officeDocument/2006/customXml" ds:itemID="{11111111-1234-1234-1234-123412341234}">
   <ds:schemaRefs>
     <ds:schemaRef ds:uri="http://customooxmlschemas.google.com/"/>
     <ds:schemaRef ds:uri="http://schemas.openxmlformats.org/officeDocument/2006/relationships"/>
   </ds:schemaRefs>
 </ds:datastoreItem>
+</file>
+
+<file path=customXml/itemProps2.xml><?xml version="1.0" encoding="utf-8"?>
+<ds:datastoreItem xmlns:ds="http://schemas.openxmlformats.org/officeDocument/2006/customXml" ds:itemID="{F37730A6-9F74-4E59-A64C-11951D2536C8}">
+  <ds:schemaRefs>
+    <ds:schemaRef ds:uri="http://schemas.openxmlformats.org/officeDocument/2006/bibliography"/>
+  </ds:schemaRefs>
+</ds:datastoreItem>
 </file>
</xml_diff>

<commit_message>
added software requirements, how to start the application to documentation, and finally added the github link to the project
</commit_message>
<xml_diff>
--- a/Documentation/REpont vizsga dokumentáció.docx
+++ b/Documentation/REpont vizsga dokumentáció.docx
@@ -1066,7 +1066,7 @@
     </w:p>
     <w:p>
       <w:pPr>
-        <w:pStyle w:val="Listaszerbekezds"/>
+        <w:pStyle w:val="ListParagraph"/>
         <w:numPr>
           <w:ilvl w:val="0"/>
           <w:numId w:val="3"/>
@@ -1100,7 +1100,7 @@
     </w:p>
     <w:p>
       <w:pPr>
-        <w:pStyle w:val="Listaszerbekezds"/>
+        <w:pStyle w:val="ListParagraph"/>
         <w:pBdr>
           <w:top w:val="nil"/>
           <w:left w:val="nil"/>
@@ -1114,7 +1114,7 @@
         <w:rPr>
           <w:rFonts w:eastAsia="Times New Roman"/>
           <w:bCs/>
-          <w:color w:val="000000" w:themeColor="text1"/>
+          <w:color w:val="000000"/>
         </w:rPr>
       </w:pPr>
       <w:r>
@@ -1128,7 +1128,7 @@
     </w:p>
     <w:p>
       <w:pPr>
-        <w:pStyle w:val="Listaszerbekezds"/>
+        <w:pStyle w:val="ListParagraph"/>
         <w:pBdr>
           <w:top w:val="nil"/>
           <w:left w:val="nil"/>
@@ -1142,55 +1142,21 @@
         <w:rPr>
           <w:rFonts w:eastAsia="Times New Roman"/>
           <w:bCs/>
-          <w:color w:val="FF0000"/>
-        </w:rPr>
-      </w:pPr>
-      <w:proofErr w:type="spellStart"/>
+          <w:color w:val="000000" w:themeColor="text1"/>
+        </w:rPr>
+      </w:pPr>
       <w:r>
         <w:rPr>
           <w:rFonts w:eastAsia="Times New Roman"/>
           <w:bCs/>
-          <w:color w:val="FF0000"/>
-          <w:sz w:val="40"/>
-          <w:szCs w:val="40"/>
-        </w:rPr>
-        <w:t>Github</w:t>
-      </w:r>
-      <w:proofErr w:type="spellEnd"/>
-      <w:r>
-        <w:rPr>
-          <w:rFonts w:eastAsia="Times New Roman"/>
-          <w:bCs/>
-          <w:color w:val="FF0000"/>
-          <w:sz w:val="40"/>
-          <w:szCs w:val="40"/>
-        </w:rPr>
-        <w:t xml:space="preserve"> </w:t>
-      </w:r>
-      <w:r>
-        <w:rPr>
-          <w:rFonts w:eastAsia="Times New Roman"/>
-          <w:bCs/>
-          <w:color w:val="FF0000"/>
-          <w:sz w:val="40"/>
-          <w:szCs w:val="40"/>
-        </w:rPr>
-        <w:t>l</w:t>
-      </w:r>
-      <w:r>
-        <w:rPr>
-          <w:rFonts w:eastAsia="Times New Roman"/>
-          <w:bCs/>
-          <w:color w:val="FF0000"/>
-          <w:sz w:val="40"/>
-          <w:szCs w:val="40"/>
-        </w:rPr>
-        <w:t>ink ide, 12-es betűmérettel ugyanúgy csak kellett valami feltűnő</w:t>
+          <w:color w:val="000000" w:themeColor="text1"/>
+        </w:rPr>
+        <w:t>https://github.com/kristonflorian/Csoportos-feladat</w:t>
       </w:r>
     </w:p>
     <w:p>
       <w:pPr>
-        <w:pStyle w:val="Listaszerbekezds"/>
+        <w:pStyle w:val="ListParagraph"/>
         <w:numPr>
           <w:ilvl w:val="0"/>
           <w:numId w:val="3"/>
@@ -1223,7 +1189,7 @@
     </w:p>
     <w:p>
       <w:pPr>
-        <w:pStyle w:val="Listaszerbekezds"/>
+        <w:pStyle w:val="ListParagraph"/>
         <w:numPr>
           <w:ilvl w:val="1"/>
           <w:numId w:val="3"/>
@@ -1256,7 +1222,7 @@
     </w:p>
     <w:p>
       <w:pPr>
-        <w:pStyle w:val="Listaszerbekezds"/>
+        <w:pStyle w:val="ListParagraph"/>
         <w:numPr>
           <w:ilvl w:val="2"/>
           <w:numId w:val="3"/>
@@ -1320,7 +1286,7 @@
                         <w:txbxContent>
                           <w:p>
                             <w:pPr>
-                              <w:pStyle w:val="Kpalrs"/>
+                              <w:pStyle w:val="Caption"/>
                               <w:jc w:val="both"/>
                             </w:pPr>
                             <w:r>
@@ -1385,7 +1351,7 @@
                   <w:txbxContent>
                     <w:p>
                       <w:pPr>
-                        <w:pStyle w:val="Kpalrs"/>
+                        <w:pStyle w:val="Caption"/>
                         <w:jc w:val="both"/>
                       </w:pPr>
                       <w:r>
@@ -1509,7 +1475,7 @@
     </w:p>
     <w:p>
       <w:pPr>
-        <w:pStyle w:val="Listaszerbekezds"/>
+        <w:pStyle w:val="ListParagraph"/>
         <w:pBdr>
           <w:top w:val="nil"/>
           <w:left w:val="nil"/>
@@ -1530,7 +1496,7 @@
     </w:p>
     <w:p>
       <w:pPr>
-        <w:pStyle w:val="Listaszerbekezds"/>
+        <w:pStyle w:val="ListParagraph"/>
         <w:numPr>
           <w:ilvl w:val="2"/>
           <w:numId w:val="3"/>
@@ -1547,7 +1513,7 @@
         <w:rPr>
           <w:rFonts w:eastAsia="Times New Roman"/>
           <w:b/>
-          <w:color w:val="FF0000"/>
+          <w:color w:val="000000" w:themeColor="text1"/>
           <w:sz w:val="36"/>
         </w:rPr>
       </w:pPr>
@@ -1555,7 +1521,7 @@
         <w:rPr>
           <w:rFonts w:eastAsia="Times New Roman"/>
           <w:bCs/>
-          <w:color w:val="FF0000"/>
+          <w:color w:val="000000" w:themeColor="text1"/>
           <w:sz w:val="32"/>
           <w:szCs w:val="22"/>
         </w:rPr>
@@ -1564,18 +1530,77 @@
     </w:p>
     <w:p>
       <w:pPr>
-        <w:pStyle w:val="Listaszerbekezds"/>
+        <w:pStyle w:val="ListParagraph"/>
+        <w:jc w:val="both"/>
         <w:rPr>
           <w:rFonts w:eastAsia="Times New Roman"/>
-          <w:b/>
+          <w:bCs/>
           <w:color w:val="000000"/>
-          <w:sz w:val="36"/>
-        </w:rPr>
-      </w:pPr>
+          <w:szCs w:val="20"/>
+        </w:rPr>
+      </w:pPr>
+      <w:r>
+        <w:rPr>
+          <w:rFonts w:eastAsia="Times New Roman"/>
+          <w:bCs/>
+          <w:color w:val="000000"/>
+          <w:szCs w:val="20"/>
+        </w:rPr>
+        <w:t xml:space="preserve">Legújabb NodeJS, PHP Composer, XAMPP, és egy aktívan </w:t>
+      </w:r>
+      <w:r>
+        <w:rPr>
+          <w:rFonts w:eastAsia="Times New Roman"/>
+          <w:bCs/>
+          <w:color w:val="000000"/>
+          <w:szCs w:val="20"/>
+        </w:rPr>
+        <w:t>támogatott</w:t>
+      </w:r>
+      <w:r>
+        <w:rPr>
+          <w:rFonts w:eastAsia="Times New Roman"/>
+          <w:bCs/>
+          <w:color w:val="000000"/>
+          <w:szCs w:val="20"/>
+        </w:rPr>
+        <w:t xml:space="preserve"> webböngésző</w:t>
+      </w:r>
     </w:p>
     <w:p>
       <w:pPr>
-        <w:pStyle w:val="Listaszerbekezds"/>
+        <w:rPr>
+          <w:rFonts w:eastAsia="Times New Roman"/>
+          <w:bCs/>
+          <w:color w:val="000000"/>
+          <w:szCs w:val="20"/>
+        </w:rPr>
+      </w:pPr>
+      <w:r>
+        <w:rPr>
+          <w:rFonts w:eastAsia="Times New Roman"/>
+          <w:bCs/>
+          <w:color w:val="000000"/>
+          <w:szCs w:val="20"/>
+        </w:rPr>
+        <w:br w:type="page"/>
+      </w:r>
+    </w:p>
+    <w:p>
+      <w:pPr>
+        <w:pStyle w:val="ListParagraph"/>
+        <w:jc w:val="both"/>
+        <w:rPr>
+          <w:rFonts w:eastAsia="Times New Roman"/>
+          <w:bCs/>
+          <w:color w:val="000000"/>
+          <w:szCs w:val="20"/>
+        </w:rPr>
+      </w:pPr>
+    </w:p>
+    <w:p>
+      <w:pPr>
+        <w:pStyle w:val="ListParagraph"/>
         <w:numPr>
           <w:ilvl w:val="1"/>
           <w:numId w:val="3"/>
@@ -1592,7 +1617,7 @@
         <w:rPr>
           <w:rFonts w:eastAsia="Times New Roman"/>
           <w:b/>
-          <w:color w:val="FF0000"/>
+          <w:color w:val="000000" w:themeColor="text1"/>
           <w:sz w:val="36"/>
         </w:rPr>
       </w:pPr>
@@ -1600,29 +1625,121 @@
         <w:rPr>
           <w:rFonts w:eastAsia="Times New Roman"/>
           <w:b/>
-          <w:color w:val="FF0000"/>
+          <w:color w:val="000000" w:themeColor="text1"/>
           <w:sz w:val="36"/>
         </w:rPr>
-        <w:lastRenderedPageBreak/>
         <w:t>Webalkalmazás indítása</w:t>
       </w:r>
     </w:p>
     <w:p>
       <w:pPr>
-        <w:pStyle w:val="Listaszerbekezds"/>
+        <w:pStyle w:val="ListParagraph"/>
         <w:spacing w:line="360" w:lineRule="auto"/>
         <w:jc w:val="both"/>
         <w:rPr>
           <w:rFonts w:eastAsia="Times New Roman"/>
-          <w:b/>
+          <w:bCs/>
           <w:color w:val="000000"/>
-          <w:sz w:val="36"/>
-        </w:rPr>
-      </w:pPr>
+          <w:szCs w:val="20"/>
+        </w:rPr>
+      </w:pPr>
+      <w:r>
+        <w:rPr>
+          <w:rFonts w:eastAsia="Times New Roman"/>
+          <w:bCs/>
+          <w:color w:val="000000"/>
+          <w:szCs w:val="20"/>
+        </w:rPr>
+        <w:t xml:space="preserve">Először el kell indítani a XAMPP-ot, azon belül az Apache Web Servert, és a MySQL modulokat, utána egy parancssorban elmenni oda ahová le lett töltve/kitömörítve a Laravel adatbázis, és ott lefuttatni egy `php artisan migrate –seed` </w:t>
+      </w:r>
+      <w:r>
+        <w:rPr>
+          <w:rFonts w:eastAsia="Times New Roman"/>
+          <w:bCs/>
+          <w:color w:val="000000"/>
+          <w:szCs w:val="20"/>
+        </w:rPr>
+        <w:t>parancsot,</w:t>
+      </w:r>
+      <w:r>
+        <w:rPr>
+          <w:rFonts w:eastAsia="Times New Roman"/>
+          <w:bCs/>
+          <w:color w:val="000000"/>
+          <w:szCs w:val="20"/>
+        </w:rPr>
+        <w:t xml:space="preserve"> amivel fel lesz töltve az adatbázis részlegesen</w:t>
+      </w:r>
+      <w:r>
+        <w:rPr>
+          <w:rFonts w:eastAsia="Times New Roman"/>
+          <w:bCs/>
+          <w:color w:val="000000"/>
+          <w:szCs w:val="20"/>
+        </w:rPr>
+        <w:t xml:space="preserve"> (ha kérdezi, hogy létre akarod-e hozni, akkor engedélyezze).</w:t>
+      </w:r>
+      <w:r>
+        <w:rPr>
+          <w:rFonts w:eastAsia="Times New Roman"/>
+          <w:bCs/>
+          <w:color w:val="000000"/>
+          <w:szCs w:val="20"/>
+        </w:rPr>
+        <w:t xml:space="preserve"> </w:t>
+      </w:r>
+      <w:r>
+        <w:rPr>
+          <w:rFonts w:eastAsia="Times New Roman"/>
+          <w:bCs/>
+          <w:color w:val="000000"/>
+          <w:szCs w:val="20"/>
+        </w:rPr>
+        <w:t>U</w:t>
+      </w:r>
+      <w:r>
+        <w:rPr>
+          <w:rFonts w:eastAsia="Times New Roman"/>
+          <w:bCs/>
+          <w:color w:val="000000"/>
+          <w:szCs w:val="20"/>
+        </w:rPr>
+        <w:t xml:space="preserve">tána vissza kell menni XAMPP-ra és ott a MySQL modulnál rálépni az Admin gombra, ami elvisz a phpMyAdmin adatbázis kezelő webes felületre, utána a baloldali menüben meg keresni a ’repont’ nevezetű adatbázist, és rákattintani utána felül az importálás gombra kell nyomni, és ott a fájl importálásnál betenni </w:t>
+      </w:r>
+      <w:r>
+        <w:rPr>
+          <w:rFonts w:eastAsia="Times New Roman"/>
+          <w:bCs/>
+          <w:color w:val="000000"/>
+          <w:szCs w:val="20"/>
+        </w:rPr>
+        <w:t>a’</w:t>
+      </w:r>
+      <w:r>
+        <w:t xml:space="preserve"> </w:t>
+      </w:r>
+      <w:r>
+        <w:rPr>
+          <w:rFonts w:eastAsia="Times New Roman"/>
+          <w:bCs/>
+          <w:color w:val="000000"/>
+          <w:szCs w:val="20"/>
+        </w:rPr>
+        <w:t>settlementNmachineImport</w:t>
+      </w:r>
+      <w:r>
+        <w:rPr>
+          <w:rFonts w:eastAsia="Times New Roman"/>
+          <w:bCs/>
+          <w:color w:val="000000"/>
+          <w:szCs w:val="20"/>
+        </w:rPr>
+        <w:t>.sql’ nevezetű fájlt, miután feltöltődött, utána letekerni és rákattintani az importálás gombra. Ez után az elébb említett parancssorban, hogy fusson a backend, ezt a parancsot kell beírni ’php artisan serve’. utána lehet nyitni egy másik parancssort úgy, hogy ami most lett elindítva azt nem zárjuk be, és az új parancssorral pedig oda megyünk el, ahová az Angular frontend lett letöltve/kitömörítve, és ott lefuttatunk egy ’ng serve’ parancsot, és ezzel így már használható lesz a Webalkalmazás.</w:t>
+      </w:r>
     </w:p>
     <w:p>
       <w:pPr>
-        <w:pStyle w:val="Listaszerbekezds"/>
+        <w:pStyle w:val="ListParagraph"/>
         <w:numPr>
           <w:ilvl w:val="0"/>
           <w:numId w:val="3"/>
@@ -1655,7 +1772,7 @@
     </w:p>
     <w:p>
       <w:pPr>
-        <w:pStyle w:val="Listaszerbekezds"/>
+        <w:pStyle w:val="ListParagraph"/>
         <w:numPr>
           <w:ilvl w:val="0"/>
           <w:numId w:val="5"/>
@@ -1681,7 +1798,7 @@
     </w:p>
     <w:p>
       <w:pPr>
-        <w:pStyle w:val="Listaszerbekezds"/>
+        <w:pStyle w:val="ListParagraph"/>
         <w:spacing w:line="360" w:lineRule="auto"/>
         <w:ind w:left="2160"/>
         <w:jc w:val="both"/>
@@ -1713,7 +1830,7 @@
     </w:p>
     <w:p>
       <w:pPr>
-        <w:pStyle w:val="Listaszerbekezds"/>
+        <w:pStyle w:val="ListParagraph"/>
         <w:spacing w:line="360" w:lineRule="auto"/>
         <w:ind w:left="2160"/>
         <w:jc w:val="both"/>
@@ -1745,7 +1862,7 @@
     </w:p>
     <w:p>
       <w:pPr>
-        <w:pStyle w:val="Listaszerbekezds"/>
+        <w:pStyle w:val="ListParagraph"/>
         <w:numPr>
           <w:ilvl w:val="0"/>
           <w:numId w:val="5"/>
@@ -1771,7 +1888,7 @@
     </w:p>
     <w:p>
       <w:pPr>
-        <w:pStyle w:val="Listaszerbekezds"/>
+        <w:pStyle w:val="ListParagraph"/>
         <w:spacing w:line="360" w:lineRule="auto"/>
         <w:ind w:left="2160"/>
         <w:jc w:val="both"/>
@@ -1803,7 +1920,7 @@
     </w:p>
     <w:p>
       <w:pPr>
-        <w:pStyle w:val="Listaszerbekezds"/>
+        <w:pStyle w:val="ListParagraph"/>
         <w:spacing w:line="360" w:lineRule="auto"/>
         <w:ind w:left="2160"/>
         <w:jc w:val="both"/>
@@ -1835,7 +1952,7 @@
     </w:p>
     <w:p>
       <w:pPr>
-        <w:pStyle w:val="Listaszerbekezds"/>
+        <w:pStyle w:val="ListParagraph"/>
         <w:spacing w:line="360" w:lineRule="auto"/>
         <w:ind w:left="2160"/>
         <w:jc w:val="both"/>
@@ -1867,7 +1984,7 @@
     </w:p>
     <w:p>
       <w:pPr>
-        <w:pStyle w:val="Listaszerbekezds"/>
+        <w:pStyle w:val="ListParagraph"/>
         <w:numPr>
           <w:ilvl w:val="0"/>
           <w:numId w:val="5"/>
@@ -1893,7 +2010,7 @@
     </w:p>
     <w:p>
       <w:pPr>
-        <w:pStyle w:val="Listaszerbekezds"/>
+        <w:pStyle w:val="ListParagraph"/>
         <w:spacing w:line="360" w:lineRule="auto"/>
         <w:ind w:left="2160"/>
         <w:jc w:val="both"/>
@@ -1922,7 +2039,7 @@
     </w:p>
     <w:p>
       <w:pPr>
-        <w:pStyle w:val="Listaszerbekezds"/>
+        <w:pStyle w:val="ListParagraph"/>
         <w:spacing w:line="360" w:lineRule="auto"/>
         <w:ind w:left="2160"/>
         <w:jc w:val="both"/>
@@ -1951,7 +2068,7 @@
     </w:p>
     <w:p>
       <w:pPr>
-        <w:pStyle w:val="Listaszerbekezds"/>
+        <w:pStyle w:val="ListParagraph"/>
         <w:numPr>
           <w:ilvl w:val="0"/>
           <w:numId w:val="5"/>
@@ -1977,7 +2094,7 @@
     </w:p>
     <w:p>
       <w:pPr>
-        <w:pStyle w:val="Listaszerbekezds"/>
+        <w:pStyle w:val="ListParagraph"/>
         <w:spacing w:line="360" w:lineRule="auto"/>
         <w:ind w:left="1800" w:firstLine="360"/>
         <w:jc w:val="both"/>
@@ -1987,6 +2104,7 @@
           <w:b/>
           <w:bCs/>
         </w:rPr>
+        <w:lastRenderedPageBreak/>
         <w:t>Visual Studio Code</w:t>
       </w:r>
       <w:r>
@@ -1995,7 +2113,7 @@
     </w:p>
     <w:p>
       <w:pPr>
-        <w:pStyle w:val="Listaszerbekezds"/>
+        <w:pStyle w:val="ListParagraph"/>
         <w:spacing w:line="360" w:lineRule="auto"/>
         <w:ind w:left="1800" w:firstLine="360"/>
         <w:jc w:val="both"/>
@@ -2013,7 +2131,7 @@
     </w:p>
     <w:p>
       <w:pPr>
-        <w:pStyle w:val="Listaszerbekezds"/>
+        <w:pStyle w:val="ListParagraph"/>
         <w:spacing w:line="360" w:lineRule="auto"/>
         <w:ind w:left="1800" w:firstLine="360"/>
         <w:jc w:val="both"/>
@@ -2034,7 +2152,7 @@
     </w:p>
     <w:p>
       <w:pPr>
-        <w:pStyle w:val="Listaszerbekezds"/>
+        <w:pStyle w:val="ListParagraph"/>
         <w:spacing w:line="360" w:lineRule="auto"/>
         <w:ind w:left="1800"/>
         <w:jc w:val="both"/>
@@ -2048,7 +2166,7 @@
     </w:p>
     <w:p>
       <w:pPr>
-        <w:pStyle w:val="Listaszerbekezds"/>
+        <w:pStyle w:val="ListParagraph"/>
         <w:numPr>
           <w:ilvl w:val="0"/>
           <w:numId w:val="3"/>
@@ -2081,7 +2199,7 @@
     </w:p>
     <w:p>
       <w:pPr>
-        <w:pStyle w:val="Listaszerbekezds"/>
+        <w:pStyle w:val="ListParagraph"/>
         <w:numPr>
           <w:ilvl w:val="0"/>
           <w:numId w:val="7"/>
@@ -2089,199 +2207,192 @@
         <w:spacing w:line="360" w:lineRule="auto"/>
         <w:jc w:val="both"/>
         <w:rPr>
-          <w:rFonts w:eastAsia="Yu Mincho"/>
-        </w:rPr>
-      </w:pPr>
-      <w:r>
-        <w:rPr>
-          <w:rFonts w:eastAsia="Yu Mincho"/>
+          <w:rFonts w:eastAsia="游明朝"/>
+        </w:rPr>
+      </w:pPr>
+      <w:r>
+        <w:rPr>
+          <w:rFonts w:eastAsia="游明朝"/>
         </w:rPr>
         <w:t xml:space="preserve">Az adatbázis azzal a céllal lett létrehozva, hogy a REpont gépeknek a </w:t>
       </w:r>
       <w:r>
         <w:rPr>
-          <w:rFonts w:eastAsia="Yu Mincho"/>
+          <w:rFonts w:eastAsia="游明朝"/>
         </w:rPr>
         <w:t>nyomon</w:t>
       </w:r>
       <w:r>
         <w:rPr>
-          <w:rFonts w:eastAsia="Yu Mincho"/>
+          <w:rFonts w:eastAsia="游明朝"/>
         </w:rPr>
         <w:t xml:space="preserve"> követ</w:t>
       </w:r>
       <w:r>
         <w:rPr>
-          <w:rFonts w:eastAsia="Yu Mincho"/>
+          <w:rFonts w:eastAsia="游明朝"/>
         </w:rPr>
         <w:t>é</w:t>
       </w:r>
       <w:r>
         <w:rPr>
-          <w:rFonts w:eastAsia="Yu Mincho"/>
+          <w:rFonts w:eastAsia="游明朝"/>
         </w:rPr>
         <w:t>s</w:t>
       </w:r>
       <w:r>
         <w:rPr>
-          <w:rFonts w:eastAsia="Yu Mincho"/>
+          <w:rFonts w:eastAsia="游明朝"/>
         </w:rPr>
         <w:t>ében</w:t>
       </w:r>
       <w:r>
         <w:rPr>
-          <w:rFonts w:eastAsia="Yu Mincho"/>
+          <w:rFonts w:eastAsia="游明朝"/>
         </w:rPr>
         <w:t xml:space="preserve">, és a végfelhasználóknak ezeknek a gépeknek a hely alapú mutatásában segítsen. Könnyen </w:t>
       </w:r>
       <w:r>
         <w:rPr>
-          <w:rFonts w:eastAsia="Yu Mincho"/>
+          <w:rFonts w:eastAsia="游明朝"/>
         </w:rPr>
         <w:t>meg lehet tudni</w:t>
       </w:r>
       <w:r>
         <w:rPr>
-          <w:rFonts w:eastAsia="Yu Mincho"/>
+          <w:rFonts w:eastAsia="游明朝"/>
         </w:rPr>
         <w:t xml:space="preserve"> egy gép jelenlegi adatait</w:t>
       </w:r>
       <w:r>
         <w:rPr>
-          <w:rFonts w:eastAsia="Yu Mincho"/>
+          <w:rFonts w:eastAsia="游明朝"/>
         </w:rPr>
         <w:t>,</w:t>
       </w:r>
       <w:r>
         <w:rPr>
-          <w:rFonts w:eastAsia="Yu Mincho"/>
+          <w:rFonts w:eastAsia="游明朝"/>
         </w:rPr>
         <w:t xml:space="preserve"> például melyik településen van, a pontos cím</w:t>
       </w:r>
       <w:r>
         <w:rPr>
-          <w:rFonts w:eastAsia="Yu Mincho"/>
+          <w:rFonts w:eastAsia="游明朝"/>
         </w:rPr>
         <w:t>ét</w:t>
       </w:r>
       <w:r>
         <w:rPr>
-          <w:rFonts w:eastAsia="Yu Mincho"/>
+          <w:rFonts w:eastAsia="游明朝"/>
         </w:rPr>
         <w:t>,</w:t>
       </w:r>
       <w:r>
         <w:rPr>
-          <w:rFonts w:eastAsia="Yu Mincho"/>
+          <w:rFonts w:eastAsia="游明朝"/>
         </w:rPr>
         <w:t xml:space="preserve"> illetve</w:t>
       </w:r>
       <w:r>
         <w:rPr>
-          <w:rFonts w:eastAsia="Yu Mincho"/>
+          <w:rFonts w:eastAsia="游明朝"/>
         </w:rPr>
         <w:t xml:space="preserve"> milyen szinten van megtelítve. Azon kívül, van még egy másik tábla, melyben különböző teljesítmények</w:t>
       </w:r>
       <w:r>
         <w:rPr>
-          <w:rFonts w:eastAsia="Yu Mincho"/>
+          <w:rFonts w:eastAsia="游明朝"/>
         </w:rPr>
         <w:t xml:space="preserve"> díjazva vannak ajándékokkal</w:t>
       </w:r>
       <w:r>
         <w:rPr>
-          <w:rFonts w:eastAsia="Yu Mincho"/>
+          <w:rFonts w:eastAsia="游明朝"/>
         </w:rPr>
         <w:t xml:space="preserve"> </w:t>
       </w:r>
       <w:r>
         <w:rPr>
-          <w:rFonts w:eastAsia="Yu Mincho"/>
+          <w:rFonts w:eastAsia="游明朝"/>
         </w:rPr>
         <w:t>(</w:t>
       </w:r>
       <w:r>
         <w:rPr>
-          <w:rFonts w:eastAsia="Yu Mincho"/>
+          <w:rFonts w:eastAsia="游明朝"/>
         </w:rPr>
         <w:t>achievement-ek</w:t>
       </w:r>
       <w:r>
         <w:rPr>
-          <w:rFonts w:eastAsia="Yu Mincho"/>
+          <w:rFonts w:eastAsia="游明朝"/>
         </w:rPr>
         <w:t>)</w:t>
       </w:r>
       <w:r>
         <w:rPr>
-          <w:rFonts w:eastAsia="Yu Mincho"/>
+          <w:rFonts w:eastAsia="游明朝"/>
         </w:rPr>
         <w:t xml:space="preserve"> amelyek </w:t>
       </w:r>
       <w:r>
         <w:rPr>
-          <w:rFonts w:eastAsia="Yu Mincho"/>
+          <w:rFonts w:eastAsia="游明朝"/>
         </w:rPr>
         <w:t>akkor lehet kapni</w:t>
       </w:r>
       <w:r>
         <w:rPr>
-          <w:rFonts w:eastAsia="Yu Mincho"/>
+          <w:rFonts w:eastAsia="游明朝"/>
         </w:rPr>
         <w:t>,</w:t>
       </w:r>
       <w:r>
         <w:rPr>
-          <w:rFonts w:eastAsia="Yu Mincho"/>
+          <w:rFonts w:eastAsia="游明朝"/>
         </w:rPr>
         <w:t xml:space="preserve"> ha megadott mennyiségű </w:t>
       </w:r>
       <w:r>
         <w:rPr>
-          <w:rFonts w:eastAsia="Yu Mincho"/>
+          <w:rFonts w:eastAsia="游明朝"/>
         </w:rPr>
         <w:t>üveg beváltásáért</w:t>
       </w:r>
       <w:r>
         <w:rPr>
-          <w:rFonts w:eastAsia="Yu Mincho"/>
+          <w:rFonts w:eastAsia="游明朝"/>
         </w:rPr>
         <w:t xml:space="preserve"> </w:t>
       </w:r>
       <w:r>
         <w:rPr>
-          <w:rFonts w:eastAsia="Yu Mincho"/>
+          <w:rFonts w:eastAsia="游明朝"/>
         </w:rPr>
         <w:t>ajándékok</w:t>
       </w:r>
       <w:r>
         <w:rPr>
-          <w:rFonts w:eastAsia="Yu Mincho"/>
+          <w:rFonts w:eastAsia="游明朝"/>
         </w:rPr>
         <w:t>kal jutalmazzák meg a felhasználót</w:t>
       </w:r>
       <w:r>
         <w:rPr>
-          <w:rFonts w:eastAsia="Yu Mincho"/>
-        </w:rPr>
-        <w:t xml:space="preserve">, pl. kuponok különböző boltoknál. Van egy tábla, melyben Magyarország települései és azoknak az </w:t>
-      </w:r>
-      <w:r>
-        <w:rPr>
-          <w:rFonts w:eastAsia="Yu Mincho"/>
-        </w:rPr>
-        <w:lastRenderedPageBreak/>
-        <w:t>irányítószámai vannak eltárolva, ez a többi adattábla könnyebb összeköttetésére szolgál. Véglegesen pedig a felhasználók is el vannak t</w:t>
-      </w:r>
-      <w:r>
-        <w:rPr>
-          <w:rFonts w:eastAsia="Yu Mincho"/>
+          <w:rFonts w:eastAsia="游明朝"/>
+        </w:rPr>
+        <w:t>, pl. kuponok különböző boltoknál. Van egy tábla, melyben Magyarország települései és azoknak az irányítószámai vannak eltárolva, ez a többi adattábla könnyebb összeköttetésére szolgál. Véglegesen pedig a felhasználók is el vannak t</w:t>
+      </w:r>
+      <w:r>
+        <w:rPr>
+          <w:rFonts w:eastAsia="游明朝"/>
         </w:rPr>
         <w:t>á</w:t>
       </w:r>
       <w:r>
         <w:rPr>
-          <w:rFonts w:eastAsia="Yu Mincho"/>
+          <w:rFonts w:eastAsia="游明朝"/>
         </w:rPr>
         <w:t>rolva az adatbázisban, felhasználónév, jelszó, a felhasználó címe, hogy tudjuk melyik gépek vannak hozzá a legközelebb stb.</w:t>
       </w:r>
@@ -2291,7 +2402,7 @@
         <w:spacing w:line="360" w:lineRule="auto"/>
         <w:jc w:val="both"/>
         <w:rPr>
-          <w:rFonts w:eastAsia="Yu Mincho"/>
+          <w:rFonts w:eastAsia="游明朝"/>
           <w:sz w:val="28"/>
           <w:szCs w:val="28"/>
         </w:rPr>
@@ -2299,7 +2410,7 @@
     </w:p>
     <w:p>
       <w:pPr>
-        <w:pStyle w:val="Listaszerbekezds"/>
+        <w:pStyle w:val="ListParagraph"/>
         <w:numPr>
           <w:ilvl w:val="0"/>
           <w:numId w:val="7"/>
@@ -2307,7 +2418,7 @@
         <w:spacing w:line="360" w:lineRule="auto"/>
         <w:jc w:val="both"/>
         <w:rPr>
-          <w:rFonts w:eastAsia="Yu Mincho"/>
+          <w:rFonts w:eastAsia="游明朝"/>
           <w:b/>
           <w:bCs/>
           <w:sz w:val="32"/>
@@ -2317,7 +2428,7 @@
       </w:pPr>
       <w:r>
         <w:rPr>
-          <w:rFonts w:eastAsia="Yu Mincho"/>
+          <w:rFonts w:eastAsia="游明朝"/>
           <w:b/>
           <w:bCs/>
           <w:sz w:val="32"/>
@@ -2329,7 +2440,7 @@
     </w:p>
     <w:p>
       <w:pPr>
-        <w:pStyle w:val="Listaszerbekezds"/>
+        <w:pStyle w:val="ListParagraph"/>
         <w:numPr>
           <w:ilvl w:val="0"/>
           <w:numId w:val="6"/>
@@ -2337,7 +2448,7 @@
         <w:spacing w:line="360" w:lineRule="auto"/>
         <w:jc w:val="both"/>
         <w:rPr>
-          <w:rFonts w:eastAsia="Yu Mincho"/>
+          <w:rFonts w:eastAsia="游明朝"/>
           <w:b/>
           <w:bCs/>
           <w:sz w:val="32"/>
@@ -2346,7 +2457,7 @@
       </w:pPr>
       <w:r>
         <w:rPr>
-          <w:rFonts w:eastAsia="Yu Mincho"/>
+          <w:rFonts w:eastAsia="游明朝"/>
           <w:b/>
           <w:bCs/>
           <w:sz w:val="32"/>
@@ -2357,7 +2468,7 @@
     </w:p>
     <w:tbl>
       <w:tblPr>
-        <w:tblStyle w:val="Tblzatrcsos46jellszn"/>
+        <w:tblStyle w:val="GridTable4-Accent6"/>
         <w:tblW w:w="8083" w:type="dxa"/>
         <w:jc w:val="center"/>
         <w:tblLayout w:type="fixed"/>
@@ -2393,15 +2504,15 @@
               <w:spacing w:line="360" w:lineRule="auto"/>
               <w:jc w:val="center"/>
               <w:rPr>
-                <w:rFonts w:ascii="Calibri" w:eastAsia="Yu Mincho" w:hAnsi="Calibri" w:cs="Calibri"/>
-                <w:sz w:val="28"/>
-                <w:szCs w:val="28"/>
-                <w:lang w:val="hu-HU"/>
-              </w:rPr>
-            </w:pPr>
-            <w:r>
-              <w:rPr>
-                <w:rFonts w:ascii="Calibri" w:eastAsia="Yu Mincho" w:hAnsi="Calibri" w:cs="Calibri"/>
+                <w:rFonts w:ascii="Calibri" w:eastAsia="游明朝" w:hAnsi="Calibri" w:cs="Calibri"/>
+                <w:sz w:val="28"/>
+                <w:szCs w:val="28"/>
+                <w:lang w:val="hu-HU"/>
+              </w:rPr>
+            </w:pPr>
+            <w:r>
+              <w:rPr>
+                <w:rFonts w:ascii="Calibri" w:eastAsia="游明朝" w:hAnsi="Calibri" w:cs="Calibri"/>
                 <w:sz w:val="28"/>
                 <w:szCs w:val="28"/>
                 <w:lang w:val="hu-HU"/>
@@ -2426,15 +2537,15 @@
               <w:jc w:val="center"/>
               <w:cnfStyle w:val="100000000000" w:firstRow="1" w:lastRow="0" w:firstColumn="0" w:lastColumn="0" w:oddVBand="0" w:evenVBand="0" w:oddHBand="0" w:evenHBand="0" w:firstRowFirstColumn="0" w:firstRowLastColumn="0" w:lastRowFirstColumn="0" w:lastRowLastColumn="0"/>
               <w:rPr>
-                <w:rFonts w:ascii="Calibri" w:eastAsia="Yu Mincho" w:hAnsi="Calibri" w:cs="Calibri"/>
-                <w:sz w:val="28"/>
-                <w:szCs w:val="28"/>
-                <w:lang w:val="hu-HU"/>
-              </w:rPr>
-            </w:pPr>
-            <w:r>
-              <w:rPr>
-                <w:rFonts w:ascii="Calibri" w:eastAsia="Yu Mincho" w:hAnsi="Calibri" w:cs="Calibri"/>
+                <w:rFonts w:ascii="Calibri" w:eastAsia="游明朝" w:hAnsi="Calibri" w:cs="Calibri"/>
+                <w:sz w:val="28"/>
+                <w:szCs w:val="28"/>
+                <w:lang w:val="hu-HU"/>
+              </w:rPr>
+            </w:pPr>
+            <w:r>
+              <w:rPr>
+                <w:rFonts w:ascii="Calibri" w:eastAsia="游明朝" w:hAnsi="Calibri" w:cs="Calibri"/>
                 <w:sz w:val="28"/>
                 <w:szCs w:val="28"/>
                 <w:lang w:val="hu-HU"/>
@@ -2459,15 +2570,15 @@
               <w:jc w:val="center"/>
               <w:cnfStyle w:val="100000000000" w:firstRow="1" w:lastRow="0" w:firstColumn="0" w:lastColumn="0" w:oddVBand="0" w:evenVBand="0" w:oddHBand="0" w:evenHBand="0" w:firstRowFirstColumn="0" w:firstRowLastColumn="0" w:lastRowFirstColumn="0" w:lastRowLastColumn="0"/>
               <w:rPr>
-                <w:rFonts w:ascii="Calibri" w:eastAsia="Yu Mincho" w:hAnsi="Calibri" w:cs="Calibri"/>
-                <w:sz w:val="28"/>
-                <w:szCs w:val="28"/>
-                <w:lang w:val="hu-HU"/>
-              </w:rPr>
-            </w:pPr>
-            <w:r>
-              <w:rPr>
-                <w:rFonts w:ascii="Calibri" w:eastAsia="Yu Mincho" w:hAnsi="Calibri" w:cs="Calibri"/>
+                <w:rFonts w:ascii="Calibri" w:eastAsia="游明朝" w:hAnsi="Calibri" w:cs="Calibri"/>
+                <w:sz w:val="28"/>
+                <w:szCs w:val="28"/>
+                <w:lang w:val="hu-HU"/>
+              </w:rPr>
+            </w:pPr>
+            <w:r>
+              <w:rPr>
+                <w:rFonts w:ascii="Calibri" w:eastAsia="游明朝" w:hAnsi="Calibri" w:cs="Calibri"/>
                 <w:sz w:val="28"/>
                 <w:szCs w:val="28"/>
                 <w:lang w:val="hu-HU"/>
@@ -2492,15 +2603,15 @@
               <w:jc w:val="center"/>
               <w:cnfStyle w:val="100000000000" w:firstRow="1" w:lastRow="0" w:firstColumn="0" w:lastColumn="0" w:oddVBand="0" w:evenVBand="0" w:oddHBand="0" w:evenHBand="0" w:firstRowFirstColumn="0" w:firstRowLastColumn="0" w:lastRowFirstColumn="0" w:lastRowLastColumn="0"/>
               <w:rPr>
-                <w:rFonts w:ascii="Calibri" w:eastAsia="Yu Mincho" w:hAnsi="Calibri" w:cs="Calibri"/>
-                <w:sz w:val="28"/>
-                <w:szCs w:val="28"/>
-                <w:lang w:val="hu-HU"/>
-              </w:rPr>
-            </w:pPr>
-            <w:r>
-              <w:rPr>
-                <w:rFonts w:ascii="Calibri" w:eastAsia="Yu Mincho" w:hAnsi="Calibri" w:cs="Calibri"/>
+                <w:rFonts w:ascii="Calibri" w:eastAsia="游明朝" w:hAnsi="Calibri" w:cs="Calibri"/>
+                <w:sz w:val="28"/>
+                <w:szCs w:val="28"/>
+                <w:lang w:val="hu-HU"/>
+              </w:rPr>
+            </w:pPr>
+            <w:r>
+              <w:rPr>
+                <w:rFonts w:ascii="Calibri" w:eastAsia="游明朝" w:hAnsi="Calibri" w:cs="Calibri"/>
                 <w:sz w:val="28"/>
                 <w:szCs w:val="28"/>
                 <w:lang w:val="hu-HU"/>
@@ -2525,15 +2636,15 @@
               <w:jc w:val="center"/>
               <w:cnfStyle w:val="100000000000" w:firstRow="1" w:lastRow="0" w:firstColumn="0" w:lastColumn="0" w:oddVBand="0" w:evenVBand="0" w:oddHBand="0" w:evenHBand="0" w:firstRowFirstColumn="0" w:firstRowLastColumn="0" w:lastRowFirstColumn="0" w:lastRowLastColumn="0"/>
               <w:rPr>
-                <w:rFonts w:ascii="Calibri" w:eastAsia="Yu Mincho" w:hAnsi="Calibri" w:cs="Calibri"/>
-                <w:sz w:val="28"/>
-                <w:szCs w:val="28"/>
-                <w:lang w:val="hu-HU"/>
-              </w:rPr>
-            </w:pPr>
-            <w:r>
-              <w:rPr>
-                <w:rFonts w:ascii="Calibri" w:eastAsia="Yu Mincho" w:hAnsi="Calibri" w:cs="Calibri"/>
+                <w:rFonts w:ascii="Calibri" w:eastAsia="游明朝" w:hAnsi="Calibri" w:cs="Calibri"/>
+                <w:sz w:val="28"/>
+                <w:szCs w:val="28"/>
+                <w:lang w:val="hu-HU"/>
+              </w:rPr>
+            </w:pPr>
+            <w:r>
+              <w:rPr>
+                <w:rFonts w:ascii="Calibri" w:eastAsia="游明朝" w:hAnsi="Calibri" w:cs="Calibri"/>
                 <w:sz w:val="28"/>
                 <w:szCs w:val="28"/>
                 <w:lang w:val="hu-HU"/>
@@ -2565,7 +2676,7 @@
               <w:spacing w:line="360" w:lineRule="auto"/>
               <w:jc w:val="center"/>
               <w:rPr>
-                <w:rFonts w:ascii="Calibri" w:eastAsia="Yu Mincho" w:hAnsi="Calibri" w:cs="Calibri"/>
+                <w:rFonts w:ascii="Calibri" w:eastAsia="游明朝" w:hAnsi="Calibri" w:cs="Calibri"/>
                 <w:b w:val="0"/>
                 <w:bCs w:val="0"/>
                 <w:sz w:val="28"/>
@@ -2575,7 +2686,7 @@
             </w:pPr>
             <w:r>
               <w:rPr>
-                <w:rFonts w:ascii="Calibri" w:eastAsia="Yu Mincho" w:hAnsi="Calibri" w:cs="Calibri"/>
+                <w:rFonts w:ascii="Calibri" w:eastAsia="游明朝" w:hAnsi="Calibri" w:cs="Calibri"/>
                 <w:b w:val="0"/>
                 <w:bCs w:val="0"/>
                 <w:sz w:val="28"/>
@@ -2602,15 +2713,15 @@
               <w:jc w:val="center"/>
               <w:cnfStyle w:val="000000100000" w:firstRow="0" w:lastRow="0" w:firstColumn="0" w:lastColumn="0" w:oddVBand="0" w:evenVBand="0" w:oddHBand="1" w:evenHBand="0" w:firstRowFirstColumn="0" w:firstRowLastColumn="0" w:lastRowFirstColumn="0" w:lastRowLastColumn="0"/>
               <w:rPr>
-                <w:rFonts w:ascii="Calibri" w:eastAsia="Yu Mincho" w:hAnsi="Calibri" w:cs="Calibri"/>
-                <w:sz w:val="28"/>
-                <w:szCs w:val="28"/>
-                <w:lang w:val="hu-HU"/>
-              </w:rPr>
-            </w:pPr>
-            <w:r>
-              <w:rPr>
-                <w:rFonts w:ascii="Calibri" w:eastAsia="Yu Mincho" w:hAnsi="Calibri" w:cs="Calibri"/>
+                <w:rFonts w:ascii="Calibri" w:eastAsia="游明朝" w:hAnsi="Calibri" w:cs="Calibri"/>
+                <w:sz w:val="28"/>
+                <w:szCs w:val="28"/>
+                <w:lang w:val="hu-HU"/>
+              </w:rPr>
+            </w:pPr>
+            <w:r>
+              <w:rPr>
+                <w:rFonts w:ascii="Calibri" w:eastAsia="游明朝" w:hAnsi="Calibri" w:cs="Calibri"/>
                 <w:sz w:val="28"/>
                 <w:szCs w:val="28"/>
                 <w:lang w:val="hu-HU"/>
@@ -2635,15 +2746,15 @@
               <w:jc w:val="center"/>
               <w:cnfStyle w:val="000000100000" w:firstRow="0" w:lastRow="0" w:firstColumn="0" w:lastColumn="0" w:oddVBand="0" w:evenVBand="0" w:oddHBand="1" w:evenHBand="0" w:firstRowFirstColumn="0" w:firstRowLastColumn="0" w:lastRowFirstColumn="0" w:lastRowLastColumn="0"/>
               <w:rPr>
-                <w:rFonts w:ascii="Calibri" w:eastAsia="Yu Mincho" w:hAnsi="Calibri" w:cs="Calibri"/>
-                <w:sz w:val="28"/>
-                <w:szCs w:val="28"/>
-                <w:lang w:val="hu-HU"/>
-              </w:rPr>
-            </w:pPr>
-            <w:r>
-              <w:rPr>
-                <w:rFonts w:ascii="Calibri" w:eastAsia="Yu Mincho" w:hAnsi="Calibri" w:cs="Calibri"/>
+                <w:rFonts w:ascii="Calibri" w:eastAsia="游明朝" w:hAnsi="Calibri" w:cs="Calibri"/>
+                <w:sz w:val="28"/>
+                <w:szCs w:val="28"/>
+                <w:lang w:val="hu-HU"/>
+              </w:rPr>
+            </w:pPr>
+            <w:r>
+              <w:rPr>
+                <w:rFonts w:ascii="Calibri" w:eastAsia="游明朝" w:hAnsi="Calibri" w:cs="Calibri"/>
                 <w:sz w:val="28"/>
                 <w:szCs w:val="28"/>
                 <w:lang w:val="hu-HU"/>
@@ -2668,15 +2779,15 @@
               <w:jc w:val="center"/>
               <w:cnfStyle w:val="000000100000" w:firstRow="0" w:lastRow="0" w:firstColumn="0" w:lastColumn="0" w:oddVBand="0" w:evenVBand="0" w:oddHBand="1" w:evenHBand="0" w:firstRowFirstColumn="0" w:firstRowLastColumn="0" w:lastRowFirstColumn="0" w:lastRowLastColumn="0"/>
               <w:rPr>
-                <w:rFonts w:ascii="Calibri" w:eastAsia="Yu Mincho" w:hAnsi="Calibri" w:cs="Calibri"/>
-                <w:sz w:val="28"/>
-                <w:szCs w:val="28"/>
-                <w:lang w:val="hu-HU"/>
-              </w:rPr>
-            </w:pPr>
-            <w:r>
-              <w:rPr>
-                <w:rFonts w:ascii="Calibri" w:eastAsia="Yu Mincho" w:hAnsi="Calibri" w:cs="Calibri"/>
+                <w:rFonts w:ascii="Calibri" w:eastAsia="游明朝" w:hAnsi="Calibri" w:cs="Calibri"/>
+                <w:sz w:val="28"/>
+                <w:szCs w:val="28"/>
+                <w:lang w:val="hu-HU"/>
+              </w:rPr>
+            </w:pPr>
+            <w:r>
+              <w:rPr>
+                <w:rFonts w:ascii="Calibri" w:eastAsia="游明朝" w:hAnsi="Calibri" w:cs="Calibri"/>
                 <w:sz w:val="28"/>
                 <w:szCs w:val="28"/>
                 <w:lang w:val="hu-HU"/>
@@ -2701,15 +2812,15 @@
               <w:jc w:val="center"/>
               <w:cnfStyle w:val="000000100000" w:firstRow="0" w:lastRow="0" w:firstColumn="0" w:lastColumn="0" w:oddVBand="0" w:evenVBand="0" w:oddHBand="1" w:evenHBand="0" w:firstRowFirstColumn="0" w:firstRowLastColumn="0" w:lastRowFirstColumn="0" w:lastRowLastColumn="0"/>
               <w:rPr>
-                <w:rFonts w:ascii="Calibri" w:eastAsia="Yu Mincho" w:hAnsi="Calibri" w:cs="Calibri"/>
-                <w:sz w:val="28"/>
-                <w:szCs w:val="28"/>
-                <w:lang w:val="hu-HU"/>
-              </w:rPr>
-            </w:pPr>
-            <w:r>
-              <w:rPr>
-                <w:rFonts w:ascii="Calibri" w:eastAsia="Yu Mincho" w:hAnsi="Calibri" w:cs="Calibri"/>
+                <w:rFonts w:ascii="Calibri" w:eastAsia="游明朝" w:hAnsi="Calibri" w:cs="Calibri"/>
+                <w:sz w:val="28"/>
+                <w:szCs w:val="28"/>
+                <w:lang w:val="hu-HU"/>
+              </w:rPr>
+            </w:pPr>
+            <w:r>
+              <w:rPr>
+                <w:rFonts w:ascii="Calibri" w:eastAsia="游明朝" w:hAnsi="Calibri" w:cs="Calibri"/>
                 <w:sz w:val="28"/>
                 <w:szCs w:val="28"/>
                 <w:lang w:val="hu-HU"/>
@@ -2741,7 +2852,7 @@
               <w:spacing w:line="360" w:lineRule="auto"/>
               <w:jc w:val="center"/>
               <w:rPr>
-                <w:rFonts w:ascii="Calibri" w:eastAsia="Yu Mincho" w:hAnsi="Calibri" w:cs="Calibri"/>
+                <w:rFonts w:ascii="Calibri" w:eastAsia="游明朝" w:hAnsi="Calibri" w:cs="Calibri"/>
                 <w:b w:val="0"/>
                 <w:bCs w:val="0"/>
                 <w:sz w:val="28"/>
@@ -2751,13 +2862,14 @@
             </w:pPr>
             <w:r>
               <w:rPr>
-                <w:rFonts w:ascii="Calibri" w:eastAsia="Yu Mincho" w:hAnsi="Calibri" w:cs="Calibri"/>
+                <w:rFonts w:ascii="Calibri" w:eastAsia="游明朝" w:hAnsi="Calibri" w:cs="Calibri"/>
                 <w:b w:val="0"/>
                 <w:bCs w:val="0"/>
                 <w:sz w:val="28"/>
                 <w:szCs w:val="28"/>
                 <w:lang w:val="hu-HU"/>
               </w:rPr>
+              <w:lastRenderedPageBreak/>
               <w:t>settlementname</w:t>
             </w:r>
           </w:p>
@@ -2779,15 +2891,15 @@
               <w:jc w:val="center"/>
               <w:cnfStyle w:val="000000000000" w:firstRow="0" w:lastRow="0" w:firstColumn="0" w:lastColumn="0" w:oddVBand="0" w:evenVBand="0" w:oddHBand="0" w:evenHBand="0" w:firstRowFirstColumn="0" w:firstRowLastColumn="0" w:lastRowFirstColumn="0" w:lastRowLastColumn="0"/>
               <w:rPr>
-                <w:rFonts w:ascii="Calibri" w:eastAsia="Yu Mincho" w:hAnsi="Calibri" w:cs="Calibri"/>
-                <w:sz w:val="28"/>
-                <w:szCs w:val="28"/>
-                <w:lang w:val="hu-HU"/>
-              </w:rPr>
-            </w:pPr>
-            <w:r>
-              <w:rPr>
-                <w:rFonts w:ascii="Calibri" w:eastAsia="Yu Mincho" w:hAnsi="Calibri" w:cs="Calibri"/>
+                <w:rFonts w:ascii="Calibri" w:eastAsia="游明朝" w:hAnsi="Calibri" w:cs="Calibri"/>
+                <w:sz w:val="28"/>
+                <w:szCs w:val="28"/>
+                <w:lang w:val="hu-HU"/>
+              </w:rPr>
+            </w:pPr>
+            <w:r>
+              <w:rPr>
+                <w:rFonts w:ascii="Calibri" w:eastAsia="游明朝" w:hAnsi="Calibri" w:cs="Calibri"/>
                 <w:sz w:val="28"/>
                 <w:szCs w:val="28"/>
                 <w:lang w:val="hu-HU"/>
@@ -2813,15 +2925,15 @@
               <w:jc w:val="center"/>
               <w:cnfStyle w:val="000000000000" w:firstRow="0" w:lastRow="0" w:firstColumn="0" w:lastColumn="0" w:oddVBand="0" w:evenVBand="0" w:oddHBand="0" w:evenHBand="0" w:firstRowFirstColumn="0" w:firstRowLastColumn="0" w:lastRowFirstColumn="0" w:lastRowLastColumn="0"/>
               <w:rPr>
-                <w:rFonts w:ascii="Calibri" w:eastAsia="Yu Mincho" w:hAnsi="Calibri" w:cs="Calibri"/>
-                <w:sz w:val="28"/>
-                <w:szCs w:val="28"/>
-                <w:lang w:val="hu-HU"/>
-              </w:rPr>
-            </w:pPr>
-            <w:r>
-              <w:rPr>
-                <w:rFonts w:ascii="Calibri" w:eastAsia="Yu Mincho" w:hAnsi="Calibri" w:cs="Calibri"/>
+                <w:rFonts w:ascii="Calibri" w:eastAsia="游明朝" w:hAnsi="Calibri" w:cs="Calibri"/>
+                <w:sz w:val="28"/>
+                <w:szCs w:val="28"/>
+                <w:lang w:val="hu-HU"/>
+              </w:rPr>
+            </w:pPr>
+            <w:r>
+              <w:rPr>
+                <w:rFonts w:ascii="Calibri" w:eastAsia="游明朝" w:hAnsi="Calibri" w:cs="Calibri"/>
                 <w:sz w:val="28"/>
                 <w:szCs w:val="28"/>
                 <w:lang w:val="hu-HU"/>
@@ -2835,15 +2947,15 @@
               <w:jc w:val="center"/>
               <w:cnfStyle w:val="000000000000" w:firstRow="0" w:lastRow="0" w:firstColumn="0" w:lastColumn="0" w:oddVBand="0" w:evenVBand="0" w:oddHBand="0" w:evenHBand="0" w:firstRowFirstColumn="0" w:firstRowLastColumn="0" w:lastRowFirstColumn="0" w:lastRowLastColumn="0"/>
               <w:rPr>
-                <w:rFonts w:ascii="Calibri" w:eastAsia="Yu Mincho" w:hAnsi="Calibri" w:cs="Calibri"/>
-                <w:sz w:val="28"/>
-                <w:szCs w:val="28"/>
-                <w:lang w:val="hu-HU"/>
-              </w:rPr>
-            </w:pPr>
-            <w:r>
-              <w:rPr>
-                <w:rFonts w:ascii="Calibri" w:eastAsia="Yu Mincho" w:hAnsi="Calibri" w:cs="Calibri"/>
+                <w:rFonts w:ascii="Calibri" w:eastAsia="游明朝" w:hAnsi="Calibri" w:cs="Calibri"/>
+                <w:sz w:val="28"/>
+                <w:szCs w:val="28"/>
+                <w:lang w:val="hu-HU"/>
+              </w:rPr>
+            </w:pPr>
+            <w:r>
+              <w:rPr>
+                <w:rFonts w:ascii="Calibri" w:eastAsia="游明朝" w:hAnsi="Calibri" w:cs="Calibri"/>
                 <w:sz w:val="28"/>
                 <w:szCs w:val="28"/>
                 <w:lang w:val="hu-HU"/>
@@ -2869,7 +2981,7 @@
               <w:jc w:val="center"/>
               <w:cnfStyle w:val="000000000000" w:firstRow="0" w:lastRow="0" w:firstColumn="0" w:lastColumn="0" w:oddVBand="0" w:evenVBand="0" w:oddHBand="0" w:evenHBand="0" w:firstRowFirstColumn="0" w:firstRowLastColumn="0" w:lastRowFirstColumn="0" w:lastRowLastColumn="0"/>
               <w:rPr>
-                <w:rFonts w:ascii="Calibri" w:eastAsia="Yu Mincho" w:hAnsi="Calibri" w:cs="Calibri"/>
+                <w:rFonts w:ascii="Calibri" w:eastAsia="游明朝" w:hAnsi="Calibri" w:cs="Calibri"/>
                 <w:sz w:val="28"/>
                 <w:szCs w:val="28"/>
                 <w:lang w:val="hu-HU"/>
@@ -2894,15 +3006,15 @@
               <w:jc w:val="center"/>
               <w:cnfStyle w:val="000000000000" w:firstRow="0" w:lastRow="0" w:firstColumn="0" w:lastColumn="0" w:oddVBand="0" w:evenVBand="0" w:oddHBand="0" w:evenHBand="0" w:firstRowFirstColumn="0" w:firstRowLastColumn="0" w:lastRowFirstColumn="0" w:lastRowLastColumn="0"/>
               <w:rPr>
-                <w:rFonts w:ascii="Calibri" w:eastAsia="Yu Mincho" w:hAnsi="Calibri" w:cs="Calibri"/>
-                <w:sz w:val="28"/>
-                <w:szCs w:val="28"/>
-                <w:lang w:val="hu-HU"/>
-              </w:rPr>
-            </w:pPr>
-            <w:r>
-              <w:rPr>
-                <w:rFonts w:ascii="Calibri" w:eastAsia="Yu Mincho" w:hAnsi="Calibri" w:cs="Calibri"/>
+                <w:rFonts w:ascii="Calibri" w:eastAsia="游明朝" w:hAnsi="Calibri" w:cs="Calibri"/>
+                <w:sz w:val="28"/>
+                <w:szCs w:val="28"/>
+                <w:lang w:val="hu-HU"/>
+              </w:rPr>
+            </w:pPr>
+            <w:r>
+              <w:rPr>
+                <w:rFonts w:ascii="Calibri" w:eastAsia="游明朝" w:hAnsi="Calibri" w:cs="Calibri"/>
                 <w:sz w:val="28"/>
                 <w:szCs w:val="28"/>
                 <w:lang w:val="hu-HU"/>
@@ -2918,7 +3030,7 @@
         <w:spacing w:line="360" w:lineRule="auto"/>
         <w:jc w:val="both"/>
         <w:rPr>
-          <w:rFonts w:eastAsia="Yu Mincho"/>
+          <w:rFonts w:eastAsia="游明朝"/>
           <w:b/>
           <w:bCs/>
           <w:sz w:val="32"/>
@@ -2928,7 +3040,7 @@
     </w:p>
     <w:p>
       <w:pPr>
-        <w:pStyle w:val="Listaszerbekezds"/>
+        <w:pStyle w:val="ListParagraph"/>
         <w:numPr>
           <w:ilvl w:val="0"/>
           <w:numId w:val="6"/>
@@ -2936,7 +3048,7 @@
         <w:spacing w:before="240" w:line="360" w:lineRule="auto"/>
         <w:jc w:val="both"/>
         <w:rPr>
-          <w:rFonts w:eastAsia="Yu Mincho"/>
+          <w:rFonts w:eastAsia="游明朝"/>
           <w:b/>
           <w:bCs/>
           <w:sz w:val="32"/>
@@ -2945,7 +3057,7 @@
       </w:pPr>
       <w:r>
         <w:rPr>
-          <w:rFonts w:eastAsia="Yu Mincho"/>
+          <w:rFonts w:eastAsia="游明朝"/>
           <w:b/>
           <w:bCs/>
           <w:sz w:val="32"/>
@@ -2956,7 +3068,7 @@
     </w:p>
     <w:tbl>
       <w:tblPr>
-        <w:tblStyle w:val="Tblzatrcsos46jellszn"/>
+        <w:tblStyle w:val="GridTable4-Accent6"/>
         <w:tblW w:w="0" w:type="auto"/>
         <w:jc w:val="center"/>
         <w:tblLook w:val="04A0" w:firstRow="1" w:lastRow="0" w:firstColumn="1" w:lastColumn="0" w:noHBand="0" w:noVBand="1"/>
@@ -2991,15 +3103,15 @@
               <w:spacing w:line="360" w:lineRule="auto"/>
               <w:jc w:val="center"/>
               <w:rPr>
-                <w:rFonts w:ascii="Calibri" w:eastAsia="Yu Mincho" w:hAnsi="Calibri" w:cs="Calibri"/>
-                <w:sz w:val="28"/>
-                <w:szCs w:val="28"/>
-                <w:lang w:val="hu-HU"/>
-              </w:rPr>
-            </w:pPr>
-            <w:r>
-              <w:rPr>
-                <w:rFonts w:ascii="Calibri" w:eastAsia="Yu Mincho" w:hAnsi="Calibri" w:cs="Calibri"/>
+                <w:rFonts w:ascii="Calibri" w:eastAsia="游明朝" w:hAnsi="Calibri" w:cs="Calibri"/>
+                <w:sz w:val="28"/>
+                <w:szCs w:val="28"/>
+                <w:lang w:val="hu-HU"/>
+              </w:rPr>
+            </w:pPr>
+            <w:r>
+              <w:rPr>
+                <w:rFonts w:ascii="Calibri" w:eastAsia="游明朝" w:hAnsi="Calibri" w:cs="Calibri"/>
                 <w:sz w:val="28"/>
                 <w:szCs w:val="28"/>
                 <w:lang w:val="hu-HU"/>
@@ -3024,15 +3136,15 @@
               <w:jc w:val="both"/>
               <w:cnfStyle w:val="100000000000" w:firstRow="1" w:lastRow="0" w:firstColumn="0" w:lastColumn="0" w:oddVBand="0" w:evenVBand="0" w:oddHBand="0" w:evenHBand="0" w:firstRowFirstColumn="0" w:firstRowLastColumn="0" w:lastRowFirstColumn="0" w:lastRowLastColumn="0"/>
               <w:rPr>
-                <w:rFonts w:ascii="Calibri" w:eastAsia="Yu Mincho" w:hAnsi="Calibri" w:cs="Calibri"/>
-                <w:sz w:val="28"/>
-                <w:szCs w:val="28"/>
-                <w:lang w:val="hu-HU"/>
-              </w:rPr>
-            </w:pPr>
-            <w:r>
-              <w:rPr>
-                <w:rFonts w:ascii="Calibri" w:eastAsia="Yu Mincho" w:hAnsi="Calibri" w:cs="Calibri"/>
+                <w:rFonts w:ascii="Calibri" w:eastAsia="游明朝" w:hAnsi="Calibri" w:cs="Calibri"/>
+                <w:sz w:val="28"/>
+                <w:szCs w:val="28"/>
+                <w:lang w:val="hu-HU"/>
+              </w:rPr>
+            </w:pPr>
+            <w:r>
+              <w:rPr>
+                <w:rFonts w:ascii="Calibri" w:eastAsia="游明朝" w:hAnsi="Calibri" w:cs="Calibri"/>
                 <w:sz w:val="28"/>
                 <w:szCs w:val="28"/>
                 <w:lang w:val="hu-HU"/>
@@ -3057,15 +3169,15 @@
               <w:jc w:val="center"/>
               <w:cnfStyle w:val="100000000000" w:firstRow="1" w:lastRow="0" w:firstColumn="0" w:lastColumn="0" w:oddVBand="0" w:evenVBand="0" w:oddHBand="0" w:evenHBand="0" w:firstRowFirstColumn="0" w:firstRowLastColumn="0" w:lastRowFirstColumn="0" w:lastRowLastColumn="0"/>
               <w:rPr>
-                <w:rFonts w:ascii="Calibri" w:eastAsia="Yu Mincho" w:hAnsi="Calibri" w:cs="Calibri"/>
-                <w:sz w:val="28"/>
-                <w:szCs w:val="28"/>
-                <w:lang w:val="hu-HU"/>
-              </w:rPr>
-            </w:pPr>
-            <w:r>
-              <w:rPr>
-                <w:rFonts w:ascii="Calibri" w:eastAsia="Yu Mincho" w:hAnsi="Calibri" w:cs="Calibri"/>
+                <w:rFonts w:ascii="Calibri" w:eastAsia="游明朝" w:hAnsi="Calibri" w:cs="Calibri"/>
+                <w:sz w:val="28"/>
+                <w:szCs w:val="28"/>
+                <w:lang w:val="hu-HU"/>
+              </w:rPr>
+            </w:pPr>
+            <w:r>
+              <w:rPr>
+                <w:rFonts w:ascii="Calibri" w:eastAsia="游明朝" w:hAnsi="Calibri" w:cs="Calibri"/>
                 <w:sz w:val="28"/>
                 <w:szCs w:val="28"/>
                 <w:lang w:val="hu-HU"/>
@@ -3090,15 +3202,15 @@
               <w:jc w:val="center"/>
               <w:cnfStyle w:val="100000000000" w:firstRow="1" w:lastRow="0" w:firstColumn="0" w:lastColumn="0" w:oddVBand="0" w:evenVBand="0" w:oddHBand="0" w:evenHBand="0" w:firstRowFirstColumn="0" w:firstRowLastColumn="0" w:lastRowFirstColumn="0" w:lastRowLastColumn="0"/>
               <w:rPr>
-                <w:rFonts w:ascii="Calibri" w:eastAsia="Yu Mincho" w:hAnsi="Calibri" w:cs="Calibri"/>
-                <w:sz w:val="28"/>
-                <w:szCs w:val="28"/>
-                <w:lang w:val="hu-HU"/>
-              </w:rPr>
-            </w:pPr>
-            <w:r>
-              <w:rPr>
-                <w:rFonts w:ascii="Calibri" w:eastAsia="Yu Mincho" w:hAnsi="Calibri" w:cs="Calibri"/>
+                <w:rFonts w:ascii="Calibri" w:eastAsia="游明朝" w:hAnsi="Calibri" w:cs="Calibri"/>
+                <w:sz w:val="28"/>
+                <w:szCs w:val="28"/>
+                <w:lang w:val="hu-HU"/>
+              </w:rPr>
+            </w:pPr>
+            <w:r>
+              <w:rPr>
+                <w:rFonts w:ascii="Calibri" w:eastAsia="游明朝" w:hAnsi="Calibri" w:cs="Calibri"/>
                 <w:sz w:val="28"/>
                 <w:szCs w:val="28"/>
                 <w:lang w:val="hu-HU"/>
@@ -3123,15 +3235,15 @@
               <w:jc w:val="center"/>
               <w:cnfStyle w:val="100000000000" w:firstRow="1" w:lastRow="0" w:firstColumn="0" w:lastColumn="0" w:oddVBand="0" w:evenVBand="0" w:oddHBand="0" w:evenHBand="0" w:firstRowFirstColumn="0" w:firstRowLastColumn="0" w:lastRowFirstColumn="0" w:lastRowLastColumn="0"/>
               <w:rPr>
-                <w:rFonts w:ascii="Calibri" w:eastAsia="Yu Mincho" w:hAnsi="Calibri" w:cs="Calibri"/>
-                <w:sz w:val="28"/>
-                <w:szCs w:val="28"/>
-                <w:lang w:val="hu-HU"/>
-              </w:rPr>
-            </w:pPr>
-            <w:r>
-              <w:rPr>
-                <w:rFonts w:ascii="Calibri" w:eastAsia="Yu Mincho" w:hAnsi="Calibri" w:cs="Calibri"/>
+                <w:rFonts w:ascii="Calibri" w:eastAsia="游明朝" w:hAnsi="Calibri" w:cs="Calibri"/>
+                <w:sz w:val="28"/>
+                <w:szCs w:val="28"/>
+                <w:lang w:val="hu-HU"/>
+              </w:rPr>
+            </w:pPr>
+            <w:r>
+              <w:rPr>
+                <w:rFonts w:ascii="Calibri" w:eastAsia="游明朝" w:hAnsi="Calibri" w:cs="Calibri"/>
                 <w:sz w:val="28"/>
                 <w:szCs w:val="28"/>
                 <w:lang w:val="hu-HU"/>
@@ -3163,7 +3275,7 @@
               <w:spacing w:line="360" w:lineRule="auto"/>
               <w:jc w:val="center"/>
               <w:rPr>
-                <w:rFonts w:ascii="Calibri" w:eastAsia="Yu Mincho" w:hAnsi="Calibri" w:cs="Calibri"/>
+                <w:rFonts w:ascii="Calibri" w:eastAsia="游明朝" w:hAnsi="Calibri" w:cs="Calibri"/>
                 <w:b w:val="0"/>
                 <w:bCs w:val="0"/>
                 <w:sz w:val="28"/>
@@ -3173,7 +3285,7 @@
             </w:pPr>
             <w:r>
               <w:rPr>
-                <w:rFonts w:ascii="Calibri" w:eastAsia="Yu Mincho" w:hAnsi="Calibri" w:cs="Calibri"/>
+                <w:rFonts w:ascii="Calibri" w:eastAsia="游明朝" w:hAnsi="Calibri" w:cs="Calibri"/>
                 <w:b w:val="0"/>
                 <w:bCs w:val="0"/>
                 <w:sz w:val="28"/>
@@ -3200,15 +3312,15 @@
               <w:jc w:val="both"/>
               <w:cnfStyle w:val="000000100000" w:firstRow="0" w:lastRow="0" w:firstColumn="0" w:lastColumn="0" w:oddVBand="0" w:evenVBand="0" w:oddHBand="1" w:evenHBand="0" w:firstRowFirstColumn="0" w:firstRowLastColumn="0" w:lastRowFirstColumn="0" w:lastRowLastColumn="0"/>
               <w:rPr>
-                <w:rFonts w:ascii="Calibri" w:eastAsia="Yu Mincho" w:hAnsi="Calibri" w:cs="Calibri"/>
-                <w:sz w:val="28"/>
-                <w:szCs w:val="28"/>
-                <w:lang w:val="hu-HU"/>
-              </w:rPr>
-            </w:pPr>
-            <w:r>
-              <w:rPr>
-                <w:rFonts w:ascii="Calibri" w:eastAsia="Yu Mincho" w:hAnsi="Calibri" w:cs="Calibri"/>
+                <w:rFonts w:ascii="Calibri" w:eastAsia="游明朝" w:hAnsi="Calibri" w:cs="Calibri"/>
+                <w:sz w:val="28"/>
+                <w:szCs w:val="28"/>
+                <w:lang w:val="hu-HU"/>
+              </w:rPr>
+            </w:pPr>
+            <w:r>
+              <w:rPr>
+                <w:rFonts w:ascii="Calibri" w:eastAsia="游明朝" w:hAnsi="Calibri" w:cs="Calibri"/>
                 <w:sz w:val="28"/>
                 <w:szCs w:val="28"/>
                 <w:lang w:val="hu-HU"/>
@@ -3233,15 +3345,15 @@
               <w:jc w:val="center"/>
               <w:cnfStyle w:val="000000100000" w:firstRow="0" w:lastRow="0" w:firstColumn="0" w:lastColumn="0" w:oddVBand="0" w:evenVBand="0" w:oddHBand="1" w:evenHBand="0" w:firstRowFirstColumn="0" w:firstRowLastColumn="0" w:lastRowFirstColumn="0" w:lastRowLastColumn="0"/>
               <w:rPr>
-                <w:rFonts w:ascii="Calibri" w:eastAsia="Yu Mincho" w:hAnsi="Calibri" w:cs="Calibri"/>
-                <w:sz w:val="28"/>
-                <w:szCs w:val="28"/>
-                <w:lang w:val="hu-HU"/>
-              </w:rPr>
-            </w:pPr>
-            <w:r>
-              <w:rPr>
-                <w:rFonts w:ascii="Calibri" w:eastAsia="Yu Mincho" w:hAnsi="Calibri" w:cs="Calibri"/>
+                <w:rFonts w:ascii="Calibri" w:eastAsia="游明朝" w:hAnsi="Calibri" w:cs="Calibri"/>
+                <w:sz w:val="28"/>
+                <w:szCs w:val="28"/>
+                <w:lang w:val="hu-HU"/>
+              </w:rPr>
+            </w:pPr>
+            <w:r>
+              <w:rPr>
+                <w:rFonts w:ascii="Calibri" w:eastAsia="游明朝" w:hAnsi="Calibri" w:cs="Calibri"/>
                 <w:sz w:val="28"/>
                 <w:szCs w:val="28"/>
                 <w:lang w:val="hu-HU"/>
@@ -3266,15 +3378,15 @@
               <w:jc w:val="center"/>
               <w:cnfStyle w:val="000000100000" w:firstRow="0" w:lastRow="0" w:firstColumn="0" w:lastColumn="0" w:oddVBand="0" w:evenVBand="0" w:oddHBand="1" w:evenHBand="0" w:firstRowFirstColumn="0" w:firstRowLastColumn="0" w:lastRowFirstColumn="0" w:lastRowLastColumn="0"/>
               <w:rPr>
-                <w:rFonts w:ascii="Calibri" w:eastAsia="Yu Mincho" w:hAnsi="Calibri" w:cs="Calibri"/>
-                <w:sz w:val="28"/>
-                <w:szCs w:val="28"/>
-                <w:lang w:val="hu-HU"/>
-              </w:rPr>
-            </w:pPr>
-            <w:r>
-              <w:rPr>
-                <w:rFonts w:ascii="Calibri" w:eastAsia="Yu Mincho" w:hAnsi="Calibri" w:cs="Calibri"/>
+                <w:rFonts w:ascii="Calibri" w:eastAsia="游明朝" w:hAnsi="Calibri" w:cs="Calibri"/>
+                <w:sz w:val="28"/>
+                <w:szCs w:val="28"/>
+                <w:lang w:val="hu-HU"/>
+              </w:rPr>
+            </w:pPr>
+            <w:r>
+              <w:rPr>
+                <w:rFonts w:ascii="Calibri" w:eastAsia="游明朝" w:hAnsi="Calibri" w:cs="Calibri"/>
                 <w:sz w:val="28"/>
                 <w:szCs w:val="28"/>
                 <w:lang w:val="hu-HU"/>
@@ -3299,15 +3411,15 @@
               <w:jc w:val="center"/>
               <w:cnfStyle w:val="000000100000" w:firstRow="0" w:lastRow="0" w:firstColumn="0" w:lastColumn="0" w:oddVBand="0" w:evenVBand="0" w:oddHBand="1" w:evenHBand="0" w:firstRowFirstColumn="0" w:firstRowLastColumn="0" w:lastRowFirstColumn="0" w:lastRowLastColumn="0"/>
               <w:rPr>
-                <w:rFonts w:ascii="Calibri" w:eastAsia="Yu Mincho" w:hAnsi="Calibri" w:cs="Calibri"/>
-                <w:sz w:val="28"/>
-                <w:szCs w:val="28"/>
-                <w:lang w:val="hu-HU"/>
-              </w:rPr>
-            </w:pPr>
-            <w:r>
-              <w:rPr>
-                <w:rFonts w:ascii="Calibri" w:eastAsia="Yu Mincho" w:hAnsi="Calibri" w:cs="Calibri"/>
+                <w:rFonts w:ascii="Calibri" w:eastAsia="游明朝" w:hAnsi="Calibri" w:cs="Calibri"/>
+                <w:sz w:val="28"/>
+                <w:szCs w:val="28"/>
+                <w:lang w:val="hu-HU"/>
+              </w:rPr>
+            </w:pPr>
+            <w:r>
+              <w:rPr>
+                <w:rFonts w:ascii="Calibri" w:eastAsia="游明朝" w:hAnsi="Calibri" w:cs="Calibri"/>
                 <w:sz w:val="28"/>
                 <w:szCs w:val="28"/>
                 <w:lang w:val="hu-HU"/>
@@ -3339,7 +3451,7 @@
               <w:spacing w:line="360" w:lineRule="auto"/>
               <w:jc w:val="center"/>
               <w:rPr>
-                <w:rFonts w:ascii="Calibri" w:eastAsia="Yu Mincho" w:hAnsi="Calibri" w:cs="Calibri"/>
+                <w:rFonts w:ascii="Calibri" w:eastAsia="游明朝" w:hAnsi="Calibri" w:cs="Calibri"/>
                 <w:b w:val="0"/>
                 <w:bCs w:val="0"/>
                 <w:sz w:val="28"/>
@@ -3349,14 +3461,13 @@
             </w:pPr>
             <w:r>
               <w:rPr>
-                <w:rFonts w:ascii="Calibri" w:eastAsia="Yu Mincho" w:hAnsi="Calibri" w:cs="Calibri"/>
+                <w:rFonts w:ascii="Calibri" w:eastAsia="游明朝" w:hAnsi="Calibri" w:cs="Calibri"/>
                 <w:b w:val="0"/>
                 <w:bCs w:val="0"/>
                 <w:sz w:val="28"/>
                 <w:szCs w:val="28"/>
                 <w:lang w:val="hu-HU"/>
               </w:rPr>
-              <w:lastRenderedPageBreak/>
               <w:t>zipcode</w:t>
             </w:r>
           </w:p>
@@ -3378,15 +3489,15 @@
               <w:jc w:val="both"/>
               <w:cnfStyle w:val="000000000000" w:firstRow="0" w:lastRow="0" w:firstColumn="0" w:lastColumn="0" w:oddVBand="0" w:evenVBand="0" w:oddHBand="0" w:evenHBand="0" w:firstRowFirstColumn="0" w:firstRowLastColumn="0" w:lastRowFirstColumn="0" w:lastRowLastColumn="0"/>
               <w:rPr>
-                <w:rFonts w:ascii="Calibri" w:eastAsia="Yu Mincho" w:hAnsi="Calibri" w:cs="Calibri"/>
-                <w:sz w:val="28"/>
-                <w:szCs w:val="28"/>
-                <w:lang w:val="hu-HU"/>
-              </w:rPr>
-            </w:pPr>
-            <w:r>
-              <w:rPr>
-                <w:rFonts w:ascii="Calibri" w:eastAsia="Yu Mincho" w:hAnsi="Calibri" w:cs="Calibri"/>
+                <w:rFonts w:ascii="Calibri" w:eastAsia="游明朝" w:hAnsi="Calibri" w:cs="Calibri"/>
+                <w:sz w:val="28"/>
+                <w:szCs w:val="28"/>
+                <w:lang w:val="hu-HU"/>
+              </w:rPr>
+            </w:pPr>
+            <w:r>
+              <w:rPr>
+                <w:rFonts w:ascii="Calibri" w:eastAsia="游明朝" w:hAnsi="Calibri" w:cs="Calibri"/>
                 <w:sz w:val="28"/>
                 <w:szCs w:val="28"/>
                 <w:lang w:val="hu-HU"/>
@@ -3395,7 +3506,7 @@
             </w:r>
             <w:r>
               <w:rPr>
-                <w:rFonts w:ascii="Calibri" w:eastAsia="Yu Mincho" w:hAnsi="Calibri" w:cs="Calibri"/>
+                <w:rFonts w:ascii="Calibri" w:eastAsia="游明朝" w:hAnsi="Calibri" w:cs="Calibri"/>
                 <w:sz w:val="28"/>
                 <w:szCs w:val="28"/>
                 <w:lang w:val="hu-HU"/>
@@ -3409,15 +3520,15 @@
               <w:jc w:val="both"/>
               <w:cnfStyle w:val="000000000000" w:firstRow="0" w:lastRow="0" w:firstColumn="0" w:lastColumn="0" w:oddVBand="0" w:evenVBand="0" w:oddHBand="0" w:evenHBand="0" w:firstRowFirstColumn="0" w:firstRowLastColumn="0" w:lastRowFirstColumn="0" w:lastRowLastColumn="0"/>
               <w:rPr>
-                <w:rFonts w:ascii="Calibri" w:eastAsia="Yu Mincho" w:hAnsi="Calibri" w:cs="Calibri"/>
-                <w:sz w:val="28"/>
-                <w:szCs w:val="28"/>
-                <w:lang w:val="hu-HU"/>
-              </w:rPr>
-            </w:pPr>
-            <w:r>
-              <w:rPr>
-                <w:rFonts w:ascii="Calibri" w:eastAsia="Yu Mincho" w:hAnsi="Calibri" w:cs="Calibri"/>
+                <w:rFonts w:ascii="Calibri" w:eastAsia="游明朝" w:hAnsi="Calibri" w:cs="Calibri"/>
+                <w:sz w:val="28"/>
+                <w:szCs w:val="28"/>
+                <w:lang w:val="hu-HU"/>
+              </w:rPr>
+            </w:pPr>
+            <w:r>
+              <w:rPr>
+                <w:rFonts w:ascii="Calibri" w:eastAsia="游明朝" w:hAnsi="Calibri" w:cs="Calibri"/>
                 <w:sz w:val="28"/>
                 <w:szCs w:val="28"/>
                 <w:lang w:val="hu-HU"/>
@@ -3426,7 +3537,7 @@
             </w:r>
             <w:r>
               <w:rPr>
-                <w:rFonts w:ascii="Calibri" w:eastAsia="Yu Mincho" w:hAnsi="Calibri" w:cs="Calibri"/>
+                <w:rFonts w:ascii="Calibri" w:eastAsia="游明朝" w:hAnsi="Calibri" w:cs="Calibri"/>
                 <w:sz w:val="28"/>
                 <w:szCs w:val="28"/>
                 <w:lang w:val="hu-HU"/>
@@ -3452,15 +3563,15 @@
               <w:jc w:val="center"/>
               <w:cnfStyle w:val="000000000000" w:firstRow="0" w:lastRow="0" w:firstColumn="0" w:lastColumn="0" w:oddVBand="0" w:evenVBand="0" w:oddHBand="0" w:evenHBand="0" w:firstRowFirstColumn="0" w:firstRowLastColumn="0" w:lastRowFirstColumn="0" w:lastRowLastColumn="0"/>
               <w:rPr>
-                <w:rFonts w:ascii="Calibri" w:eastAsia="Yu Mincho" w:hAnsi="Calibri" w:cs="Calibri"/>
-                <w:sz w:val="28"/>
-                <w:szCs w:val="28"/>
-                <w:lang w:val="hu-HU"/>
-              </w:rPr>
-            </w:pPr>
-            <w:r>
-              <w:rPr>
-                <w:rFonts w:ascii="Calibri" w:eastAsia="Yu Mincho" w:hAnsi="Calibri" w:cs="Calibri"/>
+                <w:rFonts w:ascii="Calibri" w:eastAsia="游明朝" w:hAnsi="Calibri" w:cs="Calibri"/>
+                <w:sz w:val="28"/>
+                <w:szCs w:val="28"/>
+                <w:lang w:val="hu-HU"/>
+              </w:rPr>
+            </w:pPr>
+            <w:r>
+              <w:rPr>
+                <w:rFonts w:ascii="Calibri" w:eastAsia="游明朝" w:hAnsi="Calibri" w:cs="Calibri"/>
                 <w:sz w:val="28"/>
                 <w:szCs w:val="28"/>
                 <w:lang w:val="hu-HU"/>
@@ -3486,15 +3597,15 @@
               <w:jc w:val="center"/>
               <w:cnfStyle w:val="000000000000" w:firstRow="0" w:lastRow="0" w:firstColumn="0" w:lastColumn="0" w:oddVBand="0" w:evenVBand="0" w:oddHBand="0" w:evenHBand="0" w:firstRowFirstColumn="0" w:firstRowLastColumn="0" w:lastRowFirstColumn="0" w:lastRowLastColumn="0"/>
               <w:rPr>
-                <w:rFonts w:ascii="Calibri" w:eastAsia="Yu Mincho" w:hAnsi="Calibri" w:cs="Calibri"/>
-                <w:sz w:val="28"/>
-                <w:szCs w:val="28"/>
-                <w:lang w:val="hu-HU"/>
-              </w:rPr>
-            </w:pPr>
-            <w:r>
-              <w:rPr>
-                <w:rFonts w:ascii="Calibri" w:eastAsia="Yu Mincho" w:hAnsi="Calibri" w:cs="Calibri"/>
+                <w:rFonts w:ascii="Calibri" w:eastAsia="游明朝" w:hAnsi="Calibri" w:cs="Calibri"/>
+                <w:sz w:val="28"/>
+                <w:szCs w:val="28"/>
+                <w:lang w:val="hu-HU"/>
+              </w:rPr>
+            </w:pPr>
+            <w:r>
+              <w:rPr>
+                <w:rFonts w:ascii="Calibri" w:eastAsia="游明朝" w:hAnsi="Calibri" w:cs="Calibri"/>
                 <w:sz w:val="28"/>
                 <w:szCs w:val="28"/>
                 <w:lang w:val="hu-HU"/>
@@ -3520,15 +3631,15 @@
               <w:jc w:val="center"/>
               <w:cnfStyle w:val="000000000000" w:firstRow="0" w:lastRow="0" w:firstColumn="0" w:lastColumn="0" w:oddVBand="0" w:evenVBand="0" w:oddHBand="0" w:evenHBand="0" w:firstRowFirstColumn="0" w:firstRowLastColumn="0" w:lastRowFirstColumn="0" w:lastRowLastColumn="0"/>
               <w:rPr>
-                <w:rFonts w:ascii="Calibri" w:eastAsia="Yu Mincho" w:hAnsi="Calibri" w:cs="Calibri"/>
-                <w:sz w:val="28"/>
-                <w:szCs w:val="28"/>
-                <w:lang w:val="hu-HU"/>
-              </w:rPr>
-            </w:pPr>
-            <w:r>
-              <w:rPr>
-                <w:rFonts w:ascii="Calibri" w:eastAsia="Yu Mincho" w:hAnsi="Calibri" w:cs="Calibri"/>
+                <w:rFonts w:ascii="Calibri" w:eastAsia="游明朝" w:hAnsi="Calibri" w:cs="Calibri"/>
+                <w:sz w:val="28"/>
+                <w:szCs w:val="28"/>
+                <w:lang w:val="hu-HU"/>
+              </w:rPr>
+            </w:pPr>
+            <w:r>
+              <w:rPr>
+                <w:rFonts w:ascii="Calibri" w:eastAsia="游明朝" w:hAnsi="Calibri" w:cs="Calibri"/>
                 <w:sz w:val="28"/>
                 <w:szCs w:val="28"/>
                 <w:lang w:val="hu-HU"/>
@@ -3560,7 +3671,7 @@
               <w:spacing w:line="360" w:lineRule="auto"/>
               <w:jc w:val="center"/>
               <w:rPr>
-                <w:rFonts w:ascii="Calibri" w:eastAsia="Yu Mincho" w:hAnsi="Calibri" w:cs="Calibri"/>
+                <w:rFonts w:ascii="Calibri" w:eastAsia="游明朝" w:hAnsi="Calibri" w:cs="Calibri"/>
                 <w:b w:val="0"/>
                 <w:bCs w:val="0"/>
                 <w:sz w:val="28"/>
@@ -3570,7 +3681,7 @@
             </w:pPr>
             <w:r>
               <w:rPr>
-                <w:rFonts w:ascii="Calibri" w:eastAsia="Yu Mincho" w:hAnsi="Calibri" w:cs="Calibri"/>
+                <w:rFonts w:ascii="Calibri" w:eastAsia="游明朝" w:hAnsi="Calibri" w:cs="Calibri"/>
                 <w:b w:val="0"/>
                 <w:bCs w:val="0"/>
                 <w:sz w:val="28"/>
@@ -3597,15 +3708,15 @@
               <w:jc w:val="both"/>
               <w:cnfStyle w:val="000000100000" w:firstRow="0" w:lastRow="0" w:firstColumn="0" w:lastColumn="0" w:oddVBand="0" w:evenVBand="0" w:oddHBand="1" w:evenHBand="0" w:firstRowFirstColumn="0" w:firstRowLastColumn="0" w:lastRowFirstColumn="0" w:lastRowLastColumn="0"/>
               <w:rPr>
-                <w:rFonts w:ascii="Calibri" w:eastAsia="Yu Mincho" w:hAnsi="Calibri" w:cs="Calibri"/>
-                <w:sz w:val="28"/>
-                <w:szCs w:val="28"/>
-                <w:lang w:val="hu-HU"/>
-              </w:rPr>
-            </w:pPr>
-            <w:r>
-              <w:rPr>
-                <w:rFonts w:ascii="Calibri" w:eastAsia="Yu Mincho" w:hAnsi="Calibri" w:cs="Calibri"/>
+                <w:rFonts w:ascii="Calibri" w:eastAsia="游明朝" w:hAnsi="Calibri" w:cs="Calibri"/>
+                <w:sz w:val="28"/>
+                <w:szCs w:val="28"/>
+                <w:lang w:val="hu-HU"/>
+              </w:rPr>
+            </w:pPr>
+            <w:r>
+              <w:rPr>
+                <w:rFonts w:ascii="Calibri" w:eastAsia="游明朝" w:hAnsi="Calibri" w:cs="Calibri"/>
                 <w:sz w:val="28"/>
                 <w:szCs w:val="28"/>
                 <w:lang w:val="hu-HU"/>
@@ -3630,15 +3741,15 @@
               <w:jc w:val="center"/>
               <w:cnfStyle w:val="000000100000" w:firstRow="0" w:lastRow="0" w:firstColumn="0" w:lastColumn="0" w:oddVBand="0" w:evenVBand="0" w:oddHBand="1" w:evenHBand="0" w:firstRowFirstColumn="0" w:firstRowLastColumn="0" w:lastRowFirstColumn="0" w:lastRowLastColumn="0"/>
               <w:rPr>
-                <w:rFonts w:ascii="Calibri" w:eastAsia="Yu Mincho" w:hAnsi="Calibri" w:cs="Calibri"/>
-                <w:sz w:val="28"/>
-                <w:szCs w:val="28"/>
-                <w:lang w:val="hu-HU"/>
-              </w:rPr>
-            </w:pPr>
-            <w:r>
-              <w:rPr>
-                <w:rFonts w:ascii="Calibri" w:eastAsia="Yu Mincho" w:hAnsi="Calibri" w:cs="Calibri"/>
+                <w:rFonts w:ascii="Calibri" w:eastAsia="游明朝" w:hAnsi="Calibri" w:cs="Calibri"/>
+                <w:sz w:val="28"/>
+                <w:szCs w:val="28"/>
+                <w:lang w:val="hu-HU"/>
+              </w:rPr>
+            </w:pPr>
+            <w:r>
+              <w:rPr>
+                <w:rFonts w:ascii="Calibri" w:eastAsia="游明朝" w:hAnsi="Calibri" w:cs="Calibri"/>
                 <w:sz w:val="28"/>
                 <w:szCs w:val="28"/>
                 <w:lang w:val="hu-HU"/>
@@ -3663,7 +3774,7 @@
               <w:jc w:val="center"/>
               <w:cnfStyle w:val="000000100000" w:firstRow="0" w:lastRow="0" w:firstColumn="0" w:lastColumn="0" w:oddVBand="0" w:evenVBand="0" w:oddHBand="1" w:evenHBand="0" w:firstRowFirstColumn="0" w:firstRowLastColumn="0" w:lastRowFirstColumn="0" w:lastRowLastColumn="0"/>
               <w:rPr>
-                <w:rFonts w:ascii="Calibri" w:eastAsia="Yu Mincho" w:hAnsi="Calibri" w:cs="Calibri"/>
+                <w:rFonts w:ascii="Calibri" w:eastAsia="游明朝" w:hAnsi="Calibri" w:cs="Calibri"/>
                 <w:sz w:val="28"/>
                 <w:szCs w:val="28"/>
                 <w:lang w:val="hu-HU"/>
@@ -3687,7 +3798,7 @@
               <w:jc w:val="center"/>
               <w:cnfStyle w:val="000000100000" w:firstRow="0" w:lastRow="0" w:firstColumn="0" w:lastColumn="0" w:oddVBand="0" w:evenVBand="0" w:oddHBand="1" w:evenHBand="0" w:firstRowFirstColumn="0" w:firstRowLastColumn="0" w:lastRowFirstColumn="0" w:lastRowLastColumn="0"/>
               <w:rPr>
-                <w:rFonts w:ascii="Calibri" w:eastAsia="Yu Mincho" w:hAnsi="Calibri" w:cs="Calibri"/>
+                <w:rFonts w:ascii="Calibri" w:eastAsia="游明朝" w:hAnsi="Calibri" w:cs="Calibri"/>
                 <w:sz w:val="28"/>
                 <w:szCs w:val="28"/>
                 <w:lang w:val="hu-HU"/>
@@ -3718,7 +3829,7 @@
               <w:spacing w:line="360" w:lineRule="auto"/>
               <w:jc w:val="center"/>
               <w:rPr>
-                <w:rFonts w:ascii="Calibri" w:eastAsia="Yu Mincho" w:hAnsi="Calibri" w:cs="Calibri"/>
+                <w:rFonts w:ascii="Calibri" w:eastAsia="游明朝" w:hAnsi="Calibri" w:cs="Calibri"/>
                 <w:b w:val="0"/>
                 <w:bCs w:val="0"/>
                 <w:sz w:val="28"/>
@@ -3728,7 +3839,7 @@
             </w:pPr>
             <w:r>
               <w:rPr>
-                <w:rFonts w:ascii="Calibri" w:eastAsia="Yu Mincho" w:hAnsi="Calibri" w:cs="Calibri"/>
+                <w:rFonts w:ascii="Calibri" w:eastAsia="游明朝" w:hAnsi="Calibri" w:cs="Calibri"/>
                 <w:b w:val="0"/>
                 <w:bCs w:val="0"/>
                 <w:sz w:val="28"/>
@@ -3756,15 +3867,15 @@
               <w:jc w:val="both"/>
               <w:cnfStyle w:val="000000000000" w:firstRow="0" w:lastRow="0" w:firstColumn="0" w:lastColumn="0" w:oddVBand="0" w:evenVBand="0" w:oddHBand="0" w:evenHBand="0" w:firstRowFirstColumn="0" w:firstRowLastColumn="0" w:lastRowFirstColumn="0" w:lastRowLastColumn="0"/>
               <w:rPr>
-                <w:rFonts w:ascii="Calibri" w:eastAsia="Yu Mincho" w:hAnsi="Calibri" w:cs="Calibri"/>
-                <w:sz w:val="28"/>
-                <w:szCs w:val="28"/>
-                <w:lang w:val="hu-HU"/>
-              </w:rPr>
-            </w:pPr>
-            <w:r>
-              <w:rPr>
-                <w:rFonts w:ascii="Calibri" w:eastAsia="Yu Mincho" w:hAnsi="Calibri" w:cs="Calibri"/>
+                <w:rFonts w:ascii="Calibri" w:eastAsia="游明朝" w:hAnsi="Calibri" w:cs="Calibri"/>
+                <w:sz w:val="28"/>
+                <w:szCs w:val="28"/>
+                <w:lang w:val="hu-HU"/>
+              </w:rPr>
+            </w:pPr>
+            <w:r>
+              <w:rPr>
+                <w:rFonts w:ascii="Calibri" w:eastAsia="游明朝" w:hAnsi="Calibri" w:cs="Calibri"/>
                 <w:sz w:val="28"/>
                 <w:szCs w:val="28"/>
                 <w:lang w:val="hu-HU"/>
@@ -3790,15 +3901,15 @@
               <w:jc w:val="center"/>
               <w:cnfStyle w:val="000000000000" w:firstRow="0" w:lastRow="0" w:firstColumn="0" w:lastColumn="0" w:oddVBand="0" w:evenVBand="0" w:oddHBand="0" w:evenHBand="0" w:firstRowFirstColumn="0" w:firstRowLastColumn="0" w:lastRowFirstColumn="0" w:lastRowLastColumn="0"/>
               <w:rPr>
-                <w:rFonts w:ascii="Calibri" w:eastAsia="Yu Mincho" w:hAnsi="Calibri" w:cs="Calibri"/>
-                <w:sz w:val="28"/>
-                <w:szCs w:val="28"/>
-                <w:lang w:val="hu-HU"/>
-              </w:rPr>
-            </w:pPr>
-            <w:r>
-              <w:rPr>
-                <w:rFonts w:ascii="Calibri" w:eastAsia="Yu Mincho" w:hAnsi="Calibri" w:cs="Calibri"/>
+                <w:rFonts w:ascii="Calibri" w:eastAsia="游明朝" w:hAnsi="Calibri" w:cs="Calibri"/>
+                <w:sz w:val="28"/>
+                <w:szCs w:val="28"/>
+                <w:lang w:val="hu-HU"/>
+              </w:rPr>
+            </w:pPr>
+            <w:r>
+              <w:rPr>
+                <w:rFonts w:ascii="Calibri" w:eastAsia="游明朝" w:hAnsi="Calibri" w:cs="Calibri"/>
                 <w:sz w:val="28"/>
                 <w:szCs w:val="28"/>
                 <w:lang w:val="hu-HU"/>
@@ -3824,7 +3935,7 @@
               <w:jc w:val="center"/>
               <w:cnfStyle w:val="000000000000" w:firstRow="0" w:lastRow="0" w:firstColumn="0" w:lastColumn="0" w:oddVBand="0" w:evenVBand="0" w:oddHBand="0" w:evenHBand="0" w:firstRowFirstColumn="0" w:firstRowLastColumn="0" w:lastRowFirstColumn="0" w:lastRowLastColumn="0"/>
               <w:rPr>
-                <w:rFonts w:ascii="Calibri" w:eastAsia="Yu Mincho" w:hAnsi="Calibri" w:cs="Calibri"/>
+                <w:rFonts w:ascii="Calibri" w:eastAsia="游明朝" w:hAnsi="Calibri" w:cs="Calibri"/>
                 <w:sz w:val="28"/>
                 <w:szCs w:val="28"/>
                 <w:lang w:val="hu-HU"/>
@@ -3849,15 +3960,15 @@
               <w:jc w:val="center"/>
               <w:cnfStyle w:val="000000000000" w:firstRow="0" w:lastRow="0" w:firstColumn="0" w:lastColumn="0" w:oddVBand="0" w:evenVBand="0" w:oddHBand="0" w:evenHBand="0" w:firstRowFirstColumn="0" w:firstRowLastColumn="0" w:lastRowFirstColumn="0" w:lastRowLastColumn="0"/>
               <w:rPr>
-                <w:rFonts w:ascii="Calibri" w:eastAsia="Yu Mincho" w:hAnsi="Calibri" w:cs="Calibri"/>
-                <w:sz w:val="28"/>
-                <w:szCs w:val="28"/>
-                <w:lang w:val="hu-HU"/>
-              </w:rPr>
-            </w:pPr>
-            <w:r>
-              <w:rPr>
-                <w:rFonts w:ascii="Calibri" w:eastAsia="Yu Mincho" w:hAnsi="Calibri" w:cs="Calibri"/>
+                <w:rFonts w:ascii="Calibri" w:eastAsia="游明朝" w:hAnsi="Calibri" w:cs="Calibri"/>
+                <w:sz w:val="28"/>
+                <w:szCs w:val="28"/>
+                <w:lang w:val="hu-HU"/>
+              </w:rPr>
+            </w:pPr>
+            <w:r>
+              <w:rPr>
+                <w:rFonts w:ascii="Calibri" w:eastAsia="游明朝" w:hAnsi="Calibri" w:cs="Calibri"/>
                 <w:sz w:val="28"/>
                 <w:szCs w:val="28"/>
                 <w:lang w:val="hu-HU"/>
@@ -3873,7 +3984,7 @@
         <w:spacing w:before="240" w:line="360" w:lineRule="auto"/>
         <w:jc w:val="both"/>
         <w:rPr>
-          <w:rFonts w:eastAsia="Yu Mincho"/>
+          <w:rFonts w:eastAsia="游明朝"/>
           <w:b/>
           <w:bCs/>
           <w:sz w:val="32"/>
@@ -3884,7 +3995,7 @@
     <w:p>
       <w:pPr>
         <w:rPr>
-          <w:rFonts w:eastAsia="Yu Mincho"/>
+          <w:rFonts w:eastAsia="游明朝"/>
           <w:b/>
           <w:bCs/>
           <w:sz w:val="32"/>
@@ -3893,7 +4004,7 @@
       </w:pPr>
       <w:r>
         <w:rPr>
-          <w:rFonts w:eastAsia="Yu Mincho"/>
+          <w:rFonts w:eastAsia="游明朝"/>
           <w:b/>
           <w:bCs/>
           <w:sz w:val="32"/>
@@ -3904,7 +4015,7 @@
     </w:p>
     <w:p>
       <w:pPr>
-        <w:pStyle w:val="Listaszerbekezds"/>
+        <w:pStyle w:val="ListParagraph"/>
         <w:numPr>
           <w:ilvl w:val="0"/>
           <w:numId w:val="6"/>
@@ -3912,7 +4023,7 @@
         <w:spacing w:before="240" w:line="360" w:lineRule="auto"/>
         <w:jc w:val="both"/>
         <w:rPr>
-          <w:rFonts w:eastAsia="Yu Mincho"/>
+          <w:rFonts w:eastAsia="游明朝"/>
           <w:b/>
           <w:bCs/>
           <w:sz w:val="32"/>
@@ -3921,7 +4032,7 @@
       </w:pPr>
       <w:r>
         <w:rPr>
-          <w:rFonts w:eastAsia="Yu Mincho"/>
+          <w:rFonts w:eastAsia="游明朝"/>
           <w:b/>
           <w:bCs/>
           <w:sz w:val="32"/>
@@ -3933,7 +4044,7 @@
     </w:p>
     <w:tbl>
       <w:tblPr>
-        <w:tblStyle w:val="Tblzatrcsos46jellszn"/>
+        <w:tblStyle w:val="GridTable4-Accent6"/>
         <w:tblpPr w:leftFromText="142" w:rightFromText="142" w:horzAnchor="page" w:tblpXSpec="center" w:tblpYSpec="center"/>
         <w:tblW w:w="0" w:type="auto"/>
         <w:tblLook w:val="04A0" w:firstRow="1" w:lastRow="0" w:firstColumn="1" w:lastColumn="0" w:noHBand="0" w:noVBand="1"/>
@@ -3966,15 +4077,15 @@
             <w:pPr>
               <w:spacing w:line="360" w:lineRule="auto"/>
               <w:rPr>
-                <w:rFonts w:ascii="Calibri" w:eastAsia="Yu Mincho" w:hAnsi="Calibri" w:cs="Calibri"/>
-                <w:sz w:val="28"/>
-                <w:szCs w:val="28"/>
-                <w:lang w:val="hu-HU"/>
-              </w:rPr>
-            </w:pPr>
-            <w:r>
-              <w:rPr>
-                <w:rFonts w:ascii="Calibri" w:eastAsia="Yu Mincho" w:hAnsi="Calibri" w:cs="Calibri"/>
+                <w:rFonts w:ascii="Calibri" w:eastAsia="游明朝" w:hAnsi="Calibri" w:cs="Calibri"/>
+                <w:sz w:val="28"/>
+                <w:szCs w:val="28"/>
+                <w:lang w:val="hu-HU"/>
+              </w:rPr>
+            </w:pPr>
+            <w:r>
+              <w:rPr>
+                <w:rFonts w:ascii="Calibri" w:eastAsia="游明朝" w:hAnsi="Calibri" w:cs="Calibri"/>
                 <w:sz w:val="28"/>
                 <w:szCs w:val="28"/>
                 <w:lang w:val="hu-HU"/>
@@ -3998,15 +4109,15 @@
               <w:spacing w:line="276" w:lineRule="auto"/>
               <w:cnfStyle w:val="100000000000" w:firstRow="1" w:lastRow="0" w:firstColumn="0" w:lastColumn="0" w:oddVBand="0" w:evenVBand="0" w:oddHBand="0" w:evenHBand="0" w:firstRowFirstColumn="0" w:firstRowLastColumn="0" w:lastRowFirstColumn="0" w:lastRowLastColumn="0"/>
               <w:rPr>
-                <w:rFonts w:ascii="Calibri" w:eastAsia="Yu Mincho" w:hAnsi="Calibri" w:cs="Calibri"/>
-                <w:sz w:val="28"/>
-                <w:szCs w:val="28"/>
-                <w:lang w:val="hu-HU"/>
-              </w:rPr>
-            </w:pPr>
-            <w:r>
-              <w:rPr>
-                <w:rFonts w:ascii="Calibri" w:eastAsia="Yu Mincho" w:hAnsi="Calibri" w:cs="Calibri"/>
+                <w:rFonts w:ascii="Calibri" w:eastAsia="游明朝" w:hAnsi="Calibri" w:cs="Calibri"/>
+                <w:sz w:val="28"/>
+                <w:szCs w:val="28"/>
+                <w:lang w:val="hu-HU"/>
+              </w:rPr>
+            </w:pPr>
+            <w:r>
+              <w:rPr>
+                <w:rFonts w:ascii="Calibri" w:eastAsia="游明朝" w:hAnsi="Calibri" w:cs="Calibri"/>
                 <w:sz w:val="28"/>
                 <w:szCs w:val="28"/>
                 <w:lang w:val="hu-HU"/>
@@ -4031,15 +4142,15 @@
               <w:jc w:val="center"/>
               <w:cnfStyle w:val="100000000000" w:firstRow="1" w:lastRow="0" w:firstColumn="0" w:lastColumn="0" w:oddVBand="0" w:evenVBand="0" w:oddHBand="0" w:evenHBand="0" w:firstRowFirstColumn="0" w:firstRowLastColumn="0" w:lastRowFirstColumn="0" w:lastRowLastColumn="0"/>
               <w:rPr>
-                <w:rFonts w:ascii="Calibri" w:eastAsia="Yu Mincho" w:hAnsi="Calibri" w:cs="Calibri"/>
-                <w:sz w:val="28"/>
-                <w:szCs w:val="28"/>
-                <w:lang w:val="hu-HU"/>
-              </w:rPr>
-            </w:pPr>
-            <w:r>
-              <w:rPr>
-                <w:rFonts w:ascii="Calibri" w:eastAsia="Yu Mincho" w:hAnsi="Calibri" w:cs="Calibri"/>
+                <w:rFonts w:ascii="Calibri" w:eastAsia="游明朝" w:hAnsi="Calibri" w:cs="Calibri"/>
+                <w:sz w:val="28"/>
+                <w:szCs w:val="28"/>
+                <w:lang w:val="hu-HU"/>
+              </w:rPr>
+            </w:pPr>
+            <w:r>
+              <w:rPr>
+                <w:rFonts w:ascii="Calibri" w:eastAsia="游明朝" w:hAnsi="Calibri" w:cs="Calibri"/>
                 <w:sz w:val="28"/>
                 <w:szCs w:val="28"/>
                 <w:lang w:val="hu-HU"/>
@@ -4064,15 +4175,15 @@
               <w:jc w:val="center"/>
               <w:cnfStyle w:val="100000000000" w:firstRow="1" w:lastRow="0" w:firstColumn="0" w:lastColumn="0" w:oddVBand="0" w:evenVBand="0" w:oddHBand="0" w:evenHBand="0" w:firstRowFirstColumn="0" w:firstRowLastColumn="0" w:lastRowFirstColumn="0" w:lastRowLastColumn="0"/>
               <w:rPr>
-                <w:rFonts w:ascii="Calibri" w:eastAsia="Yu Mincho" w:hAnsi="Calibri" w:cs="Calibri"/>
-                <w:sz w:val="28"/>
-                <w:szCs w:val="28"/>
-                <w:lang w:val="hu-HU"/>
-              </w:rPr>
-            </w:pPr>
-            <w:r>
-              <w:rPr>
-                <w:rFonts w:ascii="Calibri" w:eastAsia="Yu Mincho" w:hAnsi="Calibri" w:cs="Calibri"/>
+                <w:rFonts w:ascii="Calibri" w:eastAsia="游明朝" w:hAnsi="Calibri" w:cs="Calibri"/>
+                <w:sz w:val="28"/>
+                <w:szCs w:val="28"/>
+                <w:lang w:val="hu-HU"/>
+              </w:rPr>
+            </w:pPr>
+            <w:r>
+              <w:rPr>
+                <w:rFonts w:ascii="Calibri" w:eastAsia="游明朝" w:hAnsi="Calibri" w:cs="Calibri"/>
                 <w:sz w:val="28"/>
                 <w:szCs w:val="28"/>
                 <w:lang w:val="hu-HU"/>
@@ -4097,15 +4208,15 @@
               <w:jc w:val="center"/>
               <w:cnfStyle w:val="100000000000" w:firstRow="1" w:lastRow="0" w:firstColumn="0" w:lastColumn="0" w:oddVBand="0" w:evenVBand="0" w:oddHBand="0" w:evenHBand="0" w:firstRowFirstColumn="0" w:firstRowLastColumn="0" w:lastRowFirstColumn="0" w:lastRowLastColumn="0"/>
               <w:rPr>
-                <w:rFonts w:ascii="Calibri" w:eastAsia="Yu Mincho" w:hAnsi="Calibri" w:cs="Calibri"/>
-                <w:sz w:val="28"/>
-                <w:szCs w:val="28"/>
-                <w:lang w:val="hu-HU"/>
-              </w:rPr>
-            </w:pPr>
-            <w:r>
-              <w:rPr>
-                <w:rFonts w:ascii="Calibri" w:eastAsia="Yu Mincho" w:hAnsi="Calibri" w:cs="Calibri"/>
+                <w:rFonts w:ascii="Calibri" w:eastAsia="游明朝" w:hAnsi="Calibri" w:cs="Calibri"/>
+                <w:sz w:val="28"/>
+                <w:szCs w:val="28"/>
+                <w:lang w:val="hu-HU"/>
+              </w:rPr>
+            </w:pPr>
+            <w:r>
+              <w:rPr>
+                <w:rFonts w:ascii="Calibri" w:eastAsia="游明朝" w:hAnsi="Calibri" w:cs="Calibri"/>
                 <w:sz w:val="28"/>
                 <w:szCs w:val="28"/>
                 <w:lang w:val="hu-HU"/>
@@ -4136,7 +4247,7 @@
               <w:spacing w:line="360" w:lineRule="auto"/>
               <w:jc w:val="center"/>
               <w:rPr>
-                <w:rFonts w:ascii="Calibri" w:eastAsia="Yu Mincho" w:hAnsi="Calibri" w:cs="Calibri"/>
+                <w:rFonts w:ascii="Calibri" w:eastAsia="游明朝" w:hAnsi="Calibri" w:cs="Calibri"/>
                 <w:b w:val="0"/>
                 <w:bCs w:val="0"/>
                 <w:sz w:val="28"/>
@@ -4146,7 +4257,7 @@
             </w:pPr>
             <w:r>
               <w:rPr>
-                <w:rFonts w:ascii="Calibri" w:eastAsia="Yu Mincho" w:hAnsi="Calibri" w:cs="Calibri"/>
+                <w:rFonts w:ascii="Calibri" w:eastAsia="游明朝" w:hAnsi="Calibri" w:cs="Calibri"/>
                 <w:b w:val="0"/>
                 <w:bCs w:val="0"/>
                 <w:sz w:val="28"/>
@@ -4173,15 +4284,15 @@
               <w:jc w:val="center"/>
               <w:cnfStyle w:val="000000100000" w:firstRow="0" w:lastRow="0" w:firstColumn="0" w:lastColumn="0" w:oddVBand="0" w:evenVBand="0" w:oddHBand="1" w:evenHBand="0" w:firstRowFirstColumn="0" w:firstRowLastColumn="0" w:lastRowFirstColumn="0" w:lastRowLastColumn="0"/>
               <w:rPr>
-                <w:rFonts w:ascii="Calibri" w:eastAsia="Yu Mincho" w:hAnsi="Calibri" w:cs="Calibri"/>
-                <w:sz w:val="28"/>
-                <w:szCs w:val="28"/>
-                <w:lang w:val="hu-HU"/>
-              </w:rPr>
-            </w:pPr>
-            <w:r>
-              <w:rPr>
-                <w:rFonts w:ascii="Calibri" w:eastAsia="Yu Mincho" w:hAnsi="Calibri" w:cs="Calibri"/>
+                <w:rFonts w:ascii="Calibri" w:eastAsia="游明朝" w:hAnsi="Calibri" w:cs="Calibri"/>
+                <w:sz w:val="28"/>
+                <w:szCs w:val="28"/>
+                <w:lang w:val="hu-HU"/>
+              </w:rPr>
+            </w:pPr>
+            <w:r>
+              <w:rPr>
+                <w:rFonts w:ascii="Calibri" w:eastAsia="游明朝" w:hAnsi="Calibri" w:cs="Calibri"/>
                 <w:sz w:val="28"/>
                 <w:szCs w:val="28"/>
                 <w:lang w:val="hu-HU"/>
@@ -4206,15 +4317,15 @@
               <w:jc w:val="center"/>
               <w:cnfStyle w:val="000000100000" w:firstRow="0" w:lastRow="0" w:firstColumn="0" w:lastColumn="0" w:oddVBand="0" w:evenVBand="0" w:oddHBand="1" w:evenHBand="0" w:firstRowFirstColumn="0" w:firstRowLastColumn="0" w:lastRowFirstColumn="0" w:lastRowLastColumn="0"/>
               <w:rPr>
-                <w:rFonts w:ascii="Calibri" w:eastAsia="Yu Mincho" w:hAnsi="Calibri" w:cs="Calibri"/>
-                <w:sz w:val="28"/>
-                <w:szCs w:val="28"/>
-                <w:lang w:val="hu-HU"/>
-              </w:rPr>
-            </w:pPr>
-            <w:r>
-              <w:rPr>
-                <w:rFonts w:ascii="Calibri" w:eastAsia="Yu Mincho" w:hAnsi="Calibri" w:cs="Calibri"/>
+                <w:rFonts w:ascii="Calibri" w:eastAsia="游明朝" w:hAnsi="Calibri" w:cs="Calibri"/>
+                <w:sz w:val="28"/>
+                <w:szCs w:val="28"/>
+                <w:lang w:val="hu-HU"/>
+              </w:rPr>
+            </w:pPr>
+            <w:r>
+              <w:rPr>
+                <w:rFonts w:ascii="Calibri" w:eastAsia="游明朝" w:hAnsi="Calibri" w:cs="Calibri"/>
                 <w:sz w:val="28"/>
                 <w:szCs w:val="28"/>
                 <w:lang w:val="hu-HU"/>
@@ -4239,15 +4350,15 @@
               <w:jc w:val="center"/>
               <w:cnfStyle w:val="000000100000" w:firstRow="0" w:lastRow="0" w:firstColumn="0" w:lastColumn="0" w:oddVBand="0" w:evenVBand="0" w:oddHBand="1" w:evenHBand="0" w:firstRowFirstColumn="0" w:firstRowLastColumn="0" w:lastRowFirstColumn="0" w:lastRowLastColumn="0"/>
               <w:rPr>
-                <w:rFonts w:ascii="Calibri" w:eastAsia="Yu Mincho" w:hAnsi="Calibri" w:cs="Calibri"/>
-                <w:sz w:val="28"/>
-                <w:szCs w:val="28"/>
-                <w:lang w:val="hu-HU"/>
-              </w:rPr>
-            </w:pPr>
-            <w:r>
-              <w:rPr>
-                <w:rFonts w:ascii="Calibri" w:eastAsia="Yu Mincho" w:hAnsi="Calibri" w:cs="Calibri"/>
+                <w:rFonts w:ascii="Calibri" w:eastAsia="游明朝" w:hAnsi="Calibri" w:cs="Calibri"/>
+                <w:sz w:val="28"/>
+                <w:szCs w:val="28"/>
+                <w:lang w:val="hu-HU"/>
+              </w:rPr>
+            </w:pPr>
+            <w:r>
+              <w:rPr>
+                <w:rFonts w:ascii="Calibri" w:eastAsia="游明朝" w:hAnsi="Calibri" w:cs="Calibri"/>
                 <w:sz w:val="28"/>
                 <w:szCs w:val="28"/>
                 <w:lang w:val="hu-HU"/>
@@ -4272,15 +4383,15 @@
               <w:jc w:val="center"/>
               <w:cnfStyle w:val="000000100000" w:firstRow="0" w:lastRow="0" w:firstColumn="0" w:lastColumn="0" w:oddVBand="0" w:evenVBand="0" w:oddHBand="1" w:evenHBand="0" w:firstRowFirstColumn="0" w:firstRowLastColumn="0" w:lastRowFirstColumn="0" w:lastRowLastColumn="0"/>
               <w:rPr>
-                <w:rFonts w:ascii="Calibri" w:eastAsia="Yu Mincho" w:hAnsi="Calibri" w:cs="Calibri"/>
-                <w:sz w:val="28"/>
-                <w:szCs w:val="28"/>
-                <w:lang w:val="hu-HU"/>
-              </w:rPr>
-            </w:pPr>
-            <w:r>
-              <w:rPr>
-                <w:rFonts w:ascii="Calibri" w:eastAsia="Yu Mincho" w:hAnsi="Calibri" w:cs="Calibri"/>
+                <w:rFonts w:ascii="Calibri" w:eastAsia="游明朝" w:hAnsi="Calibri" w:cs="Calibri"/>
+                <w:sz w:val="28"/>
+                <w:szCs w:val="28"/>
+                <w:lang w:val="hu-HU"/>
+              </w:rPr>
+            </w:pPr>
+            <w:r>
+              <w:rPr>
+                <w:rFonts w:ascii="Calibri" w:eastAsia="游明朝" w:hAnsi="Calibri" w:cs="Calibri"/>
                 <w:sz w:val="28"/>
                 <w:szCs w:val="28"/>
                 <w:lang w:val="hu-HU"/>
@@ -4311,7 +4422,7 @@
               <w:spacing w:line="360" w:lineRule="auto"/>
               <w:jc w:val="center"/>
               <w:rPr>
-                <w:rFonts w:ascii="Calibri" w:eastAsia="Yu Mincho" w:hAnsi="Calibri" w:cs="Calibri"/>
+                <w:rFonts w:ascii="Calibri" w:eastAsia="游明朝" w:hAnsi="Calibri" w:cs="Calibri"/>
                 <w:b w:val="0"/>
                 <w:bCs w:val="0"/>
                 <w:sz w:val="28"/>
@@ -4321,7 +4432,7 @@
             </w:pPr>
             <w:r>
               <w:rPr>
-                <w:rFonts w:ascii="Calibri" w:eastAsia="Yu Mincho" w:hAnsi="Calibri" w:cs="Calibri"/>
+                <w:rFonts w:ascii="Calibri" w:eastAsia="游明朝" w:hAnsi="Calibri" w:cs="Calibri"/>
                 <w:b w:val="0"/>
                 <w:bCs w:val="0"/>
                 <w:sz w:val="28"/>
@@ -4349,15 +4460,15 @@
               <w:jc w:val="center"/>
               <w:cnfStyle w:val="000000000000" w:firstRow="0" w:lastRow="0" w:firstColumn="0" w:lastColumn="0" w:oddVBand="0" w:evenVBand="0" w:oddHBand="0" w:evenHBand="0" w:firstRowFirstColumn="0" w:firstRowLastColumn="0" w:lastRowFirstColumn="0" w:lastRowLastColumn="0"/>
               <w:rPr>
-                <w:rFonts w:ascii="Calibri" w:eastAsia="Yu Mincho" w:hAnsi="Calibri" w:cs="Calibri"/>
-                <w:sz w:val="28"/>
-                <w:szCs w:val="28"/>
-                <w:lang w:val="hu-HU"/>
-              </w:rPr>
-            </w:pPr>
-            <w:r>
-              <w:rPr>
-                <w:rFonts w:ascii="Calibri" w:eastAsia="Yu Mincho" w:hAnsi="Calibri" w:cs="Calibri"/>
+                <w:rFonts w:ascii="Calibri" w:eastAsia="游明朝" w:hAnsi="Calibri" w:cs="Calibri"/>
+                <w:sz w:val="28"/>
+                <w:szCs w:val="28"/>
+                <w:lang w:val="hu-HU"/>
+              </w:rPr>
+            </w:pPr>
+            <w:r>
+              <w:rPr>
+                <w:rFonts w:ascii="Calibri" w:eastAsia="游明朝" w:hAnsi="Calibri" w:cs="Calibri"/>
                 <w:sz w:val="28"/>
                 <w:szCs w:val="28"/>
                 <w:lang w:val="hu-HU"/>
@@ -4366,7 +4477,7 @@
             </w:r>
             <w:r>
               <w:rPr>
-                <w:rFonts w:ascii="Calibri" w:eastAsia="Yu Mincho" w:hAnsi="Calibri" w:cs="Calibri"/>
+                <w:rFonts w:ascii="Calibri" w:eastAsia="游明朝" w:hAnsi="Calibri" w:cs="Calibri"/>
                 <w:sz w:val="28"/>
                 <w:szCs w:val="28"/>
                 <w:lang w:val="hu-HU"/>
@@ -4375,7 +4486,7 @@
             </w:r>
             <w:r>
               <w:rPr>
-                <w:rFonts w:ascii="Calibri" w:eastAsia="Yu Mincho" w:hAnsi="Calibri" w:cs="Calibri"/>
+                <w:rFonts w:ascii="Calibri" w:eastAsia="游明朝" w:hAnsi="Calibri" w:cs="Calibri"/>
                 <w:sz w:val="28"/>
                 <w:szCs w:val="28"/>
                 <w:lang w:val="hu-HU"/>
@@ -4401,15 +4512,15 @@
               <w:jc w:val="center"/>
               <w:cnfStyle w:val="000000000000" w:firstRow="0" w:lastRow="0" w:firstColumn="0" w:lastColumn="0" w:oddVBand="0" w:evenVBand="0" w:oddHBand="0" w:evenHBand="0" w:firstRowFirstColumn="0" w:firstRowLastColumn="0" w:lastRowFirstColumn="0" w:lastRowLastColumn="0"/>
               <w:rPr>
-                <w:rFonts w:ascii="Calibri" w:eastAsia="Yu Mincho" w:hAnsi="Calibri" w:cs="Calibri"/>
-                <w:sz w:val="28"/>
-                <w:szCs w:val="28"/>
-                <w:lang w:val="hu-HU"/>
-              </w:rPr>
-            </w:pPr>
-            <w:r>
-              <w:rPr>
-                <w:rFonts w:ascii="Calibri" w:eastAsia="Yu Mincho" w:hAnsi="Calibri" w:cs="Calibri"/>
+                <w:rFonts w:ascii="Calibri" w:eastAsia="游明朝" w:hAnsi="Calibri" w:cs="Calibri"/>
+                <w:sz w:val="28"/>
+                <w:szCs w:val="28"/>
+                <w:lang w:val="hu-HU"/>
+              </w:rPr>
+            </w:pPr>
+            <w:r>
+              <w:rPr>
+                <w:rFonts w:ascii="Calibri" w:eastAsia="游明朝" w:hAnsi="Calibri" w:cs="Calibri"/>
                 <w:sz w:val="28"/>
                 <w:szCs w:val="28"/>
                 <w:lang w:val="hu-HU"/>
@@ -4423,15 +4534,15 @@
               <w:jc w:val="center"/>
               <w:cnfStyle w:val="000000000000" w:firstRow="0" w:lastRow="0" w:firstColumn="0" w:lastColumn="0" w:oddVBand="0" w:evenVBand="0" w:oddHBand="0" w:evenHBand="0" w:firstRowFirstColumn="0" w:firstRowLastColumn="0" w:lastRowFirstColumn="0" w:lastRowLastColumn="0"/>
               <w:rPr>
-                <w:rFonts w:ascii="Calibri" w:eastAsia="Yu Mincho" w:hAnsi="Calibri" w:cs="Calibri"/>
-                <w:sz w:val="28"/>
-                <w:szCs w:val="28"/>
-                <w:lang w:val="hu-HU"/>
-              </w:rPr>
-            </w:pPr>
-            <w:r>
-              <w:rPr>
-                <w:rFonts w:ascii="Calibri" w:eastAsia="Yu Mincho" w:hAnsi="Calibri" w:cs="Calibri"/>
+                <w:rFonts w:ascii="Calibri" w:eastAsia="游明朝" w:hAnsi="Calibri" w:cs="Calibri"/>
+                <w:sz w:val="28"/>
+                <w:szCs w:val="28"/>
+                <w:lang w:val="hu-HU"/>
+              </w:rPr>
+            </w:pPr>
+            <w:r>
+              <w:rPr>
+                <w:rFonts w:ascii="Calibri" w:eastAsia="游明朝" w:hAnsi="Calibri" w:cs="Calibri"/>
                 <w:sz w:val="28"/>
                 <w:szCs w:val="28"/>
                 <w:lang w:val="hu-HU"/>
@@ -4457,7 +4568,7 @@
               <w:jc w:val="center"/>
               <w:cnfStyle w:val="000000000000" w:firstRow="0" w:lastRow="0" w:firstColumn="0" w:lastColumn="0" w:oddVBand="0" w:evenVBand="0" w:oddHBand="0" w:evenHBand="0" w:firstRowFirstColumn="0" w:firstRowLastColumn="0" w:lastRowFirstColumn="0" w:lastRowLastColumn="0"/>
               <w:rPr>
-                <w:rFonts w:ascii="Calibri" w:eastAsia="Yu Mincho" w:hAnsi="Calibri" w:cs="Calibri"/>
+                <w:rFonts w:ascii="Calibri" w:eastAsia="游明朝" w:hAnsi="Calibri" w:cs="Calibri"/>
                 <w:sz w:val="28"/>
                 <w:szCs w:val="28"/>
                 <w:lang w:val="hu-HU"/>
@@ -4482,15 +4593,15 @@
               <w:jc w:val="center"/>
               <w:cnfStyle w:val="000000000000" w:firstRow="0" w:lastRow="0" w:firstColumn="0" w:lastColumn="0" w:oddVBand="0" w:evenVBand="0" w:oddHBand="0" w:evenHBand="0" w:firstRowFirstColumn="0" w:firstRowLastColumn="0" w:lastRowFirstColumn="0" w:lastRowLastColumn="0"/>
               <w:rPr>
-                <w:rFonts w:ascii="Calibri" w:eastAsia="Yu Mincho" w:hAnsi="Calibri" w:cs="Calibri"/>
-                <w:sz w:val="28"/>
-                <w:szCs w:val="28"/>
-                <w:lang w:val="hu-HU"/>
-              </w:rPr>
-            </w:pPr>
-            <w:r>
-              <w:rPr>
-                <w:rFonts w:ascii="Calibri" w:eastAsia="Yu Mincho" w:hAnsi="Calibri" w:cs="Calibri"/>
+                <w:rFonts w:ascii="Calibri" w:eastAsia="游明朝" w:hAnsi="Calibri" w:cs="Calibri"/>
+                <w:sz w:val="28"/>
+                <w:szCs w:val="28"/>
+                <w:lang w:val="hu-HU"/>
+              </w:rPr>
+            </w:pPr>
+            <w:r>
+              <w:rPr>
+                <w:rFonts w:ascii="Calibri" w:eastAsia="游明朝" w:hAnsi="Calibri" w:cs="Calibri"/>
                 <w:sz w:val="28"/>
                 <w:szCs w:val="28"/>
                 <w:lang w:val="hu-HU"/>
@@ -4521,7 +4632,7 @@
               <w:spacing w:line="360" w:lineRule="auto"/>
               <w:jc w:val="center"/>
               <w:rPr>
-                <w:rFonts w:ascii="Calibri" w:eastAsia="Yu Mincho" w:hAnsi="Calibri" w:cs="Calibri"/>
+                <w:rFonts w:ascii="Calibri" w:eastAsia="游明朝" w:hAnsi="Calibri" w:cs="Calibri"/>
                 <w:b w:val="0"/>
                 <w:bCs w:val="0"/>
                 <w:sz w:val="28"/>
@@ -4531,7 +4642,7 @@
             </w:pPr>
             <w:r>
               <w:rPr>
-                <w:rFonts w:ascii="Calibri" w:eastAsia="Yu Mincho" w:hAnsi="Calibri" w:cs="Calibri"/>
+                <w:rFonts w:ascii="Calibri" w:eastAsia="游明朝" w:hAnsi="Calibri" w:cs="Calibri"/>
                 <w:b w:val="0"/>
                 <w:bCs w:val="0"/>
                 <w:sz w:val="28"/>
@@ -4558,15 +4669,15 @@
               <w:jc w:val="center"/>
               <w:cnfStyle w:val="000000100000" w:firstRow="0" w:lastRow="0" w:firstColumn="0" w:lastColumn="0" w:oddVBand="0" w:evenVBand="0" w:oddHBand="1" w:evenHBand="0" w:firstRowFirstColumn="0" w:firstRowLastColumn="0" w:lastRowFirstColumn="0" w:lastRowLastColumn="0"/>
               <w:rPr>
-                <w:rFonts w:ascii="Calibri" w:eastAsia="Yu Mincho" w:hAnsi="Calibri" w:cs="Calibri"/>
-                <w:sz w:val="28"/>
-                <w:szCs w:val="28"/>
-                <w:lang w:val="hu-HU"/>
-              </w:rPr>
-            </w:pPr>
-            <w:r>
-              <w:rPr>
-                <w:rFonts w:ascii="Calibri" w:eastAsia="Yu Mincho" w:hAnsi="Calibri" w:cs="Calibri"/>
+                <w:rFonts w:ascii="Calibri" w:eastAsia="游明朝" w:hAnsi="Calibri" w:cs="Calibri"/>
+                <w:sz w:val="28"/>
+                <w:szCs w:val="28"/>
+                <w:lang w:val="hu-HU"/>
+              </w:rPr>
+            </w:pPr>
+            <w:r>
+              <w:rPr>
+                <w:rFonts w:ascii="Calibri" w:eastAsia="游明朝" w:hAnsi="Calibri" w:cs="Calibri"/>
                 <w:sz w:val="28"/>
                 <w:szCs w:val="28"/>
                 <w:lang w:val="hu-HU"/>
@@ -4591,15 +4702,15 @@
               <w:jc w:val="center"/>
               <w:cnfStyle w:val="000000100000" w:firstRow="0" w:lastRow="0" w:firstColumn="0" w:lastColumn="0" w:oddVBand="0" w:evenVBand="0" w:oddHBand="1" w:evenHBand="0" w:firstRowFirstColumn="0" w:firstRowLastColumn="0" w:lastRowFirstColumn="0" w:lastRowLastColumn="0"/>
               <w:rPr>
-                <w:rFonts w:ascii="Calibri" w:eastAsia="Yu Mincho" w:hAnsi="Calibri" w:cs="Calibri"/>
-                <w:sz w:val="28"/>
-                <w:szCs w:val="28"/>
-                <w:lang w:val="hu-HU"/>
-              </w:rPr>
-            </w:pPr>
-            <w:r>
-              <w:rPr>
-                <w:rFonts w:ascii="Calibri" w:eastAsia="Yu Mincho" w:hAnsi="Calibri" w:cs="Calibri"/>
+                <w:rFonts w:ascii="Calibri" w:eastAsia="游明朝" w:hAnsi="Calibri" w:cs="Calibri"/>
+                <w:sz w:val="28"/>
+                <w:szCs w:val="28"/>
+                <w:lang w:val="hu-HU"/>
+              </w:rPr>
+            </w:pPr>
+            <w:r>
+              <w:rPr>
+                <w:rFonts w:ascii="Calibri" w:eastAsia="游明朝" w:hAnsi="Calibri" w:cs="Calibri"/>
                 <w:sz w:val="28"/>
                 <w:szCs w:val="28"/>
                 <w:lang w:val="hu-HU"/>
@@ -4613,15 +4724,15 @@
               <w:jc w:val="center"/>
               <w:cnfStyle w:val="000000100000" w:firstRow="0" w:lastRow="0" w:firstColumn="0" w:lastColumn="0" w:oddVBand="0" w:evenVBand="0" w:oddHBand="1" w:evenHBand="0" w:firstRowFirstColumn="0" w:firstRowLastColumn="0" w:lastRowFirstColumn="0" w:lastRowLastColumn="0"/>
               <w:rPr>
-                <w:rFonts w:ascii="Calibri" w:eastAsia="Yu Mincho" w:hAnsi="Calibri" w:cs="Calibri"/>
-                <w:sz w:val="28"/>
-                <w:szCs w:val="28"/>
-                <w:lang w:val="hu-HU"/>
-              </w:rPr>
-            </w:pPr>
-            <w:r>
-              <w:rPr>
-                <w:rFonts w:ascii="Calibri" w:eastAsia="Yu Mincho" w:hAnsi="Calibri" w:cs="Calibri"/>
+                <w:rFonts w:ascii="Calibri" w:eastAsia="游明朝" w:hAnsi="Calibri" w:cs="Calibri"/>
+                <w:sz w:val="28"/>
+                <w:szCs w:val="28"/>
+                <w:lang w:val="hu-HU"/>
+              </w:rPr>
+            </w:pPr>
+            <w:r>
+              <w:rPr>
+                <w:rFonts w:ascii="Calibri" w:eastAsia="游明朝" w:hAnsi="Calibri" w:cs="Calibri"/>
                 <w:sz w:val="28"/>
                 <w:szCs w:val="28"/>
                 <w:lang w:val="hu-HU"/>
@@ -4646,7 +4757,7 @@
               <w:jc w:val="center"/>
               <w:cnfStyle w:val="000000100000" w:firstRow="0" w:lastRow="0" w:firstColumn="0" w:lastColumn="0" w:oddVBand="0" w:evenVBand="0" w:oddHBand="1" w:evenHBand="0" w:firstRowFirstColumn="0" w:firstRowLastColumn="0" w:lastRowFirstColumn="0" w:lastRowLastColumn="0"/>
               <w:rPr>
-                <w:rFonts w:ascii="Calibri" w:eastAsia="Yu Mincho" w:hAnsi="Calibri" w:cs="Calibri"/>
+                <w:rFonts w:ascii="Calibri" w:eastAsia="游明朝" w:hAnsi="Calibri" w:cs="Calibri"/>
                 <w:sz w:val="28"/>
                 <w:szCs w:val="28"/>
                 <w:lang w:val="hu-HU"/>
@@ -4670,15 +4781,15 @@
               <w:jc w:val="center"/>
               <w:cnfStyle w:val="000000100000" w:firstRow="0" w:lastRow="0" w:firstColumn="0" w:lastColumn="0" w:oddVBand="0" w:evenVBand="0" w:oddHBand="1" w:evenHBand="0" w:firstRowFirstColumn="0" w:firstRowLastColumn="0" w:lastRowFirstColumn="0" w:lastRowLastColumn="0"/>
               <w:rPr>
-                <w:rFonts w:ascii="Calibri" w:eastAsia="Yu Mincho" w:hAnsi="Calibri" w:cs="Calibri"/>
-                <w:sz w:val="28"/>
-                <w:szCs w:val="28"/>
-                <w:lang w:val="hu-HU"/>
-              </w:rPr>
-            </w:pPr>
-            <w:r>
-              <w:rPr>
-                <w:rFonts w:ascii="Calibri" w:eastAsia="Yu Mincho" w:hAnsi="Calibri" w:cs="Calibri"/>
+                <w:rFonts w:ascii="Calibri" w:eastAsia="游明朝" w:hAnsi="Calibri" w:cs="Calibri"/>
+                <w:sz w:val="28"/>
+                <w:szCs w:val="28"/>
+                <w:lang w:val="hu-HU"/>
+              </w:rPr>
+            </w:pPr>
+            <w:r>
+              <w:rPr>
+                <w:rFonts w:ascii="Calibri" w:eastAsia="游明朝" w:hAnsi="Calibri" w:cs="Calibri"/>
                 <w:sz w:val="28"/>
                 <w:szCs w:val="28"/>
                 <w:lang w:val="hu-HU"/>
@@ -4709,7 +4820,7 @@
               <w:spacing w:line="360" w:lineRule="auto"/>
               <w:jc w:val="center"/>
               <w:rPr>
-                <w:rFonts w:ascii="Calibri" w:eastAsia="Yu Mincho" w:hAnsi="Calibri" w:cs="Calibri"/>
+                <w:rFonts w:ascii="Calibri" w:eastAsia="游明朝" w:hAnsi="Calibri" w:cs="Calibri"/>
                 <w:b w:val="0"/>
                 <w:bCs w:val="0"/>
                 <w:sz w:val="28"/>
@@ -4719,7 +4830,7 @@
             </w:pPr>
             <w:r>
               <w:rPr>
-                <w:rFonts w:ascii="Calibri" w:eastAsia="Yu Mincho" w:hAnsi="Calibri" w:cs="Calibri"/>
+                <w:rFonts w:ascii="Calibri" w:eastAsia="游明朝" w:hAnsi="Calibri" w:cs="Calibri"/>
                 <w:b w:val="0"/>
                 <w:bCs w:val="0"/>
                 <w:sz w:val="28"/>
@@ -4747,15 +4858,15 @@
               <w:jc w:val="center"/>
               <w:cnfStyle w:val="000000000000" w:firstRow="0" w:lastRow="0" w:firstColumn="0" w:lastColumn="0" w:oddVBand="0" w:evenVBand="0" w:oddHBand="0" w:evenHBand="0" w:firstRowFirstColumn="0" w:firstRowLastColumn="0" w:lastRowFirstColumn="0" w:lastRowLastColumn="0"/>
               <w:rPr>
-                <w:rFonts w:ascii="Calibri" w:eastAsia="Yu Mincho" w:hAnsi="Calibri" w:cs="Calibri"/>
-                <w:sz w:val="28"/>
-                <w:szCs w:val="28"/>
-                <w:lang w:val="hu-HU"/>
-              </w:rPr>
-            </w:pPr>
-            <w:r>
-              <w:rPr>
-                <w:rFonts w:ascii="Calibri" w:eastAsia="Yu Mincho" w:hAnsi="Calibri" w:cs="Calibri"/>
+                <w:rFonts w:ascii="Calibri" w:eastAsia="游明朝" w:hAnsi="Calibri" w:cs="Calibri"/>
+                <w:sz w:val="28"/>
+                <w:szCs w:val="28"/>
+                <w:lang w:val="hu-HU"/>
+              </w:rPr>
+            </w:pPr>
+            <w:r>
+              <w:rPr>
+                <w:rFonts w:ascii="Calibri" w:eastAsia="游明朝" w:hAnsi="Calibri" w:cs="Calibri"/>
                 <w:sz w:val="28"/>
                 <w:szCs w:val="28"/>
                 <w:lang w:val="hu-HU"/>
@@ -4781,15 +4892,15 @@
               <w:jc w:val="center"/>
               <w:cnfStyle w:val="000000000000" w:firstRow="0" w:lastRow="0" w:firstColumn="0" w:lastColumn="0" w:oddVBand="0" w:evenVBand="0" w:oddHBand="0" w:evenHBand="0" w:firstRowFirstColumn="0" w:firstRowLastColumn="0" w:lastRowFirstColumn="0" w:lastRowLastColumn="0"/>
               <w:rPr>
-                <w:rFonts w:ascii="Calibri" w:eastAsia="Yu Mincho" w:hAnsi="Calibri" w:cs="Calibri"/>
-                <w:sz w:val="28"/>
-                <w:szCs w:val="28"/>
-                <w:lang w:val="hu-HU"/>
-              </w:rPr>
-            </w:pPr>
-            <w:r>
-              <w:rPr>
-                <w:rFonts w:ascii="Calibri" w:eastAsia="Yu Mincho" w:hAnsi="Calibri" w:cs="Calibri"/>
+                <w:rFonts w:ascii="Calibri" w:eastAsia="游明朝" w:hAnsi="Calibri" w:cs="Calibri"/>
+                <w:sz w:val="28"/>
+                <w:szCs w:val="28"/>
+                <w:lang w:val="hu-HU"/>
+              </w:rPr>
+            </w:pPr>
+            <w:r>
+              <w:rPr>
+                <w:rFonts w:ascii="Calibri" w:eastAsia="游明朝" w:hAnsi="Calibri" w:cs="Calibri"/>
                 <w:sz w:val="28"/>
                 <w:szCs w:val="28"/>
                 <w:lang w:val="hu-HU"/>
@@ -4803,15 +4914,15 @@
               <w:jc w:val="center"/>
               <w:cnfStyle w:val="000000000000" w:firstRow="0" w:lastRow="0" w:firstColumn="0" w:lastColumn="0" w:oddVBand="0" w:evenVBand="0" w:oddHBand="0" w:evenHBand="0" w:firstRowFirstColumn="0" w:firstRowLastColumn="0" w:lastRowFirstColumn="0" w:lastRowLastColumn="0"/>
               <w:rPr>
-                <w:rFonts w:ascii="Calibri" w:eastAsia="Yu Mincho" w:hAnsi="Calibri" w:cs="Calibri"/>
-                <w:sz w:val="28"/>
-                <w:szCs w:val="28"/>
-                <w:lang w:val="hu-HU"/>
-              </w:rPr>
-            </w:pPr>
-            <w:r>
-              <w:rPr>
-                <w:rFonts w:ascii="Calibri" w:eastAsia="Yu Mincho" w:hAnsi="Calibri" w:cs="Calibri"/>
+                <w:rFonts w:ascii="Calibri" w:eastAsia="游明朝" w:hAnsi="Calibri" w:cs="Calibri"/>
+                <w:sz w:val="28"/>
+                <w:szCs w:val="28"/>
+                <w:lang w:val="hu-HU"/>
+              </w:rPr>
+            </w:pPr>
+            <w:r>
+              <w:rPr>
+                <w:rFonts w:ascii="Calibri" w:eastAsia="游明朝" w:hAnsi="Calibri" w:cs="Calibri"/>
                 <w:sz w:val="28"/>
                 <w:szCs w:val="28"/>
                 <w:lang w:val="hu-HU"/>
@@ -4837,7 +4948,7 @@
               <w:jc w:val="center"/>
               <w:cnfStyle w:val="000000000000" w:firstRow="0" w:lastRow="0" w:firstColumn="0" w:lastColumn="0" w:oddVBand="0" w:evenVBand="0" w:oddHBand="0" w:evenHBand="0" w:firstRowFirstColumn="0" w:firstRowLastColumn="0" w:lastRowFirstColumn="0" w:lastRowLastColumn="0"/>
               <w:rPr>
-                <w:rFonts w:ascii="Calibri" w:eastAsia="Yu Mincho" w:hAnsi="Calibri" w:cs="Calibri"/>
+                <w:rFonts w:ascii="Calibri" w:eastAsia="游明朝" w:hAnsi="Calibri" w:cs="Calibri"/>
                 <w:sz w:val="28"/>
                 <w:szCs w:val="28"/>
                 <w:lang w:val="hu-HU"/>
@@ -4862,7 +4973,7 @@
               <w:jc w:val="center"/>
               <w:cnfStyle w:val="000000000000" w:firstRow="0" w:lastRow="0" w:firstColumn="0" w:lastColumn="0" w:oddVBand="0" w:evenVBand="0" w:oddHBand="0" w:evenHBand="0" w:firstRowFirstColumn="0" w:firstRowLastColumn="0" w:lastRowFirstColumn="0" w:lastRowLastColumn="0"/>
               <w:rPr>
-                <w:rFonts w:ascii="Calibri" w:eastAsia="Yu Mincho" w:hAnsi="Calibri" w:cs="Calibri"/>
+                <w:rFonts w:ascii="Calibri" w:eastAsia="游明朝" w:hAnsi="Calibri" w:cs="Calibri"/>
                 <w:sz w:val="28"/>
                 <w:szCs w:val="28"/>
                 <w:lang w:val="hu-HU"/>
@@ -4892,7 +5003,7 @@
               <w:spacing w:line="360" w:lineRule="auto"/>
               <w:jc w:val="center"/>
               <w:rPr>
-                <w:rFonts w:ascii="Calibri" w:eastAsia="Yu Mincho" w:hAnsi="Calibri" w:cs="Calibri"/>
+                <w:rFonts w:ascii="Calibri" w:eastAsia="游明朝" w:hAnsi="Calibri" w:cs="Calibri"/>
                 <w:b w:val="0"/>
                 <w:bCs w:val="0"/>
                 <w:sz w:val="28"/>
@@ -4902,7 +5013,7 @@
             </w:pPr>
             <w:r>
               <w:rPr>
-                <w:rFonts w:ascii="Calibri" w:eastAsia="Yu Mincho" w:hAnsi="Calibri" w:cs="Calibri"/>
+                <w:rFonts w:ascii="Calibri" w:eastAsia="游明朝" w:hAnsi="Calibri" w:cs="Calibri"/>
                 <w:b w:val="0"/>
                 <w:bCs w:val="0"/>
                 <w:sz w:val="28"/>
@@ -4929,15 +5040,15 @@
               <w:jc w:val="center"/>
               <w:cnfStyle w:val="000000100000" w:firstRow="0" w:lastRow="0" w:firstColumn="0" w:lastColumn="0" w:oddVBand="0" w:evenVBand="0" w:oddHBand="1" w:evenHBand="0" w:firstRowFirstColumn="0" w:firstRowLastColumn="0" w:lastRowFirstColumn="0" w:lastRowLastColumn="0"/>
               <w:rPr>
-                <w:rFonts w:ascii="Calibri" w:eastAsia="Yu Mincho" w:hAnsi="Calibri" w:cs="Calibri"/>
-                <w:sz w:val="28"/>
-                <w:szCs w:val="28"/>
-                <w:lang w:val="hu-HU"/>
-              </w:rPr>
-            </w:pPr>
-            <w:r>
-              <w:rPr>
-                <w:rFonts w:ascii="Calibri" w:eastAsia="Yu Mincho" w:hAnsi="Calibri" w:cs="Calibri"/>
+                <w:rFonts w:ascii="Calibri" w:eastAsia="游明朝" w:hAnsi="Calibri" w:cs="Calibri"/>
+                <w:sz w:val="28"/>
+                <w:szCs w:val="28"/>
+                <w:lang w:val="hu-HU"/>
+              </w:rPr>
+            </w:pPr>
+            <w:r>
+              <w:rPr>
+                <w:rFonts w:ascii="Calibri" w:eastAsia="游明朝" w:hAnsi="Calibri" w:cs="Calibri"/>
                 <w:sz w:val="28"/>
                 <w:szCs w:val="28"/>
                 <w:lang w:val="hu-HU"/>
@@ -4962,15 +5073,15 @@
               <w:jc w:val="center"/>
               <w:cnfStyle w:val="000000100000" w:firstRow="0" w:lastRow="0" w:firstColumn="0" w:lastColumn="0" w:oddVBand="0" w:evenVBand="0" w:oddHBand="1" w:evenHBand="0" w:firstRowFirstColumn="0" w:firstRowLastColumn="0" w:lastRowFirstColumn="0" w:lastRowLastColumn="0"/>
               <w:rPr>
-                <w:rFonts w:ascii="Calibri" w:eastAsia="Yu Mincho" w:hAnsi="Calibri" w:cs="Calibri"/>
-                <w:sz w:val="28"/>
-                <w:szCs w:val="28"/>
-                <w:lang w:val="hu-HU"/>
-              </w:rPr>
-            </w:pPr>
-            <w:r>
-              <w:rPr>
-                <w:rFonts w:ascii="Calibri" w:eastAsia="Yu Mincho" w:hAnsi="Calibri" w:cs="Calibri"/>
+                <w:rFonts w:ascii="Calibri" w:eastAsia="游明朝" w:hAnsi="Calibri" w:cs="Calibri"/>
+                <w:sz w:val="28"/>
+                <w:szCs w:val="28"/>
+                <w:lang w:val="hu-HU"/>
+              </w:rPr>
+            </w:pPr>
+            <w:r>
+              <w:rPr>
+                <w:rFonts w:ascii="Calibri" w:eastAsia="游明朝" w:hAnsi="Calibri" w:cs="Calibri"/>
                 <w:sz w:val="28"/>
                 <w:szCs w:val="28"/>
                 <w:lang w:val="hu-HU"/>
@@ -4995,15 +5106,15 @@
               <w:jc w:val="center"/>
               <w:cnfStyle w:val="000000100000" w:firstRow="0" w:lastRow="0" w:firstColumn="0" w:lastColumn="0" w:oddVBand="0" w:evenVBand="0" w:oddHBand="1" w:evenHBand="0" w:firstRowFirstColumn="0" w:firstRowLastColumn="0" w:lastRowFirstColumn="0" w:lastRowLastColumn="0"/>
               <w:rPr>
-                <w:rFonts w:ascii="Calibri" w:eastAsia="Yu Mincho" w:hAnsi="Calibri" w:cs="Calibri"/>
-                <w:sz w:val="28"/>
-                <w:szCs w:val="28"/>
-                <w:lang w:val="hu-HU"/>
-              </w:rPr>
-            </w:pPr>
-            <w:r>
-              <w:rPr>
-                <w:rFonts w:ascii="Calibri" w:eastAsia="Yu Mincho" w:hAnsi="Calibri" w:cs="Calibri"/>
+                <w:rFonts w:ascii="Calibri" w:eastAsia="游明朝" w:hAnsi="Calibri" w:cs="Calibri"/>
+                <w:sz w:val="28"/>
+                <w:szCs w:val="28"/>
+                <w:lang w:val="hu-HU"/>
+              </w:rPr>
+            </w:pPr>
+            <w:r>
+              <w:rPr>
+                <w:rFonts w:ascii="Calibri" w:eastAsia="游明朝" w:hAnsi="Calibri" w:cs="Calibri"/>
                 <w:sz w:val="28"/>
                 <w:szCs w:val="28"/>
                 <w:lang w:val="hu-HU"/>
@@ -5028,15 +5139,15 @@
               <w:jc w:val="center"/>
               <w:cnfStyle w:val="000000100000" w:firstRow="0" w:lastRow="0" w:firstColumn="0" w:lastColumn="0" w:oddVBand="0" w:evenVBand="0" w:oddHBand="1" w:evenHBand="0" w:firstRowFirstColumn="0" w:firstRowLastColumn="0" w:lastRowFirstColumn="0" w:lastRowLastColumn="0"/>
               <w:rPr>
-                <w:rFonts w:ascii="Calibri" w:eastAsia="Yu Mincho" w:hAnsi="Calibri" w:cs="Calibri"/>
-                <w:sz w:val="28"/>
-                <w:szCs w:val="28"/>
-                <w:lang w:val="hu-HU"/>
-              </w:rPr>
-            </w:pPr>
-            <w:r>
-              <w:rPr>
-                <w:rFonts w:ascii="Calibri" w:eastAsia="Yu Mincho" w:hAnsi="Calibri" w:cs="Calibri"/>
+                <w:rFonts w:ascii="Calibri" w:eastAsia="游明朝" w:hAnsi="Calibri" w:cs="Calibri"/>
+                <w:sz w:val="28"/>
+                <w:szCs w:val="28"/>
+                <w:lang w:val="hu-HU"/>
+              </w:rPr>
+            </w:pPr>
+            <w:r>
+              <w:rPr>
+                <w:rFonts w:ascii="Calibri" w:eastAsia="游明朝" w:hAnsi="Calibri" w:cs="Calibri"/>
                 <w:sz w:val="28"/>
                 <w:szCs w:val="28"/>
                 <w:lang w:val="hu-HU"/>
@@ -5067,7 +5178,7 @@
               <w:spacing w:line="360" w:lineRule="auto"/>
               <w:jc w:val="center"/>
               <w:rPr>
-                <w:rFonts w:ascii="Calibri" w:eastAsia="Yu Mincho" w:hAnsi="Calibri" w:cs="Calibri"/>
+                <w:rFonts w:ascii="Calibri" w:eastAsia="游明朝" w:hAnsi="Calibri" w:cs="Calibri"/>
                 <w:b w:val="0"/>
                 <w:bCs w:val="0"/>
                 <w:sz w:val="28"/>
@@ -5077,7 +5188,7 @@
             </w:pPr>
             <w:r>
               <w:rPr>
-                <w:rFonts w:ascii="Calibri" w:eastAsia="Yu Mincho" w:hAnsi="Calibri" w:cs="Calibri"/>
+                <w:rFonts w:ascii="Calibri" w:eastAsia="游明朝" w:hAnsi="Calibri" w:cs="Calibri"/>
                 <w:b w:val="0"/>
                 <w:bCs w:val="0"/>
                 <w:sz w:val="28"/>
@@ -5105,15 +5216,15 @@
               <w:jc w:val="center"/>
               <w:cnfStyle w:val="000000000000" w:firstRow="0" w:lastRow="0" w:firstColumn="0" w:lastColumn="0" w:oddVBand="0" w:evenVBand="0" w:oddHBand="0" w:evenHBand="0" w:firstRowFirstColumn="0" w:firstRowLastColumn="0" w:lastRowFirstColumn="0" w:lastRowLastColumn="0"/>
               <w:rPr>
-                <w:rFonts w:ascii="Calibri" w:eastAsia="Yu Mincho" w:hAnsi="Calibri" w:cs="Calibri"/>
-                <w:sz w:val="28"/>
-                <w:szCs w:val="28"/>
-                <w:lang w:val="hu-HU"/>
-              </w:rPr>
-            </w:pPr>
-            <w:r>
-              <w:rPr>
-                <w:rFonts w:ascii="Calibri" w:eastAsia="Yu Mincho" w:hAnsi="Calibri" w:cs="Calibri"/>
+                <w:rFonts w:ascii="Calibri" w:eastAsia="游明朝" w:hAnsi="Calibri" w:cs="Calibri"/>
+                <w:sz w:val="28"/>
+                <w:szCs w:val="28"/>
+                <w:lang w:val="hu-HU"/>
+              </w:rPr>
+            </w:pPr>
+            <w:r>
+              <w:rPr>
+                <w:rFonts w:ascii="Calibri" w:eastAsia="游明朝" w:hAnsi="Calibri" w:cs="Calibri"/>
                 <w:sz w:val="28"/>
                 <w:szCs w:val="28"/>
                 <w:lang w:val="hu-HU"/>
@@ -5139,15 +5250,15 @@
               <w:jc w:val="center"/>
               <w:cnfStyle w:val="000000000000" w:firstRow="0" w:lastRow="0" w:firstColumn="0" w:lastColumn="0" w:oddVBand="0" w:evenVBand="0" w:oddHBand="0" w:evenHBand="0" w:firstRowFirstColumn="0" w:firstRowLastColumn="0" w:lastRowFirstColumn="0" w:lastRowLastColumn="0"/>
               <w:rPr>
-                <w:rFonts w:ascii="Calibri" w:eastAsia="Yu Mincho" w:hAnsi="Calibri" w:cs="Calibri"/>
-                <w:sz w:val="28"/>
-                <w:szCs w:val="28"/>
-                <w:lang w:val="hu-HU"/>
-              </w:rPr>
-            </w:pPr>
-            <w:r>
-              <w:rPr>
-                <w:rFonts w:ascii="Calibri" w:eastAsia="Yu Mincho" w:hAnsi="Calibri" w:cs="Calibri"/>
+                <w:rFonts w:ascii="Calibri" w:eastAsia="游明朝" w:hAnsi="Calibri" w:cs="Calibri"/>
+                <w:sz w:val="28"/>
+                <w:szCs w:val="28"/>
+                <w:lang w:val="hu-HU"/>
+              </w:rPr>
+            </w:pPr>
+            <w:r>
+              <w:rPr>
+                <w:rFonts w:ascii="Calibri" w:eastAsia="游明朝" w:hAnsi="Calibri" w:cs="Calibri"/>
                 <w:sz w:val="28"/>
                 <w:szCs w:val="28"/>
                 <w:lang w:val="hu-HU"/>
@@ -5173,7 +5284,7 @@
               <w:jc w:val="center"/>
               <w:cnfStyle w:val="000000000000" w:firstRow="0" w:lastRow="0" w:firstColumn="0" w:lastColumn="0" w:oddVBand="0" w:evenVBand="0" w:oddHBand="0" w:evenHBand="0" w:firstRowFirstColumn="0" w:firstRowLastColumn="0" w:lastRowFirstColumn="0" w:lastRowLastColumn="0"/>
               <w:rPr>
-                <w:rFonts w:ascii="Calibri" w:eastAsia="Yu Mincho" w:hAnsi="Calibri" w:cs="Calibri"/>
+                <w:rFonts w:ascii="Calibri" w:eastAsia="游明朝" w:hAnsi="Calibri" w:cs="Calibri"/>
                 <w:sz w:val="28"/>
                 <w:szCs w:val="28"/>
                 <w:lang w:val="hu-HU"/>
@@ -5198,15 +5309,15 @@
               <w:jc w:val="center"/>
               <w:cnfStyle w:val="000000000000" w:firstRow="0" w:lastRow="0" w:firstColumn="0" w:lastColumn="0" w:oddVBand="0" w:evenVBand="0" w:oddHBand="0" w:evenHBand="0" w:firstRowFirstColumn="0" w:firstRowLastColumn="0" w:lastRowFirstColumn="0" w:lastRowLastColumn="0"/>
               <w:rPr>
-                <w:rFonts w:ascii="Calibri" w:eastAsia="Yu Mincho" w:hAnsi="Calibri" w:cs="Calibri"/>
-                <w:sz w:val="28"/>
-                <w:szCs w:val="28"/>
-                <w:lang w:val="hu-HU"/>
-              </w:rPr>
-            </w:pPr>
-            <w:r>
-              <w:rPr>
-                <w:rFonts w:ascii="Calibri" w:eastAsia="Yu Mincho" w:hAnsi="Calibri" w:cs="Calibri"/>
+                <w:rFonts w:ascii="Calibri" w:eastAsia="游明朝" w:hAnsi="Calibri" w:cs="Calibri"/>
+                <w:sz w:val="28"/>
+                <w:szCs w:val="28"/>
+                <w:lang w:val="hu-HU"/>
+              </w:rPr>
+            </w:pPr>
+            <w:r>
+              <w:rPr>
+                <w:rFonts w:ascii="Calibri" w:eastAsia="游明朝" w:hAnsi="Calibri" w:cs="Calibri"/>
                 <w:sz w:val="28"/>
                 <w:szCs w:val="28"/>
                 <w:lang w:val="hu-HU"/>
@@ -5237,7 +5348,7 @@
               <w:spacing w:line="360" w:lineRule="auto"/>
               <w:jc w:val="center"/>
               <w:rPr>
-                <w:rFonts w:eastAsia="Yu Mincho"/>
+                <w:rFonts w:eastAsia="游明朝"/>
                 <w:b w:val="0"/>
                 <w:bCs w:val="0"/>
                 <w:sz w:val="28"/>
@@ -5246,7 +5357,7 @@
             </w:pPr>
             <w:r>
               <w:rPr>
-                <w:rFonts w:eastAsia="Yu Mincho"/>
+                <w:rFonts w:eastAsia="游明朝"/>
                 <w:b w:val="0"/>
                 <w:bCs w:val="0"/>
                 <w:sz w:val="28"/>
@@ -5272,40 +5383,22 @@
               <w:jc w:val="center"/>
               <w:cnfStyle w:val="000000100000" w:firstRow="0" w:lastRow="0" w:firstColumn="0" w:lastColumn="0" w:oddVBand="0" w:evenVBand="0" w:oddHBand="1" w:evenHBand="0" w:firstRowFirstColumn="0" w:firstRowLastColumn="0" w:lastRowFirstColumn="0" w:lastRowLastColumn="0"/>
               <w:rPr>
-                <w:rFonts w:eastAsia="Yu Mincho"/>
-                <w:sz w:val="28"/>
-                <w:szCs w:val="28"/>
-              </w:rPr>
-            </w:pPr>
-            <w:r>
-              <w:rPr>
-                <w:rFonts w:eastAsia="Yu Mincho"/>
-                <w:sz w:val="28"/>
-                <w:szCs w:val="28"/>
-              </w:rPr>
-              <w:t xml:space="preserve">Az </w:t>
-            </w:r>
-            <w:proofErr w:type="spellStart"/>
-            <w:r>
-              <w:rPr>
-                <w:rFonts w:eastAsia="Yu Mincho"/>
-                <w:sz w:val="28"/>
-                <w:szCs w:val="28"/>
-              </w:rPr>
-              <w:t>elért</w:t>
-            </w:r>
-            <w:proofErr w:type="spellEnd"/>
-            <w:r>
-              <w:rPr>
-                <w:rFonts w:eastAsia="Yu Mincho"/>
-                <w:sz w:val="28"/>
-                <w:szCs w:val="28"/>
-              </w:rPr>
-              <w:t xml:space="preserve"> achi</w:t>
-            </w:r>
-            <w:r>
-              <w:rPr>
-                <w:rFonts w:eastAsia="Yu Mincho"/>
+                <w:rFonts w:eastAsia="游明朝"/>
+                <w:sz w:val="28"/>
+                <w:szCs w:val="28"/>
+              </w:rPr>
+            </w:pPr>
+            <w:r>
+              <w:rPr>
+                <w:rFonts w:eastAsia="游明朝"/>
+                <w:sz w:val="28"/>
+                <w:szCs w:val="28"/>
+              </w:rPr>
+              <w:t>Az elért achi</w:t>
+            </w:r>
+            <w:r>
+              <w:rPr>
+                <w:rFonts w:eastAsia="游明朝"/>
                 <w:sz w:val="28"/>
                 <w:szCs w:val="28"/>
               </w:rPr>
@@ -5313,22 +5406,12 @@
             </w:r>
             <w:r>
               <w:rPr>
-                <w:rFonts w:eastAsia="Yu Mincho"/>
-                <w:sz w:val="28"/>
-                <w:szCs w:val="28"/>
-              </w:rPr>
-              <w:t xml:space="preserve">vementek </w:t>
-            </w:r>
-            <w:proofErr w:type="spellStart"/>
-            <w:r>
-              <w:rPr>
-                <w:rFonts w:eastAsia="Yu Mincho"/>
-                <w:sz w:val="28"/>
-                <w:szCs w:val="28"/>
-              </w:rPr>
-              <w:t>listája</w:t>
-            </w:r>
-            <w:proofErr w:type="spellEnd"/>
+                <w:rFonts w:eastAsia="游明朝"/>
+                <w:sz w:val="28"/>
+                <w:szCs w:val="28"/>
+              </w:rPr>
+              <w:t>vementek listája</w:t>
+            </w:r>
           </w:p>
         </w:tc>
         <w:tc>
@@ -5347,14 +5430,14 @@
               <w:jc w:val="center"/>
               <w:cnfStyle w:val="000000100000" w:firstRow="0" w:lastRow="0" w:firstColumn="0" w:lastColumn="0" w:oddVBand="0" w:evenVBand="0" w:oddHBand="1" w:evenHBand="0" w:firstRowFirstColumn="0" w:firstRowLastColumn="0" w:lastRowFirstColumn="0" w:lastRowLastColumn="0"/>
               <w:rPr>
-                <w:rFonts w:eastAsia="Yu Mincho"/>
-                <w:sz w:val="28"/>
-                <w:szCs w:val="28"/>
-              </w:rPr>
-            </w:pPr>
-            <w:r>
-              <w:rPr>
-                <w:rFonts w:eastAsia="Yu Mincho"/>
+                <w:rFonts w:eastAsia="游明朝"/>
+                <w:sz w:val="28"/>
+                <w:szCs w:val="28"/>
+              </w:rPr>
+            </w:pPr>
+            <w:r>
+              <w:rPr>
+                <w:rFonts w:eastAsia="游明朝"/>
                 <w:sz w:val="28"/>
                 <w:szCs w:val="28"/>
               </w:rPr>
@@ -5378,7 +5461,7 @@
               <w:jc w:val="center"/>
               <w:cnfStyle w:val="000000100000" w:firstRow="0" w:lastRow="0" w:firstColumn="0" w:lastColumn="0" w:oddVBand="0" w:evenVBand="0" w:oddHBand="1" w:evenHBand="0" w:firstRowFirstColumn="0" w:firstRowLastColumn="0" w:lastRowFirstColumn="0" w:lastRowLastColumn="0"/>
               <w:rPr>
-                <w:rFonts w:eastAsia="Yu Mincho"/>
+                <w:rFonts w:eastAsia="游明朝"/>
                 <w:sz w:val="28"/>
                 <w:szCs w:val="28"/>
               </w:rPr>
@@ -5401,7 +5484,7 @@
               <w:jc w:val="center"/>
               <w:cnfStyle w:val="000000100000" w:firstRow="0" w:lastRow="0" w:firstColumn="0" w:lastColumn="0" w:oddVBand="0" w:evenVBand="0" w:oddHBand="1" w:evenHBand="0" w:firstRowFirstColumn="0" w:firstRowLastColumn="0" w:lastRowFirstColumn="0" w:lastRowLastColumn="0"/>
               <w:rPr>
-                <w:rFonts w:eastAsia="Yu Mincho"/>
+                <w:rFonts w:eastAsia="游明朝"/>
                 <w:sz w:val="28"/>
                 <w:szCs w:val="28"/>
               </w:rPr>
@@ -5430,7 +5513,7 @@
               <w:spacing w:line="360" w:lineRule="auto"/>
               <w:jc w:val="center"/>
               <w:rPr>
-                <w:rFonts w:eastAsia="Yu Mincho"/>
+                <w:rFonts w:eastAsia="游明朝"/>
                 <w:b w:val="0"/>
                 <w:bCs w:val="0"/>
                 <w:sz w:val="28"/>
@@ -5439,7 +5522,7 @@
             </w:pPr>
             <w:r>
               <w:rPr>
-                <w:rFonts w:eastAsia="Yu Mincho"/>
+                <w:rFonts w:eastAsia="游明朝"/>
                 <w:b w:val="0"/>
                 <w:bCs w:val="0"/>
                 <w:sz w:val="28"/>
@@ -5466,14 +5549,14 @@
               <w:jc w:val="center"/>
               <w:cnfStyle w:val="000000000000" w:firstRow="0" w:lastRow="0" w:firstColumn="0" w:lastColumn="0" w:oddVBand="0" w:evenVBand="0" w:oddHBand="0" w:evenHBand="0" w:firstRowFirstColumn="0" w:firstRowLastColumn="0" w:lastRowFirstColumn="0" w:lastRowLastColumn="0"/>
               <w:rPr>
-                <w:rFonts w:eastAsia="Yu Mincho"/>
-                <w:sz w:val="28"/>
-                <w:szCs w:val="28"/>
-              </w:rPr>
-            </w:pPr>
-            <w:r>
-              <w:rPr>
-                <w:rFonts w:eastAsia="Yu Mincho"/>
+                <w:rFonts w:eastAsia="游明朝"/>
+                <w:sz w:val="28"/>
+                <w:szCs w:val="28"/>
+              </w:rPr>
+            </w:pPr>
+            <w:r>
+              <w:rPr>
+                <w:rFonts w:eastAsia="游明朝"/>
                 <w:sz w:val="28"/>
                 <w:szCs w:val="28"/>
               </w:rPr>
@@ -5498,14 +5581,14 @@
               <w:jc w:val="center"/>
               <w:cnfStyle w:val="000000000000" w:firstRow="0" w:lastRow="0" w:firstColumn="0" w:lastColumn="0" w:oddVBand="0" w:evenVBand="0" w:oddHBand="0" w:evenHBand="0" w:firstRowFirstColumn="0" w:firstRowLastColumn="0" w:lastRowFirstColumn="0" w:lastRowLastColumn="0"/>
               <w:rPr>
-                <w:rFonts w:eastAsia="Yu Mincho"/>
-                <w:sz w:val="28"/>
-                <w:szCs w:val="28"/>
-              </w:rPr>
-            </w:pPr>
-            <w:r>
-              <w:rPr>
-                <w:rFonts w:eastAsia="Yu Mincho"/>
+                <w:rFonts w:eastAsia="游明朝"/>
+                <w:sz w:val="28"/>
+                <w:szCs w:val="28"/>
+              </w:rPr>
+            </w:pPr>
+            <w:r>
+              <w:rPr>
+                <w:rFonts w:eastAsia="游明朝"/>
                 <w:sz w:val="28"/>
                 <w:szCs w:val="28"/>
               </w:rPr>
@@ -5513,7 +5596,7 @@
             </w:r>
             <w:r>
               <w:rPr>
-                <w:rFonts w:eastAsia="Yu Mincho"/>
+                <w:rFonts w:eastAsia="游明朝"/>
                 <w:sz w:val="28"/>
                 <w:szCs w:val="28"/>
               </w:rPr>
@@ -5539,7 +5622,7 @@
               <w:jc w:val="center"/>
               <w:cnfStyle w:val="000000000000" w:firstRow="0" w:lastRow="0" w:firstColumn="0" w:lastColumn="0" w:oddVBand="0" w:evenVBand="0" w:oddHBand="0" w:evenHBand="0" w:firstRowFirstColumn="0" w:firstRowLastColumn="0" w:lastRowFirstColumn="0" w:lastRowLastColumn="0"/>
               <w:rPr>
-                <w:rFonts w:eastAsia="Yu Mincho"/>
+                <w:rFonts w:eastAsia="游明朝"/>
                 <w:sz w:val="28"/>
                 <w:szCs w:val="28"/>
               </w:rPr>
@@ -5563,14 +5646,14 @@
               <w:jc w:val="center"/>
               <w:cnfStyle w:val="000000000000" w:firstRow="0" w:lastRow="0" w:firstColumn="0" w:lastColumn="0" w:oddVBand="0" w:evenVBand="0" w:oddHBand="0" w:evenHBand="0" w:firstRowFirstColumn="0" w:firstRowLastColumn="0" w:lastRowFirstColumn="0" w:lastRowLastColumn="0"/>
               <w:rPr>
-                <w:rFonts w:eastAsia="Yu Mincho"/>
-                <w:sz w:val="28"/>
-                <w:szCs w:val="28"/>
-              </w:rPr>
-            </w:pPr>
-            <w:r>
-              <w:rPr>
-                <w:rFonts w:eastAsia="Yu Mincho"/>
+                <w:rFonts w:eastAsia="游明朝"/>
+                <w:sz w:val="28"/>
+                <w:szCs w:val="28"/>
+              </w:rPr>
+            </w:pPr>
+            <w:r>
+              <w:rPr>
+                <w:rFonts w:eastAsia="游明朝"/>
                 <w:sz w:val="28"/>
                 <w:szCs w:val="28"/>
               </w:rPr>
@@ -5578,7 +5661,7 @@
             </w:r>
             <w:r>
               <w:rPr>
-                <w:rFonts w:eastAsia="Yu Mincho"/>
+                <w:rFonts w:eastAsia="游明朝"/>
                 <w:sz w:val="28"/>
                 <w:szCs w:val="28"/>
               </w:rPr>
@@ -5594,7 +5677,7 @@
         <w:spacing w:before="240" w:line="360" w:lineRule="auto"/>
         <w:jc w:val="both"/>
         <w:rPr>
-          <w:rFonts w:eastAsia="Yu Mincho"/>
+          <w:rFonts w:eastAsia="游明朝"/>
           <w:b/>
           <w:bCs/>
           <w:sz w:val="32"/>
@@ -5604,7 +5687,7 @@
     </w:p>
     <w:p>
       <w:pPr>
-        <w:pStyle w:val="Listaszerbekezds"/>
+        <w:pStyle w:val="ListParagraph"/>
         <w:numPr>
           <w:ilvl w:val="0"/>
           <w:numId w:val="6"/>
@@ -5612,7 +5695,7 @@
         <w:spacing w:before="240" w:line="360" w:lineRule="auto"/>
         <w:jc w:val="both"/>
         <w:rPr>
-          <w:rFonts w:eastAsia="Yu Mincho"/>
+          <w:rFonts w:eastAsia="游明朝"/>
           <w:b/>
           <w:bCs/>
           <w:sz w:val="32"/>
@@ -5621,7 +5704,7 @@
       </w:pPr>
       <w:r>
         <w:rPr>
-          <w:rFonts w:eastAsia="Yu Mincho"/>
+          <w:rFonts w:eastAsia="游明朝"/>
           <w:b/>
           <w:bCs/>
           <w:sz w:val="32"/>
@@ -5633,7 +5716,7 @@
     </w:p>
     <w:tbl>
       <w:tblPr>
-        <w:tblStyle w:val="Tblzatrcsos46jellszn"/>
+        <w:tblStyle w:val="GridTable4-Accent6"/>
         <w:tblW w:w="9214" w:type="dxa"/>
         <w:tblInd w:w="-5" w:type="dxa"/>
         <w:tblBorders>
@@ -5672,7 +5755,7 @@
               <w:spacing w:line="360" w:lineRule="auto"/>
               <w:jc w:val="center"/>
               <w:rPr>
-                <w:rFonts w:ascii="Calibri" w:eastAsia="Yu Mincho" w:hAnsi="Calibri" w:cs="Calibri"/>
+                <w:rFonts w:ascii="Calibri" w:eastAsia="游明朝" w:hAnsi="Calibri" w:cs="Calibri"/>
                 <w:sz w:val="32"/>
                 <w:szCs w:val="32"/>
                 <w:lang w:val="hu-HU"/>
@@ -5680,7 +5763,7 @@
             </w:pPr>
             <w:r>
               <w:rPr>
-                <w:rFonts w:ascii="Calibri" w:eastAsia="Yu Mincho" w:hAnsi="Calibri" w:cs="Calibri"/>
+                <w:rFonts w:ascii="Calibri" w:eastAsia="游明朝" w:hAnsi="Calibri" w:cs="Calibri"/>
                 <w:sz w:val="32"/>
                 <w:szCs w:val="32"/>
                 <w:lang w:val="hu-HU"/>
@@ -5704,7 +5787,7 @@
               <w:jc w:val="center"/>
               <w:cnfStyle w:val="100000000000" w:firstRow="1" w:lastRow="0" w:firstColumn="0" w:lastColumn="0" w:oddVBand="0" w:evenVBand="0" w:oddHBand="0" w:evenHBand="0" w:firstRowFirstColumn="0" w:firstRowLastColumn="0" w:lastRowFirstColumn="0" w:lastRowLastColumn="0"/>
               <w:rPr>
-                <w:rFonts w:ascii="Calibri" w:eastAsia="Yu Mincho" w:hAnsi="Calibri" w:cs="Calibri"/>
+                <w:rFonts w:ascii="Calibri" w:eastAsia="游明朝" w:hAnsi="Calibri" w:cs="Calibri"/>
                 <w:sz w:val="32"/>
                 <w:szCs w:val="32"/>
                 <w:lang w:val="hu-HU"/>
@@ -5712,7 +5795,7 @@
             </w:pPr>
             <w:r>
               <w:rPr>
-                <w:rFonts w:ascii="Calibri" w:eastAsia="Yu Mincho" w:hAnsi="Calibri" w:cs="Calibri"/>
+                <w:rFonts w:ascii="Calibri" w:eastAsia="游明朝" w:hAnsi="Calibri" w:cs="Calibri"/>
                 <w:sz w:val="32"/>
                 <w:szCs w:val="32"/>
                 <w:lang w:val="hu-HU"/>
@@ -5736,7 +5819,7 @@
               <w:jc w:val="center"/>
               <w:cnfStyle w:val="100000000000" w:firstRow="1" w:lastRow="0" w:firstColumn="0" w:lastColumn="0" w:oddVBand="0" w:evenVBand="0" w:oddHBand="0" w:evenHBand="0" w:firstRowFirstColumn="0" w:firstRowLastColumn="0" w:lastRowFirstColumn="0" w:lastRowLastColumn="0"/>
               <w:rPr>
-                <w:rFonts w:ascii="Calibri" w:eastAsia="Yu Mincho" w:hAnsi="Calibri" w:cs="Calibri"/>
+                <w:rFonts w:ascii="Calibri" w:eastAsia="游明朝" w:hAnsi="Calibri" w:cs="Calibri"/>
                 <w:sz w:val="32"/>
                 <w:szCs w:val="32"/>
                 <w:lang w:val="hu-HU"/>
@@ -5744,7 +5827,7 @@
             </w:pPr>
             <w:r>
               <w:rPr>
-                <w:rFonts w:ascii="Calibri" w:eastAsia="Yu Mincho" w:hAnsi="Calibri" w:cs="Calibri"/>
+                <w:rFonts w:ascii="Calibri" w:eastAsia="游明朝" w:hAnsi="Calibri" w:cs="Calibri"/>
                 <w:sz w:val="32"/>
                 <w:szCs w:val="32"/>
                 <w:lang w:val="hu-HU"/>
@@ -5768,7 +5851,7 @@
               <w:jc w:val="center"/>
               <w:cnfStyle w:val="100000000000" w:firstRow="1" w:lastRow="0" w:firstColumn="0" w:lastColumn="0" w:oddVBand="0" w:evenVBand="0" w:oddHBand="0" w:evenHBand="0" w:firstRowFirstColumn="0" w:firstRowLastColumn="0" w:lastRowFirstColumn="0" w:lastRowLastColumn="0"/>
               <w:rPr>
-                <w:rFonts w:ascii="Calibri" w:eastAsia="Yu Mincho" w:hAnsi="Calibri" w:cs="Calibri"/>
+                <w:rFonts w:ascii="Calibri" w:eastAsia="游明朝" w:hAnsi="Calibri" w:cs="Calibri"/>
                 <w:sz w:val="32"/>
                 <w:szCs w:val="32"/>
                 <w:lang w:val="hu-HU"/>
@@ -5776,7 +5859,7 @@
             </w:pPr>
             <w:r>
               <w:rPr>
-                <w:rFonts w:ascii="Calibri" w:eastAsia="Yu Mincho" w:hAnsi="Calibri" w:cs="Calibri"/>
+                <w:rFonts w:ascii="Calibri" w:eastAsia="游明朝" w:hAnsi="Calibri" w:cs="Calibri"/>
                 <w:sz w:val="32"/>
                 <w:szCs w:val="32"/>
                 <w:lang w:val="hu-HU"/>
@@ -5800,7 +5883,7 @@
               <w:jc w:val="center"/>
               <w:cnfStyle w:val="100000000000" w:firstRow="1" w:lastRow="0" w:firstColumn="0" w:lastColumn="0" w:oddVBand="0" w:evenVBand="0" w:oddHBand="0" w:evenHBand="0" w:firstRowFirstColumn="0" w:firstRowLastColumn="0" w:lastRowFirstColumn="0" w:lastRowLastColumn="0"/>
               <w:rPr>
-                <w:rFonts w:ascii="Calibri" w:eastAsia="Yu Mincho" w:hAnsi="Calibri" w:cs="Calibri"/>
+                <w:rFonts w:ascii="Calibri" w:eastAsia="游明朝" w:hAnsi="Calibri" w:cs="Calibri"/>
                 <w:sz w:val="32"/>
                 <w:szCs w:val="32"/>
                 <w:lang w:val="hu-HU"/>
@@ -5808,7 +5891,7 @@
             </w:pPr>
             <w:r>
               <w:rPr>
-                <w:rFonts w:ascii="Calibri" w:eastAsia="Yu Mincho" w:hAnsi="Calibri" w:cs="Calibri"/>
+                <w:rFonts w:ascii="Calibri" w:eastAsia="游明朝" w:hAnsi="Calibri" w:cs="Calibri"/>
                 <w:sz w:val="32"/>
                 <w:szCs w:val="32"/>
                 <w:lang w:val="hu-HU"/>
@@ -5835,7 +5918,7 @@
               <w:spacing w:line="360" w:lineRule="auto"/>
               <w:jc w:val="center"/>
               <w:rPr>
-                <w:rFonts w:ascii="Calibri" w:eastAsia="Yu Mincho" w:hAnsi="Calibri" w:cs="Calibri"/>
+                <w:rFonts w:ascii="Calibri" w:eastAsia="游明朝" w:hAnsi="Calibri" w:cs="Calibri"/>
                 <w:b w:val="0"/>
                 <w:bCs w:val="0"/>
                 <w:color w:val="000000" w:themeColor="text1"/>
@@ -5846,7 +5929,7 @@
             </w:pPr>
             <w:r>
               <w:rPr>
-                <w:rFonts w:ascii="Calibri" w:eastAsia="Yu Mincho" w:hAnsi="Calibri" w:cs="Calibri"/>
+                <w:rFonts w:ascii="Calibri" w:eastAsia="游明朝" w:hAnsi="Calibri" w:cs="Calibri"/>
                 <w:b w:val="0"/>
                 <w:bCs w:val="0"/>
                 <w:color w:val="000000" w:themeColor="text1"/>
@@ -5868,7 +5951,7 @@
               <w:jc w:val="center"/>
               <w:cnfStyle w:val="000000100000" w:firstRow="0" w:lastRow="0" w:firstColumn="0" w:lastColumn="0" w:oddVBand="0" w:evenVBand="0" w:oddHBand="1" w:evenHBand="0" w:firstRowFirstColumn="0" w:firstRowLastColumn="0" w:lastRowFirstColumn="0" w:lastRowLastColumn="0"/>
               <w:rPr>
-                <w:rFonts w:ascii="Calibri" w:eastAsia="Yu Mincho" w:hAnsi="Calibri" w:cs="Calibri"/>
+                <w:rFonts w:ascii="Calibri" w:eastAsia="游明朝" w:hAnsi="Calibri" w:cs="Calibri"/>
                 <w:color w:val="FFFFFF" w:themeColor="background1"/>
                 <w:sz w:val="32"/>
                 <w:szCs w:val="32"/>
@@ -5877,7 +5960,7 @@
             </w:pPr>
             <w:r>
               <w:rPr>
-                <w:rFonts w:ascii="Calibri" w:eastAsia="Yu Mincho" w:hAnsi="Calibri" w:cs="Calibri"/>
+                <w:rFonts w:ascii="Calibri" w:eastAsia="游明朝" w:hAnsi="Calibri" w:cs="Calibri"/>
                 <w:sz w:val="32"/>
                 <w:szCs w:val="32"/>
                 <w:lang w:val="hu-HU"/>
@@ -5886,7 +5969,7 @@
             </w:r>
             <w:r>
               <w:rPr>
-                <w:rFonts w:ascii="Calibri" w:eastAsia="Yu Mincho" w:hAnsi="Calibri" w:cs="Calibri"/>
+                <w:rFonts w:ascii="Calibri" w:eastAsia="游明朝" w:hAnsi="Calibri" w:cs="Calibri"/>
                 <w:sz w:val="32"/>
                 <w:szCs w:val="32"/>
                 <w:lang w:val="hu-HU"/>
@@ -5895,7 +5978,7 @@
             </w:r>
             <w:r>
               <w:rPr>
-                <w:rFonts w:ascii="Calibri" w:eastAsia="Yu Mincho" w:hAnsi="Calibri" w:cs="Calibri"/>
+                <w:rFonts w:ascii="Calibri" w:eastAsia="游明朝" w:hAnsi="Calibri" w:cs="Calibri"/>
                 <w:sz w:val="32"/>
                 <w:szCs w:val="32"/>
                 <w:lang w:val="hu-HU"/>
@@ -5914,7 +5997,7 @@
               <w:jc w:val="center"/>
               <w:cnfStyle w:val="000000100000" w:firstRow="0" w:lastRow="0" w:firstColumn="0" w:lastColumn="0" w:oddVBand="0" w:evenVBand="0" w:oddHBand="1" w:evenHBand="0" w:firstRowFirstColumn="0" w:firstRowLastColumn="0" w:lastRowFirstColumn="0" w:lastRowLastColumn="0"/>
               <w:rPr>
-                <w:rFonts w:ascii="Calibri" w:eastAsia="Yu Mincho" w:hAnsi="Calibri" w:cs="Calibri"/>
+                <w:rFonts w:ascii="Calibri" w:eastAsia="游明朝" w:hAnsi="Calibri" w:cs="Calibri"/>
                 <w:color w:val="000000" w:themeColor="text1"/>
                 <w:sz w:val="32"/>
                 <w:szCs w:val="32"/>
@@ -5923,7 +6006,7 @@
             </w:pPr>
             <w:r>
               <w:rPr>
-                <w:rFonts w:ascii="Calibri" w:eastAsia="Yu Mincho" w:hAnsi="Calibri" w:cs="Calibri"/>
+                <w:rFonts w:ascii="Calibri" w:eastAsia="游明朝" w:hAnsi="Calibri" w:cs="Calibri"/>
                 <w:color w:val="000000" w:themeColor="text1"/>
                 <w:sz w:val="32"/>
                 <w:szCs w:val="32"/>
@@ -5943,7 +6026,7 @@
               <w:jc w:val="center"/>
               <w:cnfStyle w:val="000000100000" w:firstRow="0" w:lastRow="0" w:firstColumn="0" w:lastColumn="0" w:oddVBand="0" w:evenVBand="0" w:oddHBand="1" w:evenHBand="0" w:firstRowFirstColumn="0" w:firstRowLastColumn="0" w:lastRowFirstColumn="0" w:lastRowLastColumn="0"/>
               <w:rPr>
-                <w:rFonts w:ascii="Calibri" w:eastAsia="Yu Mincho" w:hAnsi="Calibri" w:cs="Calibri"/>
+                <w:rFonts w:ascii="Calibri" w:eastAsia="游明朝" w:hAnsi="Calibri" w:cs="Calibri"/>
                 <w:color w:val="000000" w:themeColor="text1"/>
                 <w:sz w:val="32"/>
                 <w:szCs w:val="32"/>
@@ -5952,7 +6035,7 @@
             </w:pPr>
             <w:r>
               <w:rPr>
-                <w:rFonts w:ascii="Calibri" w:eastAsia="Yu Mincho" w:hAnsi="Calibri" w:cs="Calibri"/>
+                <w:rFonts w:ascii="Calibri" w:eastAsia="游明朝" w:hAnsi="Calibri" w:cs="Calibri"/>
                 <w:color w:val="000000" w:themeColor="text1"/>
                 <w:sz w:val="32"/>
                 <w:szCs w:val="32"/>
@@ -5975,7 +6058,7 @@
               <w:jc w:val="center"/>
               <w:cnfStyle w:val="000000100000" w:firstRow="0" w:lastRow="0" w:firstColumn="0" w:lastColumn="0" w:oddVBand="0" w:evenVBand="0" w:oddHBand="1" w:evenHBand="0" w:firstRowFirstColumn="0" w:firstRowLastColumn="0" w:lastRowFirstColumn="0" w:lastRowLastColumn="0"/>
               <w:rPr>
-                <w:rFonts w:ascii="Calibri" w:eastAsia="Yu Mincho" w:hAnsi="Calibri" w:cs="Calibri"/>
+                <w:rFonts w:ascii="Calibri" w:eastAsia="游明朝" w:hAnsi="Calibri" w:cs="Calibri"/>
                 <w:color w:val="FFFFFF" w:themeColor="background1"/>
                 <w:sz w:val="32"/>
                 <w:szCs w:val="32"/>
@@ -5984,7 +6067,7 @@
             </w:pPr>
             <w:r>
               <w:rPr>
-                <w:rFonts w:ascii="Calibri" w:eastAsia="Yu Mincho" w:hAnsi="Calibri" w:cs="Calibri"/>
+                <w:rFonts w:ascii="Calibri" w:eastAsia="游明朝" w:hAnsi="Calibri" w:cs="Calibri"/>
                 <w:sz w:val="32"/>
                 <w:szCs w:val="32"/>
                 <w:lang w:val="hu-HU"/>
@@ -6010,7 +6093,7 @@
               <w:spacing w:line="360" w:lineRule="auto"/>
               <w:jc w:val="center"/>
               <w:rPr>
-                <w:rFonts w:eastAsia="Yu Mincho"/>
+                <w:rFonts w:eastAsia="游明朝"/>
                 <w:b w:val="0"/>
                 <w:bCs w:val="0"/>
                 <w:color w:val="000000" w:themeColor="text1"/>
@@ -6020,7 +6103,7 @@
             </w:pPr>
             <w:r>
               <w:rPr>
-                <w:rFonts w:eastAsia="Yu Mincho"/>
+                <w:rFonts w:eastAsia="游明朝"/>
                 <w:b w:val="0"/>
                 <w:bCs w:val="0"/>
                 <w:color w:val="000000" w:themeColor="text1"/>
@@ -6045,14 +6128,14 @@
               <w:jc w:val="center"/>
               <w:cnfStyle w:val="000000000000" w:firstRow="0" w:lastRow="0" w:firstColumn="0" w:lastColumn="0" w:oddVBand="0" w:evenVBand="0" w:oddHBand="0" w:evenHBand="0" w:firstRowFirstColumn="0" w:firstRowLastColumn="0" w:lastRowFirstColumn="0" w:lastRowLastColumn="0"/>
               <w:rPr>
-                <w:rFonts w:eastAsia="Yu Mincho"/>
+                <w:rFonts w:eastAsia="游明朝"/>
                 <w:sz w:val="32"/>
                 <w:szCs w:val="32"/>
               </w:rPr>
             </w:pPr>
             <w:r>
               <w:rPr>
-                <w:rFonts w:eastAsia="Yu Mincho"/>
+                <w:rFonts w:eastAsia="游明朝"/>
                 <w:sz w:val="32"/>
                 <w:szCs w:val="32"/>
               </w:rPr>
@@ -6074,7 +6157,7 @@
               <w:jc w:val="center"/>
               <w:cnfStyle w:val="000000000000" w:firstRow="0" w:lastRow="0" w:firstColumn="0" w:lastColumn="0" w:oddVBand="0" w:evenVBand="0" w:oddHBand="0" w:evenHBand="0" w:firstRowFirstColumn="0" w:firstRowLastColumn="0" w:lastRowFirstColumn="0" w:lastRowLastColumn="0"/>
               <w:rPr>
-                <w:rFonts w:eastAsia="Yu Mincho"/>
+                <w:rFonts w:eastAsia="游明朝"/>
                 <w:color w:val="000000" w:themeColor="text1"/>
                 <w:sz w:val="32"/>
                 <w:szCs w:val="32"/>
@@ -6082,7 +6165,7 @@
             </w:pPr>
             <w:r>
               <w:rPr>
-                <w:rFonts w:eastAsia="Yu Mincho"/>
+                <w:rFonts w:eastAsia="游明朝"/>
                 <w:color w:val="000000" w:themeColor="text1"/>
                 <w:sz w:val="32"/>
                 <w:szCs w:val="32"/>
@@ -6096,7 +6179,7 @@
               <w:jc w:val="center"/>
               <w:cnfStyle w:val="000000000000" w:firstRow="0" w:lastRow="0" w:firstColumn="0" w:lastColumn="0" w:oddVBand="0" w:evenVBand="0" w:oddHBand="0" w:evenHBand="0" w:firstRowFirstColumn="0" w:firstRowLastColumn="0" w:lastRowFirstColumn="0" w:lastRowLastColumn="0"/>
               <w:rPr>
-                <w:rFonts w:eastAsia="Yu Mincho"/>
+                <w:rFonts w:eastAsia="游明朝"/>
                 <w:color w:val="000000" w:themeColor="text1"/>
                 <w:sz w:val="32"/>
                 <w:szCs w:val="32"/>
@@ -6104,7 +6187,7 @@
             </w:pPr>
             <w:r>
               <w:rPr>
-                <w:rFonts w:eastAsia="Yu Mincho"/>
+                <w:rFonts w:eastAsia="游明朝"/>
                 <w:color w:val="000000" w:themeColor="text1"/>
                 <w:sz w:val="32"/>
                 <w:szCs w:val="32"/>
@@ -6127,7 +6210,7 @@
               <w:jc w:val="center"/>
               <w:cnfStyle w:val="000000000000" w:firstRow="0" w:lastRow="0" w:firstColumn="0" w:lastColumn="0" w:oddVBand="0" w:evenVBand="0" w:oddHBand="0" w:evenHBand="0" w:firstRowFirstColumn="0" w:firstRowLastColumn="0" w:lastRowFirstColumn="0" w:lastRowLastColumn="0"/>
               <w:rPr>
-                <w:rFonts w:eastAsia="Yu Mincho"/>
+                <w:rFonts w:eastAsia="游明朝"/>
                 <w:color w:val="000000" w:themeColor="text1"/>
                 <w:sz w:val="32"/>
                 <w:szCs w:val="32"/>
@@ -6150,14 +6233,14 @@
               <w:jc w:val="center"/>
               <w:cnfStyle w:val="000000000000" w:firstRow="0" w:lastRow="0" w:firstColumn="0" w:lastColumn="0" w:oddVBand="0" w:evenVBand="0" w:oddHBand="0" w:evenHBand="0" w:firstRowFirstColumn="0" w:firstRowLastColumn="0" w:lastRowFirstColumn="0" w:lastRowLastColumn="0"/>
               <w:rPr>
-                <w:rFonts w:eastAsia="Yu Mincho"/>
+                <w:rFonts w:eastAsia="游明朝"/>
                 <w:sz w:val="32"/>
                 <w:szCs w:val="32"/>
               </w:rPr>
             </w:pPr>
             <w:r>
               <w:rPr>
-                <w:rFonts w:eastAsia="Yu Mincho"/>
+                <w:rFonts w:eastAsia="游明朝"/>
                 <w:sz w:val="32"/>
                 <w:szCs w:val="32"/>
               </w:rPr>
@@ -6173,7 +6256,7 @@
         <w:ind w:left="720"/>
         <w:jc w:val="both"/>
         <w:rPr>
-          <w:rFonts w:eastAsia="Yu Mincho"/>
+          <w:rFonts w:eastAsia="游明朝"/>
           <w:b/>
           <w:bCs/>
           <w:sz w:val="32"/>
@@ -6183,7 +6266,7 @@
     </w:p>
     <w:p>
       <w:pPr>
-        <w:pStyle w:val="Listaszerbekezds"/>
+        <w:pStyle w:val="ListParagraph"/>
         <w:numPr>
           <w:ilvl w:val="0"/>
           <w:numId w:val="6"/>
@@ -6191,7 +6274,7 @@
         <w:spacing w:before="240" w:line="360" w:lineRule="auto"/>
         <w:jc w:val="both"/>
         <w:rPr>
-          <w:rFonts w:eastAsia="Yu Mincho"/>
+          <w:rFonts w:eastAsia="游明朝"/>
           <w:b/>
           <w:bCs/>
           <w:sz w:val="32"/>
@@ -6200,7 +6283,7 @@
       </w:pPr>
       <w:r>
         <w:rPr>
-          <w:rFonts w:eastAsia="Yu Mincho"/>
+          <w:rFonts w:eastAsia="游明朝"/>
           <w:b/>
           <w:bCs/>
           <w:sz w:val="32"/>
@@ -6210,7 +6293,7 @@
       </w:r>
       <w:r>
         <w:rPr>
-          <w:rFonts w:eastAsia="Yu Mincho"/>
+          <w:rFonts w:eastAsia="游明朝"/>
           <w:b/>
           <w:bCs/>
           <w:sz w:val="32"/>
@@ -6220,7 +6303,7 @@
       </w:r>
       <w:r>
         <w:rPr>
-          <w:rFonts w:eastAsia="Yu Mincho"/>
+          <w:rFonts w:eastAsia="游明朝"/>
           <w:b/>
           <w:bCs/>
           <w:sz w:val="32"/>
@@ -6231,7 +6314,7 @@
     </w:p>
     <w:tbl>
       <w:tblPr>
-        <w:tblStyle w:val="Tblzatrcsos46jellszn"/>
+        <w:tblStyle w:val="GridTable4-Accent6"/>
         <w:tblW w:w="9510" w:type="dxa"/>
         <w:tblInd w:w="-10" w:type="dxa"/>
         <w:tblLayout w:type="fixed"/>
@@ -6266,7 +6349,7 @@
               <w:spacing w:line="360" w:lineRule="auto"/>
               <w:jc w:val="center"/>
               <w:rPr>
-                <w:rFonts w:ascii="Calibri" w:eastAsia="Yu Mincho" w:hAnsi="Calibri" w:cs="Calibri"/>
+                <w:rFonts w:ascii="Calibri" w:eastAsia="游明朝" w:hAnsi="Calibri" w:cs="Calibri"/>
                 <w:sz w:val="32"/>
                 <w:szCs w:val="32"/>
                 <w:lang w:val="hu-HU"/>
@@ -6274,7 +6357,7 @@
             </w:pPr>
             <w:r>
               <w:rPr>
-                <w:rFonts w:ascii="Calibri" w:eastAsia="Yu Mincho" w:hAnsi="Calibri" w:cs="Calibri"/>
+                <w:rFonts w:ascii="Calibri" w:eastAsia="游明朝" w:hAnsi="Calibri" w:cs="Calibri"/>
                 <w:sz w:val="32"/>
                 <w:szCs w:val="32"/>
                 <w:lang w:val="hu-HU"/>
@@ -6299,7 +6382,7 @@
               <w:jc w:val="center"/>
               <w:cnfStyle w:val="100000000000" w:firstRow="1" w:lastRow="0" w:firstColumn="0" w:lastColumn="0" w:oddVBand="0" w:evenVBand="0" w:oddHBand="0" w:evenHBand="0" w:firstRowFirstColumn="0" w:firstRowLastColumn="0" w:lastRowFirstColumn="0" w:lastRowLastColumn="0"/>
               <w:rPr>
-                <w:rFonts w:ascii="Calibri" w:eastAsia="Yu Mincho" w:hAnsi="Calibri" w:cs="Calibri"/>
+                <w:rFonts w:ascii="Calibri" w:eastAsia="游明朝" w:hAnsi="Calibri" w:cs="Calibri"/>
                 <w:sz w:val="32"/>
                 <w:szCs w:val="32"/>
                 <w:lang w:val="hu-HU"/>
@@ -6307,7 +6390,7 @@
             </w:pPr>
             <w:r>
               <w:rPr>
-                <w:rFonts w:ascii="Calibri" w:eastAsia="Yu Mincho" w:hAnsi="Calibri" w:cs="Calibri"/>
+                <w:rFonts w:ascii="Calibri" w:eastAsia="游明朝" w:hAnsi="Calibri" w:cs="Calibri"/>
                 <w:sz w:val="32"/>
                 <w:szCs w:val="32"/>
                 <w:lang w:val="hu-HU"/>
@@ -6332,7 +6415,7 @@
               <w:jc w:val="center"/>
               <w:cnfStyle w:val="100000000000" w:firstRow="1" w:lastRow="0" w:firstColumn="0" w:lastColumn="0" w:oddVBand="0" w:evenVBand="0" w:oddHBand="0" w:evenHBand="0" w:firstRowFirstColumn="0" w:firstRowLastColumn="0" w:lastRowFirstColumn="0" w:lastRowLastColumn="0"/>
               <w:rPr>
-                <w:rFonts w:ascii="Calibri" w:eastAsia="Yu Mincho" w:hAnsi="Calibri" w:cs="Calibri"/>
+                <w:rFonts w:ascii="Calibri" w:eastAsia="游明朝" w:hAnsi="Calibri" w:cs="Calibri"/>
                 <w:sz w:val="32"/>
                 <w:szCs w:val="32"/>
                 <w:lang w:val="hu-HU"/>
@@ -6340,7 +6423,7 @@
             </w:pPr>
             <w:r>
               <w:rPr>
-                <w:rFonts w:ascii="Calibri" w:eastAsia="Yu Mincho" w:hAnsi="Calibri" w:cs="Calibri"/>
+                <w:rFonts w:ascii="Calibri" w:eastAsia="游明朝" w:hAnsi="Calibri" w:cs="Calibri"/>
                 <w:sz w:val="32"/>
                 <w:szCs w:val="32"/>
                 <w:lang w:val="hu-HU"/>
@@ -6365,7 +6448,7 @@
               <w:jc w:val="center"/>
               <w:cnfStyle w:val="100000000000" w:firstRow="1" w:lastRow="0" w:firstColumn="0" w:lastColumn="0" w:oddVBand="0" w:evenVBand="0" w:oddHBand="0" w:evenHBand="0" w:firstRowFirstColumn="0" w:firstRowLastColumn="0" w:lastRowFirstColumn="0" w:lastRowLastColumn="0"/>
               <w:rPr>
-                <w:rFonts w:ascii="Calibri" w:eastAsia="Yu Mincho" w:hAnsi="Calibri" w:cs="Calibri"/>
+                <w:rFonts w:ascii="Calibri" w:eastAsia="游明朝" w:hAnsi="Calibri" w:cs="Calibri"/>
                 <w:sz w:val="32"/>
                 <w:szCs w:val="32"/>
                 <w:lang w:val="hu-HU"/>
@@ -6373,7 +6456,7 @@
             </w:pPr>
             <w:r>
               <w:rPr>
-                <w:rFonts w:ascii="Calibri" w:eastAsia="Yu Mincho" w:hAnsi="Calibri" w:cs="Calibri"/>
+                <w:rFonts w:ascii="Calibri" w:eastAsia="游明朝" w:hAnsi="Calibri" w:cs="Calibri"/>
                 <w:sz w:val="32"/>
                 <w:szCs w:val="32"/>
                 <w:lang w:val="hu-HU"/>
@@ -6398,7 +6481,7 @@
               <w:jc w:val="center"/>
               <w:cnfStyle w:val="100000000000" w:firstRow="1" w:lastRow="0" w:firstColumn="0" w:lastColumn="0" w:oddVBand="0" w:evenVBand="0" w:oddHBand="0" w:evenHBand="0" w:firstRowFirstColumn="0" w:firstRowLastColumn="0" w:lastRowFirstColumn="0" w:lastRowLastColumn="0"/>
               <w:rPr>
-                <w:rFonts w:ascii="Calibri" w:eastAsia="Yu Mincho" w:hAnsi="Calibri" w:cs="Calibri"/>
+                <w:rFonts w:ascii="Calibri" w:eastAsia="游明朝" w:hAnsi="Calibri" w:cs="Calibri"/>
                 <w:sz w:val="32"/>
                 <w:szCs w:val="32"/>
                 <w:lang w:val="hu-HU"/>
@@ -6406,7 +6489,7 @@
             </w:pPr>
             <w:r>
               <w:rPr>
-                <w:rFonts w:ascii="Calibri" w:eastAsia="Yu Mincho" w:hAnsi="Calibri" w:cs="Calibri"/>
+                <w:rFonts w:ascii="Calibri" w:eastAsia="游明朝" w:hAnsi="Calibri" w:cs="Calibri"/>
                 <w:sz w:val="32"/>
                 <w:szCs w:val="32"/>
                 <w:lang w:val="hu-HU"/>
@@ -6437,7 +6520,7 @@
               <w:spacing w:line="360" w:lineRule="auto"/>
               <w:jc w:val="center"/>
               <w:rPr>
-                <w:rFonts w:ascii="Calibri" w:eastAsia="Yu Mincho" w:hAnsi="Calibri" w:cs="Calibri"/>
+                <w:rFonts w:ascii="Calibri" w:eastAsia="游明朝" w:hAnsi="Calibri" w:cs="Calibri"/>
                 <w:b w:val="0"/>
                 <w:bCs w:val="0"/>
                 <w:sz w:val="32"/>
@@ -6447,7 +6530,7 @@
             </w:pPr>
             <w:r>
               <w:rPr>
-                <w:rFonts w:ascii="Calibri" w:eastAsia="Yu Mincho" w:hAnsi="Calibri" w:cs="Calibri"/>
+                <w:rFonts w:ascii="Calibri" w:eastAsia="游明朝" w:hAnsi="Calibri" w:cs="Calibri"/>
                 <w:b w:val="0"/>
                 <w:bCs w:val="0"/>
                 <w:sz w:val="32"/>
@@ -6474,7 +6557,7 @@
               <w:jc w:val="center"/>
               <w:cnfStyle w:val="000000100000" w:firstRow="0" w:lastRow="0" w:firstColumn="0" w:lastColumn="0" w:oddVBand="0" w:evenVBand="0" w:oddHBand="1" w:evenHBand="0" w:firstRowFirstColumn="0" w:firstRowLastColumn="0" w:lastRowFirstColumn="0" w:lastRowLastColumn="0"/>
               <w:rPr>
-                <w:rFonts w:ascii="Calibri" w:eastAsia="Yu Mincho" w:hAnsi="Calibri" w:cs="Calibri"/>
+                <w:rFonts w:ascii="Calibri" w:eastAsia="游明朝" w:hAnsi="Calibri" w:cs="Calibri"/>
                 <w:sz w:val="32"/>
                 <w:szCs w:val="32"/>
                 <w:lang w:val="hu-HU"/>
@@ -6482,7 +6565,7 @@
             </w:pPr>
             <w:r>
               <w:rPr>
-                <w:rFonts w:ascii="Calibri" w:eastAsia="Yu Mincho" w:hAnsi="Calibri" w:cs="Calibri"/>
+                <w:rFonts w:ascii="Calibri" w:eastAsia="游明朝" w:hAnsi="Calibri" w:cs="Calibri"/>
                 <w:sz w:val="32"/>
                 <w:szCs w:val="32"/>
                 <w:lang w:val="hu-HU"/>
@@ -6507,7 +6590,7 @@
               <w:jc w:val="center"/>
               <w:cnfStyle w:val="000000100000" w:firstRow="0" w:lastRow="0" w:firstColumn="0" w:lastColumn="0" w:oddVBand="0" w:evenVBand="0" w:oddHBand="1" w:evenHBand="0" w:firstRowFirstColumn="0" w:firstRowLastColumn="0" w:lastRowFirstColumn="0" w:lastRowLastColumn="0"/>
               <w:rPr>
-                <w:rFonts w:ascii="Calibri" w:eastAsia="Yu Mincho" w:hAnsi="Calibri" w:cs="Calibri"/>
+                <w:rFonts w:ascii="Calibri" w:eastAsia="游明朝" w:hAnsi="Calibri" w:cs="Calibri"/>
                 <w:sz w:val="32"/>
                 <w:szCs w:val="32"/>
                 <w:lang w:val="hu-HU"/>
@@ -6515,7 +6598,7 @@
             </w:pPr>
             <w:r>
               <w:rPr>
-                <w:rFonts w:ascii="Calibri" w:eastAsia="Yu Mincho" w:hAnsi="Calibri" w:cs="Calibri"/>
+                <w:rFonts w:ascii="Calibri" w:eastAsia="游明朝" w:hAnsi="Calibri" w:cs="Calibri"/>
                 <w:sz w:val="32"/>
                 <w:szCs w:val="32"/>
                 <w:lang w:val="hu-HU"/>
@@ -6540,7 +6623,7 @@
               <w:jc w:val="center"/>
               <w:cnfStyle w:val="000000100000" w:firstRow="0" w:lastRow="0" w:firstColumn="0" w:lastColumn="0" w:oddVBand="0" w:evenVBand="0" w:oddHBand="1" w:evenHBand="0" w:firstRowFirstColumn="0" w:firstRowLastColumn="0" w:lastRowFirstColumn="0" w:lastRowLastColumn="0"/>
               <w:rPr>
-                <w:rFonts w:ascii="Calibri" w:eastAsia="Yu Mincho" w:hAnsi="Calibri" w:cs="Calibri"/>
+                <w:rFonts w:ascii="Calibri" w:eastAsia="游明朝" w:hAnsi="Calibri" w:cs="Calibri"/>
                 <w:sz w:val="32"/>
                 <w:szCs w:val="32"/>
                 <w:lang w:val="hu-HU"/>
@@ -6548,7 +6631,7 @@
             </w:pPr>
             <w:r>
               <w:rPr>
-                <w:rFonts w:ascii="Calibri" w:eastAsia="Yu Mincho" w:hAnsi="Calibri" w:cs="Calibri"/>
+                <w:rFonts w:ascii="Calibri" w:eastAsia="游明朝" w:hAnsi="Calibri" w:cs="Calibri"/>
                 <w:sz w:val="32"/>
                 <w:szCs w:val="32"/>
                 <w:lang w:val="hu-HU"/>
@@ -6573,7 +6656,7 @@
               <w:jc w:val="center"/>
               <w:cnfStyle w:val="000000100000" w:firstRow="0" w:lastRow="0" w:firstColumn="0" w:lastColumn="0" w:oddVBand="0" w:evenVBand="0" w:oddHBand="1" w:evenHBand="0" w:firstRowFirstColumn="0" w:firstRowLastColumn="0" w:lastRowFirstColumn="0" w:lastRowLastColumn="0"/>
               <w:rPr>
-                <w:rFonts w:ascii="Calibri" w:eastAsia="Yu Mincho" w:hAnsi="Calibri" w:cs="Calibri"/>
+                <w:rFonts w:ascii="Calibri" w:eastAsia="游明朝" w:hAnsi="Calibri" w:cs="Calibri"/>
                 <w:sz w:val="32"/>
                 <w:szCs w:val="32"/>
                 <w:lang w:val="hu-HU"/>
@@ -6581,7 +6664,7 @@
             </w:pPr>
             <w:r>
               <w:rPr>
-                <w:rFonts w:ascii="Calibri" w:eastAsia="Yu Mincho" w:hAnsi="Calibri" w:cs="Calibri"/>
+                <w:rFonts w:ascii="Calibri" w:eastAsia="游明朝" w:hAnsi="Calibri" w:cs="Calibri"/>
                 <w:sz w:val="32"/>
                 <w:szCs w:val="32"/>
                 <w:lang w:val="hu-HU"/>
@@ -6612,7 +6695,7 @@
               <w:spacing w:line="360" w:lineRule="auto"/>
               <w:jc w:val="center"/>
               <w:rPr>
-                <w:rFonts w:ascii="Calibri" w:eastAsia="Yu Mincho" w:hAnsi="Calibri" w:cs="Calibri"/>
+                <w:rFonts w:ascii="Calibri" w:eastAsia="游明朝" w:hAnsi="Calibri" w:cs="Calibri"/>
                 <w:b w:val="0"/>
                 <w:bCs w:val="0"/>
                 <w:sz w:val="32"/>
@@ -6620,10 +6703,9 @@
                 <w:lang w:val="hu-HU"/>
               </w:rPr>
             </w:pPr>
-            <w:proofErr w:type="spellStart"/>
-            <w:r>
-              <w:rPr>
-                <w:rFonts w:ascii="Calibri" w:eastAsia="Yu Mincho" w:hAnsi="Calibri" w:cs="Calibri"/>
+            <w:r>
+              <w:rPr>
+                <w:rFonts w:ascii="Calibri" w:eastAsia="游明朝" w:hAnsi="Calibri" w:cs="Calibri"/>
                 <w:b w:val="0"/>
                 <w:bCs w:val="0"/>
                 <w:sz w:val="32"/>
@@ -6632,7 +6714,6 @@
               </w:rPr>
               <w:t>acname</w:t>
             </w:r>
-            <w:proofErr w:type="spellEnd"/>
           </w:p>
         </w:tc>
         <w:tc>
@@ -6652,7 +6733,7 @@
               <w:jc w:val="center"/>
               <w:cnfStyle w:val="000000000000" w:firstRow="0" w:lastRow="0" w:firstColumn="0" w:lastColumn="0" w:oddVBand="0" w:evenVBand="0" w:oddHBand="0" w:evenHBand="0" w:firstRowFirstColumn="0" w:firstRowLastColumn="0" w:lastRowFirstColumn="0" w:lastRowLastColumn="0"/>
               <w:rPr>
-                <w:rFonts w:ascii="Calibri" w:eastAsia="Yu Mincho" w:hAnsi="Calibri" w:cs="Calibri"/>
+                <w:rFonts w:ascii="Calibri" w:eastAsia="游明朝" w:hAnsi="Calibri" w:cs="Calibri"/>
                 <w:sz w:val="32"/>
                 <w:szCs w:val="32"/>
                 <w:lang w:val="hu-HU"/>
@@ -6660,7 +6741,7 @@
             </w:pPr>
             <w:r>
               <w:rPr>
-                <w:rFonts w:ascii="Calibri" w:eastAsia="Yu Mincho" w:hAnsi="Calibri" w:cs="Calibri"/>
+                <w:rFonts w:ascii="Calibri" w:eastAsia="游明朝" w:hAnsi="Calibri" w:cs="Calibri"/>
                 <w:sz w:val="32"/>
                 <w:szCs w:val="32"/>
                 <w:lang w:val="hu-HU"/>
@@ -6686,7 +6767,7 @@
               <w:jc w:val="center"/>
               <w:cnfStyle w:val="000000000000" w:firstRow="0" w:lastRow="0" w:firstColumn="0" w:lastColumn="0" w:oddVBand="0" w:evenVBand="0" w:oddHBand="0" w:evenHBand="0" w:firstRowFirstColumn="0" w:firstRowLastColumn="0" w:lastRowFirstColumn="0" w:lastRowLastColumn="0"/>
               <w:rPr>
-                <w:rFonts w:ascii="Calibri" w:eastAsia="Yu Mincho" w:hAnsi="Calibri" w:cs="Calibri"/>
+                <w:rFonts w:ascii="Calibri" w:eastAsia="游明朝" w:hAnsi="Calibri" w:cs="Calibri"/>
                 <w:sz w:val="32"/>
                 <w:szCs w:val="32"/>
                 <w:lang w:val="hu-HU"/>
@@ -6694,7 +6775,7 @@
             </w:pPr>
             <w:r>
               <w:rPr>
-                <w:rFonts w:ascii="Calibri" w:eastAsia="Yu Mincho" w:hAnsi="Calibri" w:cs="Calibri"/>
+                <w:rFonts w:ascii="Calibri" w:eastAsia="游明朝" w:hAnsi="Calibri" w:cs="Calibri"/>
                 <w:sz w:val="32"/>
                 <w:szCs w:val="32"/>
                 <w:lang w:val="hu-HU"/>
@@ -6708,7 +6789,7 @@
               <w:jc w:val="center"/>
               <w:cnfStyle w:val="000000000000" w:firstRow="0" w:lastRow="0" w:firstColumn="0" w:lastColumn="0" w:oddVBand="0" w:evenVBand="0" w:oddHBand="0" w:evenHBand="0" w:firstRowFirstColumn="0" w:firstRowLastColumn="0" w:lastRowFirstColumn="0" w:lastRowLastColumn="0"/>
               <w:rPr>
-                <w:rFonts w:ascii="Calibri" w:eastAsia="Yu Mincho" w:hAnsi="Calibri" w:cs="Calibri"/>
+                <w:rFonts w:ascii="Calibri" w:eastAsia="游明朝" w:hAnsi="Calibri" w:cs="Calibri"/>
                 <w:sz w:val="32"/>
                 <w:szCs w:val="32"/>
                 <w:lang w:val="hu-HU"/>
@@ -6716,7 +6797,7 @@
             </w:pPr>
             <w:r>
               <w:rPr>
-                <w:rFonts w:ascii="Calibri" w:eastAsia="Yu Mincho" w:hAnsi="Calibri" w:cs="Calibri"/>
+                <w:rFonts w:ascii="Calibri" w:eastAsia="游明朝" w:hAnsi="Calibri" w:cs="Calibri"/>
                 <w:sz w:val="32"/>
                 <w:szCs w:val="32"/>
                 <w:lang w:val="hu-HU"/>
@@ -6742,7 +6823,7 @@
               <w:jc w:val="both"/>
               <w:cnfStyle w:val="000000000000" w:firstRow="0" w:lastRow="0" w:firstColumn="0" w:lastColumn="0" w:oddVBand="0" w:evenVBand="0" w:oddHBand="0" w:evenHBand="0" w:firstRowFirstColumn="0" w:firstRowLastColumn="0" w:lastRowFirstColumn="0" w:lastRowLastColumn="0"/>
               <w:rPr>
-                <w:rFonts w:ascii="Calibri" w:eastAsia="Yu Mincho" w:hAnsi="Calibri" w:cs="Calibri"/>
+                <w:rFonts w:ascii="Calibri" w:eastAsia="游明朝" w:hAnsi="Calibri" w:cs="Calibri"/>
                 <w:sz w:val="32"/>
                 <w:szCs w:val="32"/>
                 <w:lang w:val="hu-HU"/>
@@ -6767,7 +6848,7 @@
               <w:jc w:val="center"/>
               <w:cnfStyle w:val="000000000000" w:firstRow="0" w:lastRow="0" w:firstColumn="0" w:lastColumn="0" w:oddVBand="0" w:evenVBand="0" w:oddHBand="0" w:evenHBand="0" w:firstRowFirstColumn="0" w:firstRowLastColumn="0" w:lastRowFirstColumn="0" w:lastRowLastColumn="0"/>
               <w:rPr>
-                <w:rFonts w:ascii="Calibri" w:eastAsia="Yu Mincho" w:hAnsi="Calibri" w:cs="Calibri"/>
+                <w:rFonts w:ascii="Calibri" w:eastAsia="游明朝" w:hAnsi="Calibri" w:cs="Calibri"/>
                 <w:sz w:val="32"/>
                 <w:szCs w:val="32"/>
                 <w:lang w:val="hu-HU"/>
@@ -6797,7 +6878,7 @@
               <w:spacing w:line="360" w:lineRule="auto"/>
               <w:jc w:val="center"/>
               <w:rPr>
-                <w:rFonts w:ascii="Calibri" w:eastAsia="Yu Mincho" w:hAnsi="Calibri" w:cs="Calibri"/>
+                <w:rFonts w:ascii="Calibri" w:eastAsia="游明朝" w:hAnsi="Calibri" w:cs="Calibri"/>
                 <w:b w:val="0"/>
                 <w:bCs w:val="0"/>
                 <w:sz w:val="32"/>
@@ -6805,10 +6886,9 @@
                 <w:lang w:val="hu-HU"/>
               </w:rPr>
             </w:pPr>
-            <w:proofErr w:type="spellStart"/>
-            <w:r>
-              <w:rPr>
-                <w:rFonts w:ascii="Calibri" w:eastAsia="Yu Mincho" w:hAnsi="Calibri" w:cs="Calibri"/>
+            <w:r>
+              <w:rPr>
+                <w:rFonts w:ascii="Calibri" w:eastAsia="游明朝" w:hAnsi="Calibri" w:cs="Calibri"/>
                 <w:b w:val="0"/>
                 <w:bCs w:val="0"/>
                 <w:sz w:val="32"/>
@@ -6817,7 +6897,6 @@
               </w:rPr>
               <w:t>requirements</w:t>
             </w:r>
-            <w:proofErr w:type="spellEnd"/>
           </w:p>
         </w:tc>
         <w:tc>
@@ -6836,7 +6915,7 @@
               <w:jc w:val="center"/>
               <w:cnfStyle w:val="000000100000" w:firstRow="0" w:lastRow="0" w:firstColumn="0" w:lastColumn="0" w:oddVBand="0" w:evenVBand="0" w:oddHBand="1" w:evenHBand="0" w:firstRowFirstColumn="0" w:firstRowLastColumn="0" w:lastRowFirstColumn="0" w:lastRowLastColumn="0"/>
               <w:rPr>
-                <w:rFonts w:ascii="Calibri" w:eastAsia="Yu Mincho" w:hAnsi="Calibri" w:cs="Calibri"/>
+                <w:rFonts w:ascii="Calibri" w:eastAsia="游明朝" w:hAnsi="Calibri" w:cs="Calibri"/>
                 <w:sz w:val="32"/>
                 <w:szCs w:val="32"/>
                 <w:lang w:val="hu-HU"/>
@@ -6844,7 +6923,7 @@
             </w:pPr>
             <w:r>
               <w:rPr>
-                <w:rFonts w:ascii="Calibri" w:eastAsia="Yu Mincho" w:hAnsi="Calibri" w:cs="Calibri"/>
+                <w:rFonts w:ascii="Calibri" w:eastAsia="游明朝" w:hAnsi="Calibri" w:cs="Calibri"/>
                 <w:sz w:val="32"/>
                 <w:szCs w:val="32"/>
                 <w:lang w:val="hu-HU"/>
@@ -6853,7 +6932,7 @@
             </w:r>
             <w:r>
               <w:rPr>
-                <w:rFonts w:ascii="Calibri" w:eastAsia="Yu Mincho" w:hAnsi="Calibri" w:cs="Calibri"/>
+                <w:rFonts w:ascii="Calibri" w:eastAsia="游明朝" w:hAnsi="Calibri" w:cs="Calibri"/>
                 <w:sz w:val="32"/>
                 <w:szCs w:val="32"/>
                 <w:lang w:val="hu-HU"/>
@@ -6862,7 +6941,7 @@
             </w:r>
             <w:r>
               <w:rPr>
-                <w:rFonts w:ascii="Calibri" w:eastAsia="Yu Mincho" w:hAnsi="Calibri" w:cs="Calibri"/>
+                <w:rFonts w:ascii="Calibri" w:eastAsia="游明朝" w:hAnsi="Calibri" w:cs="Calibri"/>
                 <w:sz w:val="32"/>
                 <w:szCs w:val="32"/>
                 <w:lang w:val="hu-HU"/>
@@ -6887,7 +6966,7 @@
               <w:jc w:val="center"/>
               <w:cnfStyle w:val="000000100000" w:firstRow="0" w:lastRow="0" w:firstColumn="0" w:lastColumn="0" w:oddVBand="0" w:evenVBand="0" w:oddHBand="1" w:evenHBand="0" w:firstRowFirstColumn="0" w:firstRowLastColumn="0" w:lastRowFirstColumn="0" w:lastRowLastColumn="0"/>
               <w:rPr>
-                <w:rFonts w:ascii="Calibri" w:eastAsia="Yu Mincho" w:hAnsi="Calibri" w:cs="Calibri"/>
+                <w:rFonts w:ascii="Calibri" w:eastAsia="游明朝" w:hAnsi="Calibri" w:cs="Calibri"/>
                 <w:sz w:val="32"/>
                 <w:szCs w:val="32"/>
                 <w:lang w:val="hu-HU"/>
@@ -6895,7 +6974,7 @@
             </w:pPr>
             <w:r>
               <w:rPr>
-                <w:rFonts w:ascii="Calibri" w:eastAsia="Yu Mincho" w:hAnsi="Calibri" w:cs="Calibri"/>
+                <w:rFonts w:ascii="Calibri" w:eastAsia="游明朝" w:hAnsi="Calibri" w:cs="Calibri"/>
                 <w:sz w:val="32"/>
                 <w:szCs w:val="32"/>
                 <w:lang w:val="hu-HU"/>
@@ -6920,7 +6999,7 @@
               <w:jc w:val="both"/>
               <w:cnfStyle w:val="000000100000" w:firstRow="0" w:lastRow="0" w:firstColumn="0" w:lastColumn="0" w:oddVBand="0" w:evenVBand="0" w:oddHBand="1" w:evenHBand="0" w:firstRowFirstColumn="0" w:firstRowLastColumn="0" w:lastRowFirstColumn="0" w:lastRowLastColumn="0"/>
               <w:rPr>
-                <w:rFonts w:ascii="Calibri" w:eastAsia="Yu Mincho" w:hAnsi="Calibri" w:cs="Calibri"/>
+                <w:rFonts w:ascii="Calibri" w:eastAsia="游明朝" w:hAnsi="Calibri" w:cs="Calibri"/>
                 <w:sz w:val="32"/>
                 <w:szCs w:val="32"/>
                 <w:lang w:val="hu-HU"/>
@@ -6944,7 +7023,7 @@
               <w:jc w:val="center"/>
               <w:cnfStyle w:val="000000100000" w:firstRow="0" w:lastRow="0" w:firstColumn="0" w:lastColumn="0" w:oddVBand="0" w:evenVBand="0" w:oddHBand="1" w:evenHBand="0" w:firstRowFirstColumn="0" w:firstRowLastColumn="0" w:lastRowFirstColumn="0" w:lastRowLastColumn="0"/>
               <w:rPr>
-                <w:rFonts w:ascii="Calibri" w:eastAsia="Yu Mincho" w:hAnsi="Calibri" w:cs="Calibri"/>
+                <w:rFonts w:ascii="Calibri" w:eastAsia="游明朝" w:hAnsi="Calibri" w:cs="Calibri"/>
                 <w:sz w:val="32"/>
                 <w:szCs w:val="32"/>
                 <w:lang w:val="hu-HU"/>
@@ -6952,7 +7031,7 @@
             </w:pPr>
             <w:r>
               <w:rPr>
-                <w:rFonts w:ascii="Calibri" w:eastAsia="Yu Mincho" w:hAnsi="Calibri" w:cs="Calibri"/>
+                <w:rFonts w:ascii="Calibri" w:eastAsia="游明朝" w:hAnsi="Calibri" w:cs="Calibri"/>
                 <w:sz w:val="32"/>
                 <w:szCs w:val="32"/>
                 <w:lang w:val="hu-HU"/>
@@ -6968,7 +7047,7 @@
         <w:spacing w:after="0" w:line="360" w:lineRule="auto"/>
         <w:jc w:val="center"/>
         <w:rPr>
-          <w:rFonts w:eastAsia="Yu Mincho"/>
+          <w:rFonts w:eastAsia="游明朝"/>
           <w:b/>
           <w:bCs/>
           <w:sz w:val="32"/>
@@ -6982,7 +7061,7 @@
         <w:spacing w:before="240" w:after="0" w:line="360" w:lineRule="auto"/>
         <w:jc w:val="both"/>
         <w:rPr>
-          <w:rFonts w:eastAsia="Yu Mincho"/>
+          <w:rFonts w:eastAsia="游明朝"/>
           <w:b/>
           <w:bCs/>
           <w:sz w:val="32"/>
@@ -6991,7 +7070,7 @@
       </w:pPr>
       <w:r>
         <w:rPr>
-          <w:rFonts w:eastAsia="Yu Mincho"/>
+          <w:rFonts w:eastAsia="游明朝"/>
           <w:b/>
           <w:bCs/>
           <w:sz w:val="32"/>
@@ -7015,7 +7094,7 @@
       </w:pPr>
       <w:r>
         <w:rPr>
-          <w:rFonts w:eastAsia="Yu Mincho"/>
+          <w:rFonts w:eastAsia="游明朝"/>
           <w:b/>
           <w:bCs/>
           <w:noProof/>
@@ -7061,34 +7140,24 @@
     </w:p>
     <w:p>
       <w:pPr>
-        <w:pStyle w:val="Kpalrs"/>
+        <w:pStyle w:val="Caption"/>
         <w:spacing w:after="0"/>
       </w:pPr>
-      <w:r>
-        <w:fldChar w:fldCharType="begin"/>
-      </w:r>
-      <w:r>
-        <w:instrText xml:space="preserve"> SEQ kép \* ARABIC </w:instrText>
-      </w:r>
-      <w:r>
-        <w:fldChar w:fldCharType="separate"/>
-      </w:r>
-      <w:r>
-        <w:rPr>
-          <w:noProof/>
-        </w:rPr>
-        <w:t>2</w:t>
-      </w:r>
-      <w:r>
-        <w:fldChar w:fldCharType="end"/>
-      </w:r>
+      <w:fldSimple w:instr=" SEQ kép \* ARABIC ">
+        <w:r>
+          <w:rPr>
+            <w:noProof/>
+          </w:rPr>
+          <w:t>2</w:t>
+        </w:r>
+      </w:fldSimple>
       <w:r>
         <w:t>. kép</w:t>
       </w:r>
     </w:p>
     <w:p>
       <w:pPr>
-        <w:pStyle w:val="Listaszerbekezds"/>
+        <w:pStyle w:val="ListParagraph"/>
         <w:numPr>
           <w:ilvl w:val="0"/>
           <w:numId w:val="7"/>
@@ -7096,7 +7165,7 @@
         <w:spacing w:before="240" w:after="0" w:line="360" w:lineRule="auto"/>
         <w:jc w:val="both"/>
         <w:rPr>
-          <w:rFonts w:eastAsia="Yu Mincho"/>
+          <w:rFonts w:eastAsia="游明朝"/>
           <w:b/>
           <w:bCs/>
           <w:sz w:val="32"/>
@@ -7105,7 +7174,7 @@
       </w:pPr>
       <w:r>
         <w:rPr>
-          <w:rFonts w:ascii="Franklin Gothic Book" w:eastAsia="Yu Mincho" w:hAnsi="Franklin Gothic Book"/>
+          <w:rFonts w:ascii="Franklin Gothic Book" w:eastAsia="游明朝" w:hAnsi="Franklin Gothic Book"/>
           <w:b/>
           <w:bCs/>
           <w:noProof/>
@@ -7164,7 +7233,7 @@
       </w:r>
       <w:r>
         <w:rPr>
-          <w:rFonts w:eastAsia="Yu Mincho"/>
+          <w:rFonts w:eastAsia="游明朝"/>
           <w:b/>
           <w:bCs/>
           <w:sz w:val="32"/>
@@ -7174,7 +7243,7 @@
       </w:r>
       <w:r>
         <w:rPr>
-          <w:rFonts w:ascii="Franklin Gothic Book" w:eastAsia="Yu Mincho" w:hAnsi="Franklin Gothic Book"/>
+          <w:rFonts w:ascii="Franklin Gothic Book" w:eastAsia="游明朝" w:hAnsi="Franklin Gothic Book"/>
           <w:b/>
           <w:bCs/>
           <w:noProof/>
@@ -7189,7 +7258,7 @@
         <w:spacing w:before="240" w:after="0" w:line="360" w:lineRule="auto"/>
         <w:jc w:val="both"/>
         <w:rPr>
-          <w:rFonts w:ascii="Franklin Gothic Book" w:eastAsia="Yu Mincho" w:hAnsi="Franklin Gothic Book"/>
+          <w:rFonts w:ascii="Franklin Gothic Book" w:eastAsia="游明朝" w:hAnsi="Franklin Gothic Book"/>
           <w:b/>
           <w:bCs/>
           <w:sz w:val="32"/>
@@ -7199,7 +7268,7 @@
     </w:p>
     <w:p>
       <w:pPr>
-        <w:pStyle w:val="Listaszerbekezds"/>
+        <w:pStyle w:val="ListParagraph"/>
         <w:numPr>
           <w:ilvl w:val="0"/>
           <w:numId w:val="6"/>
@@ -7207,7 +7276,7 @@
         <w:spacing w:line="360" w:lineRule="auto"/>
         <w:jc w:val="both"/>
         <w:rPr>
-          <w:rFonts w:eastAsia="Yu Mincho"/>
+          <w:rFonts w:eastAsia="游明朝"/>
           <w:b/>
           <w:bCs/>
           <w:sz w:val="32"/>
@@ -7216,7 +7285,7 @@
       </w:pPr>
       <w:r>
         <w:rPr>
-          <w:rFonts w:eastAsia="Yu Mincho"/>
+          <w:rFonts w:eastAsia="游明朝"/>
           <w:b/>
           <w:bCs/>
           <w:sz w:val="32"/>
@@ -7227,7 +7296,7 @@
     </w:p>
     <w:p>
       <w:pPr>
-        <w:pStyle w:val="Listaszerbekezds"/>
+        <w:pStyle w:val="ListParagraph"/>
         <w:numPr>
           <w:ilvl w:val="0"/>
           <w:numId w:val="6"/>
@@ -7235,7 +7304,7 @@
         <w:spacing w:line="360" w:lineRule="auto"/>
         <w:jc w:val="both"/>
         <w:rPr>
-          <w:rFonts w:eastAsia="Yu Mincho"/>
+          <w:rFonts w:eastAsia="游明朝"/>
           <w:b/>
           <w:bCs/>
           <w:sz w:val="32"/>
@@ -7244,7 +7313,7 @@
       </w:pPr>
       <w:r>
         <w:rPr>
-          <w:rFonts w:eastAsia="Yu Mincho"/>
+          <w:rFonts w:eastAsia="游明朝"/>
           <w:b/>
           <w:bCs/>
           <w:sz w:val="32"/>
@@ -7255,7 +7324,7 @@
     </w:p>
     <w:p>
       <w:pPr>
-        <w:pStyle w:val="Listaszerbekezds"/>
+        <w:pStyle w:val="ListParagraph"/>
         <w:numPr>
           <w:ilvl w:val="1"/>
           <w:numId w:val="1"/>
@@ -7281,7 +7350,7 @@
     </w:p>
     <w:p>
       <w:pPr>
-        <w:pStyle w:val="Listaszerbekezds"/>
+        <w:pStyle w:val="ListParagraph"/>
         <w:spacing w:line="360" w:lineRule="auto"/>
         <w:ind w:left="360"/>
         <w:jc w:val="both"/>
@@ -7338,26 +7407,16 @@
                         <w:txbxContent>
                           <w:p>
                             <w:pPr>
-                              <w:pStyle w:val="Kpalrs"/>
+                              <w:pStyle w:val="Caption"/>
                             </w:pPr>
-                            <w:r>
-                              <w:fldChar w:fldCharType="begin"/>
-                            </w:r>
-                            <w:r>
-                              <w:instrText xml:space="preserve"> SEQ kép \* ARABIC </w:instrText>
-                            </w:r>
-                            <w:r>
-                              <w:fldChar w:fldCharType="separate"/>
-                            </w:r>
-                            <w:r>
-                              <w:rPr>
-                                <w:noProof/>
-                              </w:rPr>
-                              <w:t>3</w:t>
-                            </w:r>
-                            <w:r>
-                              <w:fldChar w:fldCharType="end"/>
-                            </w:r>
+                            <w:fldSimple w:instr=" SEQ kép \* ARABIC ">
+                              <w:r>
+                                <w:rPr>
+                                  <w:noProof/>
+                                </w:rPr>
+                                <w:t>3</w:t>
+                              </w:r>
+                            </w:fldSimple>
                             <w:r>
                               <w:t>. kép</w:t>
                             </w:r>
@@ -7383,26 +7442,16 @@
                   <w:txbxContent>
                     <w:p>
                       <w:pPr>
-                        <w:pStyle w:val="Kpalrs"/>
+                        <w:pStyle w:val="Caption"/>
                       </w:pPr>
-                      <w:r>
-                        <w:fldChar w:fldCharType="begin"/>
-                      </w:r>
-                      <w:r>
-                        <w:instrText xml:space="preserve"> SEQ kép \* ARABIC </w:instrText>
-                      </w:r>
-                      <w:r>
-                        <w:fldChar w:fldCharType="separate"/>
-                      </w:r>
-                      <w:r>
-                        <w:rPr>
-                          <w:noProof/>
-                        </w:rPr>
-                        <w:t>3</w:t>
-                      </w:r>
-                      <w:r>
-                        <w:fldChar w:fldCharType="end"/>
-                      </w:r>
+                      <w:fldSimple w:instr=" SEQ kép \* ARABIC ">
+                        <w:r>
+                          <w:rPr>
+                            <w:noProof/>
+                          </w:rPr>
+                          <w:t>3</w:t>
+                        </w:r>
+                      </w:fldSimple>
                       <w:r>
                         <w:t>. kép</w:t>
                       </w:r>
@@ -7572,7 +7621,7 @@
                         <w:txbxContent>
                           <w:p>
                             <w:pPr>
-                              <w:pStyle w:val="Kpalrs"/>
+                              <w:pStyle w:val="Caption"/>
                             </w:pPr>
                             <w:r>
                               <w:rPr>
@@ -7629,7 +7678,7 @@
                   <w:txbxContent>
                     <w:p>
                       <w:pPr>
-                        <w:pStyle w:val="Kpalrs"/>
+                        <w:pStyle w:val="Caption"/>
                       </w:pPr>
                       <w:r>
                         <w:rPr>
@@ -7822,7 +7871,7 @@
                         <w:txbxContent>
                           <w:p>
                             <w:pPr>
-                              <w:pStyle w:val="Kpalrs"/>
+                              <w:pStyle w:val="Caption"/>
                               <w:rPr>
                                 <w:noProof/>
                               </w:rPr>
@@ -7882,7 +7931,7 @@
                   <w:txbxContent>
                     <w:p>
                       <w:pPr>
-                        <w:pStyle w:val="Kpalrs"/>
+                        <w:pStyle w:val="Caption"/>
                         <w:rPr>
                           <w:noProof/>
                         </w:rPr>
@@ -8143,7 +8192,7 @@
                         <w:txbxContent>
                           <w:p>
                             <w:pPr>
-                              <w:pStyle w:val="Kpalrs"/>
+                              <w:pStyle w:val="Caption"/>
                             </w:pPr>
                             <w:r>
                               <w:rPr>
@@ -8176,7 +8225,7 @@
                   <w:txbxContent>
                     <w:p>
                       <w:pPr>
-                        <w:pStyle w:val="Kpalrs"/>
+                        <w:pStyle w:val="Caption"/>
                       </w:pPr>
                       <w:r>
                         <w:rPr>
@@ -8334,7 +8383,7 @@
                         <w:txbxContent>
                           <w:p>
                             <w:pPr>
-                              <w:pStyle w:val="Kpalrs"/>
+                              <w:pStyle w:val="Caption"/>
                               <w:rPr>
                                 <w:noProof/>
                               </w:rPr>
@@ -8370,7 +8419,7 @@
                   <w:txbxContent>
                     <w:p>
                       <w:pPr>
-                        <w:pStyle w:val="Kpalrs"/>
+                        <w:pStyle w:val="Caption"/>
                         <w:rPr>
                           <w:noProof/>
                         </w:rPr>
@@ -8485,7 +8534,7 @@
                         <w:txbxContent>
                           <w:p>
                             <w:pPr>
-                              <w:pStyle w:val="Kpalrs"/>
+                              <w:pStyle w:val="Caption"/>
                               <w:rPr>
                                 <w:noProof/>
                               </w:rPr>
@@ -8545,7 +8594,7 @@
                   <w:txbxContent>
                     <w:p>
                       <w:pPr>
-                        <w:pStyle w:val="Kpalrs"/>
+                        <w:pStyle w:val="Caption"/>
                         <w:rPr>
                           <w:noProof/>
                         </w:rPr>
@@ -8775,7 +8824,7 @@
                         <w:txbxContent>
                           <w:p>
                             <w:pPr>
-                              <w:pStyle w:val="Kpalrs"/>
+                              <w:pStyle w:val="Caption"/>
                               <w:rPr>
                                 <w:noProof/>
                               </w:rPr>
@@ -8835,7 +8884,7 @@
                   <w:txbxContent>
                     <w:p>
                       <w:pPr>
-                        <w:pStyle w:val="Kpalrs"/>
+                        <w:pStyle w:val="Caption"/>
                         <w:rPr>
                           <w:noProof/>
                         </w:rPr>
@@ -9037,7 +9086,7 @@
                         <w:txbxContent>
                           <w:p>
                             <w:pPr>
-                              <w:pStyle w:val="Kpalrs"/>
+                              <w:pStyle w:val="Caption"/>
                               <w:rPr>
                                 <w:noProof/>
                               </w:rPr>
@@ -9097,7 +9146,7 @@
                   <w:txbxContent>
                     <w:p>
                       <w:pPr>
-                        <w:pStyle w:val="Kpalrs"/>
+                        <w:pStyle w:val="Caption"/>
                         <w:rPr>
                           <w:noProof/>
                         </w:rPr>
@@ -9309,7 +9358,7 @@
                         <w:txbxContent>
                           <w:p>
                             <w:pPr>
-                              <w:pStyle w:val="Kpalrs"/>
+                              <w:pStyle w:val="Caption"/>
                               <w:rPr>
                                 <w:noProof/>
                               </w:rPr>
@@ -9369,7 +9418,7 @@
                   <w:txbxContent>
                     <w:p>
                       <w:pPr>
-                        <w:pStyle w:val="Kpalrs"/>
+                        <w:pStyle w:val="Caption"/>
                         <w:rPr>
                           <w:noProof/>
                         </w:rPr>
@@ -9483,7 +9532,7 @@
     </w:p>
     <w:p>
       <w:pPr>
-        <w:pStyle w:val="Listaszerbekezds"/>
+        <w:pStyle w:val="ListParagraph"/>
         <w:numPr>
           <w:ilvl w:val="0"/>
           <w:numId w:val="6"/>
@@ -9505,7 +9554,7 @@
     </w:p>
     <w:p>
       <w:pPr>
-        <w:pStyle w:val="Listaszerbekezds"/>
+        <w:pStyle w:val="ListParagraph"/>
         <w:spacing w:line="360" w:lineRule="auto"/>
         <w:ind w:left="1080"/>
         <w:jc w:val="both"/>
@@ -9741,7 +9790,7 @@
     </w:p>
     <w:p>
       <w:pPr>
-        <w:pStyle w:val="Listaszerbekezds"/>
+        <w:pStyle w:val="ListParagraph"/>
         <w:spacing w:line="360" w:lineRule="auto"/>
         <w:ind w:left="1080"/>
         <w:jc w:val="both"/>
@@ -9760,7 +9809,7 @@
         </w:rPr>
         <w:lastRenderedPageBreak/>
         <w:drawing>
-          <wp:anchor distT="0" distB="0" distL="114300" distR="114300" simplePos="0" relativeHeight="251700224" behindDoc="0" locked="0" layoutInCell="1" allowOverlap="1" wp14:anchorId="1590061B" wp14:editId="7B17DF2F">
+          <wp:anchor distT="0" distB="0" distL="114300" distR="114300" simplePos="0" relativeHeight="251700224" behindDoc="0" locked="0" layoutInCell="1" allowOverlap="1" wp14:anchorId="1590061B" wp14:editId="33094ABE">
             <wp:simplePos x="0" y="0"/>
             <wp:positionH relativeFrom="margin">
               <wp:align>right</wp:align>
@@ -9824,7 +9873,7 @@
           <w:sz w:val="32"/>
         </w:rPr>
         <w:drawing>
-          <wp:anchor distT="0" distB="0" distL="114300" distR="114300" simplePos="0" relativeHeight="251699200" behindDoc="0" locked="0" layoutInCell="1" allowOverlap="1" wp14:anchorId="7B460536" wp14:editId="76B0E396">
+          <wp:anchor distT="0" distB="0" distL="114300" distR="114300" simplePos="0" relativeHeight="251699200" behindDoc="0" locked="0" layoutInCell="1" allowOverlap="1" wp14:anchorId="7B460536" wp14:editId="7C7BC389">
             <wp:simplePos x="0" y="0"/>
             <wp:positionH relativeFrom="margin">
               <wp:align>right</wp:align>
@@ -9888,7 +9937,7 @@
           <w:sz w:val="32"/>
         </w:rPr>
         <w:drawing>
-          <wp:anchor distT="0" distB="0" distL="114300" distR="114300" simplePos="0" relativeHeight="251698176" behindDoc="0" locked="0" layoutInCell="1" allowOverlap="1" wp14:anchorId="4F15545C" wp14:editId="2D8C33ED">
+          <wp:anchor distT="0" distB="0" distL="114300" distR="114300" simplePos="0" relativeHeight="251698176" behindDoc="0" locked="0" layoutInCell="1" allowOverlap="1" wp14:anchorId="4F15545C" wp14:editId="50D7A903">
             <wp:simplePos x="0" y="0"/>
             <wp:positionH relativeFrom="margin">
               <wp:align>right</wp:align>
@@ -9964,7 +10013,7 @@
     </w:p>
     <w:p>
       <w:pPr>
-        <w:pStyle w:val="Listaszerbekezds"/>
+        <w:pStyle w:val="ListParagraph"/>
         <w:spacing w:line="360" w:lineRule="auto"/>
         <w:ind w:left="1080"/>
         <w:jc w:val="both"/>
@@ -9983,7 +10032,7 @@
         </w:rPr>
         <w:lastRenderedPageBreak/>
         <w:drawing>
-          <wp:anchor distT="0" distB="0" distL="114300" distR="114300" simplePos="0" relativeHeight="251701248" behindDoc="0" locked="0" layoutInCell="1" allowOverlap="1" wp14:anchorId="3D35E555" wp14:editId="714635D6">
+          <wp:anchor distT="0" distB="0" distL="114300" distR="114300" simplePos="0" relativeHeight="251701248" behindDoc="0" locked="0" layoutInCell="1" allowOverlap="1" wp14:anchorId="3D35E555" wp14:editId="29F9023D">
             <wp:simplePos x="0" y="0"/>
             <wp:positionH relativeFrom="margin">
               <wp:align>right</wp:align>
@@ -10042,7 +10091,7 @@
     </w:p>
     <w:p>
       <w:pPr>
-        <w:pStyle w:val="Listaszerbekezds"/>
+        <w:pStyle w:val="ListParagraph"/>
         <w:numPr>
           <w:ilvl w:val="0"/>
           <w:numId w:val="6"/>
@@ -10066,7 +10115,7 @@
     </w:p>
     <w:p>
       <w:pPr>
-        <w:pStyle w:val="Listaszerbekezds"/>
+        <w:pStyle w:val="ListParagraph"/>
         <w:spacing w:line="360" w:lineRule="auto"/>
         <w:jc w:val="both"/>
         <w:rPr>
@@ -10077,7 +10126,7 @@
     </w:p>
     <w:p>
       <w:pPr>
-        <w:pStyle w:val="Listaszerbekezds"/>
+        <w:pStyle w:val="ListParagraph"/>
         <w:numPr>
           <w:ilvl w:val="0"/>
           <w:numId w:val="6"/>
@@ -11371,7 +11420,7 @@
     <w:lsdException w:name="Unresolved Mention" w:semiHidden="1" w:unhideWhenUsed="1"/>
     <w:lsdException w:name="Smart Link" w:semiHidden="1" w:unhideWhenUsed="1"/>
   </w:latentStyles>
-  <w:style w:type="paragraph" w:default="1" w:styleId="Norml">
+  <w:style w:type="paragraph" w:default="1" w:styleId="Normal">
     <w:name w:val="Normal"/>
     <w:qFormat/>
     <w:rsid w:val="001D78AD"/>
@@ -11379,10 +11428,10 @@
       <w:kern w:val="2"/>
     </w:rPr>
   </w:style>
-  <w:style w:type="paragraph" w:styleId="Cmsor1">
+  <w:style w:type="paragraph" w:styleId="Heading1">
     <w:name w:val="heading 1"/>
-    <w:basedOn w:val="Norml"/>
-    <w:next w:val="Norml"/>
+    <w:basedOn w:val="Normal"/>
+    <w:next w:val="Normal"/>
     <w:uiPriority w:val="9"/>
     <w:qFormat/>
     <w:pPr>
@@ -11397,10 +11446,10 @@
       <w:szCs w:val="48"/>
     </w:rPr>
   </w:style>
-  <w:style w:type="paragraph" w:styleId="Cmsor2">
+  <w:style w:type="paragraph" w:styleId="Heading2">
     <w:name w:val="heading 2"/>
-    <w:basedOn w:val="Norml"/>
-    <w:next w:val="Norml"/>
+    <w:basedOn w:val="Normal"/>
+    <w:next w:val="Normal"/>
     <w:uiPriority w:val="9"/>
     <w:semiHidden/>
     <w:unhideWhenUsed/>
@@ -11417,10 +11466,10 @@
       <w:szCs w:val="36"/>
     </w:rPr>
   </w:style>
-  <w:style w:type="paragraph" w:styleId="Cmsor3">
+  <w:style w:type="paragraph" w:styleId="Heading3">
     <w:name w:val="heading 3"/>
-    <w:basedOn w:val="Norml"/>
-    <w:next w:val="Norml"/>
+    <w:basedOn w:val="Normal"/>
+    <w:next w:val="Normal"/>
     <w:uiPriority w:val="9"/>
     <w:semiHidden/>
     <w:unhideWhenUsed/>
@@ -11437,10 +11486,10 @@
       <w:szCs w:val="28"/>
     </w:rPr>
   </w:style>
-  <w:style w:type="paragraph" w:styleId="Cmsor4">
+  <w:style w:type="paragraph" w:styleId="Heading4">
     <w:name w:val="heading 4"/>
-    <w:basedOn w:val="Norml"/>
-    <w:next w:val="Norml"/>
+    <w:basedOn w:val="Normal"/>
+    <w:next w:val="Normal"/>
     <w:uiPriority w:val="9"/>
     <w:semiHidden/>
     <w:unhideWhenUsed/>
@@ -11455,10 +11504,10 @@
       <w:b/>
     </w:rPr>
   </w:style>
-  <w:style w:type="paragraph" w:styleId="Cmsor5">
+  <w:style w:type="paragraph" w:styleId="Heading5">
     <w:name w:val="heading 5"/>
-    <w:basedOn w:val="Norml"/>
-    <w:next w:val="Norml"/>
+    <w:basedOn w:val="Normal"/>
+    <w:next w:val="Normal"/>
     <w:uiPriority w:val="9"/>
     <w:semiHidden/>
     <w:unhideWhenUsed/>
@@ -11475,10 +11524,10 @@
       <w:szCs w:val="22"/>
     </w:rPr>
   </w:style>
-  <w:style w:type="paragraph" w:styleId="Cmsor6">
+  <w:style w:type="paragraph" w:styleId="Heading6">
     <w:name w:val="heading 6"/>
-    <w:basedOn w:val="Norml"/>
-    <w:next w:val="Norml"/>
+    <w:basedOn w:val="Normal"/>
+    <w:next w:val="Normal"/>
     <w:uiPriority w:val="9"/>
     <w:semiHidden/>
     <w:unhideWhenUsed/>
@@ -11495,13 +11544,13 @@
       <w:szCs w:val="20"/>
     </w:rPr>
   </w:style>
-  <w:style w:type="character" w:default="1" w:styleId="Bekezdsalapbettpusa">
+  <w:style w:type="character" w:default="1" w:styleId="DefaultParagraphFont">
     <w:name w:val="Default Paragraph Font"/>
     <w:uiPriority w:val="1"/>
     <w:semiHidden/>
     <w:unhideWhenUsed/>
   </w:style>
-  <w:style w:type="table" w:default="1" w:styleId="Normltblzat">
+  <w:style w:type="table" w:default="1" w:styleId="TableNormal">
     <w:name w:val="Normal Table"/>
     <w:uiPriority w:val="99"/>
     <w:semiHidden/>
@@ -11516,16 +11565,16 @@
       </w:tblCellMar>
     </w:tblPr>
   </w:style>
-  <w:style w:type="numbering" w:default="1" w:styleId="Nemlista">
+  <w:style w:type="numbering" w:default="1" w:styleId="NoList">
     <w:name w:val="No List"/>
     <w:uiPriority w:val="99"/>
     <w:semiHidden/>
     <w:unhideWhenUsed/>
   </w:style>
-  <w:style w:type="paragraph" w:styleId="Cm">
+  <w:style w:type="paragraph" w:styleId="Title">
     <w:name w:val="Title"/>
-    <w:basedOn w:val="Norml"/>
-    <w:next w:val="Norml"/>
+    <w:basedOn w:val="Normal"/>
+    <w:next w:val="Normal"/>
     <w:uiPriority w:val="10"/>
     <w:qFormat/>
     <w:pPr>
@@ -11539,9 +11588,9 @@
       <w:szCs w:val="72"/>
     </w:rPr>
   </w:style>
-  <w:style w:type="paragraph" w:styleId="Listaszerbekezds">
+  <w:style w:type="paragraph" w:styleId="ListParagraph">
     <w:name w:val="List Paragraph"/>
-    <w:basedOn w:val="Norml"/>
+    <w:basedOn w:val="Normal"/>
     <w:uiPriority w:val="34"/>
     <w:qFormat/>
     <w:rsid w:val="001D78AD"/>
@@ -11550,10 +11599,10 @@
       <w:contextualSpacing/>
     </w:pPr>
   </w:style>
-  <w:style w:type="paragraph" w:styleId="llb">
+  <w:style w:type="paragraph" w:styleId="Footer">
     <w:name w:val="footer"/>
-    <w:basedOn w:val="Norml"/>
-    <w:link w:val="llbChar"/>
+    <w:basedOn w:val="Normal"/>
+    <w:link w:val="FooterChar"/>
     <w:uiPriority w:val="99"/>
     <w:unhideWhenUsed/>
     <w:rsid w:val="001D78AD"/>
@@ -11565,10 +11614,10 @@
       <w:spacing w:after="0" w:line="240" w:lineRule="auto"/>
     </w:pPr>
   </w:style>
-  <w:style w:type="character" w:customStyle="1" w:styleId="llbChar">
-    <w:name w:val="Élőláb Char"/>
-    <w:basedOn w:val="Bekezdsalapbettpusa"/>
-    <w:link w:val="llb"/>
+  <w:style w:type="character" w:customStyle="1" w:styleId="FooterChar">
+    <w:name w:val="Footer Char"/>
+    <w:basedOn w:val="DefaultParagraphFont"/>
+    <w:link w:val="Footer"/>
     <w:uiPriority w:val="99"/>
     <w:rsid w:val="001D78AD"/>
     <w:rPr>
@@ -11577,10 +11626,10 @@
       <w:szCs w:val="24"/>
     </w:rPr>
   </w:style>
-  <w:style w:type="paragraph" w:styleId="Alcm">
+  <w:style w:type="paragraph" w:styleId="Subtitle">
     <w:name w:val="Subtitle"/>
-    <w:basedOn w:val="Norml"/>
-    <w:next w:val="Norml"/>
+    <w:basedOn w:val="Normal"/>
+    <w:next w:val="Normal"/>
     <w:uiPriority w:val="11"/>
     <w:qFormat/>
     <w:pPr>
@@ -11596,9 +11645,9 @@
       <w:szCs w:val="48"/>
     </w:rPr>
   </w:style>
-  <w:style w:type="table" w:styleId="Tblzatrcsos46jellszn">
+  <w:style w:type="table" w:styleId="GridTable4-Accent6">
     <w:name w:val="Grid Table 4 Accent 6"/>
-    <w:basedOn w:val="Normltblzat"/>
+    <w:basedOn w:val="TableNormal"/>
     <w:uiPriority w:val="49"/>
     <w:rsid w:val="00E61DED"/>
     <w:pPr>
@@ -11680,10 +11729,10 @@
       </w:tcPr>
     </w:tblStylePr>
   </w:style>
-  <w:style w:type="paragraph" w:styleId="Kpalrs">
+  <w:style w:type="paragraph" w:styleId="Caption">
     <w:name w:val="caption"/>
-    <w:basedOn w:val="Norml"/>
-    <w:next w:val="Norml"/>
+    <w:basedOn w:val="Normal"/>
+    <w:next w:val="Normal"/>
     <w:uiPriority w:val="35"/>
     <w:unhideWhenUsed/>
     <w:qFormat/>
@@ -11998,28 +12047,28 @@
 </file>
 
 <file path=customXml/item1.xml><?xml version="1.0" encoding="utf-8"?>
-<b:Sources xmlns:b="http://schemas.openxmlformats.org/officeDocument/2006/bibliography" xmlns="http://schemas.openxmlformats.org/officeDocument/2006/bibliography" SelectedStyle="\APASixthEditionOfficeOnline.xsl" StyleName="APA" Version="6"/>
-</file>
-
-<file path=customXml/item2.xml><?xml version="1.0" encoding="utf-8"?>
 <go:gDocsCustomXmlDataStorage xmlns:go="http://customooxmlschemas.google.com/" xmlns:r="http://schemas.openxmlformats.org/officeDocument/2006/relationships" uri="GoogleDocsCustomDataVersion2">
   <go:docsCustomData xmlns:go="http://customooxmlschemas.google.com/" roundtripDataSignature="AMtx7mgZ16npLE0a7us1qAoANYfL/piQFg==">CgMxLjAyCGguZ2pkZ3hzOAByITFIbTBNbGVwVmljZUs1OE0yVHJreGVUNTcyc29VNnZscw==</go:docsCustomData>
 </go:gDocsCustomXmlDataStorage>
 </file>
 
-<file path=customXml/itemProps1.xml><?xml version="1.0" encoding="utf-8"?>
-<ds:datastoreItem xmlns:ds="http://schemas.openxmlformats.org/officeDocument/2006/customXml" ds:itemID="{F37730A6-9F74-4E59-A64C-11951D2536C8}">
-  <ds:schemaRefs>
-    <ds:schemaRef ds:uri="http://schemas.openxmlformats.org/officeDocument/2006/bibliography"/>
-  </ds:schemaRefs>
-</ds:datastoreItem>
+<file path=customXml/item2.xml><?xml version="1.0" encoding="utf-8"?>
+<b:Sources xmlns:b="http://schemas.openxmlformats.org/officeDocument/2006/bibliography" xmlns="http://schemas.openxmlformats.org/officeDocument/2006/bibliography" SelectedStyle="\APASixthEditionOfficeOnline.xsl" StyleName="APA" Version="6"/>
 </file>
 
-<file path=customXml/itemProps2.xml><?xml version="1.0" encoding="utf-8"?>
+<file path=customXml/itemProps1.xml><?xml version="1.0" encoding="utf-8"?>
 <ds:datastoreItem xmlns:ds="http://schemas.openxmlformats.org/officeDocument/2006/customXml" ds:itemID="{11111111-1234-1234-1234-123412341234}">
   <ds:schemaRefs>
     <ds:schemaRef ds:uri="http://customooxmlschemas.google.com/"/>
     <ds:schemaRef ds:uri="http://schemas.openxmlformats.org/officeDocument/2006/relationships"/>
   </ds:schemaRefs>
 </ds:datastoreItem>
+</file>
+
+<file path=customXml/itemProps2.xml><?xml version="1.0" encoding="utf-8"?>
+<ds:datastoreItem xmlns:ds="http://schemas.openxmlformats.org/officeDocument/2006/customXml" ds:itemID="{F37730A6-9F74-4E59-A64C-11951D2536C8}">
+  <ds:schemaRefs>
+    <ds:schemaRef ds:uri="http://schemas.openxmlformats.org/officeDocument/2006/bibliography"/>
+  </ds:schemaRefs>
+</ds:datastoreItem>
 </file>
</xml_diff>